<commit_message>
Add 'Requirements Traceability' section
Some diagrams have also been added to the 
'Component view' section
</commit_message>
<xml_diff>
--- a/DD/DD.docx
+++ b/DD/DD.docx
@@ -1560,8 +1560,6 @@
           <w:lang w:val="en-US"/>
         </w:rPr>
       </w:pPr>
-      <w:bookmarkStart w:id="0" w:name="_GoBack"/>
-      <w:bookmarkEnd w:id="0"/>
     </w:p>
     <w:p>
       <w:pPr>
@@ -2997,7 +2995,23 @@
           <w:szCs w:val="20"/>
           <w:lang w:val="en-US"/>
         </w:rPr>
-        <w:t>contains all the components (logical or physical ones) of the system showing their interactions. The ports that represent the external interface exposed by components are showed only among different subsystem for the sake of simplicity.</w:t>
+        <w:t xml:space="preserve">contains all the components (logical or physical ones) of the system showing their interactions. The ports that represent the external interface exposed by components are </w:t>
+      </w:r>
+      <w:r>
+        <w:rPr>
+          <w:rFonts w:cs="Times New Roman"/>
+          <w:szCs w:val="20"/>
+          <w:lang w:val="en-US"/>
+        </w:rPr>
+        <w:t>shown</w:t>
+      </w:r>
+      <w:r>
+        <w:rPr>
+          <w:rFonts w:cs="Times New Roman"/>
+          <w:szCs w:val="20"/>
+          <w:lang w:val="en-US"/>
+        </w:rPr>
+        <w:t xml:space="preserve"> only among different subsystem for the sake of simplicity.</w:t>
       </w:r>
     </w:p>
     <w:p>
@@ -3307,12 +3321,62 @@
           <w:szCs w:val="20"/>
           <w:lang w:val="en-US"/>
         </w:rPr>
-        <w:t xml:space="preserve">handles the interaction with the users’ smartphone app: it allows them to sign up, to login, to consult their own data and stats and to watch or enroll for a run. The </w:t>
+        <w:t>handles the interaction with the users’ smartphone app: it allows them to sign up, to login, to consult their own data and stats and to watch or enroll for a run.</w:t>
+      </w:r>
+      <w:r>
+        <w:rPr>
+          <w:rFonts w:cs="Times New Roman"/>
+          <w:szCs w:val="20"/>
+          <w:lang w:val="en-US"/>
+        </w:rPr>
+        <w:t xml:space="preserve"> This component also forward the received data (all the data among the required ones that a smartphone is able to collect) to the ‘</w:t>
       </w:r>
       <w:proofErr w:type="spellStart"/>
       <w:r>
         <w:rPr>
           <w:rFonts w:cs="Times New Roman"/>
+          <w:szCs w:val="20"/>
+          <w:lang w:val="en-US"/>
+        </w:rPr>
+        <w:t>DataCollectionManager</w:t>
+      </w:r>
+      <w:proofErr w:type="spellEnd"/>
+      <w:r>
+        <w:rPr>
+          <w:rFonts w:cs="Times New Roman"/>
+          <w:szCs w:val="20"/>
+          <w:lang w:val="en-US"/>
+        </w:rPr>
+        <w:t>’</w:t>
+      </w:r>
+      <w:r>
+        <w:rPr>
+          <w:rFonts w:cs="Times New Roman"/>
+          <w:szCs w:val="20"/>
+          <w:lang w:val="en-US"/>
+        </w:rPr>
+        <w:t xml:space="preserve"> </w:t>
+      </w:r>
+      <w:r>
+        <w:rPr>
+          <w:rFonts w:cs="Times New Roman"/>
+          <w:szCs w:val="20"/>
+          <w:lang w:val="en-US"/>
+        </w:rPr>
+        <w:t xml:space="preserve">in the case that the smartwatch is turned off. </w:t>
+      </w:r>
+      <w:r>
+        <w:rPr>
+          <w:rFonts w:cs="Times New Roman"/>
+          <w:szCs w:val="20"/>
+          <w:lang w:val="en-US"/>
+        </w:rPr>
+        <w:t xml:space="preserve">The </w:t>
+      </w:r>
+      <w:proofErr w:type="spellStart"/>
+      <w:r>
+        <w:rPr>
+          <w:rFonts w:cs="Times New Roman"/>
           <w:b/>
           <w:szCs w:val="20"/>
           <w:lang w:val="en-US"/>
@@ -3335,7 +3399,23 @@
           <w:szCs w:val="20"/>
           <w:lang w:val="en-US"/>
         </w:rPr>
-        <w:t>is indeed concerned with messages coming from the users’ smartwatches: it has to forward the received data to the ‘</w:t>
+        <w:t>is indeed concerned with messages coming from the users’ smartwatches</w:t>
+      </w:r>
+      <w:r>
+        <w:rPr>
+          <w:rFonts w:cs="Times New Roman"/>
+          <w:szCs w:val="20"/>
+          <w:lang w:val="en-US"/>
+        </w:rPr>
+        <w:t xml:space="preserve"> (by default data are collected only through them unless the device is turned off)</w:t>
+      </w:r>
+      <w:r>
+        <w:rPr>
+          <w:rFonts w:cs="Times New Roman"/>
+          <w:szCs w:val="20"/>
+          <w:lang w:val="en-US"/>
+        </w:rPr>
+        <w:t>: it has to forward the received data to the ‘</w:t>
       </w:r>
       <w:proofErr w:type="spellStart"/>
       <w:r>
@@ -3407,26 +3487,96 @@
           <w:szCs w:val="20"/>
           <w:lang w:val="en-US"/>
         </w:rPr>
-        <w:t xml:space="preserve">it must forward to the appropriate components the login and sign up data, the individual and aggregate requests, the subscription requests and the data concerning the organization of a run. </w:t>
-      </w:r>
-      <w:r>
-        <w:rPr>
-          <w:rFonts w:cs="Times New Roman"/>
-          <w:szCs w:val="20"/>
-          <w:lang w:val="en-US"/>
-        </w:rPr>
-        <w:t>A more detailed view of the Router component to show this is provided below.</w:t>
-      </w:r>
-    </w:p>
-    <w:p>
-      <w:pPr>
-        <w:ind w:left="416"/>
-        <w:rPr>
-          <w:rFonts w:cs="Times New Roman"/>
-          <w:szCs w:val="20"/>
-          <w:lang w:val="en-US"/>
-        </w:rPr>
-      </w:pPr>
+        <w:t xml:space="preserve">it must forward to the appropriate components the login </w:t>
+      </w:r>
+      <w:r>
+        <w:rPr>
+          <w:rFonts w:cs="Times New Roman"/>
+          <w:szCs w:val="20"/>
+          <w:lang w:val="en-US"/>
+        </w:rPr>
+        <w:lastRenderedPageBreak/>
+        <w:t xml:space="preserve">and sign up data, the individual and aggregate requests, the subscription requests and the data concerning the organization of a run. </w:t>
+      </w:r>
+      <w:r>
+        <w:rPr>
+          <w:rFonts w:cs="Times New Roman"/>
+          <w:szCs w:val="20"/>
+          <w:lang w:val="en-US"/>
+        </w:rPr>
+        <w:t xml:space="preserve">A more detailed view of the Router component </w:t>
+      </w:r>
+      <w:r>
+        <w:rPr>
+          <w:rFonts w:cs="Times New Roman"/>
+          <w:noProof/>
+          <w:szCs w:val="20"/>
+          <w:lang w:val="en-US"/>
+        </w:rPr>
+        <w:drawing>
+          <wp:anchor distT="0" distB="0" distL="114300" distR="114300" simplePos="0" relativeHeight="251676672" behindDoc="0" locked="0" layoutInCell="1" allowOverlap="1">
+            <wp:simplePos x="0" y="0"/>
+            <wp:positionH relativeFrom="column">
+              <wp:posOffset>1764665</wp:posOffset>
+            </wp:positionH>
+            <wp:positionV relativeFrom="paragraph">
+              <wp:posOffset>952237</wp:posOffset>
+            </wp:positionV>
+            <wp:extent cx="2838450" cy="3105150"/>
+            <wp:effectExtent l="0" t="0" r="6350" b="6350"/>
+            <wp:wrapTopAndBottom/>
+            <wp:docPr id="10" name="Immagine 10"/>
+            <wp:cNvGraphicFramePr>
+              <a:graphicFrameLocks xmlns:a="http://schemas.openxmlformats.org/drawingml/2006/main" noChangeAspect="1"/>
+            </wp:cNvGraphicFramePr>
+            <a:graphic xmlns:a="http://schemas.openxmlformats.org/drawingml/2006/main">
+              <a:graphicData uri="http://schemas.openxmlformats.org/drawingml/2006/picture">
+                <pic:pic xmlns:pic="http://schemas.openxmlformats.org/drawingml/2006/picture">
+                  <pic:nvPicPr>
+                    <pic:cNvPr id="10" name="RouterZoom.png"/>
+                    <pic:cNvPicPr/>
+                  </pic:nvPicPr>
+                  <pic:blipFill>
+                    <a:blip r:embed="rId12">
+                      <a:extLst>
+                        <a:ext uri="{28A0092B-C50C-407E-A947-70E740481C1C}">
+                          <a14:useLocalDpi xmlns:a14="http://schemas.microsoft.com/office/drawing/2010/main" val="0"/>
+                        </a:ext>
+                      </a:extLst>
+                    </a:blip>
+                    <a:stretch>
+                      <a:fillRect/>
+                    </a:stretch>
+                  </pic:blipFill>
+                  <pic:spPr>
+                    <a:xfrm>
+                      <a:off x="0" y="0"/>
+                      <a:ext cx="2838450" cy="3105150"/>
+                    </a:xfrm>
+                    <a:prstGeom prst="rect">
+                      <a:avLst/>
+                    </a:prstGeom>
+                  </pic:spPr>
+                </pic:pic>
+              </a:graphicData>
+            </a:graphic>
+            <wp14:sizeRelH relativeFrom="margin">
+              <wp14:pctWidth>0</wp14:pctWidth>
+            </wp14:sizeRelH>
+            <wp14:sizeRelV relativeFrom="margin">
+              <wp14:pctHeight>0</wp14:pctHeight>
+            </wp14:sizeRelV>
+          </wp:anchor>
+        </w:drawing>
+      </w:r>
+      <w:r>
+        <w:rPr>
+          <w:rFonts w:cs="Times New Roman"/>
+          <w:szCs w:val="20"/>
+          <w:lang w:val="en-US"/>
+        </w:rPr>
+        <w:t>to show this is provided below.</w:t>
+      </w:r>
     </w:p>
     <w:p>
       <w:pPr>
@@ -3440,68 +3590,332 @@
       </w:pPr>
       <w:r>
         <w:rPr>
-          <w:rFonts w:cs="Times New Roman"/>
-          <w:szCs w:val="20"/>
-          <w:lang w:val="en-US"/>
-        </w:rPr>
-        <w:t>[</w:t>
-      </w:r>
-      <w:r>
-        <w:rPr>
-          <w:rFonts w:cs="Times New Roman"/>
-          <w:szCs w:val="20"/>
-          <w:lang w:val="en-US"/>
-        </w:rPr>
-        <w:t xml:space="preserve">TODO </w:t>
-      </w:r>
-      <w:r>
-        <w:rPr>
-          <w:rFonts w:cs="Times New Roman"/>
-          <w:szCs w:val="20"/>
-          <w:lang w:val="en-US"/>
-        </w:rPr>
-        <w:sym w:font="Wingdings" w:char="F0E0"/>
-      </w:r>
-      <w:r>
-        <w:rPr>
-          <w:rFonts w:cs="Times New Roman"/>
-          <w:szCs w:val="20"/>
-          <w:lang w:val="en-US"/>
-        </w:rPr>
-        <w:t xml:space="preserve"> </w:t>
-      </w:r>
-      <w:r>
-        <w:rPr>
-          <w:rFonts w:cs="Times New Roman"/>
-          <w:szCs w:val="20"/>
-          <w:lang w:val="en-US"/>
-        </w:rPr>
-        <w:t>…</w:t>
-      </w:r>
-      <w:r>
-        <w:rPr>
-          <w:rFonts w:cs="Times New Roman"/>
-          <w:szCs w:val="20"/>
-          <w:lang w:val="en-US"/>
-        </w:rPr>
-        <w:t>DETAILED IMAGES</w:t>
-      </w:r>
-      <w:r>
-        <w:rPr>
-          <w:rFonts w:cs="Times New Roman"/>
-          <w:szCs w:val="20"/>
-          <w:lang w:val="en-US"/>
-        </w:rPr>
-        <w:t>…</w:t>
-      </w:r>
-      <w:r>
-        <w:rPr>
-          <w:rFonts w:cs="Times New Roman"/>
-          <w:szCs w:val="20"/>
-          <w:lang w:val="en-US"/>
-        </w:rPr>
-        <w:t>]</w:t>
-      </w:r>
+          <w:noProof/>
+        </w:rPr>
+        <mc:AlternateContent>
+          <mc:Choice Requires="wps">
+            <w:drawing>
+              <wp:anchor distT="0" distB="0" distL="114300" distR="114300" simplePos="0" relativeHeight="251678720" behindDoc="0" locked="0" layoutInCell="1" allowOverlap="1" wp14:anchorId="07213277" wp14:editId="1F99BABA">
+                <wp:simplePos x="0" y="0"/>
+                <wp:positionH relativeFrom="column">
+                  <wp:posOffset>1764665</wp:posOffset>
+                </wp:positionH>
+                <wp:positionV relativeFrom="paragraph">
+                  <wp:posOffset>3533667</wp:posOffset>
+                </wp:positionV>
+                <wp:extent cx="2838450" cy="635"/>
+                <wp:effectExtent l="0" t="0" r="6350" b="0"/>
+                <wp:wrapTopAndBottom/>
+                <wp:docPr id="12" name="Casella di testo 12"/>
+                <wp:cNvGraphicFramePr/>
+                <a:graphic xmlns:a="http://schemas.openxmlformats.org/drawingml/2006/main">
+                  <a:graphicData uri="http://schemas.microsoft.com/office/word/2010/wordprocessingShape">
+                    <wps:wsp>
+                      <wps:cNvSpPr txBox="1"/>
+                      <wps:spPr>
+                        <a:xfrm>
+                          <a:off x="0" y="0"/>
+                          <a:ext cx="2838450" cy="635"/>
+                        </a:xfrm>
+                        <a:prstGeom prst="rect">
+                          <a:avLst/>
+                        </a:prstGeom>
+                        <a:solidFill>
+                          <a:prstClr val="white"/>
+                        </a:solidFill>
+                        <a:ln>
+                          <a:noFill/>
+                        </a:ln>
+                      </wps:spPr>
+                      <wps:txbx>
+                        <w:txbxContent>
+                          <w:p>
+                            <w:pPr>
+                              <w:pStyle w:val="Didascalia"/>
+                              <w:jc w:val="center"/>
+                              <w:rPr>
+                                <w:rFonts w:cs="Times New Roman"/>
+                                <w:noProof/>
+                                <w:szCs w:val="20"/>
+                                <w:lang w:val="en-US"/>
+                              </w:rPr>
+                            </w:pPr>
+                            <w:r>
+                              <w:rPr>
+                                <w:rFonts w:cs="Times New Roman"/>
+                                <w:noProof/>
+                                <w:szCs w:val="20"/>
+                                <w:lang w:val="en-US"/>
+                              </w:rPr>
+                              <w:t>Figure 4 – Detailed view of the Router component</w:t>
+                            </w:r>
+                          </w:p>
+                        </w:txbxContent>
+                      </wps:txbx>
+                      <wps:bodyPr rot="0" spcFirstLastPara="0" vertOverflow="overflow" horzOverflow="overflow" vert="horz" wrap="square" lIns="0" tIns="0" rIns="0" bIns="0" numCol="1" spcCol="0" rtlCol="0" fromWordArt="0" anchor="t" anchorCtr="0" forceAA="0" compatLnSpc="1">
+                        <a:prstTxWarp prst="textNoShape">
+                          <a:avLst/>
+                        </a:prstTxWarp>
+                        <a:spAutoFit/>
+                      </wps:bodyPr>
+                    </wps:wsp>
+                  </a:graphicData>
+                </a:graphic>
+              </wp:anchor>
+            </w:drawing>
+          </mc:Choice>
+          <mc:Fallback>
+            <w:pict>
+              <v:shape w14:anchorId="07213277" id="Casella di testo 12" o:spid="_x0000_s1028" type="#_x0000_t202" style="position:absolute;left:0;text-align:left;margin-left:138.95pt;margin-top:278.25pt;width:223.5pt;height:.05pt;z-index:251678720;visibility:visible;mso-wrap-style:square;mso-wrap-distance-left:9pt;mso-wrap-distance-top:0;mso-wrap-distance-right:9pt;mso-wrap-distance-bottom:0;mso-position-horizontal:absolute;mso-position-horizontal-relative:text;mso-position-vertical:absolute;mso-position-vertical-relative:text;v-text-anchor:top" o:gfxdata="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" stroked="f">
+                <v:textbox style="mso-fit-shape-to-text:t" inset="0,0,0,0">
+                  <w:txbxContent>
+                    <w:p>
+                      <w:pPr>
+                        <w:pStyle w:val="Didascalia"/>
+                        <w:jc w:val="center"/>
+                        <w:rPr>
+                          <w:rFonts w:cs="Times New Roman"/>
+                          <w:noProof/>
+                          <w:szCs w:val="20"/>
+                          <w:lang w:val="en-US"/>
+                        </w:rPr>
+                      </w:pPr>
+                      <w:r>
+                        <w:rPr>
+                          <w:rFonts w:cs="Times New Roman"/>
+                          <w:noProof/>
+                          <w:szCs w:val="20"/>
+                          <w:lang w:val="en-US"/>
+                        </w:rPr>
+                        <w:t>Figure 4 – Detailed view of the Router component</w:t>
+                      </w:r>
+                    </w:p>
+                  </w:txbxContent>
+                </v:textbox>
+                <w10:wrap type="topAndBottom"/>
+              </v:shape>
+            </w:pict>
+          </mc:Fallback>
+        </mc:AlternateContent>
+      </w:r>
+    </w:p>
+    <w:p>
+      <w:pPr>
+        <w:pStyle w:val="Paragrafoelenco"/>
+        <w:ind w:left="776"/>
+        <w:rPr>
+          <w:rFonts w:cs="Times New Roman"/>
+          <w:szCs w:val="20"/>
+          <w:lang w:val="en-US"/>
+        </w:rPr>
+      </w:pPr>
+      <w:bookmarkStart w:id="0" w:name="_GoBack"/>
+      <w:r>
+        <w:rPr>
+          <w:rFonts w:cs="Times New Roman"/>
+          <w:noProof/>
+          <w:szCs w:val="20"/>
+          <w:lang w:val="en-US"/>
+        </w:rPr>
+        <w:drawing>
+          <wp:anchor distT="0" distB="0" distL="114300" distR="114300" simplePos="0" relativeHeight="251673600" behindDoc="0" locked="0" layoutInCell="1" allowOverlap="1">
+            <wp:simplePos x="0" y="0"/>
+            <wp:positionH relativeFrom="margin">
+              <wp:posOffset>-104140</wp:posOffset>
+            </wp:positionH>
+            <wp:positionV relativeFrom="margin">
+              <wp:posOffset>4832241</wp:posOffset>
+            </wp:positionV>
+            <wp:extent cx="6323965" cy="3274060"/>
+            <wp:effectExtent l="0" t="0" r="635" b="2540"/>
+            <wp:wrapSquare wrapText="bothSides"/>
+            <wp:docPr id="4" name="Immagine 4"/>
+            <wp:cNvGraphicFramePr>
+              <a:graphicFrameLocks xmlns:a="http://schemas.openxmlformats.org/drawingml/2006/main" noChangeAspect="1"/>
+            </wp:cNvGraphicFramePr>
+            <a:graphic xmlns:a="http://schemas.openxmlformats.org/drawingml/2006/main">
+              <a:graphicData uri="http://schemas.openxmlformats.org/drawingml/2006/picture">
+                <pic:pic xmlns:pic="http://schemas.openxmlformats.org/drawingml/2006/picture">
+                  <pic:nvPicPr>
+                    <pic:cNvPr id="4" name="Routers.png"/>
+                    <pic:cNvPicPr/>
+                  </pic:nvPicPr>
+                  <pic:blipFill>
+                    <a:blip r:embed="rId13" cstate="print">
+                      <a:extLst>
+                        <a:ext uri="{28A0092B-C50C-407E-A947-70E740481C1C}">
+                          <a14:useLocalDpi xmlns:a14="http://schemas.microsoft.com/office/drawing/2010/main" val="0"/>
+                        </a:ext>
+                      </a:extLst>
+                    </a:blip>
+                    <a:stretch>
+                      <a:fillRect/>
+                    </a:stretch>
+                  </pic:blipFill>
+                  <pic:spPr>
+                    <a:xfrm>
+                      <a:off x="0" y="0"/>
+                      <a:ext cx="6323965" cy="3274060"/>
+                    </a:xfrm>
+                    <a:prstGeom prst="rect">
+                      <a:avLst/>
+                    </a:prstGeom>
+                  </pic:spPr>
+                </pic:pic>
+              </a:graphicData>
+            </a:graphic>
+            <wp14:sizeRelH relativeFrom="margin">
+              <wp14:pctWidth>0</wp14:pctWidth>
+            </wp14:sizeRelH>
+            <wp14:sizeRelV relativeFrom="margin">
+              <wp14:pctHeight>0</wp14:pctHeight>
+            </wp14:sizeRelV>
+          </wp:anchor>
+        </w:drawing>
+      </w:r>
+      <w:bookmarkEnd w:id="0"/>
+    </w:p>
+    <w:p>
+      <w:pPr>
+        <w:ind w:left="416"/>
+        <w:rPr>
+          <w:rFonts w:cs="Times New Roman"/>
+          <w:szCs w:val="20"/>
+          <w:lang w:val="en-US"/>
+        </w:rPr>
+      </w:pPr>
+      <w:r>
+        <w:rPr>
+          <w:noProof/>
+        </w:rPr>
+        <mc:AlternateContent>
+          <mc:Choice Requires="wps">
+            <w:drawing>
+              <wp:anchor distT="0" distB="0" distL="114300" distR="114300" simplePos="0" relativeHeight="251680768" behindDoc="0" locked="0" layoutInCell="1" allowOverlap="1" wp14:anchorId="350CB839" wp14:editId="440420E6">
+                <wp:simplePos x="0" y="0"/>
+                <wp:positionH relativeFrom="column">
+                  <wp:posOffset>-36830</wp:posOffset>
+                </wp:positionH>
+                <wp:positionV relativeFrom="paragraph">
+                  <wp:posOffset>3623961</wp:posOffset>
+                </wp:positionV>
+                <wp:extent cx="6323965" cy="635"/>
+                <wp:effectExtent l="0" t="0" r="635" b="12065"/>
+                <wp:wrapSquare wrapText="bothSides"/>
+                <wp:docPr id="13" name="Casella di testo 13"/>
+                <wp:cNvGraphicFramePr/>
+                <a:graphic xmlns:a="http://schemas.openxmlformats.org/drawingml/2006/main">
+                  <a:graphicData uri="http://schemas.microsoft.com/office/word/2010/wordprocessingShape">
+                    <wps:wsp>
+                      <wps:cNvSpPr txBox="1"/>
+                      <wps:spPr>
+                        <a:xfrm>
+                          <a:off x="0" y="0"/>
+                          <a:ext cx="6323965" cy="635"/>
+                        </a:xfrm>
+                        <a:prstGeom prst="rect">
+                          <a:avLst/>
+                        </a:prstGeom>
+                        <a:solidFill>
+                          <a:prstClr val="white"/>
+                        </a:solidFill>
+                        <a:ln>
+                          <a:noFill/>
+                        </a:ln>
+                      </wps:spPr>
+                      <wps:txbx>
+                        <w:txbxContent>
+                          <w:p>
+                            <w:pPr>
+                              <w:pStyle w:val="Didascalia"/>
+                              <w:jc w:val="center"/>
+                              <w:rPr>
+                                <w:rFonts w:cs="Times New Roman"/>
+                                <w:noProof/>
+                                <w:szCs w:val="20"/>
+                                <w:lang w:val="en-US"/>
+                              </w:rPr>
+                            </w:pPr>
+                            <w:r>
+                              <w:rPr>
+                                <w:rFonts w:cs="Times New Roman"/>
+                                <w:noProof/>
+                                <w:szCs w:val="20"/>
+                                <w:lang w:val="en-US"/>
+                              </w:rPr>
+                              <w:t>Figure 5 – Detailed view of the Router component’s interfaces</w:t>
+                            </w:r>
+                          </w:p>
+                        </w:txbxContent>
+                      </wps:txbx>
+                      <wps:bodyPr rot="0" spcFirstLastPara="0" vertOverflow="overflow" horzOverflow="overflow" vert="horz" wrap="square" lIns="0" tIns="0" rIns="0" bIns="0" numCol="1" spcCol="0" rtlCol="0" fromWordArt="0" anchor="t" anchorCtr="0" forceAA="0" compatLnSpc="1">
+                        <a:prstTxWarp prst="textNoShape">
+                          <a:avLst/>
+                        </a:prstTxWarp>
+                        <a:spAutoFit/>
+                      </wps:bodyPr>
+                    </wps:wsp>
+                  </a:graphicData>
+                </a:graphic>
+              </wp:anchor>
+            </w:drawing>
+          </mc:Choice>
+          <mc:Fallback>
+            <w:pict>
+              <v:shape w14:anchorId="350CB839" id="Casella di testo 13" o:spid="_x0000_s1029" type="#_x0000_t202" style="position:absolute;left:0;text-align:left;margin-left:-2.9pt;margin-top:285.35pt;width:497.95pt;height:.05pt;z-index:251680768;visibility:visible;mso-wrap-style:square;mso-wrap-distance-left:9pt;mso-wrap-distance-top:0;mso-wrap-distance-right:9pt;mso-wrap-distance-bottom:0;mso-position-horizontal:absolute;mso-position-horizontal-relative:text;mso-position-vertical:absolute;mso-position-vertical-relative:text;v-text-anchor:top" o:gfxdata="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" stroked="f">
+                <v:textbox style="mso-fit-shape-to-text:t" inset="0,0,0,0">
+                  <w:txbxContent>
+                    <w:p>
+                      <w:pPr>
+                        <w:pStyle w:val="Didascalia"/>
+                        <w:jc w:val="center"/>
+                        <w:rPr>
+                          <w:rFonts w:cs="Times New Roman"/>
+                          <w:noProof/>
+                          <w:szCs w:val="20"/>
+                          <w:lang w:val="en-US"/>
+                        </w:rPr>
+                      </w:pPr>
+                      <w:r>
+                        <w:rPr>
+                          <w:rFonts w:cs="Times New Roman"/>
+                          <w:noProof/>
+                          <w:szCs w:val="20"/>
+                          <w:lang w:val="en-US"/>
+                        </w:rPr>
+                        <w:t>Figure 5 – Detailed view of the Router component’s interfaces</w:t>
+                      </w:r>
+                    </w:p>
+                  </w:txbxContent>
+                </v:textbox>
+                <w10:wrap type="square"/>
+              </v:shape>
+            </w:pict>
+          </mc:Fallback>
+        </mc:AlternateContent>
+      </w:r>
+    </w:p>
+    <w:p>
+      <w:pPr>
+        <w:pStyle w:val="Paragrafoelenco"/>
+        <w:ind w:left="776"/>
+        <w:rPr>
+          <w:rFonts w:cs="Times New Roman"/>
+          <w:szCs w:val="20"/>
+          <w:lang w:val="en-US"/>
+        </w:rPr>
+      </w:pPr>
+    </w:p>
+    <w:p>
+      <w:pPr>
+        <w:pStyle w:val="Paragrafoelenco"/>
+        <w:ind w:left="776"/>
+        <w:rPr>
+          <w:rFonts w:cs="Times New Roman"/>
+          <w:szCs w:val="20"/>
+          <w:lang w:val="en-US"/>
+        </w:rPr>
+      </w:pPr>
     </w:p>
     <w:p>
       <w:pPr>
@@ -5098,7 +5512,7 @@
           </mc:Choice>
           <mc:Fallback>
             <w:pict>
-              <v:shape w14:anchorId="5598F876" id="Casella di testo 16" o:spid="_x0000_s1028" type="#_x0000_t202" style="position:absolute;margin-left:-.2pt;margin-top:424.75pt;width:481.6pt;height:.05pt;z-index:251670528;visibility:visible;mso-wrap-style:square;mso-wrap-distance-left:9pt;mso-wrap-distance-top:0;mso-wrap-distance-right:9pt;mso-wrap-distance-bottom:0;mso-position-horizontal:absolute;mso-position-horizontal-relative:text;mso-position-vertical:absolute;mso-position-vertical-relative:text;v-text-anchor:top" o:gfxdata="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" stroked="f">
+              <v:shape w14:anchorId="5598F876" id="Casella di testo 16" o:spid="_x0000_s1030" type="#_x0000_t202" style="position:absolute;margin-left:-.2pt;margin-top:424.75pt;width:481.6pt;height:.05pt;z-index:251670528;visibility:visible;mso-wrap-style:square;mso-wrap-distance-left:9pt;mso-wrap-distance-top:0;mso-wrap-distance-right:9pt;mso-wrap-distance-bottom:0;mso-position-horizontal:absolute;mso-position-horizontal-relative:text;mso-position-vertical:absolute;mso-position-vertical-relative:text;v-text-anchor:top" o:gfxdata="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" stroked="f">
                 <v:textbox style="mso-fit-shape-to-text:t" inset="0,0,0,0">
                   <w:txbxContent>
                     <w:p>
@@ -5161,7 +5575,7 @@
                     <pic:cNvPicPr/>
                   </pic:nvPicPr>
                   <pic:blipFill>
-                    <a:blip r:embed="rId12">
+                    <a:blip r:embed="rId14">
                       <a:extLst>
                         <a:ext uri="{28A0092B-C50C-407E-A947-70E740481C1C}">
                           <a14:useLocalDpi xmlns:a14="http://schemas.microsoft.com/office/drawing/2010/main" val="0"/>
@@ -5737,9 +6151,2341 @@
         </w:rPr>
       </w:pPr>
     </w:p>
+    <w:p>
+      <w:pPr>
+        <w:rPr>
+          <w:rFonts w:cs="Times New Roman"/>
+          <w:szCs w:val="20"/>
+          <w:lang w:val="en-US"/>
+        </w:rPr>
+      </w:pPr>
+    </w:p>
+    <w:p>
+      <w:pPr>
+        <w:rPr>
+          <w:rFonts w:cs="Times New Roman"/>
+          <w:szCs w:val="20"/>
+          <w:lang w:val="en-US"/>
+        </w:rPr>
+      </w:pPr>
+    </w:p>
+    <w:p>
+      <w:pPr>
+        <w:rPr>
+          <w:rFonts w:cs="Times New Roman"/>
+          <w:szCs w:val="20"/>
+          <w:lang w:val="en-US"/>
+        </w:rPr>
+      </w:pPr>
+    </w:p>
+    <w:p>
+      <w:pPr>
+        <w:pStyle w:val="Paragrafoelenco"/>
+        <w:numPr>
+          <w:ilvl w:val="0"/>
+          <w:numId w:val="12"/>
+        </w:numPr>
+        <w:jc w:val="center"/>
+        <w:rPr>
+          <w:rFonts w:cs="Times New Roman"/>
+          <w:b/>
+          <w:color w:val="1F4E79" w:themeColor="accent5" w:themeShade="80"/>
+          <w:sz w:val="32"/>
+          <w:szCs w:val="20"/>
+          <w:lang w:val="en-US"/>
+        </w:rPr>
+      </w:pPr>
+      <w:r>
+        <w:rPr>
+          <w:rFonts w:cs="Times New Roman"/>
+          <w:b/>
+          <w:color w:val="1F4E79" w:themeColor="accent5" w:themeShade="80"/>
+          <w:sz w:val="32"/>
+          <w:szCs w:val="20"/>
+          <w:lang w:val="en-US"/>
+        </w:rPr>
+        <w:lastRenderedPageBreak/>
+        <w:t>Requirements Traceability</w:t>
+      </w:r>
+    </w:p>
+    <w:p>
+      <w:pPr>
+        <w:pStyle w:val="Paragrafoelenco"/>
+        <w:rPr>
+          <w:rFonts w:cs="Times New Roman"/>
+          <w:b/>
+          <w:color w:val="1F4E79" w:themeColor="accent5" w:themeShade="80"/>
+          <w:sz w:val="32"/>
+          <w:szCs w:val="20"/>
+          <w:lang w:val="en-US"/>
+        </w:rPr>
+      </w:pPr>
+    </w:p>
+    <w:p>
+      <w:pPr>
+        <w:pStyle w:val="Paragrafoelenco"/>
+        <w:rPr>
+          <w:rFonts w:cs="Times New Roman"/>
+          <w:szCs w:val="20"/>
+          <w:lang w:val="en-US"/>
+        </w:rPr>
+      </w:pPr>
+      <w:r>
+        <w:rPr>
+          <w:rFonts w:cs="Times New Roman"/>
+          <w:szCs w:val="20"/>
+          <w:lang w:val="en-US"/>
+        </w:rPr>
+        <w:t xml:space="preserve">The whole design has been thought to guarantee that the system is able to enforce the requirements defined in the RASD (and, as a consequence, to achieve the prefixed goals). Here </w:t>
+      </w:r>
+      <w:r>
+        <w:rPr>
+          <w:rFonts w:cs="Times New Roman"/>
+          <w:szCs w:val="20"/>
+          <w:lang w:val="en-US"/>
+        </w:rPr>
+        <w:t>a mapping between those requirements and the design components</w:t>
+      </w:r>
+      <w:r>
+        <w:rPr>
+          <w:rFonts w:cs="Times New Roman"/>
+          <w:szCs w:val="20"/>
+          <w:lang w:val="en-US"/>
+        </w:rPr>
+        <w:t xml:space="preserve"> in the application server</w:t>
+      </w:r>
+      <w:r>
+        <w:rPr>
+          <w:rFonts w:cs="Times New Roman"/>
+          <w:szCs w:val="20"/>
+          <w:lang w:val="en-US"/>
+        </w:rPr>
+        <w:t xml:space="preserve"> that will ensure their fulfillment is shown:</w:t>
+      </w:r>
+    </w:p>
+    <w:p>
+      <w:pPr>
+        <w:pStyle w:val="Paragrafoelenco"/>
+        <w:numPr>
+          <w:ilvl w:val="0"/>
+          <w:numId w:val="13"/>
+        </w:numPr>
+        <w:spacing w:after="0"/>
+        <w:jc w:val="both"/>
+        <w:textAlignment w:val="baseline"/>
+        <w:rPr>
+          <w:rFonts w:eastAsia="Times New Roman" w:cs="Arial"/>
+          <w:color w:val="000000"/>
+          <w:szCs w:val="22"/>
+          <w:lang w:val="en-US" w:eastAsia="it-IT"/>
+        </w:rPr>
+      </w:pPr>
+      <w:r>
+        <w:rPr>
+          <w:rFonts w:eastAsia="Times New Roman" w:cs="Arial"/>
+          <w:b/>
+          <w:color w:val="000000"/>
+          <w:szCs w:val="22"/>
+          <w:lang w:val="en-US" w:eastAsia="it-IT"/>
+        </w:rPr>
+        <w:t>R</w:t>
+      </w:r>
+      <w:r>
+        <w:rPr>
+          <w:rFonts w:eastAsia="Times New Roman" w:cs="Arial"/>
+          <w:b/>
+          <w:color w:val="000000"/>
+          <w:szCs w:val="22"/>
+          <w:lang w:val="en-US" w:eastAsia="it-IT"/>
+        </w:rPr>
+        <w:t>1</w:t>
+      </w:r>
+      <w:r>
+        <w:rPr>
+          <w:rFonts w:eastAsia="Times New Roman" w:cs="Arial"/>
+          <w:color w:val="000000"/>
+          <w:szCs w:val="22"/>
+          <w:lang w:val="en-US" w:eastAsia="it-IT"/>
+        </w:rPr>
+        <w:t xml:space="preserve">: The system must save the collected data of users registered </w:t>
+      </w:r>
+      <w:r>
+        <w:rPr>
+          <w:rFonts w:eastAsia="Times New Roman" w:cs="Arial"/>
+          <w:color w:val="000000"/>
+          <w:szCs w:val="22"/>
+          <w:lang w:val="en-US" w:eastAsia="it-IT"/>
+        </w:rPr>
+        <w:t>to</w:t>
+      </w:r>
+      <w:r>
+        <w:rPr>
+          <w:rFonts w:eastAsia="Times New Roman" w:cs="Arial"/>
+          <w:color w:val="000000"/>
+          <w:szCs w:val="22"/>
+          <w:lang w:val="en-US" w:eastAsia="it-IT"/>
+        </w:rPr>
+        <w:t xml:space="preserve"> Data4Help in real time.</w:t>
+      </w:r>
+    </w:p>
+    <w:p>
+      <w:pPr>
+        <w:pStyle w:val="Paragrafoelenco"/>
+        <w:numPr>
+          <w:ilvl w:val="1"/>
+          <w:numId w:val="13"/>
+        </w:numPr>
+        <w:spacing w:after="0"/>
+        <w:jc w:val="both"/>
+        <w:textAlignment w:val="baseline"/>
+        <w:rPr>
+          <w:rFonts w:eastAsia="Times New Roman" w:cs="Arial"/>
+          <w:color w:val="000000"/>
+          <w:szCs w:val="22"/>
+          <w:lang w:val="en-US" w:eastAsia="it-IT"/>
+        </w:rPr>
+      </w:pPr>
+      <w:proofErr w:type="spellStart"/>
+      <w:r>
+        <w:rPr>
+          <w:rFonts w:eastAsia="Times New Roman" w:cs="Arial"/>
+          <w:b/>
+          <w:color w:val="000000"/>
+          <w:szCs w:val="22"/>
+          <w:lang w:val="en-US" w:eastAsia="it-IT"/>
+        </w:rPr>
+        <w:t>DataCollectionManager</w:t>
+      </w:r>
+      <w:proofErr w:type="spellEnd"/>
+      <w:r>
+        <w:rPr>
+          <w:rFonts w:eastAsia="Times New Roman" w:cs="Arial"/>
+          <w:b/>
+          <w:color w:val="000000"/>
+          <w:szCs w:val="22"/>
+          <w:lang w:val="en-US" w:eastAsia="it-IT"/>
+        </w:rPr>
+        <w:t>:</w:t>
+      </w:r>
+      <w:r>
+        <w:rPr>
+          <w:rFonts w:eastAsia="Times New Roman" w:cs="Arial"/>
+          <w:color w:val="000000"/>
+          <w:szCs w:val="22"/>
+          <w:lang w:val="en-US" w:eastAsia="it-IT"/>
+        </w:rPr>
+        <w:t xml:space="preserve"> this component manage</w:t>
+      </w:r>
+      <w:r>
+        <w:rPr>
+          <w:rFonts w:eastAsia="Times New Roman" w:cs="Arial"/>
+          <w:color w:val="000000"/>
+          <w:szCs w:val="22"/>
+          <w:lang w:val="en-US" w:eastAsia="it-IT"/>
+        </w:rPr>
+        <w:t>s</w:t>
+      </w:r>
+      <w:r>
+        <w:rPr>
+          <w:rFonts w:eastAsia="Times New Roman" w:cs="Arial"/>
+          <w:color w:val="000000"/>
+          <w:szCs w:val="22"/>
+          <w:lang w:val="en-US" w:eastAsia="it-IT"/>
+        </w:rPr>
+        <w:t xml:space="preserve"> to save the received data in the database in a correct way.</w:t>
+      </w:r>
+    </w:p>
+    <w:p>
+      <w:pPr>
+        <w:pStyle w:val="Paragrafoelenco"/>
+        <w:numPr>
+          <w:ilvl w:val="0"/>
+          <w:numId w:val="13"/>
+        </w:numPr>
+        <w:spacing w:after="0"/>
+        <w:jc w:val="both"/>
+        <w:textAlignment w:val="baseline"/>
+        <w:rPr>
+          <w:rFonts w:eastAsia="Times New Roman" w:cs="Arial"/>
+          <w:color w:val="000000"/>
+          <w:szCs w:val="22"/>
+          <w:lang w:val="en-US" w:eastAsia="it-IT"/>
+        </w:rPr>
+      </w:pPr>
+      <w:r>
+        <w:rPr>
+          <w:rFonts w:eastAsia="Times New Roman" w:cs="Arial"/>
+          <w:b/>
+          <w:color w:val="000000"/>
+          <w:szCs w:val="22"/>
+          <w:lang w:val="en-US" w:eastAsia="it-IT"/>
+        </w:rPr>
+        <w:t>R</w:t>
+      </w:r>
+      <w:r>
+        <w:rPr>
+          <w:rFonts w:eastAsia="Times New Roman" w:cs="Arial"/>
+          <w:b/>
+          <w:color w:val="000000"/>
+          <w:szCs w:val="22"/>
+          <w:lang w:val="en-US" w:eastAsia="it-IT"/>
+        </w:rPr>
+        <w:t>2</w:t>
+      </w:r>
+      <w:r>
+        <w:rPr>
+          <w:rFonts w:eastAsia="Times New Roman" w:cs="Arial"/>
+          <w:color w:val="000000"/>
+          <w:szCs w:val="22"/>
+          <w:lang w:val="en-US" w:eastAsia="it-IT"/>
+        </w:rPr>
+        <w:t>: The system has to allow the third party that wants to retrieve some data to choose between an individual request or an aggregate one.</w:t>
+      </w:r>
+    </w:p>
+    <w:p>
+      <w:pPr>
+        <w:pStyle w:val="Paragrafoelenco"/>
+        <w:numPr>
+          <w:ilvl w:val="1"/>
+          <w:numId w:val="13"/>
+        </w:numPr>
+        <w:spacing w:after="0"/>
+        <w:jc w:val="both"/>
+        <w:textAlignment w:val="baseline"/>
+        <w:rPr>
+          <w:rFonts w:eastAsia="Times New Roman" w:cs="Arial"/>
+          <w:color w:val="000000"/>
+          <w:szCs w:val="22"/>
+          <w:lang w:val="en-US" w:eastAsia="it-IT"/>
+        </w:rPr>
+      </w:pPr>
+      <w:proofErr w:type="spellStart"/>
+      <w:r>
+        <w:rPr>
+          <w:rFonts w:eastAsia="Times New Roman" w:cs="Arial"/>
+          <w:b/>
+          <w:color w:val="000000"/>
+          <w:szCs w:val="22"/>
+          <w:lang w:val="en-US" w:eastAsia="it-IT"/>
+        </w:rPr>
+        <w:t>RequestManager</w:t>
+      </w:r>
+      <w:proofErr w:type="spellEnd"/>
+      <w:r>
+        <w:rPr>
+          <w:rFonts w:eastAsia="Times New Roman" w:cs="Arial"/>
+          <w:b/>
+          <w:color w:val="000000"/>
+          <w:szCs w:val="22"/>
+          <w:lang w:val="en-US" w:eastAsia="it-IT"/>
+        </w:rPr>
+        <w:t xml:space="preserve">: </w:t>
+      </w:r>
+      <w:r>
+        <w:rPr>
+          <w:rFonts w:eastAsia="Times New Roman" w:cs="Arial"/>
+          <w:color w:val="000000"/>
+          <w:szCs w:val="22"/>
+          <w:lang w:val="en-US" w:eastAsia="it-IT"/>
+        </w:rPr>
+        <w:t>manages both individual and aggregate requests, it is able to distinguish the choice made by the third party on the web application.</w:t>
+      </w:r>
+    </w:p>
+    <w:p>
+      <w:pPr>
+        <w:pStyle w:val="Paragrafoelenco"/>
+        <w:numPr>
+          <w:ilvl w:val="0"/>
+          <w:numId w:val="13"/>
+        </w:numPr>
+        <w:spacing w:after="0"/>
+        <w:jc w:val="both"/>
+        <w:textAlignment w:val="baseline"/>
+        <w:rPr>
+          <w:rFonts w:eastAsia="Times New Roman" w:cs="Arial"/>
+          <w:color w:val="000000"/>
+          <w:szCs w:val="22"/>
+          <w:lang w:val="en-US" w:eastAsia="it-IT"/>
+        </w:rPr>
+      </w:pPr>
+      <w:r>
+        <w:rPr>
+          <w:rFonts w:eastAsia="Times New Roman" w:cs="Arial"/>
+          <w:b/>
+          <w:color w:val="000000"/>
+          <w:szCs w:val="22"/>
+          <w:lang w:val="en-US" w:eastAsia="it-IT"/>
+        </w:rPr>
+        <w:t>R</w:t>
+      </w:r>
+      <w:r>
+        <w:rPr>
+          <w:rFonts w:eastAsia="Times New Roman" w:cs="Arial"/>
+          <w:b/>
+          <w:color w:val="000000"/>
+          <w:szCs w:val="22"/>
+          <w:lang w:val="en-US" w:eastAsia="it-IT"/>
+        </w:rPr>
+        <w:t>3</w:t>
+      </w:r>
+      <w:r>
+        <w:rPr>
+          <w:rFonts w:eastAsia="Times New Roman" w:cs="Arial"/>
+          <w:color w:val="000000"/>
+          <w:szCs w:val="22"/>
+          <w:lang w:val="en-US" w:eastAsia="it-IT"/>
+        </w:rPr>
+        <w:t xml:space="preserve">: In case of a query for data of an individual the system has to ask to the third party the individual’s </w:t>
+      </w:r>
+      <w:r>
+        <w:rPr>
+          <w:rFonts w:eastAsia="Times New Roman" w:cs="Arial"/>
+          <w:color w:val="000000"/>
+          <w:szCs w:val="22"/>
+          <w:lang w:val="en-US" w:eastAsia="it-IT"/>
+        </w:rPr>
+        <w:t>fiscal code</w:t>
+      </w:r>
+      <w:r>
+        <w:rPr>
+          <w:rFonts w:eastAsia="Times New Roman" w:cs="Arial"/>
+          <w:color w:val="000000"/>
+          <w:szCs w:val="22"/>
+          <w:lang w:val="en-US" w:eastAsia="it-IT"/>
+        </w:rPr>
+        <w:t>.</w:t>
+      </w:r>
+    </w:p>
+    <w:p>
+      <w:pPr>
+        <w:pStyle w:val="Paragrafoelenco"/>
+        <w:numPr>
+          <w:ilvl w:val="1"/>
+          <w:numId w:val="13"/>
+        </w:numPr>
+        <w:spacing w:after="0"/>
+        <w:jc w:val="both"/>
+        <w:textAlignment w:val="baseline"/>
+        <w:rPr>
+          <w:rFonts w:eastAsia="Times New Roman" w:cs="Arial"/>
+          <w:color w:val="000000"/>
+          <w:szCs w:val="22"/>
+          <w:lang w:val="en-US" w:eastAsia="it-IT"/>
+        </w:rPr>
+      </w:pPr>
+      <w:proofErr w:type="spellStart"/>
+      <w:r>
+        <w:rPr>
+          <w:rFonts w:eastAsia="Times New Roman" w:cs="Arial"/>
+          <w:b/>
+          <w:color w:val="000000"/>
+          <w:szCs w:val="22"/>
+          <w:lang w:val="en-US" w:eastAsia="it-IT"/>
+        </w:rPr>
+        <w:t>RequestManager</w:t>
+      </w:r>
+      <w:proofErr w:type="spellEnd"/>
+      <w:r>
+        <w:rPr>
+          <w:rFonts w:eastAsia="Times New Roman" w:cs="Arial"/>
+          <w:b/>
+          <w:color w:val="000000"/>
+          <w:szCs w:val="22"/>
+          <w:lang w:val="en-US" w:eastAsia="it-IT"/>
+        </w:rPr>
+        <w:t xml:space="preserve">: </w:t>
+      </w:r>
+      <w:r>
+        <w:rPr>
+          <w:rFonts w:eastAsia="Times New Roman" w:cs="Arial"/>
+          <w:color w:val="000000"/>
+          <w:szCs w:val="22"/>
+          <w:lang w:val="en-US" w:eastAsia="it-IT"/>
+        </w:rPr>
+        <w:t>contains the logic about individual requests</w:t>
+      </w:r>
+      <w:r>
+        <w:rPr>
+          <w:rFonts w:eastAsia="Times New Roman" w:cs="Arial"/>
+          <w:color w:val="000000"/>
+          <w:szCs w:val="22"/>
+          <w:lang w:val="en-US" w:eastAsia="it-IT"/>
+        </w:rPr>
+        <w:t xml:space="preserve">, it retrieves the data of the right user thanks to his fiscal code. The fiscal code field is </w:t>
+      </w:r>
+      <w:r>
+        <w:rPr>
+          <w:rFonts w:eastAsia="Times New Roman" w:cs="Arial"/>
+          <w:color w:val="000000"/>
+          <w:szCs w:val="22"/>
+          <w:lang w:val="en-US" w:eastAsia="it-IT"/>
+        </w:rPr>
+        <w:t>shown</w:t>
+      </w:r>
+      <w:r>
+        <w:rPr>
+          <w:rFonts w:eastAsia="Times New Roman" w:cs="Arial"/>
+          <w:color w:val="000000"/>
+          <w:szCs w:val="22"/>
+          <w:lang w:val="en-US" w:eastAsia="it-IT"/>
+        </w:rPr>
+        <w:t xml:space="preserve"> client’s side on the ‘</w:t>
+      </w:r>
+      <w:proofErr w:type="spellStart"/>
+      <w:r>
+        <w:rPr>
+          <w:rFonts w:eastAsia="Times New Roman" w:cs="Arial"/>
+          <w:color w:val="000000"/>
+          <w:szCs w:val="22"/>
+          <w:lang w:val="en-US" w:eastAsia="it-IT"/>
+        </w:rPr>
+        <w:t>ThirdPartyWebApp</w:t>
+      </w:r>
+      <w:proofErr w:type="spellEnd"/>
+      <w:r>
+        <w:rPr>
+          <w:rFonts w:eastAsia="Times New Roman" w:cs="Arial"/>
+          <w:color w:val="000000"/>
+          <w:szCs w:val="22"/>
+          <w:lang w:val="en-US" w:eastAsia="it-IT"/>
+        </w:rPr>
+        <w:t xml:space="preserve">’.  </w:t>
+      </w:r>
+    </w:p>
+    <w:p>
+      <w:pPr>
+        <w:pStyle w:val="Paragrafoelenco"/>
+        <w:numPr>
+          <w:ilvl w:val="0"/>
+          <w:numId w:val="13"/>
+        </w:numPr>
+        <w:spacing w:after="0"/>
+        <w:jc w:val="both"/>
+        <w:textAlignment w:val="baseline"/>
+        <w:rPr>
+          <w:rFonts w:eastAsia="Times New Roman" w:cs="Arial"/>
+          <w:color w:val="000000"/>
+          <w:szCs w:val="22"/>
+          <w:lang w:val="en-US" w:eastAsia="it-IT"/>
+        </w:rPr>
+      </w:pPr>
+      <w:r>
+        <w:rPr>
+          <w:rFonts w:eastAsia="Times New Roman" w:cs="Arial"/>
+          <w:b/>
+          <w:color w:val="000000"/>
+          <w:szCs w:val="22"/>
+          <w:lang w:val="en-US" w:eastAsia="it-IT"/>
+        </w:rPr>
+        <w:t>R</w:t>
+      </w:r>
+      <w:r>
+        <w:rPr>
+          <w:rFonts w:eastAsia="Times New Roman" w:cs="Arial"/>
+          <w:b/>
+          <w:color w:val="000000"/>
+          <w:szCs w:val="22"/>
+          <w:lang w:val="en-US" w:eastAsia="it-IT"/>
+        </w:rPr>
+        <w:t>4</w:t>
+      </w:r>
+      <w:r>
+        <w:rPr>
+          <w:rFonts w:eastAsia="Times New Roman" w:cs="Arial"/>
+          <w:color w:val="000000"/>
+          <w:szCs w:val="22"/>
+          <w:lang w:val="en-US" w:eastAsia="it-IT"/>
+        </w:rPr>
+        <w:t>: In case of a query for aggregate data the system has to ask to the third party which parameters to use to filter data.</w:t>
+      </w:r>
+    </w:p>
+    <w:p>
+      <w:pPr>
+        <w:pStyle w:val="Paragrafoelenco"/>
+        <w:numPr>
+          <w:ilvl w:val="1"/>
+          <w:numId w:val="13"/>
+        </w:numPr>
+        <w:spacing w:after="0"/>
+        <w:jc w:val="both"/>
+        <w:textAlignment w:val="baseline"/>
+        <w:rPr>
+          <w:rFonts w:eastAsia="Times New Roman" w:cs="Arial"/>
+          <w:color w:val="000000"/>
+          <w:szCs w:val="22"/>
+          <w:lang w:val="en-US" w:eastAsia="it-IT"/>
+        </w:rPr>
+      </w:pPr>
+      <w:proofErr w:type="spellStart"/>
+      <w:r>
+        <w:rPr>
+          <w:rFonts w:eastAsia="Times New Roman" w:cs="Arial"/>
+          <w:b/>
+          <w:color w:val="000000"/>
+          <w:szCs w:val="22"/>
+          <w:lang w:val="en-US" w:eastAsia="it-IT"/>
+        </w:rPr>
+        <w:t>RequestManager</w:t>
+      </w:r>
+      <w:proofErr w:type="spellEnd"/>
+      <w:r>
+        <w:rPr>
+          <w:rFonts w:eastAsia="Times New Roman" w:cs="Arial"/>
+          <w:b/>
+          <w:color w:val="000000"/>
+          <w:szCs w:val="22"/>
+          <w:lang w:val="en-US" w:eastAsia="it-IT"/>
+        </w:rPr>
+        <w:t xml:space="preserve">: </w:t>
+      </w:r>
+      <w:r>
+        <w:rPr>
+          <w:rFonts w:eastAsia="Times New Roman" w:cs="Arial"/>
+          <w:color w:val="000000"/>
+          <w:szCs w:val="22"/>
+          <w:lang w:val="en-US" w:eastAsia="it-IT"/>
+        </w:rPr>
+        <w:t xml:space="preserve">contains the logic about </w:t>
+      </w:r>
+      <w:r>
+        <w:rPr>
+          <w:rFonts w:eastAsia="Times New Roman" w:cs="Arial"/>
+          <w:color w:val="000000"/>
+          <w:szCs w:val="22"/>
+          <w:lang w:val="en-US" w:eastAsia="it-IT"/>
+        </w:rPr>
+        <w:t>aggregate</w:t>
+      </w:r>
+      <w:r>
+        <w:rPr>
+          <w:rFonts w:eastAsia="Times New Roman" w:cs="Arial"/>
+          <w:color w:val="000000"/>
+          <w:szCs w:val="22"/>
+          <w:lang w:val="en-US" w:eastAsia="it-IT"/>
+        </w:rPr>
+        <w:t xml:space="preserve"> requests</w:t>
+      </w:r>
+      <w:r>
+        <w:rPr>
+          <w:rFonts w:eastAsia="Times New Roman" w:cs="Arial"/>
+          <w:color w:val="000000"/>
+          <w:szCs w:val="22"/>
+          <w:lang w:val="en-US" w:eastAsia="it-IT"/>
+        </w:rPr>
+        <w:t>, it retrieves the correct data exploiting the filters provided. The filters are inserted client’s side on the ‘</w:t>
+      </w:r>
+      <w:proofErr w:type="spellStart"/>
+      <w:r>
+        <w:rPr>
+          <w:rFonts w:eastAsia="Times New Roman" w:cs="Arial"/>
+          <w:color w:val="000000"/>
+          <w:szCs w:val="22"/>
+          <w:lang w:val="en-US" w:eastAsia="it-IT"/>
+        </w:rPr>
+        <w:t>ThirdPartyWebApp</w:t>
+      </w:r>
+      <w:proofErr w:type="spellEnd"/>
+      <w:r>
+        <w:rPr>
+          <w:rFonts w:eastAsia="Times New Roman" w:cs="Arial"/>
+          <w:color w:val="000000"/>
+          <w:szCs w:val="22"/>
+          <w:lang w:val="en-US" w:eastAsia="it-IT"/>
+        </w:rPr>
+        <w:t>’.</w:t>
+      </w:r>
+    </w:p>
+    <w:p>
+      <w:pPr>
+        <w:pStyle w:val="Paragrafoelenco"/>
+        <w:numPr>
+          <w:ilvl w:val="0"/>
+          <w:numId w:val="13"/>
+        </w:numPr>
+        <w:spacing w:after="0"/>
+        <w:jc w:val="both"/>
+        <w:textAlignment w:val="baseline"/>
+        <w:rPr>
+          <w:rFonts w:eastAsia="Times New Roman" w:cs="Arial"/>
+          <w:color w:val="000000"/>
+          <w:szCs w:val="22"/>
+          <w:lang w:val="en-US" w:eastAsia="it-IT"/>
+        </w:rPr>
+      </w:pPr>
+      <w:r>
+        <w:rPr>
+          <w:rFonts w:eastAsia="Times New Roman" w:cs="Arial"/>
+          <w:b/>
+          <w:color w:val="000000"/>
+          <w:szCs w:val="22"/>
+          <w:lang w:val="en-US" w:eastAsia="it-IT"/>
+        </w:rPr>
+        <w:t>R</w:t>
+      </w:r>
+      <w:r>
+        <w:rPr>
+          <w:rFonts w:eastAsia="Times New Roman" w:cs="Arial"/>
+          <w:b/>
+          <w:color w:val="000000"/>
+          <w:szCs w:val="22"/>
+          <w:lang w:val="en-US" w:eastAsia="it-IT"/>
+        </w:rPr>
+        <w:t>5</w:t>
+      </w:r>
+      <w:r>
+        <w:rPr>
+          <w:rFonts w:eastAsia="Times New Roman" w:cs="Arial"/>
+          <w:color w:val="000000"/>
+          <w:szCs w:val="22"/>
+          <w:lang w:val="en-US" w:eastAsia="it-IT"/>
+        </w:rPr>
+        <w:t>: When a request for a specific individual’s data is made the system must allow the individual to accept the request or not.</w:t>
+      </w:r>
+    </w:p>
+    <w:p>
+      <w:pPr>
+        <w:pStyle w:val="Paragrafoelenco"/>
+        <w:numPr>
+          <w:ilvl w:val="1"/>
+          <w:numId w:val="13"/>
+        </w:numPr>
+        <w:spacing w:after="0"/>
+        <w:jc w:val="both"/>
+        <w:textAlignment w:val="baseline"/>
+        <w:rPr>
+          <w:rFonts w:eastAsia="Times New Roman" w:cs="Arial"/>
+          <w:color w:val="000000"/>
+          <w:szCs w:val="22"/>
+          <w:lang w:val="en-US" w:eastAsia="it-IT"/>
+        </w:rPr>
+      </w:pPr>
+      <w:proofErr w:type="spellStart"/>
+      <w:r>
+        <w:rPr>
+          <w:rFonts w:eastAsia="Times New Roman" w:cs="Arial"/>
+          <w:b/>
+          <w:color w:val="000000"/>
+          <w:szCs w:val="22"/>
+          <w:lang w:val="en-US" w:eastAsia="it-IT"/>
+        </w:rPr>
+        <w:t>NotificationManager</w:t>
+      </w:r>
+      <w:proofErr w:type="spellEnd"/>
+      <w:r>
+        <w:rPr>
+          <w:rFonts w:eastAsia="Times New Roman" w:cs="Arial"/>
+          <w:color w:val="000000"/>
+          <w:szCs w:val="22"/>
+          <w:lang w:val="en-US" w:eastAsia="it-IT"/>
+        </w:rPr>
+        <w:t>:</w:t>
+      </w:r>
+      <w:r>
+        <w:rPr>
+          <w:rFonts w:eastAsia="Times New Roman" w:cs="Arial"/>
+          <w:color w:val="000000"/>
+          <w:szCs w:val="22"/>
+          <w:lang w:val="en-US" w:eastAsia="it-IT"/>
+        </w:rPr>
+        <w:t xml:space="preserve"> send to the user a push notification with the </w:t>
+      </w:r>
+      <w:proofErr w:type="spellStart"/>
+      <w:r>
+        <w:rPr>
+          <w:rFonts w:eastAsia="Times New Roman" w:cs="Arial"/>
+          <w:color w:val="000000"/>
+          <w:szCs w:val="22"/>
+          <w:lang w:val="en-US" w:eastAsia="it-IT"/>
+        </w:rPr>
+        <w:t>informations</w:t>
+      </w:r>
+      <w:proofErr w:type="spellEnd"/>
+      <w:r>
+        <w:rPr>
+          <w:rFonts w:eastAsia="Times New Roman" w:cs="Arial"/>
+          <w:color w:val="000000"/>
+          <w:szCs w:val="22"/>
+          <w:lang w:val="en-US" w:eastAsia="it-IT"/>
+        </w:rPr>
+        <w:t xml:space="preserve"> about the request that has been made</w:t>
+      </w:r>
+      <w:r>
+        <w:rPr>
+          <w:rFonts w:eastAsia="Times New Roman" w:cs="Arial"/>
+          <w:color w:val="000000"/>
+          <w:szCs w:val="22"/>
+          <w:lang w:val="en-US" w:eastAsia="it-IT"/>
+        </w:rPr>
+        <w:t xml:space="preserve"> and that is provided by the ‘</w:t>
+      </w:r>
+      <w:proofErr w:type="spellStart"/>
+      <w:r>
+        <w:rPr>
+          <w:rFonts w:eastAsia="Times New Roman" w:cs="Arial"/>
+          <w:color w:val="000000"/>
+          <w:szCs w:val="22"/>
+          <w:lang w:val="en-US" w:eastAsia="it-IT"/>
+        </w:rPr>
+        <w:t>RequestManager</w:t>
+      </w:r>
+      <w:proofErr w:type="spellEnd"/>
+      <w:r>
+        <w:rPr>
+          <w:rFonts w:eastAsia="Times New Roman" w:cs="Arial"/>
+          <w:color w:val="000000"/>
+          <w:szCs w:val="22"/>
+          <w:lang w:val="en-US" w:eastAsia="it-IT"/>
+        </w:rPr>
+        <w:t>’.</w:t>
+      </w:r>
+    </w:p>
+    <w:p>
+      <w:pPr>
+        <w:pStyle w:val="Paragrafoelenco"/>
+        <w:numPr>
+          <w:ilvl w:val="1"/>
+          <w:numId w:val="13"/>
+        </w:numPr>
+        <w:spacing w:after="0"/>
+        <w:jc w:val="both"/>
+        <w:textAlignment w:val="baseline"/>
+        <w:rPr>
+          <w:rFonts w:eastAsia="Times New Roman" w:cs="Arial"/>
+          <w:color w:val="000000"/>
+          <w:szCs w:val="22"/>
+          <w:lang w:val="en-US" w:eastAsia="it-IT"/>
+        </w:rPr>
+      </w:pPr>
+      <w:proofErr w:type="spellStart"/>
+      <w:r>
+        <w:rPr>
+          <w:rFonts w:eastAsia="Times New Roman" w:cs="Arial"/>
+          <w:b/>
+          <w:color w:val="000000"/>
+          <w:szCs w:val="22"/>
+          <w:lang w:val="en-US" w:eastAsia="it-IT"/>
+        </w:rPr>
+        <w:t>ResponseManager</w:t>
+      </w:r>
+      <w:proofErr w:type="spellEnd"/>
+      <w:r>
+        <w:rPr>
+          <w:rFonts w:eastAsia="Times New Roman" w:cs="Arial"/>
+          <w:color w:val="000000"/>
+          <w:szCs w:val="22"/>
+          <w:lang w:val="en-US" w:eastAsia="it-IT"/>
+        </w:rPr>
+        <w:t>:</w:t>
+      </w:r>
+      <w:r>
+        <w:rPr>
+          <w:rFonts w:eastAsia="Times New Roman" w:cs="Arial"/>
+          <w:color w:val="000000"/>
+          <w:szCs w:val="22"/>
+          <w:lang w:val="en-US" w:eastAsia="it-IT"/>
+        </w:rPr>
+        <w:t xml:space="preserve"> handles the user’s answer allowing him to accept or refuse the request.</w:t>
+      </w:r>
+    </w:p>
+    <w:p>
+      <w:pPr>
+        <w:pStyle w:val="Paragrafoelenco"/>
+        <w:numPr>
+          <w:ilvl w:val="0"/>
+          <w:numId w:val="13"/>
+        </w:numPr>
+        <w:spacing w:after="0"/>
+        <w:jc w:val="both"/>
+        <w:textAlignment w:val="baseline"/>
+        <w:rPr>
+          <w:rFonts w:eastAsia="Times New Roman" w:cs="Arial"/>
+          <w:color w:val="000000"/>
+          <w:szCs w:val="22"/>
+          <w:lang w:val="en-US" w:eastAsia="it-IT"/>
+        </w:rPr>
+      </w:pPr>
+      <w:r>
+        <w:rPr>
+          <w:rFonts w:eastAsia="Times New Roman" w:cs="Arial"/>
+          <w:b/>
+          <w:color w:val="000000"/>
+          <w:szCs w:val="22"/>
+          <w:lang w:val="en-US" w:eastAsia="it-IT"/>
+        </w:rPr>
+        <w:lastRenderedPageBreak/>
+        <w:t>R</w:t>
+      </w:r>
+      <w:r>
+        <w:rPr>
+          <w:rFonts w:eastAsia="Times New Roman" w:cs="Arial"/>
+          <w:b/>
+          <w:color w:val="000000"/>
+          <w:szCs w:val="22"/>
+          <w:lang w:val="en-US" w:eastAsia="it-IT"/>
+        </w:rPr>
+        <w:t>6</w:t>
+      </w:r>
+      <w:r>
+        <w:rPr>
+          <w:rFonts w:eastAsia="Times New Roman" w:cs="Arial"/>
+          <w:color w:val="000000"/>
+          <w:szCs w:val="22"/>
+          <w:lang w:val="en-US" w:eastAsia="it-IT"/>
+        </w:rPr>
+        <w:t>: When a request for data is approved the system has to make the previously saved data available to the third party.</w:t>
+      </w:r>
+    </w:p>
+    <w:p>
+      <w:pPr>
+        <w:pStyle w:val="Paragrafoelenco"/>
+        <w:numPr>
+          <w:ilvl w:val="1"/>
+          <w:numId w:val="13"/>
+        </w:numPr>
+        <w:spacing w:after="0"/>
+        <w:jc w:val="both"/>
+        <w:textAlignment w:val="baseline"/>
+        <w:rPr>
+          <w:rFonts w:eastAsia="Times New Roman" w:cs="Arial"/>
+          <w:color w:val="000000"/>
+          <w:szCs w:val="22"/>
+          <w:lang w:val="en-US" w:eastAsia="it-IT"/>
+        </w:rPr>
+      </w:pPr>
+      <w:proofErr w:type="spellStart"/>
+      <w:r>
+        <w:rPr>
+          <w:rFonts w:eastAsia="Times New Roman" w:cs="Arial"/>
+          <w:b/>
+          <w:color w:val="000000"/>
+          <w:szCs w:val="22"/>
+          <w:lang w:val="en-US" w:eastAsia="it-IT"/>
+        </w:rPr>
+        <w:t>RequestManager</w:t>
+      </w:r>
+      <w:proofErr w:type="spellEnd"/>
+      <w:r>
+        <w:rPr>
+          <w:rFonts w:eastAsia="Times New Roman" w:cs="Arial"/>
+          <w:color w:val="000000"/>
+          <w:szCs w:val="22"/>
+          <w:lang w:val="en-US" w:eastAsia="it-IT"/>
+        </w:rPr>
+        <w:t>:</w:t>
+      </w:r>
+      <w:r>
+        <w:rPr>
+          <w:rFonts w:eastAsia="Times New Roman" w:cs="Arial"/>
+          <w:color w:val="000000"/>
+          <w:szCs w:val="22"/>
+          <w:lang w:val="en-US" w:eastAsia="it-IT"/>
+        </w:rPr>
+        <w:t xml:space="preserve"> in case of a positive answer by the system (for both individual and aggregate requests), sends the data to the requesting third party.</w:t>
+      </w:r>
+    </w:p>
+    <w:p>
+      <w:pPr>
+        <w:pStyle w:val="Paragrafoelenco"/>
+        <w:numPr>
+          <w:ilvl w:val="0"/>
+          <w:numId w:val="13"/>
+        </w:numPr>
+        <w:spacing w:after="0"/>
+        <w:jc w:val="both"/>
+        <w:textAlignment w:val="baseline"/>
+        <w:rPr>
+          <w:rFonts w:eastAsia="Times New Roman" w:cs="Arial"/>
+          <w:color w:val="000000"/>
+          <w:szCs w:val="22"/>
+          <w:lang w:val="en-US" w:eastAsia="it-IT"/>
+        </w:rPr>
+      </w:pPr>
+      <w:r>
+        <w:rPr>
+          <w:rFonts w:eastAsia="Times New Roman" w:cs="Arial"/>
+          <w:b/>
+          <w:color w:val="000000"/>
+          <w:szCs w:val="22"/>
+          <w:lang w:val="en-US" w:eastAsia="it-IT"/>
+        </w:rPr>
+        <w:t>R</w:t>
+      </w:r>
+      <w:r>
+        <w:rPr>
+          <w:rFonts w:eastAsia="Times New Roman" w:cs="Arial"/>
+          <w:b/>
+          <w:color w:val="000000"/>
+          <w:szCs w:val="22"/>
+          <w:lang w:val="en-US" w:eastAsia="it-IT"/>
+        </w:rPr>
+        <w:t>7</w:t>
+      </w:r>
+      <w:r>
+        <w:rPr>
+          <w:rFonts w:eastAsia="Times New Roman" w:cs="Arial"/>
+          <w:color w:val="000000"/>
+          <w:szCs w:val="22"/>
+          <w:lang w:val="en-US" w:eastAsia="it-IT"/>
+        </w:rPr>
+        <w:t>: The system must provide to the third party the possibility to subscribe to new data and receive them as soon as they are produced both for individuals and for group</w:t>
+      </w:r>
+      <w:r>
+        <w:rPr>
+          <w:rFonts w:eastAsia="Times New Roman" w:cs="Arial"/>
+          <w:color w:val="000000"/>
+          <w:szCs w:val="22"/>
+          <w:lang w:val="en-US" w:eastAsia="it-IT"/>
+        </w:rPr>
+        <w:t>s</w:t>
+      </w:r>
+      <w:r>
+        <w:rPr>
+          <w:rFonts w:eastAsia="Times New Roman" w:cs="Arial"/>
+          <w:color w:val="000000"/>
+          <w:szCs w:val="22"/>
+          <w:lang w:val="en-US" w:eastAsia="it-IT"/>
+        </w:rPr>
+        <w:t xml:space="preserve"> of individuals.</w:t>
+      </w:r>
+    </w:p>
+    <w:p>
+      <w:pPr>
+        <w:pStyle w:val="Paragrafoelenco"/>
+        <w:numPr>
+          <w:ilvl w:val="1"/>
+          <w:numId w:val="13"/>
+        </w:numPr>
+        <w:spacing w:after="0"/>
+        <w:jc w:val="both"/>
+        <w:textAlignment w:val="baseline"/>
+        <w:rPr>
+          <w:rFonts w:eastAsia="Times New Roman" w:cs="Arial"/>
+          <w:color w:val="000000"/>
+          <w:szCs w:val="22"/>
+          <w:lang w:val="en-US" w:eastAsia="it-IT"/>
+        </w:rPr>
+      </w:pPr>
+      <w:proofErr w:type="spellStart"/>
+      <w:r>
+        <w:rPr>
+          <w:rFonts w:eastAsia="Times New Roman" w:cs="Arial"/>
+          <w:b/>
+          <w:color w:val="000000"/>
+          <w:szCs w:val="22"/>
+          <w:lang w:val="en-US" w:eastAsia="it-IT"/>
+        </w:rPr>
+        <w:t>SubscriptionManager</w:t>
+      </w:r>
+      <w:proofErr w:type="spellEnd"/>
+      <w:r>
+        <w:rPr>
+          <w:rFonts w:eastAsia="Times New Roman" w:cs="Arial"/>
+          <w:color w:val="000000"/>
+          <w:szCs w:val="22"/>
+          <w:lang w:val="en-US" w:eastAsia="it-IT"/>
+        </w:rPr>
+        <w:t>:</w:t>
+      </w:r>
+      <w:r>
+        <w:rPr>
+          <w:rFonts w:eastAsia="Times New Roman" w:cs="Arial"/>
+          <w:color w:val="000000"/>
+          <w:szCs w:val="22"/>
+          <w:lang w:val="en-US" w:eastAsia="it-IT"/>
+        </w:rPr>
+        <w:t xml:space="preserve"> handles the subscription requests, the response of the interested user</w:t>
+      </w:r>
+      <w:r>
+        <w:rPr>
+          <w:rFonts w:eastAsia="Times New Roman" w:cs="Arial"/>
+          <w:color w:val="000000"/>
+          <w:szCs w:val="22"/>
+          <w:lang w:val="en-US" w:eastAsia="it-IT"/>
+        </w:rPr>
+        <w:t xml:space="preserve"> (in case of individual subscription)</w:t>
+      </w:r>
+      <w:r>
+        <w:rPr>
+          <w:rFonts w:eastAsia="Times New Roman" w:cs="Arial"/>
+          <w:color w:val="000000"/>
+          <w:szCs w:val="22"/>
+          <w:lang w:val="en-US" w:eastAsia="it-IT"/>
+        </w:rPr>
+        <w:t xml:space="preserve"> and it sends the new data as soon as they are produced (that are forwarded by the ‘</w:t>
+      </w:r>
+      <w:proofErr w:type="spellStart"/>
+      <w:r>
+        <w:rPr>
+          <w:rFonts w:eastAsia="Times New Roman" w:cs="Arial"/>
+          <w:color w:val="000000"/>
+          <w:szCs w:val="22"/>
+          <w:lang w:val="en-US" w:eastAsia="it-IT"/>
+        </w:rPr>
+        <w:t>DataCollectionManager</w:t>
+      </w:r>
+      <w:proofErr w:type="spellEnd"/>
+      <w:r>
+        <w:rPr>
+          <w:rFonts w:eastAsia="Times New Roman" w:cs="Arial"/>
+          <w:color w:val="000000"/>
+          <w:szCs w:val="22"/>
+          <w:lang w:val="en-US" w:eastAsia="it-IT"/>
+        </w:rPr>
+        <w:t>’)  to the third party that has done a successful subscription.</w:t>
+      </w:r>
+    </w:p>
+    <w:p>
+      <w:pPr>
+        <w:pStyle w:val="Paragrafoelenco"/>
+        <w:numPr>
+          <w:ilvl w:val="0"/>
+          <w:numId w:val="13"/>
+        </w:numPr>
+        <w:spacing w:after="0"/>
+        <w:jc w:val="both"/>
+        <w:textAlignment w:val="baseline"/>
+        <w:rPr>
+          <w:rFonts w:eastAsia="Times New Roman" w:cs="Arial"/>
+          <w:color w:val="000000"/>
+          <w:szCs w:val="22"/>
+          <w:lang w:val="en-US" w:eastAsia="it-IT"/>
+        </w:rPr>
+      </w:pPr>
+      <w:r>
+        <w:rPr>
+          <w:rFonts w:eastAsia="Times New Roman" w:cs="Arial"/>
+          <w:b/>
+          <w:color w:val="000000"/>
+          <w:szCs w:val="22"/>
+          <w:lang w:val="en-US" w:eastAsia="it-IT"/>
+        </w:rPr>
+        <w:t>R8</w:t>
+      </w:r>
+      <w:r>
+        <w:rPr>
+          <w:rFonts w:eastAsia="Times New Roman" w:cs="Arial"/>
+          <w:color w:val="000000"/>
+          <w:szCs w:val="22"/>
+          <w:lang w:val="en-US" w:eastAsia="it-IT"/>
+        </w:rPr>
+        <w:t>:</w:t>
+      </w:r>
+      <w:r>
+        <w:rPr>
+          <w:rFonts w:eastAsia="Times New Roman" w:cs="Arial"/>
+          <w:color w:val="000000"/>
+          <w:szCs w:val="22"/>
+          <w:lang w:val="en-US" w:eastAsia="it-IT"/>
+        </w:rPr>
+        <w:t xml:space="preserve"> The system must allow the user to accept or refuse a possible request for subscription by a third party.</w:t>
+      </w:r>
+    </w:p>
+    <w:p>
+      <w:pPr>
+        <w:pStyle w:val="Paragrafoelenco"/>
+        <w:numPr>
+          <w:ilvl w:val="1"/>
+          <w:numId w:val="13"/>
+        </w:numPr>
+        <w:spacing w:after="0"/>
+        <w:jc w:val="both"/>
+        <w:textAlignment w:val="baseline"/>
+        <w:rPr>
+          <w:rFonts w:eastAsia="Times New Roman" w:cs="Arial"/>
+          <w:color w:val="000000"/>
+          <w:szCs w:val="22"/>
+          <w:lang w:val="en-US" w:eastAsia="it-IT"/>
+        </w:rPr>
+      </w:pPr>
+      <w:proofErr w:type="spellStart"/>
+      <w:r>
+        <w:rPr>
+          <w:rFonts w:eastAsia="Times New Roman" w:cs="Arial"/>
+          <w:b/>
+          <w:color w:val="000000"/>
+          <w:szCs w:val="22"/>
+          <w:lang w:val="en-US" w:eastAsia="it-IT"/>
+        </w:rPr>
+        <w:t>ResponseManager</w:t>
+      </w:r>
+      <w:proofErr w:type="spellEnd"/>
+      <w:r>
+        <w:rPr>
+          <w:rFonts w:eastAsia="Times New Roman" w:cs="Arial"/>
+          <w:color w:val="000000"/>
+          <w:szCs w:val="22"/>
+          <w:lang w:val="en-US" w:eastAsia="it-IT"/>
+        </w:rPr>
+        <w:t>:</w:t>
+      </w:r>
+      <w:r>
+        <w:rPr>
+          <w:rFonts w:eastAsia="Times New Roman" w:cs="Arial"/>
+          <w:color w:val="000000"/>
+          <w:szCs w:val="22"/>
+          <w:lang w:val="en-US" w:eastAsia="it-IT"/>
+        </w:rPr>
+        <w:t xml:space="preserve"> </w:t>
+      </w:r>
+      <w:r>
+        <w:rPr>
+          <w:rFonts w:eastAsia="Times New Roman" w:cs="Arial"/>
+          <w:color w:val="000000"/>
+          <w:szCs w:val="22"/>
+          <w:lang w:val="en-US" w:eastAsia="it-IT"/>
+        </w:rPr>
+        <w:t xml:space="preserve">it </w:t>
+      </w:r>
+      <w:r>
+        <w:rPr>
+          <w:rFonts w:eastAsia="Times New Roman" w:cs="Arial"/>
+          <w:color w:val="000000"/>
+          <w:szCs w:val="22"/>
+          <w:lang w:val="en-US" w:eastAsia="it-IT"/>
+        </w:rPr>
+        <w:t>handles the user’s answer allowing him to accept or refuse the request</w:t>
+      </w:r>
+      <w:r>
+        <w:rPr>
+          <w:rFonts w:eastAsia="Times New Roman" w:cs="Arial"/>
+          <w:color w:val="000000"/>
+          <w:szCs w:val="22"/>
+          <w:lang w:val="en-US" w:eastAsia="it-IT"/>
+        </w:rPr>
+        <w:t xml:space="preserve"> of subscription.</w:t>
+      </w:r>
+    </w:p>
+    <w:p>
+      <w:pPr>
+        <w:pStyle w:val="Paragrafoelenco"/>
+        <w:numPr>
+          <w:ilvl w:val="1"/>
+          <w:numId w:val="13"/>
+        </w:numPr>
+        <w:spacing w:after="0"/>
+        <w:jc w:val="both"/>
+        <w:textAlignment w:val="baseline"/>
+        <w:rPr>
+          <w:rFonts w:eastAsia="Times New Roman" w:cs="Arial"/>
+          <w:color w:val="000000"/>
+          <w:szCs w:val="22"/>
+          <w:lang w:val="en-US" w:eastAsia="it-IT"/>
+        </w:rPr>
+      </w:pPr>
+      <w:proofErr w:type="spellStart"/>
+      <w:r>
+        <w:rPr>
+          <w:rFonts w:eastAsia="Times New Roman" w:cs="Arial"/>
+          <w:b/>
+          <w:color w:val="000000"/>
+          <w:szCs w:val="22"/>
+          <w:lang w:val="en-US" w:eastAsia="it-IT"/>
+        </w:rPr>
+        <w:t>NotificationManager</w:t>
+      </w:r>
+      <w:proofErr w:type="spellEnd"/>
+      <w:r>
+        <w:rPr>
+          <w:rFonts w:eastAsia="Times New Roman" w:cs="Arial"/>
+          <w:color w:val="000000"/>
+          <w:szCs w:val="22"/>
+          <w:lang w:val="en-US" w:eastAsia="it-IT"/>
+        </w:rPr>
+        <w:t>:</w:t>
+      </w:r>
+      <w:r>
+        <w:rPr>
+          <w:rFonts w:eastAsia="Times New Roman" w:cs="Arial"/>
+          <w:color w:val="000000"/>
+          <w:szCs w:val="22"/>
+          <w:lang w:val="en-US" w:eastAsia="it-IT"/>
+        </w:rPr>
+        <w:t xml:space="preserve"> </w:t>
+      </w:r>
+      <w:r>
+        <w:rPr>
+          <w:rFonts w:eastAsia="Times New Roman" w:cs="Arial"/>
+          <w:color w:val="000000"/>
+          <w:szCs w:val="22"/>
+          <w:lang w:val="en-US" w:eastAsia="it-IT"/>
+        </w:rPr>
+        <w:t xml:space="preserve">it </w:t>
+      </w:r>
+      <w:r>
+        <w:rPr>
+          <w:rFonts w:eastAsia="Times New Roman" w:cs="Arial"/>
+          <w:color w:val="000000"/>
+          <w:szCs w:val="22"/>
+          <w:lang w:val="en-US" w:eastAsia="it-IT"/>
+        </w:rPr>
+        <w:t>send</w:t>
+      </w:r>
+      <w:r>
+        <w:rPr>
+          <w:rFonts w:eastAsia="Times New Roman" w:cs="Arial"/>
+          <w:color w:val="000000"/>
+          <w:szCs w:val="22"/>
+          <w:lang w:val="en-US" w:eastAsia="it-IT"/>
+        </w:rPr>
+        <w:t>s</w:t>
+      </w:r>
+      <w:r>
+        <w:rPr>
+          <w:rFonts w:eastAsia="Times New Roman" w:cs="Arial"/>
+          <w:color w:val="000000"/>
+          <w:szCs w:val="22"/>
+          <w:lang w:val="en-US" w:eastAsia="it-IT"/>
+        </w:rPr>
+        <w:t xml:space="preserve"> to the user a push notification with the </w:t>
+      </w:r>
+      <w:proofErr w:type="spellStart"/>
+      <w:r>
+        <w:rPr>
+          <w:rFonts w:eastAsia="Times New Roman" w:cs="Arial"/>
+          <w:color w:val="000000"/>
+          <w:szCs w:val="22"/>
+          <w:lang w:val="en-US" w:eastAsia="it-IT"/>
+        </w:rPr>
+        <w:t>informations</w:t>
+      </w:r>
+      <w:proofErr w:type="spellEnd"/>
+      <w:r>
+        <w:rPr>
+          <w:rFonts w:eastAsia="Times New Roman" w:cs="Arial"/>
+          <w:color w:val="000000"/>
+          <w:szCs w:val="22"/>
+          <w:lang w:val="en-US" w:eastAsia="it-IT"/>
+        </w:rPr>
+        <w:t xml:space="preserve"> about the request</w:t>
+      </w:r>
+      <w:r>
+        <w:rPr>
+          <w:rFonts w:eastAsia="Times New Roman" w:cs="Arial"/>
+          <w:color w:val="000000"/>
+          <w:szCs w:val="22"/>
+          <w:lang w:val="en-US" w:eastAsia="it-IT"/>
+        </w:rPr>
+        <w:t xml:space="preserve"> of subscription</w:t>
+      </w:r>
+      <w:r>
+        <w:rPr>
+          <w:rFonts w:eastAsia="Times New Roman" w:cs="Arial"/>
+          <w:color w:val="000000"/>
+          <w:szCs w:val="22"/>
+          <w:lang w:val="en-US" w:eastAsia="it-IT"/>
+        </w:rPr>
+        <w:t xml:space="preserve"> that has been made</w:t>
+      </w:r>
+      <w:r>
+        <w:rPr>
+          <w:rFonts w:eastAsia="Times New Roman" w:cs="Arial"/>
+          <w:color w:val="000000"/>
+          <w:szCs w:val="22"/>
+          <w:lang w:val="en-US" w:eastAsia="it-IT"/>
+        </w:rPr>
+        <w:t xml:space="preserve"> (and forwarded by the ‘</w:t>
+      </w:r>
+      <w:proofErr w:type="spellStart"/>
+      <w:r>
+        <w:rPr>
+          <w:rFonts w:eastAsia="Times New Roman" w:cs="Arial"/>
+          <w:color w:val="000000"/>
+          <w:szCs w:val="22"/>
+          <w:lang w:val="en-US" w:eastAsia="it-IT"/>
+        </w:rPr>
+        <w:t>SubscriptionManager</w:t>
+      </w:r>
+      <w:proofErr w:type="spellEnd"/>
+      <w:r>
+        <w:rPr>
+          <w:rFonts w:eastAsia="Times New Roman" w:cs="Arial"/>
+          <w:color w:val="000000"/>
+          <w:szCs w:val="22"/>
+          <w:lang w:val="en-US" w:eastAsia="it-IT"/>
+        </w:rPr>
+        <w:t>’).</w:t>
+      </w:r>
+    </w:p>
+    <w:p>
+      <w:pPr>
+        <w:numPr>
+          <w:ilvl w:val="0"/>
+          <w:numId w:val="13"/>
+        </w:numPr>
+        <w:spacing w:after="0"/>
+        <w:jc w:val="both"/>
+        <w:textAlignment w:val="baseline"/>
+        <w:rPr>
+          <w:rFonts w:eastAsia="Times New Roman" w:cs="Arial"/>
+          <w:color w:val="000000"/>
+          <w:szCs w:val="22"/>
+          <w:lang w:val="en-US" w:eastAsia="it-IT"/>
+        </w:rPr>
+      </w:pPr>
+      <w:r>
+        <w:rPr>
+          <w:rFonts w:eastAsia="Times New Roman" w:cs="Arial"/>
+          <w:b/>
+          <w:color w:val="000000"/>
+          <w:szCs w:val="22"/>
+          <w:lang w:val="en-US" w:eastAsia="it-IT"/>
+        </w:rPr>
+        <w:t>R</w:t>
+      </w:r>
+      <w:r>
+        <w:rPr>
+          <w:rFonts w:eastAsia="Times New Roman" w:cs="Arial"/>
+          <w:b/>
+          <w:color w:val="000000"/>
+          <w:szCs w:val="22"/>
+          <w:lang w:val="en-US" w:eastAsia="it-IT"/>
+        </w:rPr>
+        <w:t>9</w:t>
+      </w:r>
+      <w:r>
+        <w:rPr>
+          <w:rFonts w:eastAsia="Times New Roman" w:cs="Arial"/>
+          <w:color w:val="000000"/>
+          <w:szCs w:val="22"/>
+          <w:lang w:val="en-US" w:eastAsia="it-IT"/>
+        </w:rPr>
+        <w:t>: The requests by third parties on aggregate data must provide them if and only if the number of individuals whose data satisfy the request is higher than 1000.</w:t>
+      </w:r>
+    </w:p>
+    <w:p>
+      <w:pPr>
+        <w:pStyle w:val="Paragrafoelenco"/>
+        <w:numPr>
+          <w:ilvl w:val="1"/>
+          <w:numId w:val="13"/>
+        </w:numPr>
+        <w:spacing w:after="0"/>
+        <w:jc w:val="both"/>
+        <w:textAlignment w:val="baseline"/>
+        <w:rPr>
+          <w:rFonts w:eastAsia="Times New Roman" w:cs="Arial"/>
+          <w:color w:val="000000"/>
+          <w:szCs w:val="22"/>
+          <w:lang w:val="en-US" w:eastAsia="it-IT"/>
+        </w:rPr>
+      </w:pPr>
+      <w:proofErr w:type="spellStart"/>
+      <w:r>
+        <w:rPr>
+          <w:rFonts w:eastAsia="Times New Roman" w:cs="Arial"/>
+          <w:b/>
+          <w:color w:val="000000"/>
+          <w:szCs w:val="22"/>
+          <w:lang w:val="en-US" w:eastAsia="it-IT"/>
+        </w:rPr>
+        <w:t>RequestManager</w:t>
+      </w:r>
+      <w:proofErr w:type="spellEnd"/>
+      <w:r>
+        <w:rPr>
+          <w:rFonts w:eastAsia="Times New Roman" w:cs="Arial"/>
+          <w:b/>
+          <w:color w:val="000000"/>
+          <w:szCs w:val="22"/>
+          <w:lang w:val="en-US" w:eastAsia="it-IT"/>
+        </w:rPr>
+        <w:t xml:space="preserve">: </w:t>
+      </w:r>
+      <w:r>
+        <w:rPr>
+          <w:rFonts w:eastAsia="Times New Roman" w:cs="Arial"/>
+          <w:color w:val="000000"/>
+          <w:szCs w:val="22"/>
+          <w:lang w:val="en-US" w:eastAsia="it-IT"/>
+        </w:rPr>
+        <w:t>it contains the logic to make privacy controls on the requested data and provides them to the requesting third party if</w:t>
+      </w:r>
+      <w:r>
+        <w:rPr>
+          <w:rFonts w:eastAsia="Times New Roman" w:cs="Arial"/>
+          <w:color w:val="000000"/>
+          <w:szCs w:val="22"/>
+          <w:lang w:val="en-US" w:eastAsia="it-IT"/>
+        </w:rPr>
+        <w:t>, and only if,</w:t>
+      </w:r>
+      <w:r>
+        <w:rPr>
+          <w:rFonts w:eastAsia="Times New Roman" w:cs="Arial"/>
+          <w:color w:val="000000"/>
+          <w:szCs w:val="22"/>
+          <w:lang w:val="en-US" w:eastAsia="it-IT"/>
+        </w:rPr>
+        <w:t xml:space="preserve"> the controls are passed.</w:t>
+      </w:r>
+    </w:p>
+    <w:p>
+      <w:pPr>
+        <w:numPr>
+          <w:ilvl w:val="0"/>
+          <w:numId w:val="13"/>
+        </w:numPr>
+        <w:spacing w:after="0"/>
+        <w:jc w:val="both"/>
+        <w:textAlignment w:val="baseline"/>
+        <w:rPr>
+          <w:rFonts w:eastAsia="Times New Roman" w:cs="Arial"/>
+          <w:color w:val="000000"/>
+          <w:szCs w:val="22"/>
+          <w:lang w:val="en-US" w:eastAsia="it-IT"/>
+        </w:rPr>
+      </w:pPr>
+      <w:r>
+        <w:rPr>
+          <w:rFonts w:eastAsia="Times New Roman" w:cs="Arial"/>
+          <w:b/>
+          <w:color w:val="000000"/>
+          <w:szCs w:val="22"/>
+          <w:lang w:val="en-US" w:eastAsia="it-IT"/>
+        </w:rPr>
+        <w:t>R10</w:t>
+      </w:r>
+      <w:r>
+        <w:rPr>
+          <w:rFonts w:eastAsia="Times New Roman" w:cs="Arial"/>
+          <w:color w:val="000000"/>
+          <w:szCs w:val="22"/>
+          <w:lang w:val="en-US" w:eastAsia="it-IT"/>
+        </w:rPr>
+        <w:t>:</w:t>
+      </w:r>
+      <w:r>
+        <w:rPr>
+          <w:rFonts w:eastAsia="Times New Roman" w:cs="Arial"/>
+          <w:color w:val="000000"/>
+          <w:szCs w:val="22"/>
+          <w:lang w:val="en-US" w:eastAsia="it-IT"/>
+        </w:rPr>
+        <w:t xml:space="preserve"> </w:t>
+      </w:r>
+      <w:r>
+        <w:rPr>
+          <w:rFonts w:eastAsia="Times New Roman" w:cs="Arial"/>
+          <w:color w:val="000000"/>
+          <w:szCs w:val="22"/>
+          <w:lang w:val="en-US" w:eastAsia="it-IT"/>
+        </w:rPr>
+        <w:t>When the number of users satisfying an aggregate request (for which a subscription was made) becomes less than 1000 the subscription is automatically canceled until the matching users become again more than or equal to 1000.</w:t>
+      </w:r>
+    </w:p>
+    <w:p>
+      <w:pPr>
+        <w:pStyle w:val="Paragrafoelenco"/>
+        <w:numPr>
+          <w:ilvl w:val="1"/>
+          <w:numId w:val="13"/>
+        </w:numPr>
+        <w:spacing w:after="0"/>
+        <w:jc w:val="both"/>
+        <w:textAlignment w:val="baseline"/>
+        <w:rPr>
+          <w:rFonts w:eastAsia="Times New Roman" w:cs="Arial"/>
+          <w:color w:val="000000"/>
+          <w:szCs w:val="22"/>
+          <w:lang w:val="en-US" w:eastAsia="it-IT"/>
+        </w:rPr>
+      </w:pPr>
+      <w:proofErr w:type="spellStart"/>
+      <w:r>
+        <w:rPr>
+          <w:rFonts w:eastAsia="Times New Roman" w:cs="Arial"/>
+          <w:b/>
+          <w:color w:val="000000"/>
+          <w:szCs w:val="22"/>
+          <w:lang w:val="en-US" w:eastAsia="it-IT"/>
+        </w:rPr>
+        <w:t>SubscriptionManager</w:t>
+      </w:r>
+      <w:proofErr w:type="spellEnd"/>
+      <w:r>
+        <w:rPr>
+          <w:rFonts w:eastAsia="Times New Roman" w:cs="Arial"/>
+          <w:b/>
+          <w:color w:val="000000"/>
+          <w:szCs w:val="22"/>
+          <w:lang w:val="en-US" w:eastAsia="it-IT"/>
+        </w:rPr>
+        <w:t xml:space="preserve">: </w:t>
+      </w:r>
+      <w:r>
+        <w:rPr>
+          <w:rFonts w:eastAsia="Times New Roman" w:cs="Arial"/>
+          <w:color w:val="000000"/>
+          <w:szCs w:val="22"/>
+          <w:lang w:val="en-US" w:eastAsia="it-IT"/>
+        </w:rPr>
+        <w:t>it controls that the privacy controls are passed for subscriptions to data of groups of individuals and provides new data as soon as they are produced only in that case.</w:t>
+      </w:r>
+    </w:p>
+    <w:p>
+      <w:pPr>
+        <w:pStyle w:val="Paragrafoelenco"/>
+        <w:numPr>
+          <w:ilvl w:val="0"/>
+          <w:numId w:val="13"/>
+        </w:numPr>
+        <w:ind w:right="680"/>
+        <w:jc w:val="both"/>
+        <w:rPr>
+          <w:rFonts w:cs="Times New Roman"/>
+          <w:b/>
+          <w:lang w:val="en-US"/>
+        </w:rPr>
+      </w:pPr>
+      <w:r>
+        <w:rPr>
+          <w:rFonts w:cs="Times New Roman"/>
+          <w:b/>
+          <w:lang w:val="en-US"/>
+        </w:rPr>
+        <w:t>R11</w:t>
+      </w:r>
+      <w:r>
+        <w:rPr>
+          <w:rFonts w:cs="Times New Roman"/>
+          <w:lang w:val="en-US"/>
+        </w:rPr>
+        <w:t xml:space="preserve">: The system must allow the User to analyze its own data and stats providing him a way to access to all registered data and stats and giving him the possibility </w:t>
+      </w:r>
+      <w:r>
+        <w:rPr>
+          <w:rFonts w:cs="Times New Roman"/>
+          <w:lang w:val="en-US"/>
+        </w:rPr>
+        <w:lastRenderedPageBreak/>
+        <w:t>to consult both their aggregate (ex: daily average) values and precise measurements</w:t>
+      </w:r>
+      <w:r>
+        <w:rPr>
+          <w:rFonts w:cs="Times New Roman"/>
+          <w:lang w:val="en-US"/>
+        </w:rPr>
+        <w:t>.</w:t>
+      </w:r>
+    </w:p>
+    <w:p>
+      <w:pPr>
+        <w:pStyle w:val="Paragrafoelenco"/>
+        <w:numPr>
+          <w:ilvl w:val="1"/>
+          <w:numId w:val="13"/>
+        </w:numPr>
+        <w:ind w:right="680"/>
+        <w:jc w:val="both"/>
+        <w:rPr>
+          <w:rFonts w:cs="Times New Roman"/>
+          <w:b/>
+          <w:lang w:val="en-US"/>
+        </w:rPr>
+      </w:pPr>
+      <w:proofErr w:type="spellStart"/>
+      <w:r>
+        <w:rPr>
+          <w:rFonts w:cs="Times New Roman"/>
+          <w:b/>
+          <w:lang w:val="en-US"/>
+        </w:rPr>
+        <w:t>UserDataVisualizationService</w:t>
+      </w:r>
+      <w:proofErr w:type="spellEnd"/>
+      <w:r>
+        <w:rPr>
+          <w:rFonts w:cs="Times New Roman"/>
+          <w:b/>
+          <w:lang w:val="en-US"/>
+        </w:rPr>
+        <w:t xml:space="preserve">: </w:t>
+      </w:r>
+      <w:r>
+        <w:rPr>
+          <w:rFonts w:cs="Times New Roman"/>
+          <w:lang w:val="en-US"/>
+        </w:rPr>
+        <w:t>provides the requested data and stats requested by the user.</w:t>
+      </w:r>
+    </w:p>
+    <w:p>
+      <w:pPr>
+        <w:numPr>
+          <w:ilvl w:val="0"/>
+          <w:numId w:val="13"/>
+        </w:numPr>
+        <w:spacing w:after="0"/>
+        <w:jc w:val="both"/>
+        <w:textAlignment w:val="baseline"/>
+        <w:rPr>
+          <w:rFonts w:eastAsia="Times New Roman" w:cs="Arial"/>
+          <w:color w:val="000000"/>
+          <w:szCs w:val="22"/>
+          <w:lang w:val="en-US" w:eastAsia="it-IT"/>
+        </w:rPr>
+      </w:pPr>
+      <w:r>
+        <w:rPr>
+          <w:rFonts w:eastAsia="Times New Roman" w:cs="Arial"/>
+          <w:b/>
+          <w:color w:val="000000"/>
+          <w:szCs w:val="22"/>
+          <w:lang w:val="en-US" w:eastAsia="it-IT"/>
+        </w:rPr>
+        <w:t>R1</w:t>
+      </w:r>
+      <w:r>
+        <w:rPr>
+          <w:rFonts w:eastAsia="Times New Roman" w:cs="Arial"/>
+          <w:b/>
+          <w:color w:val="000000"/>
+          <w:szCs w:val="22"/>
+          <w:lang w:val="en-US" w:eastAsia="it-IT"/>
+        </w:rPr>
+        <w:t>2</w:t>
+      </w:r>
+      <w:r>
+        <w:rPr>
+          <w:rFonts w:eastAsia="Times New Roman" w:cs="Arial"/>
+          <w:color w:val="000000"/>
+          <w:szCs w:val="22"/>
+          <w:lang w:val="en-US" w:eastAsia="it-IT"/>
+        </w:rPr>
+        <w:t xml:space="preserve">: The application on wearable devices, if </w:t>
+      </w:r>
+      <w:proofErr w:type="spellStart"/>
+      <w:r>
+        <w:rPr>
+          <w:rFonts w:eastAsia="Times New Roman" w:cs="Arial"/>
+          <w:color w:val="000000"/>
+          <w:szCs w:val="22"/>
+          <w:lang w:val="en-US" w:eastAsia="it-IT"/>
+        </w:rPr>
+        <w:t>AutomatedSOS</w:t>
+      </w:r>
+      <w:proofErr w:type="spellEnd"/>
+      <w:r>
+        <w:rPr>
+          <w:rFonts w:eastAsia="Times New Roman" w:cs="Arial"/>
+          <w:color w:val="000000"/>
+          <w:szCs w:val="22"/>
+          <w:lang w:val="en-US" w:eastAsia="it-IT"/>
+        </w:rPr>
+        <w:t xml:space="preserve"> is activated, must send the health parameters and location </w:t>
+      </w:r>
+      <w:r>
+        <w:rPr>
+          <w:rFonts w:eastAsia="Times New Roman" w:cs="Arial"/>
+          <w:color w:val="000000"/>
+          <w:szCs w:val="22"/>
+          <w:lang w:val="en-US" w:eastAsia="it-IT"/>
+        </w:rPr>
+        <w:t>to the third party</w:t>
+      </w:r>
+      <w:r>
+        <w:rPr>
+          <w:rFonts w:eastAsia="Times New Roman" w:cs="Arial"/>
+          <w:color w:val="000000"/>
+          <w:szCs w:val="22"/>
+          <w:lang w:val="en-US" w:eastAsia="it-IT"/>
+        </w:rPr>
+        <w:t xml:space="preserve"> </w:t>
+      </w:r>
+      <w:r>
+        <w:rPr>
+          <w:rFonts w:eastAsia="Times New Roman" w:cs="Arial"/>
+          <w:color w:val="000000"/>
+          <w:szCs w:val="22"/>
+          <w:lang w:val="en-US" w:eastAsia="it-IT"/>
+        </w:rPr>
+        <w:t>as soon as it detect</w:t>
+      </w:r>
+      <w:r>
+        <w:rPr>
+          <w:rFonts w:eastAsia="Times New Roman" w:cs="Arial"/>
+          <w:color w:val="000000"/>
+          <w:szCs w:val="22"/>
+          <w:lang w:val="en-US" w:eastAsia="it-IT"/>
+        </w:rPr>
+        <w:t>s</w:t>
+      </w:r>
+      <w:r>
+        <w:rPr>
+          <w:rFonts w:eastAsia="Times New Roman" w:cs="Arial"/>
+          <w:color w:val="000000"/>
+          <w:szCs w:val="22"/>
+          <w:lang w:val="en-US" w:eastAsia="it-IT"/>
+        </w:rPr>
+        <w:t xml:space="preserve"> that parameters are out of the defined bounds.</w:t>
+      </w:r>
+    </w:p>
+    <w:p>
+      <w:pPr>
+        <w:numPr>
+          <w:ilvl w:val="1"/>
+          <w:numId w:val="13"/>
+        </w:numPr>
+        <w:spacing w:after="0"/>
+        <w:jc w:val="both"/>
+        <w:textAlignment w:val="baseline"/>
+        <w:rPr>
+          <w:rFonts w:eastAsia="Times New Roman" w:cs="Arial"/>
+          <w:color w:val="000000"/>
+          <w:szCs w:val="22"/>
+          <w:lang w:val="en-US" w:eastAsia="it-IT"/>
+        </w:rPr>
+      </w:pPr>
+      <w:proofErr w:type="spellStart"/>
+      <w:r>
+        <w:rPr>
+          <w:rFonts w:eastAsia="Times New Roman" w:cs="Arial"/>
+          <w:b/>
+          <w:color w:val="000000"/>
+          <w:szCs w:val="22"/>
+          <w:lang w:val="en-US" w:eastAsia="it-IT"/>
+        </w:rPr>
+        <w:t>SOSManager</w:t>
+      </w:r>
+      <w:proofErr w:type="spellEnd"/>
+      <w:r>
+        <w:rPr>
+          <w:rFonts w:eastAsia="Times New Roman" w:cs="Arial"/>
+          <w:color w:val="000000"/>
+          <w:szCs w:val="22"/>
+          <w:lang w:val="en-US" w:eastAsia="it-IT"/>
+        </w:rPr>
+        <w:t>:</w:t>
+      </w:r>
+      <w:r>
+        <w:rPr>
+          <w:rFonts w:eastAsia="Times New Roman" w:cs="Arial"/>
+          <w:color w:val="000000"/>
+          <w:szCs w:val="22"/>
+          <w:lang w:val="en-US" w:eastAsia="it-IT"/>
+        </w:rPr>
+        <w:t xml:space="preserve"> </w:t>
+      </w:r>
+      <w:r>
+        <w:rPr>
+          <w:rFonts w:eastAsia="Times New Roman" w:cs="Arial"/>
+          <w:color w:val="000000"/>
+          <w:szCs w:val="22"/>
+          <w:lang w:val="en-US" w:eastAsia="it-IT"/>
+        </w:rPr>
+        <w:t xml:space="preserve">handles the SOS call and sends it to the </w:t>
+      </w:r>
+      <w:proofErr w:type="spellStart"/>
+      <w:r>
+        <w:rPr>
+          <w:rFonts w:eastAsia="Times New Roman" w:cs="Arial"/>
+          <w:color w:val="000000"/>
+          <w:szCs w:val="22"/>
+          <w:lang w:val="en-US" w:eastAsia="it-IT"/>
+        </w:rPr>
+        <w:t>ThirdParty</w:t>
+      </w:r>
+      <w:proofErr w:type="spellEnd"/>
+      <w:r>
+        <w:rPr>
+          <w:rFonts w:eastAsia="Times New Roman" w:cs="Arial"/>
+          <w:color w:val="000000"/>
+          <w:szCs w:val="22"/>
+          <w:lang w:val="en-US" w:eastAsia="it-IT"/>
+        </w:rPr>
+        <w:t xml:space="preserve"> providing the </w:t>
+      </w:r>
+      <w:proofErr w:type="spellStart"/>
+      <w:r>
+        <w:rPr>
+          <w:rFonts w:eastAsia="Times New Roman" w:cs="Arial"/>
+          <w:color w:val="000000"/>
+          <w:szCs w:val="22"/>
+          <w:lang w:val="en-US" w:eastAsia="it-IT"/>
+        </w:rPr>
+        <w:t>AutomatedSOS</w:t>
+      </w:r>
+      <w:proofErr w:type="spellEnd"/>
+      <w:r>
+        <w:rPr>
+          <w:rFonts w:eastAsia="Times New Roman" w:cs="Arial"/>
+          <w:color w:val="000000"/>
+          <w:szCs w:val="22"/>
+          <w:lang w:val="en-US" w:eastAsia="it-IT"/>
+        </w:rPr>
+        <w:t xml:space="preserve"> service that is closer to the user. The problem is detected client’s side: it is the ‘</w:t>
+      </w:r>
+      <w:proofErr w:type="spellStart"/>
+      <w:r>
+        <w:rPr>
+          <w:rFonts w:eastAsia="Times New Roman" w:cs="Arial"/>
+          <w:color w:val="000000"/>
+          <w:szCs w:val="22"/>
+          <w:lang w:val="en-US" w:eastAsia="it-IT"/>
+        </w:rPr>
+        <w:t>UserSmartwatchApp</w:t>
+      </w:r>
+      <w:proofErr w:type="spellEnd"/>
+      <w:r>
+        <w:rPr>
+          <w:rFonts w:eastAsia="Times New Roman" w:cs="Arial"/>
+          <w:color w:val="000000"/>
+          <w:szCs w:val="22"/>
+          <w:lang w:val="en-US" w:eastAsia="it-IT"/>
+        </w:rPr>
+        <w:t>’ that has to analyze user’s data and control if they are in the defined bounds or not.</w:t>
+      </w:r>
+    </w:p>
+    <w:p>
+      <w:pPr>
+        <w:numPr>
+          <w:ilvl w:val="0"/>
+          <w:numId w:val="13"/>
+        </w:numPr>
+        <w:spacing w:after="0"/>
+        <w:jc w:val="both"/>
+        <w:textAlignment w:val="baseline"/>
+        <w:rPr>
+          <w:rFonts w:eastAsia="Times New Roman" w:cs="Arial"/>
+          <w:color w:val="000000"/>
+          <w:szCs w:val="22"/>
+          <w:lang w:val="en-US" w:eastAsia="it-IT"/>
+        </w:rPr>
+      </w:pPr>
+      <w:r>
+        <w:rPr>
+          <w:rFonts w:eastAsia="Times New Roman" w:cs="Arial"/>
+          <w:b/>
+          <w:color w:val="000000"/>
+          <w:szCs w:val="22"/>
+          <w:lang w:val="en-US" w:eastAsia="it-IT"/>
+        </w:rPr>
+        <w:t>R1</w:t>
+      </w:r>
+      <w:r>
+        <w:rPr>
+          <w:rFonts w:eastAsia="Times New Roman" w:cs="Arial"/>
+          <w:b/>
+          <w:color w:val="000000"/>
+          <w:szCs w:val="22"/>
+          <w:lang w:val="en-US" w:eastAsia="it-IT"/>
+        </w:rPr>
+        <w:t>3</w:t>
+      </w:r>
+      <w:r>
+        <w:rPr>
+          <w:rFonts w:eastAsia="Times New Roman" w:cs="Arial"/>
+          <w:color w:val="000000"/>
+          <w:szCs w:val="22"/>
+          <w:lang w:val="en-US" w:eastAsia="it-IT"/>
+        </w:rPr>
+        <w:t xml:space="preserve">: The system has to allow </w:t>
+      </w:r>
+      <w:r>
+        <w:rPr>
+          <w:rFonts w:eastAsia="Times New Roman" w:cs="Arial"/>
+          <w:color w:val="000000"/>
+          <w:szCs w:val="22"/>
+          <w:lang w:val="en-US" w:eastAsia="it-IT"/>
+        </w:rPr>
+        <w:t>third parties that have activated the Track4Run service</w:t>
+      </w:r>
+      <w:r>
+        <w:rPr>
+          <w:rFonts w:eastAsia="Times New Roman" w:cs="Arial"/>
+          <w:color w:val="000000"/>
+          <w:szCs w:val="22"/>
+          <w:lang w:val="en-US" w:eastAsia="it-IT"/>
+        </w:rPr>
+        <w:t xml:space="preserve"> to schedule a run providing name, starting and ending point coordinates, the </w:t>
+      </w:r>
+      <w:r>
+        <w:rPr>
+          <w:rFonts w:eastAsia="Times New Roman" w:cs="Arial"/>
+          <w:color w:val="000000"/>
+          <w:szCs w:val="22"/>
+          <w:lang w:val="en-US" w:eastAsia="it-IT"/>
+        </w:rPr>
+        <w:t>path, the date and time of the competition and the maximum number of participants.</w:t>
+      </w:r>
+    </w:p>
+    <w:p>
+      <w:pPr>
+        <w:numPr>
+          <w:ilvl w:val="1"/>
+          <w:numId w:val="13"/>
+        </w:numPr>
+        <w:spacing w:after="0"/>
+        <w:jc w:val="both"/>
+        <w:textAlignment w:val="baseline"/>
+        <w:rPr>
+          <w:rFonts w:eastAsia="Times New Roman" w:cs="Arial"/>
+          <w:color w:val="000000"/>
+          <w:szCs w:val="22"/>
+          <w:lang w:val="en-US" w:eastAsia="it-IT"/>
+        </w:rPr>
+      </w:pPr>
+      <w:proofErr w:type="spellStart"/>
+      <w:r>
+        <w:rPr>
+          <w:rFonts w:eastAsia="Times New Roman" w:cs="Arial"/>
+          <w:b/>
+          <w:color w:val="000000"/>
+          <w:szCs w:val="22"/>
+          <w:lang w:val="en-US" w:eastAsia="it-IT"/>
+        </w:rPr>
+        <w:t>RunOrganizationManager</w:t>
+      </w:r>
+      <w:proofErr w:type="spellEnd"/>
+      <w:r>
+        <w:rPr>
+          <w:rFonts w:eastAsia="Times New Roman" w:cs="Arial"/>
+          <w:color w:val="000000"/>
+          <w:szCs w:val="22"/>
+          <w:lang w:val="en-US" w:eastAsia="it-IT"/>
+        </w:rPr>
+        <w:t>:</w:t>
+      </w:r>
+      <w:r>
+        <w:rPr>
+          <w:rFonts w:eastAsia="Times New Roman" w:cs="Arial"/>
+          <w:color w:val="000000"/>
+          <w:szCs w:val="22"/>
+          <w:lang w:val="en-US" w:eastAsia="it-IT"/>
+        </w:rPr>
+        <w:t xml:space="preserve"> handles the interaction with the third party that wills to organize a run competition.</w:t>
+      </w:r>
+    </w:p>
+    <w:p>
+      <w:pPr>
+        <w:numPr>
+          <w:ilvl w:val="0"/>
+          <w:numId w:val="13"/>
+        </w:numPr>
+        <w:jc w:val="both"/>
+        <w:textAlignment w:val="baseline"/>
+        <w:rPr>
+          <w:rFonts w:eastAsia="Times New Roman" w:cs="Arial"/>
+          <w:color w:val="000000"/>
+          <w:szCs w:val="22"/>
+          <w:lang w:val="en-US" w:eastAsia="it-IT"/>
+        </w:rPr>
+      </w:pPr>
+      <w:r>
+        <w:rPr>
+          <w:rFonts w:eastAsia="Times New Roman" w:cs="Arial"/>
+          <w:b/>
+          <w:color w:val="000000"/>
+          <w:szCs w:val="22"/>
+          <w:lang w:val="en-US" w:eastAsia="it-IT"/>
+        </w:rPr>
+        <w:t>R1</w:t>
+      </w:r>
+      <w:r>
+        <w:rPr>
+          <w:rFonts w:eastAsia="Times New Roman" w:cs="Arial"/>
+          <w:b/>
+          <w:color w:val="000000"/>
+          <w:szCs w:val="22"/>
+          <w:lang w:val="en-US" w:eastAsia="it-IT"/>
+        </w:rPr>
+        <w:t>4</w:t>
+      </w:r>
+      <w:r>
+        <w:rPr>
+          <w:rFonts w:eastAsia="Times New Roman" w:cs="Arial"/>
+          <w:color w:val="000000"/>
+          <w:szCs w:val="22"/>
+          <w:lang w:val="en-US" w:eastAsia="it-IT"/>
+        </w:rPr>
+        <w:t>: The system has to allow users</w:t>
+      </w:r>
+      <w:r>
+        <w:rPr>
+          <w:rFonts w:eastAsia="Times New Roman" w:cs="Arial"/>
+          <w:color w:val="000000"/>
+          <w:szCs w:val="22"/>
+          <w:lang w:val="en-US" w:eastAsia="it-IT"/>
+        </w:rPr>
+        <w:t xml:space="preserve"> who have activated the Track4Run service</w:t>
+      </w:r>
+      <w:r>
+        <w:rPr>
+          <w:rFonts w:eastAsia="Times New Roman" w:cs="Arial"/>
+          <w:color w:val="000000"/>
+          <w:szCs w:val="22"/>
+          <w:lang w:val="en-US" w:eastAsia="it-IT"/>
+        </w:rPr>
+        <w:t xml:space="preserve"> to enroll for an organized run showing them the organized </w:t>
+      </w:r>
+      <w:r>
+        <w:rPr>
+          <w:rFonts w:eastAsia="Times New Roman" w:cs="Arial"/>
+          <w:color w:val="000000"/>
+          <w:szCs w:val="22"/>
+          <w:lang w:val="en-US" w:eastAsia="it-IT"/>
+        </w:rPr>
+        <w:t>competitions</w:t>
+      </w:r>
+      <w:r>
+        <w:rPr>
+          <w:rFonts w:eastAsia="Times New Roman" w:cs="Arial"/>
+          <w:color w:val="000000"/>
+          <w:szCs w:val="22"/>
+          <w:lang w:val="en-US" w:eastAsia="it-IT"/>
+        </w:rPr>
+        <w:t xml:space="preserve"> </w:t>
+      </w:r>
+      <w:r>
+        <w:rPr>
+          <w:rFonts w:eastAsia="Times New Roman" w:cs="Arial"/>
+          <w:color w:val="000000"/>
+          <w:szCs w:val="22"/>
+          <w:lang w:val="en-US" w:eastAsia="it-IT"/>
+        </w:rPr>
+        <w:t>on a calendar.</w:t>
+      </w:r>
+    </w:p>
+    <w:p>
+      <w:pPr>
+        <w:numPr>
+          <w:ilvl w:val="1"/>
+          <w:numId w:val="13"/>
+        </w:numPr>
+        <w:jc w:val="both"/>
+        <w:textAlignment w:val="baseline"/>
+        <w:rPr>
+          <w:rFonts w:eastAsia="Times New Roman" w:cs="Arial"/>
+          <w:color w:val="000000"/>
+          <w:szCs w:val="22"/>
+          <w:lang w:val="en-US" w:eastAsia="it-IT"/>
+        </w:rPr>
+      </w:pPr>
+      <w:proofErr w:type="spellStart"/>
+      <w:r>
+        <w:rPr>
+          <w:rFonts w:eastAsia="Times New Roman" w:cs="Arial"/>
+          <w:b/>
+          <w:color w:val="000000"/>
+          <w:szCs w:val="22"/>
+          <w:lang w:val="en-US" w:eastAsia="it-IT"/>
+        </w:rPr>
+        <w:t>EnrollmentManager</w:t>
+      </w:r>
+      <w:proofErr w:type="spellEnd"/>
+      <w:r>
+        <w:rPr>
+          <w:rFonts w:eastAsia="Times New Roman" w:cs="Arial"/>
+          <w:color w:val="000000"/>
+          <w:szCs w:val="22"/>
+          <w:lang w:val="en-US" w:eastAsia="it-IT"/>
+        </w:rPr>
+        <w:t>:</w:t>
+      </w:r>
+      <w:r>
+        <w:rPr>
+          <w:rFonts w:eastAsia="Times New Roman" w:cs="Arial"/>
+          <w:color w:val="000000"/>
+          <w:szCs w:val="22"/>
+          <w:lang w:val="en-US" w:eastAsia="it-IT"/>
+        </w:rPr>
+        <w:t xml:space="preserve"> handles the users’ requests of enrollment.</w:t>
+      </w:r>
+    </w:p>
+    <w:p>
+      <w:pPr>
+        <w:numPr>
+          <w:ilvl w:val="0"/>
+          <w:numId w:val="13"/>
+        </w:numPr>
+        <w:spacing w:after="0"/>
+        <w:jc w:val="both"/>
+        <w:textAlignment w:val="baseline"/>
+        <w:rPr>
+          <w:rFonts w:eastAsia="Times New Roman" w:cs="Arial"/>
+          <w:color w:val="000000"/>
+          <w:szCs w:val="22"/>
+          <w:lang w:val="en-US" w:eastAsia="it-IT"/>
+        </w:rPr>
+      </w:pPr>
+      <w:r>
+        <w:rPr>
+          <w:rFonts w:eastAsia="Times New Roman" w:cs="Arial"/>
+          <w:b/>
+          <w:color w:val="000000"/>
+          <w:szCs w:val="22"/>
+          <w:lang w:val="en-US" w:eastAsia="it-IT"/>
+        </w:rPr>
+        <w:t>R1</w:t>
+      </w:r>
+      <w:r>
+        <w:rPr>
+          <w:rFonts w:eastAsia="Times New Roman" w:cs="Arial"/>
+          <w:b/>
+          <w:color w:val="000000"/>
+          <w:szCs w:val="22"/>
+          <w:lang w:val="en-US" w:eastAsia="it-IT"/>
+        </w:rPr>
+        <w:t>5</w:t>
+      </w:r>
+      <w:r>
+        <w:rPr>
+          <w:rFonts w:eastAsia="Times New Roman" w:cs="Arial"/>
+          <w:color w:val="000000"/>
+          <w:szCs w:val="22"/>
+          <w:lang w:val="en-US" w:eastAsia="it-IT"/>
+        </w:rPr>
+        <w:t>: The system has to allow users who have activated the Track4Run service to follow the development of a run selecting an ongoing competition from a list that identifies runs by their name.</w:t>
+      </w:r>
+    </w:p>
+    <w:p>
+      <w:pPr>
+        <w:numPr>
+          <w:ilvl w:val="1"/>
+          <w:numId w:val="13"/>
+        </w:numPr>
+        <w:spacing w:after="0"/>
+        <w:jc w:val="both"/>
+        <w:textAlignment w:val="baseline"/>
+        <w:rPr>
+          <w:rFonts w:eastAsia="Times New Roman" w:cs="Arial"/>
+          <w:color w:val="000000"/>
+          <w:szCs w:val="22"/>
+          <w:lang w:val="en-US" w:eastAsia="it-IT"/>
+        </w:rPr>
+      </w:pPr>
+      <w:proofErr w:type="spellStart"/>
+      <w:r>
+        <w:rPr>
+          <w:rFonts w:eastAsia="Times New Roman" w:cs="Arial"/>
+          <w:b/>
+          <w:color w:val="000000"/>
+          <w:szCs w:val="22"/>
+          <w:lang w:val="en-US" w:eastAsia="it-IT"/>
+        </w:rPr>
+        <w:t>RunWatchingManager</w:t>
+      </w:r>
+      <w:proofErr w:type="spellEnd"/>
+      <w:r>
+        <w:rPr>
+          <w:rFonts w:eastAsia="Times New Roman" w:cs="Arial"/>
+          <w:color w:val="000000"/>
+          <w:szCs w:val="22"/>
+          <w:lang w:val="en-US" w:eastAsia="it-IT"/>
+        </w:rPr>
+        <w:t>:</w:t>
+      </w:r>
+      <w:r>
+        <w:rPr>
+          <w:rFonts w:eastAsia="Times New Roman" w:cs="Arial"/>
+          <w:color w:val="000000"/>
+          <w:szCs w:val="22"/>
+          <w:lang w:val="en-US" w:eastAsia="it-IT"/>
+        </w:rPr>
+        <w:t xml:space="preserve"> contains all the business logic to allow users willing to watch a chosen competition to follow it on a map through their mobile application.</w:t>
+      </w:r>
+    </w:p>
+    <w:p>
+      <w:pPr>
+        <w:spacing w:after="0"/>
+        <w:ind w:left="708"/>
+        <w:jc w:val="both"/>
+        <w:textAlignment w:val="baseline"/>
+        <w:rPr>
+          <w:rFonts w:eastAsia="Times New Roman" w:cs="Arial"/>
+          <w:color w:val="000000"/>
+          <w:szCs w:val="22"/>
+          <w:lang w:val="en-US" w:eastAsia="it-IT"/>
+        </w:rPr>
+      </w:pPr>
+    </w:p>
+    <w:p>
+      <w:pPr>
+        <w:spacing w:after="0"/>
+        <w:ind w:left="708"/>
+        <w:jc w:val="both"/>
+        <w:textAlignment w:val="baseline"/>
+        <w:rPr>
+          <w:rFonts w:eastAsia="Times New Roman" w:cs="Arial"/>
+          <w:color w:val="000000"/>
+          <w:szCs w:val="22"/>
+          <w:lang w:val="en-US" w:eastAsia="it-IT"/>
+        </w:rPr>
+      </w:pPr>
+      <w:r>
+        <w:rPr>
+          <w:rFonts w:eastAsia="Times New Roman" w:cs="Arial"/>
+          <w:color w:val="000000"/>
+          <w:szCs w:val="22"/>
+          <w:lang w:val="en-US" w:eastAsia="it-IT"/>
+        </w:rPr>
+        <w:t xml:space="preserve">It is worth noting that in the provided mapping </w:t>
+      </w:r>
+      <w:r>
+        <w:rPr>
+          <w:rFonts w:eastAsia="Times New Roman" w:cs="Arial"/>
+          <w:color w:val="000000"/>
+          <w:szCs w:val="22"/>
+          <w:lang w:val="en-US" w:eastAsia="it-IT"/>
+        </w:rPr>
+        <w:t>the ‘Router’ components are not mentioned for the sake of simplicity, but they are directly or indirectly connected to the fulfillment of the system functionalities because they route to the right component every message coming from the client’s side (except for the ones handled by the ‘</w:t>
+      </w:r>
+      <w:proofErr w:type="spellStart"/>
+      <w:r>
+        <w:rPr>
+          <w:rFonts w:eastAsia="Times New Roman" w:cs="Arial"/>
+          <w:color w:val="000000"/>
+          <w:szCs w:val="22"/>
+          <w:lang w:val="en-US" w:eastAsia="it-IT"/>
+        </w:rPr>
+        <w:t>ResponseManager</w:t>
+      </w:r>
+      <w:proofErr w:type="spellEnd"/>
+      <w:r>
+        <w:rPr>
+          <w:rFonts w:eastAsia="Times New Roman" w:cs="Arial"/>
+          <w:color w:val="000000"/>
+          <w:szCs w:val="22"/>
+          <w:lang w:val="en-US" w:eastAsia="it-IT"/>
+        </w:rPr>
+        <w:t xml:space="preserve">’): the </w:t>
+      </w:r>
+      <w:r>
+        <w:rPr>
+          <w:rFonts w:eastAsia="Times New Roman" w:cs="Arial"/>
+          <w:color w:val="000000"/>
+          <w:szCs w:val="22"/>
+          <w:lang w:val="en-US" w:eastAsia="it-IT"/>
+        </w:rPr>
+        <w:lastRenderedPageBreak/>
+        <w:t>interfaces exposed by the application server are the ones provided by the three ‘Router’ components.</w:t>
+      </w:r>
+    </w:p>
+    <w:p>
+      <w:pPr>
+        <w:pStyle w:val="Paragrafoelenco"/>
+        <w:rPr>
+          <w:rFonts w:cs="Times New Roman"/>
+          <w:b/>
+          <w:color w:val="1F4E79" w:themeColor="accent5" w:themeShade="80"/>
+          <w:sz w:val="32"/>
+          <w:szCs w:val="20"/>
+          <w:lang w:val="en-US"/>
+        </w:rPr>
+      </w:pPr>
+    </w:p>
+    <w:p>
+      <w:pPr>
+        <w:rPr>
+          <w:rFonts w:cs="Times New Roman"/>
+          <w:szCs w:val="20"/>
+          <w:lang w:val="en-US"/>
+        </w:rPr>
+      </w:pPr>
+    </w:p>
     <w:sectPr>
-      <w:footerReference w:type="even" r:id="rId13"/>
-      <w:footerReference w:type="default" r:id="rId14"/>
+      <w:footerReference w:type="even" r:id="rId15"/>
+      <w:footerReference w:type="default" r:id="rId16"/>
       <w:pgSz w:w="11900" w:h="16840"/>
       <w:pgMar w:top="1417" w:right="1134" w:bottom="1134" w:left="1134" w:header="708" w:footer="708" w:gutter="0"/>
       <w:cols w:space="708"/>
@@ -6015,6 +8761,245 @@
     </w:lvl>
   </w:abstractNum>
   <w:abstractNum w:abstractNumId="1" w15:restartNumberingAfterBreak="0">
+    <w:nsid w:val="02B87540"/>
+    <w:multiLevelType w:val="multilevel"/>
+    <w:tmpl w:val="C340E5A2"/>
+    <w:lvl w:ilvl="0">
+      <w:start w:val="1"/>
+      <w:numFmt w:val="bullet"/>
+      <w:lvlText w:val=""/>
+      <w:lvlJc w:val="left"/>
+      <w:pPr>
+        <w:tabs>
+          <w:tab w:val="num" w:pos="1068"/>
+        </w:tabs>
+        <w:ind w:left="1068" w:hanging="360"/>
+      </w:pPr>
+      <w:rPr>
+        <w:rFonts w:ascii="Symbol" w:hAnsi="Symbol" w:hint="default"/>
+        <w:sz w:val="24"/>
+        <w:szCs w:val="24"/>
+      </w:rPr>
+    </w:lvl>
+    <w:lvl w:ilvl="1" w:tentative="1">
+      <w:start w:val="1"/>
+      <w:numFmt w:val="bullet"/>
+      <w:lvlText w:val="o"/>
+      <w:lvlJc w:val="left"/>
+      <w:pPr>
+        <w:tabs>
+          <w:tab w:val="num" w:pos="1788"/>
+        </w:tabs>
+        <w:ind w:left="1788" w:hanging="360"/>
+      </w:pPr>
+      <w:rPr>
+        <w:rFonts w:ascii="Courier New" w:hAnsi="Courier New" w:hint="default"/>
+        <w:sz w:val="20"/>
+      </w:rPr>
+    </w:lvl>
+    <w:lvl w:ilvl="2" w:tentative="1">
+      <w:start w:val="1"/>
+      <w:numFmt w:val="bullet"/>
+      <w:lvlText w:val=""/>
+      <w:lvlJc w:val="left"/>
+      <w:pPr>
+        <w:tabs>
+          <w:tab w:val="num" w:pos="2508"/>
+        </w:tabs>
+        <w:ind w:left="2508" w:hanging="360"/>
+      </w:pPr>
+      <w:rPr>
+        <w:rFonts w:ascii="Wingdings" w:hAnsi="Wingdings" w:hint="default"/>
+        <w:sz w:val="20"/>
+      </w:rPr>
+    </w:lvl>
+    <w:lvl w:ilvl="3" w:tentative="1">
+      <w:start w:val="1"/>
+      <w:numFmt w:val="bullet"/>
+      <w:lvlText w:val=""/>
+      <w:lvlJc w:val="left"/>
+      <w:pPr>
+        <w:tabs>
+          <w:tab w:val="num" w:pos="3228"/>
+        </w:tabs>
+        <w:ind w:left="3228" w:hanging="360"/>
+      </w:pPr>
+      <w:rPr>
+        <w:rFonts w:ascii="Wingdings" w:hAnsi="Wingdings" w:hint="default"/>
+        <w:sz w:val="20"/>
+      </w:rPr>
+    </w:lvl>
+    <w:lvl w:ilvl="4" w:tentative="1">
+      <w:start w:val="1"/>
+      <w:numFmt w:val="bullet"/>
+      <w:lvlText w:val=""/>
+      <w:lvlJc w:val="left"/>
+      <w:pPr>
+        <w:tabs>
+          <w:tab w:val="num" w:pos="3948"/>
+        </w:tabs>
+        <w:ind w:left="3948" w:hanging="360"/>
+      </w:pPr>
+      <w:rPr>
+        <w:rFonts w:ascii="Wingdings" w:hAnsi="Wingdings" w:hint="default"/>
+        <w:sz w:val="20"/>
+      </w:rPr>
+    </w:lvl>
+    <w:lvl w:ilvl="5" w:tentative="1">
+      <w:start w:val="1"/>
+      <w:numFmt w:val="bullet"/>
+      <w:lvlText w:val=""/>
+      <w:lvlJc w:val="left"/>
+      <w:pPr>
+        <w:tabs>
+          <w:tab w:val="num" w:pos="4668"/>
+        </w:tabs>
+        <w:ind w:left="4668" w:hanging="360"/>
+      </w:pPr>
+      <w:rPr>
+        <w:rFonts w:ascii="Wingdings" w:hAnsi="Wingdings" w:hint="default"/>
+        <w:sz w:val="20"/>
+      </w:rPr>
+    </w:lvl>
+    <w:lvl w:ilvl="6" w:tentative="1">
+      <w:start w:val="1"/>
+      <w:numFmt w:val="bullet"/>
+      <w:lvlText w:val=""/>
+      <w:lvlJc w:val="left"/>
+      <w:pPr>
+        <w:tabs>
+          <w:tab w:val="num" w:pos="5388"/>
+        </w:tabs>
+        <w:ind w:left="5388" w:hanging="360"/>
+      </w:pPr>
+      <w:rPr>
+        <w:rFonts w:ascii="Wingdings" w:hAnsi="Wingdings" w:hint="default"/>
+        <w:sz w:val="20"/>
+      </w:rPr>
+    </w:lvl>
+    <w:lvl w:ilvl="7" w:tentative="1">
+      <w:start w:val="1"/>
+      <w:numFmt w:val="bullet"/>
+      <w:lvlText w:val=""/>
+      <w:lvlJc w:val="left"/>
+      <w:pPr>
+        <w:tabs>
+          <w:tab w:val="num" w:pos="6108"/>
+        </w:tabs>
+        <w:ind w:left="6108" w:hanging="360"/>
+      </w:pPr>
+      <w:rPr>
+        <w:rFonts w:ascii="Wingdings" w:hAnsi="Wingdings" w:hint="default"/>
+        <w:sz w:val="20"/>
+      </w:rPr>
+    </w:lvl>
+    <w:lvl w:ilvl="8" w:tentative="1">
+      <w:start w:val="1"/>
+      <w:numFmt w:val="bullet"/>
+      <w:lvlText w:val=""/>
+      <w:lvlJc w:val="left"/>
+      <w:pPr>
+        <w:tabs>
+          <w:tab w:val="num" w:pos="6828"/>
+        </w:tabs>
+        <w:ind w:left="6828" w:hanging="360"/>
+      </w:pPr>
+      <w:rPr>
+        <w:rFonts w:ascii="Wingdings" w:hAnsi="Wingdings" w:hint="default"/>
+        <w:sz w:val="20"/>
+      </w:rPr>
+    </w:lvl>
+  </w:abstractNum>
+  <w:abstractNum w:abstractNumId="2" w15:restartNumberingAfterBreak="0">
+    <w:nsid w:val="04AA27ED"/>
+    <w:multiLevelType w:val="hybridMultilevel"/>
+    <w:tmpl w:val="2CDAF5D4"/>
+    <w:lvl w:ilvl="0" w:tplc="DAA6A32A">
+      <w:start w:val="4"/>
+      <w:numFmt w:val="decimal"/>
+      <w:lvlText w:val="%1-"/>
+      <w:lvlJc w:val="left"/>
+      <w:pPr>
+        <w:ind w:left="720" w:hanging="360"/>
+      </w:pPr>
+      <w:rPr>
+        <w:rFonts w:hint="default"/>
+      </w:rPr>
+    </w:lvl>
+    <w:lvl w:ilvl="1" w:tplc="04100019" w:tentative="1">
+      <w:start w:val="1"/>
+      <w:numFmt w:val="lowerLetter"/>
+      <w:lvlText w:val="%2."/>
+      <w:lvlJc w:val="left"/>
+      <w:pPr>
+        <w:ind w:left="1440" w:hanging="360"/>
+      </w:pPr>
+    </w:lvl>
+    <w:lvl w:ilvl="2" w:tplc="0410001B" w:tentative="1">
+      <w:start w:val="1"/>
+      <w:numFmt w:val="lowerRoman"/>
+      <w:lvlText w:val="%3."/>
+      <w:lvlJc w:val="right"/>
+      <w:pPr>
+        <w:ind w:left="2160" w:hanging="180"/>
+      </w:pPr>
+    </w:lvl>
+    <w:lvl w:ilvl="3" w:tplc="0410000F" w:tentative="1">
+      <w:start w:val="1"/>
+      <w:numFmt w:val="decimal"/>
+      <w:lvlText w:val="%4."/>
+      <w:lvlJc w:val="left"/>
+      <w:pPr>
+        <w:ind w:left="2880" w:hanging="360"/>
+      </w:pPr>
+    </w:lvl>
+    <w:lvl w:ilvl="4" w:tplc="04100019" w:tentative="1">
+      <w:start w:val="1"/>
+      <w:numFmt w:val="lowerLetter"/>
+      <w:lvlText w:val="%5."/>
+      <w:lvlJc w:val="left"/>
+      <w:pPr>
+        <w:ind w:left="3600" w:hanging="360"/>
+      </w:pPr>
+    </w:lvl>
+    <w:lvl w:ilvl="5" w:tplc="0410001B" w:tentative="1">
+      <w:start w:val="1"/>
+      <w:numFmt w:val="lowerRoman"/>
+      <w:lvlText w:val="%6."/>
+      <w:lvlJc w:val="right"/>
+      <w:pPr>
+        <w:ind w:left="4320" w:hanging="180"/>
+      </w:pPr>
+    </w:lvl>
+    <w:lvl w:ilvl="6" w:tplc="0410000F" w:tentative="1">
+      <w:start w:val="1"/>
+      <w:numFmt w:val="decimal"/>
+      <w:lvlText w:val="%7."/>
+      <w:lvlJc w:val="left"/>
+      <w:pPr>
+        <w:ind w:left="5040" w:hanging="360"/>
+      </w:pPr>
+    </w:lvl>
+    <w:lvl w:ilvl="7" w:tplc="04100019" w:tentative="1">
+      <w:start w:val="1"/>
+      <w:numFmt w:val="lowerLetter"/>
+      <w:lvlText w:val="%8."/>
+      <w:lvlJc w:val="left"/>
+      <w:pPr>
+        <w:ind w:left="5760" w:hanging="360"/>
+      </w:pPr>
+    </w:lvl>
+    <w:lvl w:ilvl="8" w:tplc="0410001B" w:tentative="1">
+      <w:start w:val="1"/>
+      <w:numFmt w:val="lowerRoman"/>
+      <w:lvlText w:val="%9."/>
+      <w:lvlJc w:val="right"/>
+      <w:pPr>
+        <w:ind w:left="6480" w:hanging="180"/>
+      </w:pPr>
+    </w:lvl>
+  </w:abstractNum>
+  <w:abstractNum w:abstractNumId="3" w15:restartNumberingAfterBreak="0">
     <w:nsid w:val="0ACA190B"/>
     <w:multiLevelType w:val="hybridMultilevel"/>
     <w:tmpl w:val="01A6905A"/>
@@ -6127,7 +9112,120 @@
       </w:rPr>
     </w:lvl>
   </w:abstractNum>
-  <w:abstractNum w:abstractNumId="2" w15:restartNumberingAfterBreak="0">
+  <w:abstractNum w:abstractNumId="4" w15:restartNumberingAfterBreak="0">
+    <w:nsid w:val="0F0A29C7"/>
+    <w:multiLevelType w:val="hybridMultilevel"/>
+    <w:tmpl w:val="DA823366"/>
+    <w:lvl w:ilvl="0" w:tplc="04100001">
+      <w:start w:val="1"/>
+      <w:numFmt w:val="bullet"/>
+      <w:lvlText w:val=""/>
+      <w:lvlJc w:val="left"/>
+      <w:pPr>
+        <w:ind w:left="1068" w:hanging="360"/>
+      </w:pPr>
+      <w:rPr>
+        <w:rFonts w:ascii="Symbol" w:hAnsi="Symbol" w:hint="default"/>
+      </w:rPr>
+    </w:lvl>
+    <w:lvl w:ilvl="1" w:tplc="04100003" w:tentative="1">
+      <w:start w:val="1"/>
+      <w:numFmt w:val="bullet"/>
+      <w:lvlText w:val="o"/>
+      <w:lvlJc w:val="left"/>
+      <w:pPr>
+        <w:ind w:left="1788" w:hanging="360"/>
+      </w:pPr>
+      <w:rPr>
+        <w:rFonts w:ascii="Courier New" w:hAnsi="Courier New" w:cs="Courier New" w:hint="default"/>
+      </w:rPr>
+    </w:lvl>
+    <w:lvl w:ilvl="2" w:tplc="04100005" w:tentative="1">
+      <w:start w:val="1"/>
+      <w:numFmt w:val="bullet"/>
+      <w:lvlText w:val=""/>
+      <w:lvlJc w:val="left"/>
+      <w:pPr>
+        <w:ind w:left="2508" w:hanging="360"/>
+      </w:pPr>
+      <w:rPr>
+        <w:rFonts w:ascii="Wingdings" w:hAnsi="Wingdings" w:hint="default"/>
+      </w:rPr>
+    </w:lvl>
+    <w:lvl w:ilvl="3" w:tplc="04100001" w:tentative="1">
+      <w:start w:val="1"/>
+      <w:numFmt w:val="bullet"/>
+      <w:lvlText w:val=""/>
+      <w:lvlJc w:val="left"/>
+      <w:pPr>
+        <w:ind w:left="3228" w:hanging="360"/>
+      </w:pPr>
+      <w:rPr>
+        <w:rFonts w:ascii="Symbol" w:hAnsi="Symbol" w:hint="default"/>
+      </w:rPr>
+    </w:lvl>
+    <w:lvl w:ilvl="4" w:tplc="04100003" w:tentative="1">
+      <w:start w:val="1"/>
+      <w:numFmt w:val="bullet"/>
+      <w:lvlText w:val="o"/>
+      <w:lvlJc w:val="left"/>
+      <w:pPr>
+        <w:ind w:left="3948" w:hanging="360"/>
+      </w:pPr>
+      <w:rPr>
+        <w:rFonts w:ascii="Courier New" w:hAnsi="Courier New" w:cs="Courier New" w:hint="default"/>
+      </w:rPr>
+    </w:lvl>
+    <w:lvl w:ilvl="5" w:tplc="04100005" w:tentative="1">
+      <w:start w:val="1"/>
+      <w:numFmt w:val="bullet"/>
+      <w:lvlText w:val=""/>
+      <w:lvlJc w:val="left"/>
+      <w:pPr>
+        <w:ind w:left="4668" w:hanging="360"/>
+      </w:pPr>
+      <w:rPr>
+        <w:rFonts w:ascii="Wingdings" w:hAnsi="Wingdings" w:hint="default"/>
+      </w:rPr>
+    </w:lvl>
+    <w:lvl w:ilvl="6" w:tplc="04100001" w:tentative="1">
+      <w:start w:val="1"/>
+      <w:numFmt w:val="bullet"/>
+      <w:lvlText w:val=""/>
+      <w:lvlJc w:val="left"/>
+      <w:pPr>
+        <w:ind w:left="5388" w:hanging="360"/>
+      </w:pPr>
+      <w:rPr>
+        <w:rFonts w:ascii="Symbol" w:hAnsi="Symbol" w:hint="default"/>
+      </w:rPr>
+    </w:lvl>
+    <w:lvl w:ilvl="7" w:tplc="04100003" w:tentative="1">
+      <w:start w:val="1"/>
+      <w:numFmt w:val="bullet"/>
+      <w:lvlText w:val="o"/>
+      <w:lvlJc w:val="left"/>
+      <w:pPr>
+        <w:ind w:left="6108" w:hanging="360"/>
+      </w:pPr>
+      <w:rPr>
+        <w:rFonts w:ascii="Courier New" w:hAnsi="Courier New" w:cs="Courier New" w:hint="default"/>
+      </w:rPr>
+    </w:lvl>
+    <w:lvl w:ilvl="8" w:tplc="04100005" w:tentative="1">
+      <w:start w:val="1"/>
+      <w:numFmt w:val="bullet"/>
+      <w:lvlText w:val=""/>
+      <w:lvlJc w:val="left"/>
+      <w:pPr>
+        <w:ind w:left="6828" w:hanging="360"/>
+      </w:pPr>
+      <w:rPr>
+        <w:rFonts w:ascii="Wingdings" w:hAnsi="Wingdings" w:hint="default"/>
+      </w:rPr>
+    </w:lvl>
+  </w:abstractNum>
+  <w:abstractNum w:abstractNumId="5" w15:restartNumberingAfterBreak="0">
     <w:nsid w:val="14897FA7"/>
     <w:multiLevelType w:val="hybridMultilevel"/>
     <w:tmpl w:val="FECA4D28"/>
@@ -6216,7 +9314,271 @@
       </w:pPr>
     </w:lvl>
   </w:abstractNum>
-  <w:abstractNum w:abstractNumId="3" w15:restartNumberingAfterBreak="0">
+  <w:abstractNum w:abstractNumId="6" w15:restartNumberingAfterBreak="0">
+    <w:nsid w:val="1A6B2C37"/>
+    <w:multiLevelType w:val="multilevel"/>
+    <w:tmpl w:val="39887670"/>
+    <w:lvl w:ilvl="0">
+      <w:start w:val="1"/>
+      <w:numFmt w:val="bullet"/>
+      <w:lvlText w:val=""/>
+      <w:lvlJc w:val="left"/>
+      <w:pPr>
+        <w:tabs>
+          <w:tab w:val="num" w:pos="644"/>
+        </w:tabs>
+        <w:ind w:left="644" w:hanging="360"/>
+      </w:pPr>
+      <w:rPr>
+        <w:rFonts w:ascii="Symbol" w:hAnsi="Symbol" w:hint="default"/>
+        <w:strike w:val="0"/>
+        <w:sz w:val="20"/>
+      </w:rPr>
+    </w:lvl>
+    <w:lvl w:ilvl="1" w:tentative="1">
+      <w:start w:val="1"/>
+      <w:numFmt w:val="bullet"/>
+      <w:lvlText w:val="o"/>
+      <w:lvlJc w:val="left"/>
+      <w:pPr>
+        <w:tabs>
+          <w:tab w:val="num" w:pos="1440"/>
+        </w:tabs>
+        <w:ind w:left="1440" w:hanging="360"/>
+      </w:pPr>
+      <w:rPr>
+        <w:rFonts w:ascii="Courier New" w:hAnsi="Courier New" w:hint="default"/>
+        <w:sz w:val="20"/>
+      </w:rPr>
+    </w:lvl>
+    <w:lvl w:ilvl="2" w:tentative="1">
+      <w:start w:val="1"/>
+      <w:numFmt w:val="bullet"/>
+      <w:lvlText w:val=""/>
+      <w:lvlJc w:val="left"/>
+      <w:pPr>
+        <w:tabs>
+          <w:tab w:val="num" w:pos="2160"/>
+        </w:tabs>
+        <w:ind w:left="2160" w:hanging="360"/>
+      </w:pPr>
+      <w:rPr>
+        <w:rFonts w:ascii="Wingdings" w:hAnsi="Wingdings" w:hint="default"/>
+        <w:sz w:val="20"/>
+      </w:rPr>
+    </w:lvl>
+    <w:lvl w:ilvl="3" w:tentative="1">
+      <w:start w:val="1"/>
+      <w:numFmt w:val="bullet"/>
+      <w:lvlText w:val=""/>
+      <w:lvlJc w:val="left"/>
+      <w:pPr>
+        <w:tabs>
+          <w:tab w:val="num" w:pos="2880"/>
+        </w:tabs>
+        <w:ind w:left="2880" w:hanging="360"/>
+      </w:pPr>
+      <w:rPr>
+        <w:rFonts w:ascii="Wingdings" w:hAnsi="Wingdings" w:hint="default"/>
+        <w:sz w:val="20"/>
+      </w:rPr>
+    </w:lvl>
+    <w:lvl w:ilvl="4" w:tentative="1">
+      <w:start w:val="1"/>
+      <w:numFmt w:val="bullet"/>
+      <w:lvlText w:val=""/>
+      <w:lvlJc w:val="left"/>
+      <w:pPr>
+        <w:tabs>
+          <w:tab w:val="num" w:pos="3600"/>
+        </w:tabs>
+        <w:ind w:left="3600" w:hanging="360"/>
+      </w:pPr>
+      <w:rPr>
+        <w:rFonts w:ascii="Wingdings" w:hAnsi="Wingdings" w:hint="default"/>
+        <w:sz w:val="20"/>
+      </w:rPr>
+    </w:lvl>
+    <w:lvl w:ilvl="5" w:tentative="1">
+      <w:start w:val="1"/>
+      <w:numFmt w:val="bullet"/>
+      <w:lvlText w:val=""/>
+      <w:lvlJc w:val="left"/>
+      <w:pPr>
+        <w:tabs>
+          <w:tab w:val="num" w:pos="4320"/>
+        </w:tabs>
+        <w:ind w:left="4320" w:hanging="360"/>
+      </w:pPr>
+      <w:rPr>
+        <w:rFonts w:ascii="Wingdings" w:hAnsi="Wingdings" w:hint="default"/>
+        <w:sz w:val="20"/>
+      </w:rPr>
+    </w:lvl>
+    <w:lvl w:ilvl="6" w:tentative="1">
+      <w:start w:val="1"/>
+      <w:numFmt w:val="bullet"/>
+      <w:lvlText w:val=""/>
+      <w:lvlJc w:val="left"/>
+      <w:pPr>
+        <w:tabs>
+          <w:tab w:val="num" w:pos="5040"/>
+        </w:tabs>
+        <w:ind w:left="5040" w:hanging="360"/>
+      </w:pPr>
+      <w:rPr>
+        <w:rFonts w:ascii="Wingdings" w:hAnsi="Wingdings" w:hint="default"/>
+        <w:sz w:val="20"/>
+      </w:rPr>
+    </w:lvl>
+    <w:lvl w:ilvl="7" w:tentative="1">
+      <w:start w:val="1"/>
+      <w:numFmt w:val="bullet"/>
+      <w:lvlText w:val=""/>
+      <w:lvlJc w:val="left"/>
+      <w:pPr>
+        <w:tabs>
+          <w:tab w:val="num" w:pos="5760"/>
+        </w:tabs>
+        <w:ind w:left="5760" w:hanging="360"/>
+      </w:pPr>
+      <w:rPr>
+        <w:rFonts w:ascii="Wingdings" w:hAnsi="Wingdings" w:hint="default"/>
+        <w:sz w:val="20"/>
+      </w:rPr>
+    </w:lvl>
+    <w:lvl w:ilvl="8" w:tentative="1">
+      <w:start w:val="1"/>
+      <w:numFmt w:val="bullet"/>
+      <w:lvlText w:val=""/>
+      <w:lvlJc w:val="left"/>
+      <w:pPr>
+        <w:tabs>
+          <w:tab w:val="num" w:pos="6480"/>
+        </w:tabs>
+        <w:ind w:left="6480" w:hanging="360"/>
+      </w:pPr>
+      <w:rPr>
+        <w:rFonts w:ascii="Wingdings" w:hAnsi="Wingdings" w:hint="default"/>
+        <w:sz w:val="20"/>
+      </w:rPr>
+    </w:lvl>
+  </w:abstractNum>
+  <w:abstractNum w:abstractNumId="7" w15:restartNumberingAfterBreak="0">
+    <w:nsid w:val="209C38B7"/>
+    <w:multiLevelType w:val="hybridMultilevel"/>
+    <w:tmpl w:val="2006F376"/>
+    <w:lvl w:ilvl="0" w:tplc="04100001">
+      <w:start w:val="1"/>
+      <w:numFmt w:val="bullet"/>
+      <w:lvlText w:val=""/>
+      <w:lvlJc w:val="left"/>
+      <w:pPr>
+        <w:ind w:left="1080" w:hanging="360"/>
+      </w:pPr>
+      <w:rPr>
+        <w:rFonts w:ascii="Symbol" w:hAnsi="Symbol" w:hint="default"/>
+        <w:b/>
+      </w:rPr>
+    </w:lvl>
+    <w:lvl w:ilvl="1" w:tplc="04100003">
+      <w:start w:val="1"/>
+      <w:numFmt w:val="bullet"/>
+      <w:lvlText w:val="o"/>
+      <w:lvlJc w:val="left"/>
+      <w:pPr>
+        <w:ind w:left="1800" w:hanging="360"/>
+      </w:pPr>
+      <w:rPr>
+        <w:rFonts w:ascii="Courier New" w:hAnsi="Courier New" w:cs="Courier New" w:hint="default"/>
+      </w:rPr>
+    </w:lvl>
+    <w:lvl w:ilvl="2" w:tplc="04100005">
+      <w:start w:val="1"/>
+      <w:numFmt w:val="bullet"/>
+      <w:lvlText w:val=""/>
+      <w:lvlJc w:val="left"/>
+      <w:pPr>
+        <w:ind w:left="2520" w:hanging="360"/>
+      </w:pPr>
+      <w:rPr>
+        <w:rFonts w:ascii="Wingdings" w:hAnsi="Wingdings" w:hint="default"/>
+      </w:rPr>
+    </w:lvl>
+    <w:lvl w:ilvl="3" w:tplc="04100001" w:tentative="1">
+      <w:start w:val="1"/>
+      <w:numFmt w:val="bullet"/>
+      <w:lvlText w:val=""/>
+      <w:lvlJc w:val="left"/>
+      <w:pPr>
+        <w:ind w:left="3240" w:hanging="360"/>
+      </w:pPr>
+      <w:rPr>
+        <w:rFonts w:ascii="Symbol" w:hAnsi="Symbol" w:hint="default"/>
+      </w:rPr>
+    </w:lvl>
+    <w:lvl w:ilvl="4" w:tplc="04100003" w:tentative="1">
+      <w:start w:val="1"/>
+      <w:numFmt w:val="bullet"/>
+      <w:lvlText w:val="o"/>
+      <w:lvlJc w:val="left"/>
+      <w:pPr>
+        <w:ind w:left="3960" w:hanging="360"/>
+      </w:pPr>
+      <w:rPr>
+        <w:rFonts w:ascii="Courier New" w:hAnsi="Courier New" w:cs="Courier New" w:hint="default"/>
+      </w:rPr>
+    </w:lvl>
+    <w:lvl w:ilvl="5" w:tplc="04100005" w:tentative="1">
+      <w:start w:val="1"/>
+      <w:numFmt w:val="bullet"/>
+      <w:lvlText w:val=""/>
+      <w:lvlJc w:val="left"/>
+      <w:pPr>
+        <w:ind w:left="4680" w:hanging="360"/>
+      </w:pPr>
+      <w:rPr>
+        <w:rFonts w:ascii="Wingdings" w:hAnsi="Wingdings" w:hint="default"/>
+      </w:rPr>
+    </w:lvl>
+    <w:lvl w:ilvl="6" w:tplc="04100001" w:tentative="1">
+      <w:start w:val="1"/>
+      <w:numFmt w:val="bullet"/>
+      <w:lvlText w:val=""/>
+      <w:lvlJc w:val="left"/>
+      <w:pPr>
+        <w:ind w:left="5400" w:hanging="360"/>
+      </w:pPr>
+      <w:rPr>
+        <w:rFonts w:ascii="Symbol" w:hAnsi="Symbol" w:hint="default"/>
+      </w:rPr>
+    </w:lvl>
+    <w:lvl w:ilvl="7" w:tplc="04100003" w:tentative="1">
+      <w:start w:val="1"/>
+      <w:numFmt w:val="bullet"/>
+      <w:lvlText w:val="o"/>
+      <w:lvlJc w:val="left"/>
+      <w:pPr>
+        <w:ind w:left="6120" w:hanging="360"/>
+      </w:pPr>
+      <w:rPr>
+        <w:rFonts w:ascii="Courier New" w:hAnsi="Courier New" w:cs="Courier New" w:hint="default"/>
+      </w:rPr>
+    </w:lvl>
+    <w:lvl w:ilvl="8" w:tplc="04100005" w:tentative="1">
+      <w:start w:val="1"/>
+      <w:numFmt w:val="bullet"/>
+      <w:lvlText w:val=""/>
+      <w:lvlJc w:val="left"/>
+      <w:pPr>
+        <w:ind w:left="6840" w:hanging="360"/>
+      </w:pPr>
+      <w:rPr>
+        <w:rFonts w:ascii="Wingdings" w:hAnsi="Wingdings" w:hint="default"/>
+      </w:rPr>
+    </w:lvl>
+  </w:abstractNum>
+  <w:abstractNum w:abstractNumId="8" w15:restartNumberingAfterBreak="0">
     <w:nsid w:val="24284251"/>
     <w:multiLevelType w:val="multilevel"/>
     <w:tmpl w:val="C2942ED2"/>
@@ -6337,7 +9699,7 @@
       </w:rPr>
     </w:lvl>
   </w:abstractNum>
-  <w:abstractNum w:abstractNumId="4" w15:restartNumberingAfterBreak="0">
+  <w:abstractNum w:abstractNumId="9" w15:restartNumberingAfterBreak="0">
     <w:nsid w:val="286E4D65"/>
     <w:multiLevelType w:val="hybridMultilevel"/>
     <w:tmpl w:val="E16C8E9A"/>
@@ -6450,7 +9812,7 @@
       </w:rPr>
     </w:lvl>
   </w:abstractNum>
-  <w:abstractNum w:abstractNumId="5" w15:restartNumberingAfterBreak="0">
+  <w:abstractNum w:abstractNumId="10" w15:restartNumberingAfterBreak="0">
     <w:nsid w:val="3A592ADE"/>
     <w:multiLevelType w:val="hybridMultilevel"/>
     <w:tmpl w:val="A89AA92A"/>
@@ -6539,7 +9901,7 @@
       </w:pPr>
     </w:lvl>
   </w:abstractNum>
-  <w:abstractNum w:abstractNumId="6" w15:restartNumberingAfterBreak="0">
+  <w:abstractNum w:abstractNumId="11" w15:restartNumberingAfterBreak="0">
     <w:nsid w:val="40B93994"/>
     <w:multiLevelType w:val="hybridMultilevel"/>
     <w:tmpl w:val="4A8A03E0"/>
@@ -6652,7 +10014,395 @@
       </w:rPr>
     </w:lvl>
   </w:abstractNum>
-  <w:abstractNum w:abstractNumId="7" w15:restartNumberingAfterBreak="0">
+  <w:abstractNum w:abstractNumId="12" w15:restartNumberingAfterBreak="0">
+    <w:nsid w:val="42B3102B"/>
+    <w:multiLevelType w:val="multilevel"/>
+    <w:tmpl w:val="EFC63192"/>
+    <w:lvl w:ilvl="0">
+      <w:start w:val="1"/>
+      <w:numFmt w:val="bullet"/>
+      <w:lvlText w:val=""/>
+      <w:lvlJc w:val="left"/>
+      <w:pPr>
+        <w:tabs>
+          <w:tab w:val="num" w:pos="720"/>
+        </w:tabs>
+        <w:ind w:left="720" w:hanging="360"/>
+      </w:pPr>
+      <w:rPr>
+        <w:rFonts w:ascii="Symbol" w:hAnsi="Symbol" w:hint="default"/>
+        <w:sz w:val="20"/>
+      </w:rPr>
+    </w:lvl>
+    <w:lvl w:ilvl="1" w:tentative="1">
+      <w:start w:val="1"/>
+      <w:numFmt w:val="bullet"/>
+      <w:lvlText w:val="o"/>
+      <w:lvlJc w:val="left"/>
+      <w:pPr>
+        <w:tabs>
+          <w:tab w:val="num" w:pos="1440"/>
+        </w:tabs>
+        <w:ind w:left="1440" w:hanging="360"/>
+      </w:pPr>
+      <w:rPr>
+        <w:rFonts w:ascii="Courier New" w:hAnsi="Courier New" w:hint="default"/>
+        <w:sz w:val="20"/>
+      </w:rPr>
+    </w:lvl>
+    <w:lvl w:ilvl="2" w:tentative="1">
+      <w:start w:val="1"/>
+      <w:numFmt w:val="bullet"/>
+      <w:lvlText w:val=""/>
+      <w:lvlJc w:val="left"/>
+      <w:pPr>
+        <w:tabs>
+          <w:tab w:val="num" w:pos="2160"/>
+        </w:tabs>
+        <w:ind w:left="2160" w:hanging="360"/>
+      </w:pPr>
+      <w:rPr>
+        <w:rFonts w:ascii="Wingdings" w:hAnsi="Wingdings" w:hint="default"/>
+        <w:sz w:val="20"/>
+      </w:rPr>
+    </w:lvl>
+    <w:lvl w:ilvl="3" w:tentative="1">
+      <w:start w:val="1"/>
+      <w:numFmt w:val="bullet"/>
+      <w:lvlText w:val=""/>
+      <w:lvlJc w:val="left"/>
+      <w:pPr>
+        <w:tabs>
+          <w:tab w:val="num" w:pos="2880"/>
+        </w:tabs>
+        <w:ind w:left="2880" w:hanging="360"/>
+      </w:pPr>
+      <w:rPr>
+        <w:rFonts w:ascii="Wingdings" w:hAnsi="Wingdings" w:hint="default"/>
+        <w:sz w:val="20"/>
+      </w:rPr>
+    </w:lvl>
+    <w:lvl w:ilvl="4" w:tentative="1">
+      <w:start w:val="1"/>
+      <w:numFmt w:val="bullet"/>
+      <w:lvlText w:val=""/>
+      <w:lvlJc w:val="left"/>
+      <w:pPr>
+        <w:tabs>
+          <w:tab w:val="num" w:pos="3600"/>
+        </w:tabs>
+        <w:ind w:left="3600" w:hanging="360"/>
+      </w:pPr>
+      <w:rPr>
+        <w:rFonts w:ascii="Wingdings" w:hAnsi="Wingdings" w:hint="default"/>
+        <w:sz w:val="20"/>
+      </w:rPr>
+    </w:lvl>
+    <w:lvl w:ilvl="5" w:tentative="1">
+      <w:start w:val="1"/>
+      <w:numFmt w:val="bullet"/>
+      <w:lvlText w:val=""/>
+      <w:lvlJc w:val="left"/>
+      <w:pPr>
+        <w:tabs>
+          <w:tab w:val="num" w:pos="4320"/>
+        </w:tabs>
+        <w:ind w:left="4320" w:hanging="360"/>
+      </w:pPr>
+      <w:rPr>
+        <w:rFonts w:ascii="Wingdings" w:hAnsi="Wingdings" w:hint="default"/>
+        <w:sz w:val="20"/>
+      </w:rPr>
+    </w:lvl>
+    <w:lvl w:ilvl="6" w:tentative="1">
+      <w:start w:val="1"/>
+      <w:numFmt w:val="bullet"/>
+      <w:lvlText w:val=""/>
+      <w:lvlJc w:val="left"/>
+      <w:pPr>
+        <w:tabs>
+          <w:tab w:val="num" w:pos="5040"/>
+        </w:tabs>
+        <w:ind w:left="5040" w:hanging="360"/>
+      </w:pPr>
+      <w:rPr>
+        <w:rFonts w:ascii="Wingdings" w:hAnsi="Wingdings" w:hint="default"/>
+        <w:sz w:val="20"/>
+      </w:rPr>
+    </w:lvl>
+    <w:lvl w:ilvl="7" w:tentative="1">
+      <w:start w:val="1"/>
+      <w:numFmt w:val="bullet"/>
+      <w:lvlText w:val=""/>
+      <w:lvlJc w:val="left"/>
+      <w:pPr>
+        <w:tabs>
+          <w:tab w:val="num" w:pos="5760"/>
+        </w:tabs>
+        <w:ind w:left="5760" w:hanging="360"/>
+      </w:pPr>
+      <w:rPr>
+        <w:rFonts w:ascii="Wingdings" w:hAnsi="Wingdings" w:hint="default"/>
+        <w:sz w:val="20"/>
+      </w:rPr>
+    </w:lvl>
+    <w:lvl w:ilvl="8" w:tentative="1">
+      <w:start w:val="1"/>
+      <w:numFmt w:val="bullet"/>
+      <w:lvlText w:val=""/>
+      <w:lvlJc w:val="left"/>
+      <w:pPr>
+        <w:tabs>
+          <w:tab w:val="num" w:pos="6480"/>
+        </w:tabs>
+        <w:ind w:left="6480" w:hanging="360"/>
+      </w:pPr>
+      <w:rPr>
+        <w:rFonts w:ascii="Wingdings" w:hAnsi="Wingdings" w:hint="default"/>
+        <w:sz w:val="20"/>
+      </w:rPr>
+    </w:lvl>
+  </w:abstractNum>
+  <w:abstractNum w:abstractNumId="13" w15:restartNumberingAfterBreak="0">
+    <w:nsid w:val="44A66703"/>
+    <w:multiLevelType w:val="multilevel"/>
+    <w:tmpl w:val="0E3A0A98"/>
+    <w:lvl w:ilvl="0">
+      <w:start w:val="1"/>
+      <w:numFmt w:val="bullet"/>
+      <w:lvlText w:val=""/>
+      <w:lvlJc w:val="left"/>
+      <w:pPr>
+        <w:tabs>
+          <w:tab w:val="num" w:pos="1068"/>
+        </w:tabs>
+        <w:ind w:left="1068" w:hanging="360"/>
+      </w:pPr>
+      <w:rPr>
+        <w:rFonts w:ascii="Symbol" w:hAnsi="Symbol" w:hint="default"/>
+        <w:sz w:val="24"/>
+        <w:szCs w:val="24"/>
+      </w:rPr>
+    </w:lvl>
+    <w:lvl w:ilvl="1" w:tentative="1">
+      <w:start w:val="1"/>
+      <w:numFmt w:val="bullet"/>
+      <w:lvlText w:val="o"/>
+      <w:lvlJc w:val="left"/>
+      <w:pPr>
+        <w:tabs>
+          <w:tab w:val="num" w:pos="1788"/>
+        </w:tabs>
+        <w:ind w:left="1788" w:hanging="360"/>
+      </w:pPr>
+      <w:rPr>
+        <w:rFonts w:ascii="Courier New" w:hAnsi="Courier New" w:hint="default"/>
+        <w:sz w:val="20"/>
+      </w:rPr>
+    </w:lvl>
+    <w:lvl w:ilvl="2" w:tentative="1">
+      <w:start w:val="1"/>
+      <w:numFmt w:val="bullet"/>
+      <w:lvlText w:val=""/>
+      <w:lvlJc w:val="left"/>
+      <w:pPr>
+        <w:tabs>
+          <w:tab w:val="num" w:pos="2508"/>
+        </w:tabs>
+        <w:ind w:left="2508" w:hanging="360"/>
+      </w:pPr>
+      <w:rPr>
+        <w:rFonts w:ascii="Wingdings" w:hAnsi="Wingdings" w:hint="default"/>
+        <w:sz w:val="20"/>
+      </w:rPr>
+    </w:lvl>
+    <w:lvl w:ilvl="3" w:tentative="1">
+      <w:start w:val="1"/>
+      <w:numFmt w:val="bullet"/>
+      <w:lvlText w:val=""/>
+      <w:lvlJc w:val="left"/>
+      <w:pPr>
+        <w:tabs>
+          <w:tab w:val="num" w:pos="3228"/>
+        </w:tabs>
+        <w:ind w:left="3228" w:hanging="360"/>
+      </w:pPr>
+      <w:rPr>
+        <w:rFonts w:ascii="Wingdings" w:hAnsi="Wingdings" w:hint="default"/>
+        <w:sz w:val="20"/>
+      </w:rPr>
+    </w:lvl>
+    <w:lvl w:ilvl="4" w:tentative="1">
+      <w:start w:val="1"/>
+      <w:numFmt w:val="bullet"/>
+      <w:lvlText w:val=""/>
+      <w:lvlJc w:val="left"/>
+      <w:pPr>
+        <w:tabs>
+          <w:tab w:val="num" w:pos="3948"/>
+        </w:tabs>
+        <w:ind w:left="3948" w:hanging="360"/>
+      </w:pPr>
+      <w:rPr>
+        <w:rFonts w:ascii="Wingdings" w:hAnsi="Wingdings" w:hint="default"/>
+        <w:sz w:val="20"/>
+      </w:rPr>
+    </w:lvl>
+    <w:lvl w:ilvl="5" w:tentative="1">
+      <w:start w:val="1"/>
+      <w:numFmt w:val="bullet"/>
+      <w:lvlText w:val=""/>
+      <w:lvlJc w:val="left"/>
+      <w:pPr>
+        <w:tabs>
+          <w:tab w:val="num" w:pos="4668"/>
+        </w:tabs>
+        <w:ind w:left="4668" w:hanging="360"/>
+      </w:pPr>
+      <w:rPr>
+        <w:rFonts w:ascii="Wingdings" w:hAnsi="Wingdings" w:hint="default"/>
+        <w:sz w:val="20"/>
+      </w:rPr>
+    </w:lvl>
+    <w:lvl w:ilvl="6" w:tentative="1">
+      <w:start w:val="1"/>
+      <w:numFmt w:val="bullet"/>
+      <w:lvlText w:val=""/>
+      <w:lvlJc w:val="left"/>
+      <w:pPr>
+        <w:tabs>
+          <w:tab w:val="num" w:pos="5388"/>
+        </w:tabs>
+        <w:ind w:left="5388" w:hanging="360"/>
+      </w:pPr>
+      <w:rPr>
+        <w:rFonts w:ascii="Wingdings" w:hAnsi="Wingdings" w:hint="default"/>
+        <w:sz w:val="20"/>
+      </w:rPr>
+    </w:lvl>
+    <w:lvl w:ilvl="7" w:tentative="1">
+      <w:start w:val="1"/>
+      <w:numFmt w:val="bullet"/>
+      <w:lvlText w:val=""/>
+      <w:lvlJc w:val="left"/>
+      <w:pPr>
+        <w:tabs>
+          <w:tab w:val="num" w:pos="6108"/>
+        </w:tabs>
+        <w:ind w:left="6108" w:hanging="360"/>
+      </w:pPr>
+      <w:rPr>
+        <w:rFonts w:ascii="Wingdings" w:hAnsi="Wingdings" w:hint="default"/>
+        <w:sz w:val="20"/>
+      </w:rPr>
+    </w:lvl>
+    <w:lvl w:ilvl="8" w:tentative="1">
+      <w:start w:val="1"/>
+      <w:numFmt w:val="bullet"/>
+      <w:lvlText w:val=""/>
+      <w:lvlJc w:val="left"/>
+      <w:pPr>
+        <w:tabs>
+          <w:tab w:val="num" w:pos="6828"/>
+        </w:tabs>
+        <w:ind w:left="6828" w:hanging="360"/>
+      </w:pPr>
+      <w:rPr>
+        <w:rFonts w:ascii="Wingdings" w:hAnsi="Wingdings" w:hint="default"/>
+        <w:sz w:val="20"/>
+      </w:rPr>
+    </w:lvl>
+  </w:abstractNum>
+  <w:abstractNum w:abstractNumId="14" w15:restartNumberingAfterBreak="0">
+    <w:nsid w:val="49AD2413"/>
+    <w:multiLevelType w:val="hybridMultilevel"/>
+    <w:tmpl w:val="F7E014FA"/>
+    <w:lvl w:ilvl="0" w:tplc="0410000F">
+      <w:start w:val="5"/>
+      <w:numFmt w:val="decimal"/>
+      <w:lvlText w:val="%1."/>
+      <w:lvlJc w:val="left"/>
+      <w:pPr>
+        <w:ind w:left="720" w:hanging="360"/>
+      </w:pPr>
+      <w:rPr>
+        <w:rFonts w:hint="default"/>
+      </w:rPr>
+    </w:lvl>
+    <w:lvl w:ilvl="1" w:tplc="04100019" w:tentative="1">
+      <w:start w:val="1"/>
+      <w:numFmt w:val="lowerLetter"/>
+      <w:lvlText w:val="%2."/>
+      <w:lvlJc w:val="left"/>
+      <w:pPr>
+        <w:ind w:left="1440" w:hanging="360"/>
+      </w:pPr>
+    </w:lvl>
+    <w:lvl w:ilvl="2" w:tplc="0410001B" w:tentative="1">
+      <w:start w:val="1"/>
+      <w:numFmt w:val="lowerRoman"/>
+      <w:lvlText w:val="%3."/>
+      <w:lvlJc w:val="right"/>
+      <w:pPr>
+        <w:ind w:left="2160" w:hanging="180"/>
+      </w:pPr>
+    </w:lvl>
+    <w:lvl w:ilvl="3" w:tplc="0410000F" w:tentative="1">
+      <w:start w:val="1"/>
+      <w:numFmt w:val="decimal"/>
+      <w:lvlText w:val="%4."/>
+      <w:lvlJc w:val="left"/>
+      <w:pPr>
+        <w:ind w:left="2880" w:hanging="360"/>
+      </w:pPr>
+    </w:lvl>
+    <w:lvl w:ilvl="4" w:tplc="04100019" w:tentative="1">
+      <w:start w:val="1"/>
+      <w:numFmt w:val="lowerLetter"/>
+      <w:lvlText w:val="%5."/>
+      <w:lvlJc w:val="left"/>
+      <w:pPr>
+        <w:ind w:left="3600" w:hanging="360"/>
+      </w:pPr>
+    </w:lvl>
+    <w:lvl w:ilvl="5" w:tplc="0410001B" w:tentative="1">
+      <w:start w:val="1"/>
+      <w:numFmt w:val="lowerRoman"/>
+      <w:lvlText w:val="%6."/>
+      <w:lvlJc w:val="right"/>
+      <w:pPr>
+        <w:ind w:left="4320" w:hanging="180"/>
+      </w:pPr>
+    </w:lvl>
+    <w:lvl w:ilvl="6" w:tplc="0410000F" w:tentative="1">
+      <w:start w:val="1"/>
+      <w:numFmt w:val="decimal"/>
+      <w:lvlText w:val="%7."/>
+      <w:lvlJc w:val="left"/>
+      <w:pPr>
+        <w:ind w:left="5040" w:hanging="360"/>
+      </w:pPr>
+    </w:lvl>
+    <w:lvl w:ilvl="7" w:tplc="04100019" w:tentative="1">
+      <w:start w:val="1"/>
+      <w:numFmt w:val="lowerLetter"/>
+      <w:lvlText w:val="%8."/>
+      <w:lvlJc w:val="left"/>
+      <w:pPr>
+        <w:ind w:left="5760" w:hanging="360"/>
+      </w:pPr>
+    </w:lvl>
+    <w:lvl w:ilvl="8" w:tplc="0410001B" w:tentative="1">
+      <w:start w:val="1"/>
+      <w:numFmt w:val="lowerRoman"/>
+      <w:lvlText w:val="%9."/>
+      <w:lvlJc w:val="right"/>
+      <w:pPr>
+        <w:ind w:left="6480" w:hanging="180"/>
+      </w:pPr>
+    </w:lvl>
+  </w:abstractNum>
+  <w:abstractNum w:abstractNumId="15" w15:restartNumberingAfterBreak="0">
     <w:nsid w:val="533E4470"/>
     <w:multiLevelType w:val="hybridMultilevel"/>
     <w:tmpl w:val="31DAF80A"/>
@@ -6765,7 +10515,156 @@
       </w:rPr>
     </w:lvl>
   </w:abstractNum>
-  <w:abstractNum w:abstractNumId="8" w15:restartNumberingAfterBreak="0">
+  <w:abstractNum w:abstractNumId="16" w15:restartNumberingAfterBreak="0">
+    <w:nsid w:val="64420416"/>
+    <w:multiLevelType w:val="multilevel"/>
+    <w:tmpl w:val="FA181852"/>
+    <w:lvl w:ilvl="0">
+      <w:start w:val="1"/>
+      <w:numFmt w:val="bullet"/>
+      <w:lvlText w:val=""/>
+      <w:lvlJc w:val="left"/>
+      <w:pPr>
+        <w:tabs>
+          <w:tab w:val="num" w:pos="720"/>
+        </w:tabs>
+        <w:ind w:left="720" w:hanging="360"/>
+      </w:pPr>
+      <w:rPr>
+        <w:rFonts w:ascii="Symbol" w:hAnsi="Symbol" w:hint="default"/>
+        <w:sz w:val="20"/>
+      </w:rPr>
+    </w:lvl>
+    <w:lvl w:ilvl="1" w:tentative="1">
+      <w:start w:val="1"/>
+      <w:numFmt w:val="bullet"/>
+      <w:lvlText w:val="o"/>
+      <w:lvlJc w:val="left"/>
+      <w:pPr>
+        <w:tabs>
+          <w:tab w:val="num" w:pos="1440"/>
+        </w:tabs>
+        <w:ind w:left="1440" w:hanging="360"/>
+      </w:pPr>
+      <w:rPr>
+        <w:rFonts w:ascii="Courier New" w:hAnsi="Courier New" w:hint="default"/>
+        <w:sz w:val="20"/>
+      </w:rPr>
+    </w:lvl>
+    <w:lvl w:ilvl="2" w:tentative="1">
+      <w:start w:val="1"/>
+      <w:numFmt w:val="bullet"/>
+      <w:lvlText w:val=""/>
+      <w:lvlJc w:val="left"/>
+      <w:pPr>
+        <w:tabs>
+          <w:tab w:val="num" w:pos="2160"/>
+        </w:tabs>
+        <w:ind w:left="2160" w:hanging="360"/>
+      </w:pPr>
+      <w:rPr>
+        <w:rFonts w:ascii="Wingdings" w:hAnsi="Wingdings" w:hint="default"/>
+        <w:sz w:val="20"/>
+      </w:rPr>
+    </w:lvl>
+    <w:lvl w:ilvl="3" w:tentative="1">
+      <w:start w:val="1"/>
+      <w:numFmt w:val="bullet"/>
+      <w:lvlText w:val=""/>
+      <w:lvlJc w:val="left"/>
+      <w:pPr>
+        <w:tabs>
+          <w:tab w:val="num" w:pos="2880"/>
+        </w:tabs>
+        <w:ind w:left="2880" w:hanging="360"/>
+      </w:pPr>
+      <w:rPr>
+        <w:rFonts w:ascii="Wingdings" w:hAnsi="Wingdings" w:hint="default"/>
+        <w:sz w:val="20"/>
+      </w:rPr>
+    </w:lvl>
+    <w:lvl w:ilvl="4" w:tentative="1">
+      <w:start w:val="1"/>
+      <w:numFmt w:val="bullet"/>
+      <w:lvlText w:val=""/>
+      <w:lvlJc w:val="left"/>
+      <w:pPr>
+        <w:tabs>
+          <w:tab w:val="num" w:pos="3600"/>
+        </w:tabs>
+        <w:ind w:left="3600" w:hanging="360"/>
+      </w:pPr>
+      <w:rPr>
+        <w:rFonts w:ascii="Wingdings" w:hAnsi="Wingdings" w:hint="default"/>
+        <w:sz w:val="20"/>
+      </w:rPr>
+    </w:lvl>
+    <w:lvl w:ilvl="5" w:tentative="1">
+      <w:start w:val="1"/>
+      <w:numFmt w:val="bullet"/>
+      <w:lvlText w:val=""/>
+      <w:lvlJc w:val="left"/>
+      <w:pPr>
+        <w:tabs>
+          <w:tab w:val="num" w:pos="4320"/>
+        </w:tabs>
+        <w:ind w:left="4320" w:hanging="360"/>
+      </w:pPr>
+      <w:rPr>
+        <w:rFonts w:ascii="Wingdings" w:hAnsi="Wingdings" w:hint="default"/>
+        <w:sz w:val="20"/>
+      </w:rPr>
+    </w:lvl>
+    <w:lvl w:ilvl="6" w:tentative="1">
+      <w:start w:val="1"/>
+      <w:numFmt w:val="bullet"/>
+      <w:lvlText w:val=""/>
+      <w:lvlJc w:val="left"/>
+      <w:pPr>
+        <w:tabs>
+          <w:tab w:val="num" w:pos="5040"/>
+        </w:tabs>
+        <w:ind w:left="5040" w:hanging="360"/>
+      </w:pPr>
+      <w:rPr>
+        <w:rFonts w:ascii="Wingdings" w:hAnsi="Wingdings" w:hint="default"/>
+        <w:sz w:val="20"/>
+      </w:rPr>
+    </w:lvl>
+    <w:lvl w:ilvl="7" w:tentative="1">
+      <w:start w:val="1"/>
+      <w:numFmt w:val="bullet"/>
+      <w:lvlText w:val=""/>
+      <w:lvlJc w:val="left"/>
+      <w:pPr>
+        <w:tabs>
+          <w:tab w:val="num" w:pos="5760"/>
+        </w:tabs>
+        <w:ind w:left="5760" w:hanging="360"/>
+      </w:pPr>
+      <w:rPr>
+        <w:rFonts w:ascii="Wingdings" w:hAnsi="Wingdings" w:hint="default"/>
+        <w:sz w:val="20"/>
+      </w:rPr>
+    </w:lvl>
+    <w:lvl w:ilvl="8" w:tentative="1">
+      <w:start w:val="1"/>
+      <w:numFmt w:val="bullet"/>
+      <w:lvlText w:val=""/>
+      <w:lvlJc w:val="left"/>
+      <w:pPr>
+        <w:tabs>
+          <w:tab w:val="num" w:pos="6480"/>
+        </w:tabs>
+        <w:ind w:left="6480" w:hanging="360"/>
+      </w:pPr>
+      <w:rPr>
+        <w:rFonts w:ascii="Wingdings" w:hAnsi="Wingdings" w:hint="default"/>
+        <w:sz w:val="20"/>
+      </w:rPr>
+    </w:lvl>
+  </w:abstractNum>
+  <w:abstractNum w:abstractNumId="17" w15:restartNumberingAfterBreak="0">
     <w:nsid w:val="6D732185"/>
     <w:multiLevelType w:val="hybridMultilevel"/>
     <w:tmpl w:val="8460DD26"/>
@@ -6880,34 +10779,153 @@
       <w:rPr>
         <w:rFonts w:ascii="Wingdings" w:hAnsi="Wingdings" w:hint="default"/>
       </w:rPr>
+    </w:lvl>
+  </w:abstractNum>
+  <w:abstractNum w:abstractNumId="18" w15:restartNumberingAfterBreak="0">
+    <w:nsid w:val="70B81286"/>
+    <w:multiLevelType w:val="hybridMultilevel"/>
+    <w:tmpl w:val="44A60F2E"/>
+    <w:lvl w:ilvl="0" w:tplc="0410000F">
+      <w:start w:val="4"/>
+      <w:numFmt w:val="decimal"/>
+      <w:lvlText w:val="%1."/>
+      <w:lvlJc w:val="left"/>
+      <w:pPr>
+        <w:ind w:left="720" w:hanging="360"/>
+      </w:pPr>
+      <w:rPr>
+        <w:rFonts w:hint="default"/>
+      </w:rPr>
+    </w:lvl>
+    <w:lvl w:ilvl="1" w:tplc="04100019" w:tentative="1">
+      <w:start w:val="1"/>
+      <w:numFmt w:val="lowerLetter"/>
+      <w:lvlText w:val="%2."/>
+      <w:lvlJc w:val="left"/>
+      <w:pPr>
+        <w:ind w:left="1440" w:hanging="360"/>
+      </w:pPr>
+    </w:lvl>
+    <w:lvl w:ilvl="2" w:tplc="0410001B" w:tentative="1">
+      <w:start w:val="1"/>
+      <w:numFmt w:val="lowerRoman"/>
+      <w:lvlText w:val="%3."/>
+      <w:lvlJc w:val="right"/>
+      <w:pPr>
+        <w:ind w:left="2160" w:hanging="180"/>
+      </w:pPr>
+    </w:lvl>
+    <w:lvl w:ilvl="3" w:tplc="0410000F" w:tentative="1">
+      <w:start w:val="1"/>
+      <w:numFmt w:val="decimal"/>
+      <w:lvlText w:val="%4."/>
+      <w:lvlJc w:val="left"/>
+      <w:pPr>
+        <w:ind w:left="2880" w:hanging="360"/>
+      </w:pPr>
+    </w:lvl>
+    <w:lvl w:ilvl="4" w:tplc="04100019" w:tentative="1">
+      <w:start w:val="1"/>
+      <w:numFmt w:val="lowerLetter"/>
+      <w:lvlText w:val="%5."/>
+      <w:lvlJc w:val="left"/>
+      <w:pPr>
+        <w:ind w:left="3600" w:hanging="360"/>
+      </w:pPr>
+    </w:lvl>
+    <w:lvl w:ilvl="5" w:tplc="0410001B" w:tentative="1">
+      <w:start w:val="1"/>
+      <w:numFmt w:val="lowerRoman"/>
+      <w:lvlText w:val="%6."/>
+      <w:lvlJc w:val="right"/>
+      <w:pPr>
+        <w:ind w:left="4320" w:hanging="180"/>
+      </w:pPr>
+    </w:lvl>
+    <w:lvl w:ilvl="6" w:tplc="0410000F" w:tentative="1">
+      <w:start w:val="1"/>
+      <w:numFmt w:val="decimal"/>
+      <w:lvlText w:val="%7."/>
+      <w:lvlJc w:val="left"/>
+      <w:pPr>
+        <w:ind w:left="5040" w:hanging="360"/>
+      </w:pPr>
+    </w:lvl>
+    <w:lvl w:ilvl="7" w:tplc="04100019" w:tentative="1">
+      <w:start w:val="1"/>
+      <w:numFmt w:val="lowerLetter"/>
+      <w:lvlText w:val="%8."/>
+      <w:lvlJc w:val="left"/>
+      <w:pPr>
+        <w:ind w:left="5760" w:hanging="360"/>
+      </w:pPr>
+    </w:lvl>
+    <w:lvl w:ilvl="8" w:tplc="0410001B" w:tentative="1">
+      <w:start w:val="1"/>
+      <w:numFmt w:val="lowerRoman"/>
+      <w:lvlText w:val="%9."/>
+      <w:lvlJc w:val="right"/>
+      <w:pPr>
+        <w:ind w:left="6480" w:hanging="180"/>
+      </w:pPr>
     </w:lvl>
   </w:abstractNum>
   <w:num w:numId="1">
     <w:abstractNumId w:val="0"/>
   </w:num>
   <w:num w:numId="2">
+    <w:abstractNumId w:val="10"/>
+  </w:num>
+  <w:num w:numId="3">
+    <w:abstractNumId w:val="3"/>
+  </w:num>
+  <w:num w:numId="4">
+    <w:abstractNumId w:val="11"/>
+  </w:num>
+  <w:num w:numId="5">
+    <w:abstractNumId w:val="8"/>
+  </w:num>
+  <w:num w:numId="6">
+    <w:abstractNumId w:val="15"/>
+  </w:num>
+  <w:num w:numId="7">
     <w:abstractNumId w:val="5"/>
   </w:num>
-  <w:num w:numId="3">
+  <w:num w:numId="8">
+    <w:abstractNumId w:val="17"/>
+  </w:num>
+  <w:num w:numId="9">
+    <w:abstractNumId w:val="9"/>
+  </w:num>
+  <w:num w:numId="10">
+    <w:abstractNumId w:val="14"/>
+  </w:num>
+  <w:num w:numId="11">
+    <w:abstractNumId w:val="2"/>
+  </w:num>
+  <w:num w:numId="12">
+    <w:abstractNumId w:val="18"/>
+  </w:num>
+  <w:num w:numId="13">
+    <w:abstractNumId w:val="7"/>
+  </w:num>
+  <w:num w:numId="14">
+    <w:abstractNumId w:val="13"/>
+  </w:num>
+  <w:num w:numId="15">
+    <w:abstractNumId w:val="4"/>
+  </w:num>
+  <w:num w:numId="16">
     <w:abstractNumId w:val="1"/>
   </w:num>
-  <w:num w:numId="4">
+  <w:num w:numId="17">
+    <w:abstractNumId w:val="16"/>
+  </w:num>
+  <w:num w:numId="18">
+    <w:abstractNumId w:val="12"/>
+  </w:num>
+  <w:num w:numId="19">
     <w:abstractNumId w:val="6"/>
-  </w:num>
-  <w:num w:numId="5">
-    <w:abstractNumId w:val="3"/>
-  </w:num>
-  <w:num w:numId="6">
-    <w:abstractNumId w:val="7"/>
-  </w:num>
-  <w:num w:numId="7">
-    <w:abstractNumId w:val="2"/>
-  </w:num>
-  <w:num w:numId="8">
-    <w:abstractNumId w:val="8"/>
-  </w:num>
-  <w:num w:numId="9">
-    <w:abstractNumId w:val="4"/>
   </w:num>
 </w:numbering>
 </file>
@@ -7709,7 +11727,7 @@
 </file>
 
 <file path=customXml/itemProps1.xml><?xml version="1.0" encoding="utf-8"?>
-<ds:datastoreItem xmlns:ds="http://schemas.openxmlformats.org/officeDocument/2006/customXml" ds:itemID="{02AA90F6-4411-134E-86FA-7F6302F8A8EB}">
+<ds:datastoreItem xmlns:ds="http://schemas.openxmlformats.org/officeDocument/2006/customXml" ds:itemID="{D45641AA-3B1E-B44A-885B-0BF942C39149}">
   <ds:schemaRefs>
     <ds:schemaRef ds:uri="http://schemas.openxmlformats.org/officeDocument/2006/bibliography"/>
   </ds:schemaRefs>

</xml_diff>

<commit_message>
Sequence, UX, design patterns
- Added sequence diagrams for individual and aggregate requests;
- Added 'Selected architectural styles and patterns' section;
- Added UX diagrams of user and third party.
</commit_message>
<xml_diff>
--- a/DD/DD.docx
+++ b/DD/DD.docx
@@ -1,6 +1,6 @@
 
 <file path=word/document.xml><?xml version="1.0" encoding="utf-8"?>
-<w:document xmlns:wpc="http://schemas.microsoft.com/office/word/2010/wordprocessingCanvas" xmlns:cx="http://schemas.microsoft.com/office/drawing/2014/chartex" xmlns:cx1="http://schemas.microsoft.com/office/drawing/2015/9/8/chartex" xmlns:cx2="http://schemas.microsoft.com/office/drawing/2015/10/21/chartex" xmlns:cx3="http://schemas.microsoft.com/office/drawing/2016/5/9/chartex" xmlns:cx4="http://schemas.microsoft.com/office/drawing/2016/5/10/chartex" xmlns:cx5="http://schemas.microsoft.com/office/drawing/2016/5/11/chartex" xmlns:cx6="http://schemas.microsoft.com/office/drawing/2016/5/12/chartex" xmlns:cx7="http://schemas.microsoft.com/office/drawing/2016/5/13/chartex" xmlns:cx8="http://schemas.microsoft.com/office/drawing/2016/5/14/chartex" xmlns:mc="http://schemas.openxmlformats.org/markup-compatibility/2006" xmlns:aink="http://schemas.microsoft.com/office/drawing/2016/ink" xmlns:am3d="http://schemas.microsoft.com/office/drawing/2017/model3d" xmlns:o="urn:schemas-microsoft-com:office:office" xmlns:r="http://schemas.openxmlformats.org/officeDocument/2006/relationships" xmlns:m="http://schemas.openxmlformats.org/officeDocument/2006/math" xmlns:v="urn:schemas-microsoft-com:vml" xmlns:wp14="http://schemas.microsoft.com/office/word/2010/wordprocessingDrawing" xmlns:wp="http://schemas.openxmlformats.org/drawingml/2006/wordprocessingDrawing" xmlns:w10="urn:schemas-microsoft-com:office:word" xmlns:w="http://schemas.openxmlformats.org/wordprocessingml/2006/main" xmlns:w14="http://schemas.microsoft.com/office/word/2010/wordml" xmlns:w15="http://schemas.microsoft.com/office/word/2012/wordml" xmlns:w16cid="http://schemas.microsoft.com/office/word/2016/wordml/cid" xmlns:w16se="http://schemas.microsoft.com/office/word/2015/wordml/symex" xmlns:wpg="http://schemas.microsoft.com/office/word/2010/wordprocessingGroup" xmlns:wpi="http://schemas.microsoft.com/office/word/2010/wordprocessingInk" xmlns:wne="http://schemas.microsoft.com/office/word/2006/wordml" xmlns:wps="http://schemas.microsoft.com/office/word/2010/wordprocessingShape" mc:Ignorable="w14 w15 w16se w16cid wp14">
+<w:document xmlns:wpc="http://schemas.microsoft.com/office/word/2010/wordprocessingCanvas" xmlns:mc="http://schemas.openxmlformats.org/markup-compatibility/2006" xmlns:o="urn:schemas-microsoft-com:office:office" xmlns:r="http://schemas.openxmlformats.org/officeDocument/2006/relationships" xmlns:m="http://schemas.openxmlformats.org/officeDocument/2006/math" xmlns:v="urn:schemas-microsoft-com:vml" xmlns:wp14="http://schemas.microsoft.com/office/word/2010/wordprocessingDrawing" xmlns:wp="http://schemas.openxmlformats.org/drawingml/2006/wordprocessingDrawing" xmlns:w10="urn:schemas-microsoft-com:office:word" xmlns:w="http://schemas.openxmlformats.org/wordprocessingml/2006/main" xmlns:w14="http://schemas.microsoft.com/office/word/2010/wordml" xmlns:w15="http://schemas.microsoft.com/office/word/2012/wordml" xmlns:wpg="http://schemas.microsoft.com/office/word/2010/wordprocessingGroup" xmlns:wpi="http://schemas.microsoft.com/office/word/2010/wordprocessingInk" xmlns:wne="http://schemas.microsoft.com/office/word/2006/wordml" xmlns:wps="http://schemas.microsoft.com/office/word/2010/wordprocessingShape" mc:Ignorable="w14 w15 wp14">
   <w:body>
     <w:p>
       <w:pPr>
@@ -214,31 +214,35 @@
       <w:pPr>
         <w:pStyle w:val="Titolo"/>
         <w:jc w:val="center"/>
-      </w:pPr>
-      <w:r>
-        <w:t>D</w:t>
-      </w:r>
-      <w:r>
-        <w:t xml:space="preserve">D – </w:t>
-      </w:r>
-      <w:r>
-        <w:t>Design</w:t>
-      </w:r>
-      <w:r>
-        <w:t xml:space="preserve"> </w:t>
-      </w:r>
-      <w:proofErr w:type="spellStart"/>
-      <w:r>
-        <w:t>Document</w:t>
-      </w:r>
-      <w:proofErr w:type="spellEnd"/>
-    </w:p>
-    <w:p/>
+        <w:rPr>
+          <w:lang w:val="en-US"/>
+        </w:rPr>
+      </w:pPr>
+      <w:r>
+        <w:rPr>
+          <w:lang w:val="en-US"/>
+        </w:rPr>
+        <w:t>DD – Design Document</w:t>
+      </w:r>
+    </w:p>
+    <w:p>
+      <w:pPr>
+        <w:rPr>
+          <w:lang w:val="en-US"/>
+        </w:rPr>
+      </w:pPr>
+    </w:p>
     <w:p>
       <w:pPr>
         <w:jc w:val="center"/>
-      </w:pPr>
-      <w:r>
+        <w:rPr>
+          <w:lang w:val="en-US"/>
+        </w:rPr>
+      </w:pPr>
+      <w:r>
+        <w:rPr>
+          <w:lang w:val="en-US"/>
+        </w:rPr>
         <w:t>Version 1.0 - 11/12/18</w:t>
       </w:r>
     </w:p>
@@ -246,97 +250,103 @@
       <w:pPr>
         <w:pStyle w:val="Titolo"/>
         <w:jc w:val="center"/>
+        <w:rPr>
+          <w:lang w:val="en-US"/>
+        </w:rPr>
       </w:pPr>
     </w:p>
     <w:p>
       <w:pPr>
         <w:pStyle w:val="Titolo"/>
         <w:jc w:val="center"/>
+        <w:rPr>
+          <w:lang w:val="en-US"/>
+        </w:rPr>
       </w:pPr>
     </w:p>
     <w:p>
       <w:pPr>
         <w:pStyle w:val="Titolo"/>
         <w:jc w:val="center"/>
+        <w:rPr>
+          <w:lang w:val="en-US"/>
+        </w:rPr>
       </w:pPr>
     </w:p>
     <w:p>
       <w:pPr>
         <w:rPr>
           <w:i/>
-        </w:rPr>
-      </w:pPr>
-      <w:proofErr w:type="spellStart"/>
+          <w:lang w:val="en-US"/>
+        </w:rPr>
+      </w:pPr>
       <w:r>
         <w:rPr>
           <w:i/>
-        </w:rPr>
-        <w:t>Authors</w:t>
-      </w:r>
-      <w:proofErr w:type="spellEnd"/>
+          <w:lang w:val="en-US"/>
+        </w:rPr>
+        <w:t xml:space="preserve">Authors: </w:t>
+      </w:r>
       <w:r>
         <w:rPr>
           <w:i/>
-        </w:rPr>
-        <w:t>:</w:t>
+          <w:lang w:val="en-US"/>
+        </w:rPr>
+        <w:tab/>
       </w:r>
       <w:r>
         <w:rPr>
           <w:i/>
-        </w:rPr>
-        <w:t xml:space="preserve"> </w:t>
+          <w:lang w:val="en-US"/>
+        </w:rPr>
+        <w:tab/>
       </w:r>
       <w:r>
         <w:rPr>
           <w:i/>
+          <w:lang w:val="en-US"/>
         </w:rPr>
         <w:tab/>
       </w:r>
       <w:r>
         <w:rPr>
           <w:i/>
+          <w:lang w:val="en-US"/>
         </w:rPr>
         <w:tab/>
       </w:r>
       <w:r>
         <w:rPr>
           <w:i/>
+          <w:lang w:val="en-US"/>
         </w:rPr>
         <w:tab/>
       </w:r>
       <w:r>
         <w:rPr>
           <w:i/>
+          <w:lang w:val="en-US"/>
         </w:rPr>
         <w:tab/>
       </w:r>
       <w:r>
         <w:rPr>
           <w:i/>
+          <w:lang w:val="en-US"/>
         </w:rPr>
         <w:tab/>
       </w:r>
       <w:r>
         <w:rPr>
           <w:i/>
+          <w:lang w:val="en-US"/>
         </w:rPr>
         <w:tab/>
       </w:r>
       <w:r>
         <w:rPr>
           <w:i/>
-        </w:rPr>
-        <w:tab/>
-      </w:r>
-      <w:r>
-        <w:rPr>
-          <w:i/>
-        </w:rPr>
-        <w:tab/>
-      </w:r>
-      <w:r>
-        <w:rPr>
-          <w:i/>
+          <w:lang w:val="en-US"/>
         </w:rPr>
         <w:tab/>
         <w:t>Professor:</w:t>
@@ -393,13 +403,8 @@
         <w:spacing w:line="240" w:lineRule="auto"/>
       </w:pPr>
       <w:r>
-        <w:t xml:space="preserve">Mattia </w:t>
-      </w:r>
-      <w:proofErr w:type="spellStart"/>
-      <w:r>
-        <w:t>Mancassola</w:t>
-      </w:r>
-      <w:proofErr w:type="spellEnd"/>
+        <w:t>Mattia Mancassola</w:t>
+      </w:r>
     </w:p>
     <w:p>
       <w:pPr>
@@ -707,7 +712,21 @@
         <w:rPr>
           <w:lang w:val="en-US"/>
         </w:rPr>
-        <w:t>&lt;here goes more or less the same general purp</w:t>
+        <w:t>&lt;</w:t>
+      </w:r>
+      <w:proofErr w:type="gramStart"/>
+      <w:r>
+        <w:rPr>
+          <w:lang w:val="en-US"/>
+        </w:rPr>
+        <w:t>here</w:t>
+      </w:r>
+      <w:proofErr w:type="gramEnd"/>
+      <w:r>
+        <w:rPr>
+          <w:lang w:val="en-US"/>
+        </w:rPr>
+        <w:t xml:space="preserve"> goes more or less the same general purp</w:t>
       </w:r>
       <w:r>
         <w:rPr>
@@ -1648,6 +1667,7 @@
     </w:p>
     <w:p>
       <w:pPr>
+        <w:jc w:val="both"/>
         <w:rPr>
           <w:lang w:val="en-US"/>
         </w:rPr>
@@ -1674,18 +1694,16 @@
           <w:szCs w:val="20"/>
           <w:lang w:val="en-US"/>
         </w:rPr>
-        <w:t xml:space="preserve">distributed application and the three logic software layers of Presentation (P) that manages the user interaction with the system, Application (A) that handles the business logic of the application and its functionalities and Data access (D) that manages the </w:t>
-      </w:r>
-      <w:proofErr w:type="spellStart"/>
-      <w:r>
-        <w:rPr>
-          <w:rFonts w:cs="Times New Roman"/>
-          <w:szCs w:val="20"/>
-          <w:lang w:val="en-US"/>
-        </w:rPr>
-        <w:t>informations</w:t>
-      </w:r>
-      <w:proofErr w:type="spellEnd"/>
+        <w:t>distributed application and the three logic software layers of Presentation (P) that manages the user interaction with the system, Application (A) that handles the business logic of the application and its functionalities and Data access (D) that manages t</w:t>
+      </w:r>
+      <w:r>
+        <w:rPr>
+          <w:rFonts w:cs="Times New Roman"/>
+          <w:szCs w:val="20"/>
+          <w:lang w:val="en-US"/>
+        </w:rPr>
+        <w:t>he information</w:t>
+      </w:r>
       <w:r>
         <w:rPr>
           <w:rFonts w:cs="Times New Roman"/>
@@ -1711,6 +1729,7 @@
     </w:p>
     <w:p>
       <w:pPr>
+        <w:jc w:val="both"/>
         <w:rPr>
           <w:rFonts w:cs="Times New Roman"/>
           <w:szCs w:val="20"/>
@@ -1741,6 +1760,7 @@
       <w:r>
         <w:rPr>
           <w:noProof/>
+          <w:lang w:eastAsia="it-IT"/>
         </w:rPr>
         <w:drawing>
           <wp:inline distT="0" distB="0" distL="0" distR="0">
@@ -1814,6 +1834,7 @@
     </w:p>
     <w:p>
       <w:pPr>
+        <w:jc w:val="both"/>
         <w:rPr>
           <w:rFonts w:cs="Times New Roman"/>
           <w:szCs w:val="20"/>
@@ -1963,7 +1984,193 @@
           <w:szCs w:val="20"/>
           <w:lang w:val="en-US"/>
         </w:rPr>
-        <w:t xml:space="preserve">Finally, the server in the application layer communicates synchronously with the database server (data access layer) to retrieve or store </w:t>
+        <w:t>Finally, the server in the application layer communicates synchronously with the database server (data access layer) t</w:t>
+      </w:r>
+      <w:r>
+        <w:rPr>
+          <w:rFonts w:cs="Times New Roman"/>
+          <w:szCs w:val="20"/>
+          <w:lang w:val="en-US"/>
+        </w:rPr>
+        <w:t>o retrieve or store information</w:t>
+      </w:r>
+      <w:r>
+        <w:rPr>
+          <w:rFonts w:cs="Times New Roman"/>
+          <w:szCs w:val="20"/>
+          <w:lang w:val="en-US"/>
+        </w:rPr>
+        <w:t xml:space="preserve"> when needed</w:t>
+      </w:r>
+      <w:r>
+        <w:rPr>
+          <w:rFonts w:cs="Times New Roman"/>
+          <w:szCs w:val="20"/>
+          <w:lang w:val="en-US"/>
+        </w:rPr>
+        <w:t xml:space="preserve">. </w:t>
+      </w:r>
+      <w:r>
+        <w:rPr>
+          <w:rFonts w:cs="Times New Roman"/>
+          <w:szCs w:val="20"/>
+          <w:lang w:val="en-US"/>
+        </w:rPr>
+        <w:t>(</w:t>
+      </w:r>
+      <w:r>
+        <w:rPr>
+          <w:rFonts w:cs="Times New Roman"/>
+          <w:szCs w:val="20"/>
+          <w:lang w:val="en-US"/>
+        </w:rPr>
+        <w:t xml:space="preserve">TODO -&gt; </w:t>
+      </w:r>
+      <w:r>
+        <w:rPr>
+          <w:rFonts w:cs="Times New Roman"/>
+          <w:szCs w:val="20"/>
+          <w:lang w:val="en-US"/>
+        </w:rPr>
+        <w:t>storing data is asynchronous?)</w:t>
+      </w:r>
+    </w:p>
+    <w:p>
+      <w:pPr>
+        <w:jc w:val="both"/>
+        <w:rPr>
+          <w:rFonts w:cs="Times New Roman"/>
+          <w:szCs w:val="20"/>
+          <w:lang w:val="en-US"/>
+        </w:rPr>
+      </w:pPr>
+      <w:r>
+        <w:rPr>
+          <w:rFonts w:cs="Times New Roman"/>
+          <w:szCs w:val="20"/>
+          <w:lang w:val="en-US"/>
+        </w:rPr>
+        <w:t xml:space="preserve">To augment the system scalability a scale-out approach is followed: </w:t>
+      </w:r>
+      <w:r>
+        <w:rPr>
+          <w:rFonts w:cs="Times New Roman"/>
+          <w:szCs w:val="20"/>
+          <w:lang w:val="en-US"/>
+        </w:rPr>
+        <w:t>performances</w:t>
+      </w:r>
+      <w:r>
+        <w:rPr>
+          <w:rFonts w:cs="Times New Roman"/>
+          <w:szCs w:val="20"/>
+          <w:lang w:val="en-US"/>
+        </w:rPr>
+        <w:t xml:space="preserve"> improvement is obtained through nodes replication. This approach</w:t>
+      </w:r>
+      <w:r>
+        <w:rPr>
+          <w:rFonts w:cs="Times New Roman"/>
+          <w:szCs w:val="20"/>
+          <w:lang w:val="en-US"/>
+        </w:rPr>
+        <w:t>,</w:t>
+      </w:r>
+      <w:r>
+        <w:rPr>
+          <w:rFonts w:cs="Times New Roman"/>
+          <w:szCs w:val="20"/>
+          <w:lang w:val="en-US"/>
+        </w:rPr>
+        <w:t xml:space="preserve"> that</w:t>
+      </w:r>
+      <w:r>
+        <w:rPr>
+          <w:rFonts w:cs="Times New Roman"/>
+          <w:szCs w:val="20"/>
+          <w:lang w:val="en-US"/>
+        </w:rPr>
+        <w:t xml:space="preserve"> </w:t>
+      </w:r>
+      <w:r>
+        <w:rPr>
+          <w:rFonts w:cs="Times New Roman"/>
+          <w:szCs w:val="20"/>
+          <w:lang w:val="en-US"/>
+        </w:rPr>
+        <w:t xml:space="preserve">requires the adding of a load-balancing system to distribute the working load among the various nodes, </w:t>
+      </w:r>
+      <w:r>
+        <w:rPr>
+          <w:rFonts w:cs="Times New Roman"/>
+          <w:szCs w:val="20"/>
+          <w:lang w:val="en-US"/>
+        </w:rPr>
+        <w:t>allows to exploit the downsizing principle that affirms that low-end servers have minor costs of high-end servers for the same computational power. Moreover, cloning</w:t>
+      </w:r>
+      <w:r>
+        <w:rPr>
+          <w:rFonts w:cs="Times New Roman"/>
+          <w:szCs w:val="20"/>
+          <w:lang w:val="en-US"/>
+        </w:rPr>
+        <w:t xml:space="preserve"> with shared disk configuration: clones share the memory disks</w:t>
+      </w:r>
+      <w:r>
+        <w:rPr>
+          <w:rFonts w:cs="Times New Roman"/>
+          <w:szCs w:val="20"/>
+          <w:lang w:val="en-US"/>
+        </w:rPr>
+        <w:t xml:space="preserve"> </w:t>
+      </w:r>
+      <w:r>
+        <w:rPr>
+          <w:rFonts w:cs="Times New Roman"/>
+          <w:szCs w:val="20"/>
+          <w:lang w:val="en-US"/>
+        </w:rPr>
+        <w:t>(shared nothing configuration is not convenient since the offered service is very ‘write intensive’)</w:t>
+      </w:r>
+      <w:r>
+        <w:rPr>
+          <w:rFonts w:cs="Times New Roman"/>
+          <w:szCs w:val="20"/>
+          <w:lang w:val="en-US"/>
+        </w:rPr>
+        <w:t xml:space="preserve"> is exploited </w:t>
+      </w:r>
+      <w:r>
+        <w:rPr>
+          <w:rFonts w:cs="Times New Roman"/>
+          <w:szCs w:val="20"/>
+          <w:lang w:val="en-US"/>
+        </w:rPr>
+        <w:t xml:space="preserve">both to distribute computational load and to replicate data for security reasons. So, this technique increase both scalability </w:t>
+      </w:r>
+      <w:r>
+        <w:rPr>
+          <w:rFonts w:cs="Times New Roman"/>
+          <w:szCs w:val="20"/>
+          <w:lang w:val="en-US"/>
+        </w:rPr>
+        <w:t>properties</w:t>
+      </w:r>
+      <w:r>
+        <w:rPr>
+          <w:rFonts w:cs="Times New Roman"/>
+          <w:szCs w:val="20"/>
+          <w:lang w:val="en-US"/>
+        </w:rPr>
+        <w:t xml:space="preserve"> and faults tolerance of the service</w:t>
+      </w:r>
+      <w:r>
+        <w:rPr>
+          <w:rFonts w:cs="Times New Roman"/>
+          <w:szCs w:val="20"/>
+          <w:lang w:val="en-US"/>
+        </w:rPr>
+        <w:t xml:space="preserve"> and is important in particular for the critical service offered through </w:t>
       </w:r>
       <w:proofErr w:type="spellStart"/>
       <w:r>
@@ -1972,7 +2179,7 @@
           <w:szCs w:val="20"/>
           <w:lang w:val="en-US"/>
         </w:rPr>
-        <w:t>informations</w:t>
+        <w:t>AutomatedSOS</w:t>
       </w:r>
       <w:proofErr w:type="spellEnd"/>
       <w:r>
@@ -1981,72 +2188,15 @@
           <w:szCs w:val="20"/>
           <w:lang w:val="en-US"/>
         </w:rPr>
-        <w:t xml:space="preserve"> when needed</w:t>
-      </w:r>
-      <w:r>
-        <w:rPr>
-          <w:rFonts w:cs="Times New Roman"/>
-          <w:szCs w:val="20"/>
-          <w:lang w:val="en-US"/>
-        </w:rPr>
-        <w:t xml:space="preserve">. </w:t>
-      </w:r>
-      <w:r>
-        <w:rPr>
-          <w:rFonts w:cs="Times New Roman"/>
-          <w:szCs w:val="20"/>
-          <w:lang w:val="en-US"/>
-        </w:rPr>
-        <w:t>(</w:t>
-      </w:r>
-      <w:r>
-        <w:rPr>
-          <w:rFonts w:cs="Times New Roman"/>
-          <w:szCs w:val="20"/>
-          <w:lang w:val="en-US"/>
-        </w:rPr>
-        <w:t xml:space="preserve">TODO -&gt; </w:t>
-      </w:r>
-      <w:r>
-        <w:rPr>
-          <w:rFonts w:cs="Times New Roman"/>
-          <w:szCs w:val="20"/>
-          <w:lang w:val="en-US"/>
-        </w:rPr>
-        <w:t>storing data is asynchronous?)</w:t>
-      </w:r>
-    </w:p>
-    <w:p>
-      <w:pPr>
-        <w:rPr>
-          <w:rFonts w:cs="Times New Roman"/>
-          <w:szCs w:val="20"/>
-          <w:lang w:val="en-US"/>
-        </w:rPr>
-      </w:pPr>
-      <w:r>
-        <w:rPr>
-          <w:rFonts w:cs="Times New Roman"/>
-          <w:szCs w:val="20"/>
-          <w:lang w:val="en-US"/>
-        </w:rPr>
-        <w:t xml:space="preserve">To augment the system scalability a scale-out approach is followed: </w:t>
-      </w:r>
-      <w:r>
-        <w:rPr>
-          <w:rFonts w:cs="Times New Roman"/>
-          <w:szCs w:val="20"/>
-          <w:lang w:val="en-US"/>
-        </w:rPr>
-        <w:t>performances</w:t>
-      </w:r>
-      <w:r>
-        <w:rPr>
-          <w:rFonts w:cs="Times New Roman"/>
-          <w:szCs w:val="20"/>
-          <w:lang w:val="en-US"/>
-        </w:rPr>
-        <w:t xml:space="preserve"> improvement is obtained through nodes replication. This approach</w:t>
+        <w:t>.</w:t>
+      </w:r>
+      <w:r>
+        <w:rPr>
+          <w:rFonts w:cs="Times New Roman"/>
+          <w:szCs w:val="20"/>
+          <w:lang w:val="en-US"/>
+        </w:rPr>
+        <w:t xml:space="preserve"> Finally, to guarantee an appropriate packets control</w:t>
       </w:r>
       <w:r>
         <w:rPr>
@@ -2062,14 +2212,6 @@
           <w:szCs w:val="20"/>
           <w:lang w:val="en-US"/>
         </w:rPr>
-        <w:t xml:space="preserve"> that</w:t>
-      </w:r>
-      <w:r>
-        <w:rPr>
-          <w:rFonts w:cs="Times New Roman"/>
-          <w:szCs w:val="20"/>
-          <w:lang w:val="en-US"/>
-        </w:rPr>
         <w:t xml:space="preserve"> </w:t>
       </w:r>
       <w:r>
@@ -2078,23 +2220,41 @@
           <w:szCs w:val="20"/>
           <w:lang w:val="en-US"/>
         </w:rPr>
-        <w:t xml:space="preserve">requires the adding of a load-balancing system to distribute the working load among the various nodes, </w:t>
-      </w:r>
-      <w:r>
-        <w:rPr>
-          <w:rFonts w:cs="Times New Roman"/>
-          <w:szCs w:val="20"/>
-          <w:lang w:val="en-US"/>
-        </w:rPr>
-        <w:t>allows to exploit the downsizing principle that affirms that low-end servers have minor costs of high-end servers for the same computational power. Moreover, cloning</w:t>
-      </w:r>
-      <w:r>
-        <w:rPr>
-          <w:rFonts w:cs="Times New Roman"/>
-          <w:szCs w:val="20"/>
-          <w:lang w:val="en-US"/>
-        </w:rPr>
-        <w:t xml:space="preserve"> with shared disk configuration: clones share the memory disks</w:t>
+        <w:t xml:space="preserve">firewalls are installed before and after the application tier to create a </w:t>
+      </w:r>
+      <w:proofErr w:type="spellStart"/>
+      <w:r>
+        <w:rPr>
+          <w:rFonts w:cs="Times New Roman"/>
+          <w:szCs w:val="20"/>
+          <w:lang w:val="en-US"/>
+        </w:rPr>
+        <w:t>DeMilitarized</w:t>
+      </w:r>
+      <w:proofErr w:type="spellEnd"/>
+      <w:r>
+        <w:rPr>
+          <w:rFonts w:cs="Times New Roman"/>
+          <w:szCs w:val="20"/>
+          <w:lang w:val="en-US"/>
+        </w:rPr>
+        <w:t xml:space="preserve"> Zone (DMZ)</w:t>
+      </w:r>
+      <w:r>
+        <w:rPr>
+          <w:rFonts w:cs="Times New Roman"/>
+          <w:szCs w:val="20"/>
+          <w:lang w:val="en-US"/>
+        </w:rPr>
+        <w:t xml:space="preserve"> for the application servers</w:t>
+      </w:r>
+      <w:r>
+        <w:rPr>
+          <w:rFonts w:cs="Times New Roman"/>
+          <w:szCs w:val="20"/>
+          <w:lang w:val="en-US"/>
+        </w:rPr>
+        <w:t xml:space="preserve"> so that the external network can access only to the resources exposed in the DMZ.</w:t>
       </w:r>
       <w:r>
         <w:rPr>
@@ -2110,148 +2270,6 @@
           <w:szCs w:val="20"/>
           <w:lang w:val="en-US"/>
         </w:rPr>
-        <w:t>(shared nothing configuration is not convenient since the offered service is very ‘write intensive’)</w:t>
-      </w:r>
-      <w:r>
-        <w:rPr>
-          <w:rFonts w:cs="Times New Roman"/>
-          <w:szCs w:val="20"/>
-          <w:lang w:val="en-US"/>
-        </w:rPr>
-        <w:t xml:space="preserve"> is exploited </w:t>
-      </w:r>
-      <w:r>
-        <w:rPr>
-          <w:rFonts w:cs="Times New Roman"/>
-          <w:szCs w:val="20"/>
-          <w:lang w:val="en-US"/>
-        </w:rPr>
-        <w:t xml:space="preserve">both to distribute computational load and to replicate data for security reasons. So, this technique increase both scalability </w:t>
-      </w:r>
-      <w:proofErr w:type="spellStart"/>
-      <w:r>
-        <w:rPr>
-          <w:rFonts w:cs="Times New Roman"/>
-          <w:szCs w:val="20"/>
-          <w:lang w:val="en-US"/>
-        </w:rPr>
-        <w:t>properites</w:t>
-      </w:r>
-      <w:proofErr w:type="spellEnd"/>
-      <w:r>
-        <w:rPr>
-          <w:rFonts w:cs="Times New Roman"/>
-          <w:szCs w:val="20"/>
-          <w:lang w:val="en-US"/>
-        </w:rPr>
-        <w:t xml:space="preserve"> and faults tolerance of the service</w:t>
-      </w:r>
-      <w:r>
-        <w:rPr>
-          <w:rFonts w:cs="Times New Roman"/>
-          <w:szCs w:val="20"/>
-          <w:lang w:val="en-US"/>
-        </w:rPr>
-        <w:t xml:space="preserve"> and is important in particular for the critical service offered through </w:t>
-      </w:r>
-      <w:proofErr w:type="spellStart"/>
-      <w:r>
-        <w:rPr>
-          <w:rFonts w:cs="Times New Roman"/>
-          <w:szCs w:val="20"/>
-          <w:lang w:val="en-US"/>
-        </w:rPr>
-        <w:t>AutomatedSOS</w:t>
-      </w:r>
-      <w:proofErr w:type="spellEnd"/>
-      <w:r>
-        <w:rPr>
-          <w:rFonts w:cs="Times New Roman"/>
-          <w:szCs w:val="20"/>
-          <w:lang w:val="en-US"/>
-        </w:rPr>
-        <w:t>.</w:t>
-      </w:r>
-      <w:r>
-        <w:rPr>
-          <w:rFonts w:cs="Times New Roman"/>
-          <w:szCs w:val="20"/>
-          <w:lang w:val="en-US"/>
-        </w:rPr>
-        <w:t xml:space="preserve"> Finally, to guarantee an appropriate packets control</w:t>
-      </w:r>
-      <w:r>
-        <w:rPr>
-          <w:rFonts w:cs="Times New Roman"/>
-          <w:szCs w:val="20"/>
-          <w:lang w:val="en-US"/>
-        </w:rPr>
-        <w:t>,</w:t>
-      </w:r>
-      <w:r>
-        <w:rPr>
-          <w:rFonts w:cs="Times New Roman"/>
-          <w:szCs w:val="20"/>
-          <w:lang w:val="en-US"/>
-        </w:rPr>
-        <w:t xml:space="preserve"> </w:t>
-      </w:r>
-      <w:r>
-        <w:rPr>
-          <w:rFonts w:cs="Times New Roman"/>
-          <w:szCs w:val="20"/>
-          <w:lang w:val="en-US"/>
-        </w:rPr>
-        <w:t xml:space="preserve">firewalls are installed before and after the application tier to create a </w:t>
-      </w:r>
-      <w:proofErr w:type="spellStart"/>
-      <w:r>
-        <w:rPr>
-          <w:rFonts w:cs="Times New Roman"/>
-          <w:szCs w:val="20"/>
-          <w:lang w:val="en-US"/>
-        </w:rPr>
-        <w:t>DeMilitarized</w:t>
-      </w:r>
-      <w:proofErr w:type="spellEnd"/>
-      <w:r>
-        <w:rPr>
-          <w:rFonts w:cs="Times New Roman"/>
-          <w:szCs w:val="20"/>
-          <w:lang w:val="en-US"/>
-        </w:rPr>
-        <w:t xml:space="preserve"> Zone (DMZ)</w:t>
-      </w:r>
-      <w:r>
-        <w:rPr>
-          <w:rFonts w:cs="Times New Roman"/>
-          <w:szCs w:val="20"/>
-          <w:lang w:val="en-US"/>
-        </w:rPr>
-        <w:t xml:space="preserve"> for the application servers</w:t>
-      </w:r>
-      <w:r>
-        <w:rPr>
-          <w:rFonts w:cs="Times New Roman"/>
-          <w:szCs w:val="20"/>
-          <w:lang w:val="en-US"/>
-        </w:rPr>
-        <w:t xml:space="preserve"> so that the external network can access only to the resources exposed in the DMZ.</w:t>
-      </w:r>
-      <w:r>
-        <w:rPr>
-          <w:rFonts w:cs="Times New Roman"/>
-          <w:szCs w:val="20"/>
-          <w:lang w:val="en-US"/>
-        </w:rPr>
-        <w:t xml:space="preserve"> </w:t>
-      </w:r>
-      <w:r>
-        <w:rPr>
-          <w:rFonts w:cs="Times New Roman"/>
-          <w:szCs w:val="20"/>
-          <w:lang w:val="en-US"/>
-        </w:rPr>
         <w:t xml:space="preserve">The web servers don’t guarantee the same security level and this is </w:t>
       </w:r>
       <w:r>
@@ -2273,6 +2291,7 @@
     </w:p>
     <w:p>
       <w:pPr>
+        <w:jc w:val="both"/>
         <w:rPr>
           <w:rFonts w:cs="Times New Roman"/>
           <w:szCs w:val="20"/>
@@ -2299,6 +2318,7 @@
       <w:r>
         <w:rPr>
           <w:noProof/>
+          <w:lang w:eastAsia="it-IT"/>
         </w:rPr>
         <w:lastRenderedPageBreak/>
         <mc:AlternateContent>
@@ -2379,7 +2399,7 @@
                 <v:stroke joinstyle="miter"/>
                 <v:path gradientshapeok="t" o:connecttype="rect"/>
               </v:shapetype>
-              <v:shape id="Casella di testo 8" o:spid="_x0000_s1026" type="#_x0000_t202" style="position:absolute;margin-left:-56.7pt;margin-top:400.8pt;width:551.35pt;height:.05pt;z-index:251664384;visibility:visible;mso-wrap-style:square;mso-wrap-distance-left:9pt;mso-wrap-distance-top:0;mso-wrap-distance-right:9pt;mso-wrap-distance-bottom:0;mso-position-horizontal:absolute;mso-position-horizontal-relative:text;mso-position-vertical:absolute;mso-position-vertical-relative:text;v-text-anchor:top" o:gfxdata="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" stroked="f">
+              <v:shape id="Casella di testo 8" o:spid="_x0000_s1026" type="#_x0000_t202" style="position:absolute;margin-left:-56.7pt;margin-top:400.8pt;width:551.35pt;height:.05pt;z-index:251664384;visibility:visible;mso-wrap-style:square;mso-wrap-distance-left:9pt;mso-wrap-distance-top:0;mso-wrap-distance-right:9pt;mso-wrap-distance-bottom:0;mso-position-horizontal:absolute;mso-position-horizontal-relative:text;mso-position-vertical:absolute;mso-position-vertical-relative:text;v-text-anchor:top" o:gfxdata="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" stroked="f">
                 <v:textbox style="mso-fit-shape-to-text:t" inset="0,0,0,0">
                   <w:txbxContent>
                     <w:p>
@@ -2416,7 +2436,7 @@
           <w:rFonts w:cs="Times New Roman"/>
           <w:noProof/>
           <w:szCs w:val="20"/>
-          <w:lang w:val="en-US"/>
+          <w:lang w:eastAsia="it-IT"/>
         </w:rPr>
         <w:drawing>
           <wp:anchor distT="0" distB="0" distL="114300" distR="114300" simplePos="0" relativeHeight="251662336" behindDoc="0" locked="0" layoutInCell="1" allowOverlap="1">
@@ -2474,6 +2494,7 @@
     </w:p>
     <w:p>
       <w:pPr>
+        <w:jc w:val="both"/>
         <w:rPr>
           <w:rFonts w:cs="Times New Roman"/>
           <w:szCs w:val="20"/>
@@ -2504,6 +2525,270 @@
         </w:rPr>
         <w:t xml:space="preserve"> which generates dynamic content (</w:t>
       </w:r>
+      <w:r>
+        <w:rPr>
+          <w:rFonts w:cs="Times New Roman"/>
+          <w:szCs w:val="20"/>
+          <w:lang w:val="en-US"/>
+        </w:rPr>
+        <w:t>customable</w:t>
+      </w:r>
+      <w:r>
+        <w:rPr>
+          <w:rFonts w:cs="Times New Roman"/>
+          <w:szCs w:val="20"/>
+          <w:lang w:val="en-US"/>
+        </w:rPr>
+        <w:t>, extensible, interactive and seamless). The</w:t>
+      </w:r>
+      <w:r>
+        <w:rPr>
+          <w:rFonts w:cs="Times New Roman"/>
+          <w:szCs w:val="20"/>
+          <w:lang w:val="en-US"/>
+        </w:rPr>
+        <w:t xml:space="preserve">n we have a Web server </w:t>
+      </w:r>
+      <w:r>
+        <w:rPr>
+          <w:rFonts w:cs="Times New Roman"/>
+          <w:szCs w:val="20"/>
+          <w:lang w:val="en-US"/>
+        </w:rPr>
+        <w:t>to work with the HTTP standard in case of communication with the third part</w:t>
+      </w:r>
+      <w:r>
+        <w:rPr>
+          <w:rFonts w:cs="Times New Roman"/>
+          <w:szCs w:val="20"/>
+          <w:lang w:val="en-US"/>
+        </w:rPr>
+        <w:t>i</w:t>
+      </w:r>
+      <w:r>
+        <w:rPr>
+          <w:rFonts w:cs="Times New Roman"/>
+          <w:szCs w:val="20"/>
+          <w:lang w:val="en-US"/>
+        </w:rPr>
+        <w:t>es’ web application</w:t>
+      </w:r>
+      <w:r>
+        <w:rPr>
+          <w:rFonts w:cs="Times New Roman"/>
+          <w:szCs w:val="20"/>
+          <w:lang w:val="en-US"/>
+        </w:rPr>
+        <w:t>, but to lighten its load the Web server is not supposed to generate dynamic content</w:t>
+      </w:r>
+      <w:r>
+        <w:rPr>
+          <w:rFonts w:cs="Times New Roman"/>
+          <w:szCs w:val="20"/>
+          <w:lang w:val="en-US"/>
+        </w:rPr>
+        <w:t xml:space="preserve"> </w:t>
+      </w:r>
+      <w:r>
+        <w:rPr>
+          <w:rFonts w:cs="Times New Roman"/>
+          <w:szCs w:val="20"/>
+          <w:lang w:val="en-US"/>
+        </w:rPr>
+        <w:t xml:space="preserve">through plugins for scripting languages: it will forward the requests to the Application server if that is the case. </w:t>
+      </w:r>
+      <w:r>
+        <w:rPr>
+          <w:rFonts w:cs="Times New Roman"/>
+          <w:szCs w:val="20"/>
+          <w:lang w:val="en-US"/>
+        </w:rPr>
+        <w:t xml:space="preserve">To fasten </w:t>
+      </w:r>
+      <w:r>
+        <w:rPr>
+          <w:rFonts w:cs="Times New Roman"/>
+          <w:szCs w:val="20"/>
+          <w:lang w:val="en-US"/>
+        </w:rPr>
+        <w:t xml:space="preserve">and lighten </w:t>
+      </w:r>
+      <w:r>
+        <w:rPr>
+          <w:rFonts w:cs="Times New Roman"/>
+          <w:szCs w:val="20"/>
+          <w:lang w:val="en-US"/>
+        </w:rPr>
+        <w:t>the communication</w:t>
+      </w:r>
+      <w:r>
+        <w:rPr>
+          <w:rFonts w:cs="Times New Roman"/>
+          <w:szCs w:val="20"/>
+          <w:lang w:val="en-US"/>
+        </w:rPr>
+        <w:t xml:space="preserve">, </w:t>
+      </w:r>
+      <w:r>
+        <w:rPr>
+          <w:rFonts w:cs="Times New Roman"/>
+          <w:szCs w:val="20"/>
+          <w:lang w:val="en-US"/>
+        </w:rPr>
+        <w:t xml:space="preserve">caches are used in front of the Application </w:t>
+      </w:r>
+      <w:r>
+        <w:rPr>
+          <w:rFonts w:cs="Times New Roman"/>
+          <w:szCs w:val="20"/>
+          <w:lang w:val="en-US"/>
+        </w:rPr>
+        <w:t>tier</w:t>
+      </w:r>
+      <w:r>
+        <w:rPr>
+          <w:rFonts w:cs="Times New Roman"/>
+          <w:szCs w:val="20"/>
+          <w:lang w:val="en-US"/>
+        </w:rPr>
+        <w:t xml:space="preserve">: the </w:t>
+      </w:r>
+      <w:r>
+        <w:rPr>
+          <w:rFonts w:cs="Times New Roman"/>
+          <w:szCs w:val="20"/>
+          <w:lang w:val="en-US"/>
+        </w:rPr>
+        <w:t xml:space="preserve">cache </w:t>
+      </w:r>
+      <w:r>
+        <w:rPr>
+          <w:rFonts w:cs="Times New Roman"/>
+          <w:szCs w:val="20"/>
+          <w:lang w:val="en-US"/>
+        </w:rPr>
+        <w:t>need</w:t>
+      </w:r>
+      <w:r>
+        <w:rPr>
+          <w:rFonts w:cs="Times New Roman"/>
+          <w:szCs w:val="20"/>
+          <w:lang w:val="en-US"/>
+        </w:rPr>
+        <w:t>s</w:t>
+      </w:r>
+      <w:r>
+        <w:rPr>
+          <w:rFonts w:cs="Times New Roman"/>
+          <w:szCs w:val="20"/>
+          <w:lang w:val="en-US"/>
+        </w:rPr>
+        <w:t xml:space="preserve"> to have an appropriate knowledge of data that make up the business objects</w:t>
+      </w:r>
+      <w:r>
+        <w:rPr>
+          <w:rFonts w:cs="Times New Roman"/>
+          <w:szCs w:val="20"/>
+          <w:lang w:val="en-US"/>
+        </w:rPr>
+        <w:t xml:space="preserve"> data, business logic and changes that can transform them at UI level</w:t>
+      </w:r>
+      <w:r>
+        <w:rPr>
+          <w:rFonts w:cs="Times New Roman"/>
+          <w:szCs w:val="20"/>
+          <w:lang w:val="en-US"/>
+        </w:rPr>
+        <w:t xml:space="preserve">: </w:t>
+      </w:r>
+      <w:r>
+        <w:rPr>
+          <w:rFonts w:cs="Times New Roman"/>
+          <w:szCs w:val="20"/>
+          <w:lang w:val="en-US"/>
+        </w:rPr>
+        <w:t xml:space="preserve">this knowledge is required to invalidate data when needed (some alterations occurred). </w:t>
+      </w:r>
+      <w:r>
+        <w:rPr>
+          <w:rFonts w:cs="Times New Roman"/>
+          <w:szCs w:val="20"/>
+          <w:lang w:val="en-US"/>
+        </w:rPr>
+        <w:t>[</w:t>
+      </w:r>
+      <w:r>
+        <w:rPr>
+          <w:rFonts w:cs="Times New Roman"/>
+          <w:szCs w:val="20"/>
+          <w:lang w:val="en-US"/>
+        </w:rPr>
+        <w:t>Moreover the users’ mobile app stores part of the users’ data  and stats</w:t>
+      </w:r>
+      <w:r>
+        <w:rPr>
+          <w:rFonts w:cs="Times New Roman"/>
+          <w:szCs w:val="20"/>
+          <w:lang w:val="en-US"/>
+        </w:rPr>
+        <w:t xml:space="preserve"> </w:t>
+      </w:r>
+      <w:r>
+        <w:rPr>
+          <w:rFonts w:cs="Times New Roman"/>
+          <w:szCs w:val="20"/>
+          <w:lang w:val="en-US"/>
+        </w:rPr>
+        <w:t>(most recent ones and manually inserted ones) in their dispositive so that they do not even have to be connected to the Internet to consult their data and stats.</w:t>
+      </w:r>
+      <w:r>
+        <w:rPr>
+          <w:rFonts w:cs="Times New Roman"/>
+          <w:szCs w:val="20"/>
+          <w:lang w:val="en-US"/>
+        </w:rPr>
+        <w:t>]</w:t>
+      </w:r>
+      <w:r>
+        <w:rPr>
+          <w:rFonts w:cs="Times New Roman"/>
+          <w:szCs w:val="20"/>
+          <w:lang w:val="en-US"/>
+        </w:rPr>
+        <w:t xml:space="preserve"> </w:t>
+      </w:r>
+      <w:r>
+        <w:rPr>
+          <w:rFonts w:cs="Times New Roman"/>
+          <w:szCs w:val="20"/>
+          <w:lang w:val="en-US"/>
+        </w:rPr>
+        <w:t>TODO</w:t>
+      </w:r>
+      <w:r>
+        <w:rPr>
+          <w:rFonts w:cs="Times New Roman"/>
+          <w:szCs w:val="20"/>
+          <w:lang w:val="en-US"/>
+        </w:rPr>
+        <w:t xml:space="preserve"> </w:t>
+      </w:r>
+      <w:r>
+        <w:rPr>
+          <w:rFonts w:cs="Times New Roman"/>
+          <w:szCs w:val="20"/>
+          <w:lang w:val="en-US"/>
+        </w:rPr>
+        <w:sym w:font="Wingdings" w:char="F0E0"/>
+      </w:r>
+      <w:r>
+        <w:rPr>
+          <w:rFonts w:cs="Times New Roman"/>
+          <w:szCs w:val="20"/>
+          <w:lang w:val="en-US"/>
+        </w:rPr>
+        <w:t xml:space="preserve"> non è </w:t>
+      </w:r>
       <w:proofErr w:type="spellStart"/>
       <w:r>
         <w:rPr>
@@ -2511,7 +2796,7 @@
           <w:szCs w:val="20"/>
           <w:lang w:val="en-US"/>
         </w:rPr>
-        <w:t>personalizable</w:t>
+        <w:t>proprio</w:t>
       </w:r>
       <w:proofErr w:type="spellEnd"/>
       <w:r>
@@ -2520,192 +2805,18 @@
           <w:szCs w:val="20"/>
           <w:lang w:val="en-US"/>
         </w:rPr>
-        <w:t>, extensible, interactive and seamless). The</w:t>
-      </w:r>
-      <w:r>
-        <w:rPr>
-          <w:rFonts w:cs="Times New Roman"/>
-          <w:szCs w:val="20"/>
-          <w:lang w:val="en-US"/>
-        </w:rPr>
-        <w:t xml:space="preserve">n we have a Web server </w:t>
-      </w:r>
-      <w:r>
-        <w:rPr>
-          <w:rFonts w:cs="Times New Roman"/>
-          <w:szCs w:val="20"/>
-          <w:lang w:val="en-US"/>
-        </w:rPr>
-        <w:t>to work with the HTTP standard in case of communication with the third part</w:t>
-      </w:r>
-      <w:r>
-        <w:rPr>
-          <w:rFonts w:cs="Times New Roman"/>
-          <w:szCs w:val="20"/>
-          <w:lang w:val="en-US"/>
-        </w:rPr>
-        <w:t>i</w:t>
-      </w:r>
-      <w:r>
-        <w:rPr>
-          <w:rFonts w:cs="Times New Roman"/>
-          <w:szCs w:val="20"/>
-          <w:lang w:val="en-US"/>
-        </w:rPr>
-        <w:t>es’ web application</w:t>
-      </w:r>
-      <w:r>
-        <w:rPr>
-          <w:rFonts w:cs="Times New Roman"/>
-          <w:szCs w:val="20"/>
-          <w:lang w:val="en-US"/>
-        </w:rPr>
-        <w:t>, but to lighten its load the Web server is not supposed to generate dynamic content</w:t>
-      </w:r>
-      <w:r>
-        <w:rPr>
-          <w:rFonts w:cs="Times New Roman"/>
-          <w:szCs w:val="20"/>
-          <w:lang w:val="en-US"/>
-        </w:rPr>
         <w:t xml:space="preserve"> </w:t>
       </w:r>
-      <w:r>
-        <w:rPr>
-          <w:rFonts w:cs="Times New Roman"/>
-          <w:szCs w:val="20"/>
-          <w:lang w:val="en-US"/>
-        </w:rPr>
-        <w:t xml:space="preserve">through plugins for scripting languages: it will forward the requests to the Application server if that is the case. </w:t>
-      </w:r>
-      <w:r>
-        <w:rPr>
-          <w:rFonts w:cs="Times New Roman"/>
-          <w:szCs w:val="20"/>
-          <w:lang w:val="en-US"/>
-        </w:rPr>
-        <w:t xml:space="preserve">To fasten </w:t>
-      </w:r>
-      <w:r>
-        <w:rPr>
-          <w:rFonts w:cs="Times New Roman"/>
-          <w:szCs w:val="20"/>
-          <w:lang w:val="en-US"/>
-        </w:rPr>
-        <w:t xml:space="preserve">and lighten </w:t>
-      </w:r>
-      <w:r>
-        <w:rPr>
-          <w:rFonts w:cs="Times New Roman"/>
-          <w:szCs w:val="20"/>
-          <w:lang w:val="en-US"/>
-        </w:rPr>
-        <w:t>the communication</w:t>
-      </w:r>
-      <w:r>
-        <w:rPr>
-          <w:rFonts w:cs="Times New Roman"/>
-          <w:szCs w:val="20"/>
-          <w:lang w:val="en-US"/>
-        </w:rPr>
-        <w:t xml:space="preserve">, </w:t>
-      </w:r>
-      <w:r>
-        <w:rPr>
-          <w:rFonts w:cs="Times New Roman"/>
-          <w:szCs w:val="20"/>
-          <w:lang w:val="en-US"/>
-        </w:rPr>
-        <w:t xml:space="preserve">caches are used in front of the Application </w:t>
-      </w:r>
-      <w:r>
-        <w:rPr>
-          <w:rFonts w:cs="Times New Roman"/>
-          <w:szCs w:val="20"/>
-          <w:lang w:val="en-US"/>
-        </w:rPr>
-        <w:t>tier</w:t>
-      </w:r>
-      <w:r>
-        <w:rPr>
-          <w:rFonts w:cs="Times New Roman"/>
-          <w:szCs w:val="20"/>
-          <w:lang w:val="en-US"/>
-        </w:rPr>
-        <w:t xml:space="preserve">: the </w:t>
-      </w:r>
-      <w:r>
-        <w:rPr>
-          <w:rFonts w:cs="Times New Roman"/>
-          <w:szCs w:val="20"/>
-          <w:lang w:val="en-US"/>
-        </w:rPr>
-        <w:t xml:space="preserve">cache </w:t>
-      </w:r>
-      <w:r>
-        <w:rPr>
-          <w:rFonts w:cs="Times New Roman"/>
-          <w:szCs w:val="20"/>
-          <w:lang w:val="en-US"/>
-        </w:rPr>
-        <w:t>need</w:t>
-      </w:r>
-      <w:r>
-        <w:rPr>
-          <w:rFonts w:cs="Times New Roman"/>
-          <w:szCs w:val="20"/>
-          <w:lang w:val="en-US"/>
-        </w:rPr>
-        <w:t>s</w:t>
-      </w:r>
-      <w:r>
-        <w:rPr>
-          <w:rFonts w:cs="Times New Roman"/>
-          <w:szCs w:val="20"/>
-          <w:lang w:val="en-US"/>
-        </w:rPr>
-        <w:t xml:space="preserve"> to have an appropriate knowledge of data that make up the business objects</w:t>
-      </w:r>
-      <w:r>
-        <w:rPr>
-          <w:rFonts w:cs="Times New Roman"/>
-          <w:szCs w:val="20"/>
-          <w:lang w:val="en-US"/>
-        </w:rPr>
-        <w:t xml:space="preserve"> data, business logic and changes that can transform them at UI level</w:t>
-      </w:r>
-      <w:r>
-        <w:rPr>
-          <w:rFonts w:cs="Times New Roman"/>
-          <w:szCs w:val="20"/>
-          <w:lang w:val="en-US"/>
-        </w:rPr>
-        <w:t xml:space="preserve">: </w:t>
-      </w:r>
-      <w:r>
-        <w:rPr>
-          <w:rFonts w:cs="Times New Roman"/>
-          <w:szCs w:val="20"/>
-          <w:lang w:val="en-US"/>
-        </w:rPr>
-        <w:t xml:space="preserve">this knowledge is required to invalidate data when needed (some alterations occurred). </w:t>
-      </w:r>
-      <w:r>
-        <w:rPr>
-          <w:rFonts w:cs="Times New Roman"/>
-          <w:szCs w:val="20"/>
-          <w:lang w:val="en-US"/>
-        </w:rPr>
-        <w:t>[</w:t>
-      </w:r>
-      <w:r>
-        <w:rPr>
-          <w:rFonts w:cs="Times New Roman"/>
-          <w:szCs w:val="20"/>
-          <w:lang w:val="en-US"/>
-        </w:rPr>
-        <w:t>Moreover the users’ mobile app stores part of the users’ data  and stats</w:t>
-      </w:r>
+      <w:proofErr w:type="spellStart"/>
+      <w:r>
+        <w:rPr>
+          <w:rFonts w:cs="Times New Roman"/>
+          <w:szCs w:val="20"/>
+          <w:lang w:val="en-US"/>
+        </w:rPr>
+        <w:t>questo</w:t>
+      </w:r>
+      <w:proofErr w:type="spellEnd"/>
       <w:r>
         <w:rPr>
           <w:rFonts w:cs="Times New Roman"/>
@@ -2714,22 +2825,16 @@
         </w:rPr>
         <w:t xml:space="preserve"> </w:t>
       </w:r>
-      <w:r>
-        <w:rPr>
-          <w:rFonts w:cs="Times New Roman"/>
-          <w:szCs w:val="20"/>
-          <w:lang w:val="en-US"/>
-        </w:rPr>
-        <w:t>(most recent ones and manually inserted ones) in their dispositive so that they do not even have to be connected to the Internet to consult their data and stats.</w:t>
-      </w:r>
-      <w:r>
-        <w:rPr>
-          <w:rFonts w:cs="Times New Roman"/>
-          <w:szCs w:val="20"/>
-          <w:lang w:val="en-US"/>
-        </w:rPr>
-        <w:t>]</w:t>
-      </w:r>
+      <w:proofErr w:type="spellStart"/>
+      <w:r>
+        <w:rPr>
+          <w:rFonts w:cs="Times New Roman"/>
+          <w:szCs w:val="20"/>
+          <w:lang w:val="en-US"/>
+        </w:rPr>
+        <w:t>che</w:t>
+      </w:r>
+      <w:proofErr w:type="spellEnd"/>
       <w:r>
         <w:rPr>
           <w:rFonts w:cs="Times New Roman"/>
@@ -2738,38 +2843,6 @@
         </w:rPr>
         <w:t xml:space="preserve"> </w:t>
       </w:r>
-      <w:r>
-        <w:rPr>
-          <w:rFonts w:cs="Times New Roman"/>
-          <w:szCs w:val="20"/>
-          <w:lang w:val="en-US"/>
-        </w:rPr>
-        <w:t>TODO</w:t>
-      </w:r>
-      <w:r>
-        <w:rPr>
-          <w:rFonts w:cs="Times New Roman"/>
-          <w:szCs w:val="20"/>
-          <w:lang w:val="en-US"/>
-        </w:rPr>
-        <w:t xml:space="preserve"> </w:t>
-      </w:r>
-      <w:r>
-        <w:rPr>
-          <w:rFonts w:cs="Times New Roman"/>
-          <w:szCs w:val="20"/>
-          <w:lang w:val="en-US"/>
-        </w:rPr>
-        <w:sym w:font="Wingdings" w:char="F0E0"/>
-      </w:r>
-      <w:r>
-        <w:rPr>
-          <w:rFonts w:cs="Times New Roman"/>
-          <w:szCs w:val="20"/>
-          <w:lang w:val="en-US"/>
-        </w:rPr>
-        <w:t xml:space="preserve"> non è </w:t>
-      </w:r>
       <w:proofErr w:type="spellStart"/>
       <w:r>
         <w:rPr>
@@ -2777,7 +2850,7 @@
           <w:szCs w:val="20"/>
           <w:lang w:val="en-US"/>
         </w:rPr>
-        <w:t>proprio</w:t>
+        <w:t>fanno</w:t>
       </w:r>
       <w:proofErr w:type="spellEnd"/>
       <w:r>
@@ -2786,65 +2859,12 @@
           <w:szCs w:val="20"/>
           <w:lang w:val="en-US"/>
         </w:rPr>
-        <w:t xml:space="preserve"> </w:t>
-      </w:r>
-      <w:proofErr w:type="spellStart"/>
-      <w:r>
-        <w:rPr>
-          <w:rFonts w:cs="Times New Roman"/>
-          <w:szCs w:val="20"/>
-          <w:lang w:val="en-US"/>
-        </w:rPr>
-        <w:t>questo</w:t>
-      </w:r>
-      <w:proofErr w:type="spellEnd"/>
-      <w:r>
-        <w:rPr>
-          <w:rFonts w:cs="Times New Roman"/>
-          <w:szCs w:val="20"/>
-          <w:lang w:val="en-US"/>
-        </w:rPr>
-        <w:t xml:space="preserve"> </w:t>
-      </w:r>
-      <w:proofErr w:type="spellStart"/>
-      <w:r>
-        <w:rPr>
-          <w:rFonts w:cs="Times New Roman"/>
-          <w:szCs w:val="20"/>
-          <w:lang w:val="en-US"/>
-        </w:rPr>
-        <w:t>che</w:t>
-      </w:r>
-      <w:proofErr w:type="spellEnd"/>
-      <w:r>
-        <w:rPr>
-          <w:rFonts w:cs="Times New Roman"/>
-          <w:szCs w:val="20"/>
-          <w:lang w:val="en-US"/>
-        </w:rPr>
-        <w:t xml:space="preserve"> </w:t>
-      </w:r>
-      <w:proofErr w:type="spellStart"/>
-      <w:r>
-        <w:rPr>
-          <w:rFonts w:cs="Times New Roman"/>
-          <w:szCs w:val="20"/>
-          <w:lang w:val="en-US"/>
-        </w:rPr>
-        <w:t>fanno</w:t>
-      </w:r>
-      <w:proofErr w:type="spellEnd"/>
-      <w:r>
-        <w:rPr>
-          <w:rFonts w:cs="Times New Roman"/>
-          <w:szCs w:val="20"/>
-          <w:lang w:val="en-US"/>
-        </w:rPr>
         <w:t xml:space="preserve"> le caches?</w:t>
       </w:r>
     </w:p>
     <w:p>
       <w:pPr>
+        <w:jc w:val="both"/>
         <w:rPr>
           <w:rFonts w:cs="Times New Roman"/>
           <w:szCs w:val="20"/>
@@ -2863,6 +2883,7 @@
     </w:p>
     <w:p>
       <w:pPr>
+        <w:jc w:val="both"/>
         <w:rPr>
           <w:rFonts w:cs="Times New Roman"/>
           <w:szCs w:val="20"/>
@@ -2924,6 +2945,7 @@
     </w:p>
     <w:p>
       <w:pPr>
+        <w:jc w:val="both"/>
         <w:rPr>
           <w:rFonts w:cs="Times New Roman"/>
           <w:szCs w:val="20"/>
@@ -2934,6 +2956,7 @@
     <w:p>
       <w:pPr>
         <w:ind w:right="680"/>
+        <w:jc w:val="both"/>
         <w:rPr>
           <w:rFonts w:cs="Times New Roman"/>
           <w:color w:val="4472C4" w:themeColor="accent1"/>
@@ -2975,6 +2998,7 @@
     </w:p>
     <w:p>
       <w:pPr>
+        <w:jc w:val="both"/>
         <w:rPr>
           <w:rFonts w:cs="Times New Roman"/>
           <w:szCs w:val="20"/>
@@ -3016,6 +3040,7 @@
     </w:p>
     <w:p>
       <w:pPr>
+        <w:jc w:val="both"/>
         <w:rPr>
           <w:rFonts w:cs="Times New Roman"/>
           <w:szCs w:val="20"/>
@@ -3042,6 +3067,7 @@
       <w:r>
         <w:rPr>
           <w:noProof/>
+          <w:lang w:eastAsia="it-IT"/>
         </w:rPr>
         <w:lastRenderedPageBreak/>
         <mc:AlternateContent>
@@ -3118,7 +3144,7 @@
           </mc:Choice>
           <mc:Fallback>
             <w:pict>
-              <v:shape w14:anchorId="2F54AFD1" id="Casella di testo 1" o:spid="_x0000_s1027" type="#_x0000_t202" style="position:absolute;margin-left:-.2pt;margin-top:314.45pt;width:481.6pt;height:.05pt;z-index:251667456;visibility:visible;mso-wrap-style:square;mso-wrap-distance-left:9pt;mso-wrap-distance-top:0;mso-wrap-distance-right:9pt;mso-wrap-distance-bottom:0;mso-position-horizontal:absolute;mso-position-horizontal-relative:text;mso-position-vertical:absolute;mso-position-vertical-relative:text;v-text-anchor:top" o:gfxdata="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" stroked="f">
+              <v:shape w14:anchorId="2F54AFD1" id="Casella di testo 1" o:spid="_x0000_s1027" type="#_x0000_t202" style="position:absolute;margin-left:-.2pt;margin-top:314.45pt;width:481.6pt;height:.05pt;z-index:251667456;visibility:visible;mso-wrap-style:square;mso-wrap-distance-left:9pt;mso-wrap-distance-top:0;mso-wrap-distance-right:9pt;mso-wrap-distance-bottom:0;mso-position-horizontal:absolute;mso-position-horizontal-relative:text;mso-position-vertical:absolute;mso-position-vertical-relative:text;v-text-anchor:top" o:gfxdata="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" stroked="f">
                 <v:textbox style="mso-fit-shape-to-text:t" inset="0,0,0,0">
                   <w:txbxContent>
                     <w:p>
@@ -3155,7 +3181,7 @@
           <w:rFonts w:cs="Times New Roman"/>
           <w:noProof/>
           <w:szCs w:val="20"/>
-          <w:lang w:val="en-US"/>
+          <w:lang w:eastAsia="it-IT"/>
         </w:rPr>
         <w:drawing>
           <wp:anchor distT="0" distB="0" distL="114300" distR="114300" simplePos="0" relativeHeight="251665408" behindDoc="0" locked="0" layoutInCell="1" allowOverlap="1">
@@ -3210,6 +3236,7 @@
     </w:p>
     <w:p>
       <w:pPr>
+        <w:jc w:val="both"/>
         <w:rPr>
           <w:rFonts w:cs="Times New Roman"/>
           <w:szCs w:val="20"/>
@@ -3248,6 +3275,7 @@
           <w:ilvl w:val="0"/>
           <w:numId w:val="4"/>
         </w:numPr>
+        <w:jc w:val="both"/>
         <w:rPr>
           <w:rFonts w:cs="Times New Roman"/>
           <w:szCs w:val="20"/>
@@ -3487,7 +3515,7 @@
           <w:szCs w:val="20"/>
           <w:lang w:val="en-US"/>
         </w:rPr>
-        <w:t xml:space="preserve">it must forward to the appropriate components the login </w:t>
+        <w:t xml:space="preserve">it must forward to the appropriate components the login and sign </w:t>
       </w:r>
       <w:r>
         <w:rPr>
@@ -3496,7 +3524,7 @@
           <w:lang w:val="en-US"/>
         </w:rPr>
         <w:lastRenderedPageBreak/>
-        <w:t xml:space="preserve">and sign up data, the individual and aggregate requests, the subscription requests and the data concerning the organization of a run. </w:t>
+        <w:t xml:space="preserve">up data, the individual and aggregate requests, the subscription requests and the data concerning the organization of a run. </w:t>
       </w:r>
       <w:r>
         <w:rPr>
@@ -3511,7 +3539,7 @@
           <w:rFonts w:cs="Times New Roman"/>
           <w:noProof/>
           <w:szCs w:val="20"/>
-          <w:lang w:val="en-US"/>
+          <w:lang w:eastAsia="it-IT"/>
         </w:rPr>
         <w:drawing>
           <wp:anchor distT="0" distB="0" distL="114300" distR="114300" simplePos="0" relativeHeight="251676672" behindDoc="0" locked="0" layoutInCell="1" allowOverlap="1">
@@ -3591,6 +3619,7 @@
       <w:r>
         <w:rPr>
           <w:noProof/>
+          <w:lang w:eastAsia="it-IT"/>
         </w:rPr>
         <mc:AlternateContent>
           <mc:Choice Requires="wps">
@@ -3666,7 +3695,7 @@
           </mc:Choice>
           <mc:Fallback>
             <w:pict>
-              <v:shape w14:anchorId="07213277" id="Casella di testo 12" o:spid="_x0000_s1028" type="#_x0000_t202" style="position:absolute;left:0;text-align:left;margin-left:138.95pt;margin-top:278.25pt;width:223.5pt;height:.05pt;z-index:251678720;visibility:visible;mso-wrap-style:square;mso-wrap-distance-left:9pt;mso-wrap-distance-top:0;mso-wrap-distance-right:9pt;mso-wrap-distance-bottom:0;mso-position-horizontal:absolute;mso-position-horizontal-relative:text;mso-position-vertical:absolute;mso-position-vertical-relative:text;v-text-anchor:top" o:gfxdata="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" stroked="f">
+              <v:shape w14:anchorId="07213277" id="Casella di testo 12" o:spid="_x0000_s1028" type="#_x0000_t202" style="position:absolute;left:0;text-align:left;margin-left:138.95pt;margin-top:278.25pt;width:223.5pt;height:.05pt;z-index:251678720;visibility:visible;mso-wrap-style:square;mso-wrap-distance-left:9pt;mso-wrap-distance-top:0;mso-wrap-distance-right:9pt;mso-wrap-distance-bottom:0;mso-position-horizontal:absolute;mso-position-horizontal-relative:text;mso-position-vertical:absolute;mso-position-vertical-relative:text;v-text-anchor:top" o:gfxdata="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" stroked="f">
                 <v:textbox style="mso-fit-shape-to-text:t" inset="0,0,0,0">
                   <w:txbxContent>
                     <w:p>
@@ -3709,13 +3738,12 @@
           <w:lang w:val="en-US"/>
         </w:rPr>
       </w:pPr>
-      <w:bookmarkStart w:id="0" w:name="_GoBack"/>
       <w:r>
         <w:rPr>
           <w:rFonts w:cs="Times New Roman"/>
           <w:noProof/>
           <w:szCs w:val="20"/>
-          <w:lang w:val="en-US"/>
+          <w:lang w:eastAsia="it-IT"/>
         </w:rPr>
         <w:drawing>
           <wp:anchor distT="0" distB="0" distL="114300" distR="114300" simplePos="0" relativeHeight="251673600" behindDoc="0" locked="0" layoutInCell="1" allowOverlap="1">
@@ -3773,7 +3801,6 @@
           </wp:anchor>
         </w:drawing>
       </w:r>
-      <w:bookmarkEnd w:id="0"/>
     </w:p>
     <w:p>
       <w:pPr>
@@ -3787,6 +3814,7 @@
       <w:r>
         <w:rPr>
           <w:noProof/>
+          <w:lang w:eastAsia="it-IT"/>
         </w:rPr>
         <mc:AlternateContent>
           <mc:Choice Requires="wps">
@@ -3862,7 +3890,7 @@
           </mc:Choice>
           <mc:Fallback>
             <w:pict>
-              <v:shape w14:anchorId="350CB839" id="Casella di testo 13" o:spid="_x0000_s1029" type="#_x0000_t202" style="position:absolute;left:0;text-align:left;margin-left:-2.9pt;margin-top:285.35pt;width:497.95pt;height:.05pt;z-index:251680768;visibility:visible;mso-wrap-style:square;mso-wrap-distance-left:9pt;mso-wrap-distance-top:0;mso-wrap-distance-right:9pt;mso-wrap-distance-bottom:0;mso-position-horizontal:absolute;mso-position-horizontal-relative:text;mso-position-vertical:absolute;mso-position-vertical-relative:text;v-text-anchor:top" o:gfxdata="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" stroked="f">
+              <v:shape w14:anchorId="350CB839" id="Casella di testo 13" o:spid="_x0000_s1029" type="#_x0000_t202" style="position:absolute;left:0;text-align:left;margin-left:-2.9pt;margin-top:285.35pt;width:497.95pt;height:.05pt;z-index:251680768;visibility:visible;mso-wrap-style:square;mso-wrap-distance-left:9pt;mso-wrap-distance-top:0;mso-wrap-distance-right:9pt;mso-wrap-distance-bottom:0;mso-position-horizontal:absolute;mso-position-horizontal-relative:text;mso-position-vertical:absolute;mso-position-vertical-relative:text;v-text-anchor:top" o:gfxdata="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" stroked="f">
                 <v:textbox style="mso-fit-shape-to-text:t" inset="0,0,0,0">
                   <w:txbxContent>
                     <w:p>
@@ -3924,6 +3952,7 @@
           <w:ilvl w:val="0"/>
           <w:numId w:val="4"/>
         </w:numPr>
+        <w:jc w:val="both"/>
         <w:rPr>
           <w:rFonts w:cs="Times New Roman"/>
           <w:szCs w:val="20"/>
@@ -4007,6 +4036,7 @@
           <w:ilvl w:val="0"/>
           <w:numId w:val="4"/>
         </w:numPr>
+        <w:jc w:val="both"/>
         <w:rPr>
           <w:rFonts w:cs="Times New Roman"/>
           <w:szCs w:val="20"/>
@@ -4048,6 +4078,7 @@
           <w:ilvl w:val="0"/>
           <w:numId w:val="4"/>
         </w:numPr>
+        <w:jc w:val="both"/>
         <w:rPr>
           <w:rFonts w:cs="Times New Roman"/>
           <w:szCs w:val="20"/>
@@ -4127,18 +4158,16 @@
           <w:szCs w:val="20"/>
           <w:lang w:val="en-US"/>
         </w:rPr>
-        <w:t xml:space="preserve"> and has to invoke the DBMS to retrieve from the database the requested </w:t>
-      </w:r>
-      <w:proofErr w:type="spellStart"/>
-      <w:r>
-        <w:rPr>
-          <w:rFonts w:cs="Times New Roman"/>
-          <w:szCs w:val="20"/>
-          <w:lang w:val="en-US"/>
-        </w:rPr>
-        <w:t>informations</w:t>
-      </w:r>
-      <w:proofErr w:type="spellEnd"/>
+        <w:t xml:space="preserve"> and has to invoke the DBMS to retrieve from the dat</w:t>
+      </w:r>
+      <w:r>
+        <w:rPr>
+          <w:rFonts w:cs="Times New Roman"/>
+          <w:szCs w:val="20"/>
+          <w:lang w:val="en-US"/>
+        </w:rPr>
+        <w:t>abase the requested information</w:t>
+      </w:r>
       <w:r>
         <w:rPr>
           <w:rFonts w:cs="Times New Roman"/>
@@ -4155,6 +4184,7 @@
           <w:ilvl w:val="0"/>
           <w:numId w:val="4"/>
         </w:numPr>
+        <w:jc w:val="both"/>
         <w:rPr>
           <w:rFonts w:cs="Times New Roman"/>
           <w:szCs w:val="20"/>
@@ -4205,6 +4235,7 @@
           <w:ilvl w:val="0"/>
           <w:numId w:val="4"/>
         </w:numPr>
+        <w:jc w:val="both"/>
         <w:rPr>
           <w:rFonts w:cs="Times New Roman"/>
           <w:szCs w:val="20"/>
@@ -4273,6 +4304,7 @@
           <w:ilvl w:val="0"/>
           <w:numId w:val="4"/>
         </w:numPr>
+        <w:jc w:val="both"/>
         <w:rPr>
           <w:rFonts w:cs="Times New Roman"/>
           <w:szCs w:val="20"/>
@@ -4333,6 +4365,7 @@
           <w:ilvl w:val="0"/>
           <w:numId w:val="4"/>
         </w:numPr>
+        <w:jc w:val="both"/>
         <w:rPr>
           <w:rFonts w:cs="Times New Roman"/>
           <w:szCs w:val="20"/>
@@ -4365,18 +4398,16 @@
           <w:szCs w:val="20"/>
           <w:lang w:val="en-US"/>
         </w:rPr>
-        <w:t xml:space="preserve"> this component is concerned in providing to all the willing users the possibility to follow a desired run. It receives continuously </w:t>
-      </w:r>
-      <w:proofErr w:type="spellStart"/>
-      <w:r>
-        <w:rPr>
-          <w:rFonts w:cs="Times New Roman"/>
-          <w:szCs w:val="20"/>
-          <w:lang w:val="en-US"/>
-        </w:rPr>
-        <w:t>informations</w:t>
-      </w:r>
-      <w:proofErr w:type="spellEnd"/>
+        <w:t xml:space="preserve"> this component is concerned in providing to all the willing users the possibility to follow a desired run. It re</w:t>
+      </w:r>
+      <w:r>
+        <w:rPr>
+          <w:rFonts w:cs="Times New Roman"/>
+          <w:szCs w:val="20"/>
+          <w:lang w:val="en-US"/>
+        </w:rPr>
+        <w:t>ceives continuously information</w:t>
+      </w:r>
       <w:r>
         <w:rPr>
           <w:rFonts w:cs="Times New Roman"/>
@@ -4446,6 +4477,7 @@
           <w:ilvl w:val="0"/>
           <w:numId w:val="4"/>
         </w:numPr>
+        <w:jc w:val="both"/>
         <w:rPr>
           <w:rFonts w:cs="Times New Roman"/>
           <w:szCs w:val="20"/>
@@ -4514,6 +4546,7 @@
           <w:ilvl w:val="0"/>
           <w:numId w:val="4"/>
         </w:numPr>
+        <w:jc w:val="both"/>
         <w:rPr>
           <w:rFonts w:cs="Times New Roman"/>
           <w:szCs w:val="20"/>
@@ -4554,25 +4587,23 @@
           <w:szCs w:val="20"/>
           <w:lang w:val="en-US"/>
         </w:rPr>
-        <w:t xml:space="preserve">correct, for example it has to control that the defined path is feasible, that it doesn’t cross an already defined path for another defined competition in the same time slot and this kind of things (that’s why it has to exploit </w:t>
-      </w:r>
-      <w:proofErr w:type="spellStart"/>
-      <w:r>
-        <w:rPr>
-          <w:rFonts w:cs="Times New Roman"/>
-          <w:szCs w:val="20"/>
-          <w:lang w:val="en-US"/>
-        </w:rPr>
-        <w:t>GoogleMaps</w:t>
-      </w:r>
-      <w:proofErr w:type="spellEnd"/>
-      <w:r>
-        <w:rPr>
-          <w:rFonts w:cs="Times New Roman"/>
-          <w:szCs w:val="20"/>
-          <w:lang w:val="en-US"/>
-        </w:rPr>
-        <w:t xml:space="preserve"> API</w:t>
+        <w:t>correct, for example it has to control that the defined path is feasible, that it doesn’t cross an already defined path for another defined competition in the same time slot and this kind of things (that’s why it has to exploit Google</w:t>
+      </w:r>
+      <w:r>
+        <w:rPr>
+          <w:rFonts w:cs="Times New Roman"/>
+          <w:szCs w:val="20"/>
+          <w:lang w:val="en-US"/>
+        </w:rPr>
+        <w:t xml:space="preserve"> </w:t>
+      </w:r>
+      <w:r>
+        <w:rPr>
+          <w:rFonts w:cs="Times New Roman"/>
+          <w:szCs w:val="20"/>
+          <w:lang w:val="en-US"/>
+        </w:rPr>
+        <w:t>Maps API</w:t>
       </w:r>
       <w:r>
         <w:rPr>
@@ -4598,6 +4629,7 @@
           <w:ilvl w:val="0"/>
           <w:numId w:val="4"/>
         </w:numPr>
+        <w:jc w:val="both"/>
         <w:rPr>
           <w:rFonts w:cs="Times New Roman"/>
           <w:szCs w:val="20"/>
@@ -4630,36 +4662,16 @@
           <w:szCs w:val="20"/>
           <w:lang w:val="en-US"/>
         </w:rPr>
-        <w:t xml:space="preserve"> this component receives all the data transmitted by users and has to forward the proper </w:t>
-      </w:r>
-      <w:proofErr w:type="spellStart"/>
-      <w:r>
-        <w:rPr>
-          <w:rFonts w:cs="Times New Roman"/>
-          <w:szCs w:val="20"/>
-          <w:lang w:val="en-US"/>
-        </w:rPr>
-        <w:t>informations</w:t>
-      </w:r>
-      <w:proofErr w:type="spellEnd"/>
-      <w:r>
-        <w:rPr>
-          <w:rFonts w:cs="Times New Roman"/>
-          <w:szCs w:val="20"/>
-          <w:lang w:val="en-US"/>
-        </w:rPr>
-        <w:t xml:space="preserve"> about them (meta-</w:t>
-      </w:r>
-      <w:proofErr w:type="spellStart"/>
-      <w:r>
-        <w:rPr>
-          <w:rFonts w:cs="Times New Roman"/>
-          <w:szCs w:val="20"/>
-          <w:lang w:val="en-US"/>
-        </w:rPr>
-        <w:t>informations</w:t>
-      </w:r>
-      <w:proofErr w:type="spellEnd"/>
+        <w:t xml:space="preserve"> this component receives all the data transmitted by users and has to forward the proper informatio</w:t>
+      </w:r>
+      <w:r>
+        <w:rPr>
+          <w:rFonts w:cs="Times New Roman"/>
+          <w:szCs w:val="20"/>
+          <w:lang w:val="en-US"/>
+        </w:rPr>
+        <w:t>n about them (meta-information</w:t>
+      </w:r>
       <w:r>
         <w:rPr>
           <w:rFonts w:cs="Times New Roman"/>
@@ -4720,6 +4732,7 @@
           <w:ilvl w:val="0"/>
           <w:numId w:val="4"/>
         </w:numPr>
+        <w:jc w:val="both"/>
         <w:rPr>
           <w:rFonts w:cs="Times New Roman"/>
           <w:szCs w:val="20"/>
@@ -4896,6 +4909,7 @@
           <w:ilvl w:val="0"/>
           <w:numId w:val="4"/>
         </w:numPr>
+        <w:jc w:val="both"/>
         <w:rPr>
           <w:rFonts w:cs="Times New Roman"/>
           <w:szCs w:val="20"/>
@@ -5046,19 +5060,36 @@
     </w:p>
     <w:p>
       <w:pPr>
-        <w:rPr>
-          <w:rFonts w:cs="Times New Roman"/>
-          <w:szCs w:val="20"/>
-          <w:lang w:val="en-US"/>
-        </w:rPr>
-      </w:pPr>
-      <w:r>
-        <w:rPr>
-          <w:rFonts w:cs="Times New Roman"/>
-          <w:szCs w:val="20"/>
-          <w:lang w:val="en-US"/>
-        </w:rPr>
-        <w:t xml:space="preserve">It is important to notice that the only components that exploit the APIs offered by </w:t>
+        <w:jc w:val="both"/>
+        <w:rPr>
+          <w:rFonts w:cs="Times New Roman"/>
+          <w:szCs w:val="20"/>
+          <w:lang w:val="en-US"/>
+        </w:rPr>
+      </w:pPr>
+      <w:r>
+        <w:rPr>
+          <w:rFonts w:cs="Times New Roman"/>
+          <w:szCs w:val="20"/>
+          <w:lang w:val="en-US"/>
+        </w:rPr>
+        <w:t>It is important to notice that the only components that exploit the APIs offered by Google</w:t>
+      </w:r>
+      <w:r>
+        <w:rPr>
+          <w:rFonts w:cs="Times New Roman"/>
+          <w:szCs w:val="20"/>
+          <w:lang w:val="en-US"/>
+        </w:rPr>
+        <w:t xml:space="preserve"> </w:t>
+      </w:r>
+      <w:r>
+        <w:rPr>
+          <w:rFonts w:cs="Times New Roman"/>
+          <w:szCs w:val="20"/>
+          <w:lang w:val="en-US"/>
+        </w:rPr>
+        <w:t>Maps are the clients’ ‘</w:t>
       </w:r>
       <w:proofErr w:type="spellStart"/>
       <w:r>
@@ -5067,7 +5098,7 @@
           <w:szCs w:val="20"/>
           <w:lang w:val="en-US"/>
         </w:rPr>
-        <w:t>GoogleMaps</w:t>
+        <w:t>UserMobileApp</w:t>
       </w:r>
       <w:proofErr w:type="spellEnd"/>
       <w:r>
@@ -5076,7 +5107,7 @@
           <w:szCs w:val="20"/>
           <w:lang w:val="en-US"/>
         </w:rPr>
-        <w:t xml:space="preserve"> are the clients’ ‘</w:t>
+        <w:t>’, ‘</w:t>
       </w:r>
       <w:proofErr w:type="spellStart"/>
       <w:r>
@@ -5085,7 +5116,7 @@
           <w:szCs w:val="20"/>
           <w:lang w:val="en-US"/>
         </w:rPr>
-        <w:t>UserMobileApp</w:t>
+        <w:t>ThirdPartyWebApp</w:t>
       </w:r>
       <w:proofErr w:type="spellEnd"/>
       <w:r>
@@ -5094,7 +5125,7 @@
           <w:szCs w:val="20"/>
           <w:lang w:val="en-US"/>
         </w:rPr>
-        <w:t>’, ‘</w:t>
+        <w:t>’ and the ‘</w:t>
       </w:r>
       <w:proofErr w:type="spellStart"/>
       <w:r>
@@ -5103,7 +5134,7 @@
           <w:szCs w:val="20"/>
           <w:lang w:val="en-US"/>
         </w:rPr>
-        <w:t>ThirdPartyWebApp</w:t>
+        <w:t>RunOrganizationManager</w:t>
       </w:r>
       <w:proofErr w:type="spellEnd"/>
       <w:r>
@@ -5112,43 +5143,23 @@
           <w:szCs w:val="20"/>
           <w:lang w:val="en-US"/>
         </w:rPr>
-        <w:t>’ and the ‘</w:t>
-      </w:r>
-      <w:proofErr w:type="spellStart"/>
-      <w:r>
-        <w:rPr>
-          <w:rFonts w:cs="Times New Roman"/>
-          <w:szCs w:val="20"/>
-          <w:lang w:val="en-US"/>
-        </w:rPr>
-        <w:t>RunOrganizationManager</w:t>
-      </w:r>
-      <w:proofErr w:type="spellEnd"/>
-      <w:r>
-        <w:rPr>
-          <w:rFonts w:cs="Times New Roman"/>
-          <w:szCs w:val="20"/>
-          <w:lang w:val="en-US"/>
-        </w:rPr>
-        <w:t xml:space="preserve">’ on the server side: this is because all the visualization and interaction tools offered by </w:t>
-      </w:r>
-      <w:proofErr w:type="spellStart"/>
-      <w:r>
-        <w:rPr>
-          <w:rFonts w:cs="Times New Roman"/>
-          <w:szCs w:val="20"/>
-          <w:lang w:val="en-US"/>
-        </w:rPr>
-        <w:t>GoogleMaps</w:t>
-      </w:r>
-      <w:proofErr w:type="spellEnd"/>
-      <w:r>
-        <w:rPr>
-          <w:rFonts w:cs="Times New Roman"/>
-          <w:szCs w:val="20"/>
-          <w:lang w:val="en-US"/>
-        </w:rPr>
-        <w:t xml:space="preserve">’ APIs have to be directly encoded on the clients’ app and on the application server the APIs are exploited only for the functionalities concerning the organization of a competition (ex: checking if two paths overlap in some point in the case of simultaneous competitions). </w:t>
+        <w:t>’ on the server side: this is because all the visualization and interaction tools offered by Google</w:t>
+      </w:r>
+      <w:r>
+        <w:rPr>
+          <w:rFonts w:cs="Times New Roman"/>
+          <w:szCs w:val="20"/>
+          <w:lang w:val="en-US"/>
+        </w:rPr>
+        <w:t xml:space="preserve"> </w:t>
+      </w:r>
+      <w:r>
+        <w:rPr>
+          <w:rFonts w:cs="Times New Roman"/>
+          <w:szCs w:val="20"/>
+          <w:lang w:val="en-US"/>
+        </w:rPr>
+        <w:t xml:space="preserve">Maps’ APIs have to be directly encoded on the clients’ app and on the application server the APIs are exploited only for the functionalities concerning the organization of a competition (ex: checking if two paths overlap in some point in the case of simultaneous competitions). </w:t>
       </w:r>
     </w:p>
     <w:p>
@@ -5163,6 +5174,7 @@
     <w:p>
       <w:pPr>
         <w:ind w:right="680"/>
+        <w:jc w:val="both"/>
         <w:rPr>
           <w:rFonts w:cs="Times New Roman"/>
           <w:color w:val="4472C4" w:themeColor="accent1"/>
@@ -5224,6 +5236,7 @@
     </w:p>
     <w:p>
       <w:pPr>
+        <w:jc w:val="both"/>
         <w:rPr>
           <w:rFonts w:cs="Times New Roman"/>
           <w:szCs w:val="20"/>
@@ -5436,6 +5449,7 @@
       <w:r>
         <w:rPr>
           <w:noProof/>
+          <w:lang w:eastAsia="it-IT"/>
         </w:rPr>
         <w:lastRenderedPageBreak/>
         <mc:AlternateContent>
@@ -5512,7 +5526,7 @@
           </mc:Choice>
           <mc:Fallback>
             <w:pict>
-              <v:shape w14:anchorId="5598F876" id="Casella di testo 16" o:spid="_x0000_s1030" type="#_x0000_t202" style="position:absolute;margin-left:-.2pt;margin-top:424.75pt;width:481.6pt;height:.05pt;z-index:251670528;visibility:visible;mso-wrap-style:square;mso-wrap-distance-left:9pt;mso-wrap-distance-top:0;mso-wrap-distance-right:9pt;mso-wrap-distance-bottom:0;mso-position-horizontal:absolute;mso-position-horizontal-relative:text;mso-position-vertical:absolute;mso-position-vertical-relative:text;v-text-anchor:top" o:gfxdata="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" stroked="f">
+              <v:shape w14:anchorId="5598F876" id="Casella di testo 16" o:spid="_x0000_s1030" type="#_x0000_t202" style="position:absolute;margin-left:-.2pt;margin-top:424.75pt;width:481.6pt;height:.05pt;z-index:251670528;visibility:visible;mso-wrap-style:square;mso-wrap-distance-left:9pt;mso-wrap-distance-top:0;mso-wrap-distance-right:9pt;mso-wrap-distance-bottom:0;mso-position-horizontal:absolute;mso-position-horizontal-relative:text;mso-position-vertical:absolute;mso-position-vertical-relative:text;v-text-anchor:top" o:gfxdata="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" stroked="f">
                 <v:textbox style="mso-fit-shape-to-text:t" inset="0,0,0,0">
                   <w:txbxContent>
                     <w:p>
@@ -5549,7 +5563,7 @@
           <w:rFonts w:cs="Times New Roman"/>
           <w:noProof/>
           <w:szCs w:val="20"/>
-          <w:lang w:val="en-US"/>
+          <w:lang w:eastAsia="it-IT"/>
         </w:rPr>
         <w:drawing>
           <wp:anchor distT="0" distB="0" distL="114300" distR="114300" simplePos="0" relativeHeight="251668480" behindDoc="0" locked="0" layoutInCell="1" allowOverlap="1">
@@ -5604,6 +5618,7 @@
     </w:p>
     <w:p>
       <w:pPr>
+        <w:jc w:val="both"/>
         <w:rPr>
           <w:rFonts w:cs="Times New Roman"/>
           <w:szCs w:val="20"/>
@@ -5621,6 +5636,7 @@
     </w:p>
     <w:p>
       <w:pPr>
+        <w:jc w:val="both"/>
         <w:rPr>
           <w:rFonts w:cs="Times New Roman"/>
           <w:szCs w:val="20"/>
@@ -5641,7 +5657,25 @@
           <w:szCs w:val="20"/>
           <w:lang w:val="en-US"/>
         </w:rPr>
-        <w:t xml:space="preserve"> standard UML stereotypes that apply to artifacts: the former</w:t>
+        <w:t xml:space="preserve"> standard UML stereotypes that apply to </w:t>
+      </w:r>
+      <w:proofErr w:type="gramStart"/>
+      <w:r>
+        <w:rPr>
+          <w:rFonts w:cs="Times New Roman"/>
+          <w:szCs w:val="20"/>
+          <w:lang w:val="en-US"/>
+        </w:rPr>
+        <w:t>artifacts</w:t>
+      </w:r>
+      <w:proofErr w:type="gramEnd"/>
+      <w:r>
+        <w:rPr>
+          <w:rFonts w:cs="Times New Roman"/>
+          <w:szCs w:val="20"/>
+          <w:lang w:val="en-US"/>
+        </w:rPr>
+        <w:t>: the former</w:t>
       </w:r>
       <w:r>
         <w:rPr>
@@ -5705,6 +5739,96 @@
           <w:szCs w:val="20"/>
           <w:lang w:val="en-US"/>
         </w:rPr>
+        <w:t xml:space="preserve"> file or «executable»</w:t>
+      </w:r>
+      <w:r>
+        <w:rPr>
+          <w:rFonts w:cs="Times New Roman"/>
+          <w:szCs w:val="20"/>
+          <w:lang w:val="en-US"/>
+        </w:rPr>
+        <w:t>, in this case it represents the tables in the database.</w:t>
+      </w:r>
+    </w:p>
+    <w:p>
+      <w:pPr>
+        <w:jc w:val="both"/>
+        <w:rPr>
+          <w:rFonts w:cs="Times New Roman"/>
+          <w:szCs w:val="20"/>
+          <w:lang w:val="en-US"/>
+        </w:rPr>
+      </w:pPr>
+      <w:r>
+        <w:rPr>
+          <w:rFonts w:cs="Times New Roman"/>
+          <w:szCs w:val="20"/>
+          <w:lang w:val="en-US"/>
+        </w:rPr>
+        <w:t xml:space="preserve">In </w:t>
+      </w:r>
+      <w:r>
+        <w:rPr>
+          <w:rFonts w:cs="Times New Roman"/>
+          <w:szCs w:val="20"/>
+          <w:lang w:val="en-US"/>
+        </w:rPr>
+        <w:t>the diagram</w:t>
+      </w:r>
+      <w:r>
+        <w:rPr>
+          <w:rFonts w:cs="Times New Roman"/>
+          <w:szCs w:val="20"/>
+          <w:lang w:val="en-US"/>
+        </w:rPr>
+        <w:t xml:space="preserve"> e</w:t>
+      </w:r>
+      <w:r>
+        <w:rPr>
+          <w:rFonts w:cs="Times New Roman"/>
+          <w:szCs w:val="20"/>
+          <w:lang w:val="en-US"/>
+        </w:rPr>
+        <w:t xml:space="preserve">xternal systems </w:t>
+      </w:r>
+      <w:r>
+        <w:rPr>
+          <w:rFonts w:cs="Times New Roman"/>
+          <w:szCs w:val="20"/>
+          <w:lang w:val="en-US"/>
+        </w:rPr>
+        <w:t xml:space="preserve">as well as some other components (like load balancers and firewalls) </w:t>
+      </w:r>
+      <w:r>
+        <w:rPr>
+          <w:rFonts w:cs="Times New Roman"/>
+          <w:szCs w:val="20"/>
+          <w:lang w:val="en-US"/>
+        </w:rPr>
+        <w:t>are not represented</w:t>
+      </w:r>
+      <w:r>
+        <w:rPr>
+          <w:rFonts w:cs="Times New Roman"/>
+          <w:szCs w:val="20"/>
+          <w:lang w:val="en-US"/>
+        </w:rPr>
+        <w:t xml:space="preserve"> to focus only on the components that host the core functionalities of the application</w:t>
+      </w:r>
+      <w:r>
+        <w:rPr>
+          <w:rFonts w:cs="Times New Roman"/>
+          <w:szCs w:val="20"/>
+          <w:lang w:val="en-US"/>
+        </w:rPr>
+        <w:t xml:space="preserve"> or to components for which the deployment is effectively executed (Google</w:t>
+      </w:r>
+      <w:r>
+        <w:rPr>
+          <w:rFonts w:cs="Times New Roman"/>
+          <w:szCs w:val="20"/>
+          <w:lang w:val="en-US"/>
+        </w:rPr>
         <w:t xml:space="preserve"> </w:t>
       </w:r>
       <w:r>
@@ -5713,106 +5837,7 @@
           <w:szCs w:val="20"/>
           <w:lang w:val="en-US"/>
         </w:rPr>
-        <w:t xml:space="preserve"> file or «executable»</w:t>
-      </w:r>
-      <w:r>
-        <w:rPr>
-          <w:rFonts w:cs="Times New Roman"/>
-          <w:szCs w:val="20"/>
-          <w:lang w:val="en-US"/>
-        </w:rPr>
-        <w:t>, in this case it represents the tables in the database.</w:t>
-      </w:r>
-    </w:p>
-    <w:p>
-      <w:pPr>
-        <w:rPr>
-          <w:rFonts w:cs="Times New Roman"/>
-          <w:szCs w:val="20"/>
-          <w:lang w:val="en-US"/>
-        </w:rPr>
-      </w:pPr>
-      <w:r>
-        <w:rPr>
-          <w:rFonts w:cs="Times New Roman"/>
-          <w:szCs w:val="20"/>
-          <w:lang w:val="en-US"/>
-        </w:rPr>
-        <w:t xml:space="preserve">In </w:t>
-      </w:r>
-      <w:r>
-        <w:rPr>
-          <w:rFonts w:cs="Times New Roman"/>
-          <w:szCs w:val="20"/>
-          <w:lang w:val="en-US"/>
-        </w:rPr>
-        <w:t>the diagram</w:t>
-      </w:r>
-      <w:r>
-        <w:rPr>
-          <w:rFonts w:cs="Times New Roman"/>
-          <w:szCs w:val="20"/>
-          <w:lang w:val="en-US"/>
-        </w:rPr>
-        <w:t xml:space="preserve"> e</w:t>
-      </w:r>
-      <w:r>
-        <w:rPr>
-          <w:rFonts w:cs="Times New Roman"/>
-          <w:szCs w:val="20"/>
-          <w:lang w:val="en-US"/>
-        </w:rPr>
-        <w:t xml:space="preserve">xternal systems </w:t>
-      </w:r>
-      <w:r>
-        <w:rPr>
-          <w:rFonts w:cs="Times New Roman"/>
-          <w:szCs w:val="20"/>
-          <w:lang w:val="en-US"/>
-        </w:rPr>
-        <w:t xml:space="preserve">as well as some other components (like load balancers and firewalls) </w:t>
-      </w:r>
-      <w:r>
-        <w:rPr>
-          <w:rFonts w:cs="Times New Roman"/>
-          <w:szCs w:val="20"/>
-          <w:lang w:val="en-US"/>
-        </w:rPr>
-        <w:t>are not represented</w:t>
-      </w:r>
-      <w:r>
-        <w:rPr>
-          <w:rFonts w:cs="Times New Roman"/>
-          <w:szCs w:val="20"/>
-          <w:lang w:val="en-US"/>
-        </w:rPr>
-        <w:t xml:space="preserve"> to focus only on the components that host the core functionalities of the application</w:t>
-      </w:r>
-      <w:r>
-        <w:rPr>
-          <w:rFonts w:cs="Times New Roman"/>
-          <w:szCs w:val="20"/>
-          <w:lang w:val="en-US"/>
-        </w:rPr>
-        <w:t xml:space="preserve"> or to components for which the deployment is effectively executed (</w:t>
-      </w:r>
-      <w:proofErr w:type="spellStart"/>
-      <w:r>
-        <w:rPr>
-          <w:rFonts w:cs="Times New Roman"/>
-          <w:szCs w:val="20"/>
-          <w:lang w:val="en-US"/>
-        </w:rPr>
-        <w:t>GoogleMaps</w:t>
-      </w:r>
-      <w:proofErr w:type="spellEnd"/>
-      <w:r>
-        <w:rPr>
-          <w:rFonts w:cs="Times New Roman"/>
-          <w:szCs w:val="20"/>
-          <w:lang w:val="en-US"/>
-        </w:rPr>
-        <w:t xml:space="preserve"> is already built and deployed)</w:t>
+        <w:t>Maps is already built and deployed)</w:t>
       </w:r>
       <w:r>
         <w:rPr>
@@ -5847,6 +5872,7 @@
           <w:numId w:val="3"/>
         </w:numPr>
         <w:ind w:right="680"/>
+        <w:jc w:val="both"/>
         <w:rPr>
           <w:rFonts w:cs="Times New Roman"/>
           <w:szCs w:val="20"/>
@@ -5903,6 +5929,7 @@
           <w:numId w:val="3"/>
         </w:numPr>
         <w:ind w:right="680"/>
+        <w:jc w:val="both"/>
         <w:rPr>
           <w:rFonts w:cs="Times New Roman"/>
           <w:szCs w:val="20"/>
@@ -5923,18 +5950,16 @@
           <w:szCs w:val="20"/>
           <w:lang w:val="en-US"/>
         </w:rPr>
-        <w:t xml:space="preserve"> 2: here is deployed the application logic. The application server implements all the business logic, handles all the requests and provide the appropriate answers for all the offered services. It is directly addressed by the mobile application and handles also some requests that are forwarded by the web server and sent by the web application in all the cases in which the web server can’t provide </w:t>
-      </w:r>
-      <w:proofErr w:type="spellStart"/>
-      <w:r>
-        <w:rPr>
-          <w:rFonts w:cs="Times New Roman"/>
-          <w:szCs w:val="20"/>
-          <w:lang w:val="en-US"/>
-        </w:rPr>
-        <w:t>informations</w:t>
-      </w:r>
-      <w:proofErr w:type="spellEnd"/>
+        <w:t xml:space="preserve"> 2: here is deployed the application logic. The application server implements all the business logic, handles all the requests and provide the appropriate answers for all the offered services. It is directly addressed by the mobile application and handles also some requests that are forwarded by the web server and sent by the web application in all the cases in which the web s</w:t>
+      </w:r>
+      <w:r>
+        <w:rPr>
+          <w:rFonts w:cs="Times New Roman"/>
+          <w:szCs w:val="20"/>
+          <w:lang w:val="en-US"/>
+        </w:rPr>
+        <w:t>erver can’t provide information</w:t>
+      </w:r>
       <w:r>
         <w:rPr>
           <w:rFonts w:cs="Times New Roman"/>
@@ -5976,6 +6001,7 @@
           <w:numId w:val="3"/>
         </w:numPr>
         <w:ind w:right="680"/>
+        <w:jc w:val="both"/>
         <w:rPr>
           <w:rFonts w:cs="Times New Roman"/>
           <w:szCs w:val="20"/>
@@ -6135,48 +6161,1253 @@
     </w:p>
     <w:p>
       <w:pPr>
-        <w:rPr>
-          <w:rFonts w:cs="Times New Roman"/>
-          <w:szCs w:val="20"/>
-          <w:lang w:val="en-US"/>
-        </w:rPr>
-      </w:pPr>
-    </w:p>
-    <w:p>
-      <w:pPr>
-        <w:rPr>
-          <w:rFonts w:cs="Times New Roman"/>
-          <w:szCs w:val="20"/>
-          <w:lang w:val="en-US"/>
-        </w:rPr>
-      </w:pPr>
-    </w:p>
-    <w:p>
-      <w:pPr>
-        <w:rPr>
-          <w:rFonts w:cs="Times New Roman"/>
-          <w:szCs w:val="20"/>
-          <w:lang w:val="en-US"/>
-        </w:rPr>
-      </w:pPr>
-    </w:p>
-    <w:p>
-      <w:pPr>
-        <w:rPr>
-          <w:rFonts w:cs="Times New Roman"/>
-          <w:szCs w:val="20"/>
-          <w:lang w:val="en-US"/>
-        </w:rPr>
-      </w:pPr>
-    </w:p>
-    <w:p>
-      <w:pPr>
-        <w:rPr>
-          <w:rFonts w:cs="Times New Roman"/>
-          <w:szCs w:val="20"/>
-          <w:lang w:val="en-US"/>
-        </w:rPr>
-      </w:pPr>
+        <w:ind w:right="680"/>
+        <w:rPr>
+          <w:rFonts w:cs="Times New Roman"/>
+          <w:color w:val="4472C4" w:themeColor="accent1"/>
+          <w:sz w:val="30"/>
+          <w:szCs w:val="30"/>
+          <w:lang w:val="en-US"/>
+        </w:rPr>
+      </w:pPr>
+    </w:p>
+    <w:p>
+      <w:pPr>
+        <w:ind w:right="680"/>
+        <w:rPr>
+          <w:rFonts w:cs="Times New Roman"/>
+          <w:color w:val="4472C4" w:themeColor="accent1"/>
+          <w:sz w:val="30"/>
+          <w:szCs w:val="30"/>
+          <w:lang w:val="en-US"/>
+        </w:rPr>
+      </w:pPr>
+    </w:p>
+    <w:p>
+      <w:pPr>
+        <w:ind w:right="680"/>
+        <w:rPr>
+          <w:rFonts w:cs="Times New Roman"/>
+          <w:color w:val="4472C4" w:themeColor="accent1"/>
+          <w:sz w:val="30"/>
+          <w:szCs w:val="30"/>
+          <w:lang w:val="en-US"/>
+        </w:rPr>
+      </w:pPr>
+    </w:p>
+    <w:p>
+      <w:pPr>
+        <w:ind w:right="680"/>
+        <w:rPr>
+          <w:rFonts w:cs="Times New Roman"/>
+          <w:color w:val="4472C4" w:themeColor="accent1"/>
+          <w:sz w:val="30"/>
+          <w:szCs w:val="30"/>
+          <w:lang w:val="en-US"/>
+        </w:rPr>
+      </w:pPr>
+    </w:p>
+    <w:p>
+      <w:pPr>
+        <w:rPr>
+          <w:rFonts w:cs="Times New Roman"/>
+          <w:color w:val="4472C4" w:themeColor="accent1"/>
+          <w:sz w:val="30"/>
+          <w:szCs w:val="30"/>
+          <w:lang w:val="en-US"/>
+        </w:rPr>
+      </w:pPr>
+      <w:r>
+        <w:rPr>
+          <w:rFonts w:cs="Times New Roman"/>
+          <w:color w:val="4472C4" w:themeColor="accent1"/>
+          <w:sz w:val="30"/>
+          <w:szCs w:val="30"/>
+          <w:lang w:val="en-US"/>
+        </w:rPr>
+        <w:lastRenderedPageBreak/>
+        <w:t>2.4 Runtime View</w:t>
+      </w:r>
+    </w:p>
+    <w:p>
+      <w:pPr>
+        <w:rPr>
+          <w:rFonts w:cs="Times New Roman"/>
+          <w:color w:val="4472C4" w:themeColor="accent1"/>
+          <w:sz w:val="26"/>
+          <w:szCs w:val="26"/>
+          <w:lang w:val="en-US"/>
+        </w:rPr>
+      </w:pPr>
+      <w:r>
+        <w:rPr>
+          <w:rFonts w:cs="Times New Roman"/>
+          <w:color w:val="4472C4" w:themeColor="accent1"/>
+          <w:sz w:val="26"/>
+          <w:szCs w:val="26"/>
+          <w:lang w:val="en-US"/>
+        </w:rPr>
+        <w:t xml:space="preserve">2.4.1 </w:t>
+      </w:r>
+      <w:r>
+        <w:rPr>
+          <w:rFonts w:cs="Times New Roman"/>
+          <w:color w:val="4472C4" w:themeColor="accent1"/>
+          <w:sz w:val="26"/>
+          <w:szCs w:val="26"/>
+          <w:lang w:val="en-US"/>
+        </w:rPr>
+        <w:t>Individual request</w:t>
+      </w:r>
+    </w:p>
+    <w:p>
+      <w:pPr>
+        <w:rPr>
+          <w:rFonts w:cs="Times New Roman"/>
+          <w:szCs w:val="20"/>
+          <w:lang w:val="en-US"/>
+        </w:rPr>
+      </w:pPr>
+      <w:r>
+        <w:rPr>
+          <w:rFonts w:cs="Times New Roman"/>
+          <w:noProof/>
+          <w:szCs w:val="20"/>
+          <w:lang w:eastAsia="it-IT"/>
+        </w:rPr>
+        <w:drawing>
+          <wp:inline distT="0" distB="0" distL="0" distR="0">
+            <wp:extent cx="6116320" cy="5689600"/>
+            <wp:effectExtent l="0" t="0" r="0" b="6350"/>
+            <wp:docPr id="2" name="Immagine 2"/>
+            <wp:cNvGraphicFramePr>
+              <a:graphicFrameLocks xmlns:a="http://schemas.openxmlformats.org/drawingml/2006/main" noChangeAspect="1"/>
+            </wp:cNvGraphicFramePr>
+            <a:graphic xmlns:a="http://schemas.openxmlformats.org/drawingml/2006/main">
+              <a:graphicData uri="http://schemas.openxmlformats.org/drawingml/2006/picture">
+                <pic:pic xmlns:pic="http://schemas.openxmlformats.org/drawingml/2006/picture">
+                  <pic:nvPicPr>
+                    <pic:cNvPr id="2" name="individual_request_v3.png"/>
+                    <pic:cNvPicPr/>
+                  </pic:nvPicPr>
+                  <pic:blipFill>
+                    <a:blip r:embed="rId15" cstate="print">
+                      <a:extLst>
+                        <a:ext uri="{28A0092B-C50C-407E-A947-70E740481C1C}">
+                          <a14:useLocalDpi xmlns:a14="http://schemas.microsoft.com/office/drawing/2010/main" val="0"/>
+                        </a:ext>
+                      </a:extLst>
+                    </a:blip>
+                    <a:stretch>
+                      <a:fillRect/>
+                    </a:stretch>
+                  </pic:blipFill>
+                  <pic:spPr>
+                    <a:xfrm>
+                      <a:off x="0" y="0"/>
+                      <a:ext cx="6116320" cy="5689600"/>
+                    </a:xfrm>
+                    <a:prstGeom prst="rect">
+                      <a:avLst/>
+                    </a:prstGeom>
+                  </pic:spPr>
+                </pic:pic>
+              </a:graphicData>
+            </a:graphic>
+          </wp:inline>
+        </w:drawing>
+      </w:r>
+    </w:p>
+    <w:p>
+      <w:pPr>
+        <w:jc w:val="both"/>
+        <w:rPr>
+          <w:rFonts w:cs="Times New Roman"/>
+          <w:szCs w:val="20"/>
+          <w:lang w:val="en-US"/>
+        </w:rPr>
+      </w:pPr>
+      <w:r>
+        <w:rPr>
+          <w:rFonts w:cs="Times New Roman"/>
+          <w:szCs w:val="20"/>
+          <w:lang w:val="en-US"/>
+        </w:rPr>
+        <w:t>In this sequence diagram it is shown the process through which a third party can request the data of an individual. Once the web app has rendered the page for making the request, the third party can insert all the needed input data to perform the action (the data are here thought to be contained in the Request object). When submitted, the request is sent to the Router, which forwards it to the right component, i.e. the Request Manager. The latter is responsible</w:t>
+      </w:r>
+      <w:r>
+        <w:rPr>
+          <w:rFonts w:cs="Times New Roman"/>
+          <w:szCs w:val="20"/>
+          <w:lang w:val="en-US"/>
+        </w:rPr>
+        <w:t xml:space="preserve"> for checking, communicating with the DBMS, if the request is valid: if the requested id does not exist in the database, an error message is sent back to the third party. Otherwise, if the check goes through, the Notification Manager is in charge of warning the individual. At this point, the user can decide whether to accept </w:t>
+      </w:r>
+      <w:r>
+        <w:rPr>
+          <w:rFonts w:cs="Times New Roman"/>
+          <w:szCs w:val="20"/>
+          <w:lang w:val="en-US"/>
+        </w:rPr>
+        <w:lastRenderedPageBreak/>
+        <w:t xml:space="preserve">the request or not. There is a specific component in charge of receiving the user’s response, the Response Manager, which talks to the Request Manager. The Request Manager, then, according to the user’s decision, either queries the database for retrieving data or forwards to the third party </w:t>
+      </w:r>
+      <w:r>
+        <w:rPr>
+          <w:rFonts w:cs="Times New Roman"/>
+          <w:szCs w:val="20"/>
+          <w:lang w:val="en-US"/>
+        </w:rPr>
+        <w:t xml:space="preserve">a message which contains the user’s refusal. There is also a third case, which plays its part when the user doesn’t answer to the request within a time limit of 24 hours. </w:t>
+      </w:r>
+    </w:p>
+    <w:p>
+      <w:pPr>
+        <w:rPr>
+          <w:rFonts w:cs="Times New Roman"/>
+          <w:szCs w:val="20"/>
+          <w:lang w:val="en-US"/>
+        </w:rPr>
+      </w:pPr>
+    </w:p>
+    <w:p>
+      <w:pPr>
+        <w:rPr>
+          <w:rFonts w:cs="Times New Roman"/>
+          <w:color w:val="4472C4" w:themeColor="accent1"/>
+          <w:sz w:val="26"/>
+          <w:szCs w:val="26"/>
+          <w:lang w:val="en-US"/>
+        </w:rPr>
+      </w:pPr>
+      <w:r>
+        <w:rPr>
+          <w:rFonts w:cs="Times New Roman"/>
+          <w:color w:val="4472C4" w:themeColor="accent1"/>
+          <w:sz w:val="26"/>
+          <w:szCs w:val="26"/>
+          <w:lang w:val="en-US"/>
+        </w:rPr>
+        <w:t>2.4.2 Aggregate request</w:t>
+      </w:r>
+    </w:p>
+    <w:p>
+      <w:pPr>
+        <w:rPr>
+          <w:rFonts w:cs="Times New Roman"/>
+          <w:szCs w:val="20"/>
+          <w:lang w:val="en-US"/>
+        </w:rPr>
+      </w:pPr>
+      <w:r>
+        <w:rPr>
+          <w:rFonts w:cs="Times New Roman"/>
+          <w:noProof/>
+          <w:szCs w:val="20"/>
+          <w:lang w:eastAsia="it-IT"/>
+        </w:rPr>
+        <w:drawing>
+          <wp:inline distT="0" distB="0" distL="0" distR="0">
+            <wp:extent cx="6116320" cy="6015990"/>
+            <wp:effectExtent l="0" t="0" r="0" b="3810"/>
+            <wp:docPr id="3" name="Immagine 3"/>
+            <wp:cNvGraphicFramePr>
+              <a:graphicFrameLocks xmlns:a="http://schemas.openxmlformats.org/drawingml/2006/main" noChangeAspect="1"/>
+            </wp:cNvGraphicFramePr>
+            <a:graphic xmlns:a="http://schemas.openxmlformats.org/drawingml/2006/main">
+              <a:graphicData uri="http://schemas.openxmlformats.org/drawingml/2006/picture">
+                <pic:pic xmlns:pic="http://schemas.openxmlformats.org/drawingml/2006/picture">
+                  <pic:nvPicPr>
+                    <pic:cNvPr id="3" name="aggregate_request_v2.png"/>
+                    <pic:cNvPicPr/>
+                  </pic:nvPicPr>
+                  <pic:blipFill>
+                    <a:blip r:embed="rId16">
+                      <a:extLst>
+                        <a:ext uri="{28A0092B-C50C-407E-A947-70E740481C1C}">
+                          <a14:useLocalDpi xmlns:a14="http://schemas.microsoft.com/office/drawing/2010/main" val="0"/>
+                        </a:ext>
+                      </a:extLst>
+                    </a:blip>
+                    <a:stretch>
+                      <a:fillRect/>
+                    </a:stretch>
+                  </pic:blipFill>
+                  <pic:spPr>
+                    <a:xfrm>
+                      <a:off x="0" y="0"/>
+                      <a:ext cx="6116320" cy="6015990"/>
+                    </a:xfrm>
+                    <a:prstGeom prst="rect">
+                      <a:avLst/>
+                    </a:prstGeom>
+                  </pic:spPr>
+                </pic:pic>
+              </a:graphicData>
+            </a:graphic>
+          </wp:inline>
+        </w:drawing>
+      </w:r>
+    </w:p>
+    <w:p>
+      <w:pPr>
+        <w:rPr>
+          <w:rFonts w:cs="Times New Roman"/>
+          <w:szCs w:val="20"/>
+          <w:lang w:val="en-US"/>
+        </w:rPr>
+      </w:pPr>
+    </w:p>
+    <w:p>
+      <w:pPr>
+        <w:rPr>
+          <w:rFonts w:cs="Times New Roman"/>
+          <w:szCs w:val="20"/>
+          <w:lang w:val="en-US"/>
+        </w:rPr>
+      </w:pPr>
+    </w:p>
+    <w:p>
+      <w:pPr>
+        <w:jc w:val="both"/>
+        <w:rPr>
+          <w:rFonts w:cs="Times New Roman"/>
+          <w:szCs w:val="20"/>
+          <w:lang w:val="en-US"/>
+        </w:rPr>
+      </w:pPr>
+      <w:r>
+        <w:rPr>
+          <w:rFonts w:cs="Times New Roman"/>
+          <w:szCs w:val="20"/>
+          <w:lang w:val="en-US"/>
+        </w:rPr>
+        <w:lastRenderedPageBreak/>
+        <w:t xml:space="preserve">In this sequence diagram it is shown the process through which a third party can request the data of a group of users, on the basis of some criteria. At first the flow is similar to the individual request one, the third party asks for the request page and when this is rendered, it can insert the parameters. Of course here the difference is that there are no identifiers, but only a bunch of filters, which the third party can choose to select a specific population. Once the needed data are inserted, the request is sent to the Router and then forwarded to the Request Manager, which talks to the DBMS to check </w:t>
+      </w:r>
+      <w:r>
+        <w:rPr>
+          <w:rFonts w:cs="Times New Roman"/>
+          <w:szCs w:val="20"/>
+          <w:lang w:val="en-US"/>
+        </w:rPr>
+        <w:t xml:space="preserve">its validity. Here three scenarios can occur: </w:t>
+      </w:r>
+    </w:p>
+    <w:p>
+      <w:pPr>
+        <w:pStyle w:val="Paragrafoelenco"/>
+        <w:numPr>
+          <w:ilvl w:val="0"/>
+          <w:numId w:val="20"/>
+        </w:numPr>
+        <w:jc w:val="both"/>
+        <w:rPr>
+          <w:rFonts w:cs="Times New Roman"/>
+          <w:szCs w:val="20"/>
+          <w:lang w:val="en-US"/>
+        </w:rPr>
+      </w:pPr>
+      <w:r>
+        <w:rPr>
+          <w:rFonts w:cs="Times New Roman"/>
+          <w:szCs w:val="20"/>
+          <w:lang w:val="en-US"/>
+        </w:rPr>
+        <w:t>There is no user</w:t>
+      </w:r>
+      <w:r>
+        <w:rPr>
+          <w:rFonts w:cs="Times New Roman"/>
+          <w:szCs w:val="20"/>
+          <w:lang w:val="en-US"/>
+        </w:rPr>
+        <w:t xml:space="preserve"> </w:t>
+      </w:r>
+      <w:r>
+        <w:rPr>
+          <w:rFonts w:cs="Times New Roman"/>
+          <w:szCs w:val="20"/>
+          <w:lang w:val="en-US"/>
+        </w:rPr>
+        <w:t>who satisfies</w:t>
+      </w:r>
+      <w:r>
+        <w:rPr>
+          <w:rFonts w:cs="Times New Roman"/>
+          <w:szCs w:val="20"/>
+          <w:lang w:val="en-US"/>
+        </w:rPr>
+        <w:t xml:space="preserve"> the selected criteria </w:t>
+      </w:r>
+      <w:r>
+        <w:rPr>
+          <w:rFonts w:cs="Times New Roman"/>
+          <w:szCs w:val="20"/>
+          <w:lang w:val="en-US"/>
+        </w:rPr>
+        <w:t>in the database; in this case the third party is notified with a dedicated message.</w:t>
+      </w:r>
+    </w:p>
+    <w:p>
+      <w:pPr>
+        <w:pStyle w:val="Paragrafoelenco"/>
+        <w:numPr>
+          <w:ilvl w:val="0"/>
+          <w:numId w:val="20"/>
+        </w:numPr>
+        <w:jc w:val="both"/>
+        <w:rPr>
+          <w:rFonts w:cs="Times New Roman"/>
+          <w:szCs w:val="20"/>
+          <w:lang w:val="en-US"/>
+        </w:rPr>
+      </w:pPr>
+      <w:r>
+        <w:rPr>
+          <w:rFonts w:cs="Times New Roman"/>
+          <w:szCs w:val="20"/>
+          <w:lang w:val="en-US"/>
+        </w:rPr>
+        <w:t>There aren’t enough users who satisfy the selected criteria in order to guarantee their privacy, i.e. the query’s result contains less than 1000 rows.</w:t>
+      </w:r>
+    </w:p>
+    <w:p>
+      <w:pPr>
+        <w:pStyle w:val="Paragrafoelenco"/>
+        <w:numPr>
+          <w:ilvl w:val="0"/>
+          <w:numId w:val="20"/>
+        </w:numPr>
+        <w:jc w:val="both"/>
+        <w:rPr>
+          <w:rFonts w:cs="Times New Roman"/>
+          <w:szCs w:val="20"/>
+          <w:lang w:val="en-US"/>
+        </w:rPr>
+      </w:pPr>
+      <w:r>
+        <w:rPr>
+          <w:rFonts w:cs="Times New Roman"/>
+          <w:szCs w:val="20"/>
+          <w:lang w:val="en-US"/>
+        </w:rPr>
+        <w:t>The query goes fine and the data are retrieved to the third party.</w:t>
+      </w:r>
+    </w:p>
+    <w:p>
+      <w:pPr>
+        <w:jc w:val="both"/>
+        <w:rPr>
+          <w:rFonts w:cs="Times New Roman"/>
+          <w:szCs w:val="20"/>
+          <w:lang w:val="en-US"/>
+        </w:rPr>
+      </w:pPr>
+    </w:p>
+    <w:p>
+      <w:pPr>
+        <w:jc w:val="both"/>
+        <w:rPr>
+          <w:rFonts w:cs="Times New Roman"/>
+          <w:color w:val="4472C4" w:themeColor="accent1"/>
+          <w:sz w:val="30"/>
+          <w:szCs w:val="30"/>
+          <w:lang w:val="en-US"/>
+        </w:rPr>
+      </w:pPr>
+      <w:r>
+        <w:rPr>
+          <w:rFonts w:cs="Times New Roman"/>
+          <w:color w:val="4472C4" w:themeColor="accent1"/>
+          <w:sz w:val="30"/>
+          <w:szCs w:val="30"/>
+          <w:lang w:val="en-US"/>
+        </w:rPr>
+        <w:t>2.6 Selected architectural styles and patterns</w:t>
+      </w:r>
+    </w:p>
+    <w:p>
+      <w:pPr>
+        <w:pStyle w:val="Paragrafoelenco"/>
+        <w:numPr>
+          <w:ilvl w:val="0"/>
+          <w:numId w:val="22"/>
+        </w:numPr>
+        <w:spacing w:after="160" w:line="259" w:lineRule="auto"/>
+        <w:jc w:val="both"/>
+        <w:rPr>
+          <w:b/>
+        </w:rPr>
+      </w:pPr>
+      <w:proofErr w:type="spellStart"/>
+      <w:r>
+        <w:rPr>
+          <w:b/>
+        </w:rPr>
+        <w:t>RESTful</w:t>
+      </w:r>
+      <w:proofErr w:type="spellEnd"/>
+      <w:r>
+        <w:rPr>
+          <w:b/>
+        </w:rPr>
+        <w:t xml:space="preserve"> </w:t>
+      </w:r>
+      <w:proofErr w:type="spellStart"/>
+      <w:r>
+        <w:rPr>
+          <w:b/>
+        </w:rPr>
+        <w:t>architecture</w:t>
+      </w:r>
+      <w:proofErr w:type="spellEnd"/>
+    </w:p>
+    <w:p>
+      <w:pPr>
+        <w:pStyle w:val="Paragrafoelenco"/>
+        <w:jc w:val="both"/>
+      </w:pPr>
+    </w:p>
+    <w:p>
+      <w:pPr>
+        <w:pStyle w:val="Paragrafoelenco"/>
+        <w:ind w:left="360"/>
+        <w:jc w:val="both"/>
+        <w:rPr>
+          <w:lang w:val="en-US"/>
+        </w:rPr>
+      </w:pPr>
+      <w:r>
+        <w:rPr>
+          <w:lang w:val="en-US"/>
+        </w:rPr>
+        <w:t xml:space="preserve">To develop the application we decided to use a RESTful architecture, with the goal to reduce the coupling among client and server components as much as possible in mind and also because the centralization of data plays an important role. Moreover, it fits very well for the scope since we are dealing with an application with many clients, on which we don’t have control, while on the contrary we have it on the server and we may want to be able to update it regularly, without touching the client software. </w:t>
+      </w:r>
+    </w:p>
+    <w:p>
+      <w:pPr>
+        <w:pStyle w:val="Paragrafoelenco"/>
+        <w:ind w:left="360"/>
+        <w:jc w:val="both"/>
+        <w:rPr>
+          <w:lang w:val="en-US"/>
+        </w:rPr>
+      </w:pPr>
+      <w:r>
+        <w:rPr>
+          <w:lang w:val="en-US"/>
+        </w:rPr>
+        <w:t>Using a RESTful architecture inevitably leads to an adoption of the following constraints:</w:t>
+      </w:r>
+    </w:p>
+    <w:p>
+      <w:pPr>
+        <w:pStyle w:val="Paragrafoelenco"/>
+        <w:ind w:left="360"/>
+        <w:jc w:val="both"/>
+        <w:rPr>
+          <w:lang w:val="en-US"/>
+        </w:rPr>
+      </w:pPr>
+    </w:p>
+    <w:p>
+      <w:pPr>
+        <w:pStyle w:val="Paragrafoelenco"/>
+        <w:numPr>
+          <w:ilvl w:val="0"/>
+          <w:numId w:val="21"/>
+        </w:numPr>
+        <w:spacing w:after="160" w:line="259" w:lineRule="auto"/>
+        <w:ind w:left="1440"/>
+        <w:jc w:val="both"/>
+        <w:rPr>
+          <w:lang w:val="en-US"/>
+        </w:rPr>
+      </w:pPr>
+      <w:r>
+        <w:rPr>
+          <w:lang w:val="en-US"/>
+        </w:rPr>
+        <w:t>Uniform interface</w:t>
+      </w:r>
+    </w:p>
+    <w:p>
+      <w:pPr>
+        <w:pStyle w:val="Paragrafoelenco"/>
+        <w:numPr>
+          <w:ilvl w:val="0"/>
+          <w:numId w:val="21"/>
+        </w:numPr>
+        <w:spacing w:after="160" w:line="259" w:lineRule="auto"/>
+        <w:ind w:left="1440"/>
+        <w:jc w:val="both"/>
+        <w:rPr>
+          <w:lang w:val="en-US"/>
+        </w:rPr>
+      </w:pPr>
+      <w:r>
+        <w:rPr>
+          <w:lang w:val="en-US"/>
+        </w:rPr>
+        <w:t>Client-server</w:t>
+      </w:r>
+    </w:p>
+    <w:p>
+      <w:pPr>
+        <w:pStyle w:val="Paragrafoelenco"/>
+        <w:numPr>
+          <w:ilvl w:val="0"/>
+          <w:numId w:val="21"/>
+        </w:numPr>
+        <w:spacing w:after="160" w:line="259" w:lineRule="auto"/>
+        <w:ind w:left="1440"/>
+        <w:jc w:val="both"/>
+        <w:rPr>
+          <w:lang w:val="en-US"/>
+        </w:rPr>
+      </w:pPr>
+      <w:r>
+        <w:rPr>
+          <w:lang w:val="en-US"/>
+        </w:rPr>
+        <w:t>Stateless</w:t>
+      </w:r>
+    </w:p>
+    <w:p>
+      <w:pPr>
+        <w:pStyle w:val="Paragrafoelenco"/>
+        <w:numPr>
+          <w:ilvl w:val="0"/>
+          <w:numId w:val="21"/>
+        </w:numPr>
+        <w:spacing w:after="160" w:line="259" w:lineRule="auto"/>
+        <w:ind w:left="1440"/>
+        <w:jc w:val="both"/>
+        <w:rPr>
+          <w:lang w:val="en-US"/>
+        </w:rPr>
+      </w:pPr>
+      <w:r>
+        <w:rPr>
+          <w:lang w:val="en-US"/>
+        </w:rPr>
+        <w:t>Cacheable</w:t>
+      </w:r>
+    </w:p>
+    <w:p>
+      <w:pPr>
+        <w:pStyle w:val="Paragrafoelenco"/>
+        <w:numPr>
+          <w:ilvl w:val="0"/>
+          <w:numId w:val="21"/>
+        </w:numPr>
+        <w:spacing w:after="160" w:line="259" w:lineRule="auto"/>
+        <w:ind w:left="1440"/>
+        <w:jc w:val="both"/>
+        <w:rPr>
+          <w:lang w:val="en-US"/>
+        </w:rPr>
+      </w:pPr>
+      <w:r>
+        <w:rPr>
+          <w:lang w:val="en-US"/>
+        </w:rPr>
+        <w:t>Layered system</w:t>
+      </w:r>
+    </w:p>
+    <w:p>
+      <w:pPr>
+        <w:pStyle w:val="Paragrafoelenco"/>
+        <w:ind w:left="360"/>
+        <w:jc w:val="both"/>
+        <w:rPr>
+          <w:lang w:val="en-US"/>
+        </w:rPr>
+      </w:pPr>
+    </w:p>
+    <w:p>
+      <w:pPr>
+        <w:pStyle w:val="Paragrafoelenco"/>
+        <w:ind w:left="360"/>
+        <w:jc w:val="both"/>
+        <w:rPr>
+          <w:lang w:val="en-US"/>
+        </w:rPr>
+      </w:pPr>
+      <w:r>
+        <w:rPr>
+          <w:lang w:val="en-US"/>
+        </w:rPr>
+        <w:lastRenderedPageBreak/>
+        <w:t>Concerning the client-server architecture, t</w:t>
+      </w:r>
+      <w:r>
+        <w:rPr>
+          <w:lang w:val="en-US"/>
+        </w:rPr>
+        <w:t>he third party will use the appropriate web app, which communicates with the web server, which in turn communicates with the application server. The user, instead, will use the mobile application to access directly the application server.</w:t>
+      </w:r>
+    </w:p>
+    <w:p>
+      <w:pPr>
+        <w:pStyle w:val="Paragrafoelenco"/>
+        <w:ind w:left="360"/>
+        <w:jc w:val="both"/>
+        <w:rPr>
+          <w:lang w:val="en-US"/>
+        </w:rPr>
+      </w:pPr>
+      <w:r>
+        <w:rPr>
+          <w:lang w:val="en-US"/>
+        </w:rPr>
+        <w:t>Finally, the application server acts like a client, querying the database server.</w:t>
+      </w:r>
+    </w:p>
+    <w:p>
+      <w:pPr>
+        <w:pStyle w:val="Paragrafoelenco"/>
+        <w:jc w:val="both"/>
+        <w:rPr>
+          <w:lang w:val="en-US"/>
+        </w:rPr>
+      </w:pPr>
+    </w:p>
+    <w:p>
+      <w:pPr>
+        <w:pStyle w:val="Paragrafoelenco"/>
+        <w:numPr>
+          <w:ilvl w:val="0"/>
+          <w:numId w:val="22"/>
+        </w:numPr>
+        <w:spacing w:after="160" w:line="259" w:lineRule="auto"/>
+        <w:jc w:val="both"/>
+        <w:rPr>
+          <w:b/>
+          <w:lang w:val="en-US"/>
+        </w:rPr>
+      </w:pPr>
+      <w:r>
+        <w:rPr>
+          <w:b/>
+          <w:lang w:val="en-US"/>
+        </w:rPr>
+        <w:t xml:space="preserve">Three Tier Client-Server </w:t>
+      </w:r>
+    </w:p>
+    <w:p>
+      <w:pPr>
+        <w:pStyle w:val="Paragrafoelenco"/>
+        <w:jc w:val="both"/>
+        <w:rPr>
+          <w:lang w:val="en-US"/>
+        </w:rPr>
+      </w:pPr>
+    </w:p>
+    <w:p>
+      <w:pPr>
+        <w:pStyle w:val="Paragrafoelenco"/>
+        <w:ind w:left="360"/>
+        <w:jc w:val="both"/>
+        <w:rPr>
+          <w:lang w:val="en-US"/>
+        </w:rPr>
+      </w:pPr>
+      <w:r>
+        <w:rPr>
+          <w:lang w:val="en-US"/>
+        </w:rPr>
+        <w:t>We choose a multitier archite</w:t>
+      </w:r>
+      <w:r>
+        <w:rPr>
+          <w:lang w:val="en-US"/>
+        </w:rPr>
+        <w:t xml:space="preserve">cture because it allows to decouple the complexity of the system, making it more flexible and reusable. Indeed, the developers acquire the power of modifying or adding specific layers without disrupting the entire application. </w:t>
+      </w:r>
+    </w:p>
+    <w:p>
+      <w:pPr>
+        <w:pStyle w:val="Paragrafoelenco"/>
+        <w:ind w:left="360"/>
+        <w:jc w:val="both"/>
+        <w:rPr>
+          <w:lang w:val="en-US"/>
+        </w:rPr>
+      </w:pPr>
+      <w:r>
+        <w:rPr>
+          <w:lang w:val="en-US"/>
+        </w:rPr>
+        <w:t xml:space="preserve">More precisely, we adopted a three tier architecture, composed of a presentation tier, a domain logic tier and a data storage tier. </w:t>
+      </w:r>
+    </w:p>
+    <w:p>
+      <w:pPr>
+        <w:pStyle w:val="Paragrafoelenco"/>
+        <w:jc w:val="both"/>
+        <w:rPr>
+          <w:lang w:val="en-US"/>
+        </w:rPr>
+      </w:pPr>
+    </w:p>
+    <w:p>
+      <w:pPr>
+        <w:pStyle w:val="Paragrafoelenco"/>
+        <w:numPr>
+          <w:ilvl w:val="0"/>
+          <w:numId w:val="22"/>
+        </w:numPr>
+        <w:spacing w:after="160" w:line="259" w:lineRule="auto"/>
+        <w:jc w:val="both"/>
+        <w:rPr>
+          <w:b/>
+        </w:rPr>
+      </w:pPr>
+      <w:r>
+        <w:rPr>
+          <w:b/>
+        </w:rPr>
+        <w:t>Model View Controller (MVC)</w:t>
+      </w:r>
+    </w:p>
+    <w:p>
+      <w:pPr>
+        <w:pStyle w:val="Paragrafoelenco"/>
+        <w:jc w:val="both"/>
+      </w:pPr>
+    </w:p>
+    <w:p>
+      <w:pPr>
+        <w:pStyle w:val="Paragrafoelenco"/>
+        <w:ind w:left="360"/>
+        <w:jc w:val="both"/>
+        <w:rPr>
+          <w:lang w:val="en-US"/>
+        </w:rPr>
+      </w:pPr>
+      <w:r>
+        <w:rPr>
+          <w:lang w:val="en-US"/>
+        </w:rPr>
+        <w:t>We</w:t>
+      </w:r>
+      <w:r>
+        <w:rPr>
+          <w:lang w:val="en-US"/>
+        </w:rPr>
+        <w:t xml:space="preserve"> decided to use this pattern in order to guarantee the reusability of code and also to promote a parallel development as much as possible. </w:t>
+      </w:r>
+    </w:p>
+    <w:p>
+      <w:pPr>
+        <w:pStyle w:val="Paragrafoelenco"/>
+        <w:ind w:left="360"/>
+        <w:jc w:val="both"/>
+        <w:rPr>
+          <w:lang w:val="en-US"/>
+        </w:rPr>
+      </w:pPr>
+      <w:r>
+        <w:rPr>
+          <w:lang w:val="en-US"/>
+        </w:rPr>
+        <w:t>MVC, indeed, with the separation of concerns allows flexibility and opens up the doors to other design approaches, which without it would be difficult to use.</w:t>
+      </w:r>
+    </w:p>
+    <w:p>
+      <w:pPr>
+        <w:pStyle w:val="Paragrafoelenco"/>
+        <w:ind w:left="360"/>
+        <w:jc w:val="both"/>
+        <w:rPr>
+          <w:lang w:val="en-US"/>
+        </w:rPr>
+      </w:pPr>
+      <w:r>
+        <w:rPr>
+          <w:lang w:val="en-US"/>
+        </w:rPr>
+        <w:t>In our case, the clients represent the front-end, i.e. the view, that interact with the controller, through which the information flows to and from the database, namely, the model.</w:t>
+      </w:r>
+    </w:p>
+    <w:p>
+      <w:pPr>
+        <w:jc w:val="both"/>
+        <w:rPr>
+          <w:b/>
+          <w:lang w:val="en-US"/>
+        </w:rPr>
+      </w:pPr>
+    </w:p>
+    <w:p>
+      <w:pPr>
+        <w:jc w:val="both"/>
+        <w:rPr>
+          <w:b/>
+          <w:lang w:val="en-US"/>
+        </w:rPr>
+      </w:pPr>
+      <w:r>
+        <w:rPr>
+          <w:b/>
+          <w:lang w:val="en-US"/>
+        </w:rPr>
+        <w:t>Other design decisions</w:t>
+      </w:r>
+    </w:p>
+    <w:p>
+      <w:pPr>
+        <w:jc w:val="both"/>
+        <w:rPr>
+          <w:u w:val="single"/>
+          <w:lang w:val="en-US"/>
+        </w:rPr>
+      </w:pPr>
+      <w:r>
+        <w:rPr>
+          <w:u w:val="single"/>
+          <w:lang w:val="en-US"/>
+        </w:rPr>
+        <w:t>Thin client</w:t>
+      </w:r>
+    </w:p>
+    <w:p>
+      <w:pPr>
+        <w:jc w:val="both"/>
+        <w:rPr>
+          <w:lang w:val="en-US"/>
+        </w:rPr>
+      </w:pPr>
+      <w:r>
+        <w:rPr>
+          <w:lang w:val="en-US"/>
+        </w:rPr>
+        <w:t>We opted for a thin client to maintain the line of thought underlined till now. Indeed, this allow us to have an architecture in which the client is designed to communicate with a server, where the real logic is implemented.</w:t>
+      </w:r>
+    </w:p>
+    <w:p>
+      <w:pPr>
+        <w:jc w:val="both"/>
+        <w:rPr>
+          <w:lang w:val="en-US"/>
+        </w:rPr>
+      </w:pPr>
+      <w:r>
+        <w:rPr>
+          <w:lang w:val="en-US"/>
+        </w:rPr>
+        <w:t>Thin clients are strictly dependent on a network connection, however in our case the application was conceived to be online, so this is not an issue. Of course on the other hand this means that the connection must be fast and reliable in order to guarantee a high quality service to the users.</w:t>
+      </w:r>
+    </w:p>
+    <w:p>
+      <w:pPr>
+        <w:jc w:val="both"/>
+        <w:rPr>
+          <w:lang w:val="en-US"/>
+        </w:rPr>
+      </w:pPr>
+      <w:r>
+        <w:rPr>
+          <w:lang w:val="en-US"/>
+        </w:rPr>
+        <w:lastRenderedPageBreak/>
+        <w:t>It is worth mentioning that there is one exception, which consists of using the Google Maps API internally to the client when the service which allows to watch a run and visualize the runners in real time on the map is in use. This has been decided to avoid to overload the server.</w:t>
+      </w:r>
+    </w:p>
+    <w:p>
+      <w:pPr>
+        <w:jc w:val="both"/>
+        <w:rPr>
+          <w:lang w:val="en-US"/>
+        </w:rPr>
+      </w:pPr>
+    </w:p>
+    <w:p>
+      <w:pPr>
+        <w:jc w:val="both"/>
+        <w:rPr>
+          <w:u w:val="single"/>
+          <w:lang w:val="en-US"/>
+        </w:rPr>
+      </w:pPr>
+      <w:r>
+        <w:rPr>
+          <w:u w:val="single"/>
+          <w:lang w:val="en-US"/>
+        </w:rPr>
+        <w:t>Relational database</w:t>
+      </w:r>
+    </w:p>
+    <w:p>
+      <w:pPr>
+        <w:jc w:val="both"/>
+        <w:rPr>
+          <w:lang w:val="en-US"/>
+        </w:rPr>
+      </w:pPr>
+      <w:r>
+        <w:rPr>
+          <w:lang w:val="en-US"/>
+        </w:rPr>
+        <w:t>Relational databases are a good choice when there is the need to deal with several transactions and when the data are linked by some relationships (users, third parties, runs etc.). This fits perfectly for our purposes, which can be catalogued as data analysis.</w:t>
+      </w:r>
+    </w:p>
+    <w:p>
+      <w:pPr>
+        <w:jc w:val="both"/>
+        <w:rPr>
+          <w:b/>
+          <w:lang w:val="en-US"/>
+        </w:rPr>
+      </w:pPr>
+    </w:p>
+    <w:p>
+      <w:pPr>
+        <w:jc w:val="both"/>
+        <w:rPr>
+          <w:lang w:val="en-US"/>
+        </w:rPr>
+      </w:pPr>
+      <w:r>
+        <w:rPr>
+          <w:highlight w:val="green"/>
+          <w:lang w:val="en-US"/>
+        </w:rPr>
+        <w:t xml:space="preserve">&lt;Other more low level design patterns, like façade or observer&gt; </w:t>
+      </w:r>
+    </w:p>
+    <w:p>
+      <w:pPr>
+        <w:jc w:val="both"/>
+        <w:rPr>
+          <w:b/>
+          <w:lang w:val="en-US"/>
+        </w:rPr>
+      </w:pPr>
+    </w:p>
+    <w:p>
+      <w:pPr>
+        <w:jc w:val="both"/>
+        <w:rPr>
+          <w:b/>
+          <w:lang w:val="en-US"/>
+        </w:rPr>
+      </w:pPr>
+    </w:p>
+    <w:p>
+      <w:pPr>
+        <w:jc w:val="both"/>
+        <w:rPr>
+          <w:b/>
+          <w:lang w:val="en-US"/>
+        </w:rPr>
+      </w:pPr>
+    </w:p>
+    <w:p>
+      <w:pPr>
+        <w:jc w:val="both"/>
+        <w:rPr>
+          <w:b/>
+          <w:lang w:val="en-US"/>
+        </w:rPr>
+      </w:pPr>
+    </w:p>
+    <w:p>
+      <w:pPr>
+        <w:jc w:val="both"/>
+        <w:rPr>
+          <w:b/>
+          <w:lang w:val="en-US"/>
+        </w:rPr>
+      </w:pPr>
+    </w:p>
+    <w:p>
+      <w:pPr>
+        <w:jc w:val="both"/>
+        <w:rPr>
+          <w:b/>
+          <w:lang w:val="en-US"/>
+        </w:rPr>
+      </w:pPr>
+    </w:p>
+    <w:p>
+      <w:pPr>
+        <w:jc w:val="both"/>
+        <w:rPr>
+          <w:b/>
+          <w:lang w:val="en-US"/>
+        </w:rPr>
+      </w:pPr>
+    </w:p>
+    <w:p>
+      <w:pPr>
+        <w:jc w:val="both"/>
+        <w:rPr>
+          <w:b/>
+          <w:lang w:val="en-US"/>
+        </w:rPr>
+      </w:pPr>
+    </w:p>
+    <w:p>
+      <w:pPr>
+        <w:jc w:val="both"/>
+        <w:rPr>
+          <w:b/>
+          <w:lang w:val="en-US"/>
+        </w:rPr>
+      </w:pPr>
+    </w:p>
+    <w:p>
+      <w:pPr>
+        <w:jc w:val="both"/>
+        <w:rPr>
+          <w:b/>
+          <w:lang w:val="en-US"/>
+        </w:rPr>
+      </w:pPr>
+    </w:p>
+    <w:p>
+      <w:pPr>
+        <w:jc w:val="both"/>
+        <w:rPr>
+          <w:b/>
+          <w:lang w:val="en-US"/>
+        </w:rPr>
+      </w:pPr>
+    </w:p>
+    <w:p>
+      <w:pPr>
+        <w:jc w:val="both"/>
+        <w:rPr>
+          <w:b/>
+          <w:lang w:val="en-US"/>
+        </w:rPr>
+      </w:pPr>
+    </w:p>
+    <w:p>
+      <w:pPr>
+        <w:jc w:val="both"/>
+        <w:rPr>
+          <w:b/>
+          <w:lang w:val="en-US"/>
+        </w:rPr>
+      </w:pPr>
+    </w:p>
+    <w:p>
+      <w:pPr>
+        <w:jc w:val="both"/>
+        <w:rPr>
+          <w:b/>
+          <w:lang w:val="en-US"/>
+        </w:rPr>
+      </w:pPr>
+    </w:p>
+    <w:p>
+      <w:pPr>
+        <w:jc w:val="both"/>
+        <w:rPr>
+          <w:b/>
+          <w:lang w:val="en-US"/>
+        </w:rPr>
+      </w:pPr>
+    </w:p>
+    <w:p>
+      <w:pPr>
+        <w:jc w:val="both"/>
+        <w:rPr>
+          <w:b/>
+          <w:lang w:val="en-US"/>
+        </w:rPr>
+      </w:pPr>
+    </w:p>
+    <w:p>
+      <w:pPr>
+        <w:keepNext/>
+        <w:jc w:val="both"/>
+      </w:pPr>
+      <w:r>
+        <w:rPr>
+          <w:noProof/>
+          <w:lang w:eastAsia="it-IT"/>
+        </w:rPr>
+        <w:lastRenderedPageBreak/>
+        <w:drawing>
+          <wp:inline distT="0" distB="0" distL="0" distR="0" wp14:anchorId="59698803" wp14:editId="4093CEEE">
+            <wp:extent cx="6116320" cy="8602067"/>
+            <wp:effectExtent l="0" t="0" r="0" b="8890"/>
+            <wp:docPr id="5" name="Immagine 5"/>
+            <wp:cNvGraphicFramePr>
+              <a:graphicFrameLocks xmlns:a="http://schemas.openxmlformats.org/drawingml/2006/main" noChangeAspect="1"/>
+            </wp:cNvGraphicFramePr>
+            <a:graphic xmlns:a="http://schemas.openxmlformats.org/drawingml/2006/main">
+              <a:graphicData uri="http://schemas.openxmlformats.org/drawingml/2006/picture">
+                <pic:pic xmlns:pic="http://schemas.openxmlformats.org/drawingml/2006/picture">
+                  <pic:nvPicPr>
+                    <pic:cNvPr id="2" name="decision_tree.png"/>
+                    <pic:cNvPicPr/>
+                  </pic:nvPicPr>
+                  <pic:blipFill>
+                    <a:blip r:embed="rId17">
+                      <a:extLst>
+                        <a:ext uri="{28A0092B-C50C-407E-A947-70E740481C1C}">
+                          <a14:useLocalDpi xmlns:a14="http://schemas.microsoft.com/office/drawing/2010/main" val="0"/>
+                        </a:ext>
+                      </a:extLst>
+                    </a:blip>
+                    <a:stretch>
+                      <a:fillRect/>
+                    </a:stretch>
+                  </pic:blipFill>
+                  <pic:spPr>
+                    <a:xfrm>
+                      <a:off x="0" y="0"/>
+                      <a:ext cx="6116320" cy="8602067"/>
+                    </a:xfrm>
+                    <a:prstGeom prst="rect">
+                      <a:avLst/>
+                    </a:prstGeom>
+                  </pic:spPr>
+                </pic:pic>
+              </a:graphicData>
+            </a:graphic>
+          </wp:inline>
+        </w:drawing>
+      </w:r>
+    </w:p>
+    <w:p>
+      <w:pPr>
+        <w:pStyle w:val="Didascalia"/>
+        <w:jc w:val="center"/>
+        <w:rPr>
+          <w:b/>
+          <w:sz w:val="36"/>
+          <w:lang w:val="en-US"/>
+        </w:rPr>
+      </w:pPr>
+      <w:proofErr w:type="spellStart"/>
+      <w:r>
+        <w:rPr>
+          <w:sz w:val="22"/>
+        </w:rPr>
+        <w:t>Decision</w:t>
+      </w:r>
+      <w:proofErr w:type="spellEnd"/>
+      <w:r>
+        <w:rPr>
+          <w:sz w:val="22"/>
+        </w:rPr>
+        <w:t xml:space="preserve"> </w:t>
+      </w:r>
+      <w:proofErr w:type="spellStart"/>
+      <w:r>
+        <w:rPr>
+          <w:sz w:val="22"/>
+        </w:rPr>
+        <w:t>Tree</w:t>
+      </w:r>
+      <w:proofErr w:type="spellEnd"/>
     </w:p>
     <w:p>
       <w:pPr>
@@ -6205,12 +7436,246 @@
           <w:lang w:val="en-US"/>
         </w:rPr>
         <w:lastRenderedPageBreak/>
-        <w:t>Requirements Traceability</w:t>
-      </w:r>
+        <w:t>User interface design</w:t>
+      </w:r>
+    </w:p>
+    <w:p>
+      <w:pPr>
+        <w:rPr>
+          <w:lang w:val="en-US"/>
+        </w:rPr>
+      </w:pPr>
+      <w:r>
+        <w:rPr>
+          <w:lang w:val="en-US"/>
+        </w:rPr>
+        <w:t xml:space="preserve">The mockups of the application were already </w:t>
+      </w:r>
+      <w:r>
+        <w:rPr>
+          <w:lang w:val="en-US"/>
+        </w:rPr>
+        <w:t>exposed in the RASD document in the appropriate section. Here we present two UX-diagrams to show how the customer is supposed to navigate inside the application. We chose to expand only some of the possible interactions, to avoid to overcomplicate the diagram</w:t>
+      </w:r>
+      <w:bookmarkStart w:id="0" w:name="_GoBack"/>
+      <w:bookmarkEnd w:id="0"/>
+      <w:r>
+        <w:rPr>
+          <w:lang w:val="en-US"/>
+        </w:rPr>
+        <w:t>.</w:t>
+      </w:r>
+    </w:p>
+    <w:p>
+      <w:pPr>
+        <w:rPr>
+          <w:lang w:val="en-US"/>
+        </w:rPr>
+      </w:pPr>
+    </w:p>
+    <w:p>
+      <w:pPr>
+        <w:keepNext/>
+      </w:pPr>
+      <w:r>
+        <w:rPr>
+          <w:noProof/>
+          <w:lang w:eastAsia="it-IT"/>
+        </w:rPr>
+        <w:drawing>
+          <wp:inline distT="0" distB="0" distL="0" distR="0">
+            <wp:extent cx="6116320" cy="3749040"/>
+            <wp:effectExtent l="0" t="0" r="0" b="3810"/>
+            <wp:docPr id="6" name="Immagine 6"/>
+            <wp:cNvGraphicFramePr>
+              <a:graphicFrameLocks xmlns:a="http://schemas.openxmlformats.org/drawingml/2006/main" noChangeAspect="1"/>
+            </wp:cNvGraphicFramePr>
+            <a:graphic xmlns:a="http://schemas.openxmlformats.org/drawingml/2006/main">
+              <a:graphicData uri="http://schemas.openxmlformats.org/drawingml/2006/picture">
+                <pic:pic xmlns:pic="http://schemas.openxmlformats.org/drawingml/2006/picture">
+                  <pic:nvPicPr>
+                    <pic:cNvPr id="6" name="ux_diagram_user.png"/>
+                    <pic:cNvPicPr/>
+                  </pic:nvPicPr>
+                  <pic:blipFill>
+                    <a:blip r:embed="rId18">
+                      <a:extLst>
+                        <a:ext uri="{28A0092B-C50C-407E-A947-70E740481C1C}">
+                          <a14:useLocalDpi xmlns:a14="http://schemas.microsoft.com/office/drawing/2010/main" val="0"/>
+                        </a:ext>
+                      </a:extLst>
+                    </a:blip>
+                    <a:stretch>
+                      <a:fillRect/>
+                    </a:stretch>
+                  </pic:blipFill>
+                  <pic:spPr>
+                    <a:xfrm>
+                      <a:off x="0" y="0"/>
+                      <a:ext cx="6116320" cy="3749040"/>
+                    </a:xfrm>
+                    <a:prstGeom prst="rect">
+                      <a:avLst/>
+                    </a:prstGeom>
+                  </pic:spPr>
+                </pic:pic>
+              </a:graphicData>
+            </a:graphic>
+          </wp:inline>
+        </w:drawing>
+      </w:r>
+    </w:p>
+    <w:p>
+      <w:pPr>
+        <w:pStyle w:val="Didascalia"/>
+        <w:jc w:val="center"/>
+        <w:rPr>
+          <w:sz w:val="22"/>
+          <w:lang w:val="en-US"/>
+        </w:rPr>
+      </w:pPr>
+      <w:r>
+        <w:rPr>
+          <w:sz w:val="22"/>
+        </w:rPr>
+        <w:t xml:space="preserve">UX </w:t>
+      </w:r>
+      <w:proofErr w:type="spellStart"/>
+      <w:r>
+        <w:rPr>
+          <w:sz w:val="22"/>
+        </w:rPr>
+        <w:t>diagram</w:t>
+      </w:r>
+      <w:proofErr w:type="spellEnd"/>
+      <w:r>
+        <w:rPr>
+          <w:sz w:val="22"/>
+        </w:rPr>
+        <w:t>- User</w:t>
+      </w:r>
+    </w:p>
+    <w:p>
+      <w:pPr>
+        <w:jc w:val="both"/>
+        <w:rPr>
+          <w:b/>
+          <w:sz w:val="28"/>
+          <w:lang w:val="en-US"/>
+        </w:rPr>
+      </w:pPr>
+    </w:p>
+    <w:p>
+      <w:pPr>
+        <w:keepNext/>
+        <w:jc w:val="both"/>
+      </w:pPr>
+      <w:r>
+        <w:rPr>
+          <w:b/>
+          <w:noProof/>
+          <w:sz w:val="28"/>
+          <w:lang w:eastAsia="it-IT"/>
+        </w:rPr>
+        <w:lastRenderedPageBreak/>
+        <w:drawing>
+          <wp:inline distT="0" distB="0" distL="0" distR="0">
+            <wp:extent cx="6116320" cy="4254500"/>
+            <wp:effectExtent l="0" t="0" r="0" b="0"/>
+            <wp:docPr id="14" name="Immagine 14"/>
+            <wp:cNvGraphicFramePr>
+              <a:graphicFrameLocks xmlns:a="http://schemas.openxmlformats.org/drawingml/2006/main" noChangeAspect="1"/>
+            </wp:cNvGraphicFramePr>
+            <a:graphic xmlns:a="http://schemas.openxmlformats.org/drawingml/2006/main">
+              <a:graphicData uri="http://schemas.openxmlformats.org/drawingml/2006/picture">
+                <pic:pic xmlns:pic="http://schemas.openxmlformats.org/drawingml/2006/picture">
+                  <pic:nvPicPr>
+                    <pic:cNvPr id="14" name="ux_diagram_third_party.png"/>
+                    <pic:cNvPicPr/>
+                  </pic:nvPicPr>
+                  <pic:blipFill>
+                    <a:blip r:embed="rId19">
+                      <a:extLst>
+                        <a:ext uri="{28A0092B-C50C-407E-A947-70E740481C1C}">
+                          <a14:useLocalDpi xmlns:a14="http://schemas.microsoft.com/office/drawing/2010/main" val="0"/>
+                        </a:ext>
+                      </a:extLst>
+                    </a:blip>
+                    <a:stretch>
+                      <a:fillRect/>
+                    </a:stretch>
+                  </pic:blipFill>
+                  <pic:spPr>
+                    <a:xfrm>
+                      <a:off x="0" y="0"/>
+                      <a:ext cx="6116320" cy="4254500"/>
+                    </a:xfrm>
+                    <a:prstGeom prst="rect">
+                      <a:avLst/>
+                    </a:prstGeom>
+                  </pic:spPr>
+                </pic:pic>
+              </a:graphicData>
+            </a:graphic>
+          </wp:inline>
+        </w:drawing>
+      </w:r>
+    </w:p>
+    <w:p>
+      <w:pPr>
+        <w:pStyle w:val="Didascalia"/>
+        <w:jc w:val="center"/>
+        <w:rPr>
+          <w:b/>
+          <w:sz w:val="36"/>
+          <w:lang w:val="en-US"/>
+        </w:rPr>
+      </w:pPr>
+      <w:r>
+        <w:rPr>
+          <w:sz w:val="22"/>
+        </w:rPr>
+        <w:t>U</w:t>
+      </w:r>
+      <w:r>
+        <w:rPr>
+          <w:sz w:val="22"/>
+        </w:rPr>
+        <w:t xml:space="preserve">X </w:t>
+      </w:r>
+      <w:proofErr w:type="spellStart"/>
+      <w:r>
+        <w:rPr>
+          <w:sz w:val="22"/>
+        </w:rPr>
+        <w:t>diagram</w:t>
+      </w:r>
+      <w:proofErr w:type="spellEnd"/>
+      <w:r>
+        <w:rPr>
+          <w:sz w:val="22"/>
+        </w:rPr>
+        <w:t>- Third Party</w:t>
+      </w:r>
+    </w:p>
+    <w:p>
+      <w:pPr>
+        <w:jc w:val="both"/>
+        <w:rPr>
+          <w:b/>
+          <w:sz w:val="28"/>
+          <w:lang w:val="en-US"/>
+        </w:rPr>
+      </w:pPr>
     </w:p>
     <w:p>
       <w:pPr>
         <w:pStyle w:val="Paragrafoelenco"/>
+        <w:numPr>
+          <w:ilvl w:val="0"/>
+          <w:numId w:val="12"/>
+        </w:numPr>
+        <w:jc w:val="center"/>
         <w:rPr>
           <w:rFonts w:cs="Times New Roman"/>
           <w:b/>
@@ -6220,10 +7685,36 @@
           <w:lang w:val="en-US"/>
         </w:rPr>
       </w:pPr>
+      <w:r>
+        <w:rPr>
+          <w:rFonts w:cs="Times New Roman"/>
+          <w:b/>
+          <w:color w:val="1F4E79" w:themeColor="accent5" w:themeShade="80"/>
+          <w:sz w:val="32"/>
+          <w:szCs w:val="20"/>
+          <w:lang w:val="en-US"/>
+        </w:rPr>
+        <w:t>Requirements Traceability</w:t>
+      </w:r>
     </w:p>
     <w:p>
       <w:pPr>
         <w:pStyle w:val="Paragrafoelenco"/>
+        <w:rPr>
+          <w:rFonts w:cs="Times New Roman"/>
+          <w:b/>
+          <w:color w:val="1F4E79" w:themeColor="accent5" w:themeShade="80"/>
+          <w:sz w:val="32"/>
+          <w:szCs w:val="20"/>
+          <w:lang w:val="en-US"/>
+        </w:rPr>
+      </w:pPr>
+    </w:p>
+    <w:p>
+      <w:pPr>
+        <w:pStyle w:val="Paragrafoelenco"/>
+        <w:ind w:left="0"/>
+        <w:jc w:val="both"/>
         <w:rPr>
           <w:rFonts w:cs="Times New Roman"/>
           <w:szCs w:val="20"/>
@@ -6439,7 +7930,27 @@
           <w:szCs w:val="22"/>
           <w:lang w:val="en-US" w:eastAsia="it-IT"/>
         </w:rPr>
-        <w:t>: The system has to allow the third party that wants to retrieve some data to choose between an individual request or an aggregate one.</w:t>
+        <w:t xml:space="preserve">: The system has to allow the third party that wants to retrieve some data to choose between an individual request </w:t>
+      </w:r>
+      <w:proofErr w:type="gramStart"/>
+      <w:r>
+        <w:rPr>
+          <w:rFonts w:eastAsia="Times New Roman" w:cs="Arial"/>
+          <w:color w:val="000000"/>
+          <w:szCs w:val="22"/>
+          <w:lang w:val="en-US" w:eastAsia="it-IT"/>
+        </w:rPr>
+        <w:t>or</w:t>
+      </w:r>
+      <w:proofErr w:type="gramEnd"/>
+      <w:r>
+        <w:rPr>
+          <w:rFonts w:eastAsia="Times New Roman" w:cs="Arial"/>
+          <w:color w:val="000000"/>
+          <w:szCs w:val="22"/>
+          <w:lang w:val="en-US" w:eastAsia="it-IT"/>
+        </w:rPr>
+        <w:t xml:space="preserve"> an aggregate one.</w:t>
       </w:r>
     </w:p>
     <w:p>
@@ -6468,6 +7979,7 @@
           <w:szCs w:val="22"/>
           <w:lang w:val="en-US" w:eastAsia="it-IT"/>
         </w:rPr>
+        <w:lastRenderedPageBreak/>
         <w:t>RequestManager</w:t>
       </w:r>
       <w:proofErr w:type="spellEnd"/>
@@ -6745,25 +8257,7 @@
           <w:szCs w:val="22"/>
           <w:lang w:val="en-US" w:eastAsia="it-IT"/>
         </w:rPr>
-        <w:t xml:space="preserve">contains the logic about </w:t>
-      </w:r>
-      <w:r>
-        <w:rPr>
-          <w:rFonts w:eastAsia="Times New Roman" w:cs="Arial"/>
-          <w:color w:val="000000"/>
-          <w:szCs w:val="22"/>
-          <w:lang w:val="en-US" w:eastAsia="it-IT"/>
-        </w:rPr>
-        <w:t>aggregate</w:t>
-      </w:r>
-      <w:r>
-        <w:rPr>
-          <w:rFonts w:eastAsia="Times New Roman" w:cs="Arial"/>
-          <w:color w:val="000000"/>
-          <w:szCs w:val="22"/>
-          <w:lang w:val="en-US" w:eastAsia="it-IT"/>
-        </w:rPr>
-        <w:t xml:space="preserve"> requests</w:t>
+        <w:t>contains the logic about aggregate requests</w:t>
       </w:r>
       <w:r>
         <w:rPr>
@@ -6887,19 +8381,17 @@
           <w:szCs w:val="22"/>
           <w:lang w:val="en-US" w:eastAsia="it-IT"/>
         </w:rPr>
-        <w:t xml:space="preserve"> send to the user a push notification with the </w:t>
-      </w:r>
-      <w:proofErr w:type="spellStart"/>
-      <w:r>
-        <w:rPr>
-          <w:rFonts w:eastAsia="Times New Roman" w:cs="Arial"/>
-          <w:color w:val="000000"/>
-          <w:szCs w:val="22"/>
-          <w:lang w:val="en-US" w:eastAsia="it-IT"/>
-        </w:rPr>
-        <w:t>informations</w:t>
-      </w:r>
-      <w:proofErr w:type="spellEnd"/>
+        <w:t xml:space="preserve"> send to the user a push no</w:t>
+      </w:r>
+      <w:r>
+        <w:rPr>
+          <w:rFonts w:eastAsia="Times New Roman" w:cs="Arial"/>
+          <w:color w:val="000000"/>
+          <w:szCs w:val="22"/>
+          <w:lang w:val="en-US" w:eastAsia="it-IT"/>
+        </w:rPr>
+        <w:t>tification with the information</w:t>
+      </w:r>
       <w:r>
         <w:rPr>
           <w:rFonts w:eastAsia="Times New Roman" w:cs="Arial"/>
@@ -7012,7 +8504,6 @@
           <w:szCs w:val="22"/>
           <w:lang w:val="en-US" w:eastAsia="it-IT"/>
         </w:rPr>
-        <w:lastRenderedPageBreak/>
         <w:t>R</w:t>
       </w:r>
       <w:r>
@@ -7306,6 +8797,7 @@
           <w:szCs w:val="22"/>
           <w:lang w:val="en-US" w:eastAsia="it-IT"/>
         </w:rPr>
+        <w:lastRenderedPageBreak/>
         <w:t>ResponseManager</w:t>
       </w:r>
       <w:proofErr w:type="spellEnd"/>
@@ -7343,16 +8835,7 @@
           <w:szCs w:val="22"/>
           <w:lang w:val="en-US" w:eastAsia="it-IT"/>
         </w:rPr>
-        <w:t>handles the user’s answer allowing him to accept or refuse the request</w:t>
-      </w:r>
-      <w:r>
-        <w:rPr>
-          <w:rFonts w:eastAsia="Times New Roman" w:cs="Arial"/>
-          <w:color w:val="000000"/>
-          <w:szCs w:val="22"/>
-          <w:lang w:val="en-US" w:eastAsia="it-IT"/>
-        </w:rPr>
-        <w:t xml:space="preserve"> of subscription.</w:t>
+        <w:t>handles the user’s answer allowing him to accept or refuse the request of subscription.</w:t>
       </w:r>
     </w:p>
     <w:p>
@@ -7456,25 +8939,7 @@
           <w:szCs w:val="22"/>
           <w:lang w:val="en-US" w:eastAsia="it-IT"/>
         </w:rPr>
-        <w:t xml:space="preserve"> about the request</w:t>
-      </w:r>
-      <w:r>
-        <w:rPr>
-          <w:rFonts w:eastAsia="Times New Roman" w:cs="Arial"/>
-          <w:color w:val="000000"/>
-          <w:szCs w:val="22"/>
-          <w:lang w:val="en-US" w:eastAsia="it-IT"/>
-        </w:rPr>
-        <w:t xml:space="preserve"> of subscription</w:t>
-      </w:r>
-      <w:r>
-        <w:rPr>
-          <w:rFonts w:eastAsia="Times New Roman" w:cs="Arial"/>
-          <w:color w:val="000000"/>
-          <w:szCs w:val="22"/>
-          <w:lang w:val="en-US" w:eastAsia="it-IT"/>
-        </w:rPr>
-        <w:t xml:space="preserve"> that has been made</w:t>
+        <w:t xml:space="preserve"> about the request of subscription that has been made</w:t>
       </w:r>
       <w:r>
         <w:rPr>
@@ -7750,22 +9215,7 @@
           <w:rFonts w:cs="Times New Roman"/>
           <w:lang w:val="en-US"/>
         </w:rPr>
-        <w:t xml:space="preserve">: The system must allow the User to analyze its own data and stats providing him a way to access to all registered data and stats and giving him the possibility </w:t>
-      </w:r>
-      <w:r>
-        <w:rPr>
-          <w:rFonts w:cs="Times New Roman"/>
-          <w:lang w:val="en-US"/>
-        </w:rPr>
-        <w:lastRenderedPageBreak/>
-        <w:t>to consult both their aggregate (ex: daily average) values and precise measurements</w:t>
-      </w:r>
-      <w:r>
-        <w:rPr>
-          <w:rFonts w:cs="Times New Roman"/>
-          <w:lang w:val="en-US"/>
-        </w:rPr>
-        <w:t>.</w:t>
+        <w:t>: The system must allow the User to analyze its own data and stats providing him a way to access to all registered data and stats and giving him the possibility to consult both their aggregate (ex: daily average) values and precise measurements.</w:t>
       </w:r>
     </w:p>
     <w:p>
@@ -8134,6 +9584,7 @@
           <w:szCs w:val="22"/>
           <w:lang w:val="en-US" w:eastAsia="it-IT"/>
         </w:rPr>
+        <w:lastRenderedPageBreak/>
         <w:t>RunOrganizationManager</w:t>
       </w:r>
       <w:proofErr w:type="spellEnd"/>
@@ -8402,7 +9853,6 @@
     <w:p>
       <w:pPr>
         <w:spacing w:after="0"/>
-        <w:ind w:left="708"/>
         <w:jc w:val="both"/>
         <w:textAlignment w:val="baseline"/>
         <w:rPr>
@@ -8448,17 +9898,7 @@
           <w:szCs w:val="22"/>
           <w:lang w:val="en-US" w:eastAsia="it-IT"/>
         </w:rPr>
-        <w:t xml:space="preserve">’): the </w:t>
-      </w:r>
-      <w:r>
-        <w:rPr>
-          <w:rFonts w:eastAsia="Times New Roman" w:cs="Arial"/>
-          <w:color w:val="000000"/>
-          <w:szCs w:val="22"/>
-          <w:lang w:val="en-US" w:eastAsia="it-IT"/>
-        </w:rPr>
-        <w:lastRenderedPageBreak/>
-        <w:t>interfaces exposed by the application server are the ones provided by the three ‘Router’ components.</w:t>
+        <w:t>’): the interfaces exposed by the application server are the ones provided by the three ‘Router’ components.</w:t>
       </w:r>
     </w:p>
     <w:p>
@@ -8484,8 +9924,8 @@
       </w:pPr>
     </w:p>
     <w:sectPr>
-      <w:footerReference w:type="even" r:id="rId15"/>
-      <w:footerReference w:type="default" r:id="rId16"/>
+      <w:footerReference w:type="even" r:id="rId20"/>
+      <w:footerReference w:type="default" r:id="rId21"/>
       <w:pgSz w:w="11900" w:h="16840"/>
       <w:pgMar w:top="1417" w:right="1134" w:bottom="1134" w:left="1134" w:header="708" w:footer="708" w:gutter="0"/>
       <w:cols w:space="708"/>
@@ -8496,7 +9936,7 @@
 </file>
 
 <file path=word/endnotes.xml><?xml version="1.0" encoding="utf-8"?>
-<w:endnotes xmlns:wpc="http://schemas.microsoft.com/office/word/2010/wordprocessingCanvas" xmlns:cx="http://schemas.microsoft.com/office/drawing/2014/chartex" xmlns:cx1="http://schemas.microsoft.com/office/drawing/2015/9/8/chartex" xmlns:cx2="http://schemas.microsoft.com/office/drawing/2015/10/21/chartex" xmlns:cx3="http://schemas.microsoft.com/office/drawing/2016/5/9/chartex" xmlns:cx4="http://schemas.microsoft.com/office/drawing/2016/5/10/chartex" xmlns:cx5="http://schemas.microsoft.com/office/drawing/2016/5/11/chartex" xmlns:cx6="http://schemas.microsoft.com/office/drawing/2016/5/12/chartex" xmlns:cx7="http://schemas.microsoft.com/office/drawing/2016/5/13/chartex" xmlns:cx8="http://schemas.microsoft.com/office/drawing/2016/5/14/chartex" xmlns:mc="http://schemas.openxmlformats.org/markup-compatibility/2006" xmlns:aink="http://schemas.microsoft.com/office/drawing/2016/ink" xmlns:am3d="http://schemas.microsoft.com/office/drawing/2017/model3d" xmlns:o="urn:schemas-microsoft-com:office:office" xmlns:r="http://schemas.openxmlformats.org/officeDocument/2006/relationships" xmlns:m="http://schemas.openxmlformats.org/officeDocument/2006/math" xmlns:v="urn:schemas-microsoft-com:vml" xmlns:wp14="http://schemas.microsoft.com/office/word/2010/wordprocessingDrawing" xmlns:wp="http://schemas.openxmlformats.org/drawingml/2006/wordprocessingDrawing" xmlns:w10="urn:schemas-microsoft-com:office:word" xmlns:w="http://schemas.openxmlformats.org/wordprocessingml/2006/main" xmlns:w14="http://schemas.microsoft.com/office/word/2010/wordml" xmlns:w15="http://schemas.microsoft.com/office/word/2012/wordml" xmlns:w16cid="http://schemas.microsoft.com/office/word/2016/wordml/cid" xmlns:w16se="http://schemas.microsoft.com/office/word/2015/wordml/symex" xmlns:wpg="http://schemas.microsoft.com/office/word/2010/wordprocessingGroup" xmlns:wpi="http://schemas.microsoft.com/office/word/2010/wordprocessingInk" xmlns:wne="http://schemas.microsoft.com/office/word/2006/wordml" xmlns:wps="http://schemas.microsoft.com/office/word/2010/wordprocessingShape" mc:Ignorable="w14 w15 w16se w16cid wp14">
+<w:endnotes xmlns:wpc="http://schemas.microsoft.com/office/word/2010/wordprocessingCanvas" xmlns:mc="http://schemas.openxmlformats.org/markup-compatibility/2006" xmlns:o="urn:schemas-microsoft-com:office:office" xmlns:r="http://schemas.openxmlformats.org/officeDocument/2006/relationships" xmlns:m="http://schemas.openxmlformats.org/officeDocument/2006/math" xmlns:v="urn:schemas-microsoft-com:vml" xmlns:wp14="http://schemas.microsoft.com/office/word/2010/wordprocessingDrawing" xmlns:wp="http://schemas.openxmlformats.org/drawingml/2006/wordprocessingDrawing" xmlns:w10="urn:schemas-microsoft-com:office:word" xmlns:w="http://schemas.openxmlformats.org/wordprocessingml/2006/main" xmlns:w14="http://schemas.microsoft.com/office/word/2010/wordml" xmlns:w15="http://schemas.microsoft.com/office/word/2012/wordml" xmlns:wpg="http://schemas.microsoft.com/office/word/2010/wordprocessingGroup" xmlns:wpi="http://schemas.microsoft.com/office/word/2010/wordprocessingInk" xmlns:wne="http://schemas.microsoft.com/office/word/2006/wordml" xmlns:wps="http://schemas.microsoft.com/office/word/2010/wordprocessingShape" mc:Ignorable="w14 w15 wp14">
   <w:endnote w:type="separator" w:id="-1">
     <w:p>
       <w:pPr>
@@ -8521,7 +9961,7 @@
 </file>
 
 <file path=word/footer1.xml><?xml version="1.0" encoding="utf-8"?>
-<w:ftr xmlns:wpc="http://schemas.microsoft.com/office/word/2010/wordprocessingCanvas" xmlns:cx="http://schemas.microsoft.com/office/drawing/2014/chartex" xmlns:cx1="http://schemas.microsoft.com/office/drawing/2015/9/8/chartex" xmlns:cx2="http://schemas.microsoft.com/office/drawing/2015/10/21/chartex" xmlns:cx3="http://schemas.microsoft.com/office/drawing/2016/5/9/chartex" xmlns:cx4="http://schemas.microsoft.com/office/drawing/2016/5/10/chartex" xmlns:cx5="http://schemas.microsoft.com/office/drawing/2016/5/11/chartex" xmlns:cx6="http://schemas.microsoft.com/office/drawing/2016/5/12/chartex" xmlns:cx7="http://schemas.microsoft.com/office/drawing/2016/5/13/chartex" xmlns:cx8="http://schemas.microsoft.com/office/drawing/2016/5/14/chartex" xmlns:mc="http://schemas.openxmlformats.org/markup-compatibility/2006" xmlns:aink="http://schemas.microsoft.com/office/drawing/2016/ink" xmlns:am3d="http://schemas.microsoft.com/office/drawing/2017/model3d" xmlns:o="urn:schemas-microsoft-com:office:office" xmlns:r="http://schemas.openxmlformats.org/officeDocument/2006/relationships" xmlns:m="http://schemas.openxmlformats.org/officeDocument/2006/math" xmlns:v="urn:schemas-microsoft-com:vml" xmlns:wp14="http://schemas.microsoft.com/office/word/2010/wordprocessingDrawing" xmlns:wp="http://schemas.openxmlformats.org/drawingml/2006/wordprocessingDrawing" xmlns:w10="urn:schemas-microsoft-com:office:word" xmlns:w="http://schemas.openxmlformats.org/wordprocessingml/2006/main" xmlns:w14="http://schemas.microsoft.com/office/word/2010/wordml" xmlns:w15="http://schemas.microsoft.com/office/word/2012/wordml" xmlns:w16cid="http://schemas.microsoft.com/office/word/2016/wordml/cid" xmlns:w16se="http://schemas.microsoft.com/office/word/2015/wordml/symex" xmlns:wpg="http://schemas.microsoft.com/office/word/2010/wordprocessingGroup" xmlns:wpi="http://schemas.microsoft.com/office/word/2010/wordprocessingInk" xmlns:wne="http://schemas.microsoft.com/office/word/2006/wordml" xmlns:wps="http://schemas.microsoft.com/office/word/2010/wordprocessingShape" mc:Ignorable="w14 w15 w16se w16cid wp14">
+<w:ftr xmlns:wpc="http://schemas.microsoft.com/office/word/2010/wordprocessingCanvas" xmlns:mc="http://schemas.openxmlformats.org/markup-compatibility/2006" xmlns:o="urn:schemas-microsoft-com:office:office" xmlns:r="http://schemas.openxmlformats.org/officeDocument/2006/relationships" xmlns:m="http://schemas.openxmlformats.org/officeDocument/2006/math" xmlns:v="urn:schemas-microsoft-com:vml" xmlns:wp14="http://schemas.microsoft.com/office/word/2010/wordprocessingDrawing" xmlns:wp="http://schemas.openxmlformats.org/drawingml/2006/wordprocessingDrawing" xmlns:w10="urn:schemas-microsoft-com:office:word" xmlns:w="http://schemas.openxmlformats.org/wordprocessingml/2006/main" xmlns:w14="http://schemas.microsoft.com/office/word/2010/wordml" xmlns:w15="http://schemas.microsoft.com/office/word/2012/wordml" xmlns:wpg="http://schemas.microsoft.com/office/word/2010/wordprocessingGroup" xmlns:wpi="http://schemas.microsoft.com/office/word/2010/wordprocessingInk" xmlns:wne="http://schemas.microsoft.com/office/word/2006/wordml" xmlns:wps="http://schemas.microsoft.com/office/word/2010/wordprocessingShape" mc:Ignorable="w14 w15 wp14">
   <w:sdt>
     <w:sdtPr>
       <w:rPr>
@@ -8578,7 +10018,7 @@
 </file>
 
 <file path=word/footer2.xml><?xml version="1.0" encoding="utf-8"?>
-<w:ftr xmlns:wpc="http://schemas.microsoft.com/office/word/2010/wordprocessingCanvas" xmlns:cx="http://schemas.microsoft.com/office/drawing/2014/chartex" xmlns:cx1="http://schemas.microsoft.com/office/drawing/2015/9/8/chartex" xmlns:cx2="http://schemas.microsoft.com/office/drawing/2015/10/21/chartex" xmlns:cx3="http://schemas.microsoft.com/office/drawing/2016/5/9/chartex" xmlns:cx4="http://schemas.microsoft.com/office/drawing/2016/5/10/chartex" xmlns:cx5="http://schemas.microsoft.com/office/drawing/2016/5/11/chartex" xmlns:cx6="http://schemas.microsoft.com/office/drawing/2016/5/12/chartex" xmlns:cx7="http://schemas.microsoft.com/office/drawing/2016/5/13/chartex" xmlns:cx8="http://schemas.microsoft.com/office/drawing/2016/5/14/chartex" xmlns:mc="http://schemas.openxmlformats.org/markup-compatibility/2006" xmlns:aink="http://schemas.microsoft.com/office/drawing/2016/ink" xmlns:am3d="http://schemas.microsoft.com/office/drawing/2017/model3d" xmlns:o="urn:schemas-microsoft-com:office:office" xmlns:r="http://schemas.openxmlformats.org/officeDocument/2006/relationships" xmlns:m="http://schemas.openxmlformats.org/officeDocument/2006/math" xmlns:v="urn:schemas-microsoft-com:vml" xmlns:wp14="http://schemas.microsoft.com/office/word/2010/wordprocessingDrawing" xmlns:wp="http://schemas.openxmlformats.org/drawingml/2006/wordprocessingDrawing" xmlns:w10="urn:schemas-microsoft-com:office:word" xmlns:w="http://schemas.openxmlformats.org/wordprocessingml/2006/main" xmlns:w14="http://schemas.microsoft.com/office/word/2010/wordml" xmlns:w15="http://schemas.microsoft.com/office/word/2012/wordml" xmlns:w16cid="http://schemas.microsoft.com/office/word/2016/wordml/cid" xmlns:w16se="http://schemas.microsoft.com/office/word/2015/wordml/symex" xmlns:wpg="http://schemas.microsoft.com/office/word/2010/wordprocessingGroup" xmlns:wpi="http://schemas.microsoft.com/office/word/2010/wordprocessingInk" xmlns:wne="http://schemas.microsoft.com/office/word/2006/wordml" xmlns:wps="http://schemas.microsoft.com/office/word/2010/wordprocessingShape" mc:Ignorable="w14 w15 w16se w16cid wp14">
+<w:ftr xmlns:wpc="http://schemas.microsoft.com/office/word/2010/wordprocessingCanvas" xmlns:mc="http://schemas.openxmlformats.org/markup-compatibility/2006" xmlns:o="urn:schemas-microsoft-com:office:office" xmlns:r="http://schemas.openxmlformats.org/officeDocument/2006/relationships" xmlns:m="http://schemas.openxmlformats.org/officeDocument/2006/math" xmlns:v="urn:schemas-microsoft-com:vml" xmlns:wp14="http://schemas.microsoft.com/office/word/2010/wordprocessingDrawing" xmlns:wp="http://schemas.openxmlformats.org/drawingml/2006/wordprocessingDrawing" xmlns:w10="urn:schemas-microsoft-com:office:word" xmlns:w="http://schemas.openxmlformats.org/wordprocessingml/2006/main" xmlns:w14="http://schemas.microsoft.com/office/word/2010/wordml" xmlns:w15="http://schemas.microsoft.com/office/word/2012/wordml" xmlns:wpg="http://schemas.microsoft.com/office/word/2010/wordprocessingGroup" xmlns:wpi="http://schemas.microsoft.com/office/word/2010/wordprocessingInk" xmlns:wne="http://schemas.microsoft.com/office/word/2006/wordml" xmlns:wps="http://schemas.microsoft.com/office/word/2010/wordprocessingShape" mc:Ignorable="w14 w15 wp14">
   <w:sdt>
     <w:sdtPr>
       <w:rPr>
@@ -8627,7 +10067,7 @@
             <w:rStyle w:val="Numeropagina"/>
             <w:noProof/>
           </w:rPr>
-          <w:t>1</w:t>
+          <w:t>26</w:t>
         </w:r>
         <w:r>
           <w:rPr>
@@ -8648,7 +10088,7 @@
 </file>
 
 <file path=word/footnotes.xml><?xml version="1.0" encoding="utf-8"?>
-<w:footnotes xmlns:wpc="http://schemas.microsoft.com/office/word/2010/wordprocessingCanvas" xmlns:cx="http://schemas.microsoft.com/office/drawing/2014/chartex" xmlns:cx1="http://schemas.microsoft.com/office/drawing/2015/9/8/chartex" xmlns:cx2="http://schemas.microsoft.com/office/drawing/2015/10/21/chartex" xmlns:cx3="http://schemas.microsoft.com/office/drawing/2016/5/9/chartex" xmlns:cx4="http://schemas.microsoft.com/office/drawing/2016/5/10/chartex" xmlns:cx5="http://schemas.microsoft.com/office/drawing/2016/5/11/chartex" xmlns:cx6="http://schemas.microsoft.com/office/drawing/2016/5/12/chartex" xmlns:cx7="http://schemas.microsoft.com/office/drawing/2016/5/13/chartex" xmlns:cx8="http://schemas.microsoft.com/office/drawing/2016/5/14/chartex" xmlns:mc="http://schemas.openxmlformats.org/markup-compatibility/2006" xmlns:aink="http://schemas.microsoft.com/office/drawing/2016/ink" xmlns:am3d="http://schemas.microsoft.com/office/drawing/2017/model3d" xmlns:o="urn:schemas-microsoft-com:office:office" xmlns:r="http://schemas.openxmlformats.org/officeDocument/2006/relationships" xmlns:m="http://schemas.openxmlformats.org/officeDocument/2006/math" xmlns:v="urn:schemas-microsoft-com:vml" xmlns:wp14="http://schemas.microsoft.com/office/word/2010/wordprocessingDrawing" xmlns:wp="http://schemas.openxmlformats.org/drawingml/2006/wordprocessingDrawing" xmlns:w10="urn:schemas-microsoft-com:office:word" xmlns:w="http://schemas.openxmlformats.org/wordprocessingml/2006/main" xmlns:w14="http://schemas.microsoft.com/office/word/2010/wordml" xmlns:w15="http://schemas.microsoft.com/office/word/2012/wordml" xmlns:w16cid="http://schemas.microsoft.com/office/word/2016/wordml/cid" xmlns:w16se="http://schemas.microsoft.com/office/word/2015/wordml/symex" xmlns:wpg="http://schemas.microsoft.com/office/word/2010/wordprocessingGroup" xmlns:wpi="http://schemas.microsoft.com/office/word/2010/wordprocessingInk" xmlns:wne="http://schemas.microsoft.com/office/word/2006/wordml" xmlns:wps="http://schemas.microsoft.com/office/word/2010/wordprocessingShape" mc:Ignorable="w14 w15 w16se w16cid wp14">
+<w:footnotes xmlns:wpc="http://schemas.microsoft.com/office/word/2010/wordprocessingCanvas" xmlns:mc="http://schemas.openxmlformats.org/markup-compatibility/2006" xmlns:o="urn:schemas-microsoft-com:office:office" xmlns:r="http://schemas.openxmlformats.org/officeDocument/2006/relationships" xmlns:m="http://schemas.openxmlformats.org/officeDocument/2006/math" xmlns:v="urn:schemas-microsoft-com:vml" xmlns:wp14="http://schemas.microsoft.com/office/word/2010/wordprocessingDrawing" xmlns:wp="http://schemas.openxmlformats.org/drawingml/2006/wordprocessingDrawing" xmlns:w10="urn:schemas-microsoft-com:office:word" xmlns:w="http://schemas.openxmlformats.org/wordprocessingml/2006/main" xmlns:w14="http://schemas.microsoft.com/office/word/2010/wordml" xmlns:w15="http://schemas.microsoft.com/office/word/2012/wordml" xmlns:wpg="http://schemas.microsoft.com/office/word/2010/wordprocessingGroup" xmlns:wpi="http://schemas.microsoft.com/office/word/2010/wordprocessingInk" xmlns:wne="http://schemas.microsoft.com/office/word/2006/wordml" xmlns:wps="http://schemas.microsoft.com/office/word/2010/wordprocessingShape" mc:Ignorable="w14 w15 wp14">
   <w:footnote w:type="separator" w:id="-1">
     <w:p>
       <w:pPr>
@@ -8673,7 +10113,7 @@
 </file>
 
 <file path=word/numbering.xml><?xml version="1.0" encoding="utf-8"?>
-<w:numbering xmlns:wpc="http://schemas.microsoft.com/office/word/2010/wordprocessingCanvas" xmlns:cx="http://schemas.microsoft.com/office/drawing/2014/chartex" xmlns:cx1="http://schemas.microsoft.com/office/drawing/2015/9/8/chartex" xmlns:cx2="http://schemas.microsoft.com/office/drawing/2015/10/21/chartex" xmlns:cx3="http://schemas.microsoft.com/office/drawing/2016/5/9/chartex" xmlns:cx4="http://schemas.microsoft.com/office/drawing/2016/5/10/chartex" xmlns:cx5="http://schemas.microsoft.com/office/drawing/2016/5/11/chartex" xmlns:cx6="http://schemas.microsoft.com/office/drawing/2016/5/12/chartex" xmlns:cx7="http://schemas.microsoft.com/office/drawing/2016/5/13/chartex" xmlns:cx8="http://schemas.microsoft.com/office/drawing/2016/5/14/chartex" xmlns:mc="http://schemas.openxmlformats.org/markup-compatibility/2006" xmlns:aink="http://schemas.microsoft.com/office/drawing/2016/ink" xmlns:am3d="http://schemas.microsoft.com/office/drawing/2017/model3d" xmlns:o="urn:schemas-microsoft-com:office:office" xmlns:r="http://schemas.openxmlformats.org/officeDocument/2006/relationships" xmlns:m="http://schemas.openxmlformats.org/officeDocument/2006/math" xmlns:v="urn:schemas-microsoft-com:vml" xmlns:wp14="http://schemas.microsoft.com/office/word/2010/wordprocessingDrawing" xmlns:wp="http://schemas.openxmlformats.org/drawingml/2006/wordprocessingDrawing" xmlns:w10="urn:schemas-microsoft-com:office:word" xmlns:w="http://schemas.openxmlformats.org/wordprocessingml/2006/main" xmlns:w14="http://schemas.microsoft.com/office/word/2010/wordml" xmlns:w15="http://schemas.microsoft.com/office/word/2012/wordml" xmlns:w16cid="http://schemas.microsoft.com/office/word/2016/wordml/cid" xmlns:w16se="http://schemas.microsoft.com/office/word/2015/wordml/symex" xmlns:wpg="http://schemas.microsoft.com/office/word/2010/wordprocessingGroup" xmlns:wpi="http://schemas.microsoft.com/office/word/2010/wordprocessingInk" xmlns:wne="http://schemas.microsoft.com/office/word/2006/wordml" xmlns:wps="http://schemas.microsoft.com/office/word/2010/wordprocessingShape" mc:Ignorable="w14 w15 w16se w16cid wp14">
+<w:numbering xmlns:wpc="http://schemas.microsoft.com/office/word/2010/wordprocessingCanvas" xmlns:mc="http://schemas.openxmlformats.org/markup-compatibility/2006" xmlns:o="urn:schemas-microsoft-com:office:office" xmlns:r="http://schemas.openxmlformats.org/officeDocument/2006/relationships" xmlns:m="http://schemas.openxmlformats.org/officeDocument/2006/math" xmlns:v="urn:schemas-microsoft-com:vml" xmlns:wp14="http://schemas.microsoft.com/office/word/2010/wordprocessingDrawing" xmlns:wp="http://schemas.openxmlformats.org/drawingml/2006/wordprocessingDrawing" xmlns:w10="urn:schemas-microsoft-com:office:word" xmlns:w="http://schemas.openxmlformats.org/wordprocessingml/2006/main" xmlns:w14="http://schemas.microsoft.com/office/word/2010/wordml" xmlns:w15="http://schemas.microsoft.com/office/word/2012/wordml" xmlns:wpg="http://schemas.microsoft.com/office/word/2010/wordprocessingGroup" xmlns:wpi="http://schemas.microsoft.com/office/word/2010/wordprocessingInk" xmlns:wne="http://schemas.microsoft.com/office/word/2006/wordml" xmlns:wps="http://schemas.microsoft.com/office/word/2010/wordprocessingShape" mc:Ignorable="w14 w15 wp14">
   <w:abstractNum w:abstractNumId="0" w15:restartNumberingAfterBreak="0">
     <w:nsid w:val="02756910"/>
     <w:multiLevelType w:val="multilevel"/>
@@ -9813,6 +11253,95 @@
     </w:lvl>
   </w:abstractNum>
   <w:abstractNum w:abstractNumId="10" w15:restartNumberingAfterBreak="0">
+    <w:nsid w:val="2C334AA8"/>
+    <w:multiLevelType w:val="hybridMultilevel"/>
+    <w:tmpl w:val="3FA65448"/>
+    <w:lvl w:ilvl="0" w:tplc="0410000F">
+      <w:start w:val="1"/>
+      <w:numFmt w:val="decimal"/>
+      <w:lvlText w:val="%1."/>
+      <w:lvlJc w:val="left"/>
+      <w:pPr>
+        <w:ind w:left="360" w:hanging="360"/>
+      </w:pPr>
+      <w:rPr>
+        <w:rFonts w:hint="default"/>
+      </w:rPr>
+    </w:lvl>
+    <w:lvl w:ilvl="1" w:tplc="04100019" w:tentative="1">
+      <w:start w:val="1"/>
+      <w:numFmt w:val="lowerLetter"/>
+      <w:lvlText w:val="%2."/>
+      <w:lvlJc w:val="left"/>
+      <w:pPr>
+        <w:ind w:left="1080" w:hanging="360"/>
+      </w:pPr>
+    </w:lvl>
+    <w:lvl w:ilvl="2" w:tplc="0410001B" w:tentative="1">
+      <w:start w:val="1"/>
+      <w:numFmt w:val="lowerRoman"/>
+      <w:lvlText w:val="%3."/>
+      <w:lvlJc w:val="right"/>
+      <w:pPr>
+        <w:ind w:left="1800" w:hanging="180"/>
+      </w:pPr>
+    </w:lvl>
+    <w:lvl w:ilvl="3" w:tplc="0410000F" w:tentative="1">
+      <w:start w:val="1"/>
+      <w:numFmt w:val="decimal"/>
+      <w:lvlText w:val="%4."/>
+      <w:lvlJc w:val="left"/>
+      <w:pPr>
+        <w:ind w:left="2520" w:hanging="360"/>
+      </w:pPr>
+    </w:lvl>
+    <w:lvl w:ilvl="4" w:tplc="04100019" w:tentative="1">
+      <w:start w:val="1"/>
+      <w:numFmt w:val="lowerLetter"/>
+      <w:lvlText w:val="%5."/>
+      <w:lvlJc w:val="left"/>
+      <w:pPr>
+        <w:ind w:left="3240" w:hanging="360"/>
+      </w:pPr>
+    </w:lvl>
+    <w:lvl w:ilvl="5" w:tplc="0410001B" w:tentative="1">
+      <w:start w:val="1"/>
+      <w:numFmt w:val="lowerRoman"/>
+      <w:lvlText w:val="%6."/>
+      <w:lvlJc w:val="right"/>
+      <w:pPr>
+        <w:ind w:left="3960" w:hanging="180"/>
+      </w:pPr>
+    </w:lvl>
+    <w:lvl w:ilvl="6" w:tplc="0410000F" w:tentative="1">
+      <w:start w:val="1"/>
+      <w:numFmt w:val="decimal"/>
+      <w:lvlText w:val="%7."/>
+      <w:lvlJc w:val="left"/>
+      <w:pPr>
+        <w:ind w:left="4680" w:hanging="360"/>
+      </w:pPr>
+    </w:lvl>
+    <w:lvl w:ilvl="7" w:tplc="04100019" w:tentative="1">
+      <w:start w:val="1"/>
+      <w:numFmt w:val="lowerLetter"/>
+      <w:lvlText w:val="%8."/>
+      <w:lvlJc w:val="left"/>
+      <w:pPr>
+        <w:ind w:left="5400" w:hanging="360"/>
+      </w:pPr>
+    </w:lvl>
+    <w:lvl w:ilvl="8" w:tplc="0410001B" w:tentative="1">
+      <w:start w:val="1"/>
+      <w:numFmt w:val="lowerRoman"/>
+      <w:lvlText w:val="%9."/>
+      <w:lvlJc w:val="right"/>
+      <w:pPr>
+        <w:ind w:left="6120" w:hanging="180"/>
+      </w:pPr>
+    </w:lvl>
+  </w:abstractNum>
+  <w:abstractNum w:abstractNumId="11" w15:restartNumberingAfterBreak="0">
     <w:nsid w:val="3A592ADE"/>
     <w:multiLevelType w:val="hybridMultilevel"/>
     <w:tmpl w:val="A89AA92A"/>
@@ -9901,7 +11430,7 @@
       </w:pPr>
     </w:lvl>
   </w:abstractNum>
-  <w:abstractNum w:abstractNumId="11" w15:restartNumberingAfterBreak="0">
+  <w:abstractNum w:abstractNumId="12" w15:restartNumberingAfterBreak="0">
     <w:nsid w:val="40B93994"/>
     <w:multiLevelType w:val="hybridMultilevel"/>
     <w:tmpl w:val="4A8A03E0"/>
@@ -10014,7 +11543,7 @@
       </w:rPr>
     </w:lvl>
   </w:abstractNum>
-  <w:abstractNum w:abstractNumId="12" w15:restartNumberingAfterBreak="0">
+  <w:abstractNum w:abstractNumId="13" w15:restartNumberingAfterBreak="0">
     <w:nsid w:val="42B3102B"/>
     <w:multiLevelType w:val="multilevel"/>
     <w:tmpl w:val="EFC63192"/>
@@ -10163,7 +11692,7 @@
       </w:rPr>
     </w:lvl>
   </w:abstractNum>
-  <w:abstractNum w:abstractNumId="13" w15:restartNumberingAfterBreak="0">
+  <w:abstractNum w:abstractNumId="14" w15:restartNumberingAfterBreak="0">
     <w:nsid w:val="44A66703"/>
     <w:multiLevelType w:val="multilevel"/>
     <w:tmpl w:val="0E3A0A98"/>
@@ -10313,7 +11842,7 @@
       </w:rPr>
     </w:lvl>
   </w:abstractNum>
-  <w:abstractNum w:abstractNumId="14" w15:restartNumberingAfterBreak="0">
+  <w:abstractNum w:abstractNumId="15" w15:restartNumberingAfterBreak="0">
     <w:nsid w:val="49AD2413"/>
     <w:multiLevelType w:val="hybridMultilevel"/>
     <w:tmpl w:val="F7E014FA"/>
@@ -10402,7 +11931,120 @@
       </w:pPr>
     </w:lvl>
   </w:abstractNum>
-  <w:abstractNum w:abstractNumId="15" w15:restartNumberingAfterBreak="0">
+  <w:abstractNum w:abstractNumId="16" w15:restartNumberingAfterBreak="0">
+    <w:nsid w:val="4EA5684C"/>
+    <w:multiLevelType w:val="hybridMultilevel"/>
+    <w:tmpl w:val="CC0EA906"/>
+    <w:lvl w:ilvl="0" w:tplc="04100001">
+      <w:start w:val="1"/>
+      <w:numFmt w:val="bullet"/>
+      <w:lvlText w:val=""/>
+      <w:lvlJc w:val="left"/>
+      <w:pPr>
+        <w:ind w:left="720" w:hanging="360"/>
+      </w:pPr>
+      <w:rPr>
+        <w:rFonts w:ascii="Symbol" w:hAnsi="Symbol" w:hint="default"/>
+      </w:rPr>
+    </w:lvl>
+    <w:lvl w:ilvl="1" w:tplc="04100003" w:tentative="1">
+      <w:start w:val="1"/>
+      <w:numFmt w:val="bullet"/>
+      <w:lvlText w:val="o"/>
+      <w:lvlJc w:val="left"/>
+      <w:pPr>
+        <w:ind w:left="1440" w:hanging="360"/>
+      </w:pPr>
+      <w:rPr>
+        <w:rFonts w:ascii="Courier New" w:hAnsi="Courier New" w:cs="Courier New" w:hint="default"/>
+      </w:rPr>
+    </w:lvl>
+    <w:lvl w:ilvl="2" w:tplc="04100005" w:tentative="1">
+      <w:start w:val="1"/>
+      <w:numFmt w:val="bullet"/>
+      <w:lvlText w:val=""/>
+      <w:lvlJc w:val="left"/>
+      <w:pPr>
+        <w:ind w:left="2160" w:hanging="360"/>
+      </w:pPr>
+      <w:rPr>
+        <w:rFonts w:ascii="Wingdings" w:hAnsi="Wingdings" w:hint="default"/>
+      </w:rPr>
+    </w:lvl>
+    <w:lvl w:ilvl="3" w:tplc="04100001" w:tentative="1">
+      <w:start w:val="1"/>
+      <w:numFmt w:val="bullet"/>
+      <w:lvlText w:val=""/>
+      <w:lvlJc w:val="left"/>
+      <w:pPr>
+        <w:ind w:left="2880" w:hanging="360"/>
+      </w:pPr>
+      <w:rPr>
+        <w:rFonts w:ascii="Symbol" w:hAnsi="Symbol" w:hint="default"/>
+      </w:rPr>
+    </w:lvl>
+    <w:lvl w:ilvl="4" w:tplc="04100003" w:tentative="1">
+      <w:start w:val="1"/>
+      <w:numFmt w:val="bullet"/>
+      <w:lvlText w:val="o"/>
+      <w:lvlJc w:val="left"/>
+      <w:pPr>
+        <w:ind w:left="3600" w:hanging="360"/>
+      </w:pPr>
+      <w:rPr>
+        <w:rFonts w:ascii="Courier New" w:hAnsi="Courier New" w:cs="Courier New" w:hint="default"/>
+      </w:rPr>
+    </w:lvl>
+    <w:lvl w:ilvl="5" w:tplc="04100005" w:tentative="1">
+      <w:start w:val="1"/>
+      <w:numFmt w:val="bullet"/>
+      <w:lvlText w:val=""/>
+      <w:lvlJc w:val="left"/>
+      <w:pPr>
+        <w:ind w:left="4320" w:hanging="360"/>
+      </w:pPr>
+      <w:rPr>
+        <w:rFonts w:ascii="Wingdings" w:hAnsi="Wingdings" w:hint="default"/>
+      </w:rPr>
+    </w:lvl>
+    <w:lvl w:ilvl="6" w:tplc="04100001" w:tentative="1">
+      <w:start w:val="1"/>
+      <w:numFmt w:val="bullet"/>
+      <w:lvlText w:val=""/>
+      <w:lvlJc w:val="left"/>
+      <w:pPr>
+        <w:ind w:left="5040" w:hanging="360"/>
+      </w:pPr>
+      <w:rPr>
+        <w:rFonts w:ascii="Symbol" w:hAnsi="Symbol" w:hint="default"/>
+      </w:rPr>
+    </w:lvl>
+    <w:lvl w:ilvl="7" w:tplc="04100003" w:tentative="1">
+      <w:start w:val="1"/>
+      <w:numFmt w:val="bullet"/>
+      <w:lvlText w:val="o"/>
+      <w:lvlJc w:val="left"/>
+      <w:pPr>
+        <w:ind w:left="5760" w:hanging="360"/>
+      </w:pPr>
+      <w:rPr>
+        <w:rFonts w:ascii="Courier New" w:hAnsi="Courier New" w:cs="Courier New" w:hint="default"/>
+      </w:rPr>
+    </w:lvl>
+    <w:lvl w:ilvl="8" w:tplc="04100005" w:tentative="1">
+      <w:start w:val="1"/>
+      <w:numFmt w:val="bullet"/>
+      <w:lvlText w:val=""/>
+      <w:lvlJc w:val="left"/>
+      <w:pPr>
+        <w:ind w:left="6480" w:hanging="360"/>
+      </w:pPr>
+      <w:rPr>
+        <w:rFonts w:ascii="Wingdings" w:hAnsi="Wingdings" w:hint="default"/>
+      </w:rPr>
+    </w:lvl>
+  </w:abstractNum>
+  <w:abstractNum w:abstractNumId="17" w15:restartNumberingAfterBreak="0">
     <w:nsid w:val="533E4470"/>
     <w:multiLevelType w:val="hybridMultilevel"/>
     <w:tmpl w:val="31DAF80A"/>
@@ -10515,7 +12157,7 @@
       </w:rPr>
     </w:lvl>
   </w:abstractNum>
-  <w:abstractNum w:abstractNumId="16" w15:restartNumberingAfterBreak="0">
+  <w:abstractNum w:abstractNumId="18" w15:restartNumberingAfterBreak="0">
     <w:nsid w:val="64420416"/>
     <w:multiLevelType w:val="multilevel"/>
     <w:tmpl w:val="FA181852"/>
@@ -10664,7 +12306,120 @@
       </w:rPr>
     </w:lvl>
   </w:abstractNum>
-  <w:abstractNum w:abstractNumId="17" w15:restartNumberingAfterBreak="0">
+  <w:abstractNum w:abstractNumId="19" w15:restartNumberingAfterBreak="0">
+    <w:nsid w:val="6AF05A45"/>
+    <w:multiLevelType w:val="hybridMultilevel"/>
+    <w:tmpl w:val="95D479FA"/>
+    <w:lvl w:ilvl="0" w:tplc="04100001">
+      <w:start w:val="1"/>
+      <w:numFmt w:val="bullet"/>
+      <w:lvlText w:val=""/>
+      <w:lvlJc w:val="left"/>
+      <w:pPr>
+        <w:ind w:left="1800" w:hanging="360"/>
+      </w:pPr>
+      <w:rPr>
+        <w:rFonts w:ascii="Symbol" w:hAnsi="Symbol" w:hint="default"/>
+      </w:rPr>
+    </w:lvl>
+    <w:lvl w:ilvl="1" w:tplc="04100003" w:tentative="1">
+      <w:start w:val="1"/>
+      <w:numFmt w:val="bullet"/>
+      <w:lvlText w:val="o"/>
+      <w:lvlJc w:val="left"/>
+      <w:pPr>
+        <w:ind w:left="2160" w:hanging="360"/>
+      </w:pPr>
+      <w:rPr>
+        <w:rFonts w:ascii="Courier New" w:hAnsi="Courier New" w:cs="Courier New" w:hint="default"/>
+      </w:rPr>
+    </w:lvl>
+    <w:lvl w:ilvl="2" w:tplc="04100005" w:tentative="1">
+      <w:start w:val="1"/>
+      <w:numFmt w:val="bullet"/>
+      <w:lvlText w:val=""/>
+      <w:lvlJc w:val="left"/>
+      <w:pPr>
+        <w:ind w:left="2880" w:hanging="360"/>
+      </w:pPr>
+      <w:rPr>
+        <w:rFonts w:ascii="Wingdings" w:hAnsi="Wingdings" w:hint="default"/>
+      </w:rPr>
+    </w:lvl>
+    <w:lvl w:ilvl="3" w:tplc="04100001" w:tentative="1">
+      <w:start w:val="1"/>
+      <w:numFmt w:val="bullet"/>
+      <w:lvlText w:val=""/>
+      <w:lvlJc w:val="left"/>
+      <w:pPr>
+        <w:ind w:left="3600" w:hanging="360"/>
+      </w:pPr>
+      <w:rPr>
+        <w:rFonts w:ascii="Symbol" w:hAnsi="Symbol" w:hint="default"/>
+      </w:rPr>
+    </w:lvl>
+    <w:lvl w:ilvl="4" w:tplc="04100003" w:tentative="1">
+      <w:start w:val="1"/>
+      <w:numFmt w:val="bullet"/>
+      <w:lvlText w:val="o"/>
+      <w:lvlJc w:val="left"/>
+      <w:pPr>
+        <w:ind w:left="4320" w:hanging="360"/>
+      </w:pPr>
+      <w:rPr>
+        <w:rFonts w:ascii="Courier New" w:hAnsi="Courier New" w:cs="Courier New" w:hint="default"/>
+      </w:rPr>
+    </w:lvl>
+    <w:lvl w:ilvl="5" w:tplc="04100005" w:tentative="1">
+      <w:start w:val="1"/>
+      <w:numFmt w:val="bullet"/>
+      <w:lvlText w:val=""/>
+      <w:lvlJc w:val="left"/>
+      <w:pPr>
+        <w:ind w:left="5040" w:hanging="360"/>
+      </w:pPr>
+      <w:rPr>
+        <w:rFonts w:ascii="Wingdings" w:hAnsi="Wingdings" w:hint="default"/>
+      </w:rPr>
+    </w:lvl>
+    <w:lvl w:ilvl="6" w:tplc="04100001" w:tentative="1">
+      <w:start w:val="1"/>
+      <w:numFmt w:val="bullet"/>
+      <w:lvlText w:val=""/>
+      <w:lvlJc w:val="left"/>
+      <w:pPr>
+        <w:ind w:left="5760" w:hanging="360"/>
+      </w:pPr>
+      <w:rPr>
+        <w:rFonts w:ascii="Symbol" w:hAnsi="Symbol" w:hint="default"/>
+      </w:rPr>
+    </w:lvl>
+    <w:lvl w:ilvl="7" w:tplc="04100003" w:tentative="1">
+      <w:start w:val="1"/>
+      <w:numFmt w:val="bullet"/>
+      <w:lvlText w:val="o"/>
+      <w:lvlJc w:val="left"/>
+      <w:pPr>
+        <w:ind w:left="6480" w:hanging="360"/>
+      </w:pPr>
+      <w:rPr>
+        <w:rFonts w:ascii="Courier New" w:hAnsi="Courier New" w:cs="Courier New" w:hint="default"/>
+      </w:rPr>
+    </w:lvl>
+    <w:lvl w:ilvl="8" w:tplc="04100005" w:tentative="1">
+      <w:start w:val="1"/>
+      <w:numFmt w:val="bullet"/>
+      <w:lvlText w:val=""/>
+      <w:lvlJc w:val="left"/>
+      <w:pPr>
+        <w:ind w:left="7200" w:hanging="360"/>
+      </w:pPr>
+      <w:rPr>
+        <w:rFonts w:ascii="Wingdings" w:hAnsi="Wingdings" w:hint="default"/>
+      </w:rPr>
+    </w:lvl>
+  </w:abstractNum>
+  <w:abstractNum w:abstractNumId="20" w15:restartNumberingAfterBreak="0">
     <w:nsid w:val="6D732185"/>
     <w:multiLevelType w:val="hybridMultilevel"/>
     <w:tmpl w:val="8460DD26"/>
@@ -10781,12 +12536,12 @@
       </w:rPr>
     </w:lvl>
   </w:abstractNum>
-  <w:abstractNum w:abstractNumId="18" w15:restartNumberingAfterBreak="0">
+  <w:abstractNum w:abstractNumId="21" w15:restartNumberingAfterBreak="0">
     <w:nsid w:val="70B81286"/>
     <w:multiLevelType w:val="hybridMultilevel"/>
-    <w:tmpl w:val="44A60F2E"/>
+    <w:tmpl w:val="5624327C"/>
     <w:lvl w:ilvl="0" w:tplc="0410000F">
-      <w:start w:val="4"/>
+      <w:start w:val="3"/>
       <w:numFmt w:val="decimal"/>
       <w:lvlText w:val="%1."/>
       <w:lvlJc w:val="left"/>
@@ -10874,43 +12629,43 @@
     <w:abstractNumId w:val="0"/>
   </w:num>
   <w:num w:numId="2">
-    <w:abstractNumId w:val="10"/>
+    <w:abstractNumId w:val="11"/>
   </w:num>
   <w:num w:numId="3">
     <w:abstractNumId w:val="3"/>
   </w:num>
   <w:num w:numId="4">
-    <w:abstractNumId w:val="11"/>
+    <w:abstractNumId w:val="12"/>
   </w:num>
   <w:num w:numId="5">
     <w:abstractNumId w:val="8"/>
   </w:num>
   <w:num w:numId="6">
-    <w:abstractNumId w:val="15"/>
+    <w:abstractNumId w:val="17"/>
   </w:num>
   <w:num w:numId="7">
     <w:abstractNumId w:val="5"/>
   </w:num>
   <w:num w:numId="8">
-    <w:abstractNumId w:val="17"/>
+    <w:abstractNumId w:val="20"/>
   </w:num>
   <w:num w:numId="9">
     <w:abstractNumId w:val="9"/>
   </w:num>
   <w:num w:numId="10">
-    <w:abstractNumId w:val="14"/>
+    <w:abstractNumId w:val="15"/>
   </w:num>
   <w:num w:numId="11">
     <w:abstractNumId w:val="2"/>
   </w:num>
   <w:num w:numId="12">
-    <w:abstractNumId w:val="18"/>
+    <w:abstractNumId w:val="21"/>
   </w:num>
   <w:num w:numId="13">
     <w:abstractNumId w:val="7"/>
   </w:num>
   <w:num w:numId="14">
-    <w:abstractNumId w:val="13"/>
+    <w:abstractNumId w:val="14"/>
   </w:num>
   <w:num w:numId="15">
     <w:abstractNumId w:val="4"/>
@@ -10919,19 +12674,28 @@
     <w:abstractNumId w:val="1"/>
   </w:num>
   <w:num w:numId="17">
-    <w:abstractNumId w:val="16"/>
+    <w:abstractNumId w:val="18"/>
   </w:num>
   <w:num w:numId="18">
-    <w:abstractNumId w:val="12"/>
+    <w:abstractNumId w:val="13"/>
   </w:num>
   <w:num w:numId="19">
     <w:abstractNumId w:val="6"/>
+  </w:num>
+  <w:num w:numId="20">
+    <w:abstractNumId w:val="16"/>
+  </w:num>
+  <w:num w:numId="21">
+    <w:abstractNumId w:val="19"/>
+  </w:num>
+  <w:num w:numId="22">
+    <w:abstractNumId w:val="10"/>
   </w:num>
 </w:numbering>
 </file>
 
 <file path=word/styles.xml><?xml version="1.0" encoding="utf-8"?>
-<w:styles xmlns:mc="http://schemas.openxmlformats.org/markup-compatibility/2006" xmlns:r="http://schemas.openxmlformats.org/officeDocument/2006/relationships" xmlns:w="http://schemas.openxmlformats.org/wordprocessingml/2006/main" xmlns:w14="http://schemas.microsoft.com/office/word/2010/wordml" xmlns:w15="http://schemas.microsoft.com/office/word/2012/wordml" xmlns:w16cid="http://schemas.microsoft.com/office/word/2016/wordml/cid" xmlns:w16se="http://schemas.microsoft.com/office/word/2015/wordml/symex" mc:Ignorable="w14 w15 w16se w16cid">
+<w:styles xmlns:mc="http://schemas.openxmlformats.org/markup-compatibility/2006" xmlns:r="http://schemas.openxmlformats.org/officeDocument/2006/relationships" xmlns:w="http://schemas.openxmlformats.org/wordprocessingml/2006/main" xmlns:w14="http://schemas.microsoft.com/office/word/2010/wordml" xmlns:w15="http://schemas.microsoft.com/office/word/2012/wordml" mc:Ignorable="w14 w15">
   <w:docDefaults>
     <w:rPrDefault>
       <w:rPr>
@@ -10943,7 +12707,7 @@
     </w:rPrDefault>
     <w:pPrDefault/>
   </w:docDefaults>
-  <w:latentStyles w:defLockedState="0" w:defUIPriority="99" w:defSemiHidden="0" w:defUnhideWhenUsed="0" w:defQFormat="0" w:count="375">
+  <w:latentStyles w:defLockedState="0" w:defUIPriority="99" w:defSemiHidden="0" w:defUnhideWhenUsed="0" w:defQFormat="0" w:count="371">
     <w:lsdException w:name="Normal" w:uiPriority="0" w:qFormat="1"/>
     <w:lsdException w:name="heading 1" w:uiPriority="9" w:qFormat="1"/>
     <w:lsdException w:name="heading 2" w:semiHidden="1" w:uiPriority="9" w:unhideWhenUsed="1" w:qFormat="1"/>
@@ -11315,8 +13079,6 @@
     <w:lsdException w:name="List Table 5 Dark Accent 6" w:uiPriority="50"/>
     <w:lsdException w:name="List Table 6 Colorful Accent 6" w:uiPriority="51"/>
     <w:lsdException w:name="List Table 7 Colorful Accent 6" w:uiPriority="52"/>
-    <w:lsdException w:name="Mention" w:semiHidden="1" w:unhideWhenUsed="1"/>
-    <w:lsdException w:name="Smart Hyperlink" w:semiHidden="1" w:unhideWhenUsed="1"/>
   </w:latentStyles>
   <w:style w:type="paragraph" w:default="1" w:styleId="Normale">
     <w:name w:val="Normal"/>
@@ -11457,6 +13219,28 @@
       <w:sz w:val="56"/>
       <w:szCs w:val="56"/>
     </w:rPr>
+  </w:style>
+  <w:style w:type="paragraph" w:styleId="Intestazione">
+    <w:name w:val="header"/>
+    <w:basedOn w:val="Normale"/>
+    <w:link w:val="IntestazioneCarattere"/>
+    <w:uiPriority w:val="99"/>
+    <w:unhideWhenUsed/>
+    <w:rsid w:val="0003277A"/>
+    <w:pPr>
+      <w:tabs>
+        <w:tab w:val="center" w:pos="4819"/>
+        <w:tab w:val="right" w:pos="9638"/>
+      </w:tabs>
+      <w:spacing w:after="0" w:line="240" w:lineRule="auto"/>
+    </w:pPr>
+  </w:style>
+  <w:style w:type="character" w:customStyle="1" w:styleId="IntestazioneCarattere">
+    <w:name w:val="Intestazione Carattere"/>
+    <w:basedOn w:val="Carpredefinitoparagrafo"/>
+    <w:link w:val="Intestazione"/>
+    <w:uiPriority w:val="99"/>
+    <w:rsid w:val="0003277A"/>
   </w:style>
 </w:styles>
 </file>
@@ -11727,7 +13511,7 @@
 </file>
 
 <file path=customXml/itemProps1.xml><?xml version="1.0" encoding="utf-8"?>
-<ds:datastoreItem xmlns:ds="http://schemas.openxmlformats.org/officeDocument/2006/customXml" ds:itemID="{D45641AA-3B1E-B44A-885B-0BF942C39149}">
+<ds:datastoreItem xmlns:ds="http://schemas.openxmlformats.org/officeDocument/2006/customXml" ds:itemID="{DC09234D-1142-4D43-AFFD-3FB475C886DE}">
   <ds:schemaRefs>
     <ds:schemaRef ds:uri="http://schemas.openxmlformats.org/officeDocument/2006/bibliography"/>
   </ds:schemaRefs>

</xml_diff>

<commit_message>
Add some details in section 4
The most relevant change is the presence of
the 'NotificationManager' to enforce requirement R12.
</commit_message>
<xml_diff>
--- a/DD/DD.docx
+++ b/DD/DD.docx
@@ -1,6 +1,6 @@
 
 <file path=word/document.xml><?xml version="1.0" encoding="utf-8"?>
-<w:document xmlns:wpc="http://schemas.microsoft.com/office/word/2010/wordprocessingCanvas" xmlns:mc="http://schemas.openxmlformats.org/markup-compatibility/2006" xmlns:o="urn:schemas-microsoft-com:office:office" xmlns:r="http://schemas.openxmlformats.org/officeDocument/2006/relationships" xmlns:m="http://schemas.openxmlformats.org/officeDocument/2006/math" xmlns:v="urn:schemas-microsoft-com:vml" xmlns:wp14="http://schemas.microsoft.com/office/word/2010/wordprocessingDrawing" xmlns:wp="http://schemas.openxmlformats.org/drawingml/2006/wordprocessingDrawing" xmlns:w10="urn:schemas-microsoft-com:office:word" xmlns:w="http://schemas.openxmlformats.org/wordprocessingml/2006/main" xmlns:w14="http://schemas.microsoft.com/office/word/2010/wordml" xmlns:w15="http://schemas.microsoft.com/office/word/2012/wordml" xmlns:wpg="http://schemas.microsoft.com/office/word/2010/wordprocessingGroup" xmlns:wpi="http://schemas.microsoft.com/office/word/2010/wordprocessingInk" xmlns:wne="http://schemas.microsoft.com/office/word/2006/wordml" xmlns:wps="http://schemas.microsoft.com/office/word/2010/wordprocessingShape" mc:Ignorable="w14 w15 wp14">
+<w:document xmlns:wpc="http://schemas.microsoft.com/office/word/2010/wordprocessingCanvas" xmlns:cx="http://schemas.microsoft.com/office/drawing/2014/chartex" xmlns:cx1="http://schemas.microsoft.com/office/drawing/2015/9/8/chartex" xmlns:cx2="http://schemas.microsoft.com/office/drawing/2015/10/21/chartex" xmlns:cx3="http://schemas.microsoft.com/office/drawing/2016/5/9/chartex" xmlns:cx4="http://schemas.microsoft.com/office/drawing/2016/5/10/chartex" xmlns:cx5="http://schemas.microsoft.com/office/drawing/2016/5/11/chartex" xmlns:cx6="http://schemas.microsoft.com/office/drawing/2016/5/12/chartex" xmlns:cx7="http://schemas.microsoft.com/office/drawing/2016/5/13/chartex" xmlns:cx8="http://schemas.microsoft.com/office/drawing/2016/5/14/chartex" xmlns:mc="http://schemas.openxmlformats.org/markup-compatibility/2006" xmlns:aink="http://schemas.microsoft.com/office/drawing/2016/ink" xmlns:am3d="http://schemas.microsoft.com/office/drawing/2017/model3d" xmlns:o="urn:schemas-microsoft-com:office:office" xmlns:r="http://schemas.openxmlformats.org/officeDocument/2006/relationships" xmlns:m="http://schemas.openxmlformats.org/officeDocument/2006/math" xmlns:v="urn:schemas-microsoft-com:vml" xmlns:wp14="http://schemas.microsoft.com/office/word/2010/wordprocessingDrawing" xmlns:wp="http://schemas.openxmlformats.org/drawingml/2006/wordprocessingDrawing" xmlns:w10="urn:schemas-microsoft-com:office:word" xmlns:w="http://schemas.openxmlformats.org/wordprocessingml/2006/main" xmlns:w14="http://schemas.microsoft.com/office/word/2010/wordml" xmlns:w15="http://schemas.microsoft.com/office/word/2012/wordml" xmlns:w16cid="http://schemas.microsoft.com/office/word/2016/wordml/cid" xmlns:w16se="http://schemas.microsoft.com/office/word/2015/wordml/symex" xmlns:wpg="http://schemas.microsoft.com/office/word/2010/wordprocessingGroup" xmlns:wpi="http://schemas.microsoft.com/office/word/2010/wordprocessingInk" xmlns:wne="http://schemas.microsoft.com/office/word/2006/wordml" xmlns:wps="http://schemas.microsoft.com/office/word/2010/wordprocessingShape" mc:Ignorable="w14 w15 w16se w16cid wp14">
   <w:body>
     <w:p>
       <w:pPr>
@@ -214,35 +214,22 @@
       <w:pPr>
         <w:pStyle w:val="Titolo"/>
         <w:jc w:val="center"/>
-        <w:rPr>
-          <w:lang w:val="en-US"/>
-        </w:rPr>
-      </w:pPr>
-      <w:r>
-        <w:rPr>
-          <w:lang w:val="en-US"/>
-        </w:rPr>
-        <w:t>DD – Design Document</w:t>
-      </w:r>
-    </w:p>
-    <w:p>
-      <w:pPr>
-        <w:rPr>
-          <w:lang w:val="en-US"/>
-        </w:rPr>
-      </w:pPr>
-    </w:p>
+      </w:pPr>
+      <w:r>
+        <w:t xml:space="preserve">DD – Design </w:t>
+      </w:r>
+      <w:proofErr w:type="spellStart"/>
+      <w:r>
+        <w:t>Document</w:t>
+      </w:r>
+      <w:proofErr w:type="spellEnd"/>
+    </w:p>
+    <w:p/>
     <w:p>
       <w:pPr>
         <w:jc w:val="center"/>
-        <w:rPr>
-          <w:lang w:val="en-US"/>
-        </w:rPr>
-      </w:pPr>
-      <w:r>
-        <w:rPr>
-          <w:lang w:val="en-US"/>
-        </w:rPr>
+      </w:pPr>
+      <w:r>
         <w:t>Version 1.0 - 11/12/18</w:t>
       </w:r>
     </w:p>
@@ -250,103 +237,91 @@
       <w:pPr>
         <w:pStyle w:val="Titolo"/>
         <w:jc w:val="center"/>
-        <w:rPr>
-          <w:lang w:val="en-US"/>
-        </w:rPr>
       </w:pPr>
     </w:p>
     <w:p>
       <w:pPr>
         <w:pStyle w:val="Titolo"/>
         <w:jc w:val="center"/>
-        <w:rPr>
-          <w:lang w:val="en-US"/>
-        </w:rPr>
       </w:pPr>
     </w:p>
     <w:p>
       <w:pPr>
         <w:pStyle w:val="Titolo"/>
         <w:jc w:val="center"/>
-        <w:rPr>
-          <w:lang w:val="en-US"/>
-        </w:rPr>
       </w:pPr>
     </w:p>
     <w:p>
       <w:pPr>
         <w:rPr>
           <w:i/>
-          <w:lang w:val="en-US"/>
-        </w:rPr>
-      </w:pPr>
+        </w:rPr>
+      </w:pPr>
+      <w:proofErr w:type="spellStart"/>
       <w:r>
         <w:rPr>
           <w:i/>
-          <w:lang w:val="en-US"/>
-        </w:rPr>
-        <w:t xml:space="preserve">Authors: </w:t>
-      </w:r>
+        </w:rPr>
+        <w:t>Authors</w:t>
+      </w:r>
+      <w:proofErr w:type="spellEnd"/>
       <w:r>
         <w:rPr>
           <w:i/>
-          <w:lang w:val="en-US"/>
+        </w:rPr>
+        <w:t xml:space="preserve">: </w:t>
+      </w:r>
+      <w:r>
+        <w:rPr>
+          <w:i/>
         </w:rPr>
         <w:tab/>
       </w:r>
       <w:r>
         <w:rPr>
           <w:i/>
-          <w:lang w:val="en-US"/>
         </w:rPr>
         <w:tab/>
       </w:r>
       <w:r>
         <w:rPr>
           <w:i/>
-          <w:lang w:val="en-US"/>
         </w:rPr>
         <w:tab/>
       </w:r>
       <w:r>
         <w:rPr>
           <w:i/>
-          <w:lang w:val="en-US"/>
         </w:rPr>
         <w:tab/>
       </w:r>
       <w:r>
         <w:rPr>
           <w:i/>
-          <w:lang w:val="en-US"/>
         </w:rPr>
         <w:tab/>
       </w:r>
       <w:r>
         <w:rPr>
           <w:i/>
-          <w:lang w:val="en-US"/>
         </w:rPr>
         <w:tab/>
       </w:r>
       <w:r>
         <w:rPr>
           <w:i/>
-          <w:lang w:val="en-US"/>
         </w:rPr>
         <w:tab/>
       </w:r>
       <w:r>
         <w:rPr>
           <w:i/>
-          <w:lang w:val="en-US"/>
         </w:rPr>
         <w:tab/>
       </w:r>
       <w:r>
         <w:rPr>
           <w:i/>
-          <w:lang w:val="en-US"/>
         </w:rPr>
         <w:tab/>
         <w:t>Professor:</w:t>
@@ -712,21 +687,7 @@
         <w:rPr>
           <w:lang w:val="en-US"/>
         </w:rPr>
-        <w:t>&lt;</w:t>
-      </w:r>
-      <w:proofErr w:type="gramStart"/>
-      <w:r>
-        <w:rPr>
-          <w:lang w:val="en-US"/>
-        </w:rPr>
-        <w:t>here</w:t>
-      </w:r>
-      <w:proofErr w:type="gramEnd"/>
-      <w:r>
-        <w:rPr>
-          <w:lang w:val="en-US"/>
-        </w:rPr>
-        <w:t xml:space="preserve"> goes more or less the same general purp</w:t>
+        <w:t>&lt;here goes more or less the same general purp</w:t>
       </w:r>
       <w:r>
         <w:rPr>
@@ -2399,7 +2360,7 @@
                 <v:stroke joinstyle="miter"/>
                 <v:path gradientshapeok="t" o:connecttype="rect"/>
               </v:shapetype>
-              <v:shape id="Casella di testo 8" o:spid="_x0000_s1026" type="#_x0000_t202" style="position:absolute;margin-left:-56.7pt;margin-top:400.8pt;width:551.35pt;height:.05pt;z-index:251664384;visibility:visible;mso-wrap-style:square;mso-wrap-distance-left:9pt;mso-wrap-distance-top:0;mso-wrap-distance-right:9pt;mso-wrap-distance-bottom:0;mso-position-horizontal:absolute;mso-position-horizontal-relative:text;mso-position-vertical:absolute;mso-position-vertical-relative:text;v-text-anchor:top" o:gfxdata="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" stroked="f">
+              <v:shape id="Casella di testo 8" o:spid="_x0000_s1026" type="#_x0000_t202" style="position:absolute;margin-left:-56.7pt;margin-top:400.8pt;width:551.35pt;height:.05pt;z-index:251664384;visibility:visible;mso-wrap-style:square;mso-wrap-distance-left:9pt;mso-wrap-distance-top:0;mso-wrap-distance-right:9pt;mso-wrap-distance-bottom:0;mso-position-horizontal:absolute;mso-position-horizontal-relative:text;mso-position-vertical:absolute;mso-position-vertical-relative:text;v-text-anchor:top" o:gfxdata="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" stroked="f">
                 <v:textbox style="mso-fit-shape-to-text:t" inset="0,0,0,0">
                   <w:txbxContent>
                     <w:p>
@@ -3144,7 +3105,7 @@
           </mc:Choice>
           <mc:Fallback>
             <w:pict>
-              <v:shape w14:anchorId="2F54AFD1" id="Casella di testo 1" o:spid="_x0000_s1027" type="#_x0000_t202" style="position:absolute;margin-left:-.2pt;margin-top:314.45pt;width:481.6pt;height:.05pt;z-index:251667456;visibility:visible;mso-wrap-style:square;mso-wrap-distance-left:9pt;mso-wrap-distance-top:0;mso-wrap-distance-right:9pt;mso-wrap-distance-bottom:0;mso-position-horizontal:absolute;mso-position-horizontal-relative:text;mso-position-vertical:absolute;mso-position-vertical-relative:text;v-text-anchor:top" o:gfxdata="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" stroked="f">
+              <v:shape w14:anchorId="2F54AFD1" id="Casella di testo 1" o:spid="_x0000_s1027" type="#_x0000_t202" style="position:absolute;margin-left:-.2pt;margin-top:314.45pt;width:481.6pt;height:.05pt;z-index:251667456;visibility:visible;mso-wrap-style:square;mso-wrap-distance-left:9pt;mso-wrap-distance-top:0;mso-wrap-distance-right:9pt;mso-wrap-distance-bottom:0;mso-position-horizontal:absolute;mso-position-horizontal-relative:text;mso-position-vertical:absolute;mso-position-vertical-relative:text;v-text-anchor:top" o:gfxdata="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" stroked="f">
                 <v:textbox style="mso-fit-shape-to-text:t" inset="0,0,0,0">
                   <w:txbxContent>
                     <w:p>
@@ -3695,7 +3656,7 @@
           </mc:Choice>
           <mc:Fallback>
             <w:pict>
-              <v:shape w14:anchorId="07213277" id="Casella di testo 12" o:spid="_x0000_s1028" type="#_x0000_t202" style="position:absolute;left:0;text-align:left;margin-left:138.95pt;margin-top:278.25pt;width:223.5pt;height:.05pt;z-index:251678720;visibility:visible;mso-wrap-style:square;mso-wrap-distance-left:9pt;mso-wrap-distance-top:0;mso-wrap-distance-right:9pt;mso-wrap-distance-bottom:0;mso-position-horizontal:absolute;mso-position-horizontal-relative:text;mso-position-vertical:absolute;mso-position-vertical-relative:text;v-text-anchor:top" o:gfxdata="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" stroked="f">
+              <v:shape w14:anchorId="07213277" id="Casella di testo 12" o:spid="_x0000_s1028" type="#_x0000_t202" style="position:absolute;left:0;text-align:left;margin-left:138.95pt;margin-top:278.25pt;width:223.5pt;height:.05pt;z-index:251678720;visibility:visible;mso-wrap-style:square;mso-wrap-distance-left:9pt;mso-wrap-distance-top:0;mso-wrap-distance-right:9pt;mso-wrap-distance-bottom:0;mso-position-horizontal:absolute;mso-position-horizontal-relative:text;mso-position-vertical:absolute;mso-position-vertical-relative:text;v-text-anchor:top" o:gfxdata="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" stroked="f">
                 <v:textbox style="mso-fit-shape-to-text:t" inset="0,0,0,0">
                   <w:txbxContent>
                     <w:p>
@@ -3890,7 +3851,7 @@
           </mc:Choice>
           <mc:Fallback>
             <w:pict>
-              <v:shape w14:anchorId="350CB839" id="Casella di testo 13" o:spid="_x0000_s1029" type="#_x0000_t202" style="position:absolute;left:0;text-align:left;margin-left:-2.9pt;margin-top:285.35pt;width:497.95pt;height:.05pt;z-index:251680768;visibility:visible;mso-wrap-style:square;mso-wrap-distance-left:9pt;mso-wrap-distance-top:0;mso-wrap-distance-right:9pt;mso-wrap-distance-bottom:0;mso-position-horizontal:absolute;mso-position-horizontal-relative:text;mso-position-vertical:absolute;mso-position-vertical-relative:text;v-text-anchor:top" o:gfxdata="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" stroked="f">
+              <v:shape w14:anchorId="350CB839" id="Casella di testo 13" o:spid="_x0000_s1029" type="#_x0000_t202" style="position:absolute;left:0;text-align:left;margin-left:-2.9pt;margin-top:285.35pt;width:497.95pt;height:.05pt;z-index:251680768;visibility:visible;mso-wrap-style:square;mso-wrap-distance-left:9pt;mso-wrap-distance-top:0;mso-wrap-distance-right:9pt;mso-wrap-distance-bottom:0;mso-position-horizontal:absolute;mso-position-horizontal-relative:text;mso-position-vertical:absolute;mso-position-vertical-relative:text;v-text-anchor:top" o:gfxdata="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" stroked="f">
                 <v:textbox style="mso-fit-shape-to-text:t" inset="0,0,0,0">
                   <w:txbxContent>
                     <w:p>
@@ -5526,7 +5487,7 @@
           </mc:Choice>
           <mc:Fallback>
             <w:pict>
-              <v:shape w14:anchorId="5598F876" id="Casella di testo 16" o:spid="_x0000_s1030" type="#_x0000_t202" style="position:absolute;margin-left:-.2pt;margin-top:424.75pt;width:481.6pt;height:.05pt;z-index:251670528;visibility:visible;mso-wrap-style:square;mso-wrap-distance-left:9pt;mso-wrap-distance-top:0;mso-wrap-distance-right:9pt;mso-wrap-distance-bottom:0;mso-position-horizontal:absolute;mso-position-horizontal-relative:text;mso-position-vertical:absolute;mso-position-vertical-relative:text;v-text-anchor:top" o:gfxdata="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" stroked="f">
+              <v:shape w14:anchorId="5598F876" id="Casella di testo 16" o:spid="_x0000_s1030" type="#_x0000_t202" style="position:absolute;margin-left:-.2pt;margin-top:424.75pt;width:481.6pt;height:.05pt;z-index:251670528;visibility:visible;mso-wrap-style:square;mso-wrap-distance-left:9pt;mso-wrap-distance-top:0;mso-wrap-distance-right:9pt;mso-wrap-distance-bottom:0;mso-position-horizontal:absolute;mso-position-horizontal-relative:text;mso-position-vertical:absolute;mso-position-vertical-relative:text;v-text-anchor:top" o:gfxdata="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" stroked="f">
                 <v:textbox style="mso-fit-shape-to-text:t" inset="0,0,0,0">
                   <w:txbxContent>
                     <w:p>
@@ -5657,25 +5618,7 @@
           <w:szCs w:val="20"/>
           <w:lang w:val="en-US"/>
         </w:rPr>
-        <w:t xml:space="preserve"> standard UML stereotypes that apply to </w:t>
-      </w:r>
-      <w:proofErr w:type="gramStart"/>
-      <w:r>
-        <w:rPr>
-          <w:rFonts w:cs="Times New Roman"/>
-          <w:szCs w:val="20"/>
-          <w:lang w:val="en-US"/>
-        </w:rPr>
-        <w:t>artifacts</w:t>
-      </w:r>
-      <w:proofErr w:type="gramEnd"/>
-      <w:r>
-        <w:rPr>
-          <w:rFonts w:cs="Times New Roman"/>
-          <w:szCs w:val="20"/>
-          <w:lang w:val="en-US"/>
-        </w:rPr>
-        <w:t>: the former</w:t>
+        <w:t xml:space="preserve"> standard UML stereotypes that apply to artifacts: the former</w:t>
       </w:r>
       <w:r>
         <w:rPr>
@@ -7455,15 +7398,7 @@
         <w:rPr>
           <w:lang w:val="en-US"/>
         </w:rPr>
-        <w:t>exposed in the RASD document in the appropriate section. Here we present two UX-diagrams to show how the customer is supposed to navigate inside the application. We chose to expand only some of the possible interactions, to avoid to overcomplicate the diagram</w:t>
-      </w:r>
-      <w:bookmarkStart w:id="0" w:name="_GoBack"/>
-      <w:bookmarkEnd w:id="0"/>
-      <w:r>
-        <w:rPr>
-          <w:lang w:val="en-US"/>
-        </w:rPr>
-        <w:t>.</w:t>
+        <w:t>exposed in the RASD document in the appropriate section. Here we present two UX-diagrams to show how the customer is supposed to navigate inside the application. We chose to expand only some of the possible interactions, to avoid to overcomplicate the diagram.</w:t>
       </w:r>
     </w:p>
     <w:p>
@@ -7670,6 +7605,106 @@
     </w:p>
     <w:p>
       <w:pPr>
+        <w:jc w:val="both"/>
+        <w:rPr>
+          <w:b/>
+          <w:sz w:val="28"/>
+          <w:lang w:val="en-US"/>
+        </w:rPr>
+      </w:pPr>
+    </w:p>
+    <w:p>
+      <w:pPr>
+        <w:jc w:val="both"/>
+        <w:rPr>
+          <w:b/>
+          <w:sz w:val="28"/>
+          <w:lang w:val="en-US"/>
+        </w:rPr>
+      </w:pPr>
+    </w:p>
+    <w:p>
+      <w:pPr>
+        <w:jc w:val="both"/>
+        <w:rPr>
+          <w:b/>
+          <w:sz w:val="28"/>
+          <w:lang w:val="en-US"/>
+        </w:rPr>
+      </w:pPr>
+    </w:p>
+    <w:p>
+      <w:pPr>
+        <w:jc w:val="both"/>
+        <w:rPr>
+          <w:b/>
+          <w:sz w:val="28"/>
+          <w:lang w:val="en-US"/>
+        </w:rPr>
+      </w:pPr>
+    </w:p>
+    <w:p>
+      <w:pPr>
+        <w:jc w:val="both"/>
+        <w:rPr>
+          <w:b/>
+          <w:sz w:val="28"/>
+          <w:lang w:val="en-US"/>
+        </w:rPr>
+      </w:pPr>
+    </w:p>
+    <w:p>
+      <w:pPr>
+        <w:jc w:val="both"/>
+        <w:rPr>
+          <w:b/>
+          <w:sz w:val="28"/>
+          <w:lang w:val="en-US"/>
+        </w:rPr>
+      </w:pPr>
+    </w:p>
+    <w:p>
+      <w:pPr>
+        <w:jc w:val="both"/>
+        <w:rPr>
+          <w:b/>
+          <w:sz w:val="28"/>
+          <w:lang w:val="en-US"/>
+        </w:rPr>
+      </w:pPr>
+    </w:p>
+    <w:p>
+      <w:pPr>
+        <w:jc w:val="both"/>
+        <w:rPr>
+          <w:b/>
+          <w:sz w:val="28"/>
+          <w:lang w:val="en-US"/>
+        </w:rPr>
+      </w:pPr>
+    </w:p>
+    <w:p>
+      <w:pPr>
+        <w:jc w:val="both"/>
+        <w:rPr>
+          <w:b/>
+          <w:sz w:val="28"/>
+          <w:lang w:val="en-US"/>
+        </w:rPr>
+      </w:pPr>
+    </w:p>
+    <w:p>
+      <w:pPr>
+        <w:jc w:val="both"/>
+        <w:rPr>
+          <w:b/>
+          <w:sz w:val="28"/>
+          <w:lang w:val="en-US"/>
+        </w:rPr>
+      </w:pPr>
+    </w:p>
+    <w:p>
+      <w:pPr>
         <w:pStyle w:val="Paragrafoelenco"/>
         <w:numPr>
           <w:ilvl w:val="0"/>
@@ -7694,6 +7729,7 @@
           <w:szCs w:val="20"/>
           <w:lang w:val="en-US"/>
         </w:rPr>
+        <w:lastRenderedPageBreak/>
         <w:t>Requirements Traceability</w:t>
       </w:r>
     </w:p>
@@ -7712,46 +7748,77 @@
     </w:p>
     <w:p>
       <w:pPr>
-        <w:pStyle w:val="Paragrafoelenco"/>
-        <w:ind w:left="0"/>
-        <w:jc w:val="both"/>
-        <w:rPr>
-          <w:rFonts w:cs="Times New Roman"/>
-          <w:szCs w:val="20"/>
-          <w:lang w:val="en-US"/>
-        </w:rPr>
-      </w:pPr>
-      <w:r>
-        <w:rPr>
-          <w:rFonts w:cs="Times New Roman"/>
-          <w:szCs w:val="20"/>
-          <w:lang w:val="en-US"/>
-        </w:rPr>
-        <w:t xml:space="preserve">The whole design has been thought to guarantee that the system is able to enforce the requirements defined in the RASD (and, as a consequence, to achieve the prefixed goals). Here </w:t>
-      </w:r>
-      <w:r>
-        <w:rPr>
-          <w:rFonts w:cs="Times New Roman"/>
-          <w:szCs w:val="20"/>
-          <w:lang w:val="en-US"/>
-        </w:rPr>
-        <w:t>a mapping between those requirements and the design components</w:t>
-      </w:r>
-      <w:r>
-        <w:rPr>
-          <w:rFonts w:cs="Times New Roman"/>
-          <w:szCs w:val="20"/>
-          <w:lang w:val="en-US"/>
-        </w:rPr>
-        <w:t xml:space="preserve"> in the application server</w:t>
-      </w:r>
-      <w:r>
-        <w:rPr>
-          <w:rFonts w:cs="Times New Roman"/>
-          <w:szCs w:val="20"/>
-          <w:lang w:val="en-US"/>
-        </w:rPr>
-        <w:t xml:space="preserve"> that will ensure their fulfillment is shown:</w:t>
+        <w:spacing w:after="0"/>
+        <w:ind w:left="708"/>
+        <w:jc w:val="both"/>
+        <w:textAlignment w:val="baseline"/>
+        <w:rPr>
+          <w:rFonts w:eastAsia="Times New Roman" w:cs="Arial"/>
+          <w:color w:val="000000"/>
+          <w:szCs w:val="22"/>
+          <w:lang w:val="en-US" w:eastAsia="it-IT"/>
+        </w:rPr>
+      </w:pPr>
+      <w:r>
+        <w:rPr>
+          <w:rFonts w:cs="Times New Roman"/>
+          <w:szCs w:val="20"/>
+          <w:lang w:val="en-US"/>
+        </w:rPr>
+        <w:t xml:space="preserve">The whole design has been thought to guarantee that the system is able to enforce the requirements defined in the RASD (and, as a consequence, to achieve the prefixed goals). Here a mapping between those requirements and the design components in the application server that will ensure their fulfillment </w:t>
+      </w:r>
+      <w:r>
+        <w:rPr>
+          <w:rFonts w:cs="Times New Roman"/>
+          <w:szCs w:val="20"/>
+          <w:lang w:val="en-US"/>
+        </w:rPr>
+        <w:t>in a direct way (</w:t>
+      </w:r>
+      <w:r>
+        <w:rPr>
+          <w:rFonts w:eastAsia="Times New Roman" w:cs="Arial"/>
+          <w:color w:val="000000"/>
+          <w:szCs w:val="22"/>
+          <w:lang w:val="en-US" w:eastAsia="it-IT"/>
+        </w:rPr>
+        <w:t xml:space="preserve">some other components that </w:t>
+      </w:r>
+      <w:r>
+        <w:rPr>
+          <w:rFonts w:eastAsia="Times New Roman" w:cs="Arial"/>
+          <w:color w:val="000000"/>
+          <w:szCs w:val="22"/>
+          <w:lang w:val="en-US" w:eastAsia="it-IT"/>
+        </w:rPr>
+        <w:t>are</w:t>
+      </w:r>
+      <w:r>
+        <w:rPr>
+          <w:rFonts w:eastAsia="Times New Roman" w:cs="Arial"/>
+          <w:color w:val="000000"/>
+          <w:szCs w:val="22"/>
+          <w:lang w:val="en-US" w:eastAsia="it-IT"/>
+        </w:rPr>
+        <w:t xml:space="preserve"> indirectly needed to enforce some requirements are not directly mentioned in the list, but their role has been made clear through some comment</w:t>
+      </w:r>
+      <w:bookmarkStart w:id="0" w:name="_GoBack"/>
+      <w:bookmarkEnd w:id="0"/>
+      <w:r>
+        <w:rPr>
+          <w:rFonts w:cs="Times New Roman"/>
+          <w:szCs w:val="20"/>
+          <w:lang w:val="en-US"/>
+        </w:rPr>
+        <w:t xml:space="preserve">) </w:t>
+      </w:r>
+      <w:r>
+        <w:rPr>
+          <w:rFonts w:cs="Times New Roman"/>
+          <w:szCs w:val="20"/>
+          <w:lang w:val="en-US"/>
+        </w:rPr>
+        <w:t>is shown:</w:t>
       </w:r>
     </w:p>
     <w:p>
@@ -7865,25 +7932,7 @@
           <w:szCs w:val="22"/>
           <w:lang w:val="en-US" w:eastAsia="it-IT"/>
         </w:rPr>
-        <w:t xml:space="preserve"> this component manage</w:t>
-      </w:r>
-      <w:r>
-        <w:rPr>
-          <w:rFonts w:eastAsia="Times New Roman" w:cs="Arial"/>
-          <w:color w:val="000000"/>
-          <w:szCs w:val="22"/>
-          <w:lang w:val="en-US" w:eastAsia="it-IT"/>
-        </w:rPr>
-        <w:t>s</w:t>
-      </w:r>
-      <w:r>
-        <w:rPr>
-          <w:rFonts w:eastAsia="Times New Roman" w:cs="Arial"/>
-          <w:color w:val="000000"/>
-          <w:szCs w:val="22"/>
-          <w:lang w:val="en-US" w:eastAsia="it-IT"/>
-        </w:rPr>
-        <w:t xml:space="preserve"> to save the received data in the database in a correct way.</w:t>
+        <w:t xml:space="preserve"> this component manages to save the received data in the database in a correct way.</w:t>
       </w:r>
     </w:p>
     <w:p>
@@ -7930,27 +7979,7 @@
           <w:szCs w:val="22"/>
           <w:lang w:val="en-US" w:eastAsia="it-IT"/>
         </w:rPr>
-        <w:t xml:space="preserve">: The system has to allow the third party that wants to retrieve some data to choose between an individual request </w:t>
-      </w:r>
-      <w:proofErr w:type="gramStart"/>
-      <w:r>
-        <w:rPr>
-          <w:rFonts w:eastAsia="Times New Roman" w:cs="Arial"/>
-          <w:color w:val="000000"/>
-          <w:szCs w:val="22"/>
-          <w:lang w:val="en-US" w:eastAsia="it-IT"/>
-        </w:rPr>
-        <w:t>or</w:t>
-      </w:r>
-      <w:proofErr w:type="gramEnd"/>
-      <w:r>
-        <w:rPr>
-          <w:rFonts w:eastAsia="Times New Roman" w:cs="Arial"/>
-          <w:color w:val="000000"/>
-          <w:szCs w:val="22"/>
-          <w:lang w:val="en-US" w:eastAsia="it-IT"/>
-        </w:rPr>
-        <w:t xml:space="preserve"> an aggregate one.</w:t>
+        <w:t>: The system has to allow the third party that wants to retrieve some data to choose between an individual request or an aggregate one.</w:t>
       </w:r>
     </w:p>
     <w:p>
@@ -7979,7 +8008,6 @@
           <w:szCs w:val="22"/>
           <w:lang w:val="en-US" w:eastAsia="it-IT"/>
         </w:rPr>
-        <w:lastRenderedPageBreak/>
         <w:t>RequestManager</w:t>
       </w:r>
       <w:proofErr w:type="spellEnd"/>
@@ -8000,7 +8028,27 @@
           <w:szCs w:val="22"/>
           <w:lang w:val="en-US" w:eastAsia="it-IT"/>
         </w:rPr>
-        <w:t>manages both individual and aggregate requests, it is able to distinguish the choice made by the third party on the web application.</w:t>
+        <w:t>manages both individual and aggregate requests, it is able to distinguish the choice made by the third party on the ‘</w:t>
+      </w:r>
+      <w:proofErr w:type="spellStart"/>
+      <w:r>
+        <w:rPr>
+          <w:rFonts w:eastAsia="Times New Roman" w:cs="Arial"/>
+          <w:color w:val="000000"/>
+          <w:szCs w:val="22"/>
+          <w:lang w:val="en-US" w:eastAsia="it-IT"/>
+        </w:rPr>
+        <w:t>ThirdPartyWebApp</w:t>
+      </w:r>
+      <w:proofErr w:type="spellEnd"/>
+      <w:r>
+        <w:rPr>
+          <w:rFonts w:eastAsia="Times New Roman" w:cs="Arial"/>
+          <w:color w:val="000000"/>
+          <w:szCs w:val="22"/>
+          <w:lang w:val="en-US" w:eastAsia="it-IT"/>
+        </w:rPr>
+        <w:t>’.</w:t>
       </w:r>
     </w:p>
     <w:p>
@@ -8114,34 +8162,7 @@
           <w:szCs w:val="22"/>
           <w:lang w:val="en-US" w:eastAsia="it-IT"/>
         </w:rPr>
-        <w:t>contains the logic about individual requests</w:t>
-      </w:r>
-      <w:r>
-        <w:rPr>
-          <w:rFonts w:eastAsia="Times New Roman" w:cs="Arial"/>
-          <w:color w:val="000000"/>
-          <w:szCs w:val="22"/>
-          <w:lang w:val="en-US" w:eastAsia="it-IT"/>
-        </w:rPr>
-        <w:t xml:space="preserve">, it retrieves the data of the right user thanks to his fiscal code. The fiscal code field is </w:t>
-      </w:r>
-      <w:r>
-        <w:rPr>
-          <w:rFonts w:eastAsia="Times New Roman" w:cs="Arial"/>
-          <w:color w:val="000000"/>
-          <w:szCs w:val="22"/>
-          <w:lang w:val="en-US" w:eastAsia="it-IT"/>
-        </w:rPr>
-        <w:t>shown</w:t>
-      </w:r>
-      <w:r>
-        <w:rPr>
-          <w:rFonts w:eastAsia="Times New Roman" w:cs="Arial"/>
-          <w:color w:val="000000"/>
-          <w:szCs w:val="22"/>
-          <w:lang w:val="en-US" w:eastAsia="it-IT"/>
-        </w:rPr>
-        <w:t xml:space="preserve"> client’s side on the ‘</w:t>
+        <w:t>contains the logic about individual requests, it retrieves the data of the right user thanks to his fiscal code. The fiscal code field is shown client’s side on the ‘</w:t>
       </w:r>
       <w:proofErr w:type="spellStart"/>
       <w:r>
@@ -8257,16 +8278,7 @@
           <w:szCs w:val="22"/>
           <w:lang w:val="en-US" w:eastAsia="it-IT"/>
         </w:rPr>
-        <w:t>contains the logic about aggregate requests</w:t>
-      </w:r>
-      <w:r>
-        <w:rPr>
-          <w:rFonts w:eastAsia="Times New Roman" w:cs="Arial"/>
-          <w:color w:val="000000"/>
-          <w:szCs w:val="22"/>
-          <w:lang w:val="en-US" w:eastAsia="it-IT"/>
-        </w:rPr>
-        <w:t>, it retrieves the correct data exploiting the filters provided. The filters are inserted client’s side on the ‘</w:t>
+        <w:t>contains the logic about aggregate requests, it retrieves the correct data exploiting the filters provided. The filters are inserted client’s side on the ‘</w:t>
       </w:r>
       <w:proofErr w:type="spellStart"/>
       <w:r>
@@ -8381,34 +8393,27 @@
           <w:szCs w:val="22"/>
           <w:lang w:val="en-US" w:eastAsia="it-IT"/>
         </w:rPr>
-        <w:t xml:space="preserve"> send to the user a push no</w:t>
-      </w:r>
-      <w:r>
-        <w:rPr>
-          <w:rFonts w:eastAsia="Times New Roman" w:cs="Arial"/>
-          <w:color w:val="000000"/>
-          <w:szCs w:val="22"/>
-          <w:lang w:val="en-US" w:eastAsia="it-IT"/>
-        </w:rPr>
-        <w:t>tification with the information</w:t>
-      </w:r>
-      <w:r>
-        <w:rPr>
-          <w:rFonts w:eastAsia="Times New Roman" w:cs="Arial"/>
-          <w:color w:val="000000"/>
-          <w:szCs w:val="22"/>
-          <w:lang w:val="en-US" w:eastAsia="it-IT"/>
-        </w:rPr>
-        <w:t xml:space="preserve"> about the request that has been made</w:t>
-      </w:r>
-      <w:r>
-        <w:rPr>
-          <w:rFonts w:eastAsia="Times New Roman" w:cs="Arial"/>
-          <w:color w:val="000000"/>
-          <w:szCs w:val="22"/>
-          <w:lang w:val="en-US" w:eastAsia="it-IT"/>
-        </w:rPr>
-        <w:t xml:space="preserve"> and that is provided by the ‘</w:t>
+        <w:t xml:space="preserve"> sends to the user a push notification with the </w:t>
+      </w:r>
+      <w:proofErr w:type="spellStart"/>
+      <w:r>
+        <w:rPr>
+          <w:rFonts w:eastAsia="Times New Roman" w:cs="Arial"/>
+          <w:color w:val="000000"/>
+          <w:szCs w:val="22"/>
+          <w:lang w:val="en-US" w:eastAsia="it-IT"/>
+        </w:rPr>
+        <w:t>informations</w:t>
+      </w:r>
+      <w:proofErr w:type="spellEnd"/>
+      <w:r>
+        <w:rPr>
+          <w:rFonts w:eastAsia="Times New Roman" w:cs="Arial"/>
+          <w:color w:val="000000"/>
+          <w:szCs w:val="22"/>
+          <w:lang w:val="en-US" w:eastAsia="it-IT"/>
+        </w:rPr>
+        <w:t xml:space="preserve"> about the request that has been made and that is provided by the ‘</w:t>
       </w:r>
       <w:proofErr w:type="spellStart"/>
       <w:r>
@@ -8457,6 +8462,7 @@
           <w:szCs w:val="22"/>
           <w:lang w:val="en-US" w:eastAsia="it-IT"/>
         </w:rPr>
+        <w:lastRenderedPageBreak/>
         <w:t>ResponseManager</w:t>
       </w:r>
       <w:proofErr w:type="spellEnd"/>
@@ -8684,25 +8690,7 @@
           <w:szCs w:val="22"/>
           <w:lang w:val="en-US" w:eastAsia="it-IT"/>
         </w:rPr>
-        <w:t xml:space="preserve"> handles the subscription requests, the response of the interested user</w:t>
-      </w:r>
-      <w:r>
-        <w:rPr>
-          <w:rFonts w:eastAsia="Times New Roman" w:cs="Arial"/>
-          <w:color w:val="000000"/>
-          <w:szCs w:val="22"/>
-          <w:lang w:val="en-US" w:eastAsia="it-IT"/>
-        </w:rPr>
-        <w:t xml:space="preserve"> (in case of individual subscription)</w:t>
-      </w:r>
-      <w:r>
-        <w:rPr>
-          <w:rFonts w:eastAsia="Times New Roman" w:cs="Arial"/>
-          <w:color w:val="000000"/>
-          <w:szCs w:val="22"/>
-          <w:lang w:val="en-US" w:eastAsia="it-IT"/>
-        </w:rPr>
-        <w:t xml:space="preserve"> and it sends the new data as soon as they are produced (that are forwarded by the ‘</w:t>
+        <w:t xml:space="preserve"> handles the subscription requests, the response of the interested user (in case of individual subscription) and it sends the new data as soon as they are produced (that are forwarded by the ‘</w:t>
       </w:r>
       <w:proofErr w:type="spellStart"/>
       <w:r>
@@ -8797,7 +8785,6 @@
           <w:szCs w:val="22"/>
           <w:lang w:val="en-US" w:eastAsia="it-IT"/>
         </w:rPr>
-        <w:lastRenderedPageBreak/>
         <w:t>ResponseManager</w:t>
       </w:r>
       <w:proofErr w:type="spellEnd"/>
@@ -8817,25 +8804,7 @@
           <w:szCs w:val="22"/>
           <w:lang w:val="en-US" w:eastAsia="it-IT"/>
         </w:rPr>
-        <w:t xml:space="preserve"> </w:t>
-      </w:r>
-      <w:r>
-        <w:rPr>
-          <w:rFonts w:eastAsia="Times New Roman" w:cs="Arial"/>
-          <w:color w:val="000000"/>
-          <w:szCs w:val="22"/>
-          <w:lang w:val="en-US" w:eastAsia="it-IT"/>
-        </w:rPr>
-        <w:t xml:space="preserve">it </w:t>
-      </w:r>
-      <w:r>
-        <w:rPr>
-          <w:rFonts w:eastAsia="Times New Roman" w:cs="Arial"/>
-          <w:color w:val="000000"/>
-          <w:szCs w:val="22"/>
-          <w:lang w:val="en-US" w:eastAsia="it-IT"/>
-        </w:rPr>
-        <w:t>handles the user’s answer allowing him to accept or refuse the request of subscription.</w:t>
+        <w:t xml:space="preserve"> it handles the user’s answer allowing him to accept or refuse the request of subscription.</w:t>
       </w:r>
     </w:p>
     <w:p>
@@ -8883,43 +8852,7 @@
           <w:szCs w:val="22"/>
           <w:lang w:val="en-US" w:eastAsia="it-IT"/>
         </w:rPr>
-        <w:t xml:space="preserve"> </w:t>
-      </w:r>
-      <w:r>
-        <w:rPr>
-          <w:rFonts w:eastAsia="Times New Roman" w:cs="Arial"/>
-          <w:color w:val="000000"/>
-          <w:szCs w:val="22"/>
-          <w:lang w:val="en-US" w:eastAsia="it-IT"/>
-        </w:rPr>
-        <w:t xml:space="preserve">it </w:t>
-      </w:r>
-      <w:r>
-        <w:rPr>
-          <w:rFonts w:eastAsia="Times New Roman" w:cs="Arial"/>
-          <w:color w:val="000000"/>
-          <w:szCs w:val="22"/>
-          <w:lang w:val="en-US" w:eastAsia="it-IT"/>
-        </w:rPr>
-        <w:t>send</w:t>
-      </w:r>
-      <w:r>
-        <w:rPr>
-          <w:rFonts w:eastAsia="Times New Roman" w:cs="Arial"/>
-          <w:color w:val="000000"/>
-          <w:szCs w:val="22"/>
-          <w:lang w:val="en-US" w:eastAsia="it-IT"/>
-        </w:rPr>
-        <w:t>s</w:t>
-      </w:r>
-      <w:r>
-        <w:rPr>
-          <w:rFonts w:eastAsia="Times New Roman" w:cs="Arial"/>
-          <w:color w:val="000000"/>
-          <w:szCs w:val="22"/>
-          <w:lang w:val="en-US" w:eastAsia="it-IT"/>
-        </w:rPr>
-        <w:t xml:space="preserve"> to the user a push notification with the </w:t>
+        <w:t xml:space="preserve"> it sends to the user a push notification with the </w:t>
       </w:r>
       <w:proofErr w:type="spellStart"/>
       <w:r>
@@ -8939,16 +8872,7 @@
           <w:szCs w:val="22"/>
           <w:lang w:val="en-US" w:eastAsia="it-IT"/>
         </w:rPr>
-        <w:t xml:space="preserve"> about the request of subscription that has been made</w:t>
-      </w:r>
-      <w:r>
-        <w:rPr>
-          <w:rFonts w:eastAsia="Times New Roman" w:cs="Arial"/>
-          <w:color w:val="000000"/>
-          <w:szCs w:val="22"/>
-          <w:lang w:val="en-US" w:eastAsia="it-IT"/>
-        </w:rPr>
-        <w:t xml:space="preserve"> (and forwarded by the ‘</w:t>
+        <w:t xml:space="preserve"> about the request of subscription that has been made (and forwarded by the ‘</w:t>
       </w:r>
       <w:proofErr w:type="spellStart"/>
       <w:r>
@@ -9063,25 +8987,7 @@
           <w:szCs w:val="22"/>
           <w:lang w:val="en-US" w:eastAsia="it-IT"/>
         </w:rPr>
-        <w:t>it contains the logic to make privacy controls on the requested data and provides them to the requesting third party if</w:t>
-      </w:r>
-      <w:r>
-        <w:rPr>
-          <w:rFonts w:eastAsia="Times New Roman" w:cs="Arial"/>
-          <w:color w:val="000000"/>
-          <w:szCs w:val="22"/>
-          <w:lang w:val="en-US" w:eastAsia="it-IT"/>
-        </w:rPr>
-        <w:t>, and only if,</w:t>
-      </w:r>
-      <w:r>
-        <w:rPr>
-          <w:rFonts w:eastAsia="Times New Roman" w:cs="Arial"/>
-          <w:color w:val="000000"/>
-          <w:szCs w:val="22"/>
-          <w:lang w:val="en-US" w:eastAsia="it-IT"/>
-        </w:rPr>
-        <w:t xml:space="preserve"> the controls are passed.</w:t>
+        <w:t>it contains the logic to make privacy controls on the requested data and provides them to the requesting third party if, and only if, the controls are passed.</w:t>
       </w:r>
     </w:p>
     <w:p>
@@ -9208,6 +9114,7 @@
           <w:b/>
           <w:lang w:val="en-US"/>
         </w:rPr>
+        <w:lastRenderedPageBreak/>
         <w:t>R11</w:t>
       </w:r>
       <w:r>
@@ -9414,16 +9321,7 @@
           <w:szCs w:val="22"/>
           <w:lang w:val="en-US" w:eastAsia="it-IT"/>
         </w:rPr>
-        <w:t xml:space="preserve"> </w:t>
-      </w:r>
-      <w:r>
-        <w:rPr>
-          <w:rFonts w:eastAsia="Times New Roman" w:cs="Arial"/>
-          <w:color w:val="000000"/>
-          <w:szCs w:val="22"/>
-          <w:lang w:val="en-US" w:eastAsia="it-IT"/>
-        </w:rPr>
-        <w:t xml:space="preserve">handles the SOS call and sends it to the </w:t>
+        <w:t xml:space="preserve"> handles the SOS call and sends it to the </w:t>
       </w:r>
       <w:proofErr w:type="spellStart"/>
       <w:r>
@@ -9484,6 +9382,64 @@
           <w:lang w:val="en-US" w:eastAsia="it-IT"/>
         </w:rPr>
         <w:t>’ that has to analyze user’s data and control if they are in the defined bounds or not.</w:t>
+      </w:r>
+    </w:p>
+    <w:p>
+      <w:pPr>
+        <w:numPr>
+          <w:ilvl w:val="1"/>
+          <w:numId w:val="13"/>
+        </w:numPr>
+        <w:spacing w:after="0"/>
+        <w:jc w:val="both"/>
+        <w:textAlignment w:val="baseline"/>
+        <w:rPr>
+          <w:rFonts w:eastAsia="Times New Roman" w:cs="Arial"/>
+          <w:color w:val="000000"/>
+          <w:szCs w:val="22"/>
+          <w:lang w:val="en-US" w:eastAsia="it-IT"/>
+        </w:rPr>
+      </w:pPr>
+      <w:proofErr w:type="spellStart"/>
+      <w:r>
+        <w:rPr>
+          <w:rFonts w:eastAsia="Times New Roman" w:cs="Arial"/>
+          <w:b/>
+          <w:color w:val="000000"/>
+          <w:szCs w:val="22"/>
+          <w:lang w:val="en-US" w:eastAsia="it-IT"/>
+        </w:rPr>
+        <w:t>NotificationManager</w:t>
+      </w:r>
+      <w:proofErr w:type="spellEnd"/>
+      <w:r>
+        <w:rPr>
+          <w:rFonts w:eastAsia="Times New Roman" w:cs="Arial"/>
+          <w:color w:val="000000"/>
+          <w:szCs w:val="22"/>
+          <w:lang w:val="en-US" w:eastAsia="it-IT"/>
+        </w:rPr>
+        <w:t>: it is concerned in sending the SOS message to the third party chosen by the ‘</w:t>
+      </w:r>
+      <w:proofErr w:type="spellStart"/>
+      <w:r>
+        <w:rPr>
+          <w:rFonts w:eastAsia="Times New Roman" w:cs="Arial"/>
+          <w:color w:val="000000"/>
+          <w:szCs w:val="22"/>
+          <w:lang w:val="en-US" w:eastAsia="it-IT"/>
+        </w:rPr>
+        <w:t>SOSManager</w:t>
+      </w:r>
+      <w:proofErr w:type="spellEnd"/>
+      <w:r>
+        <w:rPr>
+          <w:rFonts w:eastAsia="Times New Roman" w:cs="Arial"/>
+          <w:color w:val="000000"/>
+          <w:szCs w:val="22"/>
+          <w:lang w:val="en-US" w:eastAsia="it-IT"/>
+        </w:rPr>
+        <w:t>’.</w:t>
       </w:r>
     </w:p>
     <w:p>
@@ -9584,7 +9540,6 @@
           <w:szCs w:val="22"/>
           <w:lang w:val="en-US" w:eastAsia="it-IT"/>
         </w:rPr>
-        <w:lastRenderedPageBreak/>
         <w:t>RunOrganizationManager</w:t>
       </w:r>
       <w:proofErr w:type="spellEnd"/>
@@ -9853,6 +9808,7 @@
     <w:p>
       <w:pPr>
         <w:spacing w:after="0"/>
+        <w:ind w:left="708"/>
         <w:jc w:val="both"/>
         <w:textAlignment w:val="baseline"/>
         <w:rPr>
@@ -9869,16 +9825,8 @@
           <w:szCs w:val="22"/>
           <w:lang w:val="en-US" w:eastAsia="it-IT"/>
         </w:rPr>
-        <w:t xml:space="preserve">It is worth noting that in the provided mapping </w:t>
-      </w:r>
-      <w:r>
-        <w:rPr>
-          <w:rFonts w:eastAsia="Times New Roman" w:cs="Arial"/>
-          <w:color w:val="000000"/>
-          <w:szCs w:val="22"/>
-          <w:lang w:val="en-US" w:eastAsia="it-IT"/>
-        </w:rPr>
-        <w:t>the ‘Router’ components are not mentioned for the sake of simplicity, but they are directly or indirectly connected to the fulfillment of the system functionalities because they route to the right component every message coming from the client’s side (except for the ones handled by the ‘</w:t>
+        <w:lastRenderedPageBreak/>
+        <w:t>It is worth noting that in the provided mapping the ‘Router’ components are not mentioned for the sake of simplicity, but they are directly or indirectly connected to the fulfillment of the system functionalities because they route to the right component every message coming from the client’s side (except for the ones handled by the ‘</w:t>
       </w:r>
       <w:proofErr w:type="spellStart"/>
       <w:r>
@@ -9899,6 +9847,15 @@
           <w:lang w:val="en-US" w:eastAsia="it-IT"/>
         </w:rPr>
         <w:t>’): the interfaces exposed by the application server are the ones provided by the three ‘Router’ components.</w:t>
+      </w:r>
+      <w:r>
+        <w:rPr>
+          <w:rFonts w:eastAsia="Times New Roman" w:cs="Arial"/>
+          <w:color w:val="000000"/>
+          <w:szCs w:val="22"/>
+          <w:lang w:val="en-US" w:eastAsia="it-IT"/>
+        </w:rPr>
+        <w:t xml:space="preserve"> </w:t>
       </w:r>
     </w:p>
     <w:p>
@@ -9936,7 +9893,7 @@
 </file>
 
 <file path=word/endnotes.xml><?xml version="1.0" encoding="utf-8"?>
-<w:endnotes xmlns:wpc="http://schemas.microsoft.com/office/word/2010/wordprocessingCanvas" xmlns:mc="http://schemas.openxmlformats.org/markup-compatibility/2006" xmlns:o="urn:schemas-microsoft-com:office:office" xmlns:r="http://schemas.openxmlformats.org/officeDocument/2006/relationships" xmlns:m="http://schemas.openxmlformats.org/officeDocument/2006/math" xmlns:v="urn:schemas-microsoft-com:vml" xmlns:wp14="http://schemas.microsoft.com/office/word/2010/wordprocessingDrawing" xmlns:wp="http://schemas.openxmlformats.org/drawingml/2006/wordprocessingDrawing" xmlns:w10="urn:schemas-microsoft-com:office:word" xmlns:w="http://schemas.openxmlformats.org/wordprocessingml/2006/main" xmlns:w14="http://schemas.microsoft.com/office/word/2010/wordml" xmlns:w15="http://schemas.microsoft.com/office/word/2012/wordml" xmlns:wpg="http://schemas.microsoft.com/office/word/2010/wordprocessingGroup" xmlns:wpi="http://schemas.microsoft.com/office/word/2010/wordprocessingInk" xmlns:wne="http://schemas.microsoft.com/office/word/2006/wordml" xmlns:wps="http://schemas.microsoft.com/office/word/2010/wordprocessingShape" mc:Ignorable="w14 w15 wp14">
+<w:endnotes xmlns:wpc="http://schemas.microsoft.com/office/word/2010/wordprocessingCanvas" xmlns:cx="http://schemas.microsoft.com/office/drawing/2014/chartex" xmlns:cx1="http://schemas.microsoft.com/office/drawing/2015/9/8/chartex" xmlns:cx2="http://schemas.microsoft.com/office/drawing/2015/10/21/chartex" xmlns:cx3="http://schemas.microsoft.com/office/drawing/2016/5/9/chartex" xmlns:cx4="http://schemas.microsoft.com/office/drawing/2016/5/10/chartex" xmlns:cx5="http://schemas.microsoft.com/office/drawing/2016/5/11/chartex" xmlns:cx6="http://schemas.microsoft.com/office/drawing/2016/5/12/chartex" xmlns:cx7="http://schemas.microsoft.com/office/drawing/2016/5/13/chartex" xmlns:cx8="http://schemas.microsoft.com/office/drawing/2016/5/14/chartex" xmlns:mc="http://schemas.openxmlformats.org/markup-compatibility/2006" xmlns:aink="http://schemas.microsoft.com/office/drawing/2016/ink" xmlns:am3d="http://schemas.microsoft.com/office/drawing/2017/model3d" xmlns:o="urn:schemas-microsoft-com:office:office" xmlns:r="http://schemas.openxmlformats.org/officeDocument/2006/relationships" xmlns:m="http://schemas.openxmlformats.org/officeDocument/2006/math" xmlns:v="urn:schemas-microsoft-com:vml" xmlns:wp14="http://schemas.microsoft.com/office/word/2010/wordprocessingDrawing" xmlns:wp="http://schemas.openxmlformats.org/drawingml/2006/wordprocessingDrawing" xmlns:w10="urn:schemas-microsoft-com:office:word" xmlns:w="http://schemas.openxmlformats.org/wordprocessingml/2006/main" xmlns:w14="http://schemas.microsoft.com/office/word/2010/wordml" xmlns:w15="http://schemas.microsoft.com/office/word/2012/wordml" xmlns:w16cid="http://schemas.microsoft.com/office/word/2016/wordml/cid" xmlns:w16se="http://schemas.microsoft.com/office/word/2015/wordml/symex" xmlns:wpg="http://schemas.microsoft.com/office/word/2010/wordprocessingGroup" xmlns:wpi="http://schemas.microsoft.com/office/word/2010/wordprocessingInk" xmlns:wne="http://schemas.microsoft.com/office/word/2006/wordml" xmlns:wps="http://schemas.microsoft.com/office/word/2010/wordprocessingShape" mc:Ignorable="w14 w15 w16se w16cid wp14">
   <w:endnote w:type="separator" w:id="-1">
     <w:p>
       <w:pPr>
@@ -9961,7 +9918,7 @@
 </file>
 
 <file path=word/footer1.xml><?xml version="1.0" encoding="utf-8"?>
-<w:ftr xmlns:wpc="http://schemas.microsoft.com/office/word/2010/wordprocessingCanvas" xmlns:mc="http://schemas.openxmlformats.org/markup-compatibility/2006" xmlns:o="urn:schemas-microsoft-com:office:office" xmlns:r="http://schemas.openxmlformats.org/officeDocument/2006/relationships" xmlns:m="http://schemas.openxmlformats.org/officeDocument/2006/math" xmlns:v="urn:schemas-microsoft-com:vml" xmlns:wp14="http://schemas.microsoft.com/office/word/2010/wordprocessingDrawing" xmlns:wp="http://schemas.openxmlformats.org/drawingml/2006/wordprocessingDrawing" xmlns:w10="urn:schemas-microsoft-com:office:word" xmlns:w="http://schemas.openxmlformats.org/wordprocessingml/2006/main" xmlns:w14="http://schemas.microsoft.com/office/word/2010/wordml" xmlns:w15="http://schemas.microsoft.com/office/word/2012/wordml" xmlns:wpg="http://schemas.microsoft.com/office/word/2010/wordprocessingGroup" xmlns:wpi="http://schemas.microsoft.com/office/word/2010/wordprocessingInk" xmlns:wne="http://schemas.microsoft.com/office/word/2006/wordml" xmlns:wps="http://schemas.microsoft.com/office/word/2010/wordprocessingShape" mc:Ignorable="w14 w15 wp14">
+<w:ftr xmlns:wpc="http://schemas.microsoft.com/office/word/2010/wordprocessingCanvas" xmlns:cx="http://schemas.microsoft.com/office/drawing/2014/chartex" xmlns:cx1="http://schemas.microsoft.com/office/drawing/2015/9/8/chartex" xmlns:cx2="http://schemas.microsoft.com/office/drawing/2015/10/21/chartex" xmlns:cx3="http://schemas.microsoft.com/office/drawing/2016/5/9/chartex" xmlns:cx4="http://schemas.microsoft.com/office/drawing/2016/5/10/chartex" xmlns:cx5="http://schemas.microsoft.com/office/drawing/2016/5/11/chartex" xmlns:cx6="http://schemas.microsoft.com/office/drawing/2016/5/12/chartex" xmlns:cx7="http://schemas.microsoft.com/office/drawing/2016/5/13/chartex" xmlns:cx8="http://schemas.microsoft.com/office/drawing/2016/5/14/chartex" xmlns:mc="http://schemas.openxmlformats.org/markup-compatibility/2006" xmlns:aink="http://schemas.microsoft.com/office/drawing/2016/ink" xmlns:am3d="http://schemas.microsoft.com/office/drawing/2017/model3d" xmlns:o="urn:schemas-microsoft-com:office:office" xmlns:r="http://schemas.openxmlformats.org/officeDocument/2006/relationships" xmlns:m="http://schemas.openxmlformats.org/officeDocument/2006/math" xmlns:v="urn:schemas-microsoft-com:vml" xmlns:wp14="http://schemas.microsoft.com/office/word/2010/wordprocessingDrawing" xmlns:wp="http://schemas.openxmlformats.org/drawingml/2006/wordprocessingDrawing" xmlns:w10="urn:schemas-microsoft-com:office:word" xmlns:w="http://schemas.openxmlformats.org/wordprocessingml/2006/main" xmlns:w14="http://schemas.microsoft.com/office/word/2010/wordml" xmlns:w15="http://schemas.microsoft.com/office/word/2012/wordml" xmlns:w16cid="http://schemas.microsoft.com/office/word/2016/wordml/cid" xmlns:w16se="http://schemas.microsoft.com/office/word/2015/wordml/symex" xmlns:wpg="http://schemas.microsoft.com/office/word/2010/wordprocessingGroup" xmlns:wpi="http://schemas.microsoft.com/office/word/2010/wordprocessingInk" xmlns:wne="http://schemas.microsoft.com/office/word/2006/wordml" xmlns:wps="http://schemas.microsoft.com/office/word/2010/wordprocessingShape" mc:Ignorable="w14 w15 w16se w16cid wp14">
   <w:sdt>
     <w:sdtPr>
       <w:rPr>
@@ -10018,7 +9975,7 @@
 </file>
 
 <file path=word/footer2.xml><?xml version="1.0" encoding="utf-8"?>
-<w:ftr xmlns:wpc="http://schemas.microsoft.com/office/word/2010/wordprocessingCanvas" xmlns:mc="http://schemas.openxmlformats.org/markup-compatibility/2006" xmlns:o="urn:schemas-microsoft-com:office:office" xmlns:r="http://schemas.openxmlformats.org/officeDocument/2006/relationships" xmlns:m="http://schemas.openxmlformats.org/officeDocument/2006/math" xmlns:v="urn:schemas-microsoft-com:vml" xmlns:wp14="http://schemas.microsoft.com/office/word/2010/wordprocessingDrawing" xmlns:wp="http://schemas.openxmlformats.org/drawingml/2006/wordprocessingDrawing" xmlns:w10="urn:schemas-microsoft-com:office:word" xmlns:w="http://schemas.openxmlformats.org/wordprocessingml/2006/main" xmlns:w14="http://schemas.microsoft.com/office/word/2010/wordml" xmlns:w15="http://schemas.microsoft.com/office/word/2012/wordml" xmlns:wpg="http://schemas.microsoft.com/office/word/2010/wordprocessingGroup" xmlns:wpi="http://schemas.microsoft.com/office/word/2010/wordprocessingInk" xmlns:wne="http://schemas.microsoft.com/office/word/2006/wordml" xmlns:wps="http://schemas.microsoft.com/office/word/2010/wordprocessingShape" mc:Ignorable="w14 w15 wp14">
+<w:ftr xmlns:wpc="http://schemas.microsoft.com/office/word/2010/wordprocessingCanvas" xmlns:cx="http://schemas.microsoft.com/office/drawing/2014/chartex" xmlns:cx1="http://schemas.microsoft.com/office/drawing/2015/9/8/chartex" xmlns:cx2="http://schemas.microsoft.com/office/drawing/2015/10/21/chartex" xmlns:cx3="http://schemas.microsoft.com/office/drawing/2016/5/9/chartex" xmlns:cx4="http://schemas.microsoft.com/office/drawing/2016/5/10/chartex" xmlns:cx5="http://schemas.microsoft.com/office/drawing/2016/5/11/chartex" xmlns:cx6="http://schemas.microsoft.com/office/drawing/2016/5/12/chartex" xmlns:cx7="http://schemas.microsoft.com/office/drawing/2016/5/13/chartex" xmlns:cx8="http://schemas.microsoft.com/office/drawing/2016/5/14/chartex" xmlns:mc="http://schemas.openxmlformats.org/markup-compatibility/2006" xmlns:aink="http://schemas.microsoft.com/office/drawing/2016/ink" xmlns:am3d="http://schemas.microsoft.com/office/drawing/2017/model3d" xmlns:o="urn:schemas-microsoft-com:office:office" xmlns:r="http://schemas.openxmlformats.org/officeDocument/2006/relationships" xmlns:m="http://schemas.openxmlformats.org/officeDocument/2006/math" xmlns:v="urn:schemas-microsoft-com:vml" xmlns:wp14="http://schemas.microsoft.com/office/word/2010/wordprocessingDrawing" xmlns:wp="http://schemas.openxmlformats.org/drawingml/2006/wordprocessingDrawing" xmlns:w10="urn:schemas-microsoft-com:office:word" xmlns:w="http://schemas.openxmlformats.org/wordprocessingml/2006/main" xmlns:w14="http://schemas.microsoft.com/office/word/2010/wordml" xmlns:w15="http://schemas.microsoft.com/office/word/2012/wordml" xmlns:w16cid="http://schemas.microsoft.com/office/word/2016/wordml/cid" xmlns:w16se="http://schemas.microsoft.com/office/word/2015/wordml/symex" xmlns:wpg="http://schemas.microsoft.com/office/word/2010/wordprocessingGroup" xmlns:wpi="http://schemas.microsoft.com/office/word/2010/wordprocessingInk" xmlns:wne="http://schemas.microsoft.com/office/word/2006/wordml" xmlns:wps="http://schemas.microsoft.com/office/word/2010/wordprocessingShape" mc:Ignorable="w14 w15 w16se w16cid wp14">
   <w:sdt>
     <w:sdtPr>
       <w:rPr>
@@ -10088,7 +10045,7 @@
 </file>
 
 <file path=word/footnotes.xml><?xml version="1.0" encoding="utf-8"?>
-<w:footnotes xmlns:wpc="http://schemas.microsoft.com/office/word/2010/wordprocessingCanvas" xmlns:mc="http://schemas.openxmlformats.org/markup-compatibility/2006" xmlns:o="urn:schemas-microsoft-com:office:office" xmlns:r="http://schemas.openxmlformats.org/officeDocument/2006/relationships" xmlns:m="http://schemas.openxmlformats.org/officeDocument/2006/math" xmlns:v="urn:schemas-microsoft-com:vml" xmlns:wp14="http://schemas.microsoft.com/office/word/2010/wordprocessingDrawing" xmlns:wp="http://schemas.openxmlformats.org/drawingml/2006/wordprocessingDrawing" xmlns:w10="urn:schemas-microsoft-com:office:word" xmlns:w="http://schemas.openxmlformats.org/wordprocessingml/2006/main" xmlns:w14="http://schemas.microsoft.com/office/word/2010/wordml" xmlns:w15="http://schemas.microsoft.com/office/word/2012/wordml" xmlns:wpg="http://schemas.microsoft.com/office/word/2010/wordprocessingGroup" xmlns:wpi="http://schemas.microsoft.com/office/word/2010/wordprocessingInk" xmlns:wne="http://schemas.microsoft.com/office/word/2006/wordml" xmlns:wps="http://schemas.microsoft.com/office/word/2010/wordprocessingShape" mc:Ignorable="w14 w15 wp14">
+<w:footnotes xmlns:wpc="http://schemas.microsoft.com/office/word/2010/wordprocessingCanvas" xmlns:cx="http://schemas.microsoft.com/office/drawing/2014/chartex" xmlns:cx1="http://schemas.microsoft.com/office/drawing/2015/9/8/chartex" xmlns:cx2="http://schemas.microsoft.com/office/drawing/2015/10/21/chartex" xmlns:cx3="http://schemas.microsoft.com/office/drawing/2016/5/9/chartex" xmlns:cx4="http://schemas.microsoft.com/office/drawing/2016/5/10/chartex" xmlns:cx5="http://schemas.microsoft.com/office/drawing/2016/5/11/chartex" xmlns:cx6="http://schemas.microsoft.com/office/drawing/2016/5/12/chartex" xmlns:cx7="http://schemas.microsoft.com/office/drawing/2016/5/13/chartex" xmlns:cx8="http://schemas.microsoft.com/office/drawing/2016/5/14/chartex" xmlns:mc="http://schemas.openxmlformats.org/markup-compatibility/2006" xmlns:aink="http://schemas.microsoft.com/office/drawing/2016/ink" xmlns:am3d="http://schemas.microsoft.com/office/drawing/2017/model3d" xmlns:o="urn:schemas-microsoft-com:office:office" xmlns:r="http://schemas.openxmlformats.org/officeDocument/2006/relationships" xmlns:m="http://schemas.openxmlformats.org/officeDocument/2006/math" xmlns:v="urn:schemas-microsoft-com:vml" xmlns:wp14="http://schemas.microsoft.com/office/word/2010/wordprocessingDrawing" xmlns:wp="http://schemas.openxmlformats.org/drawingml/2006/wordprocessingDrawing" xmlns:w10="urn:schemas-microsoft-com:office:word" xmlns:w="http://schemas.openxmlformats.org/wordprocessingml/2006/main" xmlns:w14="http://schemas.microsoft.com/office/word/2010/wordml" xmlns:w15="http://schemas.microsoft.com/office/word/2012/wordml" xmlns:w16cid="http://schemas.microsoft.com/office/word/2016/wordml/cid" xmlns:w16se="http://schemas.microsoft.com/office/word/2015/wordml/symex" xmlns:wpg="http://schemas.microsoft.com/office/word/2010/wordprocessingGroup" xmlns:wpi="http://schemas.microsoft.com/office/word/2010/wordprocessingInk" xmlns:wne="http://schemas.microsoft.com/office/word/2006/wordml" xmlns:wps="http://schemas.microsoft.com/office/word/2010/wordprocessingShape" mc:Ignorable="w14 w15 w16se w16cid wp14">
   <w:footnote w:type="separator" w:id="-1">
     <w:p>
       <w:pPr>
@@ -10113,7 +10070,7 @@
 </file>
 
 <file path=word/numbering.xml><?xml version="1.0" encoding="utf-8"?>
-<w:numbering xmlns:wpc="http://schemas.microsoft.com/office/word/2010/wordprocessingCanvas" xmlns:mc="http://schemas.openxmlformats.org/markup-compatibility/2006" xmlns:o="urn:schemas-microsoft-com:office:office" xmlns:r="http://schemas.openxmlformats.org/officeDocument/2006/relationships" xmlns:m="http://schemas.openxmlformats.org/officeDocument/2006/math" xmlns:v="urn:schemas-microsoft-com:vml" xmlns:wp14="http://schemas.microsoft.com/office/word/2010/wordprocessingDrawing" xmlns:wp="http://schemas.openxmlformats.org/drawingml/2006/wordprocessingDrawing" xmlns:w10="urn:schemas-microsoft-com:office:word" xmlns:w="http://schemas.openxmlformats.org/wordprocessingml/2006/main" xmlns:w14="http://schemas.microsoft.com/office/word/2010/wordml" xmlns:w15="http://schemas.microsoft.com/office/word/2012/wordml" xmlns:wpg="http://schemas.microsoft.com/office/word/2010/wordprocessingGroup" xmlns:wpi="http://schemas.microsoft.com/office/word/2010/wordprocessingInk" xmlns:wne="http://schemas.microsoft.com/office/word/2006/wordml" xmlns:wps="http://schemas.microsoft.com/office/word/2010/wordprocessingShape" mc:Ignorable="w14 w15 wp14">
+<w:numbering xmlns:wpc="http://schemas.microsoft.com/office/word/2010/wordprocessingCanvas" xmlns:cx="http://schemas.microsoft.com/office/drawing/2014/chartex" xmlns:cx1="http://schemas.microsoft.com/office/drawing/2015/9/8/chartex" xmlns:cx2="http://schemas.microsoft.com/office/drawing/2015/10/21/chartex" xmlns:cx3="http://schemas.microsoft.com/office/drawing/2016/5/9/chartex" xmlns:cx4="http://schemas.microsoft.com/office/drawing/2016/5/10/chartex" xmlns:cx5="http://schemas.microsoft.com/office/drawing/2016/5/11/chartex" xmlns:cx6="http://schemas.microsoft.com/office/drawing/2016/5/12/chartex" xmlns:cx7="http://schemas.microsoft.com/office/drawing/2016/5/13/chartex" xmlns:cx8="http://schemas.microsoft.com/office/drawing/2016/5/14/chartex" xmlns:mc="http://schemas.openxmlformats.org/markup-compatibility/2006" xmlns:aink="http://schemas.microsoft.com/office/drawing/2016/ink" xmlns:am3d="http://schemas.microsoft.com/office/drawing/2017/model3d" xmlns:o="urn:schemas-microsoft-com:office:office" xmlns:r="http://schemas.openxmlformats.org/officeDocument/2006/relationships" xmlns:m="http://schemas.openxmlformats.org/officeDocument/2006/math" xmlns:v="urn:schemas-microsoft-com:vml" xmlns:wp14="http://schemas.microsoft.com/office/word/2010/wordprocessingDrawing" xmlns:wp="http://schemas.openxmlformats.org/drawingml/2006/wordprocessingDrawing" xmlns:w10="urn:schemas-microsoft-com:office:word" xmlns:w="http://schemas.openxmlformats.org/wordprocessingml/2006/main" xmlns:w14="http://schemas.microsoft.com/office/word/2010/wordml" xmlns:w15="http://schemas.microsoft.com/office/word/2012/wordml" xmlns:w16cid="http://schemas.microsoft.com/office/word/2016/wordml/cid" xmlns:w16se="http://schemas.microsoft.com/office/word/2015/wordml/symex" xmlns:wpg="http://schemas.microsoft.com/office/word/2010/wordprocessingGroup" xmlns:wpi="http://schemas.microsoft.com/office/word/2010/wordprocessingInk" xmlns:wne="http://schemas.microsoft.com/office/word/2006/wordml" xmlns:wps="http://schemas.microsoft.com/office/word/2010/wordprocessingShape" mc:Ignorable="w14 w15 w16se w16cid wp14">
   <w:abstractNum w:abstractNumId="0" w15:restartNumberingAfterBreak="0">
     <w:nsid w:val="02756910"/>
     <w:multiLevelType w:val="multilevel"/>
@@ -12695,7 +12652,7 @@
 </file>
 
 <file path=word/styles.xml><?xml version="1.0" encoding="utf-8"?>
-<w:styles xmlns:mc="http://schemas.openxmlformats.org/markup-compatibility/2006" xmlns:r="http://schemas.openxmlformats.org/officeDocument/2006/relationships" xmlns:w="http://schemas.openxmlformats.org/wordprocessingml/2006/main" xmlns:w14="http://schemas.microsoft.com/office/word/2010/wordml" xmlns:w15="http://schemas.microsoft.com/office/word/2012/wordml" mc:Ignorable="w14 w15">
+<w:styles xmlns:mc="http://schemas.openxmlformats.org/markup-compatibility/2006" xmlns:r="http://schemas.openxmlformats.org/officeDocument/2006/relationships" xmlns:w="http://schemas.openxmlformats.org/wordprocessingml/2006/main" xmlns:w14="http://schemas.microsoft.com/office/word/2010/wordml" xmlns:w15="http://schemas.microsoft.com/office/word/2012/wordml" xmlns:w16cid="http://schemas.microsoft.com/office/word/2016/wordml/cid" xmlns:w16se="http://schemas.microsoft.com/office/word/2015/wordml/symex" mc:Ignorable="w14 w15 w16se w16cid">
   <w:docDefaults>
     <w:rPrDefault>
       <w:rPr>
@@ -12707,7 +12664,7 @@
     </w:rPrDefault>
     <w:pPrDefault/>
   </w:docDefaults>
-  <w:latentStyles w:defLockedState="0" w:defUIPriority="99" w:defSemiHidden="0" w:defUnhideWhenUsed="0" w:defQFormat="0" w:count="371">
+  <w:latentStyles w:defLockedState="0" w:defUIPriority="99" w:defSemiHidden="0" w:defUnhideWhenUsed="0" w:defQFormat="0" w:count="375">
     <w:lsdException w:name="Normal" w:uiPriority="0" w:qFormat="1"/>
     <w:lsdException w:name="heading 1" w:uiPriority="9" w:qFormat="1"/>
     <w:lsdException w:name="heading 2" w:semiHidden="1" w:uiPriority="9" w:unhideWhenUsed="1" w:qFormat="1"/>
@@ -12813,7 +12770,6 @@
     <w:lsdException w:name="HTML Sample" w:semiHidden="1" w:unhideWhenUsed="1"/>
     <w:lsdException w:name="HTML Typewriter" w:semiHidden="1" w:unhideWhenUsed="1"/>
     <w:lsdException w:name="HTML Variable" w:semiHidden="1" w:unhideWhenUsed="1"/>
-    <w:lsdException w:name="Normal Table" w:semiHidden="1" w:unhideWhenUsed="1"/>
     <w:lsdException w:name="annotation subject" w:semiHidden="1" w:unhideWhenUsed="1"/>
     <w:lsdException w:name="No List" w:semiHidden="1" w:unhideWhenUsed="1"/>
     <w:lsdException w:name="Outline List 1" w:semiHidden="1" w:unhideWhenUsed="1"/>
@@ -12857,10 +12813,8 @@
     <w:lsdException w:name="Table Elegant" w:semiHidden="1" w:unhideWhenUsed="1"/>
     <w:lsdException w:name="Table Professional" w:semiHidden="1" w:unhideWhenUsed="1"/>
     <w:lsdException w:name="Table Subtle 1" w:semiHidden="1" w:unhideWhenUsed="1"/>
-    <w:lsdException w:name="Table Subtle 2" w:semiHidden="1" w:unhideWhenUsed="1"/>
     <w:lsdException w:name="Table Web 1" w:semiHidden="1" w:unhideWhenUsed="1"/>
     <w:lsdException w:name="Table Web 2" w:semiHidden="1" w:unhideWhenUsed="1"/>
-    <w:lsdException w:name="Table Web 3" w:semiHidden="1" w:unhideWhenUsed="1"/>
     <w:lsdException w:name="Balloon Text" w:semiHidden="1" w:unhideWhenUsed="1"/>
     <w:lsdException w:name="Table Grid" w:uiPriority="39"/>
     <w:lsdException w:name="Table Theme" w:semiHidden="1" w:unhideWhenUsed="1"/>
@@ -13079,6 +13033,10 @@
     <w:lsdException w:name="List Table 5 Dark Accent 6" w:uiPriority="50"/>
     <w:lsdException w:name="List Table 6 Colorful Accent 6" w:uiPriority="51"/>
     <w:lsdException w:name="List Table 7 Colorful Accent 6" w:uiPriority="52"/>
+    <w:lsdException w:name="Mention" w:semiHidden="1" w:unhideWhenUsed="1"/>
+    <w:lsdException w:name="Smart Hyperlink" w:semiHidden="1" w:unhideWhenUsed="1"/>
+    <w:lsdException w:name="Hashtag" w:semiHidden="1" w:unhideWhenUsed="1"/>
+    <w:lsdException w:name="Unresolved Mention" w:semiHidden="1" w:unhideWhenUsed="1"/>
   </w:latentStyles>
   <w:style w:type="paragraph" w:default="1" w:styleId="Normale">
     <w:name w:val="Normal"/>
@@ -13511,7 +13469,7 @@
 </file>
 
 <file path=customXml/itemProps1.xml><?xml version="1.0" encoding="utf-8"?>
-<ds:datastoreItem xmlns:ds="http://schemas.openxmlformats.org/officeDocument/2006/customXml" ds:itemID="{DC09234D-1142-4D43-AFFD-3FB475C886DE}">
+<ds:datastoreItem xmlns:ds="http://schemas.openxmlformats.org/officeDocument/2006/customXml" ds:itemID="{293555BD-8405-F448-9675-ED727FCE55CA}">
   <ds:schemaRefs>
     <ds:schemaRef ds:uri="http://schemas.openxmlformats.org/officeDocument/2006/bibliography"/>
   </ds:schemaRefs>

</xml_diff>

<commit_message>
Add component interfaces and sequence diagrams
</commit_message>
<xml_diff>
--- a/DD/DD.docx
+++ b/DD/DD.docx
@@ -357,13 +357,8 @@
       </w:r>
       <w:r>
         <w:tab/>
-        <w:t xml:space="preserve">Elisabetta Di </w:t>
-      </w:r>
-      <w:proofErr w:type="spellStart"/>
-      <w:r>
-        <w:t>Nitto</w:t>
-      </w:r>
-      <w:proofErr w:type="spellEnd"/>
+        <w:t>Elisabetta Di Nitto</w:t>
+      </w:r>
     </w:p>
     <w:p>
       <w:pPr>
@@ -519,7 +514,21 @@
         <w:rPr>
           <w:lang w:val="en-US"/>
         </w:rPr>
-        <w:t>The high level architecture;</w:t>
+        <w:t xml:space="preserve">The </w:t>
+      </w:r>
+      <w:proofErr w:type="gramStart"/>
+      <w:r>
+        <w:rPr>
+          <w:lang w:val="en-US"/>
+        </w:rPr>
+        <w:t>high level</w:t>
+      </w:r>
+      <w:proofErr w:type="gramEnd"/>
+      <w:r>
+        <w:rPr>
+          <w:lang w:val="en-US"/>
+        </w:rPr>
+        <w:t xml:space="preserve"> architecture;</w:t>
       </w:r>
     </w:p>
     <w:p>
@@ -687,7 +696,21 @@
         <w:rPr>
           <w:lang w:val="en-US"/>
         </w:rPr>
-        <w:t>&lt;here goes more or less the same general purp</w:t>
+        <w:t xml:space="preserve">&lt;here goes </w:t>
+      </w:r>
+      <w:proofErr w:type="gramStart"/>
+      <w:r>
+        <w:rPr>
+          <w:lang w:val="en-US"/>
+        </w:rPr>
+        <w:t>more or less the</w:t>
+      </w:r>
+      <w:proofErr w:type="gramEnd"/>
+      <w:r>
+        <w:rPr>
+          <w:lang w:val="en-US"/>
+        </w:rPr>
+        <w:t xml:space="preserve"> same general purp</w:t>
       </w:r>
       <w:r>
         <w:rPr>
@@ -1254,7 +1277,21 @@
         <w:rPr>
           <w:lang w:val="en-US"/>
         </w:rPr>
-        <w:t xml:space="preserve"> specifies the user interface design. Actually, this part is already contained in the RASD in the mockups’ section, so here will be added only additional behaviors. </w:t>
+        <w:t xml:space="preserve"> specifies the user interface design. </w:t>
+      </w:r>
+      <w:proofErr w:type="gramStart"/>
+      <w:r>
+        <w:rPr>
+          <w:lang w:val="en-US"/>
+        </w:rPr>
+        <w:t>Actually, this</w:t>
+      </w:r>
+      <w:proofErr w:type="gramEnd"/>
+      <w:r>
+        <w:rPr>
+          <w:lang w:val="en-US"/>
+        </w:rPr>
+        <w:t xml:space="preserve"> part is already contained in the RASD in the mockups’ section, so here will be added only additional behaviors. </w:t>
       </w:r>
     </w:p>
     <w:p>
@@ -1864,7 +1901,25 @@
           <w:szCs w:val="20"/>
           <w:lang w:val="en-US"/>
         </w:rPr>
-        <w:t>application level to make queries and to organize competitions with a synchronous message flow (the server implementing the business logic have to provide an answer). The server of the application level will interact with the customers also when sending notifications (SOS etc.)</w:t>
+        <w:t xml:space="preserve">application level to make queries and to organize competitions with a synchronous message flow (the server implementing the business logic </w:t>
+      </w:r>
+      <w:proofErr w:type="gramStart"/>
+      <w:r>
+        <w:rPr>
+          <w:rFonts w:cs="Times New Roman"/>
+          <w:szCs w:val="20"/>
+          <w:lang w:val="en-US"/>
+        </w:rPr>
+        <w:t>have to</w:t>
+      </w:r>
+      <w:proofErr w:type="gramEnd"/>
+      <w:r>
+        <w:rPr>
+          <w:rFonts w:cs="Times New Roman"/>
+          <w:szCs w:val="20"/>
+          <w:lang w:val="en-US"/>
+        </w:rPr>
+        <w:t xml:space="preserve"> provide an answer). The server of the application level will interact with the customers also when sending notifications (SOS etc.)</w:t>
       </w:r>
       <w:r>
         <w:rPr>
@@ -2107,7 +2162,25 @@
           <w:szCs w:val="20"/>
           <w:lang w:val="en-US"/>
         </w:rPr>
-        <w:t xml:space="preserve">both to distribute computational load and to replicate data for security reasons. So, this technique increase both scalability </w:t>
+        <w:t xml:space="preserve">both to distribute computational load and to replicate data for security reasons. So, this technique </w:t>
+      </w:r>
+      <w:proofErr w:type="gramStart"/>
+      <w:r>
+        <w:rPr>
+          <w:rFonts w:cs="Times New Roman"/>
+          <w:szCs w:val="20"/>
+          <w:lang w:val="en-US"/>
+        </w:rPr>
+        <w:t>increase</w:t>
+      </w:r>
+      <w:proofErr w:type="gramEnd"/>
+      <w:r>
+        <w:rPr>
+          <w:rFonts w:cs="Times New Roman"/>
+          <w:szCs w:val="20"/>
+          <w:lang w:val="en-US"/>
+        </w:rPr>
+        <w:t xml:space="preserve"> both scalability </w:t>
       </w:r>
       <w:r>
         <w:rPr>
@@ -2231,7 +2304,25 @@
           <w:szCs w:val="20"/>
           <w:lang w:val="en-US"/>
         </w:rPr>
-        <w:t xml:space="preserve">The web servers don’t guarantee the same security level and this is </w:t>
+        <w:t xml:space="preserve">The web servers don’t guarantee the same security </w:t>
+      </w:r>
+      <w:proofErr w:type="gramStart"/>
+      <w:r>
+        <w:rPr>
+          <w:rFonts w:cs="Times New Roman"/>
+          <w:szCs w:val="20"/>
+          <w:lang w:val="en-US"/>
+        </w:rPr>
+        <w:t>level</w:t>
+      </w:r>
+      <w:proofErr w:type="gramEnd"/>
+      <w:r>
+        <w:rPr>
+          <w:rFonts w:cs="Times New Roman"/>
+          <w:szCs w:val="20"/>
+          <w:lang w:val="en-US"/>
+        </w:rPr>
+        <w:t xml:space="preserve"> and this is </w:t>
       </w:r>
       <w:r>
         <w:rPr>
@@ -2360,7 +2451,7 @@
                 <v:stroke joinstyle="miter"/>
                 <v:path gradientshapeok="t" o:connecttype="rect"/>
               </v:shapetype>
-              <v:shape id="Casella di testo 8" o:spid="_x0000_s1026" type="#_x0000_t202" style="position:absolute;margin-left:-56.7pt;margin-top:400.8pt;width:551.35pt;height:.05pt;z-index:251664384;visibility:visible;mso-wrap-style:square;mso-wrap-distance-left:9pt;mso-wrap-distance-top:0;mso-wrap-distance-right:9pt;mso-wrap-distance-bottom:0;mso-position-horizontal:absolute;mso-position-horizontal-relative:text;mso-position-vertical:absolute;mso-position-vertical-relative:text;v-text-anchor:top" o:gfxdata="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" stroked="f">
+              <v:shape id="Casella di testo 8" o:spid="_x0000_s1026" type="#_x0000_t202" style="position:absolute;margin-left:-56.7pt;margin-top:400.8pt;width:551.35pt;height:.05pt;z-index:251664384;visibility:visible;mso-wrap-style:square;mso-wrap-distance-left:9pt;mso-wrap-distance-top:0;mso-wrap-distance-right:9pt;mso-wrap-distance-bottom:0;mso-position-horizontal:absolute;mso-position-horizontal-relative:text;mso-position-vertical:absolute;mso-position-vertical-relative:text;v-text-anchor:top" o:gfxdata="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" stroked="f">
                 <v:textbox style="mso-fit-shape-to-text:t" inset="0,0,0,0">
                   <w:txbxContent>
                     <w:p>
@@ -2684,7 +2775,25 @@
           <w:szCs w:val="20"/>
           <w:lang w:val="en-US"/>
         </w:rPr>
-        <w:t>Moreover the users’ mobile app stores part of the users’ data  and stats</w:t>
+        <w:t xml:space="preserve">Moreover the users’ mobile app stores part of the users’ </w:t>
+      </w:r>
+      <w:proofErr w:type="gramStart"/>
+      <w:r>
+        <w:rPr>
+          <w:rFonts w:cs="Times New Roman"/>
+          <w:szCs w:val="20"/>
+          <w:lang w:val="en-US"/>
+        </w:rPr>
+        <w:t>data  and</w:t>
+      </w:r>
+      <w:proofErr w:type="gramEnd"/>
+      <w:r>
+        <w:rPr>
+          <w:rFonts w:cs="Times New Roman"/>
+          <w:szCs w:val="20"/>
+          <w:lang w:val="en-US"/>
+        </w:rPr>
+        <w:t xml:space="preserve"> stats</w:t>
       </w:r>
       <w:r>
         <w:rPr>
@@ -2748,7 +2857,7 @@
           <w:szCs w:val="20"/>
           <w:lang w:val="en-US"/>
         </w:rPr>
-        <w:t xml:space="preserve"> non è </w:t>
+        <w:t xml:space="preserve"> non è proprio </w:t>
       </w:r>
       <w:proofErr w:type="spellStart"/>
       <w:r>
@@ -2757,7 +2866,7 @@
           <w:szCs w:val="20"/>
           <w:lang w:val="en-US"/>
         </w:rPr>
-        <w:t>proprio</w:t>
+        <w:t>questo</w:t>
       </w:r>
       <w:proofErr w:type="spellEnd"/>
       <w:r>
@@ -2775,7 +2884,7 @@
           <w:szCs w:val="20"/>
           <w:lang w:val="en-US"/>
         </w:rPr>
-        <w:t>questo</w:t>
+        <w:t>che</w:t>
       </w:r>
       <w:proofErr w:type="spellEnd"/>
       <w:r>
@@ -2793,7 +2902,7 @@
           <w:szCs w:val="20"/>
           <w:lang w:val="en-US"/>
         </w:rPr>
-        <w:t>che</w:t>
+        <w:t>fanno</w:t>
       </w:r>
       <w:proofErr w:type="spellEnd"/>
       <w:r>
@@ -2802,62 +2911,72 @@
           <w:szCs w:val="20"/>
           <w:lang w:val="en-US"/>
         </w:rPr>
+        <w:t xml:space="preserve"> le caches?</w:t>
+      </w:r>
+    </w:p>
+    <w:p>
+      <w:pPr>
+        <w:jc w:val="both"/>
+        <w:rPr>
+          <w:rFonts w:cs="Times New Roman"/>
+          <w:szCs w:val="20"/>
+          <w:lang w:val="en-US"/>
+        </w:rPr>
+      </w:pPr>
+      <w:r>
+        <w:rPr>
+          <w:rFonts w:cs="Times New Roman"/>
+          <w:szCs w:val="20"/>
+          <w:lang w:val="en-US"/>
+        </w:rPr>
+        <w:lastRenderedPageBreak/>
+        <w:t xml:space="preserve">It is worth to note that caches for applications servers can’t be exploited because of node replications: it is not possible to know what have been requested from a certain application server and what from another </w:t>
+      </w:r>
+      <w:proofErr w:type="gramStart"/>
+      <w:r>
+        <w:rPr>
+          <w:rFonts w:cs="Times New Roman"/>
+          <w:szCs w:val="20"/>
+          <w:lang w:val="en-US"/>
+        </w:rPr>
+        <w:t>one</w:t>
+      </w:r>
+      <w:proofErr w:type="gramEnd"/>
+      <w:r>
+        <w:rPr>
+          <w:rFonts w:cs="Times New Roman"/>
+          <w:szCs w:val="20"/>
+          <w:lang w:val="en-US"/>
+        </w:rPr>
+        <w:t xml:space="preserve"> so it is impossible to provide a cache that would prevent them from accessing the database server every time.</w:t>
+      </w:r>
+    </w:p>
+    <w:p>
+      <w:pPr>
+        <w:jc w:val="both"/>
+        <w:rPr>
+          <w:rFonts w:cs="Times New Roman"/>
+          <w:szCs w:val="20"/>
+          <w:lang w:val="en-US"/>
+        </w:rPr>
+      </w:pPr>
+      <w:proofErr w:type="gramStart"/>
+      <w:r>
+        <w:rPr>
+          <w:rFonts w:cs="Times New Roman"/>
+          <w:szCs w:val="20"/>
+          <w:lang w:val="en-US"/>
+        </w:rPr>
+        <w:t>Finally</w:t>
+      </w:r>
+      <w:proofErr w:type="gramEnd"/>
+      <w:r>
+        <w:rPr>
+          <w:rFonts w:cs="Times New Roman"/>
+          <w:szCs w:val="20"/>
+          <w:lang w:val="en-US"/>
+        </w:rPr>
         <w:t xml:space="preserve"> </w:t>
-      </w:r>
-      <w:proofErr w:type="spellStart"/>
-      <w:r>
-        <w:rPr>
-          <w:rFonts w:cs="Times New Roman"/>
-          <w:szCs w:val="20"/>
-          <w:lang w:val="en-US"/>
-        </w:rPr>
-        <w:t>fanno</w:t>
-      </w:r>
-      <w:proofErr w:type="spellEnd"/>
-      <w:r>
-        <w:rPr>
-          <w:rFonts w:cs="Times New Roman"/>
-          <w:szCs w:val="20"/>
-          <w:lang w:val="en-US"/>
-        </w:rPr>
-        <w:t xml:space="preserve"> le caches?</w:t>
-      </w:r>
-    </w:p>
-    <w:p>
-      <w:pPr>
-        <w:jc w:val="both"/>
-        <w:rPr>
-          <w:rFonts w:cs="Times New Roman"/>
-          <w:szCs w:val="20"/>
-          <w:lang w:val="en-US"/>
-        </w:rPr>
-      </w:pPr>
-      <w:r>
-        <w:rPr>
-          <w:rFonts w:cs="Times New Roman"/>
-          <w:szCs w:val="20"/>
-          <w:lang w:val="en-US"/>
-        </w:rPr>
-        <w:lastRenderedPageBreak/>
-        <w:t>It is worth to note that caches for applications servers can’t be exploited because of node replications: it is not possible to know what have been requested from a certain application server and what from another one so it is impossible to provide a cache that would prevent them from accessing the database server every time.</w:t>
-      </w:r>
-    </w:p>
-    <w:p>
-      <w:pPr>
-        <w:jc w:val="both"/>
-        <w:rPr>
-          <w:rFonts w:cs="Times New Roman"/>
-          <w:szCs w:val="20"/>
-          <w:lang w:val="en-US"/>
-        </w:rPr>
-      </w:pPr>
-      <w:r>
-        <w:rPr>
-          <w:rFonts w:cs="Times New Roman"/>
-          <w:szCs w:val="20"/>
-          <w:lang w:val="en-US"/>
-        </w:rPr>
-        <w:t xml:space="preserve">Finally </w:t>
       </w:r>
       <w:proofErr w:type="spellStart"/>
       <w:r>
@@ -3014,7 +3133,25 @@
           <w:szCs w:val="20"/>
           <w:lang w:val="en-US"/>
         </w:rPr>
-        <w:t>In the diagram only the application server subsystem is analyzed in detail because it is the core component of the system: it contains the business logic. The other components of the presentation layer, of the data access layer and the web server are represented (through their software components only) just to represent their interactions with the application server.</w:t>
+        <w:t xml:space="preserve">In the diagram </w:t>
+      </w:r>
+      <w:proofErr w:type="gramStart"/>
+      <w:r>
+        <w:rPr>
+          <w:rFonts w:cs="Times New Roman"/>
+          <w:szCs w:val="20"/>
+          <w:lang w:val="en-US"/>
+        </w:rPr>
+        <w:t>only</w:t>
+      </w:r>
+      <w:proofErr w:type="gramEnd"/>
+      <w:r>
+        <w:rPr>
+          <w:rFonts w:cs="Times New Roman"/>
+          <w:szCs w:val="20"/>
+          <w:lang w:val="en-US"/>
+        </w:rPr>
+        <w:t xml:space="preserve"> the application server subsystem is analyzed in detail because it is the core component of the system: it contains the business logic. The other components of the presentation layer, of the data access layer and the web server are represented (through their software components only) just to represent their interactions with the application server.</w:t>
       </w:r>
     </w:p>
     <w:p>
@@ -3105,7 +3242,7 @@
           </mc:Choice>
           <mc:Fallback>
             <w:pict>
-              <v:shape w14:anchorId="2F54AFD1" id="Casella di testo 1" o:spid="_x0000_s1027" type="#_x0000_t202" style="position:absolute;margin-left:-.2pt;margin-top:314.45pt;width:481.6pt;height:.05pt;z-index:251667456;visibility:visible;mso-wrap-style:square;mso-wrap-distance-left:9pt;mso-wrap-distance-top:0;mso-wrap-distance-right:9pt;mso-wrap-distance-bottom:0;mso-position-horizontal:absolute;mso-position-horizontal-relative:text;mso-position-vertical:absolute;mso-position-vertical-relative:text;v-text-anchor:top" o:gfxdata="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" stroked="f">
+              <v:shape w14:anchorId="2F54AFD1" id="Casella di testo 1" o:spid="_x0000_s1027" type="#_x0000_t202" style="position:absolute;margin-left:-.2pt;margin-top:314.45pt;width:481.6pt;height:.05pt;z-index:251667456;visibility:visible;mso-wrap-style:square;mso-wrap-distance-left:9pt;mso-wrap-distance-top:0;mso-wrap-distance-right:9pt;mso-wrap-distance-bottom:0;mso-position-horizontal:absolute;mso-position-horizontal-relative:text;mso-position-vertical:absolute;mso-position-vertical-relative:text;v-text-anchor:top" o:gfxdata="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" stroked="f">
                 <v:textbox style="mso-fit-shape-to-text:t" inset="0,0,0,0">
                   <w:txbxContent>
                     <w:p>
@@ -3282,7 +3419,25 @@
           <w:szCs w:val="20"/>
           <w:lang w:val="en-US"/>
         </w:rPr>
-        <w:t xml:space="preserve"> The router is partitioned according to the type of component it has to interact with because the functionalities offered are quite different among them. The </w:t>
+        <w:t xml:space="preserve"> The router is partitioned according to the type of component it </w:t>
+      </w:r>
+      <w:proofErr w:type="gramStart"/>
+      <w:r>
+        <w:rPr>
+          <w:rFonts w:cs="Times New Roman"/>
+          <w:szCs w:val="20"/>
+          <w:lang w:val="en-US"/>
+        </w:rPr>
+        <w:t>has to</w:t>
+      </w:r>
+      <w:proofErr w:type="gramEnd"/>
+      <w:r>
+        <w:rPr>
+          <w:rFonts w:cs="Times New Roman"/>
+          <w:szCs w:val="20"/>
+          <w:lang w:val="en-US"/>
+        </w:rPr>
+        <w:t xml:space="preserve"> interact with because the functionalities offered are quite different among them. The </w:t>
       </w:r>
       <w:proofErr w:type="spellStart"/>
       <w:r>
@@ -3318,7 +3473,25 @@
           <w:szCs w:val="20"/>
           <w:lang w:val="en-US"/>
         </w:rPr>
-        <w:t xml:space="preserve"> This component also forward the received data (all the data among the required ones that a smartphone is able to collect) to the ‘</w:t>
+        <w:t xml:space="preserve"> This component also </w:t>
+      </w:r>
+      <w:proofErr w:type="gramStart"/>
+      <w:r>
+        <w:rPr>
+          <w:rFonts w:cs="Times New Roman"/>
+          <w:szCs w:val="20"/>
+          <w:lang w:val="en-US"/>
+        </w:rPr>
+        <w:t>forward</w:t>
+      </w:r>
+      <w:proofErr w:type="gramEnd"/>
+      <w:r>
+        <w:rPr>
+          <w:rFonts w:cs="Times New Roman"/>
+          <w:szCs w:val="20"/>
+          <w:lang w:val="en-US"/>
+        </w:rPr>
+        <w:t xml:space="preserve"> the received data (all the data among the required ones that a smartphone is able to collect) to the ‘</w:t>
       </w:r>
       <w:proofErr w:type="spellStart"/>
       <w:r>
@@ -3404,7 +3577,25 @@
           <w:szCs w:val="20"/>
           <w:lang w:val="en-US"/>
         </w:rPr>
-        <w:t>: it has to forward the received data to the ‘</w:t>
+        <w:t xml:space="preserve">: it </w:t>
+      </w:r>
+      <w:proofErr w:type="gramStart"/>
+      <w:r>
+        <w:rPr>
+          <w:rFonts w:cs="Times New Roman"/>
+          <w:szCs w:val="20"/>
+          <w:lang w:val="en-US"/>
+        </w:rPr>
+        <w:t>has to</w:t>
+      </w:r>
+      <w:proofErr w:type="gramEnd"/>
+      <w:r>
+        <w:rPr>
+          <w:rFonts w:cs="Times New Roman"/>
+          <w:szCs w:val="20"/>
+          <w:lang w:val="en-US"/>
+        </w:rPr>
+        <w:t xml:space="preserve"> forward the received data to the ‘</w:t>
       </w:r>
       <w:proofErr w:type="spellStart"/>
       <w:r>
@@ -3440,7 +3631,25 @@
           <w:szCs w:val="20"/>
           <w:lang w:val="en-US"/>
         </w:rPr>
-        <w:t xml:space="preserve">’. Finally the </w:t>
+        <w:t xml:space="preserve">’. </w:t>
+      </w:r>
+      <w:proofErr w:type="gramStart"/>
+      <w:r>
+        <w:rPr>
+          <w:rFonts w:cs="Times New Roman"/>
+          <w:szCs w:val="20"/>
+          <w:lang w:val="en-US"/>
+        </w:rPr>
+        <w:t>Finally</w:t>
+      </w:r>
+      <w:proofErr w:type="gramEnd"/>
+      <w:r>
+        <w:rPr>
+          <w:rFonts w:cs="Times New Roman"/>
+          <w:szCs w:val="20"/>
+          <w:lang w:val="en-US"/>
+        </w:rPr>
+        <w:t xml:space="preserve"> the </w:t>
       </w:r>
       <w:proofErr w:type="spellStart"/>
       <w:r>
@@ -3656,7 +3865,7 @@
           </mc:Choice>
           <mc:Fallback>
             <w:pict>
-              <v:shape w14:anchorId="07213277" id="Casella di testo 12" o:spid="_x0000_s1028" type="#_x0000_t202" style="position:absolute;left:0;text-align:left;margin-left:138.95pt;margin-top:278.25pt;width:223.5pt;height:.05pt;z-index:251678720;visibility:visible;mso-wrap-style:square;mso-wrap-distance-left:9pt;mso-wrap-distance-top:0;mso-wrap-distance-right:9pt;mso-wrap-distance-bottom:0;mso-position-horizontal:absolute;mso-position-horizontal-relative:text;mso-position-vertical:absolute;mso-position-vertical-relative:text;v-text-anchor:top" o:gfxdata="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" stroked="f">
+              <v:shape w14:anchorId="07213277" id="Casella di testo 12" o:spid="_x0000_s1028" type="#_x0000_t202" style="position:absolute;left:0;text-align:left;margin-left:138.95pt;margin-top:278.25pt;width:223.5pt;height:.05pt;z-index:251678720;visibility:visible;mso-wrap-style:square;mso-wrap-distance-left:9pt;mso-wrap-distance-top:0;mso-wrap-distance-right:9pt;mso-wrap-distance-bottom:0;mso-position-horizontal:absolute;mso-position-horizontal-relative:text;mso-position-vertical:absolute;mso-position-vertical-relative:text;v-text-anchor:top" o:gfxdata="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" stroked="f">
                 <v:textbox style="mso-fit-shape-to-text:t" inset="0,0,0,0">
                   <w:txbxContent>
                     <w:p>
@@ -3851,7 +4060,7 @@
           </mc:Choice>
           <mc:Fallback>
             <w:pict>
-              <v:shape w14:anchorId="350CB839" id="Casella di testo 13" o:spid="_x0000_s1029" type="#_x0000_t202" style="position:absolute;left:0;text-align:left;margin-left:-2.9pt;margin-top:285.35pt;width:497.95pt;height:.05pt;z-index:251680768;visibility:visible;mso-wrap-style:square;mso-wrap-distance-left:9pt;mso-wrap-distance-top:0;mso-wrap-distance-right:9pt;mso-wrap-distance-bottom:0;mso-position-horizontal:absolute;mso-position-horizontal-relative:text;mso-position-vertical:absolute;mso-position-vertical-relative:text;v-text-anchor:top" o:gfxdata="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" stroked="f">
+              <v:shape w14:anchorId="350CB839" id="Casella di testo 13" o:spid="_x0000_s1029" type="#_x0000_t202" style="position:absolute;left:0;text-align:left;margin-left:-2.9pt;margin-top:285.35pt;width:497.95pt;height:.05pt;z-index:251680768;visibility:visible;mso-wrap-style:square;mso-wrap-distance-left:9pt;mso-wrap-distance-top:0;mso-wrap-distance-right:9pt;mso-wrap-distance-bottom:0;mso-position-horizontal:absolute;mso-position-horizontal-relative:text;mso-position-vertical:absolute;mso-position-vertical-relative:text;v-text-anchor:top" o:gfxdata="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" stroked="f">
                 <v:textbox style="mso-fit-shape-to-text:t" inset="0,0,0,0">
                   <w:txbxContent>
                     <w:p>
@@ -3955,7 +4164,25 @@
           <w:szCs w:val="20"/>
           <w:lang w:val="en-US"/>
         </w:rPr>
-        <w:t xml:space="preserve"> expressing also to which service they want to register for. It has to interact with DBMS to store data about the registration and performing controls about the </w:t>
+        <w:t xml:space="preserve"> expressing also to which service they want to register for. It </w:t>
+      </w:r>
+      <w:proofErr w:type="gramStart"/>
+      <w:r>
+        <w:rPr>
+          <w:rFonts w:cs="Times New Roman"/>
+          <w:szCs w:val="20"/>
+          <w:lang w:val="en-US"/>
+        </w:rPr>
+        <w:t>has to</w:t>
+      </w:r>
+      <w:proofErr w:type="gramEnd"/>
+      <w:r>
+        <w:rPr>
+          <w:rFonts w:cs="Times New Roman"/>
+          <w:szCs w:val="20"/>
+          <w:lang w:val="en-US"/>
+        </w:rPr>
+        <w:t xml:space="preserve"> interact with DBMS to store data about the registration and performing controls about the </w:t>
       </w:r>
       <w:r>
         <w:rPr>
@@ -4119,7 +4346,25 @@
           <w:szCs w:val="20"/>
           <w:lang w:val="en-US"/>
         </w:rPr>
-        <w:t xml:space="preserve"> and has to invoke the DBMS to retrieve from the dat</w:t>
+        <w:t xml:space="preserve"> and </w:t>
+      </w:r>
+      <w:proofErr w:type="gramStart"/>
+      <w:r>
+        <w:rPr>
+          <w:rFonts w:cs="Times New Roman"/>
+          <w:szCs w:val="20"/>
+          <w:lang w:val="en-US"/>
+        </w:rPr>
+        <w:t>has to</w:t>
+      </w:r>
+      <w:proofErr w:type="gramEnd"/>
+      <w:r>
+        <w:rPr>
+          <w:rFonts w:cs="Times New Roman"/>
+          <w:szCs w:val="20"/>
+          <w:lang w:val="en-US"/>
+        </w:rPr>
+        <w:t xml:space="preserve"> invoke the DBMS to retrieve from the dat</w:t>
       </w:r>
       <w:r>
         <w:rPr>
@@ -4178,7 +4423,25 @@
           <w:szCs w:val="20"/>
           <w:lang w:val="en-US"/>
         </w:rPr>
-        <w:t>this component deals with requests by third parties about single individuals or groups of individuals. It has to retrieve the requested data from the database</w:t>
+        <w:t xml:space="preserve">this component deals with requests by third parties about single individuals or groups of individuals. It </w:t>
+      </w:r>
+      <w:proofErr w:type="gramStart"/>
+      <w:r>
+        <w:rPr>
+          <w:rFonts w:cs="Times New Roman"/>
+          <w:szCs w:val="20"/>
+          <w:lang w:val="en-US"/>
+        </w:rPr>
+        <w:t>has to</w:t>
+      </w:r>
+      <w:proofErr w:type="gramEnd"/>
+      <w:r>
+        <w:rPr>
+          <w:rFonts w:cs="Times New Roman"/>
+          <w:szCs w:val="20"/>
+          <w:lang w:val="en-US"/>
+        </w:rPr>
+        <w:t xml:space="preserve"> retrieve the requested data from the database</w:t>
       </w:r>
       <w:r>
         <w:rPr>
@@ -4298,7 +4561,25 @@
           <w:szCs w:val="20"/>
           <w:lang w:val="en-US"/>
         </w:rPr>
-        <w:t xml:space="preserve"> this component receives the emergency call from the user’s mobile app and is concerned in finding the third party that is nearer to the user to forward to it the SOS. The control to check if parameters are out of the defined bound is performed client side, this component is concerned only in handling the emergency call (this is why it offers its interface only to the ‘Router’ and not to the ‘</w:t>
+        <w:t xml:space="preserve"> this component receives the emergency call from the user’s mobile app and is concerned in finding the third party that is nearer to the user to forward to it the SOS. The control to check if parameters are out of the defined bound is performed client side, this component is concerned only in handling the emergency call (</w:t>
+      </w:r>
+      <w:proofErr w:type="gramStart"/>
+      <w:r>
+        <w:rPr>
+          <w:rFonts w:cs="Times New Roman"/>
+          <w:szCs w:val="20"/>
+          <w:lang w:val="en-US"/>
+        </w:rPr>
+        <w:t>this is why</w:t>
+      </w:r>
+      <w:proofErr w:type="gramEnd"/>
+      <w:r>
+        <w:rPr>
+          <w:rFonts w:cs="Times New Roman"/>
+          <w:szCs w:val="20"/>
+          <w:lang w:val="en-US"/>
+        </w:rPr>
+        <w:t xml:space="preserve"> it offers its interface only to the ‘Router’ and not to the ‘</w:t>
       </w:r>
       <w:proofErr w:type="spellStart"/>
       <w:r>
@@ -4393,7 +4674,25 @@
           <w:szCs w:val="20"/>
           <w:lang w:val="en-US"/>
         </w:rPr>
-        <w:t xml:space="preserve">’ about the new collected data and, analyzing them, it is able to perceive which of them must be retrieved from the database and to which users they have </w:t>
+        <w:t xml:space="preserve">’ about the new collected data and, analyzing them, it </w:t>
+      </w:r>
+      <w:proofErr w:type="gramStart"/>
+      <w:r>
+        <w:rPr>
+          <w:rFonts w:cs="Times New Roman"/>
+          <w:szCs w:val="20"/>
+          <w:lang w:val="en-US"/>
+        </w:rPr>
+        <w:t>is able to</w:t>
+      </w:r>
+      <w:proofErr w:type="gramEnd"/>
+      <w:r>
+        <w:rPr>
+          <w:rFonts w:cs="Times New Roman"/>
+          <w:szCs w:val="20"/>
+          <w:lang w:val="en-US"/>
+        </w:rPr>
+        <w:t xml:space="preserve"> perceive which of them must be retrieved from the database and to which users they have </w:t>
       </w:r>
       <w:r>
         <w:rPr>
@@ -4540,7 +4839,25 @@
           <w:szCs w:val="20"/>
           <w:lang w:val="en-US"/>
         </w:rPr>
-        <w:t xml:space="preserve"> it deals with the organizations of a competition asked by some third party. This component has to verify that all the inserted data are </w:t>
+        <w:t xml:space="preserve"> it deals with the organizations of a competition asked by some third party. This component </w:t>
+      </w:r>
+      <w:proofErr w:type="gramStart"/>
+      <w:r>
+        <w:rPr>
+          <w:rFonts w:cs="Times New Roman"/>
+          <w:szCs w:val="20"/>
+          <w:lang w:val="en-US"/>
+        </w:rPr>
+        <w:t>has to</w:t>
+      </w:r>
+      <w:proofErr w:type="gramEnd"/>
+      <w:r>
+        <w:rPr>
+          <w:rFonts w:cs="Times New Roman"/>
+          <w:szCs w:val="20"/>
+          <w:lang w:val="en-US"/>
+        </w:rPr>
+        <w:t xml:space="preserve"> verify that all the inserted data are </w:t>
       </w:r>
       <w:r>
         <w:rPr>
@@ -4623,7 +4940,25 @@
           <w:szCs w:val="20"/>
           <w:lang w:val="en-US"/>
         </w:rPr>
-        <w:t xml:space="preserve"> this component receives all the data transmitted by users and has to forward the proper informatio</w:t>
+        <w:t xml:space="preserve"> this component receives all the data transmitted by users and </w:t>
+      </w:r>
+      <w:proofErr w:type="gramStart"/>
+      <w:r>
+        <w:rPr>
+          <w:rFonts w:cs="Times New Roman"/>
+          <w:szCs w:val="20"/>
+          <w:lang w:val="en-US"/>
+        </w:rPr>
+        <w:t>has to</w:t>
+      </w:r>
+      <w:proofErr w:type="gramEnd"/>
+      <w:r>
+        <w:rPr>
+          <w:rFonts w:cs="Times New Roman"/>
+          <w:szCs w:val="20"/>
+          <w:lang w:val="en-US"/>
+        </w:rPr>
+        <w:t xml:space="preserve"> forward the proper informatio</w:t>
       </w:r>
       <w:r>
         <w:rPr>
@@ -4726,7 +5061,25 @@
           <w:szCs w:val="20"/>
           <w:lang w:val="en-US"/>
         </w:rPr>
-        <w:t xml:space="preserve"> this component deals only with the logic for push notifications, it sends to the customers only asynchronous messages (doesn’t expect for any feedback by them). All the other components that have to forward some message to a client (for example the ‘</w:t>
+        <w:t xml:space="preserve"> this component deals only with the logic for push notifications, it sends to the customers only asynchronous messages (doesn’t expect for any feedback by them). All the other components that </w:t>
+      </w:r>
+      <w:proofErr w:type="gramStart"/>
+      <w:r>
+        <w:rPr>
+          <w:rFonts w:cs="Times New Roman"/>
+          <w:szCs w:val="20"/>
+          <w:lang w:val="en-US"/>
+        </w:rPr>
+        <w:t>have to</w:t>
+      </w:r>
+      <w:proofErr w:type="gramEnd"/>
+      <w:r>
+        <w:rPr>
+          <w:rFonts w:cs="Times New Roman"/>
+          <w:szCs w:val="20"/>
+          <w:lang w:val="en-US"/>
+        </w:rPr>
+        <w:t xml:space="preserve"> forward some message to a client (for example the ‘</w:t>
       </w:r>
       <w:proofErr w:type="spellStart"/>
       <w:r>
@@ -5487,7 +5840,7 @@
           </mc:Choice>
           <mc:Fallback>
             <w:pict>
-              <v:shape w14:anchorId="5598F876" id="Casella di testo 16" o:spid="_x0000_s1030" type="#_x0000_t202" style="position:absolute;margin-left:-.2pt;margin-top:424.75pt;width:481.6pt;height:.05pt;z-index:251670528;visibility:visible;mso-wrap-style:square;mso-wrap-distance-left:9pt;mso-wrap-distance-top:0;mso-wrap-distance-right:9pt;mso-wrap-distance-bottom:0;mso-position-horizontal:absolute;mso-position-horizontal-relative:text;mso-position-vertical:absolute;mso-position-vertical-relative:text;v-text-anchor:top" o:gfxdata="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" stroked="f">
+              <v:shape w14:anchorId="5598F876" id="Casella di testo 16" o:spid="_x0000_s1030" type="#_x0000_t202" style="position:absolute;margin-left:-.2pt;margin-top:424.75pt;width:481.6pt;height:.05pt;z-index:251670528;visibility:visible;mso-wrap-style:square;mso-wrap-distance-left:9pt;mso-wrap-distance-top:0;mso-wrap-distance-right:9pt;mso-wrap-distance-bottom:0;mso-position-horizontal:absolute;mso-position-horizontal-relative:text;mso-position-vertical:absolute;mso-position-vertical-relative:text;v-text-anchor:top" o:gfxdata="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" stroked="f">
                 <v:textbox style="mso-fit-shape-to-text:t" inset="0,0,0,0">
                   <w:txbxContent>
                     <w:p>
@@ -5804,7 +6157,25 @@
           <w:szCs w:val="20"/>
           <w:lang w:val="en-US"/>
         </w:rPr>
-        <w:t>The three tier respectively contains:</w:t>
+        <w:t xml:space="preserve">The three </w:t>
+      </w:r>
+      <w:proofErr w:type="gramStart"/>
+      <w:r>
+        <w:rPr>
+          <w:rFonts w:cs="Times New Roman"/>
+          <w:szCs w:val="20"/>
+          <w:lang w:val="en-US"/>
+        </w:rPr>
+        <w:t>tier</w:t>
+      </w:r>
+      <w:proofErr w:type="gramEnd"/>
+      <w:r>
+        <w:rPr>
+          <w:rFonts w:cs="Times New Roman"/>
+          <w:szCs w:val="20"/>
+          <w:lang w:val="en-US"/>
+        </w:rPr>
+        <w:t xml:space="preserve"> respectively contains:</w:t>
       </w:r>
     </w:p>
     <w:p>
@@ -5973,7 +6344,25 @@
           <w:szCs w:val="20"/>
           <w:lang w:val="en-US"/>
         </w:rPr>
-        <w:t>he structure of a relational database allows to link information from different tables through the use of foreign keys (or indexes), which are used to uniquely identify any atomic piece of data within that table</w:t>
+        <w:t xml:space="preserve">he structure of a relational database allows to link information from different tables </w:t>
+      </w:r>
+      <w:proofErr w:type="gramStart"/>
+      <w:r>
+        <w:rPr>
+          <w:rFonts w:cs="Times New Roman"/>
+          <w:szCs w:val="20"/>
+          <w:lang w:val="en-US"/>
+        </w:rPr>
+        <w:t>through the use of</w:t>
+      </w:r>
+      <w:proofErr w:type="gramEnd"/>
+      <w:r>
+        <w:rPr>
+          <w:rFonts w:cs="Times New Roman"/>
+          <w:szCs w:val="20"/>
+          <w:lang w:val="en-US"/>
+        </w:rPr>
+        <w:t xml:space="preserve"> foreign keys (or indexes), which are used to uniquely identify any atomic piece of data within that table</w:t>
       </w:r>
       <w:r>
         <w:rPr>
@@ -6031,7 +6420,25 @@
           <w:szCs w:val="20"/>
           <w:lang w:val="en-US"/>
         </w:rPr>
-        <w:t xml:space="preserve">. Moreover the </w:t>
+        <w:t xml:space="preserve">. </w:t>
+      </w:r>
+      <w:proofErr w:type="gramStart"/>
+      <w:r>
+        <w:rPr>
+          <w:rFonts w:cs="Times New Roman"/>
+          <w:szCs w:val="20"/>
+          <w:lang w:val="en-US"/>
+        </w:rPr>
+        <w:t>Moreover</w:t>
+      </w:r>
+      <w:proofErr w:type="gramEnd"/>
+      <w:r>
+        <w:rPr>
+          <w:rFonts w:cs="Times New Roman"/>
+          <w:szCs w:val="20"/>
+          <w:lang w:val="en-US"/>
+        </w:rPr>
+        <w:t xml:space="preserve"> the </w:t>
       </w:r>
       <w:r>
         <w:rPr>
@@ -6284,7 +6691,25 @@
           <w:szCs w:val="20"/>
           <w:lang w:val="en-US"/>
         </w:rPr>
-        <w:t xml:space="preserve"> for checking, communicating with the DBMS, if the request is valid: if the requested id does not exist in the database, an error message is sent back to the third party. Otherwise, if the check goes through, the Notification Manager is in charge of warning the individual. At this point, the user can decide whether to accept </w:t>
+        <w:t xml:space="preserve"> for checking, communicating with the DBMS, if the request is valid: if the requested id does not exist in the database, an error message is sent back to the third party. Otherwise, if the check goes through, the Notification Manager </w:t>
+      </w:r>
+      <w:proofErr w:type="gramStart"/>
+      <w:r>
+        <w:rPr>
+          <w:rFonts w:cs="Times New Roman"/>
+          <w:szCs w:val="20"/>
+          <w:lang w:val="en-US"/>
+        </w:rPr>
+        <w:t>is in charge of</w:t>
+      </w:r>
+      <w:proofErr w:type="gramEnd"/>
+      <w:r>
+        <w:rPr>
+          <w:rFonts w:cs="Times New Roman"/>
+          <w:szCs w:val="20"/>
+          <w:lang w:val="en-US"/>
+        </w:rPr>
+        <w:t xml:space="preserve"> warning the individual. At this point, the user can decide whether to accept </w:t>
       </w:r>
       <w:r>
         <w:rPr>
@@ -6426,7 +6851,61 @@
           <w:lang w:val="en-US"/>
         </w:rPr>
         <w:lastRenderedPageBreak/>
-        <w:t xml:space="preserve">In this sequence diagram it is shown the process through which a third party can request the data of a group of users, on the basis of some criteria. At first the flow is similar to the individual request one, the third party asks for the request page and when this is rendered, it can insert the parameters. Of course here the difference is that there are no identifiers, but only a bunch of filters, which the third party can choose to select a specific population. Once the needed data are inserted, the request is sent to the Router and then forwarded to the Request Manager, which talks to the DBMS to check </w:t>
+        <w:t xml:space="preserve">In this sequence diagram it is shown the process through which a third party can request the data of a group of users, </w:t>
+      </w:r>
+      <w:proofErr w:type="gramStart"/>
+      <w:r>
+        <w:rPr>
+          <w:rFonts w:cs="Times New Roman"/>
+          <w:szCs w:val="20"/>
+          <w:lang w:val="en-US"/>
+        </w:rPr>
+        <w:t>on the basis of</w:t>
+      </w:r>
+      <w:proofErr w:type="gramEnd"/>
+      <w:r>
+        <w:rPr>
+          <w:rFonts w:cs="Times New Roman"/>
+          <w:szCs w:val="20"/>
+          <w:lang w:val="en-US"/>
+        </w:rPr>
+        <w:t xml:space="preserve"> some criteria. At first the flow is </w:t>
+      </w:r>
+      <w:proofErr w:type="gramStart"/>
+      <w:r>
+        <w:rPr>
+          <w:rFonts w:cs="Times New Roman"/>
+          <w:szCs w:val="20"/>
+          <w:lang w:val="en-US"/>
+        </w:rPr>
+        <w:t>similar to</w:t>
+      </w:r>
+      <w:proofErr w:type="gramEnd"/>
+      <w:r>
+        <w:rPr>
+          <w:rFonts w:cs="Times New Roman"/>
+          <w:szCs w:val="20"/>
+          <w:lang w:val="en-US"/>
+        </w:rPr>
+        <w:t xml:space="preserve"> the individual request one, the third party asks for the request page and when this is rendered, it can insert the parameters. </w:t>
+      </w:r>
+      <w:proofErr w:type="gramStart"/>
+      <w:r>
+        <w:rPr>
+          <w:rFonts w:cs="Times New Roman"/>
+          <w:szCs w:val="20"/>
+          <w:lang w:val="en-US"/>
+        </w:rPr>
+        <w:t>Of course</w:t>
+      </w:r>
+      <w:proofErr w:type="gramEnd"/>
+      <w:r>
+        <w:rPr>
+          <w:rFonts w:cs="Times New Roman"/>
+          <w:szCs w:val="20"/>
+          <w:lang w:val="en-US"/>
+        </w:rPr>
+        <w:t xml:space="preserve"> here the difference is that there are no identifiers, but only a bunch of filters, which the third party can choose to select a specific population. Once the needed data are inserted, the request is sent to the Router and then forwarded to the Request Manager, which talks to the DBMS to check </w:t>
       </w:r>
       <w:r>
         <w:rPr>
@@ -6535,18 +7014,1239 @@
           <w:szCs w:val="20"/>
           <w:lang w:val="en-US"/>
         </w:rPr>
-        <w:t>The query goes fine and the data are retrieved to the third party.</w:t>
-      </w:r>
-    </w:p>
-    <w:p>
-      <w:pPr>
-        <w:jc w:val="both"/>
-        <w:rPr>
-          <w:rFonts w:cs="Times New Roman"/>
-          <w:szCs w:val="20"/>
-          <w:lang w:val="en-US"/>
-        </w:rPr>
-      </w:pPr>
+        <w:t xml:space="preserve">The query goes </w:t>
+      </w:r>
+      <w:proofErr w:type="gramStart"/>
+      <w:r>
+        <w:rPr>
+          <w:rFonts w:cs="Times New Roman"/>
+          <w:szCs w:val="20"/>
+          <w:lang w:val="en-US"/>
+        </w:rPr>
+        <w:t>fine</w:t>
+      </w:r>
+      <w:proofErr w:type="gramEnd"/>
+      <w:r>
+        <w:rPr>
+          <w:rFonts w:cs="Times New Roman"/>
+          <w:szCs w:val="20"/>
+          <w:lang w:val="en-US"/>
+        </w:rPr>
+        <w:t xml:space="preserve"> and the data are retrieved to the third party.</w:t>
+      </w:r>
+    </w:p>
+    <w:p>
+      <w:pPr>
+        <w:jc w:val="both"/>
+        <w:rPr>
+          <w:rFonts w:cs="Times New Roman"/>
+          <w:szCs w:val="20"/>
+          <w:lang w:val="en-US"/>
+        </w:rPr>
+      </w:pPr>
+    </w:p>
+    <w:p>
+      <w:pPr>
+        <w:rPr>
+          <w:rFonts w:cs="Times New Roman"/>
+          <w:color w:val="4472C4" w:themeColor="accent1"/>
+          <w:sz w:val="26"/>
+          <w:szCs w:val="26"/>
+          <w:lang w:val="en-US"/>
+        </w:rPr>
+      </w:pPr>
+      <w:r>
+        <w:rPr>
+          <w:rFonts w:cs="Times New Roman"/>
+          <w:color w:val="4472C4" w:themeColor="accent1"/>
+          <w:sz w:val="26"/>
+          <w:szCs w:val="26"/>
+          <w:lang w:val="en-US"/>
+        </w:rPr>
+        <w:t>2.4.</w:t>
+      </w:r>
+      <w:r>
+        <w:rPr>
+          <w:rFonts w:cs="Times New Roman"/>
+          <w:color w:val="4472C4" w:themeColor="accent1"/>
+          <w:sz w:val="26"/>
+          <w:szCs w:val="26"/>
+          <w:lang w:val="en-US"/>
+        </w:rPr>
+        <w:t>3</w:t>
+      </w:r>
+      <w:r>
+        <w:rPr>
+          <w:rFonts w:cs="Times New Roman"/>
+          <w:color w:val="4472C4" w:themeColor="accent1"/>
+          <w:sz w:val="26"/>
+          <w:szCs w:val="26"/>
+          <w:lang w:val="en-US"/>
+        </w:rPr>
+        <w:t xml:space="preserve"> </w:t>
+      </w:r>
+      <w:r>
+        <w:rPr>
+          <w:rFonts w:cs="Times New Roman"/>
+          <w:color w:val="4472C4" w:themeColor="accent1"/>
+          <w:sz w:val="26"/>
+          <w:szCs w:val="26"/>
+          <w:lang w:val="en-US"/>
+        </w:rPr>
+        <w:t>Report an emergency</w:t>
+      </w:r>
+    </w:p>
+    <w:p>
+      <w:pPr>
+        <w:rPr>
+          <w:rFonts w:cs="Times New Roman"/>
+          <w:color w:val="4472C4" w:themeColor="accent1"/>
+          <w:sz w:val="26"/>
+          <w:szCs w:val="26"/>
+          <w:lang w:val="en-US"/>
+        </w:rPr>
+      </w:pPr>
+      <w:r>
+        <w:rPr>
+          <w:noProof/>
+        </w:rPr>
+        <w:drawing>
+          <wp:inline distT="0" distB="0" distL="0" distR="0">
+            <wp:extent cx="6116320" cy="2172970"/>
+            <wp:effectExtent l="0" t="0" r="0" b="0"/>
+            <wp:docPr id="19" name="Immagine 19"/>
+            <wp:cNvGraphicFramePr>
+              <a:graphicFrameLocks xmlns:a="http://schemas.openxmlformats.org/drawingml/2006/main" noChangeAspect="1"/>
+            </wp:cNvGraphicFramePr>
+            <a:graphic xmlns:a="http://schemas.openxmlformats.org/drawingml/2006/main">
+              <a:graphicData uri="http://schemas.openxmlformats.org/drawingml/2006/picture">
+                <pic:pic xmlns:pic="http://schemas.openxmlformats.org/drawingml/2006/picture">
+                  <pic:nvPicPr>
+                    <pic:cNvPr id="0" name="Picture 5"/>
+                    <pic:cNvPicPr>
+                      <a:picLocks noChangeAspect="1" noChangeArrowheads="1"/>
+                    </pic:cNvPicPr>
+                  </pic:nvPicPr>
+                  <pic:blipFill>
+                    <a:blip r:embed="rId17" cstate="print">
+                      <a:extLst>
+                        <a:ext uri="{28A0092B-C50C-407E-A947-70E740481C1C}">
+                          <a14:useLocalDpi xmlns:a14="http://schemas.microsoft.com/office/drawing/2010/main" val="0"/>
+                        </a:ext>
+                      </a:extLst>
+                    </a:blip>
+                    <a:srcRect/>
+                    <a:stretch>
+                      <a:fillRect/>
+                    </a:stretch>
+                  </pic:blipFill>
+                  <pic:spPr bwMode="auto">
+                    <a:xfrm>
+                      <a:off x="0" y="0"/>
+                      <a:ext cx="6116320" cy="2172970"/>
+                    </a:xfrm>
+                    <a:prstGeom prst="rect">
+                      <a:avLst/>
+                    </a:prstGeom>
+                    <a:noFill/>
+                    <a:ln>
+                      <a:noFill/>
+                    </a:ln>
+                  </pic:spPr>
+                </pic:pic>
+              </a:graphicData>
+            </a:graphic>
+          </wp:inline>
+        </w:drawing>
+      </w:r>
+    </w:p>
+    <w:p>
+      <w:pPr>
+        <w:jc w:val="both"/>
+        <w:rPr>
+          <w:rFonts w:cs="Times New Roman"/>
+          <w:szCs w:val="20"/>
+          <w:lang w:val="en-US"/>
+        </w:rPr>
+      </w:pPr>
+      <w:r>
+        <w:rPr>
+          <w:rFonts w:cs="Times New Roman"/>
+          <w:szCs w:val="20"/>
+          <w:lang w:val="en-US"/>
+        </w:rPr>
+        <w:t>In this sequence diagram is shown the process through health parameters of the users are checked and, if below some threshold, an emergency is reported. At first</w:t>
+      </w:r>
+      <w:r>
+        <w:rPr>
+          <w:rFonts w:cs="Times New Roman"/>
+          <w:szCs w:val="20"/>
+          <w:lang w:val="en-US"/>
+        </w:rPr>
+        <w:t xml:space="preserve">, the app checks the health parameters and this operation is done in loop, until it finds out that those are below the thresholds. In this case, the app gets the location of the user (through GPS) and then reports to Router the fiscal code (that is an identifier of course), the health status (that contains all the health parameters of the user) and the location. The Router forwards that data to </w:t>
+      </w:r>
+      <w:proofErr w:type="spellStart"/>
+      <w:r>
+        <w:rPr>
+          <w:rFonts w:cs="Times New Roman"/>
+          <w:szCs w:val="20"/>
+          <w:lang w:val="en-US"/>
+        </w:rPr>
+        <w:t>SOSManager</w:t>
+      </w:r>
+      <w:proofErr w:type="spellEnd"/>
+      <w:r>
+        <w:rPr>
+          <w:rFonts w:cs="Times New Roman"/>
+          <w:szCs w:val="20"/>
+          <w:lang w:val="en-US"/>
+        </w:rPr>
+        <w:t xml:space="preserve">, that queries the database in order to get all the third parties that provide emergency assistance services. </w:t>
+      </w:r>
+      <w:proofErr w:type="gramStart"/>
+      <w:r>
+        <w:rPr>
+          <w:rFonts w:cs="Times New Roman"/>
+          <w:szCs w:val="20"/>
+          <w:lang w:val="en-US"/>
+        </w:rPr>
+        <w:t xml:space="preserve">In particular, </w:t>
+      </w:r>
+      <w:proofErr w:type="spellStart"/>
+      <w:r>
+        <w:rPr>
+          <w:rFonts w:cs="Times New Roman"/>
+          <w:szCs w:val="20"/>
+          <w:lang w:val="en-US"/>
+        </w:rPr>
+        <w:t>SOSManager</w:t>
+      </w:r>
+      <w:proofErr w:type="spellEnd"/>
+      <w:proofErr w:type="gramEnd"/>
+      <w:r>
+        <w:rPr>
+          <w:rFonts w:cs="Times New Roman"/>
+          <w:szCs w:val="20"/>
+          <w:lang w:val="en-US"/>
+        </w:rPr>
+        <w:t xml:space="preserve"> needs the location of those third parties, because it must find out which one is the nearest to the user. </w:t>
+      </w:r>
+      <w:r>
+        <w:rPr>
+          <w:rFonts w:cs="Times New Roman"/>
+          <w:szCs w:val="20"/>
+          <w:lang w:val="en-US"/>
+        </w:rPr>
+        <w:t xml:space="preserve">After that, </w:t>
+      </w:r>
+      <w:r>
+        <w:rPr>
+          <w:rFonts w:cs="Times New Roman"/>
+          <w:szCs w:val="20"/>
+          <w:lang w:val="en-US"/>
+        </w:rPr>
+        <w:t xml:space="preserve">the </w:t>
+      </w:r>
+      <w:proofErr w:type="spellStart"/>
+      <w:r>
+        <w:rPr>
+          <w:rFonts w:cs="Times New Roman"/>
+          <w:szCs w:val="20"/>
+          <w:lang w:val="en-US"/>
+        </w:rPr>
+        <w:t>EmergencyCall</w:t>
+      </w:r>
+      <w:proofErr w:type="spellEnd"/>
+      <w:r>
+        <w:rPr>
+          <w:rFonts w:cs="Times New Roman"/>
+          <w:szCs w:val="20"/>
+          <w:lang w:val="en-US"/>
+        </w:rPr>
+        <w:t xml:space="preserve">, that contains data about the user, his health </w:t>
+      </w:r>
+      <w:r>
+        <w:rPr>
+          <w:rFonts w:cs="Times New Roman"/>
+          <w:szCs w:val="20"/>
+          <w:lang w:val="en-US"/>
+        </w:rPr>
+        <w:lastRenderedPageBreak/>
+        <w:t xml:space="preserve">parameters and his location, his reported to </w:t>
+      </w:r>
+      <w:proofErr w:type="spellStart"/>
+      <w:r>
+        <w:rPr>
+          <w:rFonts w:cs="Times New Roman"/>
+          <w:szCs w:val="20"/>
+          <w:lang w:val="en-US"/>
+        </w:rPr>
+        <w:t>NotificationManager</w:t>
+      </w:r>
+      <w:proofErr w:type="spellEnd"/>
+      <w:r>
+        <w:rPr>
+          <w:rFonts w:cs="Times New Roman"/>
+          <w:szCs w:val="20"/>
+          <w:lang w:val="en-US"/>
+        </w:rPr>
+        <w:t xml:space="preserve"> with the third party that must be contacted. The </w:t>
+      </w:r>
+      <w:proofErr w:type="spellStart"/>
+      <w:r>
+        <w:rPr>
+          <w:rFonts w:cs="Times New Roman"/>
+          <w:szCs w:val="20"/>
+          <w:lang w:val="en-US"/>
+        </w:rPr>
+        <w:t>NotificatonManager</w:t>
+      </w:r>
+      <w:proofErr w:type="spellEnd"/>
+      <w:r>
+        <w:rPr>
+          <w:rFonts w:cs="Times New Roman"/>
+          <w:szCs w:val="20"/>
+          <w:lang w:val="en-US"/>
+        </w:rPr>
+        <w:t xml:space="preserve"> then sends a push notification to the right third party.</w:t>
+      </w:r>
+    </w:p>
+    <w:p>
+      <w:pPr>
+        <w:rPr>
+          <w:rFonts w:cs="Times New Roman"/>
+          <w:color w:val="4472C4" w:themeColor="accent1"/>
+          <w:sz w:val="26"/>
+          <w:szCs w:val="26"/>
+          <w:lang w:val="en-US"/>
+        </w:rPr>
+      </w:pPr>
+    </w:p>
+    <w:p>
+      <w:pPr>
+        <w:rPr>
+          <w:rFonts w:cs="Times New Roman"/>
+          <w:color w:val="4472C4" w:themeColor="accent1"/>
+          <w:sz w:val="26"/>
+          <w:szCs w:val="26"/>
+          <w:lang w:val="en-US"/>
+        </w:rPr>
+      </w:pPr>
+    </w:p>
+    <w:p>
+      <w:pPr>
+        <w:rPr>
+          <w:rFonts w:cs="Times New Roman"/>
+          <w:color w:val="4472C4" w:themeColor="accent1"/>
+          <w:sz w:val="26"/>
+          <w:szCs w:val="26"/>
+          <w:lang w:val="en-US"/>
+        </w:rPr>
+      </w:pPr>
+    </w:p>
+    <w:p>
+      <w:pPr>
+        <w:rPr>
+          <w:rFonts w:cs="Times New Roman"/>
+          <w:color w:val="4472C4" w:themeColor="accent1"/>
+          <w:sz w:val="26"/>
+          <w:szCs w:val="26"/>
+          <w:lang w:val="en-US"/>
+        </w:rPr>
+      </w:pPr>
+    </w:p>
+    <w:p>
+      <w:pPr>
+        <w:rPr>
+          <w:rFonts w:cs="Times New Roman"/>
+          <w:color w:val="4472C4" w:themeColor="accent1"/>
+          <w:sz w:val="26"/>
+          <w:szCs w:val="26"/>
+          <w:lang w:val="en-US"/>
+        </w:rPr>
+      </w:pPr>
+    </w:p>
+    <w:p>
+      <w:pPr>
+        <w:rPr>
+          <w:rFonts w:cs="Times New Roman"/>
+          <w:color w:val="4472C4" w:themeColor="accent1"/>
+          <w:sz w:val="26"/>
+          <w:szCs w:val="26"/>
+          <w:lang w:val="en-US"/>
+        </w:rPr>
+      </w:pPr>
+    </w:p>
+    <w:p>
+      <w:pPr>
+        <w:rPr>
+          <w:rFonts w:cs="Times New Roman"/>
+          <w:color w:val="4472C4" w:themeColor="accent1"/>
+          <w:sz w:val="26"/>
+          <w:szCs w:val="26"/>
+          <w:lang w:val="en-US"/>
+        </w:rPr>
+      </w:pPr>
+    </w:p>
+    <w:p>
+      <w:pPr>
+        <w:rPr>
+          <w:rFonts w:cs="Times New Roman"/>
+          <w:color w:val="4472C4" w:themeColor="accent1"/>
+          <w:sz w:val="26"/>
+          <w:szCs w:val="26"/>
+          <w:lang w:val="en-US"/>
+        </w:rPr>
+      </w:pPr>
+    </w:p>
+    <w:p>
+      <w:pPr>
+        <w:rPr>
+          <w:rFonts w:cs="Times New Roman"/>
+          <w:color w:val="4472C4" w:themeColor="accent1"/>
+          <w:sz w:val="26"/>
+          <w:szCs w:val="26"/>
+          <w:lang w:val="en-US"/>
+        </w:rPr>
+      </w:pPr>
+    </w:p>
+    <w:p>
+      <w:pPr>
+        <w:rPr>
+          <w:rFonts w:cs="Times New Roman"/>
+          <w:color w:val="4472C4" w:themeColor="accent1"/>
+          <w:sz w:val="26"/>
+          <w:szCs w:val="26"/>
+          <w:lang w:val="en-US"/>
+        </w:rPr>
+      </w:pPr>
+    </w:p>
+    <w:p>
+      <w:pPr>
+        <w:rPr>
+          <w:rFonts w:cs="Times New Roman"/>
+          <w:color w:val="4472C4" w:themeColor="accent1"/>
+          <w:sz w:val="26"/>
+          <w:szCs w:val="26"/>
+          <w:lang w:val="en-US"/>
+        </w:rPr>
+      </w:pPr>
+    </w:p>
+    <w:p>
+      <w:pPr>
+        <w:rPr>
+          <w:rFonts w:cs="Times New Roman"/>
+          <w:color w:val="4472C4" w:themeColor="accent1"/>
+          <w:sz w:val="26"/>
+          <w:szCs w:val="26"/>
+          <w:lang w:val="en-US"/>
+        </w:rPr>
+      </w:pPr>
+    </w:p>
+    <w:p>
+      <w:pPr>
+        <w:rPr>
+          <w:rFonts w:cs="Times New Roman"/>
+          <w:color w:val="4472C4" w:themeColor="accent1"/>
+          <w:sz w:val="26"/>
+          <w:szCs w:val="26"/>
+          <w:lang w:val="en-US"/>
+        </w:rPr>
+      </w:pPr>
+    </w:p>
+    <w:p>
+      <w:pPr>
+        <w:rPr>
+          <w:rFonts w:cs="Times New Roman"/>
+          <w:color w:val="4472C4" w:themeColor="accent1"/>
+          <w:sz w:val="26"/>
+          <w:szCs w:val="26"/>
+          <w:lang w:val="en-US"/>
+        </w:rPr>
+      </w:pPr>
+    </w:p>
+    <w:p>
+      <w:pPr>
+        <w:rPr>
+          <w:rFonts w:cs="Times New Roman"/>
+          <w:color w:val="4472C4" w:themeColor="accent1"/>
+          <w:sz w:val="26"/>
+          <w:szCs w:val="26"/>
+          <w:lang w:val="en-US"/>
+        </w:rPr>
+      </w:pPr>
+    </w:p>
+    <w:p>
+      <w:pPr>
+        <w:rPr>
+          <w:rFonts w:cs="Times New Roman"/>
+          <w:color w:val="4472C4" w:themeColor="accent1"/>
+          <w:sz w:val="26"/>
+          <w:szCs w:val="26"/>
+          <w:lang w:val="en-US"/>
+        </w:rPr>
+      </w:pPr>
+    </w:p>
+    <w:p>
+      <w:pPr>
+        <w:rPr>
+          <w:rFonts w:cs="Times New Roman"/>
+          <w:color w:val="4472C4" w:themeColor="accent1"/>
+          <w:sz w:val="26"/>
+          <w:szCs w:val="26"/>
+          <w:lang w:val="en-US"/>
+        </w:rPr>
+      </w:pPr>
+    </w:p>
+    <w:p>
+      <w:pPr>
+        <w:rPr>
+          <w:rFonts w:cs="Times New Roman"/>
+          <w:color w:val="4472C4" w:themeColor="accent1"/>
+          <w:sz w:val="26"/>
+          <w:szCs w:val="26"/>
+          <w:lang w:val="en-US"/>
+        </w:rPr>
+      </w:pPr>
+    </w:p>
+    <w:p>
+      <w:pPr>
+        <w:rPr>
+          <w:rFonts w:cs="Times New Roman"/>
+          <w:color w:val="4472C4" w:themeColor="accent1"/>
+          <w:sz w:val="26"/>
+          <w:szCs w:val="26"/>
+          <w:lang w:val="en-US"/>
+        </w:rPr>
+      </w:pPr>
+    </w:p>
+    <w:p>
+      <w:pPr>
+        <w:rPr>
+          <w:rFonts w:cs="Times New Roman"/>
+          <w:color w:val="4472C4" w:themeColor="accent1"/>
+          <w:sz w:val="26"/>
+          <w:szCs w:val="26"/>
+          <w:lang w:val="en-US"/>
+        </w:rPr>
+      </w:pPr>
+    </w:p>
+    <w:p>
+      <w:pPr>
+        <w:rPr>
+          <w:rFonts w:cs="Times New Roman"/>
+          <w:color w:val="4472C4" w:themeColor="accent1"/>
+          <w:sz w:val="26"/>
+          <w:szCs w:val="26"/>
+          <w:lang w:val="en-US"/>
+        </w:rPr>
+      </w:pPr>
+    </w:p>
+    <w:p>
+      <w:pPr>
+        <w:rPr>
+          <w:rFonts w:cs="Times New Roman"/>
+          <w:color w:val="4472C4" w:themeColor="accent1"/>
+          <w:sz w:val="26"/>
+          <w:szCs w:val="26"/>
+          <w:lang w:val="en-US"/>
+        </w:rPr>
+      </w:pPr>
+    </w:p>
+    <w:p>
+      <w:pPr>
+        <w:rPr>
+          <w:rFonts w:cs="Times New Roman"/>
+          <w:color w:val="4472C4" w:themeColor="accent1"/>
+          <w:sz w:val="26"/>
+          <w:szCs w:val="26"/>
+          <w:lang w:val="en-US"/>
+        </w:rPr>
+      </w:pPr>
+      <w:r>
+        <w:rPr>
+          <w:rFonts w:cs="Times New Roman"/>
+          <w:color w:val="4472C4" w:themeColor="accent1"/>
+          <w:sz w:val="26"/>
+          <w:szCs w:val="26"/>
+          <w:lang w:val="en-US"/>
+        </w:rPr>
+        <w:lastRenderedPageBreak/>
+        <w:t>2.4.</w:t>
+      </w:r>
+      <w:r>
+        <w:rPr>
+          <w:rFonts w:cs="Times New Roman"/>
+          <w:color w:val="4472C4" w:themeColor="accent1"/>
+          <w:sz w:val="26"/>
+          <w:szCs w:val="26"/>
+          <w:lang w:val="en-US"/>
+        </w:rPr>
+        <w:t>4</w:t>
+      </w:r>
+      <w:r>
+        <w:rPr>
+          <w:rFonts w:cs="Times New Roman"/>
+          <w:color w:val="4472C4" w:themeColor="accent1"/>
+          <w:sz w:val="26"/>
+          <w:szCs w:val="26"/>
+          <w:lang w:val="en-US"/>
+        </w:rPr>
+        <w:t xml:space="preserve"> </w:t>
+      </w:r>
+      <w:r>
+        <w:rPr>
+          <w:rFonts w:cs="Times New Roman"/>
+          <w:color w:val="4472C4" w:themeColor="accent1"/>
+          <w:sz w:val="26"/>
+          <w:szCs w:val="26"/>
+          <w:lang w:val="en-US"/>
+        </w:rPr>
+        <w:t>Organization of a run</w:t>
+      </w:r>
+    </w:p>
+    <w:p>
+      <w:pPr>
+        <w:rPr>
+          <w:rFonts w:cs="Times New Roman"/>
+          <w:color w:val="4472C4" w:themeColor="accent1"/>
+          <w:sz w:val="26"/>
+          <w:szCs w:val="26"/>
+          <w:lang w:val="en-US"/>
+        </w:rPr>
+      </w:pPr>
+      <w:r>
+        <w:rPr>
+          <w:rFonts w:cs="Times New Roman"/>
+          <w:noProof/>
+          <w:color w:val="4472C4" w:themeColor="accent1"/>
+          <w:sz w:val="26"/>
+          <w:szCs w:val="26"/>
+          <w:lang w:val="en-US"/>
+        </w:rPr>
+        <w:drawing>
+          <wp:inline distT="0" distB="0" distL="0" distR="0">
+            <wp:extent cx="4705350" cy="8509650"/>
+            <wp:effectExtent l="0" t="0" r="0" b="5715"/>
+            <wp:docPr id="20" name="Immagine 20" descr="C:\Users\Emilio\Downloads\Creazione corsa.png"/>
+            <wp:cNvGraphicFramePr>
+              <a:graphicFrameLocks xmlns:a="http://schemas.openxmlformats.org/drawingml/2006/main" noChangeAspect="1"/>
+            </wp:cNvGraphicFramePr>
+            <a:graphic xmlns:a="http://schemas.openxmlformats.org/drawingml/2006/main">
+              <a:graphicData uri="http://schemas.openxmlformats.org/drawingml/2006/picture">
+                <pic:pic xmlns:pic="http://schemas.openxmlformats.org/drawingml/2006/picture">
+                  <pic:nvPicPr>
+                    <pic:cNvPr id="0" name="Picture 7" descr="C:\Users\Emilio\Downloads\Creazione corsa.png"/>
+                    <pic:cNvPicPr>
+                      <a:picLocks noChangeAspect="1" noChangeArrowheads="1"/>
+                    </pic:cNvPicPr>
+                  </pic:nvPicPr>
+                  <pic:blipFill>
+                    <a:blip r:embed="rId18" cstate="print">
+                      <a:extLst>
+                        <a:ext uri="{28A0092B-C50C-407E-A947-70E740481C1C}">
+                          <a14:useLocalDpi xmlns:a14="http://schemas.microsoft.com/office/drawing/2010/main" val="0"/>
+                        </a:ext>
+                      </a:extLst>
+                    </a:blip>
+                    <a:srcRect/>
+                    <a:stretch>
+                      <a:fillRect/>
+                    </a:stretch>
+                  </pic:blipFill>
+                  <pic:spPr bwMode="auto">
+                    <a:xfrm>
+                      <a:off x="0" y="0"/>
+                      <a:ext cx="4713837" cy="8524999"/>
+                    </a:xfrm>
+                    <a:prstGeom prst="rect">
+                      <a:avLst/>
+                    </a:prstGeom>
+                    <a:noFill/>
+                    <a:ln>
+                      <a:noFill/>
+                    </a:ln>
+                  </pic:spPr>
+                </pic:pic>
+              </a:graphicData>
+            </a:graphic>
+          </wp:inline>
+        </w:drawing>
+      </w:r>
+    </w:p>
+    <w:p>
+      <w:pPr>
+        <w:jc w:val="both"/>
+        <w:rPr>
+          <w:rFonts w:cs="Times New Roman"/>
+          <w:szCs w:val="20"/>
+          <w:lang w:val="en-US"/>
+        </w:rPr>
+      </w:pPr>
+      <w:r>
+        <w:rPr>
+          <w:rFonts w:cs="Times New Roman"/>
+          <w:szCs w:val="20"/>
+          <w:lang w:val="en-US"/>
+        </w:rPr>
+        <w:lastRenderedPageBreak/>
+        <w:t>In this sequence diagram</w:t>
+      </w:r>
+      <w:r>
+        <w:rPr>
+          <w:rFonts w:cs="Times New Roman"/>
+          <w:szCs w:val="20"/>
+          <w:lang w:val="en-US"/>
+        </w:rPr>
+        <w:t xml:space="preserve"> is shown the process through a </w:t>
+      </w:r>
+      <w:proofErr w:type="spellStart"/>
+      <w:r>
+        <w:rPr>
+          <w:rFonts w:cs="Times New Roman"/>
+          <w:szCs w:val="20"/>
+          <w:lang w:val="en-US"/>
+        </w:rPr>
+        <w:t>thirdy</w:t>
+      </w:r>
+      <w:proofErr w:type="spellEnd"/>
+      <w:r>
+        <w:rPr>
+          <w:rFonts w:cs="Times New Roman"/>
+          <w:szCs w:val="20"/>
+          <w:lang w:val="en-US"/>
+        </w:rPr>
+        <w:t xml:space="preserve"> party organizes a run and it’s registered in the system. At first,</w:t>
+      </w:r>
+      <w:r>
+        <w:rPr>
+          <w:rFonts w:cs="Times New Roman"/>
+          <w:szCs w:val="20"/>
+          <w:lang w:val="en-US"/>
+        </w:rPr>
+        <w:t xml:space="preserve"> the </w:t>
+      </w:r>
+      <w:proofErr w:type="spellStart"/>
+      <w:r>
+        <w:rPr>
+          <w:rFonts w:cs="Times New Roman"/>
+          <w:szCs w:val="20"/>
+          <w:lang w:val="en-US"/>
+        </w:rPr>
+        <w:t>ThirdPartyWebApp</w:t>
+      </w:r>
+      <w:proofErr w:type="spellEnd"/>
+      <w:r>
+        <w:rPr>
+          <w:rFonts w:cs="Times New Roman"/>
+          <w:szCs w:val="20"/>
+          <w:lang w:val="en-US"/>
+        </w:rPr>
+        <w:t xml:space="preserve"> forwards the run parameters inserted by the third party to the Router. </w:t>
+      </w:r>
+      <w:r>
+        <w:rPr>
+          <w:rFonts w:cs="Times New Roman"/>
+          <w:szCs w:val="20"/>
+          <w:lang w:val="en-US"/>
+        </w:rPr>
+        <w:t>Then, the Router</w:t>
+      </w:r>
+      <w:r>
+        <w:rPr>
+          <w:rFonts w:cs="Times New Roman"/>
+          <w:szCs w:val="20"/>
+          <w:lang w:val="en-US"/>
+        </w:rPr>
+        <w:t xml:space="preserve"> forwards them to </w:t>
+      </w:r>
+      <w:proofErr w:type="spellStart"/>
+      <w:r>
+        <w:rPr>
+          <w:rFonts w:cs="Times New Roman"/>
+          <w:szCs w:val="20"/>
+          <w:lang w:val="en-US"/>
+        </w:rPr>
+        <w:t>RunOrganizationManager</w:t>
+      </w:r>
+      <w:proofErr w:type="spellEnd"/>
+      <w:r>
+        <w:rPr>
+          <w:rFonts w:cs="Times New Roman"/>
+          <w:szCs w:val="20"/>
+          <w:lang w:val="en-US"/>
+        </w:rPr>
+        <w:t>, that queries the database in order to check if the run to be</w:t>
+      </w:r>
+      <w:r>
+        <w:rPr>
+          <w:rFonts w:cs="Times New Roman"/>
+          <w:szCs w:val="20"/>
+          <w:lang w:val="en-US"/>
+        </w:rPr>
+        <w:t xml:space="preserve"> prepared </w:t>
+      </w:r>
+      <w:r>
+        <w:rPr>
+          <w:rFonts w:cs="Times New Roman"/>
+          <w:szCs w:val="20"/>
+          <w:lang w:val="en-US"/>
+        </w:rPr>
+        <w:t xml:space="preserve">is compatible with the other ones (for example there must not be runs with the same name). If the requested run isn’t ok, </w:t>
+      </w:r>
+      <w:proofErr w:type="spellStart"/>
+      <w:r>
+        <w:rPr>
+          <w:rFonts w:cs="Times New Roman"/>
+          <w:szCs w:val="20"/>
+          <w:lang w:val="en-US"/>
+        </w:rPr>
+        <w:t>ThirdPartyWebApp</w:t>
+      </w:r>
+      <w:proofErr w:type="spellEnd"/>
+      <w:r>
+        <w:rPr>
+          <w:rFonts w:cs="Times New Roman"/>
+          <w:szCs w:val="20"/>
+          <w:lang w:val="en-US"/>
+        </w:rPr>
+        <w:t xml:space="preserve"> is notified and the third party is requested to rewrite the run parameters, so that the loop restarts. Otherwise, the </w:t>
+      </w:r>
+      <w:proofErr w:type="spellStart"/>
+      <w:r>
+        <w:rPr>
+          <w:rFonts w:cs="Times New Roman"/>
+          <w:szCs w:val="20"/>
+          <w:lang w:val="en-US"/>
+        </w:rPr>
+        <w:t>ThirdPartyWebApp</w:t>
+      </w:r>
+      <w:proofErr w:type="spellEnd"/>
+      <w:r>
+        <w:rPr>
+          <w:rFonts w:cs="Times New Roman"/>
+          <w:szCs w:val="20"/>
+          <w:lang w:val="en-US"/>
+        </w:rPr>
+        <w:t xml:space="preserve"> is notified that the run is ok. At this point, the third party will have to provide the path. To do so, the </w:t>
+      </w:r>
+      <w:proofErr w:type="spellStart"/>
+      <w:r>
+        <w:rPr>
+          <w:rFonts w:cs="Times New Roman"/>
+          <w:szCs w:val="20"/>
+          <w:lang w:val="en-US"/>
+        </w:rPr>
+        <w:t>ThirdPartyWebApp</w:t>
+      </w:r>
+      <w:proofErr w:type="spellEnd"/>
+      <w:r>
+        <w:rPr>
+          <w:rFonts w:cs="Times New Roman"/>
+          <w:szCs w:val="20"/>
+          <w:lang w:val="en-US"/>
+        </w:rPr>
+        <w:t xml:space="preserve"> uses the </w:t>
+      </w:r>
+      <w:proofErr w:type="spellStart"/>
+      <w:r>
+        <w:rPr>
+          <w:rFonts w:cs="Times New Roman"/>
+          <w:szCs w:val="20"/>
+          <w:lang w:val="en-US"/>
+        </w:rPr>
+        <w:t>GoogleMaps</w:t>
+      </w:r>
+      <w:proofErr w:type="spellEnd"/>
+      <w:r>
+        <w:rPr>
+          <w:rFonts w:cs="Times New Roman"/>
+          <w:szCs w:val="20"/>
+          <w:lang w:val="en-US"/>
+        </w:rPr>
+        <w:t xml:space="preserve"> API to fetch a map, providing starting point and ending point of the run, so that the map is right where the run will take place. This map is then showed to the third party, that select the path of the run and this is sent to Router, that forwards it to </w:t>
+      </w:r>
+      <w:proofErr w:type="spellStart"/>
+      <w:r>
+        <w:rPr>
+          <w:rFonts w:cs="Times New Roman"/>
+          <w:szCs w:val="20"/>
+          <w:lang w:val="en-US"/>
+        </w:rPr>
+        <w:t>RunOrganizationManager</w:t>
+      </w:r>
+      <w:proofErr w:type="spellEnd"/>
+      <w:r>
+        <w:rPr>
+          <w:rFonts w:cs="Times New Roman"/>
+          <w:szCs w:val="20"/>
+          <w:lang w:val="en-US"/>
+        </w:rPr>
+        <w:t xml:space="preserve"> in order to check if it’s ok (by means of not overlapping paths). </w:t>
+      </w:r>
+      <w:proofErr w:type="spellStart"/>
+      <w:r>
+        <w:rPr>
+          <w:rFonts w:cs="Times New Roman"/>
+          <w:szCs w:val="20"/>
+          <w:lang w:val="en-US"/>
+        </w:rPr>
+        <w:t>RunOrganizationManager</w:t>
+      </w:r>
+      <w:proofErr w:type="spellEnd"/>
+      <w:r>
+        <w:rPr>
+          <w:rFonts w:cs="Times New Roman"/>
+          <w:szCs w:val="20"/>
+          <w:lang w:val="en-US"/>
+        </w:rPr>
+        <w:t xml:space="preserve"> queries the database to get the paths of the other </w:t>
+      </w:r>
+      <w:proofErr w:type="gramStart"/>
+      <w:r>
+        <w:rPr>
+          <w:rFonts w:cs="Times New Roman"/>
+          <w:szCs w:val="20"/>
+          <w:lang w:val="en-US"/>
+        </w:rPr>
+        <w:t>runs, and</w:t>
+      </w:r>
+      <w:proofErr w:type="gramEnd"/>
+      <w:r>
+        <w:rPr>
+          <w:rFonts w:cs="Times New Roman"/>
+          <w:szCs w:val="20"/>
+          <w:lang w:val="en-US"/>
+        </w:rPr>
+        <w:t xml:space="preserve"> uses the </w:t>
+      </w:r>
+      <w:proofErr w:type="spellStart"/>
+      <w:r>
+        <w:rPr>
+          <w:rFonts w:cs="Times New Roman"/>
+          <w:szCs w:val="20"/>
+          <w:lang w:val="en-US"/>
+        </w:rPr>
+        <w:t>GoogleMaps</w:t>
+      </w:r>
+      <w:proofErr w:type="spellEnd"/>
+      <w:r>
+        <w:rPr>
+          <w:rFonts w:cs="Times New Roman"/>
+          <w:szCs w:val="20"/>
+          <w:lang w:val="en-US"/>
+        </w:rPr>
+        <w:t xml:space="preserve"> API to check if there are </w:t>
+      </w:r>
+      <w:proofErr w:type="spellStart"/>
+      <w:r>
+        <w:rPr>
+          <w:rFonts w:cs="Times New Roman"/>
+          <w:szCs w:val="20"/>
+          <w:lang w:val="en-US"/>
+        </w:rPr>
+        <w:t>overlappings</w:t>
+      </w:r>
+      <w:proofErr w:type="spellEnd"/>
+      <w:r>
+        <w:rPr>
+          <w:rFonts w:cs="Times New Roman"/>
+          <w:szCs w:val="20"/>
+          <w:lang w:val="en-US"/>
+        </w:rPr>
+        <w:t xml:space="preserve"> with the requested path. </w:t>
+      </w:r>
+      <w:proofErr w:type="gramStart"/>
+      <w:r>
+        <w:rPr>
+          <w:rFonts w:cs="Times New Roman"/>
+          <w:szCs w:val="20"/>
+          <w:lang w:val="en-US"/>
+        </w:rPr>
+        <w:t>Similarly</w:t>
+      </w:r>
+      <w:proofErr w:type="gramEnd"/>
+      <w:r>
+        <w:rPr>
+          <w:rFonts w:cs="Times New Roman"/>
+          <w:szCs w:val="20"/>
+          <w:lang w:val="en-US"/>
+        </w:rPr>
+        <w:t xml:space="preserve"> to the check of the run, if the path is not ok then the third party will be asked to provide a new path and the loop will restart (in this case </w:t>
+      </w:r>
+      <w:proofErr w:type="spellStart"/>
+      <w:r>
+        <w:rPr>
+          <w:rFonts w:cs="Times New Roman"/>
+          <w:szCs w:val="20"/>
+          <w:lang w:val="en-US"/>
+        </w:rPr>
+        <w:t>GoogleMaps</w:t>
+      </w:r>
+      <w:proofErr w:type="spellEnd"/>
+      <w:r>
+        <w:rPr>
+          <w:rFonts w:cs="Times New Roman"/>
+          <w:szCs w:val="20"/>
+          <w:lang w:val="en-US"/>
+        </w:rPr>
+        <w:t xml:space="preserve"> API will just refresh the map, not fetch new one). Otherwise, the Run is created</w:t>
+      </w:r>
+      <w:r>
+        <w:rPr>
+          <w:rFonts w:cs="Times New Roman"/>
+          <w:szCs w:val="20"/>
+          <w:lang w:val="en-US"/>
+        </w:rPr>
+        <w:t xml:space="preserve"> and linked to its Path, saving it in the database, and the third party is notified.</w:t>
+      </w:r>
+    </w:p>
+    <w:p>
+      <w:pPr>
+        <w:rPr>
+          <w:rFonts w:cs="Times New Roman"/>
+          <w:color w:val="4472C4" w:themeColor="accent1"/>
+          <w:sz w:val="26"/>
+          <w:szCs w:val="26"/>
+          <w:lang w:val="en-US"/>
+        </w:rPr>
+      </w:pPr>
+    </w:p>
+    <w:p>
+      <w:pPr>
+        <w:rPr>
+          <w:rFonts w:cs="Times New Roman"/>
+          <w:color w:val="4472C4" w:themeColor="accent1"/>
+          <w:sz w:val="26"/>
+          <w:szCs w:val="26"/>
+          <w:lang w:val="en-US"/>
+        </w:rPr>
+      </w:pPr>
+    </w:p>
+    <w:p>
+      <w:pPr>
+        <w:rPr>
+          <w:rFonts w:cs="Times New Roman"/>
+          <w:color w:val="4472C4" w:themeColor="accent1"/>
+          <w:sz w:val="26"/>
+          <w:szCs w:val="26"/>
+          <w:lang w:val="en-US"/>
+        </w:rPr>
+      </w:pPr>
+    </w:p>
+    <w:p>
+      <w:pPr>
+        <w:rPr>
+          <w:rFonts w:cs="Times New Roman"/>
+          <w:color w:val="4472C4" w:themeColor="accent1"/>
+          <w:sz w:val="26"/>
+          <w:szCs w:val="26"/>
+          <w:lang w:val="en-US"/>
+        </w:rPr>
+      </w:pPr>
+    </w:p>
+    <w:p>
+      <w:pPr>
+        <w:rPr>
+          <w:rFonts w:cs="Times New Roman"/>
+          <w:color w:val="4472C4" w:themeColor="accent1"/>
+          <w:sz w:val="26"/>
+          <w:szCs w:val="26"/>
+          <w:lang w:val="en-US"/>
+        </w:rPr>
+      </w:pPr>
+    </w:p>
+    <w:p>
+      <w:pPr>
+        <w:rPr>
+          <w:rFonts w:cs="Times New Roman"/>
+          <w:color w:val="4472C4" w:themeColor="accent1"/>
+          <w:sz w:val="26"/>
+          <w:szCs w:val="26"/>
+          <w:lang w:val="en-US"/>
+        </w:rPr>
+      </w:pPr>
+    </w:p>
+    <w:p>
+      <w:pPr>
+        <w:rPr>
+          <w:rFonts w:cs="Times New Roman"/>
+          <w:color w:val="4472C4" w:themeColor="accent1"/>
+          <w:sz w:val="26"/>
+          <w:szCs w:val="26"/>
+          <w:lang w:val="en-US"/>
+        </w:rPr>
+      </w:pPr>
+    </w:p>
+    <w:p>
+      <w:pPr>
+        <w:rPr>
+          <w:rFonts w:cs="Times New Roman"/>
+          <w:color w:val="4472C4" w:themeColor="accent1"/>
+          <w:sz w:val="26"/>
+          <w:szCs w:val="26"/>
+          <w:lang w:val="en-US"/>
+        </w:rPr>
+      </w:pPr>
+    </w:p>
+    <w:p>
+      <w:pPr>
+        <w:rPr>
+          <w:rFonts w:cs="Times New Roman"/>
+          <w:color w:val="4472C4" w:themeColor="accent1"/>
+          <w:sz w:val="26"/>
+          <w:szCs w:val="26"/>
+          <w:lang w:val="en-US"/>
+        </w:rPr>
+      </w:pPr>
+    </w:p>
+    <w:p>
+      <w:pPr>
+        <w:rPr>
+          <w:rFonts w:cs="Times New Roman"/>
+          <w:color w:val="4472C4" w:themeColor="accent1"/>
+          <w:sz w:val="26"/>
+          <w:szCs w:val="26"/>
+          <w:lang w:val="en-US"/>
+        </w:rPr>
+      </w:pPr>
+    </w:p>
+    <w:p>
+      <w:pPr>
+        <w:rPr>
+          <w:rFonts w:cs="Times New Roman"/>
+          <w:color w:val="4472C4" w:themeColor="accent1"/>
+          <w:sz w:val="26"/>
+          <w:szCs w:val="26"/>
+          <w:lang w:val="en-US"/>
+        </w:rPr>
+      </w:pPr>
+    </w:p>
+    <w:p>
+      <w:pPr>
+        <w:rPr>
+          <w:rFonts w:cs="Times New Roman"/>
+          <w:color w:val="4472C4" w:themeColor="accent1"/>
+          <w:sz w:val="26"/>
+          <w:szCs w:val="26"/>
+          <w:lang w:val="en-US"/>
+        </w:rPr>
+      </w:pPr>
+      <w:r>
+        <w:rPr>
+          <w:rFonts w:cs="Times New Roman"/>
+          <w:color w:val="4472C4" w:themeColor="accent1"/>
+          <w:sz w:val="26"/>
+          <w:szCs w:val="26"/>
+          <w:lang w:val="en-US"/>
+        </w:rPr>
+        <w:lastRenderedPageBreak/>
+        <w:t>2.4.</w:t>
+      </w:r>
+      <w:r>
+        <w:rPr>
+          <w:rFonts w:cs="Times New Roman"/>
+          <w:color w:val="4472C4" w:themeColor="accent1"/>
+          <w:sz w:val="26"/>
+          <w:szCs w:val="26"/>
+          <w:lang w:val="en-US"/>
+        </w:rPr>
+        <w:t>5</w:t>
+      </w:r>
+      <w:r>
+        <w:rPr>
+          <w:rFonts w:cs="Times New Roman"/>
+          <w:color w:val="4472C4" w:themeColor="accent1"/>
+          <w:sz w:val="26"/>
+          <w:szCs w:val="26"/>
+          <w:lang w:val="en-US"/>
+        </w:rPr>
+        <w:t xml:space="preserve"> </w:t>
+      </w:r>
+      <w:r>
+        <w:rPr>
+          <w:rFonts w:cs="Times New Roman"/>
+          <w:color w:val="4472C4" w:themeColor="accent1"/>
+          <w:sz w:val="26"/>
+          <w:szCs w:val="26"/>
+          <w:lang w:val="en-US"/>
+        </w:rPr>
+        <w:t>Watching</w:t>
+      </w:r>
+      <w:r>
+        <w:rPr>
+          <w:rFonts w:cs="Times New Roman"/>
+          <w:color w:val="4472C4" w:themeColor="accent1"/>
+          <w:sz w:val="26"/>
+          <w:szCs w:val="26"/>
+          <w:lang w:val="en-US"/>
+        </w:rPr>
+        <w:t xml:space="preserve"> a run</w:t>
+      </w:r>
+    </w:p>
+    <w:p>
+      <w:pPr>
+        <w:rPr>
+          <w:rFonts w:cs="Times New Roman"/>
+          <w:color w:val="4472C4" w:themeColor="accent1"/>
+          <w:sz w:val="26"/>
+          <w:szCs w:val="26"/>
+          <w:lang w:val="en-US"/>
+        </w:rPr>
+      </w:pPr>
+      <w:r>
+        <w:rPr>
+          <w:noProof/>
+        </w:rPr>
+        <w:drawing>
+          <wp:inline distT="0" distB="0" distL="0" distR="0">
+            <wp:extent cx="6116320" cy="8100060"/>
+            <wp:effectExtent l="0" t="0" r="0" b="0"/>
+            <wp:docPr id="18" name="Immagine 18"/>
+            <wp:cNvGraphicFramePr>
+              <a:graphicFrameLocks xmlns:a="http://schemas.openxmlformats.org/drawingml/2006/main" noChangeAspect="1"/>
+            </wp:cNvGraphicFramePr>
+            <a:graphic xmlns:a="http://schemas.openxmlformats.org/drawingml/2006/main">
+              <a:graphicData uri="http://schemas.openxmlformats.org/drawingml/2006/picture">
+                <pic:pic xmlns:pic="http://schemas.openxmlformats.org/drawingml/2006/picture">
+                  <pic:nvPicPr>
+                    <pic:cNvPr id="0" name="Picture 3"/>
+                    <pic:cNvPicPr>
+                      <a:picLocks noChangeAspect="1" noChangeArrowheads="1"/>
+                    </pic:cNvPicPr>
+                  </pic:nvPicPr>
+                  <pic:blipFill>
+                    <a:blip r:embed="rId19" cstate="print">
+                      <a:extLst>
+                        <a:ext uri="{28A0092B-C50C-407E-A947-70E740481C1C}">
+                          <a14:useLocalDpi xmlns:a14="http://schemas.microsoft.com/office/drawing/2010/main" val="0"/>
+                        </a:ext>
+                      </a:extLst>
+                    </a:blip>
+                    <a:srcRect/>
+                    <a:stretch>
+                      <a:fillRect/>
+                    </a:stretch>
+                  </pic:blipFill>
+                  <pic:spPr bwMode="auto">
+                    <a:xfrm>
+                      <a:off x="0" y="0"/>
+                      <a:ext cx="6116320" cy="8100060"/>
+                    </a:xfrm>
+                    <a:prstGeom prst="rect">
+                      <a:avLst/>
+                    </a:prstGeom>
+                    <a:noFill/>
+                    <a:ln>
+                      <a:noFill/>
+                    </a:ln>
+                  </pic:spPr>
+                </pic:pic>
+              </a:graphicData>
+            </a:graphic>
+          </wp:inline>
+        </w:drawing>
+      </w:r>
     </w:p>
     <w:p>
       <w:pPr>
@@ -6559,6 +8259,1148 @@
           <w:lang w:val="en-US"/>
         </w:rPr>
       </w:pPr>
+      <w:r>
+        <w:rPr>
+          <w:rFonts w:cs="Times New Roman"/>
+          <w:szCs w:val="20"/>
+          <w:lang w:val="en-US"/>
+        </w:rPr>
+        <w:lastRenderedPageBreak/>
+        <w:t xml:space="preserve">In this sequence diagram is shown the process through a user watches an ongoing run. At first, the user requests to provide the list of ongoing runs through the </w:t>
+      </w:r>
+      <w:proofErr w:type="spellStart"/>
+      <w:r>
+        <w:rPr>
+          <w:rFonts w:cs="Times New Roman"/>
+          <w:szCs w:val="20"/>
+          <w:lang w:val="en-US"/>
+        </w:rPr>
+        <w:t>UserMobileApp</w:t>
+      </w:r>
+      <w:proofErr w:type="spellEnd"/>
+      <w:r>
+        <w:rPr>
+          <w:rFonts w:cs="Times New Roman"/>
+          <w:szCs w:val="20"/>
+          <w:lang w:val="en-US"/>
+        </w:rPr>
+        <w:t xml:space="preserve">, and this request is forwarded to Router. The Router then forwards it to </w:t>
+      </w:r>
+      <w:proofErr w:type="spellStart"/>
+      <w:r>
+        <w:rPr>
+          <w:rFonts w:cs="Times New Roman"/>
+          <w:szCs w:val="20"/>
+          <w:lang w:val="en-US"/>
+        </w:rPr>
+        <w:t>RunWatchingManager</w:t>
+      </w:r>
+      <w:proofErr w:type="spellEnd"/>
+      <w:r>
+        <w:rPr>
+          <w:rFonts w:cs="Times New Roman"/>
+          <w:szCs w:val="20"/>
+          <w:lang w:val="en-US"/>
+        </w:rPr>
+        <w:t>, that queries the database and gets the ongoing runs</w:t>
+      </w:r>
+      <w:r>
+        <w:rPr>
+          <w:rFonts w:cs="Times New Roman"/>
+          <w:szCs w:val="20"/>
+          <w:lang w:val="en-US"/>
+        </w:rPr>
+        <w:t xml:space="preserve">. It also </w:t>
+      </w:r>
+      <w:proofErr w:type="gramStart"/>
+      <w:r>
+        <w:rPr>
+          <w:rFonts w:cs="Times New Roman"/>
+          <w:szCs w:val="20"/>
+          <w:lang w:val="en-US"/>
+        </w:rPr>
+        <w:t>send</w:t>
+      </w:r>
+      <w:proofErr w:type="gramEnd"/>
+      <w:r>
+        <w:rPr>
+          <w:rFonts w:cs="Times New Roman"/>
+          <w:szCs w:val="20"/>
+          <w:lang w:val="en-US"/>
+        </w:rPr>
+        <w:t xml:space="preserve"> them to the user. He chooses which is the run he wants to </w:t>
+      </w:r>
+      <w:proofErr w:type="gramStart"/>
+      <w:r>
+        <w:rPr>
+          <w:rFonts w:cs="Times New Roman"/>
+          <w:szCs w:val="20"/>
+          <w:lang w:val="en-US"/>
+        </w:rPr>
+        <w:t>watch</w:t>
+      </w:r>
+      <w:proofErr w:type="gramEnd"/>
+      <w:r>
+        <w:rPr>
+          <w:rFonts w:cs="Times New Roman"/>
+          <w:szCs w:val="20"/>
+          <w:lang w:val="en-US"/>
+        </w:rPr>
+        <w:t xml:space="preserve"> and his choice is forwards to Router and then to</w:t>
+      </w:r>
+      <w:r>
+        <w:rPr>
+          <w:rFonts w:cs="Times New Roman"/>
+          <w:szCs w:val="20"/>
+          <w:lang w:val="en-US"/>
+        </w:rPr>
+        <w:t xml:space="preserve"> </w:t>
+      </w:r>
+      <w:proofErr w:type="spellStart"/>
+      <w:r>
+        <w:rPr>
+          <w:rFonts w:cs="Times New Roman"/>
+          <w:szCs w:val="20"/>
+          <w:lang w:val="en-US"/>
+        </w:rPr>
+        <w:t>RunWatchingManager</w:t>
+      </w:r>
+      <w:proofErr w:type="spellEnd"/>
+      <w:r>
+        <w:rPr>
+          <w:rFonts w:cs="Times New Roman"/>
+          <w:szCs w:val="20"/>
+          <w:lang w:val="en-US"/>
+        </w:rPr>
+        <w:t xml:space="preserve">. </w:t>
+      </w:r>
+      <w:proofErr w:type="spellStart"/>
+      <w:r>
+        <w:rPr>
+          <w:rFonts w:cs="Times New Roman"/>
+          <w:szCs w:val="20"/>
+          <w:lang w:val="en-US"/>
+        </w:rPr>
+        <w:t>RunWatchingManager</w:t>
+      </w:r>
+      <w:proofErr w:type="spellEnd"/>
+      <w:r>
+        <w:rPr>
+          <w:rFonts w:cs="Times New Roman"/>
+          <w:szCs w:val="20"/>
+          <w:lang w:val="en-US"/>
+        </w:rPr>
+        <w:t xml:space="preserve"> just provides a list of current location of each runner participating in the run. </w:t>
+      </w:r>
+      <w:proofErr w:type="spellStart"/>
+      <w:r>
+        <w:rPr>
+          <w:rFonts w:cs="Times New Roman"/>
+          <w:szCs w:val="20"/>
+          <w:lang w:val="en-US"/>
+        </w:rPr>
+        <w:t>UserMobileApp</w:t>
+      </w:r>
+      <w:proofErr w:type="spellEnd"/>
+      <w:r>
+        <w:rPr>
+          <w:rFonts w:cs="Times New Roman"/>
+          <w:szCs w:val="20"/>
+          <w:lang w:val="en-US"/>
+        </w:rPr>
+        <w:t xml:space="preserve"> then uses </w:t>
+      </w:r>
+      <w:proofErr w:type="spellStart"/>
+      <w:r>
+        <w:rPr>
+          <w:rFonts w:cs="Times New Roman"/>
+          <w:szCs w:val="20"/>
+          <w:lang w:val="en-US"/>
+        </w:rPr>
+        <w:t>GoogleMaps</w:t>
+      </w:r>
+      <w:proofErr w:type="spellEnd"/>
+      <w:r>
+        <w:rPr>
+          <w:rFonts w:cs="Times New Roman"/>
+          <w:szCs w:val="20"/>
+          <w:lang w:val="en-US"/>
+        </w:rPr>
+        <w:t xml:space="preserve"> API to fetch the map, using those location in order to let the user see where the runners are. This process, that starts with </w:t>
+      </w:r>
+      <w:proofErr w:type="spellStart"/>
+      <w:r>
+        <w:rPr>
+          <w:rFonts w:cs="Times New Roman"/>
+          <w:szCs w:val="20"/>
+          <w:lang w:val="en-US"/>
+        </w:rPr>
+        <w:t>RunWatchingManager</w:t>
+      </w:r>
+      <w:proofErr w:type="spellEnd"/>
+      <w:r>
+        <w:rPr>
+          <w:rFonts w:cs="Times New Roman"/>
+          <w:szCs w:val="20"/>
+          <w:lang w:val="en-US"/>
+        </w:rPr>
+        <w:t xml:space="preserve"> sending to </w:t>
+      </w:r>
+      <w:proofErr w:type="spellStart"/>
+      <w:r>
+        <w:rPr>
+          <w:rFonts w:cs="Times New Roman"/>
+          <w:szCs w:val="20"/>
+          <w:lang w:val="en-US"/>
+        </w:rPr>
+        <w:t>UserMobleApp</w:t>
+      </w:r>
+      <w:proofErr w:type="spellEnd"/>
+      <w:r>
+        <w:rPr>
+          <w:rFonts w:cs="Times New Roman"/>
+          <w:szCs w:val="20"/>
+          <w:lang w:val="en-US"/>
+        </w:rPr>
+        <w:t xml:space="preserve"> the list of refreshed locations, is looped until the run is finished. </w:t>
+      </w:r>
+      <w:r>
+        <w:rPr>
+          <w:rFonts w:cs="Times New Roman"/>
+          <w:szCs w:val="20"/>
+          <w:lang w:val="en-US"/>
+        </w:rPr>
+        <w:t xml:space="preserve">While looping the </w:t>
+      </w:r>
+      <w:proofErr w:type="spellStart"/>
+      <w:r>
+        <w:rPr>
+          <w:rFonts w:cs="Times New Roman"/>
+          <w:szCs w:val="20"/>
+          <w:lang w:val="en-US"/>
+        </w:rPr>
+        <w:t>GoogleMaps</w:t>
+      </w:r>
+      <w:proofErr w:type="spellEnd"/>
+      <w:r>
+        <w:rPr>
+          <w:rFonts w:cs="Times New Roman"/>
+          <w:szCs w:val="20"/>
+          <w:lang w:val="en-US"/>
+        </w:rPr>
+        <w:t xml:space="preserve"> API will not use to fetch a new map, but just to refresh the positions of the runners on the already fetched map.</w:t>
+      </w:r>
+    </w:p>
+    <w:p>
+      <w:pPr>
+        <w:jc w:val="both"/>
+        <w:rPr>
+          <w:rFonts w:cs="Times New Roman"/>
+          <w:color w:val="4472C4" w:themeColor="accent1"/>
+          <w:sz w:val="30"/>
+          <w:szCs w:val="30"/>
+          <w:lang w:val="en-US"/>
+        </w:rPr>
+      </w:pPr>
+      <w:r>
+        <w:rPr>
+          <w:rFonts w:cs="Times New Roman"/>
+          <w:color w:val="4472C4" w:themeColor="accent1"/>
+          <w:sz w:val="30"/>
+          <w:szCs w:val="30"/>
+          <w:lang w:val="en-US"/>
+        </w:rPr>
+        <w:t>2.</w:t>
+      </w:r>
+      <w:r>
+        <w:rPr>
+          <w:rFonts w:cs="Times New Roman"/>
+          <w:color w:val="4472C4" w:themeColor="accent1"/>
+          <w:sz w:val="30"/>
+          <w:szCs w:val="30"/>
+          <w:lang w:val="en-US"/>
+        </w:rPr>
+        <w:t>5</w:t>
+      </w:r>
+      <w:r>
+        <w:rPr>
+          <w:rFonts w:cs="Times New Roman"/>
+          <w:color w:val="4472C4" w:themeColor="accent1"/>
+          <w:sz w:val="30"/>
+          <w:szCs w:val="30"/>
+          <w:lang w:val="en-US"/>
+        </w:rPr>
+        <w:t xml:space="preserve"> </w:t>
+      </w:r>
+      <w:r>
+        <w:rPr>
+          <w:rFonts w:cs="Times New Roman"/>
+          <w:color w:val="4472C4" w:themeColor="accent1"/>
+          <w:sz w:val="30"/>
+          <w:szCs w:val="30"/>
+          <w:lang w:val="en-US"/>
+        </w:rPr>
+        <w:t>Component interfaces</w:t>
+      </w:r>
+    </w:p>
+    <w:p>
+      <w:pPr>
+        <w:jc w:val="both"/>
+        <w:rPr>
+          <w:rFonts w:cs="Times New Roman"/>
+          <w:color w:val="4472C4" w:themeColor="accent1"/>
+          <w:sz w:val="30"/>
+          <w:szCs w:val="30"/>
+          <w:lang w:val="en-US"/>
+        </w:rPr>
+      </w:pPr>
+      <w:r>
+        <w:rPr>
+          <w:noProof/>
+        </w:rPr>
+        <w:drawing>
+          <wp:inline distT="0" distB="0" distL="0" distR="0">
+            <wp:extent cx="6116320" cy="3614420"/>
+            <wp:effectExtent l="0" t="0" r="0" b="5080"/>
+            <wp:docPr id="17" name="Immagine 17"/>
+            <wp:cNvGraphicFramePr>
+              <a:graphicFrameLocks xmlns:a="http://schemas.openxmlformats.org/drawingml/2006/main" noChangeAspect="1"/>
+            </wp:cNvGraphicFramePr>
+            <a:graphic xmlns:a="http://schemas.openxmlformats.org/drawingml/2006/main">
+              <a:graphicData uri="http://schemas.openxmlformats.org/drawingml/2006/picture">
+                <pic:pic xmlns:pic="http://schemas.openxmlformats.org/drawingml/2006/picture">
+                  <pic:nvPicPr>
+                    <pic:cNvPr id="0" name="Picture 1"/>
+                    <pic:cNvPicPr>
+                      <a:picLocks noChangeAspect="1" noChangeArrowheads="1"/>
+                    </pic:cNvPicPr>
+                  </pic:nvPicPr>
+                  <pic:blipFill>
+                    <a:blip r:embed="rId20" cstate="print">
+                      <a:extLst>
+                        <a:ext uri="{28A0092B-C50C-407E-A947-70E740481C1C}">
+                          <a14:useLocalDpi xmlns:a14="http://schemas.microsoft.com/office/drawing/2010/main" val="0"/>
+                        </a:ext>
+                      </a:extLst>
+                    </a:blip>
+                    <a:srcRect/>
+                    <a:stretch>
+                      <a:fillRect/>
+                    </a:stretch>
+                  </pic:blipFill>
+                  <pic:spPr bwMode="auto">
+                    <a:xfrm>
+                      <a:off x="0" y="0"/>
+                      <a:ext cx="6116320" cy="3614420"/>
+                    </a:xfrm>
+                    <a:prstGeom prst="rect">
+                      <a:avLst/>
+                    </a:prstGeom>
+                    <a:noFill/>
+                    <a:ln>
+                      <a:noFill/>
+                    </a:ln>
+                  </pic:spPr>
+                </pic:pic>
+              </a:graphicData>
+            </a:graphic>
+          </wp:inline>
+        </w:drawing>
+      </w:r>
+    </w:p>
+    <w:p>
+      <w:pPr>
+        <w:rPr>
+          <w:lang w:val="en-US"/>
+        </w:rPr>
+      </w:pPr>
+      <w:r>
+        <w:rPr>
+          <w:lang w:val="en-US"/>
+        </w:rPr>
+        <w:t>Above are shown the component interfaces belonging to the application server, with reference to what was shown in the Component diagram.</w:t>
+      </w:r>
+    </w:p>
+    <w:p>
+      <w:pPr>
+        <w:rPr>
+          <w:lang w:val="en-US"/>
+        </w:rPr>
+      </w:pPr>
+      <w:r>
+        <w:rPr>
+          <w:lang w:val="en-US"/>
+        </w:rPr>
+        <w:t xml:space="preserve">There are some things that are thought to be pointed out, in order to get a better understanding of how those component interfaces are </w:t>
+      </w:r>
+      <w:r>
+        <w:rPr>
+          <w:lang w:val="en-US"/>
+        </w:rPr>
+        <w:t>intended</w:t>
+      </w:r>
+      <w:r>
+        <w:rPr>
+          <w:lang w:val="en-US"/>
+        </w:rPr>
+        <w:t>:</w:t>
+      </w:r>
+    </w:p>
+    <w:p>
+      <w:pPr>
+        <w:pStyle w:val="Paragrafoelenco"/>
+        <w:numPr>
+          <w:ilvl w:val="0"/>
+          <w:numId w:val="23"/>
+        </w:numPr>
+        <w:rPr>
+          <w:lang w:val="en-US"/>
+        </w:rPr>
+      </w:pPr>
+      <w:r>
+        <w:rPr>
+          <w:lang w:val="en-US"/>
+        </w:rPr>
+        <w:t>Only the interfaces offered by the application server are chosen to be represented.</w:t>
+      </w:r>
+    </w:p>
+    <w:p>
+      <w:pPr>
+        <w:pStyle w:val="Paragrafoelenco"/>
+        <w:numPr>
+          <w:ilvl w:val="0"/>
+          <w:numId w:val="23"/>
+        </w:numPr>
+        <w:rPr>
+          <w:lang w:val="en-US"/>
+        </w:rPr>
+      </w:pPr>
+      <w:r>
+        <w:rPr>
+          <w:lang w:val="en-US"/>
+        </w:rPr>
+        <w:lastRenderedPageBreak/>
+        <w:t xml:space="preserve">Both classes </w:t>
+      </w:r>
+      <w:proofErr w:type="gramStart"/>
+      <w:r>
+        <w:rPr>
+          <w:lang w:val="en-US"/>
+        </w:rPr>
+        <w:t>Request</w:t>
+      </w:r>
+      <w:proofErr w:type="gramEnd"/>
+      <w:r>
+        <w:rPr>
+          <w:lang w:val="en-US"/>
+        </w:rPr>
+        <w:t xml:space="preserve"> and Subscription contains a unique ID, that is also the primary key that identifies them in the database. Those IDs are assigned by the server when they are saved into the database. However, as it can be seen, the interface </w:t>
+      </w:r>
+      <w:proofErr w:type="spellStart"/>
+      <w:r>
+        <w:rPr>
+          <w:lang w:val="en-US"/>
+        </w:rPr>
+        <w:t>ManageWebApp</w:t>
+      </w:r>
+      <w:proofErr w:type="spellEnd"/>
+      <w:r>
+        <w:rPr>
+          <w:lang w:val="en-US"/>
+        </w:rPr>
+        <w:t xml:space="preserve"> offers for example the method </w:t>
+      </w:r>
+      <w:proofErr w:type="spellStart"/>
+      <w:proofErr w:type="gramStart"/>
+      <w:r>
+        <w:rPr>
+          <w:lang w:val="en-US"/>
+        </w:rPr>
+        <w:t>forwardSubscription</w:t>
+      </w:r>
+      <w:proofErr w:type="spellEnd"/>
+      <w:r>
+        <w:rPr>
+          <w:lang w:val="en-US"/>
+        </w:rPr>
+        <w:t>(</w:t>
+      </w:r>
+      <w:proofErr w:type="gramEnd"/>
+      <w:r>
+        <w:rPr>
+          <w:lang w:val="en-US"/>
+        </w:rPr>
+        <w:t>subscription: Subscription)</w:t>
+      </w:r>
+      <w:r>
+        <w:rPr>
+          <w:lang w:val="en-US"/>
+        </w:rPr>
+        <w:t xml:space="preserve">. An instance of Subscription needs to be passed, but it can’t be an ID, since it’s assigned by the </w:t>
+      </w:r>
+      <w:proofErr w:type="spellStart"/>
+      <w:r>
+        <w:rPr>
+          <w:lang w:val="en-US"/>
+        </w:rPr>
+        <w:t>SubscriptionManager</w:t>
+      </w:r>
+      <w:proofErr w:type="spellEnd"/>
+      <w:r>
+        <w:rPr>
+          <w:lang w:val="en-US"/>
+        </w:rPr>
+        <w:t xml:space="preserve"> when it’s saving it in the database. </w:t>
+      </w:r>
+      <w:proofErr w:type="gramStart"/>
+      <w:r>
+        <w:rPr>
+          <w:lang w:val="en-US"/>
+        </w:rPr>
+        <w:t>Therefore</w:t>
+      </w:r>
+      <w:proofErr w:type="gramEnd"/>
+      <w:r>
+        <w:rPr>
+          <w:lang w:val="en-US"/>
+        </w:rPr>
+        <w:t xml:space="preserve"> it’s assumed that in this case the ID is set to null. The same considerations </w:t>
+      </w:r>
+      <w:proofErr w:type="gramStart"/>
+      <w:r>
+        <w:rPr>
+          <w:lang w:val="en-US"/>
+        </w:rPr>
+        <w:t>holds</w:t>
+      </w:r>
+      <w:proofErr w:type="gramEnd"/>
+      <w:r>
+        <w:rPr>
+          <w:lang w:val="en-US"/>
+        </w:rPr>
+        <w:t xml:space="preserve"> for all methods offered by all the interfaces that take has parameter a Subscription’s instance or a Request’s instance, and that are called before the ID was assigned.</w:t>
+      </w:r>
+    </w:p>
+    <w:p>
+      <w:pPr>
+        <w:pStyle w:val="Paragrafoelenco"/>
+        <w:numPr>
+          <w:ilvl w:val="0"/>
+          <w:numId w:val="23"/>
+        </w:numPr>
+        <w:rPr>
+          <w:lang w:val="en-US"/>
+        </w:rPr>
+      </w:pPr>
+      <w:r>
+        <w:rPr>
+          <w:lang w:val="en-US"/>
+        </w:rPr>
+        <w:t xml:space="preserve"> When a customer signs up, the application server saves his data in the database and assigns it a unique ID. The methods offered by the interfaces </w:t>
+      </w:r>
+      <w:proofErr w:type="spellStart"/>
+      <w:r>
+        <w:rPr>
+          <w:lang w:val="en-US"/>
+        </w:rPr>
+        <w:t>ManageWebApp</w:t>
+      </w:r>
+      <w:proofErr w:type="spellEnd"/>
+      <w:r>
+        <w:rPr>
+          <w:lang w:val="en-US"/>
+        </w:rPr>
+        <w:t xml:space="preserve"> and </w:t>
+      </w:r>
+      <w:proofErr w:type="spellStart"/>
+      <w:r>
+        <w:rPr>
+          <w:lang w:val="en-US"/>
+        </w:rPr>
+        <w:t>ManageSignUp</w:t>
+      </w:r>
+      <w:proofErr w:type="spellEnd"/>
+      <w:r>
+        <w:rPr>
+          <w:lang w:val="en-US"/>
+        </w:rPr>
+        <w:t xml:space="preserve"> </w:t>
+      </w:r>
+      <w:r>
+        <w:rPr>
+          <w:lang w:val="en-US"/>
+        </w:rPr>
+        <w:t xml:space="preserve">that are called when </w:t>
+      </w:r>
+      <w:r>
+        <w:rPr>
+          <w:lang w:val="en-US"/>
+        </w:rPr>
+        <w:t>a third party</w:t>
+      </w:r>
+      <w:r>
+        <w:rPr>
+          <w:lang w:val="en-US"/>
+        </w:rPr>
+        <w:t xml:space="preserve"> signs up (</w:t>
+      </w:r>
+      <w:proofErr w:type="spellStart"/>
+      <w:proofErr w:type="gramStart"/>
+      <w:r>
+        <w:rPr>
+          <w:lang w:val="en-US"/>
+        </w:rPr>
+        <w:t>forwardSignUpData</w:t>
+      </w:r>
+      <w:proofErr w:type="spellEnd"/>
+      <w:r>
+        <w:rPr>
+          <w:lang w:val="en-US"/>
+        </w:rPr>
+        <w:t>(</w:t>
+      </w:r>
+      <w:proofErr w:type="spellStart"/>
+      <w:proofErr w:type="gramEnd"/>
+      <w:r>
+        <w:rPr>
+          <w:lang w:val="en-US"/>
+        </w:rPr>
+        <w:t>thirdParty</w:t>
+      </w:r>
+      <w:proofErr w:type="spellEnd"/>
+      <w:r>
+        <w:rPr>
+          <w:lang w:val="en-US"/>
+        </w:rPr>
+        <w:t xml:space="preserve">: </w:t>
+      </w:r>
+      <w:proofErr w:type="spellStart"/>
+      <w:r>
+        <w:rPr>
+          <w:lang w:val="en-US"/>
+        </w:rPr>
+        <w:t>ThirdParty</w:t>
+      </w:r>
+      <w:proofErr w:type="spellEnd"/>
+      <w:r>
+        <w:rPr>
+          <w:lang w:val="en-US"/>
+        </w:rPr>
+        <w:t>)</w:t>
+      </w:r>
+      <w:r>
+        <w:rPr>
+          <w:lang w:val="en-US"/>
+        </w:rPr>
+        <w:t xml:space="preserve"> and </w:t>
+      </w:r>
+      <w:proofErr w:type="spellStart"/>
+      <w:r>
+        <w:rPr>
+          <w:lang w:val="en-US"/>
+        </w:rPr>
+        <w:t>signUp</w:t>
+      </w:r>
+      <w:r>
+        <w:rPr>
+          <w:lang w:val="en-US"/>
+        </w:rPr>
+        <w:t>ThirdParty</w:t>
+      </w:r>
+      <w:proofErr w:type="spellEnd"/>
+      <w:r>
+        <w:rPr>
+          <w:lang w:val="en-US"/>
+        </w:rPr>
+        <w:t>(</w:t>
+      </w:r>
+      <w:proofErr w:type="spellStart"/>
+      <w:r>
+        <w:rPr>
+          <w:lang w:val="en-US"/>
+        </w:rPr>
+        <w:t>thirdParty</w:t>
+      </w:r>
+      <w:proofErr w:type="spellEnd"/>
+      <w:r>
+        <w:rPr>
+          <w:lang w:val="en-US"/>
+        </w:rPr>
+        <w:t xml:space="preserve">: </w:t>
+      </w:r>
+      <w:proofErr w:type="spellStart"/>
+      <w:r>
+        <w:rPr>
+          <w:lang w:val="en-US"/>
+        </w:rPr>
+        <w:t>ThirdParty</w:t>
+      </w:r>
+      <w:proofErr w:type="spellEnd"/>
+      <w:r>
+        <w:rPr>
+          <w:lang w:val="en-US"/>
+        </w:rPr>
+        <w:t>) respectively</w:t>
+      </w:r>
+      <w:r>
+        <w:rPr>
+          <w:lang w:val="en-US"/>
+        </w:rPr>
+        <w:t xml:space="preserve">) return a String because they return the </w:t>
+      </w:r>
+      <w:proofErr w:type="spellStart"/>
+      <w:r>
+        <w:rPr>
+          <w:lang w:val="en-US"/>
+        </w:rPr>
+        <w:t>uniqueID</w:t>
+      </w:r>
+      <w:proofErr w:type="spellEnd"/>
+      <w:r>
+        <w:rPr>
+          <w:lang w:val="en-US"/>
+        </w:rPr>
+        <w:t xml:space="preserve"> assigned. This is then saved in the device of the </w:t>
+      </w:r>
+      <w:r>
+        <w:rPr>
+          <w:lang w:val="en-US"/>
+        </w:rPr>
+        <w:t>third party</w:t>
+      </w:r>
+      <w:r>
+        <w:rPr>
+          <w:lang w:val="en-US"/>
+        </w:rPr>
+        <w:t>, so that it can be used to identify him when other methods are called</w:t>
+      </w:r>
+      <w:r>
+        <w:rPr>
+          <w:lang w:val="en-US"/>
+        </w:rPr>
+        <w:t xml:space="preserve"> in the future</w:t>
+      </w:r>
+      <w:r>
+        <w:rPr>
+          <w:lang w:val="en-US"/>
+        </w:rPr>
+        <w:t xml:space="preserve">. As said regarding the ID of Subscription and Request, when </w:t>
+      </w:r>
+      <w:proofErr w:type="spellStart"/>
+      <w:r>
+        <w:rPr>
+          <w:lang w:val="en-US"/>
+        </w:rPr>
+        <w:t>forwardSignUpData</w:t>
+      </w:r>
+      <w:proofErr w:type="spellEnd"/>
+      <w:r>
+        <w:rPr>
+          <w:lang w:val="en-US"/>
+        </w:rPr>
+        <w:t xml:space="preserve"> is called in the context of </w:t>
+      </w:r>
+      <w:proofErr w:type="spellStart"/>
+      <w:r>
+        <w:rPr>
+          <w:lang w:val="en-US"/>
+        </w:rPr>
+        <w:t>ManageWebApp</w:t>
+      </w:r>
+      <w:proofErr w:type="spellEnd"/>
+      <w:r>
+        <w:rPr>
+          <w:lang w:val="en-US"/>
+        </w:rPr>
+        <w:t xml:space="preserve"> interface, the ID of </w:t>
+      </w:r>
+      <w:proofErr w:type="spellStart"/>
+      <w:r>
+        <w:rPr>
+          <w:lang w:val="en-US"/>
+        </w:rPr>
+        <w:t>ThirdParty’s</w:t>
+      </w:r>
+      <w:proofErr w:type="spellEnd"/>
+      <w:r>
+        <w:rPr>
+          <w:lang w:val="en-US"/>
+        </w:rPr>
+        <w:t xml:space="preserve"> instance passed is set to null, because its ID does not </w:t>
+      </w:r>
+      <w:proofErr w:type="spellStart"/>
+      <w:proofErr w:type="gramStart"/>
+      <w:r>
+        <w:rPr>
+          <w:lang w:val="en-US"/>
+        </w:rPr>
+        <w:t>exits</w:t>
+      </w:r>
+      <w:proofErr w:type="spellEnd"/>
+      <w:proofErr w:type="gramEnd"/>
+      <w:r>
+        <w:rPr>
+          <w:lang w:val="en-US"/>
+        </w:rPr>
+        <w:t xml:space="preserve"> yet</w:t>
+      </w:r>
+      <w:r>
+        <w:rPr>
+          <w:lang w:val="en-US"/>
+        </w:rPr>
+        <w:t>. The sign up of the users work in a slightly different way: when a user signs up, he must provide his fiscal code, so this is used as his unique ID and is used as primary key in the database. That’s why it’s not needed to return a String containing the assigned ID when a sign up is done.</w:t>
+      </w:r>
+    </w:p>
+    <w:p>
+      <w:pPr>
+        <w:pStyle w:val="Paragrafoelenco"/>
+        <w:numPr>
+          <w:ilvl w:val="0"/>
+          <w:numId w:val="23"/>
+        </w:numPr>
+        <w:rPr>
+          <w:lang w:val="en-US"/>
+        </w:rPr>
+      </w:pPr>
+      <w:r>
+        <w:rPr>
+          <w:lang w:val="en-US"/>
+        </w:rPr>
+        <w:t xml:space="preserve">The interfaces </w:t>
+      </w:r>
+      <w:proofErr w:type="spellStart"/>
+      <w:r>
+        <w:rPr>
+          <w:lang w:val="en-US"/>
+        </w:rPr>
+        <w:t>SubscriptionInformationForwarding</w:t>
+      </w:r>
+      <w:proofErr w:type="spellEnd"/>
+      <w:r>
+        <w:rPr>
+          <w:lang w:val="en-US"/>
+        </w:rPr>
+        <w:t xml:space="preserve"> and </w:t>
+      </w:r>
+      <w:proofErr w:type="spellStart"/>
+      <w:r>
+        <w:rPr>
+          <w:lang w:val="en-US"/>
+        </w:rPr>
+        <w:t>RunInformationForwarding</w:t>
+      </w:r>
+      <w:proofErr w:type="spellEnd"/>
+      <w:r>
+        <w:rPr>
+          <w:lang w:val="en-US"/>
+        </w:rPr>
+        <w:t xml:space="preserve"> have a similar </w:t>
+      </w:r>
+      <w:r>
+        <w:rPr>
+          <w:lang w:val="en-US"/>
+        </w:rPr>
+        <w:t>purpose</w:t>
+      </w:r>
+      <w:r>
+        <w:rPr>
+          <w:lang w:val="en-US"/>
+        </w:rPr>
+        <w:t xml:space="preserve"> and it’s important to be described in detail. Every time new data is collected by the system and arrives to </w:t>
+      </w:r>
+      <w:proofErr w:type="spellStart"/>
+      <w:r>
+        <w:rPr>
+          <w:lang w:val="en-US"/>
+        </w:rPr>
+        <w:t>DataCollectionManager</w:t>
+      </w:r>
+      <w:proofErr w:type="spellEnd"/>
+      <w:r>
+        <w:rPr>
+          <w:lang w:val="en-US"/>
+        </w:rPr>
+        <w:t xml:space="preserve"> component</w:t>
+      </w:r>
+      <w:r>
+        <w:rPr>
+          <w:lang w:val="en-US"/>
+        </w:rPr>
+        <w:t xml:space="preserve"> it saves it in the database. Then</w:t>
+      </w:r>
+      <w:r>
+        <w:rPr>
+          <w:lang w:val="en-US"/>
+        </w:rPr>
+        <w:t xml:space="preserve"> </w:t>
+      </w:r>
+      <w:r>
+        <w:rPr>
+          <w:lang w:val="en-US"/>
+        </w:rPr>
+        <w:t xml:space="preserve">the </w:t>
+      </w:r>
+      <w:proofErr w:type="spellStart"/>
+      <w:r>
+        <w:rPr>
+          <w:lang w:val="en-US"/>
+        </w:rPr>
+        <w:t>SubscriptionManager</w:t>
+      </w:r>
+      <w:proofErr w:type="spellEnd"/>
+      <w:r>
+        <w:rPr>
+          <w:lang w:val="en-US"/>
+        </w:rPr>
+        <w:t xml:space="preserve"> component needs to be notified, because it can be that one or more third parties are subscripted to that data, so it/they must receive them. That’s why </w:t>
+      </w:r>
+      <w:proofErr w:type="spellStart"/>
+      <w:r>
+        <w:rPr>
+          <w:lang w:val="en-US"/>
+        </w:rPr>
+        <w:t>SubscriptionManager</w:t>
+      </w:r>
+      <w:proofErr w:type="spellEnd"/>
+      <w:r>
+        <w:rPr>
+          <w:lang w:val="en-US"/>
+        </w:rPr>
+        <w:t xml:space="preserve"> offers the </w:t>
+      </w:r>
+      <w:proofErr w:type="spellStart"/>
+      <w:r>
+        <w:rPr>
+          <w:lang w:val="en-US"/>
+        </w:rPr>
+        <w:t>SubscriptionInformationForwarding</w:t>
+      </w:r>
+      <w:proofErr w:type="spellEnd"/>
+      <w:r>
+        <w:rPr>
+          <w:lang w:val="en-US"/>
+        </w:rPr>
+        <w:t xml:space="preserve"> interface to </w:t>
+      </w:r>
+      <w:proofErr w:type="spellStart"/>
+      <w:r>
+        <w:rPr>
+          <w:lang w:val="en-US"/>
+        </w:rPr>
+        <w:t>DataCollectionManager</w:t>
+      </w:r>
+      <w:proofErr w:type="spellEnd"/>
+      <w:r>
+        <w:rPr>
+          <w:lang w:val="en-US"/>
+        </w:rPr>
+        <w:t xml:space="preserve">: the </w:t>
+      </w:r>
+      <w:proofErr w:type="spellStart"/>
+      <w:r>
+        <w:rPr>
+          <w:lang w:val="en-US"/>
+        </w:rPr>
+        <w:t>notifyNewDataInserted</w:t>
+      </w:r>
+      <w:proofErr w:type="spellEnd"/>
+      <w:r>
+        <w:rPr>
+          <w:lang w:val="en-US"/>
+        </w:rPr>
+        <w:t xml:space="preserve"> method is the one called in this case. The fiscal code is passed, because it’s sufficient for the </w:t>
+      </w:r>
+      <w:proofErr w:type="spellStart"/>
+      <w:r>
+        <w:rPr>
+          <w:lang w:val="en-US"/>
+        </w:rPr>
+        <w:t>SubscriptionManager</w:t>
+      </w:r>
+      <w:proofErr w:type="spellEnd"/>
+      <w:r>
+        <w:rPr>
+          <w:lang w:val="en-US"/>
+        </w:rPr>
+        <w:t xml:space="preserve"> to do the right query to the database and get the new data to be passed to be </w:t>
+      </w:r>
+      <w:proofErr w:type="gramStart"/>
+      <w:r>
+        <w:rPr>
+          <w:lang w:val="en-US"/>
+        </w:rPr>
+        <w:t>forward</w:t>
+      </w:r>
+      <w:proofErr w:type="gramEnd"/>
+      <w:r>
+        <w:rPr>
+          <w:lang w:val="en-US"/>
+        </w:rPr>
+        <w:t xml:space="preserve"> to third parties (in case there is data to be forwarded). This mechanism can be considered and application of the Observer/Observable pattern.</w:t>
+      </w:r>
+    </w:p>
+    <w:p>
+      <w:pPr>
+        <w:pStyle w:val="Paragrafoelenco"/>
+        <w:rPr>
+          <w:lang w:val="en-US"/>
+        </w:rPr>
+      </w:pPr>
+      <w:r>
+        <w:rPr>
+          <w:lang w:val="en-US"/>
+        </w:rPr>
+        <w:lastRenderedPageBreak/>
+        <w:t xml:space="preserve">As said before, </w:t>
+      </w:r>
+      <w:proofErr w:type="spellStart"/>
+      <w:r>
+        <w:rPr>
+          <w:lang w:val="en-US"/>
+        </w:rPr>
+        <w:t>RunInformationForwarding</w:t>
+      </w:r>
+      <w:proofErr w:type="spellEnd"/>
+      <w:r>
+        <w:rPr>
+          <w:lang w:val="en-US"/>
+        </w:rPr>
+        <w:t xml:space="preserve"> has quite the same purpose. In the context of Track4Run service, when a runner is participating in a competition, he sends to the system his location in real time, so that other users can watch the run. When </w:t>
+      </w:r>
+      <w:r>
+        <w:rPr>
+          <w:lang w:val="en-US"/>
+        </w:rPr>
+        <w:t xml:space="preserve">a new location of a runner arrives to </w:t>
+      </w:r>
+      <w:proofErr w:type="spellStart"/>
+      <w:r>
+        <w:rPr>
+          <w:lang w:val="en-US"/>
+        </w:rPr>
+        <w:t>DataCollectionManager</w:t>
+      </w:r>
+      <w:proofErr w:type="spellEnd"/>
+      <w:r>
+        <w:rPr>
+          <w:lang w:val="en-US"/>
+        </w:rPr>
+        <w:t xml:space="preserve"> component, </w:t>
+      </w:r>
+      <w:proofErr w:type="spellStart"/>
+      <w:r>
+        <w:rPr>
+          <w:lang w:val="en-US"/>
+        </w:rPr>
+        <w:t>RunWatching</w:t>
+      </w:r>
+      <w:proofErr w:type="spellEnd"/>
+      <w:r>
+        <w:rPr>
+          <w:lang w:val="en-US"/>
+        </w:rPr>
+        <w:t xml:space="preserve"> needs to be notified, and that’s why </w:t>
+      </w:r>
+      <w:proofErr w:type="spellStart"/>
+      <w:r>
+        <w:rPr>
+          <w:lang w:val="en-US"/>
+        </w:rPr>
+        <w:t>RunInformationForwarding</w:t>
+      </w:r>
+      <w:proofErr w:type="spellEnd"/>
+      <w:r>
+        <w:rPr>
+          <w:lang w:val="en-US"/>
+        </w:rPr>
+        <w:t xml:space="preserve"> is needed. In this case, the location is passed along with the fiscal code, because there is no reason to save all the locations that a runner sends in the database. So </w:t>
+      </w:r>
+      <w:proofErr w:type="spellStart"/>
+      <w:r>
+        <w:rPr>
+          <w:lang w:val="en-US"/>
+        </w:rPr>
+        <w:t>RunWathing</w:t>
+      </w:r>
+      <w:proofErr w:type="spellEnd"/>
+      <w:r>
+        <w:rPr>
+          <w:lang w:val="en-US"/>
+        </w:rPr>
+        <w:t xml:space="preserve"> will not get them by a query in the database.</w:t>
+      </w:r>
+    </w:p>
+    <w:p>
+      <w:pPr>
+        <w:pStyle w:val="Paragrafoelenco"/>
+        <w:numPr>
+          <w:ilvl w:val="0"/>
+          <w:numId w:val="23"/>
+        </w:numPr>
+        <w:rPr>
+          <w:lang w:val="en-US"/>
+        </w:rPr>
+      </w:pPr>
+      <w:r>
+        <w:rPr>
+          <w:lang w:val="en-US"/>
+        </w:rPr>
+        <w:t xml:space="preserve">In general, methods written in the Component Interfaces diagrams are not to be intended exactly as the methods that the implementer will write, but they are a logical representation of what component interfaces offer. This consideration is important in particular </w:t>
+      </w:r>
+      <w:proofErr w:type="gramStart"/>
+      <w:r>
+        <w:rPr>
+          <w:lang w:val="en-US"/>
+        </w:rPr>
+        <w:t>with regard to</w:t>
+      </w:r>
+      <w:proofErr w:type="gramEnd"/>
+      <w:r>
+        <w:rPr>
+          <w:lang w:val="en-US"/>
+        </w:rPr>
+        <w:t xml:space="preserve"> the methods offered by the interfaces provided by Router and by </w:t>
+      </w:r>
+      <w:proofErr w:type="spellStart"/>
+      <w:r>
+        <w:rPr>
+          <w:lang w:val="en-US"/>
+        </w:rPr>
+        <w:t>ManageResponse</w:t>
+      </w:r>
+      <w:proofErr w:type="spellEnd"/>
+      <w:r>
+        <w:rPr>
+          <w:lang w:val="en-US"/>
+        </w:rPr>
+        <w:t>. In fact, since RESTful architecture is used, it must be cleared that they are not method called by means of remote invocation, instead they will be implemented following the RESTful principles.</w:t>
+      </w:r>
+    </w:p>
+    <w:p>
+      <w:pPr>
+        <w:jc w:val="both"/>
+        <w:rPr>
+          <w:rFonts w:cs="Times New Roman"/>
+          <w:color w:val="4472C4" w:themeColor="accent1"/>
+          <w:sz w:val="30"/>
+          <w:szCs w:val="30"/>
+          <w:lang w:val="en-US"/>
+        </w:rPr>
+      </w:pPr>
+    </w:p>
+    <w:p>
+      <w:pPr>
+        <w:jc w:val="both"/>
+        <w:rPr>
+          <w:rFonts w:cs="Times New Roman"/>
+          <w:color w:val="4472C4" w:themeColor="accent1"/>
+          <w:sz w:val="30"/>
+          <w:szCs w:val="30"/>
+          <w:lang w:val="en-US"/>
+        </w:rPr>
+      </w:pPr>
+      <w:bookmarkStart w:id="0" w:name="_GoBack"/>
+      <w:bookmarkEnd w:id="0"/>
       <w:r>
         <w:rPr>
           <w:rFonts w:cs="Times New Roman"/>
@@ -6625,7 +9467,21 @@
         <w:rPr>
           <w:lang w:val="en-US"/>
         </w:rPr>
-        <w:t xml:space="preserve">To develop the application we decided to use a RESTful architecture, with the goal to reduce the coupling among client and server components as much as possible in mind and also because the centralization of data plays an important role. Moreover, it fits very well for the scope since we are dealing with an application with many clients, on which we don’t have control, while on the contrary we have it on the server and we may want to be able to update it regularly, without touching the client software. </w:t>
+        <w:t xml:space="preserve">To develop the </w:t>
+      </w:r>
+      <w:proofErr w:type="gramStart"/>
+      <w:r>
+        <w:rPr>
+          <w:lang w:val="en-US"/>
+        </w:rPr>
+        <w:t>application</w:t>
+      </w:r>
+      <w:proofErr w:type="gramEnd"/>
+      <w:r>
+        <w:rPr>
+          <w:lang w:val="en-US"/>
+        </w:rPr>
+        <w:t xml:space="preserve"> we decided to use a RESTful architecture, with the goal to reduce the coupling among client and server components as much as possible in mind and also because the centralization of data plays an important role. Moreover, it fits very well for the scope since we are dealing with an application with many clients, on which we don’t have control, while on the contrary we have it on the server and we may want to be able to update it regularly, without touching the client software. </w:t>
       </w:r>
     </w:p>
     <w:p>
@@ -6883,7 +9739,21 @@
         <w:rPr>
           <w:lang w:val="en-US"/>
         </w:rPr>
-        <w:t xml:space="preserve">More precisely, we adopted a three tier architecture, composed of a presentation tier, a domain logic tier and a data storage tier. </w:t>
+        <w:t xml:space="preserve">More precisely, we adopted a </w:t>
+      </w:r>
+      <w:proofErr w:type="gramStart"/>
+      <w:r>
+        <w:rPr>
+          <w:lang w:val="en-US"/>
+        </w:rPr>
+        <w:t>three tier</w:t>
+      </w:r>
+      <w:proofErr w:type="gramEnd"/>
+      <w:r>
+        <w:rPr>
+          <w:lang w:val="en-US"/>
+        </w:rPr>
+        <w:t xml:space="preserve"> architecture, composed of a presentation tier, a domain logic tier and a data storage tier. </w:t>
       </w:r>
     </w:p>
     <w:p>
@@ -6940,7 +9810,21 @@
         <w:rPr>
           <w:lang w:val="en-US"/>
         </w:rPr>
-        <w:t xml:space="preserve"> decided to use this pattern in order to guarantee the reusability of code and also to promote a parallel development as much as possible. </w:t>
+        <w:t xml:space="preserve"> decided to use this pattern in order to guarantee the reusability of code </w:t>
+      </w:r>
+      <w:proofErr w:type="gramStart"/>
+      <w:r>
+        <w:rPr>
+          <w:lang w:val="en-US"/>
+        </w:rPr>
+        <w:t>and also</w:t>
+      </w:r>
+      <w:proofErr w:type="gramEnd"/>
+      <w:r>
+        <w:rPr>
+          <w:lang w:val="en-US"/>
+        </w:rPr>
+        <w:t xml:space="preserve"> to promote a parallel development as much as possible. </w:t>
       </w:r>
     </w:p>
     <w:p>
@@ -6956,7 +9840,21 @@
         <w:rPr>
           <w:lang w:val="en-US"/>
         </w:rPr>
-        <w:t>MVC, indeed, with the separation of concerns allows flexibility and opens up the doors to other design approaches, which without it would be difficult to use.</w:t>
+        <w:t xml:space="preserve">MVC, indeed, with the separation of concerns allows flexibility and </w:t>
+      </w:r>
+      <w:proofErr w:type="gramStart"/>
+      <w:r>
+        <w:rPr>
+          <w:lang w:val="en-US"/>
+        </w:rPr>
+        <w:t>opens up</w:t>
+      </w:r>
+      <w:proofErr w:type="gramEnd"/>
+      <w:r>
+        <w:rPr>
+          <w:lang w:val="en-US"/>
+        </w:rPr>
+        <w:t xml:space="preserve"> the doors to other design approaches, which without it would be difficult to use.</w:t>
       </w:r>
     </w:p>
     <w:p>
@@ -7041,7 +9939,21 @@
         <w:rPr>
           <w:lang w:val="en-US"/>
         </w:rPr>
-        <w:t>Thin clients are strictly dependent on a network connection, however in our case the application was conceived to be online, so this is not an issue. Of course on the other hand this means that the connection must be fast and reliable in order to guarantee a high quality service to the users.</w:t>
+        <w:t xml:space="preserve">Thin clients are strictly dependent on a network connection, however in our case the application was conceived to be online, so this is not an issue. </w:t>
+      </w:r>
+      <w:proofErr w:type="gramStart"/>
+      <w:r>
+        <w:rPr>
+          <w:lang w:val="en-US"/>
+        </w:rPr>
+        <w:t>Of course</w:t>
+      </w:r>
+      <w:proofErr w:type="gramEnd"/>
+      <w:r>
+        <w:rPr>
+          <w:lang w:val="en-US"/>
+        </w:rPr>
+        <w:t xml:space="preserve"> on the other hand this means that the connection must be fast and reliable in order to guarantee a high quality service to the users.</w:t>
       </w:r>
     </w:p>
     <w:p>
@@ -7056,7 +9968,21 @@
           <w:lang w:val="en-US"/>
         </w:rPr>
         <w:lastRenderedPageBreak/>
-        <w:t>It is worth mentioning that there is one exception, which consists of using the Google Maps API internally to the client when the service which allows to watch a run and visualize the runners in real time on the map is in use. This has been decided to avoid to overload the server.</w:t>
+        <w:t xml:space="preserve">It is worth mentioning that there is one exception, which consists of using the Google Maps API internally to the client when the service which allows to watch a run and visualize the runners in real time on the map is in use. This has been decided to avoid </w:t>
+      </w:r>
+      <w:proofErr w:type="gramStart"/>
+      <w:r>
+        <w:rPr>
+          <w:lang w:val="en-US"/>
+        </w:rPr>
+        <w:t>to overload</w:t>
+      </w:r>
+      <w:proofErr w:type="gramEnd"/>
+      <w:r>
+        <w:rPr>
+          <w:lang w:val="en-US"/>
+        </w:rPr>
+        <w:t xml:space="preserve"> the server.</w:t>
       </w:r>
     </w:p>
     <w:p>
@@ -7118,7 +10044,23 @@
           <w:highlight w:val="green"/>
           <w:lang w:val="en-US"/>
         </w:rPr>
-        <w:t xml:space="preserve">&lt;Other more low level design patterns, like façade or observer&gt; </w:t>
+        <w:t xml:space="preserve">&lt;Other more </w:t>
+      </w:r>
+      <w:proofErr w:type="gramStart"/>
+      <w:r>
+        <w:rPr>
+          <w:highlight w:val="green"/>
+          <w:lang w:val="en-US"/>
+        </w:rPr>
+        <w:t>low level</w:t>
+      </w:r>
+      <w:proofErr w:type="gramEnd"/>
+      <w:r>
+        <w:rPr>
+          <w:highlight w:val="green"/>
+          <w:lang w:val="en-US"/>
+        </w:rPr>
+        <w:t xml:space="preserve"> design patterns, like façade or observer&gt; </w:t>
       </w:r>
     </w:p>
     <w:p>
@@ -7292,7 +10234,7 @@
                     <pic:cNvPicPr/>
                   </pic:nvPicPr>
                   <pic:blipFill>
-                    <a:blip r:embed="rId17">
+                    <a:blip r:embed="rId21">
                       <a:extLst>
                         <a:ext uri="{28A0092B-C50C-407E-A947-70E740481C1C}">
                           <a14:useLocalDpi xmlns:a14="http://schemas.microsoft.com/office/drawing/2010/main" val="0"/>
@@ -7398,7 +10340,21 @@
         <w:rPr>
           <w:lang w:val="en-US"/>
         </w:rPr>
-        <w:t>exposed in the RASD document in the appropriate section. Here we present two UX-diagrams to show how the customer is supposed to navigate inside the application. We chose to expand only some of the possible interactions, to avoid to overcomplicate the diagram.</w:t>
+        <w:t xml:space="preserve">exposed in the RASD document in the appropriate section. Here we present two UX-diagrams to show how the customer is supposed to navigate inside the application. We chose to expand only some of the possible interactions, to avoid </w:t>
+      </w:r>
+      <w:proofErr w:type="gramStart"/>
+      <w:r>
+        <w:rPr>
+          <w:lang w:val="en-US"/>
+        </w:rPr>
+        <w:t>to overcomplicate</w:t>
+      </w:r>
+      <w:proofErr w:type="gramEnd"/>
+      <w:r>
+        <w:rPr>
+          <w:lang w:val="en-US"/>
+        </w:rPr>
+        <w:t xml:space="preserve"> the diagram.</w:t>
       </w:r>
     </w:p>
     <w:p>
@@ -7433,7 +10389,7 @@
                     <pic:cNvPicPr/>
                   </pic:nvPicPr>
                   <pic:blipFill>
-                    <a:blip r:embed="rId18">
+                    <a:blip r:embed="rId22">
                       <a:extLst>
                         <a:ext uri="{28A0092B-C50C-407E-A947-70E740481C1C}">
                           <a14:useLocalDpi xmlns:a14="http://schemas.microsoft.com/office/drawing/2010/main" val="0"/>
@@ -7529,7 +10485,7 @@
                     <pic:cNvPicPr/>
                   </pic:nvPicPr>
                   <pic:blipFill>
-                    <a:blip r:embed="rId19">
+                    <a:blip r:embed="rId23">
                       <a:extLst>
                         <a:ext uri="{28A0092B-C50C-407E-A947-70E740481C1C}">
                           <a14:useLocalDpi xmlns:a14="http://schemas.microsoft.com/office/drawing/2010/main" val="0"/>
@@ -7765,7 +10721,25 @@
           <w:szCs w:val="20"/>
           <w:lang w:val="en-US"/>
         </w:rPr>
-        <w:t xml:space="preserve">The whole design has been thought to guarantee that the system is able to enforce the requirements defined in the RASD (and, as a consequence, to achieve the prefixed goals). Here a mapping between those requirements and the design components in the application server that will ensure their fulfillment </w:t>
+        <w:t xml:space="preserve">The whole design has been thought to guarantee that the system is able to enforce the requirements defined in the RASD (and, </w:t>
+      </w:r>
+      <w:proofErr w:type="gramStart"/>
+      <w:r>
+        <w:rPr>
+          <w:rFonts w:cs="Times New Roman"/>
+          <w:szCs w:val="20"/>
+          <w:lang w:val="en-US"/>
+        </w:rPr>
+        <w:t>as a consequence</w:t>
+      </w:r>
+      <w:proofErr w:type="gramEnd"/>
+      <w:r>
+        <w:rPr>
+          <w:rFonts w:cs="Times New Roman"/>
+          <w:szCs w:val="20"/>
+          <w:lang w:val="en-US"/>
+        </w:rPr>
+        <w:t xml:space="preserve">, to achieve the prefixed goals). Here a mapping between those requirements and the design components in the application server that will ensure their fulfillment </w:t>
       </w:r>
       <w:r>
         <w:rPr>
@@ -7782,28 +10756,8 @@
           <w:szCs w:val="22"/>
           <w:lang w:val="en-US" w:eastAsia="it-IT"/>
         </w:rPr>
-        <w:t xml:space="preserve">some other components that </w:t>
-      </w:r>
-      <w:r>
-        <w:rPr>
-          <w:rFonts w:eastAsia="Times New Roman" w:cs="Arial"/>
-          <w:color w:val="000000"/>
-          <w:szCs w:val="22"/>
-          <w:lang w:val="en-US" w:eastAsia="it-IT"/>
-        </w:rPr>
-        <w:t>are</w:t>
-      </w:r>
-      <w:r>
-        <w:rPr>
-          <w:rFonts w:eastAsia="Times New Roman" w:cs="Arial"/>
-          <w:color w:val="000000"/>
-          <w:szCs w:val="22"/>
-          <w:lang w:val="en-US" w:eastAsia="it-IT"/>
-        </w:rPr>
-        <w:t xml:space="preserve"> indirectly needed to enforce some requirements are not directly mentioned in the list, but their role has been made clear through some comment</w:t>
-      </w:r>
-      <w:bookmarkStart w:id="0" w:name="_GoBack"/>
-      <w:bookmarkEnd w:id="0"/>
+        <w:t>some other components that are indirectly needed to enforce some requirements are not directly mentioned in the list, but their role has been made clear through some comment</w:t>
+      </w:r>
       <w:r>
         <w:rPr>
           <w:rFonts w:cs="Times New Roman"/>
@@ -7979,7 +10933,27 @@
           <w:szCs w:val="22"/>
           <w:lang w:val="en-US" w:eastAsia="it-IT"/>
         </w:rPr>
-        <w:t>: The system has to allow the third party that wants to retrieve some data to choose between an individual request or an aggregate one.</w:t>
+        <w:t xml:space="preserve">: The system </w:t>
+      </w:r>
+      <w:proofErr w:type="gramStart"/>
+      <w:r>
+        <w:rPr>
+          <w:rFonts w:eastAsia="Times New Roman" w:cs="Arial"/>
+          <w:color w:val="000000"/>
+          <w:szCs w:val="22"/>
+          <w:lang w:val="en-US" w:eastAsia="it-IT"/>
+        </w:rPr>
+        <w:t>has to</w:t>
+      </w:r>
+      <w:proofErr w:type="gramEnd"/>
+      <w:r>
+        <w:rPr>
+          <w:rFonts w:eastAsia="Times New Roman" w:cs="Arial"/>
+          <w:color w:val="000000"/>
+          <w:szCs w:val="22"/>
+          <w:lang w:val="en-US" w:eastAsia="it-IT"/>
+        </w:rPr>
+        <w:t xml:space="preserve"> allow the third party that wants to retrieve some data to choose between an individual request or an aggregate one.</w:t>
       </w:r>
     </w:p>
     <w:p>
@@ -8028,7 +11002,27 @@
           <w:szCs w:val="22"/>
           <w:lang w:val="en-US" w:eastAsia="it-IT"/>
         </w:rPr>
-        <w:t>manages both individual and aggregate requests, it is able to distinguish the choice made by the third party on the ‘</w:t>
+        <w:t xml:space="preserve">manages both individual and aggregate requests, it </w:t>
+      </w:r>
+      <w:proofErr w:type="gramStart"/>
+      <w:r>
+        <w:rPr>
+          <w:rFonts w:eastAsia="Times New Roman" w:cs="Arial"/>
+          <w:color w:val="000000"/>
+          <w:szCs w:val="22"/>
+          <w:lang w:val="en-US" w:eastAsia="it-IT"/>
+        </w:rPr>
+        <w:t>is able to</w:t>
+      </w:r>
+      <w:proofErr w:type="gramEnd"/>
+      <w:r>
+        <w:rPr>
+          <w:rFonts w:eastAsia="Times New Roman" w:cs="Arial"/>
+          <w:color w:val="000000"/>
+          <w:szCs w:val="22"/>
+          <w:lang w:val="en-US" w:eastAsia="it-IT"/>
+        </w:rPr>
+        <w:t xml:space="preserve"> distinguish the choice made by the third party on the ‘</w:t>
       </w:r>
       <w:proofErr w:type="spellStart"/>
       <w:r>
@@ -8095,7 +11089,27 @@
           <w:szCs w:val="22"/>
           <w:lang w:val="en-US" w:eastAsia="it-IT"/>
         </w:rPr>
-        <w:t xml:space="preserve">: In case of a query for data of an individual the system has to ask to the third party the individual’s </w:t>
+        <w:t xml:space="preserve">: In case of a query for data of an individual the system </w:t>
+      </w:r>
+      <w:proofErr w:type="gramStart"/>
+      <w:r>
+        <w:rPr>
+          <w:rFonts w:eastAsia="Times New Roman" w:cs="Arial"/>
+          <w:color w:val="000000"/>
+          <w:szCs w:val="22"/>
+          <w:lang w:val="en-US" w:eastAsia="it-IT"/>
+        </w:rPr>
+        <w:t>has to</w:t>
+      </w:r>
+      <w:proofErr w:type="gramEnd"/>
+      <w:r>
+        <w:rPr>
+          <w:rFonts w:eastAsia="Times New Roman" w:cs="Arial"/>
+          <w:color w:val="000000"/>
+          <w:szCs w:val="22"/>
+          <w:lang w:val="en-US" w:eastAsia="it-IT"/>
+        </w:rPr>
+        <w:t xml:space="preserve"> ask to the third party the individual’s </w:t>
       </w:r>
       <w:r>
         <w:rPr>
@@ -8229,7 +11243,27 @@
           <w:szCs w:val="22"/>
           <w:lang w:val="en-US" w:eastAsia="it-IT"/>
         </w:rPr>
-        <w:t>: In case of a query for aggregate data the system has to ask to the third party which parameters to use to filter data.</w:t>
+        <w:t xml:space="preserve">: In case of a query for aggregate data the system </w:t>
+      </w:r>
+      <w:proofErr w:type="gramStart"/>
+      <w:r>
+        <w:rPr>
+          <w:rFonts w:eastAsia="Times New Roman" w:cs="Arial"/>
+          <w:color w:val="000000"/>
+          <w:szCs w:val="22"/>
+          <w:lang w:val="en-US" w:eastAsia="it-IT"/>
+        </w:rPr>
+        <w:t>has to</w:t>
+      </w:r>
+      <w:proofErr w:type="gramEnd"/>
+      <w:r>
+        <w:rPr>
+          <w:rFonts w:eastAsia="Times New Roman" w:cs="Arial"/>
+          <w:color w:val="000000"/>
+          <w:szCs w:val="22"/>
+          <w:lang w:val="en-US" w:eastAsia="it-IT"/>
+        </w:rPr>
+        <w:t xml:space="preserve"> ask to the third party which parameters to use to filter data.</w:t>
       </w:r>
     </w:p>
     <w:p>
@@ -8529,7 +11563,27 @@
           <w:szCs w:val="22"/>
           <w:lang w:val="en-US" w:eastAsia="it-IT"/>
         </w:rPr>
-        <w:t>: When a request for data is approved the system has to make the previously saved data available to the third party.</w:t>
+        <w:t xml:space="preserve">: When a request for data is approved the system </w:t>
+      </w:r>
+      <w:proofErr w:type="gramStart"/>
+      <w:r>
+        <w:rPr>
+          <w:rFonts w:eastAsia="Times New Roman" w:cs="Arial"/>
+          <w:color w:val="000000"/>
+          <w:szCs w:val="22"/>
+          <w:lang w:val="en-US" w:eastAsia="it-IT"/>
+        </w:rPr>
+        <w:t>has to</w:t>
+      </w:r>
+      <w:proofErr w:type="gramEnd"/>
+      <w:r>
+        <w:rPr>
+          <w:rFonts w:eastAsia="Times New Roman" w:cs="Arial"/>
+          <w:color w:val="000000"/>
+          <w:szCs w:val="22"/>
+          <w:lang w:val="en-US" w:eastAsia="it-IT"/>
+        </w:rPr>
+        <w:t xml:space="preserve"> make the previously saved data available to the third party.</w:t>
       </w:r>
     </w:p>
     <w:p>
@@ -8703,14 +11757,25 @@
         <w:t>DataCollectionManager</w:t>
       </w:r>
       <w:proofErr w:type="spellEnd"/>
-      <w:r>
-        <w:rPr>
-          <w:rFonts w:eastAsia="Times New Roman" w:cs="Arial"/>
-          <w:color w:val="000000"/>
-          <w:szCs w:val="22"/>
-          <w:lang w:val="en-US" w:eastAsia="it-IT"/>
-        </w:rPr>
-        <w:t>’)  to the third party that has done a successful subscription.</w:t>
+      <w:proofErr w:type="gramStart"/>
+      <w:r>
+        <w:rPr>
+          <w:rFonts w:eastAsia="Times New Roman" w:cs="Arial"/>
+          <w:color w:val="000000"/>
+          <w:szCs w:val="22"/>
+          <w:lang w:val="en-US" w:eastAsia="it-IT"/>
+        </w:rPr>
+        <w:t>’)  to</w:t>
+      </w:r>
+      <w:proofErr w:type="gramEnd"/>
+      <w:r>
+        <w:rPr>
+          <w:rFonts w:eastAsia="Times New Roman" w:cs="Arial"/>
+          <w:color w:val="000000"/>
+          <w:szCs w:val="22"/>
+          <w:lang w:val="en-US" w:eastAsia="it-IT"/>
+        </w:rPr>
+        <w:t xml:space="preserve"> the third party that has done a successful subscription.</w:t>
       </w:r>
     </w:p>
     <w:p>
@@ -9381,7 +12446,27 @@
           <w:szCs w:val="22"/>
           <w:lang w:val="en-US" w:eastAsia="it-IT"/>
         </w:rPr>
-        <w:t>’ that has to analyze user’s data and control if they are in the defined bounds or not.</w:t>
+        <w:t xml:space="preserve">’ that </w:t>
+      </w:r>
+      <w:proofErr w:type="gramStart"/>
+      <w:r>
+        <w:rPr>
+          <w:rFonts w:eastAsia="Times New Roman" w:cs="Arial"/>
+          <w:color w:val="000000"/>
+          <w:szCs w:val="22"/>
+          <w:lang w:val="en-US" w:eastAsia="it-IT"/>
+        </w:rPr>
+        <w:t>has to</w:t>
+      </w:r>
+      <w:proofErr w:type="gramEnd"/>
+      <w:r>
+        <w:rPr>
+          <w:rFonts w:eastAsia="Times New Roman" w:cs="Arial"/>
+          <w:color w:val="000000"/>
+          <w:szCs w:val="22"/>
+          <w:lang w:val="en-US" w:eastAsia="it-IT"/>
+        </w:rPr>
+        <w:t xml:space="preserve"> analyze user’s data and control if they are in the defined bounds or not.</w:t>
       </w:r>
     </w:p>
     <w:p>
@@ -9485,7 +12570,27 @@
           <w:szCs w:val="22"/>
           <w:lang w:val="en-US" w:eastAsia="it-IT"/>
         </w:rPr>
-        <w:t xml:space="preserve">: The system has to allow </w:t>
+        <w:t xml:space="preserve">: The system </w:t>
+      </w:r>
+      <w:proofErr w:type="gramStart"/>
+      <w:r>
+        <w:rPr>
+          <w:rFonts w:eastAsia="Times New Roman" w:cs="Arial"/>
+          <w:color w:val="000000"/>
+          <w:szCs w:val="22"/>
+          <w:lang w:val="en-US" w:eastAsia="it-IT"/>
+        </w:rPr>
+        <w:t>has to</w:t>
+      </w:r>
+      <w:proofErr w:type="gramEnd"/>
+      <w:r>
+        <w:rPr>
+          <w:rFonts w:eastAsia="Times New Roman" w:cs="Arial"/>
+          <w:color w:val="000000"/>
+          <w:szCs w:val="22"/>
+          <w:lang w:val="en-US" w:eastAsia="it-IT"/>
+        </w:rPr>
+        <w:t xml:space="preserve"> allow </w:t>
       </w:r>
       <w:r>
         <w:rPr>
@@ -9604,7 +12709,27 @@
           <w:szCs w:val="22"/>
           <w:lang w:val="en-US" w:eastAsia="it-IT"/>
         </w:rPr>
-        <w:t>: The system has to allow users</w:t>
+        <w:t xml:space="preserve">: The system </w:t>
+      </w:r>
+      <w:proofErr w:type="gramStart"/>
+      <w:r>
+        <w:rPr>
+          <w:rFonts w:eastAsia="Times New Roman" w:cs="Arial"/>
+          <w:color w:val="000000"/>
+          <w:szCs w:val="22"/>
+          <w:lang w:val="en-US" w:eastAsia="it-IT"/>
+        </w:rPr>
+        <w:t>has to</w:t>
+      </w:r>
+      <w:proofErr w:type="gramEnd"/>
+      <w:r>
+        <w:rPr>
+          <w:rFonts w:eastAsia="Times New Roman" w:cs="Arial"/>
+          <w:color w:val="000000"/>
+          <w:szCs w:val="22"/>
+          <w:lang w:val="en-US" w:eastAsia="it-IT"/>
+        </w:rPr>
+        <w:t xml:space="preserve"> allow users</w:t>
       </w:r>
       <w:r>
         <w:rPr>
@@ -9741,7 +12866,27 @@
           <w:szCs w:val="22"/>
           <w:lang w:val="en-US" w:eastAsia="it-IT"/>
         </w:rPr>
-        <w:t>: The system has to allow users who have activated the Track4Run service to follow the development of a run selecting an ongoing competition from a list that identifies runs by their name.</w:t>
+        <w:t xml:space="preserve">: The system </w:t>
+      </w:r>
+      <w:proofErr w:type="gramStart"/>
+      <w:r>
+        <w:rPr>
+          <w:rFonts w:eastAsia="Times New Roman" w:cs="Arial"/>
+          <w:color w:val="000000"/>
+          <w:szCs w:val="22"/>
+          <w:lang w:val="en-US" w:eastAsia="it-IT"/>
+        </w:rPr>
+        <w:t>has to</w:t>
+      </w:r>
+      <w:proofErr w:type="gramEnd"/>
+      <w:r>
+        <w:rPr>
+          <w:rFonts w:eastAsia="Times New Roman" w:cs="Arial"/>
+          <w:color w:val="000000"/>
+          <w:szCs w:val="22"/>
+          <w:lang w:val="en-US" w:eastAsia="it-IT"/>
+        </w:rPr>
+        <w:t xml:space="preserve"> allow users who have activated the Track4Run service to follow the development of a run selecting an ongoing competition from a list that identifies runs by their name.</w:t>
       </w:r>
     </w:p>
     <w:p>
@@ -9881,8 +13026,8 @@
       </w:pPr>
     </w:p>
     <w:sectPr>
-      <w:footerReference w:type="even" r:id="rId20"/>
-      <w:footerReference w:type="default" r:id="rId21"/>
+      <w:footerReference w:type="even" r:id="rId24"/>
+      <w:footerReference w:type="default" r:id="rId25"/>
       <w:pgSz w:w="11900" w:h="16840"/>
       <w:pgMar w:top="1417" w:right="1134" w:bottom="1134" w:left="1134" w:header="708" w:footer="708" w:gutter="0"/>
       <w:cols w:space="708"/>
@@ -10712,6 +13857,119 @@
     </w:lvl>
   </w:abstractNum>
   <w:abstractNum w:abstractNumId="6" w15:restartNumberingAfterBreak="0">
+    <w:nsid w:val="18EC5A0B"/>
+    <w:multiLevelType w:val="hybridMultilevel"/>
+    <w:tmpl w:val="063446F8"/>
+    <w:lvl w:ilvl="0" w:tplc="04100001">
+      <w:start w:val="1"/>
+      <w:numFmt w:val="bullet"/>
+      <w:lvlText w:val=""/>
+      <w:lvlJc w:val="left"/>
+      <w:pPr>
+        <w:ind w:left="720" w:hanging="360"/>
+      </w:pPr>
+      <w:rPr>
+        <w:rFonts w:ascii="Symbol" w:hAnsi="Symbol" w:hint="default"/>
+      </w:rPr>
+    </w:lvl>
+    <w:lvl w:ilvl="1" w:tplc="04100003" w:tentative="1">
+      <w:start w:val="1"/>
+      <w:numFmt w:val="bullet"/>
+      <w:lvlText w:val="o"/>
+      <w:lvlJc w:val="left"/>
+      <w:pPr>
+        <w:ind w:left="1440" w:hanging="360"/>
+      </w:pPr>
+      <w:rPr>
+        <w:rFonts w:ascii="Courier New" w:hAnsi="Courier New" w:cs="Courier New" w:hint="default"/>
+      </w:rPr>
+    </w:lvl>
+    <w:lvl w:ilvl="2" w:tplc="04100005" w:tentative="1">
+      <w:start w:val="1"/>
+      <w:numFmt w:val="bullet"/>
+      <w:lvlText w:val=""/>
+      <w:lvlJc w:val="left"/>
+      <w:pPr>
+        <w:ind w:left="2160" w:hanging="360"/>
+      </w:pPr>
+      <w:rPr>
+        <w:rFonts w:ascii="Wingdings" w:hAnsi="Wingdings" w:hint="default"/>
+      </w:rPr>
+    </w:lvl>
+    <w:lvl w:ilvl="3" w:tplc="04100001" w:tentative="1">
+      <w:start w:val="1"/>
+      <w:numFmt w:val="bullet"/>
+      <w:lvlText w:val=""/>
+      <w:lvlJc w:val="left"/>
+      <w:pPr>
+        <w:ind w:left="2880" w:hanging="360"/>
+      </w:pPr>
+      <w:rPr>
+        <w:rFonts w:ascii="Symbol" w:hAnsi="Symbol" w:hint="default"/>
+      </w:rPr>
+    </w:lvl>
+    <w:lvl w:ilvl="4" w:tplc="04100003" w:tentative="1">
+      <w:start w:val="1"/>
+      <w:numFmt w:val="bullet"/>
+      <w:lvlText w:val="o"/>
+      <w:lvlJc w:val="left"/>
+      <w:pPr>
+        <w:ind w:left="3600" w:hanging="360"/>
+      </w:pPr>
+      <w:rPr>
+        <w:rFonts w:ascii="Courier New" w:hAnsi="Courier New" w:cs="Courier New" w:hint="default"/>
+      </w:rPr>
+    </w:lvl>
+    <w:lvl w:ilvl="5" w:tplc="04100005" w:tentative="1">
+      <w:start w:val="1"/>
+      <w:numFmt w:val="bullet"/>
+      <w:lvlText w:val=""/>
+      <w:lvlJc w:val="left"/>
+      <w:pPr>
+        <w:ind w:left="4320" w:hanging="360"/>
+      </w:pPr>
+      <w:rPr>
+        <w:rFonts w:ascii="Wingdings" w:hAnsi="Wingdings" w:hint="default"/>
+      </w:rPr>
+    </w:lvl>
+    <w:lvl w:ilvl="6" w:tplc="04100001" w:tentative="1">
+      <w:start w:val="1"/>
+      <w:numFmt w:val="bullet"/>
+      <w:lvlText w:val=""/>
+      <w:lvlJc w:val="left"/>
+      <w:pPr>
+        <w:ind w:left="5040" w:hanging="360"/>
+      </w:pPr>
+      <w:rPr>
+        <w:rFonts w:ascii="Symbol" w:hAnsi="Symbol" w:hint="default"/>
+      </w:rPr>
+    </w:lvl>
+    <w:lvl w:ilvl="7" w:tplc="04100003" w:tentative="1">
+      <w:start w:val="1"/>
+      <w:numFmt w:val="bullet"/>
+      <w:lvlText w:val="o"/>
+      <w:lvlJc w:val="left"/>
+      <w:pPr>
+        <w:ind w:left="5760" w:hanging="360"/>
+      </w:pPr>
+      <w:rPr>
+        <w:rFonts w:ascii="Courier New" w:hAnsi="Courier New" w:cs="Courier New" w:hint="default"/>
+      </w:rPr>
+    </w:lvl>
+    <w:lvl w:ilvl="8" w:tplc="04100005" w:tentative="1">
+      <w:start w:val="1"/>
+      <w:numFmt w:val="bullet"/>
+      <w:lvlText w:val=""/>
+      <w:lvlJc w:val="left"/>
+      <w:pPr>
+        <w:ind w:left="6480" w:hanging="360"/>
+      </w:pPr>
+      <w:rPr>
+        <w:rFonts w:ascii="Wingdings" w:hAnsi="Wingdings" w:hint="default"/>
+      </w:rPr>
+    </w:lvl>
+  </w:abstractNum>
+  <w:abstractNum w:abstractNumId="7" w15:restartNumberingAfterBreak="0">
     <w:nsid w:val="1A6B2C37"/>
     <w:multiLevelType w:val="multilevel"/>
     <w:tmpl w:val="39887670"/>
@@ -10861,7 +14119,7 @@
       </w:rPr>
     </w:lvl>
   </w:abstractNum>
-  <w:abstractNum w:abstractNumId="7" w15:restartNumberingAfterBreak="0">
+  <w:abstractNum w:abstractNumId="8" w15:restartNumberingAfterBreak="0">
     <w:nsid w:val="209C38B7"/>
     <w:multiLevelType w:val="hybridMultilevel"/>
     <w:tmpl w:val="2006F376"/>
@@ -10975,7 +14233,7 @@
       </w:rPr>
     </w:lvl>
   </w:abstractNum>
-  <w:abstractNum w:abstractNumId="8" w15:restartNumberingAfterBreak="0">
+  <w:abstractNum w:abstractNumId="9" w15:restartNumberingAfterBreak="0">
     <w:nsid w:val="24284251"/>
     <w:multiLevelType w:val="multilevel"/>
     <w:tmpl w:val="C2942ED2"/>
@@ -11096,7 +14354,7 @@
       </w:rPr>
     </w:lvl>
   </w:abstractNum>
-  <w:abstractNum w:abstractNumId="9" w15:restartNumberingAfterBreak="0">
+  <w:abstractNum w:abstractNumId="10" w15:restartNumberingAfterBreak="0">
     <w:nsid w:val="286E4D65"/>
     <w:multiLevelType w:val="hybridMultilevel"/>
     <w:tmpl w:val="E16C8E9A"/>
@@ -11209,7 +14467,7 @@
       </w:rPr>
     </w:lvl>
   </w:abstractNum>
-  <w:abstractNum w:abstractNumId="10" w15:restartNumberingAfterBreak="0">
+  <w:abstractNum w:abstractNumId="11" w15:restartNumberingAfterBreak="0">
     <w:nsid w:val="2C334AA8"/>
     <w:multiLevelType w:val="hybridMultilevel"/>
     <w:tmpl w:val="3FA65448"/>
@@ -11298,11 +14556,11 @@
       </w:pPr>
     </w:lvl>
   </w:abstractNum>
-  <w:abstractNum w:abstractNumId="11" w15:restartNumberingAfterBreak="0">
+  <w:abstractNum w:abstractNumId="12" w15:restartNumberingAfterBreak="0">
     <w:nsid w:val="3A592ADE"/>
-    <w:multiLevelType w:val="hybridMultilevel"/>
-    <w:tmpl w:val="A89AA92A"/>
-    <w:lvl w:ilvl="0" w:tplc="0410000F">
+    <w:multiLevelType w:val="multilevel"/>
+    <w:tmpl w:val="82C68F30"/>
+    <w:lvl w:ilvl="0">
       <w:start w:val="2"/>
       <w:numFmt w:val="decimal"/>
       <w:lvlText w:val="%1."/>
@@ -11314,80 +14572,112 @@
         <w:rFonts w:hint="default"/>
       </w:rPr>
     </w:lvl>
-    <w:lvl w:ilvl="1" w:tplc="04100019" w:tentative="1">
-      <w:start w:val="1"/>
-      <w:numFmt w:val="lowerLetter"/>
-      <w:lvlText w:val="%2."/>
-      <w:lvlJc w:val="left"/>
-      <w:pPr>
-        <w:ind w:left="1440" w:hanging="360"/>
-      </w:pPr>
-    </w:lvl>
-    <w:lvl w:ilvl="2" w:tplc="0410001B" w:tentative="1">
-      <w:start w:val="1"/>
-      <w:numFmt w:val="lowerRoman"/>
-      <w:lvlText w:val="%3."/>
-      <w:lvlJc w:val="right"/>
-      <w:pPr>
-        <w:ind w:left="2160" w:hanging="180"/>
-      </w:pPr>
-    </w:lvl>
-    <w:lvl w:ilvl="3" w:tplc="0410000F" w:tentative="1">
-      <w:start w:val="1"/>
+    <w:lvl w:ilvl="1">
+      <w:start w:val="6"/>
       <w:numFmt w:val="decimal"/>
-      <w:lvlText w:val="%4."/>
-      <w:lvlJc w:val="left"/>
-      <w:pPr>
-        <w:ind w:left="2880" w:hanging="360"/>
-      </w:pPr>
-    </w:lvl>
-    <w:lvl w:ilvl="4" w:tplc="04100019" w:tentative="1">
-      <w:start w:val="1"/>
-      <w:numFmt w:val="lowerLetter"/>
-      <w:lvlText w:val="%5."/>
-      <w:lvlJc w:val="left"/>
-      <w:pPr>
-        <w:ind w:left="3600" w:hanging="360"/>
-      </w:pPr>
-    </w:lvl>
-    <w:lvl w:ilvl="5" w:tplc="0410001B" w:tentative="1">
-      <w:start w:val="1"/>
-      <w:numFmt w:val="lowerRoman"/>
-      <w:lvlText w:val="%6."/>
-      <w:lvlJc w:val="right"/>
-      <w:pPr>
-        <w:ind w:left="4320" w:hanging="180"/>
-      </w:pPr>
-    </w:lvl>
-    <w:lvl w:ilvl="6" w:tplc="0410000F" w:tentative="1">
+      <w:isLgl/>
+      <w:lvlText w:val="%1.%2"/>
+      <w:lvlJc w:val="left"/>
+      <w:pPr>
+        <w:ind w:left="1080" w:hanging="720"/>
+      </w:pPr>
+      <w:rPr>
+        <w:rFonts w:hint="default"/>
+      </w:rPr>
+    </w:lvl>
+    <w:lvl w:ilvl="2">
       <w:start w:val="1"/>
       <w:numFmt w:val="decimal"/>
-      <w:lvlText w:val="%7."/>
-      <w:lvlJc w:val="left"/>
-      <w:pPr>
-        <w:ind w:left="5040" w:hanging="360"/>
-      </w:pPr>
-    </w:lvl>
-    <w:lvl w:ilvl="7" w:tplc="04100019" w:tentative="1">
-      <w:start w:val="1"/>
-      <w:numFmt w:val="lowerLetter"/>
-      <w:lvlText w:val="%8."/>
-      <w:lvlJc w:val="left"/>
-      <w:pPr>
-        <w:ind w:left="5760" w:hanging="360"/>
-      </w:pPr>
-    </w:lvl>
-    <w:lvl w:ilvl="8" w:tplc="0410001B" w:tentative="1">
-      <w:start w:val="1"/>
-      <w:numFmt w:val="lowerRoman"/>
-      <w:lvlText w:val="%9."/>
-      <w:lvlJc w:val="right"/>
-      <w:pPr>
-        <w:ind w:left="6480" w:hanging="180"/>
-      </w:pPr>
+      <w:isLgl/>
+      <w:lvlText w:val="%1.%2.%3"/>
+      <w:lvlJc w:val="left"/>
+      <w:pPr>
+        <w:ind w:left="1080" w:hanging="720"/>
+      </w:pPr>
+      <w:rPr>
+        <w:rFonts w:hint="default"/>
+      </w:rPr>
+    </w:lvl>
+    <w:lvl w:ilvl="3">
+      <w:start w:val="1"/>
+      <w:numFmt w:val="decimal"/>
+      <w:isLgl/>
+      <w:lvlText w:val="%1.%2.%3.%4"/>
+      <w:lvlJc w:val="left"/>
+      <w:pPr>
+        <w:ind w:left="1440" w:hanging="1080"/>
+      </w:pPr>
+      <w:rPr>
+        <w:rFonts w:hint="default"/>
+      </w:rPr>
+    </w:lvl>
+    <w:lvl w:ilvl="4">
+      <w:start w:val="1"/>
+      <w:numFmt w:val="decimal"/>
+      <w:isLgl/>
+      <w:lvlText w:val="%1.%2.%3.%4.%5"/>
+      <w:lvlJc w:val="left"/>
+      <w:pPr>
+        <w:ind w:left="1440" w:hanging="1080"/>
+      </w:pPr>
+      <w:rPr>
+        <w:rFonts w:hint="default"/>
+      </w:rPr>
+    </w:lvl>
+    <w:lvl w:ilvl="5">
+      <w:start w:val="1"/>
+      <w:numFmt w:val="decimal"/>
+      <w:isLgl/>
+      <w:lvlText w:val="%1.%2.%3.%4.%5.%6"/>
+      <w:lvlJc w:val="left"/>
+      <w:pPr>
+        <w:ind w:left="1800" w:hanging="1440"/>
+      </w:pPr>
+      <w:rPr>
+        <w:rFonts w:hint="default"/>
+      </w:rPr>
+    </w:lvl>
+    <w:lvl w:ilvl="6">
+      <w:start w:val="1"/>
+      <w:numFmt w:val="decimal"/>
+      <w:isLgl/>
+      <w:lvlText w:val="%1.%2.%3.%4.%5.%6.%7"/>
+      <w:lvlJc w:val="left"/>
+      <w:pPr>
+        <w:ind w:left="2160" w:hanging="1800"/>
+      </w:pPr>
+      <w:rPr>
+        <w:rFonts w:hint="default"/>
+      </w:rPr>
+    </w:lvl>
+    <w:lvl w:ilvl="7">
+      <w:start w:val="1"/>
+      <w:numFmt w:val="decimal"/>
+      <w:isLgl/>
+      <w:lvlText w:val="%1.%2.%3.%4.%5.%6.%7.%8"/>
+      <w:lvlJc w:val="left"/>
+      <w:pPr>
+        <w:ind w:left="2160" w:hanging="1800"/>
+      </w:pPr>
+      <w:rPr>
+        <w:rFonts w:hint="default"/>
+      </w:rPr>
+    </w:lvl>
+    <w:lvl w:ilvl="8">
+      <w:start w:val="1"/>
+      <w:numFmt w:val="decimal"/>
+      <w:isLgl/>
+      <w:lvlText w:val="%1.%2.%3.%4.%5.%6.%7.%8.%9"/>
+      <w:lvlJc w:val="left"/>
+      <w:pPr>
+        <w:ind w:left="2520" w:hanging="2160"/>
+      </w:pPr>
+      <w:rPr>
+        <w:rFonts w:hint="default"/>
+      </w:rPr>
     </w:lvl>
   </w:abstractNum>
-  <w:abstractNum w:abstractNumId="12" w15:restartNumberingAfterBreak="0">
+  <w:abstractNum w:abstractNumId="13" w15:restartNumberingAfterBreak="0">
     <w:nsid w:val="40B93994"/>
     <w:multiLevelType w:val="hybridMultilevel"/>
     <w:tmpl w:val="4A8A03E0"/>
@@ -11500,7 +14790,7 @@
       </w:rPr>
     </w:lvl>
   </w:abstractNum>
-  <w:abstractNum w:abstractNumId="13" w15:restartNumberingAfterBreak="0">
+  <w:abstractNum w:abstractNumId="14" w15:restartNumberingAfterBreak="0">
     <w:nsid w:val="42B3102B"/>
     <w:multiLevelType w:val="multilevel"/>
     <w:tmpl w:val="EFC63192"/>
@@ -11649,7 +14939,7 @@
       </w:rPr>
     </w:lvl>
   </w:abstractNum>
-  <w:abstractNum w:abstractNumId="14" w15:restartNumberingAfterBreak="0">
+  <w:abstractNum w:abstractNumId="15" w15:restartNumberingAfterBreak="0">
     <w:nsid w:val="44A66703"/>
     <w:multiLevelType w:val="multilevel"/>
     <w:tmpl w:val="0E3A0A98"/>
@@ -11799,7 +15089,7 @@
       </w:rPr>
     </w:lvl>
   </w:abstractNum>
-  <w:abstractNum w:abstractNumId="15" w15:restartNumberingAfterBreak="0">
+  <w:abstractNum w:abstractNumId="16" w15:restartNumberingAfterBreak="0">
     <w:nsid w:val="49AD2413"/>
     <w:multiLevelType w:val="hybridMultilevel"/>
     <w:tmpl w:val="F7E014FA"/>
@@ -11888,7 +15178,7 @@
       </w:pPr>
     </w:lvl>
   </w:abstractNum>
-  <w:abstractNum w:abstractNumId="16" w15:restartNumberingAfterBreak="0">
+  <w:abstractNum w:abstractNumId="17" w15:restartNumberingAfterBreak="0">
     <w:nsid w:val="4EA5684C"/>
     <w:multiLevelType w:val="hybridMultilevel"/>
     <w:tmpl w:val="CC0EA906"/>
@@ -12001,7 +15291,7 @@
       </w:rPr>
     </w:lvl>
   </w:abstractNum>
-  <w:abstractNum w:abstractNumId="17" w15:restartNumberingAfterBreak="0">
+  <w:abstractNum w:abstractNumId="18" w15:restartNumberingAfterBreak="0">
     <w:nsid w:val="533E4470"/>
     <w:multiLevelType w:val="hybridMultilevel"/>
     <w:tmpl w:val="31DAF80A"/>
@@ -12114,7 +15404,7 @@
       </w:rPr>
     </w:lvl>
   </w:abstractNum>
-  <w:abstractNum w:abstractNumId="18" w15:restartNumberingAfterBreak="0">
+  <w:abstractNum w:abstractNumId="19" w15:restartNumberingAfterBreak="0">
     <w:nsid w:val="64420416"/>
     <w:multiLevelType w:val="multilevel"/>
     <w:tmpl w:val="FA181852"/>
@@ -12263,7 +15553,7 @@
       </w:rPr>
     </w:lvl>
   </w:abstractNum>
-  <w:abstractNum w:abstractNumId="19" w15:restartNumberingAfterBreak="0">
+  <w:abstractNum w:abstractNumId="20" w15:restartNumberingAfterBreak="0">
     <w:nsid w:val="6AF05A45"/>
     <w:multiLevelType w:val="hybridMultilevel"/>
     <w:tmpl w:val="95D479FA"/>
@@ -12376,7 +15666,7 @@
       </w:rPr>
     </w:lvl>
   </w:abstractNum>
-  <w:abstractNum w:abstractNumId="20" w15:restartNumberingAfterBreak="0">
+  <w:abstractNum w:abstractNumId="21" w15:restartNumberingAfterBreak="0">
     <w:nsid w:val="6D732185"/>
     <w:multiLevelType w:val="hybridMultilevel"/>
     <w:tmpl w:val="8460DD26"/>
@@ -12493,7 +15783,7 @@
       </w:rPr>
     </w:lvl>
   </w:abstractNum>
-  <w:abstractNum w:abstractNumId="21" w15:restartNumberingAfterBreak="0">
+  <w:abstractNum w:abstractNumId="22" w15:restartNumberingAfterBreak="0">
     <w:nsid w:val="70B81286"/>
     <w:multiLevelType w:val="hybridMultilevel"/>
     <w:tmpl w:val="5624327C"/>
@@ -12586,43 +15876,43 @@
     <w:abstractNumId w:val="0"/>
   </w:num>
   <w:num w:numId="2">
-    <w:abstractNumId w:val="11"/>
+    <w:abstractNumId w:val="12"/>
   </w:num>
   <w:num w:numId="3">
     <w:abstractNumId w:val="3"/>
   </w:num>
   <w:num w:numId="4">
-    <w:abstractNumId w:val="12"/>
+    <w:abstractNumId w:val="13"/>
   </w:num>
   <w:num w:numId="5">
-    <w:abstractNumId w:val="8"/>
+    <w:abstractNumId w:val="9"/>
   </w:num>
   <w:num w:numId="6">
-    <w:abstractNumId w:val="17"/>
+    <w:abstractNumId w:val="18"/>
   </w:num>
   <w:num w:numId="7">
     <w:abstractNumId w:val="5"/>
   </w:num>
   <w:num w:numId="8">
-    <w:abstractNumId w:val="20"/>
+    <w:abstractNumId w:val="21"/>
   </w:num>
   <w:num w:numId="9">
-    <w:abstractNumId w:val="9"/>
+    <w:abstractNumId w:val="10"/>
   </w:num>
   <w:num w:numId="10">
-    <w:abstractNumId w:val="15"/>
+    <w:abstractNumId w:val="16"/>
   </w:num>
   <w:num w:numId="11">
     <w:abstractNumId w:val="2"/>
   </w:num>
   <w:num w:numId="12">
-    <w:abstractNumId w:val="21"/>
+    <w:abstractNumId w:val="22"/>
   </w:num>
   <w:num w:numId="13">
-    <w:abstractNumId w:val="7"/>
+    <w:abstractNumId w:val="8"/>
   </w:num>
   <w:num w:numId="14">
-    <w:abstractNumId w:val="14"/>
+    <w:abstractNumId w:val="15"/>
   </w:num>
   <w:num w:numId="15">
     <w:abstractNumId w:val="4"/>
@@ -12631,22 +15921,25 @@
     <w:abstractNumId w:val="1"/>
   </w:num>
   <w:num w:numId="17">
-    <w:abstractNumId w:val="18"/>
+    <w:abstractNumId w:val="19"/>
   </w:num>
   <w:num w:numId="18">
-    <w:abstractNumId w:val="13"/>
+    <w:abstractNumId w:val="14"/>
   </w:num>
   <w:num w:numId="19">
-    <w:abstractNumId w:val="6"/>
+    <w:abstractNumId w:val="7"/>
   </w:num>
   <w:num w:numId="20">
-    <w:abstractNumId w:val="16"/>
+    <w:abstractNumId w:val="17"/>
   </w:num>
   <w:num w:numId="21">
-    <w:abstractNumId w:val="19"/>
+    <w:abstractNumId w:val="20"/>
   </w:num>
   <w:num w:numId="22">
-    <w:abstractNumId w:val="10"/>
+    <w:abstractNumId w:val="11"/>
+  </w:num>
+  <w:num w:numId="23">
+    <w:abstractNumId w:val="6"/>
   </w:num>
 </w:numbering>
 </file>
@@ -12770,6 +16063,7 @@
     <w:lsdException w:name="HTML Sample" w:semiHidden="1" w:unhideWhenUsed="1"/>
     <w:lsdException w:name="HTML Typewriter" w:semiHidden="1" w:unhideWhenUsed="1"/>
     <w:lsdException w:name="HTML Variable" w:semiHidden="1" w:unhideWhenUsed="1"/>
+    <w:lsdException w:name="Normal Table" w:semiHidden="1" w:unhideWhenUsed="1"/>
     <w:lsdException w:name="annotation subject" w:semiHidden="1" w:unhideWhenUsed="1"/>
     <w:lsdException w:name="No List" w:semiHidden="1" w:unhideWhenUsed="1"/>
     <w:lsdException w:name="Outline List 1" w:semiHidden="1" w:unhideWhenUsed="1"/>
@@ -12813,8 +16107,10 @@
     <w:lsdException w:name="Table Elegant" w:semiHidden="1" w:unhideWhenUsed="1"/>
     <w:lsdException w:name="Table Professional" w:semiHidden="1" w:unhideWhenUsed="1"/>
     <w:lsdException w:name="Table Subtle 1" w:semiHidden="1" w:unhideWhenUsed="1"/>
+    <w:lsdException w:name="Table Subtle 2" w:semiHidden="1" w:unhideWhenUsed="1"/>
     <w:lsdException w:name="Table Web 1" w:semiHidden="1" w:unhideWhenUsed="1"/>
     <w:lsdException w:name="Table Web 2" w:semiHidden="1" w:unhideWhenUsed="1"/>
+    <w:lsdException w:name="Table Web 3" w:semiHidden="1" w:unhideWhenUsed="1"/>
     <w:lsdException w:name="Balloon Text" w:semiHidden="1" w:unhideWhenUsed="1"/>
     <w:lsdException w:name="Table Grid" w:uiPriority="39"/>
     <w:lsdException w:name="Table Theme" w:semiHidden="1" w:unhideWhenUsed="1"/>
@@ -13469,7 +16765,7 @@
 </file>
 
 <file path=customXml/itemProps1.xml><?xml version="1.0" encoding="utf-8"?>
-<ds:datastoreItem xmlns:ds="http://schemas.openxmlformats.org/officeDocument/2006/customXml" ds:itemID="{293555BD-8405-F448-9675-ED727FCE55CA}">
+<ds:datastoreItem xmlns:ds="http://schemas.openxmlformats.org/officeDocument/2006/customXml" ds:itemID="{5EFF14A6-363A-448F-B62C-75D75FB04E36}">
   <ds:schemaRefs>
     <ds:schemaRef ds:uri="http://schemas.openxmlformats.org/officeDocument/2006/bibliography"/>
   </ds:schemaRefs>

</xml_diff>

<commit_message>
Some fixes and changes
- Fixed integration diagrams;
- Some additions to the design patterns' section;
- Removed decision tree;
- Removed UX diagrams.
</commit_message>
<xml_diff>
--- a/DD/DD.docx
+++ b/DD/DD.docx
@@ -1,6 +1,6 @@
 
 <file path=word/document.xml><?xml version="1.0" encoding="utf-8"?>
-<w:document xmlns:wpc="http://schemas.microsoft.com/office/word/2010/wordprocessingCanvas" xmlns:cx="http://schemas.microsoft.com/office/drawing/2014/chartex" xmlns:cx1="http://schemas.microsoft.com/office/drawing/2015/9/8/chartex" xmlns:cx2="http://schemas.microsoft.com/office/drawing/2015/10/21/chartex" xmlns:cx3="http://schemas.microsoft.com/office/drawing/2016/5/9/chartex" xmlns:cx4="http://schemas.microsoft.com/office/drawing/2016/5/10/chartex" xmlns:cx5="http://schemas.microsoft.com/office/drawing/2016/5/11/chartex" xmlns:cx6="http://schemas.microsoft.com/office/drawing/2016/5/12/chartex" xmlns:cx7="http://schemas.microsoft.com/office/drawing/2016/5/13/chartex" xmlns:cx8="http://schemas.microsoft.com/office/drawing/2016/5/14/chartex" xmlns:mc="http://schemas.openxmlformats.org/markup-compatibility/2006" xmlns:aink="http://schemas.microsoft.com/office/drawing/2016/ink" xmlns:am3d="http://schemas.microsoft.com/office/drawing/2017/model3d" xmlns:o="urn:schemas-microsoft-com:office:office" xmlns:r="http://schemas.openxmlformats.org/officeDocument/2006/relationships" xmlns:m="http://schemas.openxmlformats.org/officeDocument/2006/math" xmlns:v="urn:schemas-microsoft-com:vml" xmlns:wp14="http://schemas.microsoft.com/office/word/2010/wordprocessingDrawing" xmlns:wp="http://schemas.openxmlformats.org/drawingml/2006/wordprocessingDrawing" xmlns:w10="urn:schemas-microsoft-com:office:word" xmlns:w="http://schemas.openxmlformats.org/wordprocessingml/2006/main" xmlns:w14="http://schemas.microsoft.com/office/word/2010/wordml" xmlns:w15="http://schemas.microsoft.com/office/word/2012/wordml" xmlns:w16cid="http://schemas.microsoft.com/office/word/2016/wordml/cid" xmlns:w16se="http://schemas.microsoft.com/office/word/2015/wordml/symex" xmlns:wpg="http://schemas.microsoft.com/office/word/2010/wordprocessingGroup" xmlns:wpi="http://schemas.microsoft.com/office/word/2010/wordprocessingInk" xmlns:wne="http://schemas.microsoft.com/office/word/2006/wordml" xmlns:wps="http://schemas.microsoft.com/office/word/2010/wordprocessingShape" mc:Ignorable="w14 w15 w16se w16cid wp14">
+<w:document xmlns:wpc="http://schemas.microsoft.com/office/word/2010/wordprocessingCanvas" xmlns:mc="http://schemas.openxmlformats.org/markup-compatibility/2006" xmlns:o="urn:schemas-microsoft-com:office:office" xmlns:r="http://schemas.openxmlformats.org/officeDocument/2006/relationships" xmlns:m="http://schemas.openxmlformats.org/officeDocument/2006/math" xmlns:v="urn:schemas-microsoft-com:vml" xmlns:wp14="http://schemas.microsoft.com/office/word/2010/wordprocessingDrawing" xmlns:wp="http://schemas.openxmlformats.org/drawingml/2006/wordprocessingDrawing" xmlns:w10="urn:schemas-microsoft-com:office:word" xmlns:w="http://schemas.openxmlformats.org/wordprocessingml/2006/main" xmlns:w14="http://schemas.microsoft.com/office/word/2010/wordml" xmlns:w15="http://schemas.microsoft.com/office/word/2012/wordml" xmlns:wpg="http://schemas.microsoft.com/office/word/2010/wordprocessingGroup" xmlns:wpi="http://schemas.microsoft.com/office/word/2010/wordprocessingInk" xmlns:wne="http://schemas.microsoft.com/office/word/2006/wordml" xmlns:wps="http://schemas.microsoft.com/office/word/2010/wordprocessingShape" mc:Ignorable="w14 w15 wp14">
   <w:body>
     <w:p>
       <w:pPr>
@@ -378,13 +378,8 @@
         <w:spacing w:line="240" w:lineRule="auto"/>
       </w:pPr>
       <w:r>
-        <w:t xml:space="preserve">Mattia </w:t>
-      </w:r>
-      <w:proofErr w:type="spellStart"/>
-      <w:r>
-        <w:t>Mancassola</w:t>
-      </w:r>
-      <w:proofErr w:type="spellEnd"/>
+        <w:t>Mattia Mancassola</w:t>
+      </w:r>
     </w:p>
     <w:p>
       <w:pPr>
@@ -3474,16 +3469,14 @@
         </w:rPr>
         <w:t xml:space="preserve"> This level of security is required since the offered service deals with </w:t>
       </w:r>
-      <w:proofErr w:type="spellStart"/>
-      <w:r>
-        <w:rPr>
-          <w:rFonts w:cs="Times New Roman"/>
-          <w:szCs w:val="20"/>
-          <w:lang w:val="en-US"/>
-        </w:rPr>
-        <w:t>sensistive</w:t>
-      </w:r>
-      <w:proofErr w:type="spellEnd"/>
+      <w:r>
+        <w:rPr>
+          <w:rFonts w:cs="Times New Roman"/>
+          <w:szCs w:val="20"/>
+          <w:lang w:val="en-US"/>
+        </w:rPr>
+        <w:t>sensitive</w:t>
+      </w:r>
       <w:r>
         <w:rPr>
           <w:rFonts w:cs="Times New Roman"/>
@@ -3597,13 +3590,13 @@
               </wp:anchor>
             </w:drawing>
           </mc:Choice>
-          <mc:Fallback>
+          <mc:Fallback xmlns:w16se="http://schemas.microsoft.com/office/word/2015/wordml/symex" xmlns:w16cid="http://schemas.microsoft.com/office/word/2016/wordml/cid" xmlns:am3d="http://schemas.microsoft.com/office/drawing/2017/model3d" xmlns:aink="http://schemas.microsoft.com/office/drawing/2016/ink" xmlns:cx8="http://schemas.microsoft.com/office/drawing/2016/5/14/chartex" xmlns:cx7="http://schemas.microsoft.com/office/drawing/2016/5/13/chartex" xmlns:cx6="http://schemas.microsoft.com/office/drawing/2016/5/12/chartex" xmlns:cx5="http://schemas.microsoft.com/office/drawing/2016/5/11/chartex" xmlns:cx4="http://schemas.microsoft.com/office/drawing/2016/5/10/chartex" xmlns:cx3="http://schemas.microsoft.com/office/drawing/2016/5/9/chartex" xmlns:cx2="http://schemas.microsoft.com/office/drawing/2015/10/21/chartex" xmlns:cx1="http://schemas.microsoft.com/office/drawing/2015/9/8/chartex" xmlns:cx="http://schemas.microsoft.com/office/drawing/2014/chartex">
             <w:pict>
               <v:shapetype w14:anchorId="31B861EE" id="_x0000_t202" coordsize="21600,21600" o:spt="202" path="m,l,21600r21600,l21600,xe">
                 <v:stroke joinstyle="miter"/>
                 <v:path gradientshapeok="t" o:connecttype="rect"/>
               </v:shapetype>
-              <v:shape id="Casella di testo 8" o:spid="_x0000_s1026" type="#_x0000_t202" style="position:absolute;margin-left:-25.7pt;margin-top:410.85pt;width:551.35pt;height:.05pt;z-index:251664384;visibility:visible;mso-wrap-style:square;mso-wrap-distance-left:9pt;mso-wrap-distance-top:0;mso-wrap-distance-right:9pt;mso-wrap-distance-bottom:0;mso-position-horizontal:absolute;mso-position-horizontal-relative:text;mso-position-vertical:absolute;mso-position-vertical-relative:text;v-text-anchor:top" o:gfxdata="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" stroked="f">
+              <v:shape id="Casella di testo 8" o:spid="_x0000_s1026" type="#_x0000_t202" style="position:absolute;margin-left:-25.7pt;margin-top:410.85pt;width:551.35pt;height:.05pt;z-index:251664384;visibility:visible;mso-wrap-style:square;mso-wrap-distance-left:9pt;mso-wrap-distance-top:0;mso-wrap-distance-right:9pt;mso-wrap-distance-bottom:0;mso-position-horizontal:absolute;mso-position-horizontal-relative:text;mso-position-vertical:absolute;mso-position-vertical-relative:text;v-text-anchor:top" o:gfxdata="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" stroked="f">
                 <v:textbox style="mso-fit-shape-to-text:t" inset="0,0,0,0">
                   <w:txbxContent>
                     <w:p>
@@ -3640,7 +3633,7 @@
           <w:rFonts w:cs="Times New Roman"/>
           <w:noProof/>
           <w:szCs w:val="20"/>
-          <w:lang w:val="en-US"/>
+          <w:lang w:eastAsia="it-IT"/>
         </w:rPr>
         <w:drawing>
           <wp:anchor distT="0" distB="0" distL="114300" distR="114300" simplePos="0" relativeHeight="251681792" behindDoc="0" locked="0" layoutInCell="1" allowOverlap="1">
@@ -4449,9 +4442,9 @@
               </wp:anchor>
             </w:drawing>
           </mc:Choice>
-          <mc:Fallback>
+          <mc:Fallback xmlns:w16se="http://schemas.microsoft.com/office/word/2015/wordml/symex" xmlns:w16cid="http://schemas.microsoft.com/office/word/2016/wordml/cid" xmlns:am3d="http://schemas.microsoft.com/office/drawing/2017/model3d" xmlns:aink="http://schemas.microsoft.com/office/drawing/2016/ink" xmlns:cx8="http://schemas.microsoft.com/office/drawing/2016/5/14/chartex" xmlns:cx7="http://schemas.microsoft.com/office/drawing/2016/5/13/chartex" xmlns:cx6="http://schemas.microsoft.com/office/drawing/2016/5/12/chartex" xmlns:cx5="http://schemas.microsoft.com/office/drawing/2016/5/11/chartex" xmlns:cx4="http://schemas.microsoft.com/office/drawing/2016/5/10/chartex" xmlns:cx3="http://schemas.microsoft.com/office/drawing/2016/5/9/chartex" xmlns:cx2="http://schemas.microsoft.com/office/drawing/2015/10/21/chartex" xmlns:cx1="http://schemas.microsoft.com/office/drawing/2015/9/8/chartex" xmlns:cx="http://schemas.microsoft.com/office/drawing/2014/chartex">
             <w:pict>
-              <v:shape w14:anchorId="2F54AFD1" id="Casella di testo 1" o:spid="_x0000_s1027" type="#_x0000_t202" style="position:absolute;margin-left:-.2pt;margin-top:308.05pt;width:481.6pt;height:.05pt;z-index:251667456;visibility:visible;mso-wrap-style:square;mso-wrap-distance-left:9pt;mso-wrap-distance-top:0;mso-wrap-distance-right:9pt;mso-wrap-distance-bottom:0;mso-position-horizontal:absolute;mso-position-horizontal-relative:text;mso-position-vertical:absolute;mso-position-vertical-relative:text;v-text-anchor:top" o:gfxdata="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" stroked="f">
+              <v:shape w14:anchorId="2F54AFD1" id="Casella di testo 1" o:spid="_x0000_s1027" type="#_x0000_t202" style="position:absolute;margin-left:-.2pt;margin-top:308.05pt;width:481.6pt;height:.05pt;z-index:251667456;visibility:visible;mso-wrap-style:square;mso-wrap-distance-left:9pt;mso-wrap-distance-top:0;mso-wrap-distance-right:9pt;mso-wrap-distance-bottom:0;mso-position-horizontal:absolute;mso-position-horizontal-relative:text;mso-position-vertical:absolute;mso-position-vertical-relative:text;v-text-anchor:top" o:gfxdata="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" stroked="f">
                 <v:textbox style="mso-fit-shape-to-text:t" inset="0,0,0,0">
                   <w:txbxContent>
                     <w:p>
@@ -5031,9 +5024,9 @@
               </wp:anchor>
             </w:drawing>
           </mc:Choice>
-          <mc:Fallback>
+          <mc:Fallback xmlns:w16se="http://schemas.microsoft.com/office/word/2015/wordml/symex" xmlns:w16cid="http://schemas.microsoft.com/office/word/2016/wordml/cid" xmlns:am3d="http://schemas.microsoft.com/office/drawing/2017/model3d" xmlns:aink="http://schemas.microsoft.com/office/drawing/2016/ink" xmlns:cx8="http://schemas.microsoft.com/office/drawing/2016/5/14/chartex" xmlns:cx7="http://schemas.microsoft.com/office/drawing/2016/5/13/chartex" xmlns:cx6="http://schemas.microsoft.com/office/drawing/2016/5/12/chartex" xmlns:cx5="http://schemas.microsoft.com/office/drawing/2016/5/11/chartex" xmlns:cx4="http://schemas.microsoft.com/office/drawing/2016/5/10/chartex" xmlns:cx3="http://schemas.microsoft.com/office/drawing/2016/5/9/chartex" xmlns:cx2="http://schemas.microsoft.com/office/drawing/2015/10/21/chartex" xmlns:cx1="http://schemas.microsoft.com/office/drawing/2015/9/8/chartex" xmlns:cx="http://schemas.microsoft.com/office/drawing/2014/chartex">
             <w:pict>
-              <v:shape w14:anchorId="07213277" id="Casella di testo 12" o:spid="_x0000_s1028" type="#_x0000_t202" style="position:absolute;left:0;text-align:left;margin-left:113.3pt;margin-top:274.75pt;width:302.4pt;height:.05pt;z-index:251678720;visibility:visible;mso-wrap-style:square;mso-width-percent:0;mso-wrap-distance-left:9pt;mso-wrap-distance-top:0;mso-wrap-distance-right:9pt;mso-wrap-distance-bottom:0;mso-position-horizontal:absolute;mso-position-horizontal-relative:text;mso-position-vertical:absolute;mso-position-vertical-relative:text;mso-width-percent:0;mso-width-relative:margin;v-text-anchor:top" o:gfxdata="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" stroked="f">
+              <v:shape w14:anchorId="07213277" id="Casella di testo 12" o:spid="_x0000_s1028" type="#_x0000_t202" style="position:absolute;left:0;text-align:left;margin-left:113.3pt;margin-top:274.75pt;width:302.4pt;height:.05pt;z-index:251678720;visibility:visible;mso-wrap-style:square;mso-width-percent:0;mso-wrap-distance-left:9pt;mso-wrap-distance-top:0;mso-wrap-distance-right:9pt;mso-wrap-distance-bottom:0;mso-position-horizontal:absolute;mso-position-horizontal-relative:text;mso-position-vertical:absolute;mso-position-vertical-relative:text;mso-width-percent:0;mso-width-relative:margin;v-text-anchor:top" o:gfxdata="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" stroked="f">
                 <v:textbox style="mso-fit-shape-to-text:t" inset="0,0,0,0">
                   <w:txbxContent>
                     <w:p>
@@ -5226,9 +5219,9 @@
               </wp:anchor>
             </w:drawing>
           </mc:Choice>
-          <mc:Fallback>
+          <mc:Fallback xmlns:w16se="http://schemas.microsoft.com/office/word/2015/wordml/symex" xmlns:w16cid="http://schemas.microsoft.com/office/word/2016/wordml/cid" xmlns:am3d="http://schemas.microsoft.com/office/drawing/2017/model3d" xmlns:aink="http://schemas.microsoft.com/office/drawing/2016/ink" xmlns:cx8="http://schemas.microsoft.com/office/drawing/2016/5/14/chartex" xmlns:cx7="http://schemas.microsoft.com/office/drawing/2016/5/13/chartex" xmlns:cx6="http://schemas.microsoft.com/office/drawing/2016/5/12/chartex" xmlns:cx5="http://schemas.microsoft.com/office/drawing/2016/5/11/chartex" xmlns:cx4="http://schemas.microsoft.com/office/drawing/2016/5/10/chartex" xmlns:cx3="http://schemas.microsoft.com/office/drawing/2016/5/9/chartex" xmlns:cx2="http://schemas.microsoft.com/office/drawing/2015/10/21/chartex" xmlns:cx1="http://schemas.microsoft.com/office/drawing/2015/9/8/chartex" xmlns:cx="http://schemas.microsoft.com/office/drawing/2014/chartex">
             <w:pict>
-              <v:shape w14:anchorId="350CB839" id="Casella di testo 13" o:spid="_x0000_s1029" type="#_x0000_t202" style="position:absolute;left:0;text-align:left;margin-left:10.05pt;margin-top:264.6pt;width:497.95pt;height:.05pt;z-index:251680768;visibility:visible;mso-wrap-style:square;mso-wrap-distance-left:9pt;mso-wrap-distance-top:0;mso-wrap-distance-right:9pt;mso-wrap-distance-bottom:0;mso-position-horizontal:absolute;mso-position-horizontal-relative:text;mso-position-vertical:absolute;mso-position-vertical-relative:text;v-text-anchor:top" o:gfxdata="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" stroked="f">
+              <v:shape w14:anchorId="350CB839" id="Casella di testo 13" o:spid="_x0000_s1029" type="#_x0000_t202" style="position:absolute;left:0;text-align:left;margin-left:10.05pt;margin-top:264.6pt;width:497.95pt;height:.05pt;z-index:251680768;visibility:visible;mso-wrap-style:square;mso-wrap-distance-left:9pt;mso-wrap-distance-top:0;mso-wrap-distance-right:9pt;mso-wrap-distance-bottom:0;mso-position-horizontal:absolute;mso-position-horizontal-relative:text;mso-position-vertical:absolute;mso-position-vertical-relative:text;v-text-anchor:top" o:gfxdata="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" stroked="f">
                 <v:textbox style="mso-fit-shape-to-text:t" inset="0,0,0,0">
                   <w:txbxContent>
                     <w:p>
@@ -6984,9 +6977,9 @@
               </wp:anchor>
             </w:drawing>
           </mc:Choice>
-          <mc:Fallback>
+          <mc:Fallback xmlns:w16se="http://schemas.microsoft.com/office/word/2015/wordml/symex" xmlns:w16cid="http://schemas.microsoft.com/office/word/2016/wordml/cid" xmlns:am3d="http://schemas.microsoft.com/office/drawing/2017/model3d" xmlns:aink="http://schemas.microsoft.com/office/drawing/2016/ink" xmlns:cx8="http://schemas.microsoft.com/office/drawing/2016/5/14/chartex" xmlns:cx7="http://schemas.microsoft.com/office/drawing/2016/5/13/chartex" xmlns:cx6="http://schemas.microsoft.com/office/drawing/2016/5/12/chartex" xmlns:cx5="http://schemas.microsoft.com/office/drawing/2016/5/11/chartex" xmlns:cx4="http://schemas.microsoft.com/office/drawing/2016/5/10/chartex" xmlns:cx3="http://schemas.microsoft.com/office/drawing/2016/5/9/chartex" xmlns:cx2="http://schemas.microsoft.com/office/drawing/2015/10/21/chartex" xmlns:cx1="http://schemas.microsoft.com/office/drawing/2015/9/8/chartex" xmlns:cx="http://schemas.microsoft.com/office/drawing/2014/chartex">
             <w:pict>
-              <v:shape w14:anchorId="5598F876" id="Casella di testo 16" o:spid="_x0000_s1030" type="#_x0000_t202" style="position:absolute;margin-left:-.2pt;margin-top:424.75pt;width:481.6pt;height:.05pt;z-index:251670528;visibility:visible;mso-wrap-style:square;mso-wrap-distance-left:9pt;mso-wrap-distance-top:0;mso-wrap-distance-right:9pt;mso-wrap-distance-bottom:0;mso-position-horizontal:absolute;mso-position-horizontal-relative:text;mso-position-vertical:absolute;mso-position-vertical-relative:text;v-text-anchor:top" o:gfxdata="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" stroked="f">
+              <v:shape w14:anchorId="5598F876" id="Casella di testo 16" o:spid="_x0000_s1030" type="#_x0000_t202" style="position:absolute;margin-left:-.2pt;margin-top:424.75pt;width:481.6pt;height:.05pt;z-index:251670528;visibility:visible;mso-wrap-style:square;mso-wrap-distance-left:9pt;mso-wrap-distance-top:0;mso-wrap-distance-right:9pt;mso-wrap-distance-bottom:0;mso-position-horizontal:absolute;mso-position-horizontal-relative:text;mso-position-vertical:absolute;mso-position-vertical-relative:text;v-text-anchor:top" o:gfxdata="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" stroked="f">
                 <v:textbox style="mso-fit-shape-to-text:t" inset="0,0,0,0">
                   <w:txbxContent>
                     <w:p>
@@ -7311,7 +7304,23 @@
           <w:szCs w:val="20"/>
           <w:lang w:val="en-US"/>
         </w:rPr>
-        <w:t>: the mobile application is the most comfortable way for a user to have access to the services and  the web application has been chosen instead of a website because the services are most concerned in the interaction with the third party</w:t>
+        <w:t xml:space="preserve">: the mobile application is the most comfortable way for a user to </w:t>
+      </w:r>
+      <w:r>
+        <w:rPr>
+          <w:rFonts w:cs="Times New Roman"/>
+          <w:szCs w:val="20"/>
+          <w:lang w:val="en-US"/>
+        </w:rPr>
+        <w:t xml:space="preserve">have access to the services and </w:t>
+      </w:r>
+      <w:r>
+        <w:rPr>
+          <w:rFonts w:cs="Times New Roman"/>
+          <w:szCs w:val="20"/>
+          <w:lang w:val="en-US"/>
+        </w:rPr>
+        <w:t>the web application has been chosen instead of a website because the services are most concerned in the interaction with the third party</w:t>
       </w:r>
       <w:r>
         <w:rPr>
@@ -7399,8 +7408,6 @@
         </w:rPr>
         <w:t>Users communicate with the application server to retrieve their own data and stats, to report an emergency or to enroll or follow a competition. Third parties communicate with the web server to retrieve users’ data, receive emergency reports or organize run competitions.</w:t>
       </w:r>
-      <w:bookmarkStart w:id="0" w:name="_GoBack"/>
-      <w:bookmarkEnd w:id="0"/>
     </w:p>
     <w:p>
       <w:pPr>
@@ -7649,33 +7656,23 @@
           <w:szCs w:val="20"/>
           <w:lang w:val="en-US"/>
         </w:rPr>
-        <w:t xml:space="preserve">. </w:t>
-      </w:r>
-      <w:proofErr w:type="spellStart"/>
-      <w:r>
-        <w:rPr>
-          <w:rFonts w:cs="Times New Roman"/>
-          <w:szCs w:val="20"/>
-          <w:lang w:val="en-US"/>
-        </w:rPr>
-        <w:t>However</w:t>
-      </w:r>
-      <w:proofErr w:type="spellEnd"/>
-      <w:r>
-        <w:rPr>
-          <w:rFonts w:cs="Times New Roman"/>
-          <w:szCs w:val="20"/>
-          <w:lang w:val="en-US"/>
-        </w:rPr>
-        <w:t xml:space="preserve"> </w:t>
-      </w:r>
-      <w:r>
-        <w:rPr>
-          <w:rFonts w:cs="Times New Roman"/>
-          <w:szCs w:val="20"/>
-          <w:lang w:val="en-US"/>
-        </w:rPr>
-        <w:t xml:space="preserve">for future releases an hybrid approach </w:t>
+        <w:t xml:space="preserve">. However </w:t>
+      </w:r>
+      <w:r>
+        <w:rPr>
+          <w:rFonts w:cs="Times New Roman"/>
+          <w:szCs w:val="20"/>
+          <w:lang w:val="en-US"/>
+        </w:rPr>
+        <w:t>for future releases a</w:t>
+      </w:r>
+      <w:r>
+        <w:rPr>
+          <w:rFonts w:cs="Times New Roman"/>
+          <w:szCs w:val="20"/>
+          <w:lang w:val="en-US"/>
+        </w:rPr>
+        <w:t xml:space="preserve"> hybrid approach </w:t>
       </w:r>
       <w:r>
         <w:rPr>
@@ -8406,6 +8403,7 @@
         <w:t xml:space="preserve">), the health status (that contains all the health parameters of the user) and the location. The Router forwards that data to </w:t>
       </w:r>
       <w:proofErr w:type="spellStart"/>
+      <w:proofErr w:type="gramStart"/>
       <w:r>
         <w:rPr>
           <w:rFonts w:cs="Times New Roman"/>
@@ -8421,7 +8419,16 @@
           <w:szCs w:val="20"/>
           <w:lang w:val="en-US"/>
         </w:rPr>
-        <w:t xml:space="preserve">, that queries the database in order to get all the third parties that provide emergency assistance services. In particular, </w:t>
+        <w:t>, that</w:t>
+      </w:r>
+      <w:proofErr w:type="gramEnd"/>
+      <w:r>
+        <w:rPr>
+          <w:rFonts w:cs="Times New Roman"/>
+          <w:szCs w:val="20"/>
+          <w:lang w:val="en-US"/>
+        </w:rPr>
+        <w:t xml:space="preserve"> queries the database in order to get all the third parties that provide emergency assistance services. In particular, </w:t>
       </w:r>
       <w:proofErr w:type="spellStart"/>
       <w:r>
@@ -8802,9 +8809,7 @@
           <w:lang w:val="en-US"/>
         </w:rPr>
       </w:pPr>
-    </w:p>
-    <w:p>
-      <w:pPr>
+      <w:r>
         <w:rPr>
           <w:rFonts w:cs="Times New Roman"/>
           <w:color w:val="4472C4" w:themeColor="accent1"/>
@@ -8812,7 +8817,9 @@
           <w:szCs w:val="26"/>
           <w:lang w:val="en-US"/>
         </w:rPr>
-      </w:pPr>
+        <w:lastRenderedPageBreak/>
+        <w:t>2.4.</w:t>
+      </w:r>
       <w:r>
         <w:rPr>
           <w:rFonts w:cs="Times New Roman"/>
@@ -8821,7 +8828,7 @@
           <w:szCs w:val="26"/>
           <w:lang w:val="en-US"/>
         </w:rPr>
-        <w:t>2.4.</w:t>
+        <w:t>4</w:t>
       </w:r>
       <w:r>
         <w:rPr>
@@ -8831,7 +8838,7 @@
           <w:szCs w:val="26"/>
           <w:lang w:val="en-US"/>
         </w:rPr>
-        <w:t>4</w:t>
+        <w:t xml:space="preserve"> </w:t>
       </w:r>
       <w:r>
         <w:rPr>
@@ -8841,21 +8848,12 @@
           <w:szCs w:val="26"/>
           <w:lang w:val="en-US"/>
         </w:rPr>
-        <w:t xml:space="preserve"> </w:t>
-      </w:r>
-      <w:r>
-        <w:rPr>
-          <w:rFonts w:cs="Times New Roman"/>
-          <w:color w:val="4472C4" w:themeColor="accent1"/>
-          <w:sz w:val="26"/>
-          <w:szCs w:val="26"/>
-          <w:lang w:val="en-US"/>
-        </w:rPr>
         <w:t>Organization of a run</w:t>
       </w:r>
     </w:p>
     <w:p>
       <w:pPr>
+        <w:jc w:val="center"/>
         <w:rPr>
           <w:rFonts w:cs="Times New Roman"/>
           <w:color w:val="4472C4" w:themeColor="accent1"/>
@@ -8873,7 +8871,6 @@
           <w:szCs w:val="26"/>
           <w:lang w:eastAsia="it-IT"/>
         </w:rPr>
-        <w:lastRenderedPageBreak/>
         <w:drawing>
           <wp:inline distT="0" distB="0" distL="0" distR="0">
             <wp:extent cx="4705350" cy="8509650"/>
@@ -9136,7 +9133,17 @@
           <w:szCs w:val="20"/>
           <w:lang w:val="en-US"/>
         </w:rPr>
-        <w:t xml:space="preserve"> API to fetch a map, providing starting point and ending point of the run, so that the map is </w:t>
+        <w:t xml:space="preserve"> API to fetch a map, providing starting point and ending point</w:t>
+      </w:r>
+      <w:bookmarkStart w:id="0" w:name="_GoBack"/>
+      <w:bookmarkEnd w:id="0"/>
+      <w:r>
+        <w:rPr>
+          <w:rFonts w:cs="Times New Roman"/>
+          <w:szCs w:val="20"/>
+          <w:lang w:val="en-US"/>
+        </w:rPr>
+        <w:t xml:space="preserve"> of the run, so that the map is </w:t>
       </w:r>
       <w:r>
         <w:rPr>
@@ -9168,7 +9175,23 @@
           <w:szCs w:val="20"/>
           <w:lang w:val="en-US"/>
         </w:rPr>
-        <w:t>showed to the third party, that select</w:t>
+        <w:t xml:space="preserve">showed to the third party, </w:t>
+      </w:r>
+      <w:r>
+        <w:rPr>
+          <w:rFonts w:cs="Times New Roman"/>
+          <w:szCs w:val="20"/>
+          <w:lang w:val="en-US"/>
+        </w:rPr>
+        <w:t>which</w:t>
+      </w:r>
+      <w:r>
+        <w:rPr>
+          <w:rFonts w:cs="Times New Roman"/>
+          <w:szCs w:val="20"/>
+          <w:lang w:val="en-US"/>
+        </w:rPr>
+        <w:t xml:space="preserve"> select</w:t>
       </w:r>
       <w:r>
         <w:rPr>
@@ -9679,7 +9702,23 @@
           <w:szCs w:val="20"/>
           <w:lang w:val="en-US"/>
         </w:rPr>
-        <w:t>, that queries the database and gets the ongoing runs</w:t>
+        <w:t xml:space="preserve">, </w:t>
+      </w:r>
+      <w:r>
+        <w:rPr>
+          <w:rFonts w:cs="Times New Roman"/>
+          <w:szCs w:val="20"/>
+          <w:lang w:val="en-US"/>
+        </w:rPr>
+        <w:t>which</w:t>
+      </w:r>
+      <w:r>
+        <w:rPr>
+          <w:rFonts w:cs="Times New Roman"/>
+          <w:szCs w:val="20"/>
+          <w:lang w:val="en-US"/>
+        </w:rPr>
+        <w:t xml:space="preserve"> queries the database and gets the ongoing runs</w:t>
       </w:r>
       <w:r>
         <w:rPr>
@@ -9847,7 +9886,23 @@
           <w:szCs w:val="20"/>
           <w:lang w:val="en-US"/>
         </w:rPr>
-        <w:t xml:space="preserve"> in order to let the user see where the runners are. This process, that starts with </w:t>
+        <w:t xml:space="preserve"> in order to let the user see where the runners are. This process, </w:t>
+      </w:r>
+      <w:r>
+        <w:rPr>
+          <w:rFonts w:cs="Times New Roman"/>
+          <w:szCs w:val="20"/>
+          <w:lang w:val="en-US"/>
+        </w:rPr>
+        <w:t>which</w:t>
+      </w:r>
+      <w:r>
+        <w:rPr>
+          <w:rFonts w:cs="Times New Roman"/>
+          <w:szCs w:val="20"/>
+          <w:lang w:val="en-US"/>
+        </w:rPr>
+        <w:t xml:space="preserve"> starts with </w:t>
       </w:r>
       <w:proofErr w:type="spellStart"/>
       <w:r>
@@ -10196,7 +10251,13 @@
         <w:rPr>
           <w:lang w:val="en-US"/>
         </w:rPr>
-        <w:t xml:space="preserve"> a unique ID, that is also the primary key that identifies them in the database. Those IDs are assigned by the server when they are saved into the database. However, as it can be seen, the interface </w:t>
+        <w:t xml:space="preserve"> a unique ID</w:t>
+      </w:r>
+      <w:r>
+        <w:rPr>
+          <w:lang w:val="en-US"/>
+        </w:rPr>
+        <w:t xml:space="preserve"> that is also the primary key that identifies them in the database. Those IDs are assigned by the server when they are saved into the database. However, as it can be seen, the interface </w:t>
       </w:r>
       <w:proofErr w:type="spellStart"/>
       <w:r>
@@ -10213,8 +10274,10 @@
         <w:t xml:space="preserve"> offers for example the method </w:t>
       </w:r>
       <w:proofErr w:type="spellStart"/>
-      <w:r>
-        <w:rPr>
+      <w:proofErr w:type="gramStart"/>
+      <w:r>
+        <w:rPr>
+          <w:i/>
           <w:lang w:val="en-US"/>
         </w:rPr>
         <w:t>forwardSubscription</w:t>
@@ -10222,9 +10285,18 @@
       <w:proofErr w:type="spellEnd"/>
       <w:r>
         <w:rPr>
-          <w:lang w:val="en-US"/>
-        </w:rPr>
-        <w:t>(subscription: Subscription)</w:t>
+          <w:i/>
+          <w:lang w:val="en-US"/>
+        </w:rPr>
+        <w:t>(</w:t>
+      </w:r>
+      <w:proofErr w:type="gramEnd"/>
+      <w:r>
+        <w:rPr>
+          <w:i/>
+          <w:lang w:val="en-US"/>
+        </w:rPr>
+        <w:t>subscription: Subscription)</w:t>
       </w:r>
       <w:r>
         <w:rPr>
@@ -10348,8 +10420,10 @@
         <w:t xml:space="preserve"> signs up (</w:t>
       </w:r>
       <w:proofErr w:type="spellStart"/>
-      <w:r>
-        <w:rPr>
+      <w:proofErr w:type="gramStart"/>
+      <w:r>
+        <w:rPr>
+          <w:i/>
           <w:lang w:val="en-US"/>
         </w:rPr>
         <w:t>forwardSignUpData</w:t>
@@ -10357,13 +10431,16 @@
       <w:proofErr w:type="spellEnd"/>
       <w:r>
         <w:rPr>
+          <w:i/>
           <w:lang w:val="en-US"/>
         </w:rPr>
         <w:t>(</w:t>
       </w:r>
       <w:proofErr w:type="spellStart"/>
-      <w:r>
-        <w:rPr>
+      <w:proofErr w:type="gramEnd"/>
+      <w:r>
+        <w:rPr>
+          <w:i/>
           <w:lang w:val="en-US"/>
         </w:rPr>
         <w:t>thirdParty</w:t>
@@ -10371,6 +10448,7 @@
       <w:proofErr w:type="spellEnd"/>
       <w:r>
         <w:rPr>
+          <w:i/>
           <w:lang w:val="en-US"/>
         </w:rPr>
         <w:t xml:space="preserve">: </w:t>
@@ -10378,6 +10456,7 @@
       <w:proofErr w:type="spellStart"/>
       <w:r>
         <w:rPr>
+          <w:i/>
           <w:lang w:val="en-US"/>
         </w:rPr>
         <w:t>ThirdParty</w:t>
@@ -10385,6 +10464,7 @@
       <w:proofErr w:type="spellEnd"/>
       <w:r>
         <w:rPr>
+          <w:i/>
           <w:lang w:val="en-US"/>
         </w:rPr>
         <w:t>)</w:t>
@@ -10398,12 +10478,14 @@
       <w:proofErr w:type="spellStart"/>
       <w:r>
         <w:rPr>
+          <w:i/>
           <w:lang w:val="en-US"/>
         </w:rPr>
         <w:t>signUp</w:t>
       </w:r>
       <w:r>
         <w:rPr>
+          <w:i/>
           <w:lang w:val="en-US"/>
         </w:rPr>
         <w:t>ThirdParty</w:t>
@@ -10411,6 +10493,7 @@
       <w:proofErr w:type="spellEnd"/>
       <w:r>
         <w:rPr>
+          <w:i/>
           <w:lang w:val="en-US"/>
         </w:rPr>
         <w:t>(</w:t>
@@ -10418,6 +10501,7 @@
       <w:proofErr w:type="spellStart"/>
       <w:r>
         <w:rPr>
+          <w:i/>
           <w:lang w:val="en-US"/>
         </w:rPr>
         <w:t>thirdParty</w:t>
@@ -10425,6 +10509,7 @@
       <w:proofErr w:type="spellEnd"/>
       <w:r>
         <w:rPr>
+          <w:i/>
           <w:lang w:val="en-US"/>
         </w:rPr>
         <w:t xml:space="preserve">: </w:t>
@@ -10432,6 +10517,7 @@
       <w:proofErr w:type="spellStart"/>
       <w:r>
         <w:rPr>
+          <w:i/>
           <w:lang w:val="en-US"/>
         </w:rPr>
         <w:t>ThirdParty</w:t>
@@ -10439,9 +10525,16 @@
       <w:proofErr w:type="spellEnd"/>
       <w:r>
         <w:rPr>
-          <w:lang w:val="en-US"/>
-        </w:rPr>
-        <w:t>) respectively</w:t>
+          <w:i/>
+          <w:lang w:val="en-US"/>
+        </w:rPr>
+        <w:t>)</w:t>
+      </w:r>
+      <w:r>
+        <w:rPr>
+          <w:lang w:val="en-US"/>
+        </w:rPr>
+        <w:t xml:space="preserve"> respectively</w:t>
       </w:r>
       <w:r>
         <w:rPr>
@@ -10502,6 +10595,7 @@
       <w:proofErr w:type="spellStart"/>
       <w:r>
         <w:rPr>
+          <w:i/>
           <w:lang w:val="en-US"/>
         </w:rPr>
         <w:t>forwardSignUpData</w:t>
@@ -10835,6 +10929,7 @@
       <w:proofErr w:type="spellStart"/>
       <w:r>
         <w:rPr>
+          <w:i/>
           <w:lang w:val="en-US"/>
         </w:rPr>
         <w:t>notifyNewDataInserted</w:t>
@@ -11177,7 +11272,7 @@
           <w:ilvl w:val="0"/>
           <w:numId w:val="21"/>
         </w:numPr>
-        <w:spacing w:after="160" w:line="259" w:lineRule="auto"/>
+        <w:spacing w:after="160"/>
         <w:ind w:left="1440"/>
         <w:jc w:val="both"/>
         <w:rPr>
@@ -11189,6 +11284,24 @@
           <w:lang w:val="en-US"/>
         </w:rPr>
         <w:t>Uniform interface</w:t>
+      </w:r>
+      <w:r>
+        <w:rPr>
+          <w:lang w:val="en-US"/>
+        </w:rPr>
+        <w:t>: the goal is to have a common ap</w:t>
+      </w:r>
+      <w:r>
+        <w:rPr>
+          <w:lang w:val="en-US"/>
+        </w:rPr>
+        <w:t xml:space="preserve">proach to access the resources, </w:t>
+      </w:r>
+      <w:r>
+        <w:rPr>
+          <w:lang w:val="en-US"/>
+        </w:rPr>
+        <w:t>so that being familiar with one API means being familiar with all the other APIs.</w:t>
       </w:r>
     </w:p>
     <w:p>
@@ -11198,7 +11311,7 @@
           <w:ilvl w:val="0"/>
           <w:numId w:val="21"/>
         </w:numPr>
-        <w:spacing w:after="160" w:line="259" w:lineRule="auto"/>
+        <w:spacing w:after="160"/>
         <w:ind w:left="1440"/>
         <w:jc w:val="both"/>
         <w:rPr>
@@ -11209,7 +11322,14 @@
         <w:rPr>
           <w:lang w:val="en-US"/>
         </w:rPr>
+        <w:lastRenderedPageBreak/>
         <w:t>Client-server</w:t>
+      </w:r>
+      <w:r>
+        <w:rPr>
+          <w:lang w:val="en-US"/>
+        </w:rPr>
+        <w:t>: client and server are two different entities, which evolve separately without any dependency.</w:t>
       </w:r>
     </w:p>
     <w:p>
@@ -11219,7 +11339,7 @@
           <w:ilvl w:val="0"/>
           <w:numId w:val="21"/>
         </w:numPr>
-        <w:spacing w:after="160" w:line="259" w:lineRule="auto"/>
+        <w:spacing w:after="160"/>
         <w:ind w:left="1440"/>
         <w:jc w:val="both"/>
         <w:rPr>
@@ -11231,6 +11351,12 @@
           <w:lang w:val="en-US"/>
         </w:rPr>
         <w:t>Stateless</w:t>
+      </w:r>
+      <w:r>
+        <w:rPr>
+          <w:lang w:val="en-US"/>
+        </w:rPr>
+        <w:t>: the client is responsible for managing the state of the application and this entails a simpler server design: e.g. if a client dies during the communication, the system does not need to clean up the server’s state.</w:t>
       </w:r>
     </w:p>
     <w:p>
@@ -11240,7 +11366,7 @@
           <w:ilvl w:val="0"/>
           <w:numId w:val="21"/>
         </w:numPr>
-        <w:spacing w:after="160" w:line="259" w:lineRule="auto"/>
+        <w:spacing w:after="160"/>
         <w:ind w:left="1440"/>
         <w:jc w:val="both"/>
         <w:rPr>
@@ -11252,6 +11378,12 @@
           <w:lang w:val="en-US"/>
         </w:rPr>
         <w:t>Cacheable</w:t>
+      </w:r>
+      <w:r>
+        <w:rPr>
+          <w:lang w:val="en-US"/>
+        </w:rPr>
+        <w:t xml:space="preserve">: this allows to avoid some interactions between the client and the server, speeding up the communication. </w:t>
       </w:r>
     </w:p>
     <w:p>
@@ -11261,7 +11393,7 @@
           <w:ilvl w:val="0"/>
           <w:numId w:val="21"/>
         </w:numPr>
-        <w:spacing w:after="160" w:line="259" w:lineRule="auto"/>
+        <w:spacing w:after="160"/>
         <w:ind w:left="1440"/>
         <w:jc w:val="both"/>
         <w:rPr>
@@ -11272,8 +11404,37 @@
         <w:rPr>
           <w:lang w:val="en-US"/>
         </w:rPr>
-        <w:lastRenderedPageBreak/>
         <w:t>Layered system</w:t>
+      </w:r>
+      <w:r>
+        <w:rPr>
+          <w:lang w:val="en-US"/>
+        </w:rPr>
+        <w:t>: the advantages of this choice are better described later, but substantially this allow</w:t>
+      </w:r>
+      <w:r>
+        <w:rPr>
+          <w:lang w:val="en-US"/>
+        </w:rPr>
+        <w:t>s</w:t>
+      </w:r>
+      <w:r>
+        <w:rPr>
+          <w:lang w:val="en-US"/>
+        </w:rPr>
+        <w:t xml:space="preserve"> to </w:t>
+      </w:r>
+      <w:r>
+        <w:rPr>
+          <w:lang w:val="en-US"/>
+        </w:rPr>
+        <w:t xml:space="preserve">have a more flexible </w:t>
+      </w:r>
+      <w:r>
+        <w:rPr>
+          <w:lang w:val="en-US"/>
+        </w:rPr>
+        <w:t>architecture and also to handle the security of the system, by inserting firewalls and proxies.</w:t>
       </w:r>
     </w:p>
     <w:p>
@@ -11377,6 +11538,22 @@
         <w:rPr>
           <w:lang w:val="en-US"/>
         </w:rPr>
+        <w:t>A multilayered architecture is a client-server architecture in which presentation, application processing and data management functions are physically separated.</w:t>
+      </w:r>
+    </w:p>
+    <w:p>
+      <w:pPr>
+        <w:pStyle w:val="Paragrafoelenco"/>
+        <w:ind w:left="360"/>
+        <w:jc w:val="both"/>
+        <w:rPr>
+          <w:lang w:val="en-US"/>
+        </w:rPr>
+      </w:pPr>
+      <w:r>
+        <w:rPr>
+          <w:lang w:val="en-US"/>
+        </w:rPr>
         <w:t>We choose a multitier archite</w:t>
       </w:r>
       <w:r>
@@ -11428,21 +11605,7 @@
         <w:rPr>
           <w:b/>
         </w:rPr>
-        <w:t xml:space="preserve">Model </w:t>
-      </w:r>
-      <w:proofErr w:type="spellStart"/>
-      <w:r>
-        <w:rPr>
-          <w:b/>
-        </w:rPr>
-        <w:t>View</w:t>
-      </w:r>
-      <w:proofErr w:type="spellEnd"/>
-      <w:r>
-        <w:rPr>
-          <w:b/>
-        </w:rPr>
-        <w:t xml:space="preserve"> Controller (MVC)</w:t>
+        <w:t>Model View Controller (MVC)</w:t>
       </w:r>
     </w:p>
     <w:p>
@@ -11464,13 +11627,7 @@
         <w:rPr>
           <w:lang w:val="en-US"/>
         </w:rPr>
-        <w:t>We</w:t>
-      </w:r>
-      <w:r>
-        <w:rPr>
-          <w:lang w:val="en-US"/>
-        </w:rPr>
-        <w:t xml:space="preserve"> decided to use this pattern in order to guarantee the reusability of code and also to promote a parallel development as much as possible. </w:t>
+        <w:t>MVC is one of the most quoted design pattern, which separates an application into multiple layers of functionalities: the model, the controller and the view. This is done in order to split the internal representation of information from the ways that information is presented to the user.</w:t>
       </w:r>
     </w:p>
     <w:p>
@@ -11486,7 +11643,13 @@
         <w:rPr>
           <w:lang w:val="en-US"/>
         </w:rPr>
-        <w:t>MVC, indeed, with the separation of concerns allows flexibility and opens up the doors to other design approaches, which without it would be difficult to use.</w:t>
+        <w:t>We</w:t>
+      </w:r>
+      <w:r>
+        <w:rPr>
+          <w:lang w:val="en-US"/>
+        </w:rPr>
+        <w:t xml:space="preserve"> decided to use this pattern in order to guarantee the reusability of code and also to promote a parallel development as much as possible. </w:t>
       </w:r>
     </w:p>
     <w:p>
@@ -11502,327 +11665,53 @@
         <w:rPr>
           <w:lang w:val="en-US"/>
         </w:rPr>
+        <w:lastRenderedPageBreak/>
+        <w:t>MVC, indeed, with the separation of concerns allows flexibility and opens up the doors to other design approaches, which without it would be difficult to use.</w:t>
+      </w:r>
+    </w:p>
+    <w:p>
+      <w:pPr>
+        <w:pStyle w:val="Paragrafoelenco"/>
+        <w:ind w:left="360"/>
+        <w:jc w:val="both"/>
+        <w:rPr>
+          <w:lang w:val="en-US"/>
+        </w:rPr>
+      </w:pPr>
+      <w:r>
+        <w:rPr>
+          <w:lang w:val="en-US"/>
+        </w:rPr>
         <w:t>In our case, the clients represent the front-end, i.e. the view, that interact with the controller, through which the information flows to and from the database, namely, the model.</w:t>
       </w:r>
     </w:p>
     <w:p>
       <w:pPr>
+        <w:pStyle w:val="Paragrafoelenco"/>
+        <w:ind w:left="360"/>
         <w:jc w:val="both"/>
         <w:rPr>
-          <w:b/>
-          <w:lang w:val="en-US"/>
-        </w:rPr>
-      </w:pPr>
-    </w:p>
-    <w:p>
-      <w:pPr>
-        <w:jc w:val="both"/>
-        <w:rPr>
-          <w:rFonts w:cs="Times New Roman"/>
-          <w:color w:val="4472C4" w:themeColor="accent1"/>
-          <w:sz w:val="30"/>
-          <w:szCs w:val="30"/>
-          <w:lang w:val="en-US"/>
-        </w:rPr>
-      </w:pPr>
-      <w:r>
-        <w:rPr>
-          <w:rFonts w:cs="Times New Roman"/>
-          <w:color w:val="4472C4" w:themeColor="accent1"/>
-          <w:sz w:val="30"/>
-          <w:szCs w:val="30"/>
-          <w:lang w:val="en-US"/>
-        </w:rPr>
-        <w:t xml:space="preserve">2.7 </w:t>
-      </w:r>
-      <w:r>
-        <w:rPr>
-          <w:rFonts w:cs="Times New Roman"/>
-          <w:color w:val="4472C4" w:themeColor="accent1"/>
-          <w:sz w:val="30"/>
-          <w:szCs w:val="30"/>
-          <w:lang w:val="en-US"/>
-        </w:rPr>
-        <w:t>Other design decisions</w:t>
-      </w:r>
-    </w:p>
-    <w:p>
-      <w:pPr>
-        <w:jc w:val="both"/>
-        <w:rPr>
-          <w:u w:val="single"/>
-          <w:lang w:val="en-US"/>
-        </w:rPr>
-      </w:pPr>
-      <w:r>
-        <w:rPr>
-          <w:u w:val="single"/>
-          <w:lang w:val="en-US"/>
-        </w:rPr>
-        <w:t>Thin client</w:t>
-      </w:r>
-    </w:p>
-    <w:p>
-      <w:pPr>
-        <w:jc w:val="both"/>
-        <w:rPr>
-          <w:lang w:val="en-US"/>
-        </w:rPr>
-      </w:pPr>
-      <w:r>
-        <w:rPr>
-          <w:lang w:val="en-US"/>
-        </w:rPr>
-        <w:t>We opted for a thin client to maintain the line of thought underlined till now. Indeed, this allow us to have an architecture in which the client is designed to communicate with a server, where the real logic is implemented.</w:t>
-      </w:r>
-      <w:r>
-        <w:rPr>
-          <w:lang w:val="en-US"/>
-        </w:rPr>
-        <w:t xml:space="preserve"> However, it is true that we don’t rely on external services to collect the data necessary to provide the application’s services (like Google Fit, Fitbit etc.)</w:t>
-      </w:r>
-      <w:r>
-        <w:rPr>
-          <w:lang w:val="en-US"/>
-        </w:rPr>
-        <w:t xml:space="preserve">, but instead we have our </w:t>
-      </w:r>
-      <w:proofErr w:type="spellStart"/>
-      <w:r>
-        <w:rPr>
-          <w:lang w:val="en-US"/>
-        </w:rPr>
-        <w:t>DataCollectionManager</w:t>
-      </w:r>
-      <w:proofErr w:type="spellEnd"/>
-      <w:r>
-        <w:rPr>
-          <w:lang w:val="en-US"/>
-        </w:rPr>
-        <w:t xml:space="preserve"> component which plays this role. For this reason, our client does not really </w:t>
-      </w:r>
-      <w:r>
-        <w:rPr>
-          <w:lang w:val="en-US"/>
-        </w:rPr>
-        <w:lastRenderedPageBreak/>
-        <w:t>respect the thin client paradigm: it could be considered a hybrid version, even if certainly more thin than thick.</w:t>
-      </w:r>
-    </w:p>
-    <w:p>
-      <w:pPr>
-        <w:jc w:val="both"/>
-        <w:rPr>
-          <w:lang w:val="en-US"/>
-        </w:rPr>
-      </w:pPr>
-      <w:r>
-        <w:rPr>
-          <w:lang w:val="en-US"/>
-        </w:rPr>
-        <w:t xml:space="preserve">This choice has also its advantages. </w:t>
-      </w:r>
-      <w:r>
-        <w:rPr>
-          <w:lang w:val="en-US"/>
-        </w:rPr>
-        <w:t>Thin clients are strictly dependent on a network connection,</w:t>
-      </w:r>
-      <w:r>
-        <w:rPr>
-          <w:lang w:val="en-US"/>
-        </w:rPr>
-        <w:t xml:space="preserve"> and in our case this is not an issue, since </w:t>
-      </w:r>
-      <w:r>
-        <w:rPr>
-          <w:lang w:val="en-US"/>
-        </w:rPr>
-        <w:t>the</w:t>
-      </w:r>
-      <w:r>
-        <w:rPr>
-          <w:lang w:val="en-US"/>
-        </w:rPr>
-        <w:t xml:space="preserve"> application was conceived to operate most of the time</w:t>
-      </w:r>
-      <w:r>
-        <w:rPr>
-          <w:lang w:val="en-US"/>
-        </w:rPr>
-        <w:t xml:space="preserve"> online</w:t>
-      </w:r>
-      <w:r>
-        <w:rPr>
-          <w:lang w:val="en-US"/>
-        </w:rPr>
-        <w:t>. Nevertheless, especially with mobile devices, it could happen that the network connection is not available, so it is extremely important to guarantee to the users the possibility to use at least some of the offered services offline</w:t>
-      </w:r>
-      <w:r>
-        <w:rPr>
-          <w:lang w:val="en-US"/>
-        </w:rPr>
-        <w:t>.</w:t>
-      </w:r>
-    </w:p>
-    <w:p>
-      <w:pPr>
-        <w:jc w:val="both"/>
-        <w:rPr>
-          <w:lang w:val="en-US"/>
-        </w:rPr>
-      </w:pPr>
-      <w:r>
-        <w:rPr>
-          <w:lang w:val="en-US"/>
-        </w:rPr>
-        <w:t xml:space="preserve">It is worth mentioning that there is </w:t>
-      </w:r>
-      <w:r>
-        <w:rPr>
-          <w:lang w:val="en-US"/>
-        </w:rPr>
-        <w:t xml:space="preserve">also another </w:t>
-      </w:r>
-      <w:r>
-        <w:rPr>
-          <w:lang w:val="en-US"/>
-        </w:rPr>
-        <w:t>exception, which consists of using the Google Maps API internally to the client when the service which allows to watch a run and visualize the runners in real time on the map is in use. This has been decided to avoid to overload the server.</w:t>
-      </w:r>
-    </w:p>
-    <w:p>
-      <w:pPr>
-        <w:jc w:val="both"/>
-        <w:rPr>
-          <w:lang w:val="en-US"/>
-        </w:rPr>
-      </w:pPr>
-    </w:p>
-    <w:p>
-      <w:pPr>
-        <w:jc w:val="both"/>
-        <w:rPr>
-          <w:u w:val="single"/>
-          <w:lang w:val="en-US"/>
-        </w:rPr>
-      </w:pPr>
-      <w:r>
-        <w:rPr>
-          <w:u w:val="single"/>
-          <w:lang w:val="en-US"/>
-        </w:rPr>
-        <w:t>Relational database</w:t>
-      </w:r>
-    </w:p>
-    <w:p>
-      <w:pPr>
-        <w:jc w:val="both"/>
-        <w:rPr>
-          <w:lang w:val="en-US"/>
-        </w:rPr>
-      </w:pPr>
-      <w:r>
-        <w:rPr>
-          <w:lang w:val="en-US"/>
-        </w:rPr>
-        <w:t>Relational databases are a good choice when there is the need to deal with several transactions and when the data are linked by some relationships (users, third parties, runs etc.). This fits perfectly for our purposes, which can be catalogued as data analysis.</w:t>
-      </w:r>
-    </w:p>
-    <w:p>
-      <w:pPr>
-        <w:jc w:val="both"/>
-        <w:rPr>
-          <w:b/>
-          <w:lang w:val="en-US"/>
-        </w:rPr>
-      </w:pPr>
-    </w:p>
-    <w:p>
-      <w:pPr>
-        <w:jc w:val="both"/>
-        <w:rPr>
-          <w:lang w:val="en-US"/>
-        </w:rPr>
-      </w:pPr>
-      <w:r>
-        <w:rPr>
-          <w:highlight w:val="green"/>
-          <w:lang w:val="en-US"/>
-        </w:rPr>
-        <w:t xml:space="preserve">&lt;Other more low level design patterns, like façade or observer&gt; </w:t>
-      </w:r>
-    </w:p>
-    <w:p>
-      <w:pPr>
-        <w:jc w:val="both"/>
-        <w:rPr>
-          <w:b/>
-          <w:lang w:val="en-US"/>
-        </w:rPr>
-      </w:pPr>
-    </w:p>
-    <w:p>
-      <w:pPr>
-        <w:jc w:val="both"/>
-        <w:rPr>
-          <w:b/>
-          <w:lang w:val="en-US"/>
-        </w:rPr>
-      </w:pPr>
-    </w:p>
-    <w:p>
-      <w:pPr>
-        <w:jc w:val="both"/>
-        <w:rPr>
-          <w:b/>
-          <w:lang w:val="en-US"/>
-        </w:rPr>
-      </w:pPr>
-    </w:p>
-    <w:p>
-      <w:pPr>
-        <w:jc w:val="both"/>
-        <w:rPr>
-          <w:b/>
-          <w:lang w:val="en-US"/>
-        </w:rPr>
-      </w:pPr>
-    </w:p>
-    <w:p>
-      <w:pPr>
-        <w:jc w:val="both"/>
-        <w:rPr>
-          <w:b/>
-          <w:lang w:val="en-US"/>
-        </w:rPr>
-      </w:pPr>
-    </w:p>
-    <w:p>
-      <w:pPr>
-        <w:jc w:val="both"/>
-        <w:rPr>
-          <w:b/>
-          <w:lang w:val="en-US"/>
-        </w:rPr>
-      </w:pPr>
-    </w:p>
-    <w:p>
-      <w:pPr>
+          <w:lang w:val="en-US"/>
+        </w:rPr>
+      </w:pPr>
+    </w:p>
+    <w:p>
+      <w:pPr>
+        <w:pStyle w:val="Paragrafoelenco"/>
         <w:keepNext/>
-        <w:jc w:val="both"/>
+        <w:ind w:left="360"/>
+        <w:jc w:val="center"/>
       </w:pPr>
       <w:r>
         <w:rPr>
           <w:noProof/>
           <w:lang w:eastAsia="it-IT"/>
         </w:rPr>
-        <w:lastRenderedPageBreak/>
         <w:drawing>
-          <wp:inline distT="0" distB="0" distL="0" distR="0" wp14:anchorId="59698803" wp14:editId="4093CEEE">
-            <wp:extent cx="6116320" cy="8602067"/>
-            <wp:effectExtent l="0" t="0" r="0" b="8890"/>
-            <wp:docPr id="5" name="Immagine 5"/>
+          <wp:inline distT="0" distB="0" distL="0" distR="0">
+            <wp:extent cx="4748908" cy="2350348"/>
+            <wp:effectExtent l="0" t="0" r="0" b="0"/>
+            <wp:docPr id="30" name="Immagine 30"/>
             <wp:cNvGraphicFramePr>
               <a:graphicFrameLocks xmlns:a="http://schemas.openxmlformats.org/drawingml/2006/main" noChangeAspect="1"/>
             </wp:cNvGraphicFramePr>
@@ -11830,7 +11719,7 @@
               <a:graphicData uri="http://schemas.openxmlformats.org/drawingml/2006/picture">
                 <pic:pic xmlns:pic="http://schemas.openxmlformats.org/drawingml/2006/picture">
                   <pic:nvPicPr>
-                    <pic:cNvPr id="2" name="decision_tree.png"/>
+                    <pic:cNvPr id="30" name="mvc.png"/>
                     <pic:cNvPicPr/>
                   </pic:nvPicPr>
                   <pic:blipFill>
@@ -11848,7 +11737,7 @@
                   <pic:spPr>
                     <a:xfrm>
                       <a:off x="0" y="0"/>
-                      <a:ext cx="6116320" cy="8602067"/>
+                      <a:ext cx="4748908" cy="2350348"/>
                     </a:xfrm>
                     <a:prstGeom prst="rect">
                       <a:avLst/>
@@ -11866,40 +11755,293 @@
         <w:pStyle w:val="Didascalia"/>
         <w:jc w:val="center"/>
         <w:rPr>
+          <w:sz w:val="22"/>
+          <w:lang w:val="en-US"/>
+        </w:rPr>
+      </w:pPr>
+      <w:r>
+        <w:rPr>
+          <w:sz w:val="22"/>
+        </w:rPr>
+        <w:t>MVC pattern</w:t>
+      </w:r>
+    </w:p>
+    <w:p>
+      <w:pPr>
+        <w:jc w:val="both"/>
+        <w:rPr>
           <w:b/>
-          <w:sz w:val="36"/>
-          <w:lang w:val="en-US"/>
-        </w:rPr>
-      </w:pPr>
+          <w:lang w:val="en-US"/>
+        </w:rPr>
+      </w:pPr>
+    </w:p>
+    <w:p>
+      <w:pPr>
+        <w:jc w:val="both"/>
+        <w:rPr>
+          <w:rFonts w:cs="Times New Roman"/>
+          <w:color w:val="4472C4" w:themeColor="accent1"/>
+          <w:sz w:val="30"/>
+          <w:szCs w:val="30"/>
+          <w:lang w:val="en-US"/>
+        </w:rPr>
+      </w:pPr>
+      <w:r>
+        <w:rPr>
+          <w:rFonts w:cs="Times New Roman"/>
+          <w:color w:val="4472C4" w:themeColor="accent1"/>
+          <w:sz w:val="30"/>
+          <w:szCs w:val="30"/>
+          <w:lang w:val="en-US"/>
+        </w:rPr>
+        <w:t xml:space="preserve">2.7 </w:t>
+      </w:r>
+      <w:r>
+        <w:rPr>
+          <w:rFonts w:cs="Times New Roman"/>
+          <w:color w:val="4472C4" w:themeColor="accent1"/>
+          <w:sz w:val="30"/>
+          <w:szCs w:val="30"/>
+          <w:lang w:val="en-US"/>
+        </w:rPr>
+        <w:t>Other design decisions</w:t>
+      </w:r>
+    </w:p>
+    <w:p>
+      <w:pPr>
+        <w:jc w:val="both"/>
+        <w:rPr>
+          <w:u w:val="single"/>
+          <w:lang w:val="en-US"/>
+        </w:rPr>
+      </w:pPr>
+      <w:r>
+        <w:rPr>
+          <w:u w:val="single"/>
+          <w:lang w:val="en-US"/>
+        </w:rPr>
+        <w:t>Thin client</w:t>
+      </w:r>
+    </w:p>
+    <w:p>
+      <w:pPr>
+        <w:jc w:val="both"/>
+        <w:rPr>
+          <w:lang w:val="en-US"/>
+        </w:rPr>
+      </w:pPr>
+      <w:r>
+        <w:rPr>
+          <w:lang w:val="en-US"/>
+        </w:rPr>
+        <w:t>A thin client is characterized by the fact that it is primarily designed to communicate with a server: its features are produced by servers such as a cloud platform</w:t>
+      </w:r>
+      <w:r>
+        <w:rPr>
+          <w:lang w:val="en-US"/>
+        </w:rPr>
+        <w:t>.</w:t>
+      </w:r>
+    </w:p>
+    <w:p>
+      <w:pPr>
+        <w:jc w:val="both"/>
+        <w:rPr>
+          <w:lang w:val="en-US"/>
+        </w:rPr>
+      </w:pPr>
+      <w:r>
+        <w:rPr>
+          <w:lang w:val="en-US"/>
+        </w:rPr>
+        <w:t xml:space="preserve">We opted for a thin client to maintain the line of thought underlined till now. Indeed, this allow us to have an architecture in which the </w:t>
+      </w:r>
+      <w:r>
+        <w:rPr>
+          <w:lang w:val="en-US"/>
+        </w:rPr>
+        <w:t>real logic is implemented on the server</w:t>
+      </w:r>
+      <w:r>
+        <w:rPr>
+          <w:lang w:val="en-US"/>
+        </w:rPr>
+        <w:t>.</w:t>
+      </w:r>
+      <w:r>
+        <w:rPr>
+          <w:lang w:val="en-US"/>
+        </w:rPr>
+        <w:t xml:space="preserve"> However, it is true that we don’t rely on external services to collect the data necessary to provide the application’s services (like Google Fit, Fitbit etc.)</w:t>
+      </w:r>
+      <w:r>
+        <w:rPr>
+          <w:lang w:val="en-US"/>
+        </w:rPr>
+        <w:t xml:space="preserve">, but instead we have our </w:t>
+      </w:r>
+      <w:r>
+        <w:rPr>
+          <w:lang w:val="en-US"/>
+        </w:rPr>
+        <w:t>‘</w:t>
+      </w:r>
       <w:proofErr w:type="spellStart"/>
       <w:r>
         <w:rPr>
-          <w:sz w:val="22"/>
-        </w:rPr>
-        <w:t>Decision</w:t>
+          <w:lang w:val="en-US"/>
+        </w:rPr>
+        <w:t>DataCollectionManager</w:t>
       </w:r>
       <w:proofErr w:type="spellEnd"/>
       <w:r>
         <w:rPr>
-          <w:sz w:val="22"/>
-        </w:rPr>
-        <w:t xml:space="preserve"> </w:t>
-      </w:r>
-      <w:proofErr w:type="spellStart"/>
-      <w:r>
-        <w:rPr>
-          <w:sz w:val="22"/>
-        </w:rPr>
-        <w:t>Tree</w:t>
-      </w:r>
-      <w:proofErr w:type="spellEnd"/>
+          <w:lang w:val="en-US"/>
+        </w:rPr>
+        <w:t>’</w:t>
+      </w:r>
+      <w:r>
+        <w:rPr>
+          <w:lang w:val="en-US"/>
+        </w:rPr>
+        <w:t xml:space="preserve"> component which plays this role. For this reason, our client does not really respect the thin client paradigm: it could be considered a hybrid version, even if certainly more thin than thick.</w:t>
+      </w:r>
+    </w:p>
+    <w:p>
+      <w:pPr>
+        <w:jc w:val="both"/>
+        <w:rPr>
+          <w:lang w:val="en-US"/>
+        </w:rPr>
+      </w:pPr>
+      <w:r>
+        <w:rPr>
+          <w:lang w:val="en-US"/>
+        </w:rPr>
+        <w:t xml:space="preserve">This choice has also its advantages. </w:t>
+      </w:r>
+      <w:r>
+        <w:rPr>
+          <w:lang w:val="en-US"/>
+        </w:rPr>
+        <w:t>Thin clients are strictly dependent on a network connection,</w:t>
+      </w:r>
+      <w:r>
+        <w:rPr>
+          <w:lang w:val="en-US"/>
+        </w:rPr>
+        <w:t xml:space="preserve"> and in our case this is not an issue, since </w:t>
+      </w:r>
+      <w:r>
+        <w:rPr>
+          <w:lang w:val="en-US"/>
+        </w:rPr>
+        <w:t>the</w:t>
+      </w:r>
+      <w:r>
+        <w:rPr>
+          <w:lang w:val="en-US"/>
+        </w:rPr>
+        <w:t xml:space="preserve"> application was conceived to operate most of the time</w:t>
+      </w:r>
+      <w:r>
+        <w:rPr>
+          <w:lang w:val="en-US"/>
+        </w:rPr>
+        <w:t xml:space="preserve"> online</w:t>
+      </w:r>
+      <w:r>
+        <w:rPr>
+          <w:lang w:val="en-US"/>
+        </w:rPr>
+        <w:t>. Nevertheless, especially with mobile devices, it could happen that the network connection is not available, so it is extremely important to guarantee to the users the possibility to use at least some of the offered services offline</w:t>
+      </w:r>
+      <w:r>
+        <w:rPr>
+          <w:lang w:val="en-US"/>
+        </w:rPr>
+        <w:t>.</w:t>
+      </w:r>
+    </w:p>
+    <w:p>
+      <w:pPr>
+        <w:jc w:val="both"/>
+        <w:rPr>
+          <w:lang w:val="en-US"/>
+        </w:rPr>
+      </w:pPr>
+      <w:r>
+        <w:rPr>
+          <w:lang w:val="en-US"/>
+        </w:rPr>
+        <w:lastRenderedPageBreak/>
+        <w:t xml:space="preserve">It is worth mentioning that there is </w:t>
+      </w:r>
+      <w:r>
+        <w:rPr>
+          <w:lang w:val="en-US"/>
+        </w:rPr>
+        <w:t xml:space="preserve">also another </w:t>
+      </w:r>
+      <w:r>
+        <w:rPr>
+          <w:lang w:val="en-US"/>
+        </w:rPr>
+        <w:t>exception, which consists of using the Google Maps API internally to the client when the service which allows to watch a run and visualize the runners in real time on the map is in use. This has been decided to avoid to overload the server.</w:t>
+      </w:r>
+    </w:p>
+    <w:p>
+      <w:pPr>
+        <w:jc w:val="both"/>
+        <w:rPr>
+          <w:lang w:val="en-US"/>
+        </w:rPr>
+      </w:pPr>
+    </w:p>
+    <w:p>
+      <w:pPr>
+        <w:jc w:val="both"/>
+        <w:rPr>
+          <w:u w:val="single"/>
+          <w:lang w:val="en-US"/>
+        </w:rPr>
+      </w:pPr>
+      <w:r>
+        <w:rPr>
+          <w:u w:val="single"/>
+          <w:lang w:val="en-US"/>
+        </w:rPr>
+        <w:t>Relational database</w:t>
+      </w:r>
+    </w:p>
+    <w:p>
+      <w:pPr>
+        <w:jc w:val="both"/>
+        <w:rPr>
+          <w:lang w:val="en-US"/>
+        </w:rPr>
+      </w:pPr>
+      <w:r>
+        <w:rPr>
+          <w:lang w:val="en-US"/>
+        </w:rPr>
+        <w:t>Relational databases are a good choice when there is the need to deal with several transactions and when the data are linked by some relationships (users, third parties, runs etc.). This fits perfectly for our purposes, which can be catalogued as data analysis.</w:t>
+      </w:r>
+    </w:p>
+    <w:p>
+      <w:pPr>
+        <w:jc w:val="both"/>
+        <w:rPr>
+          <w:lang w:val="en-US"/>
+        </w:rPr>
+      </w:pPr>
     </w:p>
     <w:p>
       <w:pPr>
         <w:pStyle w:val="Paragrafoelenco"/>
         <w:numPr>
           <w:ilvl w:val="0"/>
-          <w:numId w:val="12"/>
+          <w:numId w:val="2"/>
         </w:numPr>
         <w:jc w:val="center"/>
         <w:rPr>
@@ -11920,7 +12062,6 @@
           <w:szCs w:val="20"/>
           <w:lang w:val="en-US"/>
         </w:rPr>
-        <w:lastRenderedPageBreak/>
         <w:t>User interface design</w:t>
       </w:r>
     </w:p>
@@ -11940,300 +12081,14 @@
         <w:rPr>
           <w:lang w:val="en-US"/>
         </w:rPr>
-        <w:t>exposed in the RASD document in the appropriate section. Here we present two UX-diagrams to show how the customer is supposed to navigate inside the application. We chose to expand only some of the possible interactions, to avoid to overcomplicate the diagram.</w:t>
-      </w:r>
-    </w:p>
-    <w:p>
-      <w:pPr>
-        <w:rPr>
-          <w:lang w:val="en-US"/>
-        </w:rPr>
-      </w:pPr>
-    </w:p>
-    <w:p>
-      <w:pPr>
-        <w:keepNext/>
-      </w:pPr>
-      <w:r>
-        <w:rPr>
-          <w:noProof/>
-          <w:lang w:eastAsia="it-IT"/>
-        </w:rPr>
-        <w:drawing>
-          <wp:inline distT="0" distB="0" distL="0" distR="0">
-            <wp:extent cx="6116320" cy="3749040"/>
-            <wp:effectExtent l="0" t="0" r="0" b="3810"/>
-            <wp:docPr id="6" name="Immagine 6"/>
-            <wp:cNvGraphicFramePr>
-              <a:graphicFrameLocks xmlns:a="http://schemas.openxmlformats.org/drawingml/2006/main" noChangeAspect="1"/>
-            </wp:cNvGraphicFramePr>
-            <a:graphic xmlns:a="http://schemas.openxmlformats.org/drawingml/2006/main">
-              <a:graphicData uri="http://schemas.openxmlformats.org/drawingml/2006/picture">
-                <pic:pic xmlns:pic="http://schemas.openxmlformats.org/drawingml/2006/picture">
-                  <pic:nvPicPr>
-                    <pic:cNvPr id="6" name="ux_diagram_user.png"/>
-                    <pic:cNvPicPr/>
-                  </pic:nvPicPr>
-                  <pic:blipFill>
-                    <a:blip r:embed="rId23">
-                      <a:extLst>
-                        <a:ext uri="{28A0092B-C50C-407E-A947-70E740481C1C}">
-                          <a14:useLocalDpi xmlns:a14="http://schemas.microsoft.com/office/drawing/2010/main" val="0"/>
-                        </a:ext>
-                      </a:extLst>
-                    </a:blip>
-                    <a:stretch>
-                      <a:fillRect/>
-                    </a:stretch>
-                  </pic:blipFill>
-                  <pic:spPr>
-                    <a:xfrm>
-                      <a:off x="0" y="0"/>
-                      <a:ext cx="6116320" cy="3749040"/>
-                    </a:xfrm>
-                    <a:prstGeom prst="rect">
-                      <a:avLst/>
-                    </a:prstGeom>
-                  </pic:spPr>
-                </pic:pic>
-              </a:graphicData>
-            </a:graphic>
-          </wp:inline>
-        </w:drawing>
-      </w:r>
-    </w:p>
-    <w:p>
-      <w:pPr>
-        <w:pStyle w:val="Didascalia"/>
-        <w:jc w:val="center"/>
-        <w:rPr>
-          <w:sz w:val="22"/>
-          <w:lang w:val="en-US"/>
-        </w:rPr>
-      </w:pPr>
-      <w:r>
-        <w:rPr>
-          <w:sz w:val="22"/>
-        </w:rPr>
-        <w:t xml:space="preserve">UX </w:t>
-      </w:r>
-      <w:proofErr w:type="spellStart"/>
-      <w:r>
-        <w:rPr>
-          <w:sz w:val="22"/>
-        </w:rPr>
-        <w:t>diagram</w:t>
-      </w:r>
-      <w:proofErr w:type="spellEnd"/>
-      <w:r>
-        <w:rPr>
-          <w:sz w:val="22"/>
-        </w:rPr>
-        <w:t>- User</w:t>
-      </w:r>
-    </w:p>
-    <w:p>
-      <w:pPr>
-        <w:jc w:val="both"/>
-        <w:rPr>
-          <w:b/>
-          <w:sz w:val="28"/>
-          <w:lang w:val="en-US"/>
-        </w:rPr>
-      </w:pPr>
-    </w:p>
-    <w:p>
-      <w:pPr>
-        <w:keepNext/>
-        <w:jc w:val="both"/>
-      </w:pPr>
-      <w:r>
-        <w:rPr>
-          <w:b/>
-          <w:noProof/>
-          <w:sz w:val="28"/>
-          <w:lang w:eastAsia="it-IT"/>
-        </w:rPr>
-        <w:lastRenderedPageBreak/>
-        <w:drawing>
-          <wp:inline distT="0" distB="0" distL="0" distR="0">
-            <wp:extent cx="6116320" cy="4254500"/>
-            <wp:effectExtent l="0" t="0" r="0" b="0"/>
-            <wp:docPr id="14" name="Immagine 14"/>
-            <wp:cNvGraphicFramePr>
-              <a:graphicFrameLocks xmlns:a="http://schemas.openxmlformats.org/drawingml/2006/main" noChangeAspect="1"/>
-            </wp:cNvGraphicFramePr>
-            <a:graphic xmlns:a="http://schemas.openxmlformats.org/drawingml/2006/main">
-              <a:graphicData uri="http://schemas.openxmlformats.org/drawingml/2006/picture">
-                <pic:pic xmlns:pic="http://schemas.openxmlformats.org/drawingml/2006/picture">
-                  <pic:nvPicPr>
-                    <pic:cNvPr id="14" name="ux_diagram_third_party.png"/>
-                    <pic:cNvPicPr/>
-                  </pic:nvPicPr>
-                  <pic:blipFill>
-                    <a:blip r:embed="rId24">
-                      <a:extLst>
-                        <a:ext uri="{28A0092B-C50C-407E-A947-70E740481C1C}">
-                          <a14:useLocalDpi xmlns:a14="http://schemas.microsoft.com/office/drawing/2010/main" val="0"/>
-                        </a:ext>
-                      </a:extLst>
-                    </a:blip>
-                    <a:stretch>
-                      <a:fillRect/>
-                    </a:stretch>
-                  </pic:blipFill>
-                  <pic:spPr>
-                    <a:xfrm>
-                      <a:off x="0" y="0"/>
-                      <a:ext cx="6116320" cy="4254500"/>
-                    </a:xfrm>
-                    <a:prstGeom prst="rect">
-                      <a:avLst/>
-                    </a:prstGeom>
-                  </pic:spPr>
-                </pic:pic>
-              </a:graphicData>
-            </a:graphic>
-          </wp:inline>
-        </w:drawing>
-      </w:r>
-    </w:p>
-    <w:p>
-      <w:pPr>
-        <w:pStyle w:val="Didascalia"/>
-        <w:jc w:val="center"/>
-        <w:rPr>
-          <w:b/>
-          <w:sz w:val="36"/>
-          <w:lang w:val="en-US"/>
-        </w:rPr>
-      </w:pPr>
-      <w:r>
-        <w:rPr>
-          <w:sz w:val="22"/>
-        </w:rPr>
-        <w:t>U</w:t>
-      </w:r>
-      <w:r>
-        <w:rPr>
-          <w:sz w:val="22"/>
-        </w:rPr>
-        <w:t xml:space="preserve">X </w:t>
-      </w:r>
-      <w:proofErr w:type="spellStart"/>
-      <w:r>
-        <w:rPr>
-          <w:sz w:val="22"/>
-        </w:rPr>
-        <w:t>diagram</w:t>
-      </w:r>
-      <w:proofErr w:type="spellEnd"/>
-      <w:r>
-        <w:rPr>
-          <w:sz w:val="22"/>
-        </w:rPr>
-        <w:t>- Third Party</w:t>
-      </w:r>
-    </w:p>
-    <w:p>
-      <w:pPr>
-        <w:jc w:val="both"/>
-        <w:rPr>
-          <w:b/>
-          <w:sz w:val="28"/>
-          <w:lang w:val="en-US"/>
-        </w:rPr>
-      </w:pPr>
-    </w:p>
-    <w:p>
-      <w:pPr>
-        <w:jc w:val="both"/>
-        <w:rPr>
-          <w:b/>
-          <w:sz w:val="28"/>
-          <w:lang w:val="en-US"/>
-        </w:rPr>
-      </w:pPr>
-    </w:p>
-    <w:p>
-      <w:pPr>
-        <w:jc w:val="both"/>
-        <w:rPr>
-          <w:b/>
-          <w:sz w:val="28"/>
-          <w:lang w:val="en-US"/>
-        </w:rPr>
-      </w:pPr>
-    </w:p>
-    <w:p>
-      <w:pPr>
-        <w:jc w:val="both"/>
-        <w:rPr>
-          <w:b/>
-          <w:sz w:val="28"/>
-          <w:lang w:val="en-US"/>
-        </w:rPr>
-      </w:pPr>
-    </w:p>
-    <w:p>
-      <w:pPr>
-        <w:jc w:val="both"/>
-        <w:rPr>
-          <w:b/>
-          <w:sz w:val="28"/>
-          <w:lang w:val="en-US"/>
-        </w:rPr>
-      </w:pPr>
-    </w:p>
-    <w:p>
-      <w:pPr>
-        <w:jc w:val="both"/>
-        <w:rPr>
-          <w:b/>
-          <w:sz w:val="28"/>
-          <w:lang w:val="en-US"/>
-        </w:rPr>
-      </w:pPr>
-    </w:p>
-    <w:p>
-      <w:pPr>
-        <w:jc w:val="both"/>
-        <w:rPr>
-          <w:b/>
-          <w:sz w:val="28"/>
-          <w:lang w:val="en-US"/>
-        </w:rPr>
-      </w:pPr>
-    </w:p>
-    <w:p>
-      <w:pPr>
-        <w:jc w:val="both"/>
-        <w:rPr>
-          <w:b/>
-          <w:sz w:val="28"/>
-          <w:lang w:val="en-US"/>
-        </w:rPr>
-      </w:pPr>
-    </w:p>
-    <w:p>
-      <w:pPr>
-        <w:jc w:val="both"/>
-        <w:rPr>
-          <w:b/>
-          <w:sz w:val="28"/>
-          <w:lang w:val="en-US"/>
-        </w:rPr>
-      </w:pPr>
-    </w:p>
-    <w:p>
-      <w:pPr>
-        <w:jc w:val="both"/>
-        <w:rPr>
-          <w:b/>
-          <w:sz w:val="28"/>
-          <w:lang w:val="en-US"/>
-        </w:rPr>
-      </w:pPr>
+        <w:t>exposed in the RASD docum</w:t>
+      </w:r>
+      <w:r>
+        <w:rPr>
+          <w:lang w:val="en-US"/>
+        </w:rPr>
+        <w:t>ent in the appropriate section 3.1.1.</w:t>
+      </w:r>
     </w:p>
     <w:p>
       <w:pPr>
@@ -12250,7 +12105,7 @@
         <w:pStyle w:val="Paragrafoelenco"/>
         <w:numPr>
           <w:ilvl w:val="0"/>
-          <w:numId w:val="12"/>
+          <w:numId w:val="2"/>
         </w:numPr>
         <w:jc w:val="center"/>
         <w:rPr>
@@ -12271,27 +12126,12 @@
           <w:szCs w:val="20"/>
           <w:lang w:val="en-US"/>
         </w:rPr>
-        <w:lastRenderedPageBreak/>
         <w:t>Requirements Traceability</w:t>
       </w:r>
     </w:p>
     <w:p>
       <w:pPr>
-        <w:pStyle w:val="Paragrafoelenco"/>
-        <w:rPr>
-          <w:rFonts w:cs="Times New Roman"/>
-          <w:b/>
-          <w:color w:val="1F4E79" w:themeColor="accent5" w:themeShade="80"/>
-          <w:sz w:val="32"/>
-          <w:szCs w:val="20"/>
-          <w:lang w:val="en-US"/>
-        </w:rPr>
-      </w:pPr>
-    </w:p>
-    <w:p>
-      <w:pPr>
         <w:spacing w:after="0"/>
-        <w:ind w:left="708"/>
         <w:jc w:val="both"/>
         <w:textAlignment w:val="baseline"/>
         <w:rPr>
@@ -12501,7 +12341,27 @@
           <w:szCs w:val="22"/>
           <w:lang w:val="en-US" w:eastAsia="it-IT"/>
         </w:rPr>
-        <w:t>: The system has to allow the third party that wants to retrieve some data to choose between an individual request or an aggregate one.</w:t>
+        <w:t xml:space="preserve">: The system has to allow the third party that wants to retrieve some data to choose between an individual request </w:t>
+      </w:r>
+      <w:proofErr w:type="gramStart"/>
+      <w:r>
+        <w:rPr>
+          <w:rFonts w:eastAsia="Times New Roman" w:cs="Arial"/>
+          <w:color w:val="000000"/>
+          <w:szCs w:val="22"/>
+          <w:lang w:val="en-US" w:eastAsia="it-IT"/>
+        </w:rPr>
+        <w:t>or</w:t>
+      </w:r>
+      <w:proofErr w:type="gramEnd"/>
+      <w:r>
+        <w:rPr>
+          <w:rFonts w:eastAsia="Times New Roman" w:cs="Arial"/>
+          <w:color w:val="000000"/>
+          <w:szCs w:val="22"/>
+          <w:lang w:val="en-US" w:eastAsia="it-IT"/>
+        </w:rPr>
+        <w:t xml:space="preserve"> an aggregate one.</w:t>
       </w:r>
     </w:p>
     <w:p>
@@ -12598,6 +12458,7 @@
           <w:szCs w:val="22"/>
           <w:lang w:val="en-US" w:eastAsia="it-IT"/>
         </w:rPr>
+        <w:lastRenderedPageBreak/>
         <w:t>R</w:t>
       </w:r>
       <w:r>
@@ -13018,7 +12879,6 @@
           <w:szCs w:val="22"/>
           <w:lang w:val="en-US" w:eastAsia="it-IT"/>
         </w:rPr>
-        <w:lastRenderedPageBreak/>
         <w:t>ResponseManager</w:t>
       </w:r>
       <w:proofErr w:type="spellEnd"/>
@@ -13389,6 +13249,7 @@
           <w:szCs w:val="22"/>
           <w:lang w:val="en-US" w:eastAsia="it-IT"/>
         </w:rPr>
+        <w:lastRenderedPageBreak/>
         <w:t>NotificationManager</w:t>
       </w:r>
       <w:proofErr w:type="spellEnd"/>
@@ -13668,7 +13529,6 @@
           <w:b/>
           <w:lang w:val="en-US"/>
         </w:rPr>
-        <w:lastRenderedPageBreak/>
         <w:t>R11</w:t>
       </w:r>
       <w:r>
@@ -14120,6 +13980,7 @@
           <w:szCs w:val="22"/>
           <w:lang w:val="en-US" w:eastAsia="it-IT"/>
         </w:rPr>
+        <w:lastRenderedPageBreak/>
         <w:t>RunOrganizationManager</w:t>
       </w:r>
       <w:proofErr w:type="spellEnd"/>
@@ -14388,7 +14249,6 @@
     <w:p>
       <w:pPr>
         <w:spacing w:after="0"/>
-        <w:ind w:left="708"/>
         <w:jc w:val="both"/>
         <w:textAlignment w:val="baseline"/>
         <w:rPr>
@@ -14405,7 +14265,6 @@
           <w:szCs w:val="22"/>
           <w:lang w:val="en-US" w:eastAsia="it-IT"/>
         </w:rPr>
-        <w:lastRenderedPageBreak/>
         <w:t>It is worth noting that in the provided mapping the ‘Router’ components are not mentioned for the sake of simplicity, but they are directly or indirectly connected to the fulfillment of the system functionalities because they route to the right component every message coming from the client’s side (except for the ones handled by the ‘</w:t>
       </w:r>
       <w:proofErr w:type="spellStart"/>
@@ -14570,124 +14429,6 @@
     </w:p>
     <w:p>
       <w:pPr>
-        <w:pStyle w:val="Paragrafoelenco"/>
-        <w:rPr>
-          <w:rFonts w:cs="Times New Roman"/>
-          <w:b/>
-          <w:color w:val="1F4E79" w:themeColor="accent5" w:themeShade="80"/>
-          <w:sz w:val="32"/>
-          <w:szCs w:val="20"/>
-          <w:lang w:val="en-US"/>
-        </w:rPr>
-      </w:pPr>
-    </w:p>
-    <w:p>
-      <w:pPr>
-        <w:pStyle w:val="Paragrafoelenco"/>
-        <w:rPr>
-          <w:rFonts w:cs="Times New Roman"/>
-          <w:b/>
-          <w:color w:val="1F4E79" w:themeColor="accent5" w:themeShade="80"/>
-          <w:sz w:val="32"/>
-          <w:szCs w:val="20"/>
-          <w:lang w:val="en-US"/>
-        </w:rPr>
-      </w:pPr>
-    </w:p>
-    <w:p>
-      <w:pPr>
-        <w:pStyle w:val="Paragrafoelenco"/>
-        <w:rPr>
-          <w:rFonts w:cs="Times New Roman"/>
-          <w:b/>
-          <w:color w:val="1F4E79" w:themeColor="accent5" w:themeShade="80"/>
-          <w:sz w:val="32"/>
-          <w:szCs w:val="20"/>
-          <w:lang w:val="en-US"/>
-        </w:rPr>
-      </w:pPr>
-    </w:p>
-    <w:p>
-      <w:pPr>
-        <w:pStyle w:val="Paragrafoelenco"/>
-        <w:rPr>
-          <w:rFonts w:cs="Times New Roman"/>
-          <w:b/>
-          <w:color w:val="1F4E79" w:themeColor="accent5" w:themeShade="80"/>
-          <w:sz w:val="32"/>
-          <w:szCs w:val="20"/>
-          <w:lang w:val="en-US"/>
-        </w:rPr>
-      </w:pPr>
-    </w:p>
-    <w:p>
-      <w:pPr>
-        <w:pStyle w:val="Paragrafoelenco"/>
-        <w:rPr>
-          <w:rFonts w:cs="Times New Roman"/>
-          <w:b/>
-          <w:color w:val="1F4E79" w:themeColor="accent5" w:themeShade="80"/>
-          <w:sz w:val="32"/>
-          <w:szCs w:val="20"/>
-          <w:lang w:val="en-US"/>
-        </w:rPr>
-      </w:pPr>
-    </w:p>
-    <w:p>
-      <w:pPr>
-        <w:pStyle w:val="Paragrafoelenco"/>
-        <w:rPr>
-          <w:rFonts w:cs="Times New Roman"/>
-          <w:b/>
-          <w:color w:val="1F4E79" w:themeColor="accent5" w:themeShade="80"/>
-          <w:sz w:val="32"/>
-          <w:szCs w:val="20"/>
-          <w:lang w:val="en-US"/>
-        </w:rPr>
-      </w:pPr>
-    </w:p>
-    <w:p>
-      <w:pPr>
-        <w:pStyle w:val="Paragrafoelenco"/>
-        <w:rPr>
-          <w:rFonts w:cs="Times New Roman"/>
-          <w:b/>
-          <w:color w:val="1F4E79" w:themeColor="accent5" w:themeShade="80"/>
-          <w:sz w:val="32"/>
-          <w:szCs w:val="20"/>
-          <w:lang w:val="en-US"/>
-        </w:rPr>
-      </w:pPr>
-    </w:p>
-    <w:p>
-      <w:pPr>
-        <w:pStyle w:val="Paragrafoelenco"/>
-        <w:rPr>
-          <w:rFonts w:cs="Times New Roman"/>
-          <w:b/>
-          <w:color w:val="1F4E79" w:themeColor="accent5" w:themeShade="80"/>
-          <w:sz w:val="32"/>
-          <w:szCs w:val="20"/>
-          <w:lang w:val="en-US"/>
-        </w:rPr>
-      </w:pPr>
-    </w:p>
-    <w:p>
-      <w:pPr>
-        <w:pStyle w:val="Paragrafoelenco"/>
-        <w:rPr>
-          <w:rFonts w:cs="Times New Roman"/>
-          <w:b/>
-          <w:color w:val="1F4E79" w:themeColor="accent5" w:themeShade="80"/>
-          <w:sz w:val="32"/>
-          <w:szCs w:val="20"/>
-          <w:lang w:val="en-US"/>
-        </w:rPr>
-      </w:pPr>
-    </w:p>
-    <w:p>
-      <w:pPr>
-        <w:pStyle w:val="Paragrafoelenco"/>
         <w:rPr>
           <w:rFonts w:cs="Times New Roman"/>
           <w:b/>
@@ -17474,7 +17215,7 @@
         <w:lastRenderedPageBreak/>
         <w:drawing>
           <wp:inline distT="0" distB="0" distL="0" distR="0">
-            <wp:extent cx="5318760" cy="3321651"/>
+            <wp:extent cx="5010912" cy="3129395"/>
             <wp:effectExtent l="0" t="0" r="0" b="0"/>
             <wp:docPr id="22" name="Immagine 22"/>
             <wp:cNvGraphicFramePr>
@@ -17485,6 +17226,167 @@
                 <pic:pic xmlns:pic="http://schemas.openxmlformats.org/drawingml/2006/picture">
                   <pic:nvPicPr>
                     <pic:cNvPr id="22" name="notification.png"/>
+                    <pic:cNvPicPr/>
+                  </pic:nvPicPr>
+                  <pic:blipFill>
+                    <a:blip r:embed="rId23">
+                      <a:extLst>
+                        <a:ext uri="{28A0092B-C50C-407E-A947-70E740481C1C}">
+                          <a14:useLocalDpi xmlns:a14="http://schemas.microsoft.com/office/drawing/2010/main" val="0"/>
+                        </a:ext>
+                      </a:extLst>
+                    </a:blip>
+                    <a:stretch>
+                      <a:fillRect/>
+                    </a:stretch>
+                  </pic:blipFill>
+                  <pic:spPr>
+                    <a:xfrm>
+                      <a:off x="0" y="0"/>
+                      <a:ext cx="5180168" cy="3235098"/>
+                    </a:xfrm>
+                    <a:prstGeom prst="rect">
+                      <a:avLst/>
+                    </a:prstGeom>
+                  </pic:spPr>
+                </pic:pic>
+              </a:graphicData>
+            </a:graphic>
+          </wp:inline>
+        </w:drawing>
+      </w:r>
+    </w:p>
+    <w:p>
+      <w:pPr>
+        <w:pStyle w:val="Didascalia"/>
+        <w:jc w:val="center"/>
+        <w:rPr>
+          <w:sz w:val="22"/>
+          <w:lang w:val="en-US"/>
+        </w:rPr>
+      </w:pPr>
+      <w:r>
+        <w:rPr>
+          <w:sz w:val="22"/>
+        </w:rPr>
+        <w:t>Notification Manager</w:t>
+      </w:r>
+    </w:p>
+    <w:p>
+      <w:pPr>
+        <w:keepNext/>
+        <w:jc w:val="center"/>
+      </w:pPr>
+      <w:r>
+        <w:rPr>
+          <w:noProof/>
+          <w:lang w:eastAsia="it-IT"/>
+        </w:rPr>
+        <w:drawing>
+          <wp:inline distT="0" distB="0" distL="0" distR="0">
+            <wp:extent cx="4912242" cy="701748"/>
+            <wp:effectExtent l="0" t="0" r="3175" b="3175"/>
+            <wp:docPr id="23" name="Immagine 23"/>
+            <wp:cNvGraphicFramePr>
+              <a:graphicFrameLocks xmlns:a="http://schemas.openxmlformats.org/drawingml/2006/main" noChangeAspect="1"/>
+            </wp:cNvGraphicFramePr>
+            <a:graphic xmlns:a="http://schemas.openxmlformats.org/drawingml/2006/main">
+              <a:graphicData uri="http://schemas.openxmlformats.org/drawingml/2006/picture">
+                <pic:pic xmlns:pic="http://schemas.openxmlformats.org/drawingml/2006/picture">
+                  <pic:nvPicPr>
+                    <pic:cNvPr id="23" name="response.png"/>
+                    <pic:cNvPicPr/>
+                  </pic:nvPicPr>
+                  <pic:blipFill>
+                    <a:blip r:embed="rId24">
+                      <a:extLst>
+                        <a:ext uri="{28A0092B-C50C-407E-A947-70E740481C1C}">
+                          <a14:useLocalDpi xmlns:a14="http://schemas.microsoft.com/office/drawing/2010/main" val="0"/>
+                        </a:ext>
+                      </a:extLst>
+                    </a:blip>
+                    <a:stretch>
+                      <a:fillRect/>
+                    </a:stretch>
+                  </pic:blipFill>
+                  <pic:spPr>
+                    <a:xfrm>
+                      <a:off x="0" y="0"/>
+                      <a:ext cx="5135899" cy="733699"/>
+                    </a:xfrm>
+                    <a:prstGeom prst="rect">
+                      <a:avLst/>
+                    </a:prstGeom>
+                  </pic:spPr>
+                </pic:pic>
+              </a:graphicData>
+            </a:graphic>
+          </wp:inline>
+        </w:drawing>
+      </w:r>
+    </w:p>
+    <w:p>
+      <w:pPr>
+        <w:pStyle w:val="Didascalia"/>
+        <w:jc w:val="center"/>
+        <w:rPr>
+          <w:sz w:val="22"/>
+          <w:lang w:val="en-US"/>
+        </w:rPr>
+      </w:pPr>
+      <w:proofErr w:type="spellStart"/>
+      <w:r>
+        <w:rPr>
+          <w:sz w:val="22"/>
+        </w:rPr>
+        <w:t>Response</w:t>
+      </w:r>
+      <w:proofErr w:type="spellEnd"/>
+      <w:r>
+        <w:rPr>
+          <w:sz w:val="22"/>
+        </w:rPr>
+        <w:t xml:space="preserve"> Manager</w:t>
+      </w:r>
+    </w:p>
+    <w:p>
+      <w:pPr>
+        <w:pStyle w:val="Paragrafoelenco"/>
+        <w:rPr>
+          <w:rFonts w:cs="Times New Roman"/>
+          <w:b/>
+          <w:color w:val="1F4E79" w:themeColor="accent5" w:themeShade="80"/>
+          <w:sz w:val="32"/>
+          <w:szCs w:val="20"/>
+          <w:lang w:val="en-US"/>
+        </w:rPr>
+      </w:pPr>
+    </w:p>
+    <w:p>
+      <w:pPr>
+        <w:keepNext/>
+        <w:jc w:val="center"/>
+      </w:pPr>
+      <w:r>
+        <w:rPr>
+          <w:rFonts w:cs="Times New Roman"/>
+          <w:noProof/>
+          <w:szCs w:val="20"/>
+          <w:lang w:eastAsia="it-IT"/>
+        </w:rPr>
+        <w:drawing>
+          <wp:inline distT="0" distB="0" distL="0" distR="0">
+            <wp:extent cx="5018050" cy="678112"/>
+            <wp:effectExtent l="0" t="0" r="0" b="8255"/>
+            <wp:docPr id="25" name="Immagine 25"/>
+            <wp:cNvGraphicFramePr>
+              <a:graphicFrameLocks xmlns:a="http://schemas.openxmlformats.org/drawingml/2006/main" noChangeAspect="1"/>
+            </wp:cNvGraphicFramePr>
+            <a:graphic xmlns:a="http://schemas.openxmlformats.org/drawingml/2006/main">
+              <a:graphicData uri="http://schemas.openxmlformats.org/drawingml/2006/picture">
+                <pic:pic xmlns:pic="http://schemas.openxmlformats.org/drawingml/2006/picture">
+                  <pic:nvPicPr>
+                    <pic:cNvPr id="25" name="data.png"/>
                     <pic:cNvPicPr/>
                   </pic:nvPicPr>
                   <pic:blipFill>
@@ -17502,7 +17404,7 @@
                   <pic:spPr>
                     <a:xfrm>
                       <a:off x="0" y="0"/>
-                      <a:ext cx="5335909" cy="3332361"/>
+                      <a:ext cx="5758265" cy="778141"/>
                     </a:xfrm>
                     <a:prstGeom prst="rect">
                       <a:avLst/>
@@ -17520,33 +17422,91 @@
         <w:pStyle w:val="Didascalia"/>
         <w:jc w:val="center"/>
         <w:rPr>
+          <w:rFonts w:cs="Times New Roman"/>
           <w:sz w:val="22"/>
+          <w:szCs w:val="20"/>
           <w:lang w:val="en-US"/>
         </w:rPr>
       </w:pPr>
       <w:r>
         <w:rPr>
           <w:sz w:val="22"/>
-        </w:rPr>
-        <w:t>Notification Manager</w:t>
+          <w:lang w:val="en-US"/>
+        </w:rPr>
+        <w:t>Data Collection Manager</w:t>
+      </w:r>
+    </w:p>
+    <w:p>
+      <w:pPr>
+        <w:rPr>
+          <w:lang w:val="en-US"/>
+        </w:rPr>
+      </w:pPr>
+    </w:p>
+    <w:p>
+      <w:pPr>
+        <w:jc w:val="both"/>
+        <w:rPr>
+          <w:b/>
+          <w:lang w:val="en-US"/>
+        </w:rPr>
+      </w:pPr>
+      <w:r>
+        <w:rPr>
+          <w:b/>
+          <w:lang w:val="en-US"/>
+        </w:rPr>
+        <w:t>Integration of the frontend with the backend</w:t>
+      </w:r>
+    </w:p>
+    <w:p>
+      <w:pPr>
+        <w:jc w:val="both"/>
+        <w:rPr>
+          <w:lang w:val="en-US"/>
+        </w:rPr>
+      </w:pPr>
+      <w:r>
+        <w:rPr>
+          <w:lang w:val="en-US"/>
+        </w:rPr>
+        <w:t>The integration (and testing) between the frontend and the backend happens only once all the components</w:t>
+      </w:r>
+      <w:r>
+        <w:rPr>
+          <w:lang w:val="en-US"/>
+        </w:rPr>
+        <w:t xml:space="preserve"> of the respective parts</w:t>
+      </w:r>
+      <w:r>
+        <w:rPr>
+          <w:lang w:val="en-US"/>
+        </w:rPr>
+        <w:t xml:space="preserve"> have been implemented and tested</w:t>
+      </w:r>
+      <w:r>
+        <w:rPr>
+          <w:lang w:val="en-US"/>
+        </w:rPr>
+        <w:t>.</w:t>
       </w:r>
     </w:p>
     <w:p>
       <w:pPr>
         <w:keepNext/>
-        <w:ind w:left="360"/>
         <w:jc w:val="center"/>
       </w:pPr>
       <w:r>
         <w:rPr>
+          <w:b/>
           <w:noProof/>
           <w:lang w:eastAsia="it-IT"/>
         </w:rPr>
         <w:drawing>
           <wp:inline distT="0" distB="0" distL="0" distR="0">
-            <wp:extent cx="3186546" cy="1538333"/>
-            <wp:effectExtent l="0" t="0" r="0" b="5080"/>
-            <wp:docPr id="23" name="Immagine 23"/>
+            <wp:extent cx="3404006" cy="686522"/>
+            <wp:effectExtent l="0" t="0" r="6350" b="0"/>
+            <wp:docPr id="27" name="Immagine 27"/>
             <wp:cNvGraphicFramePr>
               <a:graphicFrameLocks xmlns:a="http://schemas.openxmlformats.org/drawingml/2006/main" noChangeAspect="1"/>
             </wp:cNvGraphicFramePr>
@@ -17554,7 +17514,7 @@
               <a:graphicData uri="http://schemas.openxmlformats.org/drawingml/2006/picture">
                 <pic:pic xmlns:pic="http://schemas.openxmlformats.org/drawingml/2006/picture">
                   <pic:nvPicPr>
-                    <pic:cNvPr id="23" name="response.png"/>
+                    <pic:cNvPr id="27" name="thirdpartywebapp.png"/>
                     <pic:cNvPicPr/>
                   </pic:nvPicPr>
                   <pic:blipFill>
@@ -17572,7 +17532,7 @@
                   <pic:spPr>
                     <a:xfrm>
                       <a:off x="0" y="0"/>
-                      <a:ext cx="3195830" cy="1542815"/>
+                      <a:ext cx="3531551" cy="712245"/>
                     </a:xfrm>
                     <a:prstGeom prst="rect">
                       <a:avLst/>
@@ -17590,34 +17550,37 @@
         <w:pStyle w:val="Didascalia"/>
         <w:jc w:val="center"/>
         <w:rPr>
-          <w:sz w:val="20"/>
-          <w:lang w:val="en-US"/>
-        </w:rPr>
-      </w:pPr>
+          <w:sz w:val="22"/>
+          <w:lang w:val="en-US"/>
+        </w:rPr>
+      </w:pPr>
+      <w:r>
+        <w:rPr>
+          <w:sz w:val="22"/>
+          <w:lang w:val="en-US"/>
+        </w:rPr>
+        <w:t>Third Party Web App</w:t>
+      </w:r>
+      <w:r>
+        <w:rPr>
+          <w:sz w:val="22"/>
+          <w:lang w:val="en-US"/>
+        </w:rPr>
+        <w:t xml:space="preserve"> - </w:t>
+      </w:r>
       <w:proofErr w:type="spellStart"/>
       <w:r>
         <w:rPr>
-          <w:sz w:val="20"/>
-        </w:rPr>
-        <w:t>Response</w:t>
+          <w:sz w:val="22"/>
+          <w:lang w:val="en-US"/>
+        </w:rPr>
+        <w:t>WebServerWebApp</w:t>
       </w:r>
       <w:proofErr w:type="spellEnd"/>
-      <w:r>
-        <w:rPr>
-          <w:sz w:val="20"/>
-        </w:rPr>
-        <w:t xml:space="preserve"> Manager</w:t>
-      </w:r>
-    </w:p>
-    <w:p>
-      <w:pPr>
-        <w:pStyle w:val="Paragrafoelenco"/>
-        <w:rPr>
-          <w:rFonts w:cs="Times New Roman"/>
-          <w:b/>
-          <w:color w:val="1F4E79" w:themeColor="accent5" w:themeShade="80"/>
-          <w:sz w:val="32"/>
-          <w:szCs w:val="20"/>
+    </w:p>
+    <w:p>
+      <w:pPr>
+        <w:rPr>
           <w:lang w:val="en-US"/>
         </w:rPr>
       </w:pPr>
@@ -17629,16 +17592,15 @@
       </w:pPr>
       <w:r>
         <w:rPr>
-          <w:rFonts w:cs="Times New Roman"/>
           <w:noProof/>
-          <w:szCs w:val="20"/>
           <w:lang w:eastAsia="it-IT"/>
         </w:rPr>
+        <w:lastRenderedPageBreak/>
         <w:drawing>
           <wp:inline distT="0" distB="0" distL="0" distR="0">
-            <wp:extent cx="3207327" cy="1593362"/>
-            <wp:effectExtent l="0" t="0" r="0" b="6985"/>
-            <wp:docPr id="25" name="Immagine 25"/>
+            <wp:extent cx="3511296" cy="729222"/>
+            <wp:effectExtent l="0" t="0" r="0" b="0"/>
+            <wp:docPr id="7" name="Immagine 7"/>
             <wp:cNvGraphicFramePr>
               <a:graphicFrameLocks xmlns:a="http://schemas.openxmlformats.org/drawingml/2006/main" noChangeAspect="1"/>
             </wp:cNvGraphicFramePr>
@@ -17646,7 +17608,7 @@
               <a:graphicData uri="http://schemas.openxmlformats.org/drawingml/2006/picture">
                 <pic:pic xmlns:pic="http://schemas.openxmlformats.org/drawingml/2006/picture">
                   <pic:nvPicPr>
-                    <pic:cNvPr id="25" name="data.png"/>
+                    <pic:cNvPr id="7" name="userwithresponse.png"/>
                     <pic:cNvPicPr/>
                   </pic:nvPicPr>
                   <pic:blipFill>
@@ -17664,7 +17626,7 @@
                   <pic:spPr>
                     <a:xfrm>
                       <a:off x="0" y="0"/>
-                      <a:ext cx="3212182" cy="1595774"/>
+                      <a:ext cx="3703869" cy="769215"/>
                     </a:xfrm>
                     <a:prstGeom prst="rect">
                       <a:avLst/>
@@ -17682,73 +17644,32 @@
         <w:pStyle w:val="Didascalia"/>
         <w:jc w:val="center"/>
         <w:rPr>
-          <w:rFonts w:cs="Times New Roman"/>
           <w:sz w:val="22"/>
-          <w:szCs w:val="20"/>
-          <w:lang w:val="en-US"/>
-        </w:rPr>
-      </w:pPr>
+          <w:lang w:val="en-US"/>
+        </w:rPr>
+      </w:pPr>
+      <w:proofErr w:type="spellStart"/>
       <w:r>
         <w:rPr>
           <w:sz w:val="22"/>
-          <w:lang w:val="en-US"/>
-        </w:rPr>
-        <w:t>Data Collection Manager</w:t>
-      </w:r>
-    </w:p>
-    <w:p>
-      <w:pPr>
-        <w:rPr>
-          <w:lang w:val="en-US"/>
-        </w:rPr>
-      </w:pPr>
-    </w:p>
-    <w:p>
-      <w:pPr>
-        <w:jc w:val="both"/>
-        <w:rPr>
-          <w:b/>
-          <w:lang w:val="en-US"/>
-        </w:rPr>
-      </w:pPr>
-    </w:p>
-    <w:p>
-      <w:pPr>
-        <w:jc w:val="both"/>
-        <w:rPr>
-          <w:b/>
-          <w:lang w:val="en-US"/>
-        </w:rPr>
-      </w:pPr>
-      <w:r>
-        <w:rPr>
-          <w:b/>
-          <w:lang w:val="en-US"/>
-        </w:rPr>
-        <w:lastRenderedPageBreak/>
-        <w:t xml:space="preserve">Integration </w:t>
-      </w:r>
-      <w:r>
-        <w:rPr>
-          <w:b/>
-          <w:lang w:val="en-US"/>
-        </w:rPr>
-        <w:t>with the external services</w:t>
-      </w:r>
-    </w:p>
-    <w:p>
-      <w:pPr>
-        <w:jc w:val="both"/>
-        <w:rPr>
-          <w:lang w:val="en-US"/>
-        </w:rPr>
-      </w:pPr>
-      <w:r>
-        <w:rPr>
-          <w:lang w:val="en-US"/>
-        </w:rPr>
-        <w:t xml:space="preserve">The integration with the external services is done after all the needed components have been implemented and unit tested. </w:t>
-      </w:r>
+        </w:rPr>
+        <w:t>UserMobileApp</w:t>
+      </w:r>
+      <w:proofErr w:type="spellEnd"/>
+      <w:r>
+        <w:rPr>
+          <w:sz w:val="22"/>
+        </w:rPr>
+        <w:t xml:space="preserve"> - </w:t>
+      </w:r>
+      <w:proofErr w:type="spellStart"/>
+      <w:r>
+        <w:rPr>
+          <w:sz w:val="22"/>
+        </w:rPr>
+        <w:t>ResponseManager</w:t>
+      </w:r>
+      <w:proofErr w:type="spellEnd"/>
     </w:p>
     <w:p>
       <w:pPr>
@@ -17757,223 +17678,9 @@
       </w:pPr>
       <w:r>
         <w:rPr>
-          <w:b/>
           <w:noProof/>
           <w:lang w:eastAsia="it-IT"/>
         </w:rPr>
-        <w:drawing>
-          <wp:inline distT="0" distB="0" distL="0" distR="0">
-            <wp:extent cx="3477491" cy="2833994"/>
-            <wp:effectExtent l="0" t="0" r="8890" b="5080"/>
-            <wp:docPr id="26" name="Immagine 26"/>
-            <wp:cNvGraphicFramePr>
-              <a:graphicFrameLocks xmlns:a="http://schemas.openxmlformats.org/drawingml/2006/main" noChangeAspect="1"/>
-            </wp:cNvGraphicFramePr>
-            <a:graphic xmlns:a="http://schemas.openxmlformats.org/drawingml/2006/main">
-              <a:graphicData uri="http://schemas.openxmlformats.org/drawingml/2006/picture">
-                <pic:pic xmlns:pic="http://schemas.openxmlformats.org/drawingml/2006/picture">
-                  <pic:nvPicPr>
-                    <pic:cNvPr id="26" name="googlemaps.png"/>
-                    <pic:cNvPicPr/>
-                  </pic:nvPicPr>
-                  <pic:blipFill>
-                    <a:blip r:embed="rId28">
-                      <a:extLst>
-                        <a:ext uri="{28A0092B-C50C-407E-A947-70E740481C1C}">
-                          <a14:useLocalDpi xmlns:a14="http://schemas.microsoft.com/office/drawing/2010/main" val="0"/>
-                        </a:ext>
-                      </a:extLst>
-                    </a:blip>
-                    <a:stretch>
-                      <a:fillRect/>
-                    </a:stretch>
-                  </pic:blipFill>
-                  <pic:spPr>
-                    <a:xfrm>
-                      <a:off x="0" y="0"/>
-                      <a:ext cx="3493257" cy="2846843"/>
-                    </a:xfrm>
-                    <a:prstGeom prst="rect">
-                      <a:avLst/>
-                    </a:prstGeom>
-                  </pic:spPr>
-                </pic:pic>
-              </a:graphicData>
-            </a:graphic>
-          </wp:inline>
-        </w:drawing>
-      </w:r>
-    </w:p>
-    <w:p>
-      <w:pPr>
-        <w:pStyle w:val="Didascalia"/>
-        <w:jc w:val="center"/>
-        <w:rPr>
-          <w:b/>
-          <w:sz w:val="22"/>
-          <w:lang w:val="en-US"/>
-        </w:rPr>
-      </w:pPr>
-      <w:r>
-        <w:rPr>
-          <w:sz w:val="22"/>
-          <w:lang w:val="en-US"/>
-        </w:rPr>
-        <w:t>Google Maps API</w:t>
-      </w:r>
-    </w:p>
-    <w:p>
-      <w:pPr>
-        <w:rPr>
-          <w:lang w:val="en-US"/>
-        </w:rPr>
-      </w:pPr>
-    </w:p>
-    <w:p>
-      <w:pPr>
-        <w:jc w:val="both"/>
-        <w:rPr>
-          <w:b/>
-          <w:lang w:val="en-US"/>
-        </w:rPr>
-      </w:pPr>
-      <w:r>
-        <w:rPr>
-          <w:b/>
-          <w:lang w:val="en-US"/>
-        </w:rPr>
-        <w:t>Integration of the frontend with the backend</w:t>
-      </w:r>
-    </w:p>
-    <w:p>
-      <w:pPr>
-        <w:jc w:val="both"/>
-        <w:rPr>
-          <w:lang w:val="en-US"/>
-        </w:rPr>
-      </w:pPr>
-      <w:r>
-        <w:rPr>
-          <w:lang w:val="en-US"/>
-        </w:rPr>
-        <w:t>The integration (and testing) between the frontend and the backend happens only once all the components</w:t>
-      </w:r>
-      <w:r>
-        <w:rPr>
-          <w:lang w:val="en-US"/>
-        </w:rPr>
-        <w:t xml:space="preserve"> of the respective parts</w:t>
-      </w:r>
-      <w:r>
-        <w:rPr>
-          <w:lang w:val="en-US"/>
-        </w:rPr>
-        <w:t xml:space="preserve"> have been implemented and tested</w:t>
-      </w:r>
-      <w:r>
-        <w:rPr>
-          <w:lang w:val="en-US"/>
-        </w:rPr>
-        <w:t>.</w:t>
-      </w:r>
-    </w:p>
-    <w:p>
-      <w:pPr>
-        <w:keepNext/>
-        <w:jc w:val="center"/>
-      </w:pPr>
-      <w:r>
-        <w:rPr>
-          <w:b/>
-          <w:noProof/>
-          <w:lang w:eastAsia="it-IT"/>
-        </w:rPr>
-        <w:drawing>
-          <wp:inline distT="0" distB="0" distL="0" distR="0">
-            <wp:extent cx="3467100" cy="699247"/>
-            <wp:effectExtent l="0" t="0" r="0" b="5715"/>
-            <wp:docPr id="27" name="Immagine 27"/>
-            <wp:cNvGraphicFramePr>
-              <a:graphicFrameLocks xmlns:a="http://schemas.openxmlformats.org/drawingml/2006/main" noChangeAspect="1"/>
-            </wp:cNvGraphicFramePr>
-            <a:graphic xmlns:a="http://schemas.openxmlformats.org/drawingml/2006/main">
-              <a:graphicData uri="http://schemas.openxmlformats.org/drawingml/2006/picture">
-                <pic:pic xmlns:pic="http://schemas.openxmlformats.org/drawingml/2006/picture">
-                  <pic:nvPicPr>
-                    <pic:cNvPr id="27" name="thirdpartywebapp.png"/>
-                    <pic:cNvPicPr/>
-                  </pic:nvPicPr>
-                  <pic:blipFill>
-                    <a:blip r:embed="rId29">
-                      <a:extLst>
-                        <a:ext uri="{28A0092B-C50C-407E-A947-70E740481C1C}">
-                          <a14:useLocalDpi xmlns:a14="http://schemas.microsoft.com/office/drawing/2010/main" val="0"/>
-                        </a:ext>
-                      </a:extLst>
-                    </a:blip>
-                    <a:stretch>
-                      <a:fillRect/>
-                    </a:stretch>
-                  </pic:blipFill>
-                  <pic:spPr>
-                    <a:xfrm>
-                      <a:off x="0" y="0"/>
-                      <a:ext cx="3516662" cy="709243"/>
-                    </a:xfrm>
-                    <a:prstGeom prst="rect">
-                      <a:avLst/>
-                    </a:prstGeom>
-                  </pic:spPr>
-                </pic:pic>
-              </a:graphicData>
-            </a:graphic>
-          </wp:inline>
-        </w:drawing>
-      </w:r>
-    </w:p>
-    <w:p>
-      <w:pPr>
-        <w:pStyle w:val="Didascalia"/>
-        <w:jc w:val="center"/>
-        <w:rPr>
-          <w:b/>
-          <w:sz w:val="22"/>
-          <w:lang w:val="en-US"/>
-        </w:rPr>
-      </w:pPr>
-      <w:r>
-        <w:rPr>
-          <w:sz w:val="22"/>
-        </w:rPr>
-        <w:t xml:space="preserve">Third Party Web </w:t>
-      </w:r>
-      <w:proofErr w:type="spellStart"/>
-      <w:r>
-        <w:rPr>
-          <w:sz w:val="22"/>
-        </w:rPr>
-        <w:t>App</w:t>
-      </w:r>
-      <w:proofErr w:type="spellEnd"/>
-    </w:p>
-    <w:p>
-      <w:pPr>
-        <w:rPr>
-          <w:lang w:val="en-US"/>
-        </w:rPr>
-      </w:pPr>
-    </w:p>
-    <w:p>
-      <w:pPr>
-        <w:keepNext/>
-        <w:jc w:val="center"/>
-      </w:pPr>
-      <w:r>
-        <w:rPr>
-          <w:noProof/>
-          <w:lang w:eastAsia="it-IT"/>
-        </w:rPr>
-        <w:lastRenderedPageBreak/>
         <w:drawing>
           <wp:inline distT="0" distB="0" distL="0" distR="0">
             <wp:extent cx="3352800" cy="2738907"/>
@@ -17990,7 +17697,7 @@
                     <pic:cNvPicPr/>
                   </pic:nvPicPr>
                   <pic:blipFill>
-                    <a:blip r:embed="rId30">
+                    <a:blip r:embed="rId28">
                       <a:extLst>
                         <a:ext uri="{28A0092B-C50C-407E-A947-70E740481C1C}">
                           <a14:useLocalDpi xmlns:a14="http://schemas.microsoft.com/office/drawing/2010/main" val="0"/>
@@ -18033,6 +17740,194 @@
         <w:t>Router</w:t>
       </w:r>
     </w:p>
+    <w:p>
+      <w:pPr>
+        <w:jc w:val="both"/>
+        <w:rPr>
+          <w:b/>
+          <w:lang w:val="en-US"/>
+        </w:rPr>
+      </w:pPr>
+    </w:p>
+    <w:p>
+      <w:pPr>
+        <w:jc w:val="both"/>
+        <w:rPr>
+          <w:b/>
+          <w:lang w:val="en-US"/>
+        </w:rPr>
+      </w:pPr>
+      <w:r>
+        <w:rPr>
+          <w:b/>
+          <w:lang w:val="en-US"/>
+        </w:rPr>
+        <w:t xml:space="preserve">Integration </w:t>
+      </w:r>
+      <w:r>
+        <w:rPr>
+          <w:b/>
+          <w:lang w:val="en-US"/>
+        </w:rPr>
+        <w:t>with the external services</w:t>
+      </w:r>
+    </w:p>
+    <w:p>
+      <w:pPr>
+        <w:jc w:val="both"/>
+        <w:rPr>
+          <w:lang w:val="en-US"/>
+        </w:rPr>
+      </w:pPr>
+      <w:r>
+        <w:rPr>
+          <w:lang w:val="en-US"/>
+        </w:rPr>
+        <w:t xml:space="preserve">The integration with the external services is done after all the needed components have been implemented and unit tested. </w:t>
+      </w:r>
+    </w:p>
+    <w:p>
+      <w:pPr>
+        <w:keepNext/>
+        <w:jc w:val="center"/>
+      </w:pPr>
+      <w:r>
+        <w:rPr>
+          <w:b/>
+          <w:noProof/>
+          <w:lang w:eastAsia="it-IT"/>
+        </w:rPr>
+        <w:drawing>
+          <wp:inline distT="0" distB="0" distL="0" distR="0" wp14:anchorId="26C712BC" wp14:editId="3E267F81">
+            <wp:extent cx="3493257" cy="2787548"/>
+            <wp:effectExtent l="0" t="0" r="0" b="0"/>
+            <wp:docPr id="26" name="Immagine 26"/>
+            <wp:cNvGraphicFramePr>
+              <a:graphicFrameLocks xmlns:a="http://schemas.openxmlformats.org/drawingml/2006/main" noChangeAspect="1"/>
+            </wp:cNvGraphicFramePr>
+            <a:graphic xmlns:a="http://schemas.openxmlformats.org/drawingml/2006/main">
+              <a:graphicData uri="http://schemas.openxmlformats.org/drawingml/2006/picture">
+                <pic:pic xmlns:pic="http://schemas.openxmlformats.org/drawingml/2006/picture">
+                  <pic:nvPicPr>
+                    <pic:cNvPr id="26" name="googlemaps.png"/>
+                    <pic:cNvPicPr/>
+                  </pic:nvPicPr>
+                  <pic:blipFill>
+                    <a:blip r:embed="rId29">
+                      <a:extLst>
+                        <a:ext uri="{28A0092B-C50C-407E-A947-70E740481C1C}">
+                          <a14:useLocalDpi xmlns:a14="http://schemas.microsoft.com/office/drawing/2010/main" val="0"/>
+                        </a:ext>
+                      </a:extLst>
+                    </a:blip>
+                    <a:stretch>
+                      <a:fillRect/>
+                    </a:stretch>
+                  </pic:blipFill>
+                  <pic:spPr>
+                    <a:xfrm>
+                      <a:off x="0" y="0"/>
+                      <a:ext cx="3493257" cy="2787548"/>
+                    </a:xfrm>
+                    <a:prstGeom prst="rect">
+                      <a:avLst/>
+                    </a:prstGeom>
+                  </pic:spPr>
+                </pic:pic>
+              </a:graphicData>
+            </a:graphic>
+          </wp:inline>
+        </w:drawing>
+      </w:r>
+    </w:p>
+    <w:p>
+      <w:pPr>
+        <w:pStyle w:val="Didascalia"/>
+        <w:jc w:val="center"/>
+        <w:rPr>
+          <w:b/>
+          <w:sz w:val="22"/>
+          <w:lang w:val="en-US"/>
+        </w:rPr>
+      </w:pPr>
+      <w:r>
+        <w:rPr>
+          <w:sz w:val="22"/>
+          <w:lang w:val="en-US"/>
+        </w:rPr>
+        <w:t>Google Maps API</w:t>
+      </w:r>
+    </w:p>
+    <w:p>
+      <w:pPr>
+        <w:keepNext/>
+        <w:jc w:val="center"/>
+      </w:pPr>
+      <w:r>
+        <w:rPr>
+          <w:noProof/>
+          <w:lang w:eastAsia="it-IT"/>
+        </w:rPr>
+        <w:lastRenderedPageBreak/>
+        <w:drawing>
+          <wp:inline distT="0" distB="0" distL="0" distR="0">
+            <wp:extent cx="4465674" cy="5989081"/>
+            <wp:effectExtent l="0" t="0" r="0" b="0"/>
+            <wp:docPr id="11" name="Immagine 11"/>
+            <wp:cNvGraphicFramePr>
+              <a:graphicFrameLocks xmlns:a="http://schemas.openxmlformats.org/drawingml/2006/main" noChangeAspect="1"/>
+            </wp:cNvGraphicFramePr>
+            <a:graphic xmlns:a="http://schemas.openxmlformats.org/drawingml/2006/main">
+              <a:graphicData uri="http://schemas.openxmlformats.org/drawingml/2006/picture">
+                <pic:pic xmlns:pic="http://schemas.openxmlformats.org/drawingml/2006/picture">
+                  <pic:nvPicPr>
+                    <pic:cNvPr id="11" name="dbms.png"/>
+                    <pic:cNvPicPr/>
+                  </pic:nvPicPr>
+                  <pic:blipFill>
+                    <a:blip r:embed="rId30">
+                      <a:extLst>
+                        <a:ext uri="{28A0092B-C50C-407E-A947-70E740481C1C}">
+                          <a14:useLocalDpi xmlns:a14="http://schemas.microsoft.com/office/drawing/2010/main" val="0"/>
+                        </a:ext>
+                      </a:extLst>
+                    </a:blip>
+                    <a:stretch>
+                      <a:fillRect/>
+                    </a:stretch>
+                  </pic:blipFill>
+                  <pic:spPr>
+                    <a:xfrm>
+                      <a:off x="0" y="0"/>
+                      <a:ext cx="4536818" cy="6084494"/>
+                    </a:xfrm>
+                    <a:prstGeom prst="rect">
+                      <a:avLst/>
+                    </a:prstGeom>
+                  </pic:spPr>
+                </pic:pic>
+              </a:graphicData>
+            </a:graphic>
+          </wp:inline>
+        </w:drawing>
+      </w:r>
+    </w:p>
+    <w:p>
+      <w:pPr>
+        <w:pStyle w:val="Didascalia"/>
+        <w:jc w:val="center"/>
+        <w:rPr>
+          <w:sz w:val="22"/>
+          <w:lang w:val="en-US"/>
+        </w:rPr>
+      </w:pPr>
+      <w:r>
+        <w:rPr>
+          <w:sz w:val="22"/>
+        </w:rPr>
+        <w:t>DBMS</w:t>
+      </w:r>
+    </w:p>
     <w:sectPr>
       <w:footerReference w:type="even" r:id="rId31"/>
       <w:footerReference w:type="default" r:id="rId32"/>
@@ -18046,7 +17941,7 @@
 </file>
 
 <file path=word/endnotes.xml><?xml version="1.0" encoding="utf-8"?>
-<w:endnotes xmlns:wpc="http://schemas.microsoft.com/office/word/2010/wordprocessingCanvas" xmlns:cx="http://schemas.microsoft.com/office/drawing/2014/chartex" xmlns:cx1="http://schemas.microsoft.com/office/drawing/2015/9/8/chartex" xmlns:cx2="http://schemas.microsoft.com/office/drawing/2015/10/21/chartex" xmlns:cx3="http://schemas.microsoft.com/office/drawing/2016/5/9/chartex" xmlns:cx4="http://schemas.microsoft.com/office/drawing/2016/5/10/chartex" xmlns:cx5="http://schemas.microsoft.com/office/drawing/2016/5/11/chartex" xmlns:cx6="http://schemas.microsoft.com/office/drawing/2016/5/12/chartex" xmlns:cx7="http://schemas.microsoft.com/office/drawing/2016/5/13/chartex" xmlns:cx8="http://schemas.microsoft.com/office/drawing/2016/5/14/chartex" xmlns:mc="http://schemas.openxmlformats.org/markup-compatibility/2006" xmlns:aink="http://schemas.microsoft.com/office/drawing/2016/ink" xmlns:am3d="http://schemas.microsoft.com/office/drawing/2017/model3d" xmlns:o="urn:schemas-microsoft-com:office:office" xmlns:r="http://schemas.openxmlformats.org/officeDocument/2006/relationships" xmlns:m="http://schemas.openxmlformats.org/officeDocument/2006/math" xmlns:v="urn:schemas-microsoft-com:vml" xmlns:wp14="http://schemas.microsoft.com/office/word/2010/wordprocessingDrawing" xmlns:wp="http://schemas.openxmlformats.org/drawingml/2006/wordprocessingDrawing" xmlns:w10="urn:schemas-microsoft-com:office:word" xmlns:w="http://schemas.openxmlformats.org/wordprocessingml/2006/main" xmlns:w14="http://schemas.microsoft.com/office/word/2010/wordml" xmlns:w15="http://schemas.microsoft.com/office/word/2012/wordml" xmlns:w16cid="http://schemas.microsoft.com/office/word/2016/wordml/cid" xmlns:w16se="http://schemas.microsoft.com/office/word/2015/wordml/symex" xmlns:wpg="http://schemas.microsoft.com/office/word/2010/wordprocessingGroup" xmlns:wpi="http://schemas.microsoft.com/office/word/2010/wordprocessingInk" xmlns:wne="http://schemas.microsoft.com/office/word/2006/wordml" xmlns:wps="http://schemas.microsoft.com/office/word/2010/wordprocessingShape" mc:Ignorable="w14 w15 w16se w16cid wp14">
+<w:endnotes xmlns:wpc="http://schemas.microsoft.com/office/word/2010/wordprocessingCanvas" xmlns:mc="http://schemas.openxmlformats.org/markup-compatibility/2006" xmlns:o="urn:schemas-microsoft-com:office:office" xmlns:r="http://schemas.openxmlformats.org/officeDocument/2006/relationships" xmlns:m="http://schemas.openxmlformats.org/officeDocument/2006/math" xmlns:v="urn:schemas-microsoft-com:vml" xmlns:wp14="http://schemas.microsoft.com/office/word/2010/wordprocessingDrawing" xmlns:wp="http://schemas.openxmlformats.org/drawingml/2006/wordprocessingDrawing" xmlns:w10="urn:schemas-microsoft-com:office:word" xmlns:w="http://schemas.openxmlformats.org/wordprocessingml/2006/main" xmlns:w14="http://schemas.microsoft.com/office/word/2010/wordml" xmlns:w15="http://schemas.microsoft.com/office/word/2012/wordml" xmlns:wpg="http://schemas.microsoft.com/office/word/2010/wordprocessingGroup" xmlns:wpi="http://schemas.microsoft.com/office/word/2010/wordprocessingInk" xmlns:wne="http://schemas.microsoft.com/office/word/2006/wordml" xmlns:wps="http://schemas.microsoft.com/office/word/2010/wordprocessingShape" mc:Ignorable="w14 w15 wp14">
   <w:endnote w:type="separator" w:id="-1">
     <w:p>
       <w:pPr>
@@ -18071,7 +17966,7 @@
 </file>
 
 <file path=word/footer1.xml><?xml version="1.0" encoding="utf-8"?>
-<w:ftr xmlns:wpc="http://schemas.microsoft.com/office/word/2010/wordprocessingCanvas" xmlns:cx="http://schemas.microsoft.com/office/drawing/2014/chartex" xmlns:cx1="http://schemas.microsoft.com/office/drawing/2015/9/8/chartex" xmlns:cx2="http://schemas.microsoft.com/office/drawing/2015/10/21/chartex" xmlns:cx3="http://schemas.microsoft.com/office/drawing/2016/5/9/chartex" xmlns:cx4="http://schemas.microsoft.com/office/drawing/2016/5/10/chartex" xmlns:cx5="http://schemas.microsoft.com/office/drawing/2016/5/11/chartex" xmlns:cx6="http://schemas.microsoft.com/office/drawing/2016/5/12/chartex" xmlns:cx7="http://schemas.microsoft.com/office/drawing/2016/5/13/chartex" xmlns:cx8="http://schemas.microsoft.com/office/drawing/2016/5/14/chartex" xmlns:mc="http://schemas.openxmlformats.org/markup-compatibility/2006" xmlns:aink="http://schemas.microsoft.com/office/drawing/2016/ink" xmlns:am3d="http://schemas.microsoft.com/office/drawing/2017/model3d" xmlns:o="urn:schemas-microsoft-com:office:office" xmlns:r="http://schemas.openxmlformats.org/officeDocument/2006/relationships" xmlns:m="http://schemas.openxmlformats.org/officeDocument/2006/math" xmlns:v="urn:schemas-microsoft-com:vml" xmlns:wp14="http://schemas.microsoft.com/office/word/2010/wordprocessingDrawing" xmlns:wp="http://schemas.openxmlformats.org/drawingml/2006/wordprocessingDrawing" xmlns:w10="urn:schemas-microsoft-com:office:word" xmlns:w="http://schemas.openxmlformats.org/wordprocessingml/2006/main" xmlns:w14="http://schemas.microsoft.com/office/word/2010/wordml" xmlns:w15="http://schemas.microsoft.com/office/word/2012/wordml" xmlns:w16cid="http://schemas.microsoft.com/office/word/2016/wordml/cid" xmlns:w16se="http://schemas.microsoft.com/office/word/2015/wordml/symex" xmlns:wpg="http://schemas.microsoft.com/office/word/2010/wordprocessingGroup" xmlns:wpi="http://schemas.microsoft.com/office/word/2010/wordprocessingInk" xmlns:wne="http://schemas.microsoft.com/office/word/2006/wordml" xmlns:wps="http://schemas.microsoft.com/office/word/2010/wordprocessingShape" mc:Ignorable="w14 w15 w16se w16cid wp14">
+<w:ftr xmlns:wpc="http://schemas.microsoft.com/office/word/2010/wordprocessingCanvas" xmlns:mc="http://schemas.openxmlformats.org/markup-compatibility/2006" xmlns:o="urn:schemas-microsoft-com:office:office" xmlns:r="http://schemas.openxmlformats.org/officeDocument/2006/relationships" xmlns:m="http://schemas.openxmlformats.org/officeDocument/2006/math" xmlns:v="urn:schemas-microsoft-com:vml" xmlns:wp14="http://schemas.microsoft.com/office/word/2010/wordprocessingDrawing" xmlns:wp="http://schemas.openxmlformats.org/drawingml/2006/wordprocessingDrawing" xmlns:w10="urn:schemas-microsoft-com:office:word" xmlns:w="http://schemas.openxmlformats.org/wordprocessingml/2006/main" xmlns:w14="http://schemas.microsoft.com/office/word/2010/wordml" xmlns:w15="http://schemas.microsoft.com/office/word/2012/wordml" xmlns:wpg="http://schemas.microsoft.com/office/word/2010/wordprocessingGroup" xmlns:wpi="http://schemas.microsoft.com/office/word/2010/wordprocessingInk" xmlns:wne="http://schemas.microsoft.com/office/word/2006/wordml" xmlns:wps="http://schemas.microsoft.com/office/word/2010/wordprocessingShape" mc:Ignorable="w14 w15 wp14">
   <w:sdt>
     <w:sdtPr>
       <w:rPr>
@@ -18083,6 +17978,11 @@
         <w:docPartUnique/>
       </w:docPartObj>
     </w:sdtPr>
+    <w:sdtEndPr>
+      <w:rPr>
+        <w:rStyle w:val="Numeropagina"/>
+      </w:rPr>
+    </w:sdtEndPr>
     <w:sdtContent>
       <w:p>
         <w:pPr>
@@ -18123,7 +18023,7 @@
 </file>
 
 <file path=word/footer2.xml><?xml version="1.0" encoding="utf-8"?>
-<w:ftr xmlns:wpc="http://schemas.microsoft.com/office/word/2010/wordprocessingCanvas" xmlns:cx="http://schemas.microsoft.com/office/drawing/2014/chartex" xmlns:cx1="http://schemas.microsoft.com/office/drawing/2015/9/8/chartex" xmlns:cx2="http://schemas.microsoft.com/office/drawing/2015/10/21/chartex" xmlns:cx3="http://schemas.microsoft.com/office/drawing/2016/5/9/chartex" xmlns:cx4="http://schemas.microsoft.com/office/drawing/2016/5/10/chartex" xmlns:cx5="http://schemas.microsoft.com/office/drawing/2016/5/11/chartex" xmlns:cx6="http://schemas.microsoft.com/office/drawing/2016/5/12/chartex" xmlns:cx7="http://schemas.microsoft.com/office/drawing/2016/5/13/chartex" xmlns:cx8="http://schemas.microsoft.com/office/drawing/2016/5/14/chartex" xmlns:mc="http://schemas.openxmlformats.org/markup-compatibility/2006" xmlns:aink="http://schemas.microsoft.com/office/drawing/2016/ink" xmlns:am3d="http://schemas.microsoft.com/office/drawing/2017/model3d" xmlns:o="urn:schemas-microsoft-com:office:office" xmlns:r="http://schemas.openxmlformats.org/officeDocument/2006/relationships" xmlns:m="http://schemas.openxmlformats.org/officeDocument/2006/math" xmlns:v="urn:schemas-microsoft-com:vml" xmlns:wp14="http://schemas.microsoft.com/office/word/2010/wordprocessingDrawing" xmlns:wp="http://schemas.openxmlformats.org/drawingml/2006/wordprocessingDrawing" xmlns:w10="urn:schemas-microsoft-com:office:word" xmlns:w="http://schemas.openxmlformats.org/wordprocessingml/2006/main" xmlns:w14="http://schemas.microsoft.com/office/word/2010/wordml" xmlns:w15="http://schemas.microsoft.com/office/word/2012/wordml" xmlns:w16cid="http://schemas.microsoft.com/office/word/2016/wordml/cid" xmlns:w16se="http://schemas.microsoft.com/office/word/2015/wordml/symex" xmlns:wpg="http://schemas.microsoft.com/office/word/2010/wordprocessingGroup" xmlns:wpi="http://schemas.microsoft.com/office/word/2010/wordprocessingInk" xmlns:wne="http://schemas.microsoft.com/office/word/2006/wordml" xmlns:wps="http://schemas.microsoft.com/office/word/2010/wordprocessingShape" mc:Ignorable="w14 w15 w16se w16cid wp14">
+<w:ftr xmlns:wpc="http://schemas.microsoft.com/office/word/2010/wordprocessingCanvas" xmlns:mc="http://schemas.openxmlformats.org/markup-compatibility/2006" xmlns:o="urn:schemas-microsoft-com:office:office" xmlns:r="http://schemas.openxmlformats.org/officeDocument/2006/relationships" xmlns:m="http://schemas.openxmlformats.org/officeDocument/2006/math" xmlns:v="urn:schemas-microsoft-com:vml" xmlns:wp14="http://schemas.microsoft.com/office/word/2010/wordprocessingDrawing" xmlns:wp="http://schemas.openxmlformats.org/drawingml/2006/wordprocessingDrawing" xmlns:w10="urn:schemas-microsoft-com:office:word" xmlns:w="http://schemas.openxmlformats.org/wordprocessingml/2006/main" xmlns:w14="http://schemas.microsoft.com/office/word/2010/wordml" xmlns:w15="http://schemas.microsoft.com/office/word/2012/wordml" xmlns:wpg="http://schemas.microsoft.com/office/word/2010/wordprocessingGroup" xmlns:wpi="http://schemas.microsoft.com/office/word/2010/wordprocessingInk" xmlns:wne="http://schemas.microsoft.com/office/word/2006/wordml" xmlns:wps="http://schemas.microsoft.com/office/word/2010/wordprocessingShape" mc:Ignorable="w14 w15 wp14">
   <w:sdt>
     <w:sdtPr>
       <w:rPr>
@@ -18135,6 +18035,11 @@
         <w:docPartUnique/>
       </w:docPartObj>
     </w:sdtPr>
+    <w:sdtEndPr>
+      <w:rPr>
+        <w:rStyle w:val="Numeropagina"/>
+      </w:rPr>
+    </w:sdtEndPr>
     <w:sdtContent>
       <w:p>
         <w:pPr>
@@ -18167,7 +18072,7 @@
             <w:rStyle w:val="Numeropagina"/>
             <w:noProof/>
           </w:rPr>
-          <w:t>38</w:t>
+          <w:t>35</w:t>
         </w:r>
         <w:r>
           <w:rPr>
@@ -18188,7 +18093,7 @@
 </file>
 
 <file path=word/footnotes.xml><?xml version="1.0" encoding="utf-8"?>
-<w:footnotes xmlns:wpc="http://schemas.microsoft.com/office/word/2010/wordprocessingCanvas" xmlns:cx="http://schemas.microsoft.com/office/drawing/2014/chartex" xmlns:cx1="http://schemas.microsoft.com/office/drawing/2015/9/8/chartex" xmlns:cx2="http://schemas.microsoft.com/office/drawing/2015/10/21/chartex" xmlns:cx3="http://schemas.microsoft.com/office/drawing/2016/5/9/chartex" xmlns:cx4="http://schemas.microsoft.com/office/drawing/2016/5/10/chartex" xmlns:cx5="http://schemas.microsoft.com/office/drawing/2016/5/11/chartex" xmlns:cx6="http://schemas.microsoft.com/office/drawing/2016/5/12/chartex" xmlns:cx7="http://schemas.microsoft.com/office/drawing/2016/5/13/chartex" xmlns:cx8="http://schemas.microsoft.com/office/drawing/2016/5/14/chartex" xmlns:mc="http://schemas.openxmlformats.org/markup-compatibility/2006" xmlns:aink="http://schemas.microsoft.com/office/drawing/2016/ink" xmlns:am3d="http://schemas.microsoft.com/office/drawing/2017/model3d" xmlns:o="urn:schemas-microsoft-com:office:office" xmlns:r="http://schemas.openxmlformats.org/officeDocument/2006/relationships" xmlns:m="http://schemas.openxmlformats.org/officeDocument/2006/math" xmlns:v="urn:schemas-microsoft-com:vml" xmlns:wp14="http://schemas.microsoft.com/office/word/2010/wordprocessingDrawing" xmlns:wp="http://schemas.openxmlformats.org/drawingml/2006/wordprocessingDrawing" xmlns:w10="urn:schemas-microsoft-com:office:word" xmlns:w="http://schemas.openxmlformats.org/wordprocessingml/2006/main" xmlns:w14="http://schemas.microsoft.com/office/word/2010/wordml" xmlns:w15="http://schemas.microsoft.com/office/word/2012/wordml" xmlns:w16cid="http://schemas.microsoft.com/office/word/2016/wordml/cid" xmlns:w16se="http://schemas.microsoft.com/office/word/2015/wordml/symex" xmlns:wpg="http://schemas.microsoft.com/office/word/2010/wordprocessingGroup" xmlns:wpi="http://schemas.microsoft.com/office/word/2010/wordprocessingInk" xmlns:wne="http://schemas.microsoft.com/office/word/2006/wordml" xmlns:wps="http://schemas.microsoft.com/office/word/2010/wordprocessingShape" mc:Ignorable="w14 w15 w16se w16cid wp14">
+<w:footnotes xmlns:wpc="http://schemas.microsoft.com/office/word/2010/wordprocessingCanvas" xmlns:mc="http://schemas.openxmlformats.org/markup-compatibility/2006" xmlns:o="urn:schemas-microsoft-com:office:office" xmlns:r="http://schemas.openxmlformats.org/officeDocument/2006/relationships" xmlns:m="http://schemas.openxmlformats.org/officeDocument/2006/math" xmlns:v="urn:schemas-microsoft-com:vml" xmlns:wp14="http://schemas.microsoft.com/office/word/2010/wordprocessingDrawing" xmlns:wp="http://schemas.openxmlformats.org/drawingml/2006/wordprocessingDrawing" xmlns:w10="urn:schemas-microsoft-com:office:word" xmlns:w="http://schemas.openxmlformats.org/wordprocessingml/2006/main" xmlns:w14="http://schemas.microsoft.com/office/word/2010/wordml" xmlns:w15="http://schemas.microsoft.com/office/word/2012/wordml" xmlns:wpg="http://schemas.microsoft.com/office/word/2010/wordprocessingGroup" xmlns:wpi="http://schemas.microsoft.com/office/word/2010/wordprocessingInk" xmlns:wne="http://schemas.microsoft.com/office/word/2006/wordml" xmlns:wps="http://schemas.microsoft.com/office/word/2010/wordprocessingShape" mc:Ignorable="w14 w15 wp14">
   <w:footnote w:type="separator" w:id="-1">
     <w:p>
       <w:pPr>
@@ -18213,7 +18118,7 @@
 </file>
 
 <file path=word/numbering.xml><?xml version="1.0" encoding="utf-8"?>
-<w:numbering xmlns:wpc="http://schemas.microsoft.com/office/word/2010/wordprocessingCanvas" xmlns:cx="http://schemas.microsoft.com/office/drawing/2014/chartex" xmlns:cx1="http://schemas.microsoft.com/office/drawing/2015/9/8/chartex" xmlns:cx2="http://schemas.microsoft.com/office/drawing/2015/10/21/chartex" xmlns:cx3="http://schemas.microsoft.com/office/drawing/2016/5/9/chartex" xmlns:cx4="http://schemas.microsoft.com/office/drawing/2016/5/10/chartex" xmlns:cx5="http://schemas.microsoft.com/office/drawing/2016/5/11/chartex" xmlns:cx6="http://schemas.microsoft.com/office/drawing/2016/5/12/chartex" xmlns:cx7="http://schemas.microsoft.com/office/drawing/2016/5/13/chartex" xmlns:cx8="http://schemas.microsoft.com/office/drawing/2016/5/14/chartex" xmlns:mc="http://schemas.openxmlformats.org/markup-compatibility/2006" xmlns:aink="http://schemas.microsoft.com/office/drawing/2016/ink" xmlns:am3d="http://schemas.microsoft.com/office/drawing/2017/model3d" xmlns:o="urn:schemas-microsoft-com:office:office" xmlns:r="http://schemas.openxmlformats.org/officeDocument/2006/relationships" xmlns:m="http://schemas.openxmlformats.org/officeDocument/2006/math" xmlns:v="urn:schemas-microsoft-com:vml" xmlns:wp14="http://schemas.microsoft.com/office/word/2010/wordprocessingDrawing" xmlns:wp="http://schemas.openxmlformats.org/drawingml/2006/wordprocessingDrawing" xmlns:w10="urn:schemas-microsoft-com:office:word" xmlns:w="http://schemas.openxmlformats.org/wordprocessingml/2006/main" xmlns:w14="http://schemas.microsoft.com/office/word/2010/wordml" xmlns:w15="http://schemas.microsoft.com/office/word/2012/wordml" xmlns:w16cid="http://schemas.microsoft.com/office/word/2016/wordml/cid" xmlns:w16se="http://schemas.microsoft.com/office/word/2015/wordml/symex" xmlns:wpg="http://schemas.microsoft.com/office/word/2010/wordprocessingGroup" xmlns:wpi="http://schemas.microsoft.com/office/word/2010/wordprocessingInk" xmlns:wne="http://schemas.microsoft.com/office/word/2006/wordml" xmlns:wps="http://schemas.microsoft.com/office/word/2010/wordprocessingShape" mc:Ignorable="w14 w15 w16se w16cid wp14">
+<w:numbering xmlns:wpc="http://schemas.microsoft.com/office/word/2010/wordprocessingCanvas" xmlns:mc="http://schemas.openxmlformats.org/markup-compatibility/2006" xmlns:o="urn:schemas-microsoft-com:office:office" xmlns:r="http://schemas.openxmlformats.org/officeDocument/2006/relationships" xmlns:m="http://schemas.openxmlformats.org/officeDocument/2006/math" xmlns:v="urn:schemas-microsoft-com:vml" xmlns:wp14="http://schemas.microsoft.com/office/word/2010/wordprocessingDrawing" xmlns:wp="http://schemas.openxmlformats.org/drawingml/2006/wordprocessingDrawing" xmlns:w10="urn:schemas-microsoft-com:office:word" xmlns:w="http://schemas.openxmlformats.org/wordprocessingml/2006/main" xmlns:w14="http://schemas.microsoft.com/office/word/2010/wordml" xmlns:w15="http://schemas.microsoft.com/office/word/2012/wordml" xmlns:wpg="http://schemas.microsoft.com/office/word/2010/wordprocessingGroup" xmlns:wpi="http://schemas.microsoft.com/office/word/2010/wordprocessingInk" xmlns:wne="http://schemas.microsoft.com/office/word/2006/wordml" xmlns:wps="http://schemas.microsoft.com/office/word/2010/wordprocessingShape" mc:Ignorable="w14 w15 wp14">
   <w:abstractNum w:abstractNumId="0" w15:restartNumberingAfterBreak="0">
     <w:nsid w:val="02756910"/>
     <w:multiLevelType w:val="multilevel"/>
@@ -21767,7 +21672,7 @@
 </file>
 
 <file path=word/styles.xml><?xml version="1.0" encoding="utf-8"?>
-<w:styles xmlns:mc="http://schemas.openxmlformats.org/markup-compatibility/2006" xmlns:r="http://schemas.openxmlformats.org/officeDocument/2006/relationships" xmlns:w="http://schemas.openxmlformats.org/wordprocessingml/2006/main" xmlns:w14="http://schemas.microsoft.com/office/word/2010/wordml" xmlns:w15="http://schemas.microsoft.com/office/word/2012/wordml" xmlns:w16cid="http://schemas.microsoft.com/office/word/2016/wordml/cid" xmlns:w16se="http://schemas.microsoft.com/office/word/2015/wordml/symex" mc:Ignorable="w14 w15 w16se w16cid">
+<w:styles xmlns:mc="http://schemas.openxmlformats.org/markup-compatibility/2006" xmlns:r="http://schemas.openxmlformats.org/officeDocument/2006/relationships" xmlns:w="http://schemas.openxmlformats.org/wordprocessingml/2006/main" xmlns:w14="http://schemas.microsoft.com/office/word/2010/wordml" xmlns:w15="http://schemas.microsoft.com/office/word/2012/wordml" mc:Ignorable="w14 w15">
   <w:docDefaults>
     <w:rPrDefault>
       <w:rPr>
@@ -21779,7 +21684,7 @@
     </w:rPrDefault>
     <w:pPrDefault/>
   </w:docDefaults>
-  <w:latentStyles w:defLockedState="0" w:defUIPriority="99" w:defSemiHidden="0" w:defUnhideWhenUsed="0" w:defQFormat="0" w:count="375">
+  <w:latentStyles w:defLockedState="0" w:defUIPriority="99" w:defSemiHidden="0" w:defUnhideWhenUsed="0" w:defQFormat="0" w:count="371">
     <w:lsdException w:name="Normal" w:uiPriority="0" w:qFormat="1"/>
     <w:lsdException w:name="heading 1" w:uiPriority="9" w:qFormat="1"/>
     <w:lsdException w:name="heading 2" w:semiHidden="1" w:uiPriority="9" w:unhideWhenUsed="1" w:qFormat="1"/>
@@ -21885,6 +21790,7 @@
     <w:lsdException w:name="HTML Sample" w:semiHidden="1" w:unhideWhenUsed="1"/>
     <w:lsdException w:name="HTML Typewriter" w:semiHidden="1" w:unhideWhenUsed="1"/>
     <w:lsdException w:name="HTML Variable" w:semiHidden="1" w:unhideWhenUsed="1"/>
+    <w:lsdException w:name="Normal Table" w:semiHidden="1" w:unhideWhenUsed="1"/>
     <w:lsdException w:name="annotation subject" w:semiHidden="1" w:unhideWhenUsed="1"/>
     <w:lsdException w:name="No List" w:semiHidden="1" w:unhideWhenUsed="1"/>
     <w:lsdException w:name="Outline List 1" w:semiHidden="1" w:unhideWhenUsed="1"/>
@@ -21928,8 +21834,10 @@
     <w:lsdException w:name="Table Elegant" w:semiHidden="1" w:unhideWhenUsed="1"/>
     <w:lsdException w:name="Table Professional" w:semiHidden="1" w:unhideWhenUsed="1"/>
     <w:lsdException w:name="Table Subtle 1" w:semiHidden="1" w:unhideWhenUsed="1"/>
+    <w:lsdException w:name="Table Subtle 2" w:semiHidden="1" w:unhideWhenUsed="1"/>
     <w:lsdException w:name="Table Web 1" w:semiHidden="1" w:unhideWhenUsed="1"/>
     <w:lsdException w:name="Table Web 2" w:semiHidden="1" w:unhideWhenUsed="1"/>
+    <w:lsdException w:name="Table Web 3" w:semiHidden="1" w:unhideWhenUsed="1"/>
     <w:lsdException w:name="Balloon Text" w:semiHidden="1" w:unhideWhenUsed="1"/>
     <w:lsdException w:name="Table Grid" w:uiPriority="39"/>
     <w:lsdException w:name="Table Theme" w:semiHidden="1" w:unhideWhenUsed="1"/>
@@ -22148,10 +22056,6 @@
     <w:lsdException w:name="List Table 5 Dark Accent 6" w:uiPriority="50"/>
     <w:lsdException w:name="List Table 6 Colorful Accent 6" w:uiPriority="51"/>
     <w:lsdException w:name="List Table 7 Colorful Accent 6" w:uiPriority="52"/>
-    <w:lsdException w:name="Mention" w:semiHidden="1" w:unhideWhenUsed="1"/>
-    <w:lsdException w:name="Smart Hyperlink" w:semiHidden="1" w:unhideWhenUsed="1"/>
-    <w:lsdException w:name="Hashtag" w:semiHidden="1" w:unhideWhenUsed="1"/>
-    <w:lsdException w:name="Unresolved Mention" w:semiHidden="1" w:unhideWhenUsed="1"/>
   </w:latentStyles>
   <w:style w:type="paragraph" w:default="1" w:styleId="Normale">
     <w:name w:val="Normal"/>
@@ -22851,7 +22755,7 @@
 </file>
 
 <file path=customXml/itemProps1.xml><?xml version="1.0" encoding="utf-8"?>
-<ds:datastoreItem xmlns:ds="http://schemas.openxmlformats.org/officeDocument/2006/customXml" ds:itemID="{3290D446-3E80-FC42-84FC-EAF7B6B07657}">
+<ds:datastoreItem xmlns:ds="http://schemas.openxmlformats.org/officeDocument/2006/customXml" ds:itemID="{4346C4D6-7B37-4DA9-836C-8AE42364D9E4}">
   <ds:schemaRefs>
     <ds:schemaRef ds:uri="http://schemas.openxmlformats.org/officeDocument/2006/bibliography"/>
   </ds:schemaRefs>

</xml_diff>

<commit_message>
Fixes in section 2
</commit_message>
<xml_diff>
--- a/DD/DD.docx
+++ b/DD/DD.docx
@@ -1,6 +1,6 @@
 
 <file path=word/document.xml><?xml version="1.0" encoding="utf-8"?>
-<w:document xmlns:wpc="http://schemas.microsoft.com/office/word/2010/wordprocessingCanvas" xmlns:mc="http://schemas.openxmlformats.org/markup-compatibility/2006" xmlns:o="urn:schemas-microsoft-com:office:office" xmlns:r="http://schemas.openxmlformats.org/officeDocument/2006/relationships" xmlns:m="http://schemas.openxmlformats.org/officeDocument/2006/math" xmlns:v="urn:schemas-microsoft-com:vml" xmlns:wp14="http://schemas.microsoft.com/office/word/2010/wordprocessingDrawing" xmlns:wp="http://schemas.openxmlformats.org/drawingml/2006/wordprocessingDrawing" xmlns:w10="urn:schemas-microsoft-com:office:word" xmlns:w="http://schemas.openxmlformats.org/wordprocessingml/2006/main" xmlns:w14="http://schemas.microsoft.com/office/word/2010/wordml" xmlns:w15="http://schemas.microsoft.com/office/word/2012/wordml" xmlns:wpg="http://schemas.microsoft.com/office/word/2010/wordprocessingGroup" xmlns:wpi="http://schemas.microsoft.com/office/word/2010/wordprocessingInk" xmlns:wne="http://schemas.microsoft.com/office/word/2006/wordml" xmlns:wps="http://schemas.microsoft.com/office/word/2010/wordprocessingShape" mc:Ignorable="w14 w15 wp14">
+<w:document xmlns:wpc="http://schemas.microsoft.com/office/word/2010/wordprocessingCanvas" xmlns:cx="http://schemas.microsoft.com/office/drawing/2014/chartex" xmlns:cx1="http://schemas.microsoft.com/office/drawing/2015/9/8/chartex" xmlns:cx2="http://schemas.microsoft.com/office/drawing/2015/10/21/chartex" xmlns:cx3="http://schemas.microsoft.com/office/drawing/2016/5/9/chartex" xmlns:cx4="http://schemas.microsoft.com/office/drawing/2016/5/10/chartex" xmlns:cx5="http://schemas.microsoft.com/office/drawing/2016/5/11/chartex" xmlns:cx6="http://schemas.microsoft.com/office/drawing/2016/5/12/chartex" xmlns:cx7="http://schemas.microsoft.com/office/drawing/2016/5/13/chartex" xmlns:cx8="http://schemas.microsoft.com/office/drawing/2016/5/14/chartex" xmlns:mc="http://schemas.openxmlformats.org/markup-compatibility/2006" xmlns:aink="http://schemas.microsoft.com/office/drawing/2016/ink" xmlns:am3d="http://schemas.microsoft.com/office/drawing/2017/model3d" xmlns:o="urn:schemas-microsoft-com:office:office" xmlns:r="http://schemas.openxmlformats.org/officeDocument/2006/relationships" xmlns:m="http://schemas.openxmlformats.org/officeDocument/2006/math" xmlns:v="urn:schemas-microsoft-com:vml" xmlns:wp14="http://schemas.microsoft.com/office/word/2010/wordprocessingDrawing" xmlns:wp="http://schemas.openxmlformats.org/drawingml/2006/wordprocessingDrawing" xmlns:w10="urn:schemas-microsoft-com:office:word" xmlns:w="http://schemas.openxmlformats.org/wordprocessingml/2006/main" xmlns:w14="http://schemas.microsoft.com/office/word/2010/wordml" xmlns:w15="http://schemas.microsoft.com/office/word/2012/wordml" xmlns:w16cid="http://schemas.microsoft.com/office/word/2016/wordml/cid" xmlns:w16se="http://schemas.microsoft.com/office/word/2015/wordml/symex" xmlns:wpg="http://schemas.microsoft.com/office/word/2010/wordprocessingGroup" xmlns:wpi="http://schemas.microsoft.com/office/word/2010/wordprocessingInk" xmlns:wne="http://schemas.microsoft.com/office/word/2006/wordml" xmlns:wps="http://schemas.microsoft.com/office/word/2010/wordprocessingShape" mc:Ignorable="w14 w15 w16se w16cid wp14">
   <w:body>
     <w:p>
       <w:pPr>
@@ -357,13 +357,8 @@
       </w:r>
       <w:r>
         <w:tab/>
-        <w:t xml:space="preserve">Elisabetta Di </w:t>
-      </w:r>
-      <w:proofErr w:type="spellStart"/>
-      <w:r>
-        <w:t>Nitto</w:t>
-      </w:r>
-      <w:proofErr w:type="spellEnd"/>
+        <w:t>Elisabetta Di Nitto</w:t>
+      </w:r>
     </w:p>
     <w:p>
       <w:pPr>
@@ -3590,7 +3585,7 @@
               </wp:anchor>
             </w:drawing>
           </mc:Choice>
-          <mc:Fallback xmlns:w16se="http://schemas.microsoft.com/office/word/2015/wordml/symex" xmlns:w16cid="http://schemas.microsoft.com/office/word/2016/wordml/cid" xmlns:am3d="http://schemas.microsoft.com/office/drawing/2017/model3d" xmlns:aink="http://schemas.microsoft.com/office/drawing/2016/ink" xmlns:cx8="http://schemas.microsoft.com/office/drawing/2016/5/14/chartex" xmlns:cx7="http://schemas.microsoft.com/office/drawing/2016/5/13/chartex" xmlns:cx6="http://schemas.microsoft.com/office/drawing/2016/5/12/chartex" xmlns:cx5="http://schemas.microsoft.com/office/drawing/2016/5/11/chartex" xmlns:cx4="http://schemas.microsoft.com/office/drawing/2016/5/10/chartex" xmlns:cx3="http://schemas.microsoft.com/office/drawing/2016/5/9/chartex" xmlns:cx2="http://schemas.microsoft.com/office/drawing/2015/10/21/chartex" xmlns:cx1="http://schemas.microsoft.com/office/drawing/2015/9/8/chartex" xmlns:cx="http://schemas.microsoft.com/office/drawing/2014/chartex">
+          <mc:Fallback>
             <w:pict>
               <v:shapetype w14:anchorId="31B861EE" id="_x0000_t202" coordsize="21600,21600" o:spt="202" path="m,l,21600r21600,l21600,xe">
                 <v:stroke joinstyle="miter"/>
@@ -4442,7 +4437,7 @@
               </wp:anchor>
             </w:drawing>
           </mc:Choice>
-          <mc:Fallback xmlns:w16se="http://schemas.microsoft.com/office/word/2015/wordml/symex" xmlns:w16cid="http://schemas.microsoft.com/office/word/2016/wordml/cid" xmlns:am3d="http://schemas.microsoft.com/office/drawing/2017/model3d" xmlns:aink="http://schemas.microsoft.com/office/drawing/2016/ink" xmlns:cx8="http://schemas.microsoft.com/office/drawing/2016/5/14/chartex" xmlns:cx7="http://schemas.microsoft.com/office/drawing/2016/5/13/chartex" xmlns:cx6="http://schemas.microsoft.com/office/drawing/2016/5/12/chartex" xmlns:cx5="http://schemas.microsoft.com/office/drawing/2016/5/11/chartex" xmlns:cx4="http://schemas.microsoft.com/office/drawing/2016/5/10/chartex" xmlns:cx3="http://schemas.microsoft.com/office/drawing/2016/5/9/chartex" xmlns:cx2="http://schemas.microsoft.com/office/drawing/2015/10/21/chartex" xmlns:cx1="http://schemas.microsoft.com/office/drawing/2015/9/8/chartex" xmlns:cx="http://schemas.microsoft.com/office/drawing/2014/chartex">
+          <mc:Fallback>
             <w:pict>
               <v:shape w14:anchorId="2F54AFD1" id="Casella di testo 1" o:spid="_x0000_s1027" type="#_x0000_t202" style="position:absolute;margin-left:-.2pt;margin-top:308.05pt;width:481.6pt;height:.05pt;z-index:251667456;visibility:visible;mso-wrap-style:square;mso-wrap-distance-left:9pt;mso-wrap-distance-top:0;mso-wrap-distance-right:9pt;mso-wrap-distance-bottom:0;mso-position-horizontal:absolute;mso-position-horizontal-relative:text;mso-position-vertical:absolute;mso-position-vertical-relative:text;v-text-anchor:top" o:gfxdata="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" stroked="f">
                 <v:textbox style="mso-fit-shape-to-text:t" inset="0,0,0,0">
@@ -5024,7 +5019,7 @@
               </wp:anchor>
             </w:drawing>
           </mc:Choice>
-          <mc:Fallback xmlns:w16se="http://schemas.microsoft.com/office/word/2015/wordml/symex" xmlns:w16cid="http://schemas.microsoft.com/office/word/2016/wordml/cid" xmlns:am3d="http://schemas.microsoft.com/office/drawing/2017/model3d" xmlns:aink="http://schemas.microsoft.com/office/drawing/2016/ink" xmlns:cx8="http://schemas.microsoft.com/office/drawing/2016/5/14/chartex" xmlns:cx7="http://schemas.microsoft.com/office/drawing/2016/5/13/chartex" xmlns:cx6="http://schemas.microsoft.com/office/drawing/2016/5/12/chartex" xmlns:cx5="http://schemas.microsoft.com/office/drawing/2016/5/11/chartex" xmlns:cx4="http://schemas.microsoft.com/office/drawing/2016/5/10/chartex" xmlns:cx3="http://schemas.microsoft.com/office/drawing/2016/5/9/chartex" xmlns:cx2="http://schemas.microsoft.com/office/drawing/2015/10/21/chartex" xmlns:cx1="http://schemas.microsoft.com/office/drawing/2015/9/8/chartex" xmlns:cx="http://schemas.microsoft.com/office/drawing/2014/chartex">
+          <mc:Fallback>
             <w:pict>
               <v:shape w14:anchorId="07213277" id="Casella di testo 12" o:spid="_x0000_s1028" type="#_x0000_t202" style="position:absolute;left:0;text-align:left;margin-left:113.3pt;margin-top:274.75pt;width:302.4pt;height:.05pt;z-index:251678720;visibility:visible;mso-wrap-style:square;mso-width-percent:0;mso-wrap-distance-left:9pt;mso-wrap-distance-top:0;mso-wrap-distance-right:9pt;mso-wrap-distance-bottom:0;mso-position-horizontal:absolute;mso-position-horizontal-relative:text;mso-position-vertical:absolute;mso-position-vertical-relative:text;mso-width-percent:0;mso-width-relative:margin;v-text-anchor:top" o:gfxdata="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" stroked="f">
                 <v:textbox style="mso-fit-shape-to-text:t" inset="0,0,0,0">
@@ -5219,7 +5214,7 @@
               </wp:anchor>
             </w:drawing>
           </mc:Choice>
-          <mc:Fallback xmlns:w16se="http://schemas.microsoft.com/office/word/2015/wordml/symex" xmlns:w16cid="http://schemas.microsoft.com/office/word/2016/wordml/cid" xmlns:am3d="http://schemas.microsoft.com/office/drawing/2017/model3d" xmlns:aink="http://schemas.microsoft.com/office/drawing/2016/ink" xmlns:cx8="http://schemas.microsoft.com/office/drawing/2016/5/14/chartex" xmlns:cx7="http://schemas.microsoft.com/office/drawing/2016/5/13/chartex" xmlns:cx6="http://schemas.microsoft.com/office/drawing/2016/5/12/chartex" xmlns:cx5="http://schemas.microsoft.com/office/drawing/2016/5/11/chartex" xmlns:cx4="http://schemas.microsoft.com/office/drawing/2016/5/10/chartex" xmlns:cx3="http://schemas.microsoft.com/office/drawing/2016/5/9/chartex" xmlns:cx2="http://schemas.microsoft.com/office/drawing/2015/10/21/chartex" xmlns:cx1="http://schemas.microsoft.com/office/drawing/2015/9/8/chartex" xmlns:cx="http://schemas.microsoft.com/office/drawing/2014/chartex">
+          <mc:Fallback>
             <w:pict>
               <v:shape w14:anchorId="350CB839" id="Casella di testo 13" o:spid="_x0000_s1029" type="#_x0000_t202" style="position:absolute;left:0;text-align:left;margin-left:10.05pt;margin-top:264.6pt;width:497.95pt;height:.05pt;z-index:251680768;visibility:visible;mso-wrap-style:square;mso-wrap-distance-left:9pt;mso-wrap-distance-top:0;mso-wrap-distance-right:9pt;mso-wrap-distance-bottom:0;mso-position-horizontal:absolute;mso-position-horizontal-relative:text;mso-position-vertical:absolute;mso-position-vertical-relative:text;v-text-anchor:top" o:gfxdata="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" stroked="f">
                 <v:textbox style="mso-fit-shape-to-text:t" inset="0,0,0,0">
@@ -6977,7 +6972,7 @@
               </wp:anchor>
             </w:drawing>
           </mc:Choice>
-          <mc:Fallback xmlns:w16se="http://schemas.microsoft.com/office/word/2015/wordml/symex" xmlns:w16cid="http://schemas.microsoft.com/office/word/2016/wordml/cid" xmlns:am3d="http://schemas.microsoft.com/office/drawing/2017/model3d" xmlns:aink="http://schemas.microsoft.com/office/drawing/2016/ink" xmlns:cx8="http://schemas.microsoft.com/office/drawing/2016/5/14/chartex" xmlns:cx7="http://schemas.microsoft.com/office/drawing/2016/5/13/chartex" xmlns:cx6="http://schemas.microsoft.com/office/drawing/2016/5/12/chartex" xmlns:cx5="http://schemas.microsoft.com/office/drawing/2016/5/11/chartex" xmlns:cx4="http://schemas.microsoft.com/office/drawing/2016/5/10/chartex" xmlns:cx3="http://schemas.microsoft.com/office/drawing/2016/5/9/chartex" xmlns:cx2="http://schemas.microsoft.com/office/drawing/2015/10/21/chartex" xmlns:cx1="http://schemas.microsoft.com/office/drawing/2015/9/8/chartex" xmlns:cx="http://schemas.microsoft.com/office/drawing/2014/chartex">
+          <mc:Fallback>
             <w:pict>
               <v:shape w14:anchorId="5598F876" id="Casella di testo 16" o:spid="_x0000_s1030" type="#_x0000_t202" style="position:absolute;margin-left:-.2pt;margin-top:424.75pt;width:481.6pt;height:.05pt;z-index:251670528;visibility:visible;mso-wrap-style:square;mso-wrap-distance-left:9pt;mso-wrap-distance-top:0;mso-wrap-distance-right:9pt;mso-wrap-distance-bottom:0;mso-position-horizontal:absolute;mso-position-horizontal-relative:text;mso-position-vertical:absolute;mso-position-vertical-relative:text;v-text-anchor:top" o:gfxdata="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" stroked="f">
                 <v:textbox style="mso-fit-shape-to-text:t" inset="0,0,0,0">
@@ -7799,16 +7794,13 @@
       </w:pPr>
       <w:r>
         <w:rPr>
-          <w:rFonts w:cs="Times New Roman"/>
           <w:noProof/>
-          <w:szCs w:val="20"/>
-          <w:lang w:eastAsia="it-IT"/>
         </w:rPr>
         <w:drawing>
           <wp:inline distT="0" distB="0" distL="0" distR="0">
-            <wp:extent cx="6116320" cy="5689600"/>
-            <wp:effectExtent l="0" t="0" r="0" b="6350"/>
-            <wp:docPr id="2" name="Immagine 2"/>
+            <wp:extent cx="6116320" cy="5132070"/>
+            <wp:effectExtent l="0" t="0" r="0" b="0"/>
+            <wp:docPr id="6" name="Immagine 6"/>
             <wp:cNvGraphicFramePr>
               <a:graphicFrameLocks xmlns:a="http://schemas.openxmlformats.org/drawingml/2006/main" noChangeAspect="1"/>
             </wp:cNvGraphicFramePr>
@@ -7816,8 +7808,10 @@
               <a:graphicData uri="http://schemas.openxmlformats.org/drawingml/2006/picture">
                 <pic:pic xmlns:pic="http://schemas.openxmlformats.org/drawingml/2006/picture">
                   <pic:nvPicPr>
-                    <pic:cNvPr id="2" name="individual_request_v3.png"/>
-                    <pic:cNvPicPr/>
+                    <pic:cNvPr id="0" name="Picture 6"/>
+                    <pic:cNvPicPr>
+                      <a:picLocks noChangeAspect="1" noChangeArrowheads="1"/>
+                    </pic:cNvPicPr>
                   </pic:nvPicPr>
                   <pic:blipFill>
                     <a:blip r:embed="rId16" cstate="print">
@@ -7827,18 +7821,23 @@
                         </a:ext>
                       </a:extLst>
                     </a:blip>
+                    <a:srcRect/>
                     <a:stretch>
                       <a:fillRect/>
                     </a:stretch>
                   </pic:blipFill>
-                  <pic:spPr>
+                  <pic:spPr bwMode="auto">
                     <a:xfrm>
                       <a:off x="0" y="0"/>
-                      <a:ext cx="6116320" cy="5689600"/>
+                      <a:ext cx="6116320" cy="5132070"/>
                     </a:xfrm>
                     <a:prstGeom prst="rect">
                       <a:avLst/>
                     </a:prstGeom>
+                    <a:noFill/>
+                    <a:ln>
+                      <a:noFill/>
+                    </a:ln>
                   </pic:spPr>
                 </pic:pic>
               </a:graphicData>
@@ -7894,7 +7893,7 @@
           <w:szCs w:val="20"/>
           <w:lang w:val="en-US"/>
         </w:rPr>
-        <w:t xml:space="preserve"> for checking, communicating with the DBMS, if the request is valid: if the requested id does not exist in the database, an error message is sent back to the third party. Otherwise, if the check goes through, the Notification </w:t>
+        <w:t xml:space="preserve"> for checking, communicating with the DBMS, if the request is valid: if the requested id does not exist in the database, an error message is sent back to the third party. Otherwise, if the check goes through, the Notification Manager is in charge of warning the individual. At this point, the user can decide whether to accept the request or not. There is a specific component in charge of receiving the user’s response, the </w:t>
       </w:r>
       <w:r>
         <w:rPr>
@@ -7903,7 +7902,7 @@
           <w:lang w:val="en-US"/>
         </w:rPr>
         <w:lastRenderedPageBreak/>
-        <w:t xml:space="preserve">Manager is in charge of warning the individual. At this point, the user can decide whether to accept the request or not. There is a specific component in charge of receiving the user’s response, the Response Manager, which talks to the Request Manager. The Request Manager, then, according to the user’s decision, either queries the database for retrieving data or forwards to the third party </w:t>
+        <w:t xml:space="preserve">Response Manager, which talks to the Request Manager. The Request Manager, then, according to the user’s decision, either queries the database for retrieving data or forwards to the third party </w:t>
       </w:r>
       <w:r>
         <w:rPr>
@@ -7954,16 +7953,13 @@
       </w:pPr>
       <w:r>
         <w:rPr>
-          <w:rFonts w:cs="Times New Roman"/>
           <w:noProof/>
-          <w:szCs w:val="20"/>
-          <w:lang w:eastAsia="it-IT"/>
         </w:rPr>
         <w:drawing>
           <wp:inline distT="0" distB="0" distL="0" distR="0">
-            <wp:extent cx="6116320" cy="6015990"/>
-            <wp:effectExtent l="0" t="0" r="0" b="3810"/>
-            <wp:docPr id="3" name="Immagine 3"/>
+            <wp:extent cx="6116320" cy="6690360"/>
+            <wp:effectExtent l="0" t="0" r="0" b="0"/>
+            <wp:docPr id="14" name="Immagine 14"/>
             <wp:cNvGraphicFramePr>
               <a:graphicFrameLocks xmlns:a="http://schemas.openxmlformats.org/drawingml/2006/main" noChangeAspect="1"/>
             </wp:cNvGraphicFramePr>
@@ -7971,8 +7967,10 @@
               <a:graphicData uri="http://schemas.openxmlformats.org/drawingml/2006/picture">
                 <pic:pic xmlns:pic="http://schemas.openxmlformats.org/drawingml/2006/picture">
                   <pic:nvPicPr>
-                    <pic:cNvPr id="3" name="aggregate_request_v2.png"/>
-                    <pic:cNvPicPr/>
+                    <pic:cNvPr id="0" name="Picture 8"/>
+                    <pic:cNvPicPr>
+                      <a:picLocks noChangeAspect="1" noChangeArrowheads="1"/>
+                    </pic:cNvPicPr>
                   </pic:nvPicPr>
                   <pic:blipFill>
                     <a:blip r:embed="rId17">
@@ -7982,18 +7980,23 @@
                         </a:ext>
                       </a:extLst>
                     </a:blip>
+                    <a:srcRect/>
                     <a:stretch>
                       <a:fillRect/>
                     </a:stretch>
                   </pic:blipFill>
-                  <pic:spPr>
+                  <pic:spPr bwMode="auto">
                     <a:xfrm>
                       <a:off x="0" y="0"/>
-                      <a:ext cx="6116320" cy="6015990"/>
+                      <a:ext cx="6116320" cy="6690360"/>
                     </a:xfrm>
                     <a:prstGeom prst="rect">
                       <a:avLst/>
                     </a:prstGeom>
+                    <a:noFill/>
+                    <a:ln>
+                      <a:noFill/>
+                    </a:ln>
                   </pic:spPr>
                 </pic:pic>
               </a:graphicData>
@@ -8245,13 +8248,12 @@
       <w:r>
         <w:rPr>
           <w:noProof/>
-          <w:lang w:eastAsia="it-IT"/>
         </w:rPr>
         <w:drawing>
           <wp:inline distT="0" distB="0" distL="0" distR="0">
-            <wp:extent cx="6116320" cy="2172970"/>
+            <wp:extent cx="6116320" cy="2915920"/>
             <wp:effectExtent l="0" t="0" r="0" b="0"/>
-            <wp:docPr id="19" name="Immagine 19"/>
+            <wp:docPr id="31" name="Immagine 31"/>
             <wp:cNvGraphicFramePr>
               <a:graphicFrameLocks xmlns:a="http://schemas.openxmlformats.org/drawingml/2006/main" noChangeAspect="1"/>
             </wp:cNvGraphicFramePr>
@@ -8259,7 +8261,7 @@
               <a:graphicData uri="http://schemas.openxmlformats.org/drawingml/2006/picture">
                 <pic:pic xmlns:pic="http://schemas.openxmlformats.org/drawingml/2006/picture">
                   <pic:nvPicPr>
-                    <pic:cNvPr id="0" name="Picture 5"/>
+                    <pic:cNvPr id="0" name="Picture 10"/>
                     <pic:cNvPicPr>
                       <a:picLocks noChangeAspect="1" noChangeArrowheads="1"/>
                     </pic:cNvPicPr>
@@ -8280,7 +8282,7 @@
                   <pic:spPr bwMode="auto">
                     <a:xfrm>
                       <a:off x="0" y="0"/>
-                      <a:ext cx="6116320" cy="2172970"/>
+                      <a:ext cx="6116320" cy="2915920"/>
                     </a:xfrm>
                     <a:prstGeom prst="rect">
                       <a:avLst/>
@@ -8400,10 +8402,18 @@
           <w:szCs w:val="20"/>
           <w:lang w:val="en-US"/>
         </w:rPr>
-        <w:t xml:space="preserve">), the health status (that contains all the health parameters of the user) and the location. The Router forwards that data to </w:t>
+        <w:t xml:space="preserve">), the health status (that contains all the health parameters of the user) </w:t>
+      </w:r>
+      <w:r>
+        <w:rPr>
+          <w:rFonts w:cs="Times New Roman"/>
+          <w:szCs w:val="20"/>
+          <w:lang w:val="en-US"/>
+        </w:rPr>
+        <w:lastRenderedPageBreak/>
+        <w:t xml:space="preserve">and the location. The Router forwards that data to </w:t>
       </w:r>
       <w:proofErr w:type="spellStart"/>
-      <w:proofErr w:type="gramStart"/>
       <w:r>
         <w:rPr>
           <w:rFonts w:cs="Times New Roman"/>
@@ -8419,16 +8429,7 @@
           <w:szCs w:val="20"/>
           <w:lang w:val="en-US"/>
         </w:rPr>
-        <w:t>, that</w:t>
-      </w:r>
-      <w:proofErr w:type="gramEnd"/>
-      <w:r>
-        <w:rPr>
-          <w:rFonts w:cs="Times New Roman"/>
-          <w:szCs w:val="20"/>
-          <w:lang w:val="en-US"/>
-        </w:rPr>
-        <w:t xml:space="preserve"> queries the database in order to get all the third parties that provide emergency assistance services. In particular, </w:t>
+        <w:t xml:space="preserve">, that queries the database in order to get all the third parties that provide emergency assistance services. In particular, </w:t>
       </w:r>
       <w:proofErr w:type="spellStart"/>
       <w:r>
@@ -8446,16 +8447,7 @@
           <w:szCs w:val="20"/>
           <w:lang w:val="en-US"/>
         </w:rPr>
-        <w:t xml:space="preserve"> </w:t>
-      </w:r>
-      <w:r>
-        <w:rPr>
-          <w:rFonts w:cs="Times New Roman"/>
-          <w:szCs w:val="20"/>
-          <w:lang w:val="en-US"/>
-        </w:rPr>
-        <w:lastRenderedPageBreak/>
-        <w:t xml:space="preserve">needs the location of those third parties, because it must find out which one is the nearest to the user. </w:t>
+        <w:t xml:space="preserve"> needs the location of those third parties, because it must find out which one is the nearest to the user. </w:t>
       </w:r>
       <w:r>
         <w:rPr>
@@ -8817,7 +8809,6 @@
           <w:szCs w:val="26"/>
           <w:lang w:val="en-US"/>
         </w:rPr>
-        <w:lastRenderedPageBreak/>
         <w:t>2.4.</w:t>
       </w:r>
       <w:r>
@@ -8853,7 +8844,6 @@
     </w:p>
     <w:p>
       <w:pPr>
-        <w:jc w:val="center"/>
         <w:rPr>
           <w:rFonts w:cs="Times New Roman"/>
           <w:color w:val="4472C4" w:themeColor="accent1"/>
@@ -8864,18 +8854,14 @@
       </w:pPr>
       <w:r>
         <w:rPr>
-          <w:rFonts w:cs="Times New Roman"/>
           <w:noProof/>
-          <w:color w:val="4472C4" w:themeColor="accent1"/>
-          <w:sz w:val="26"/>
-          <w:szCs w:val="26"/>
-          <w:lang w:eastAsia="it-IT"/>
-        </w:rPr>
+        </w:rPr>
+        <w:lastRenderedPageBreak/>
         <w:drawing>
           <wp:inline distT="0" distB="0" distL="0" distR="0">
-            <wp:extent cx="4705350" cy="8509650"/>
-            <wp:effectExtent l="0" t="0" r="0" b="5715"/>
-            <wp:docPr id="20" name="Immagine 20" descr="C:\Users\Emilio\Downloads\Creazione corsa.png"/>
+            <wp:extent cx="4878070" cy="9073515"/>
+            <wp:effectExtent l="0" t="0" r="0" b="0"/>
+            <wp:docPr id="32" name="Immagine 32"/>
             <wp:cNvGraphicFramePr>
               <a:graphicFrameLocks xmlns:a="http://schemas.openxmlformats.org/drawingml/2006/main" noChangeAspect="1"/>
             </wp:cNvGraphicFramePr>
@@ -8883,7 +8869,7 @@
               <a:graphicData uri="http://schemas.openxmlformats.org/drawingml/2006/picture">
                 <pic:pic xmlns:pic="http://schemas.openxmlformats.org/drawingml/2006/picture">
                   <pic:nvPicPr>
-                    <pic:cNvPr id="0" name="Picture 7" descr="C:\Users\Emilio\Downloads\Creazione corsa.png"/>
+                    <pic:cNvPr id="0" name="Picture 12"/>
                     <pic:cNvPicPr>
                       <a:picLocks noChangeAspect="1" noChangeArrowheads="1"/>
                     </pic:cNvPicPr>
@@ -8904,7 +8890,7 @@
                   <pic:spPr bwMode="auto">
                     <a:xfrm>
                       <a:off x="0" y="0"/>
-                      <a:ext cx="4713837" cy="8524999"/>
+                      <a:ext cx="4878070" cy="9073515"/>
                     </a:xfrm>
                     <a:prstGeom prst="rect">
                       <a:avLst/>
@@ -9133,17 +9119,7 @@
           <w:szCs w:val="20"/>
           <w:lang w:val="en-US"/>
         </w:rPr>
-        <w:t xml:space="preserve"> API to fetch a map, providing starting point and ending point</w:t>
-      </w:r>
-      <w:bookmarkStart w:id="0" w:name="_GoBack"/>
-      <w:bookmarkEnd w:id="0"/>
-      <w:r>
-        <w:rPr>
-          <w:rFonts w:cs="Times New Roman"/>
-          <w:szCs w:val="20"/>
-          <w:lang w:val="en-US"/>
-        </w:rPr>
-        <w:t xml:space="preserve"> of the run, so that the map is </w:t>
+        <w:t xml:space="preserve"> API to fetch a map, providing starting point and ending point of the run, so that the map is </w:t>
       </w:r>
       <w:r>
         <w:rPr>
@@ -9341,7 +9317,33 @@
           <w:szCs w:val="20"/>
           <w:lang w:val="en-US"/>
         </w:rPr>
-        <w:t xml:space="preserve"> with the requested path. Similarly to the check of the run, if the path is not ok then the third party will be asked to provide a new path and the loop will restart (in this case </w:t>
+        <w:t xml:space="preserve"> with the requested path. </w:t>
+      </w:r>
+      <w:proofErr w:type="gramStart"/>
+      <w:r>
+        <w:rPr>
+          <w:rFonts w:cs="Times New Roman"/>
+          <w:szCs w:val="20"/>
+          <w:lang w:val="en-US"/>
+        </w:rPr>
+        <w:t>Similarly</w:t>
+      </w:r>
+      <w:proofErr w:type="gramEnd"/>
+      <w:r>
+        <w:rPr>
+          <w:rFonts w:cs="Times New Roman"/>
+          <w:szCs w:val="20"/>
+          <w:lang w:val="en-US"/>
+        </w:rPr>
+        <w:t xml:space="preserve"> to the check of the run, if the path is not ok then the third party will be asked to provide a new path and the loop will restart (in this case</w:t>
+      </w:r>
+      <w:r>
+        <w:rPr>
+          <w:rFonts w:cs="Times New Roman"/>
+          <w:szCs w:val="20"/>
+          <w:lang w:val="en-US"/>
+        </w:rPr>
+        <w:t xml:space="preserve"> </w:t>
       </w:r>
       <w:proofErr w:type="spellStart"/>
       <w:r>
@@ -9359,7 +9361,15 @@
           <w:szCs w:val="20"/>
           <w:lang w:val="en-US"/>
         </w:rPr>
-        <w:t xml:space="preserve"> API will just refresh the map, not fetch new one). Otherwise, the Run is created</w:t>
+        <w:t xml:space="preserve"> API will not be used to fetch the map anymore: the one already fetched before is used</w:t>
+      </w:r>
+      <w:r>
+        <w:rPr>
+          <w:rFonts w:cs="Times New Roman"/>
+          <w:szCs w:val="20"/>
+          <w:lang w:val="en-US"/>
+        </w:rPr>
+        <w:t>). Otherwise, the Run is created</w:t>
       </w:r>
       <w:r>
         <w:rPr>
@@ -9555,14 +9565,18 @@
       </w:pPr>
       <w:r>
         <w:rPr>
+          <w:rFonts w:cs="Times New Roman"/>
           <w:noProof/>
-          <w:lang w:eastAsia="it-IT"/>
+          <w:color w:val="4472C4" w:themeColor="accent1"/>
+          <w:sz w:val="26"/>
+          <w:szCs w:val="26"/>
+          <w:lang w:val="en-US"/>
         </w:rPr>
         <w:drawing>
           <wp:inline distT="0" distB="0" distL="0" distR="0">
-            <wp:extent cx="6116320" cy="8100060"/>
+            <wp:extent cx="6116320" cy="7550785"/>
             <wp:effectExtent l="0" t="0" r="0" b="0"/>
-            <wp:docPr id="18" name="Immagine 18"/>
+            <wp:docPr id="33" name="Immagine 33" descr="C:\Users\Emilio\Downloads\guardare corsa.png"/>
             <wp:cNvGraphicFramePr>
               <a:graphicFrameLocks xmlns:a="http://schemas.openxmlformats.org/drawingml/2006/main" noChangeAspect="1"/>
             </wp:cNvGraphicFramePr>
@@ -9570,7 +9584,7 @@
               <a:graphicData uri="http://schemas.openxmlformats.org/drawingml/2006/picture">
                 <pic:pic xmlns:pic="http://schemas.openxmlformats.org/drawingml/2006/picture">
                   <pic:nvPicPr>
-                    <pic:cNvPr id="0" name="Picture 3"/>
+                    <pic:cNvPr id="0" name="Picture 14" descr="C:\Users\Emilio\Downloads\guardare corsa.png"/>
                     <pic:cNvPicPr>
                       <a:picLocks noChangeAspect="1" noChangeArrowheads="1"/>
                     </pic:cNvPicPr>
@@ -9591,7 +9605,7 @@
                   <pic:spPr bwMode="auto">
                     <a:xfrm>
                       <a:off x="0" y="0"/>
-                      <a:ext cx="6116320" cy="8100060"/>
+                      <a:ext cx="6116320" cy="7550785"/>
                     </a:xfrm>
                     <a:prstGeom prst="rect">
                       <a:avLst/>
@@ -9613,53 +9627,457 @@
         <w:jc w:val="both"/>
         <w:rPr>
           <w:rFonts w:cs="Times New Roman"/>
+          <w:szCs w:val="20"/>
+          <w:lang w:val="en-US"/>
+        </w:rPr>
+      </w:pPr>
+      <w:r>
+        <w:rPr>
+          <w:rFonts w:cs="Times New Roman"/>
+          <w:szCs w:val="20"/>
+          <w:lang w:val="en-US"/>
+        </w:rPr>
+        <w:t>I</w:t>
+      </w:r>
+      <w:r>
+        <w:rPr>
+          <w:rFonts w:cs="Times New Roman"/>
+          <w:szCs w:val="20"/>
+          <w:lang w:val="en-US"/>
+        </w:rPr>
+        <w:t>n this sequence diagram</w:t>
+      </w:r>
+      <w:r>
+        <w:rPr>
+          <w:rFonts w:cs="Times New Roman"/>
+          <w:szCs w:val="20"/>
+          <w:lang w:val="en-US"/>
+        </w:rPr>
+        <w:t xml:space="preserve"> the process through a user watches an ongoing run</w:t>
+      </w:r>
+      <w:r>
+        <w:rPr>
+          <w:rFonts w:cs="Times New Roman"/>
+          <w:szCs w:val="20"/>
+          <w:lang w:val="en-US"/>
+        </w:rPr>
+        <w:t xml:space="preserve"> is shown</w:t>
+      </w:r>
+      <w:r>
+        <w:rPr>
+          <w:rFonts w:cs="Times New Roman"/>
+          <w:szCs w:val="20"/>
+          <w:lang w:val="en-US"/>
+        </w:rPr>
+        <w:t xml:space="preserve">. At first, the user requests to provide the list of ongoing runs through the </w:t>
+      </w:r>
+      <w:proofErr w:type="spellStart"/>
+      <w:r>
+        <w:rPr>
+          <w:rFonts w:cs="Times New Roman"/>
+          <w:szCs w:val="20"/>
+          <w:lang w:val="en-US"/>
+        </w:rPr>
+        <w:t>UserMobileApp</w:t>
+      </w:r>
+      <w:proofErr w:type="spellEnd"/>
+      <w:r>
+        <w:rPr>
+          <w:rFonts w:cs="Times New Roman"/>
+          <w:szCs w:val="20"/>
+          <w:lang w:val="en-US"/>
+        </w:rPr>
+        <w:t xml:space="preserve">, and this request is forwarded to Router. The Router then forwards it to </w:t>
+      </w:r>
+      <w:r>
+        <w:rPr>
+          <w:rFonts w:cs="Times New Roman"/>
+          <w:szCs w:val="20"/>
+          <w:lang w:val="en-US"/>
+        </w:rPr>
+        <w:t xml:space="preserve">the </w:t>
+      </w:r>
+      <w:proofErr w:type="spellStart"/>
+      <w:r>
+        <w:rPr>
+          <w:rFonts w:cs="Times New Roman"/>
+          <w:szCs w:val="20"/>
+          <w:lang w:val="en-US"/>
+        </w:rPr>
+        <w:t>RunWatchingManager</w:t>
+      </w:r>
+      <w:proofErr w:type="spellEnd"/>
+      <w:r>
+        <w:rPr>
+          <w:rFonts w:cs="Times New Roman"/>
+          <w:szCs w:val="20"/>
+          <w:lang w:val="en-US"/>
+        </w:rPr>
+        <w:t xml:space="preserve">, </w:t>
+      </w:r>
+      <w:r>
+        <w:rPr>
+          <w:rFonts w:cs="Times New Roman"/>
+          <w:szCs w:val="20"/>
+          <w:lang w:val="en-US"/>
+        </w:rPr>
+        <w:t>which</w:t>
+      </w:r>
+      <w:r>
+        <w:rPr>
+          <w:rFonts w:cs="Times New Roman"/>
+          <w:szCs w:val="20"/>
+          <w:lang w:val="en-US"/>
+        </w:rPr>
+        <w:t xml:space="preserve"> queries the </w:t>
+      </w:r>
+      <w:r>
+        <w:rPr>
+          <w:rFonts w:cs="Times New Roman"/>
+          <w:szCs w:val="20"/>
+          <w:lang w:val="en-US"/>
+        </w:rPr>
+        <w:lastRenderedPageBreak/>
+        <w:t>database and gets the ongoing runs</w:t>
+      </w:r>
+      <w:r>
+        <w:rPr>
+          <w:rFonts w:cs="Times New Roman"/>
+          <w:szCs w:val="20"/>
+          <w:lang w:val="en-US"/>
+        </w:rPr>
+        <w:t>. It also send</w:t>
+      </w:r>
+      <w:r>
+        <w:rPr>
+          <w:rFonts w:cs="Times New Roman"/>
+          <w:szCs w:val="20"/>
+          <w:lang w:val="en-US"/>
+        </w:rPr>
+        <w:t>s</w:t>
+      </w:r>
+      <w:r>
+        <w:rPr>
+          <w:rFonts w:cs="Times New Roman"/>
+          <w:szCs w:val="20"/>
+          <w:lang w:val="en-US"/>
+        </w:rPr>
+        <w:t xml:space="preserve"> them to the user. The latter</w:t>
+      </w:r>
+      <w:r>
+        <w:rPr>
+          <w:rFonts w:cs="Times New Roman"/>
+          <w:szCs w:val="20"/>
+          <w:lang w:val="en-US"/>
+        </w:rPr>
+        <w:t xml:space="preserve"> chooses which is the run he wants to </w:t>
+      </w:r>
+      <w:proofErr w:type="gramStart"/>
+      <w:r>
+        <w:rPr>
+          <w:rFonts w:cs="Times New Roman"/>
+          <w:szCs w:val="20"/>
+          <w:lang w:val="en-US"/>
+        </w:rPr>
+        <w:t>watch</w:t>
+      </w:r>
+      <w:proofErr w:type="gramEnd"/>
+      <w:r>
+        <w:rPr>
+          <w:rFonts w:cs="Times New Roman"/>
+          <w:szCs w:val="20"/>
+          <w:lang w:val="en-US"/>
+        </w:rPr>
+        <w:t xml:space="preserve"> and his choice is forwarded</w:t>
+      </w:r>
+      <w:r>
+        <w:rPr>
+          <w:rFonts w:cs="Times New Roman"/>
+          <w:szCs w:val="20"/>
+          <w:lang w:val="en-US"/>
+        </w:rPr>
+        <w:t xml:space="preserve"> to </w:t>
+      </w:r>
+      <w:r>
+        <w:rPr>
+          <w:rFonts w:cs="Times New Roman"/>
+          <w:szCs w:val="20"/>
+          <w:lang w:val="en-US"/>
+        </w:rPr>
+        <w:t xml:space="preserve">the </w:t>
+      </w:r>
+      <w:r>
+        <w:rPr>
+          <w:rFonts w:cs="Times New Roman"/>
+          <w:szCs w:val="20"/>
+          <w:lang w:val="en-US"/>
+        </w:rPr>
+        <w:t>Router and then to</w:t>
+      </w:r>
+      <w:r>
+        <w:rPr>
+          <w:rFonts w:cs="Times New Roman"/>
+          <w:szCs w:val="20"/>
+          <w:lang w:val="en-US"/>
+        </w:rPr>
+        <w:t xml:space="preserve"> </w:t>
+      </w:r>
+      <w:r>
+        <w:rPr>
+          <w:rFonts w:cs="Times New Roman"/>
+          <w:szCs w:val="20"/>
+          <w:lang w:val="en-US"/>
+        </w:rPr>
+        <w:t xml:space="preserve">the </w:t>
+      </w:r>
+      <w:proofErr w:type="spellStart"/>
+      <w:r>
+        <w:rPr>
+          <w:rFonts w:cs="Times New Roman"/>
+          <w:szCs w:val="20"/>
+          <w:lang w:val="en-US"/>
+        </w:rPr>
+        <w:t>RunWatchingManager</w:t>
+      </w:r>
+      <w:proofErr w:type="spellEnd"/>
+      <w:r>
+        <w:rPr>
+          <w:rFonts w:cs="Times New Roman"/>
+          <w:szCs w:val="20"/>
+          <w:lang w:val="en-US"/>
+        </w:rPr>
+        <w:t>.</w:t>
+      </w:r>
+      <w:r>
+        <w:rPr>
+          <w:rFonts w:cs="Times New Roman"/>
+          <w:szCs w:val="20"/>
+          <w:lang w:val="en-US"/>
+        </w:rPr>
+        <w:t xml:space="preserve"> </w:t>
+      </w:r>
+      <w:proofErr w:type="spellStart"/>
+      <w:r>
+        <w:rPr>
+          <w:rFonts w:cs="Times New Roman"/>
+          <w:szCs w:val="20"/>
+          <w:lang w:val="en-US"/>
+        </w:rPr>
+        <w:t>RunWatchingManager</w:t>
+      </w:r>
+      <w:proofErr w:type="spellEnd"/>
+      <w:r>
+        <w:rPr>
+          <w:rFonts w:cs="Times New Roman"/>
+          <w:szCs w:val="20"/>
+          <w:lang w:val="en-US"/>
+        </w:rPr>
+        <w:t xml:space="preserve">, at this point, needs to query the database to get required data about the chosen run, for example fiscal codes and </w:t>
+      </w:r>
+      <w:proofErr w:type="spellStart"/>
+      <w:r>
+        <w:rPr>
+          <w:rFonts w:cs="Times New Roman"/>
+          <w:szCs w:val="20"/>
+          <w:lang w:val="en-US"/>
+        </w:rPr>
+        <w:t>runnerIDs</w:t>
+      </w:r>
+      <w:proofErr w:type="spellEnd"/>
+      <w:r>
+        <w:rPr>
+          <w:rFonts w:cs="Times New Roman"/>
+          <w:szCs w:val="20"/>
+          <w:lang w:val="en-US"/>
+        </w:rPr>
+        <w:t xml:space="preserve"> of the runners (note that the </w:t>
+      </w:r>
+      <w:r>
+        <w:rPr>
+          <w:rFonts w:cs="Times New Roman"/>
+          <w:szCs w:val="20"/>
+          <w:lang w:val="en-US"/>
+        </w:rPr>
+        <w:t xml:space="preserve">only the </w:t>
+      </w:r>
+      <w:proofErr w:type="spellStart"/>
+      <w:r>
+        <w:rPr>
+          <w:rFonts w:cs="Times New Roman"/>
+          <w:szCs w:val="20"/>
+          <w:lang w:val="en-US"/>
+        </w:rPr>
+        <w:t>runID</w:t>
+      </w:r>
+      <w:proofErr w:type="spellEnd"/>
+      <w:r>
+        <w:rPr>
+          <w:rFonts w:cs="Times New Roman"/>
+          <w:szCs w:val="20"/>
+          <w:lang w:val="en-US"/>
+        </w:rPr>
+        <w:t xml:space="preserve"> was passed, so it’s assumed that </w:t>
+      </w:r>
+      <w:proofErr w:type="spellStart"/>
+      <w:r>
+        <w:rPr>
+          <w:rFonts w:cs="Times New Roman"/>
+          <w:szCs w:val="20"/>
+          <w:lang w:val="en-US"/>
+        </w:rPr>
+        <w:t>RunWatchingManager</w:t>
+      </w:r>
+      <w:proofErr w:type="spellEnd"/>
+      <w:r>
+        <w:rPr>
+          <w:rFonts w:cs="Times New Roman"/>
+          <w:szCs w:val="20"/>
+          <w:lang w:val="en-US"/>
+        </w:rPr>
+        <w:t xml:space="preserve"> needs to query the database in order to get data about the run with that </w:t>
+      </w:r>
+      <w:proofErr w:type="spellStart"/>
+      <w:r>
+        <w:rPr>
+          <w:rFonts w:cs="Times New Roman"/>
+          <w:szCs w:val="20"/>
+          <w:lang w:val="en-US"/>
+        </w:rPr>
+        <w:t>runID</w:t>
+      </w:r>
+      <w:proofErr w:type="spellEnd"/>
+      <w:r>
+        <w:rPr>
+          <w:rFonts w:cs="Times New Roman"/>
+          <w:szCs w:val="20"/>
+          <w:lang w:val="en-US"/>
+        </w:rPr>
+        <w:t xml:space="preserve">). Now </w:t>
+      </w:r>
+      <w:proofErr w:type="spellStart"/>
+      <w:r>
+        <w:rPr>
+          <w:rFonts w:cs="Times New Roman"/>
+          <w:szCs w:val="20"/>
+          <w:lang w:val="en-US"/>
+        </w:rPr>
+        <w:t>RunWatchingManager</w:t>
+      </w:r>
+      <w:proofErr w:type="spellEnd"/>
+      <w:r>
+        <w:rPr>
+          <w:rFonts w:cs="Times New Roman"/>
+          <w:szCs w:val="20"/>
+          <w:lang w:val="en-US"/>
+        </w:rPr>
+        <w:t xml:space="preserve"> needs to communicate to </w:t>
+      </w:r>
+      <w:proofErr w:type="spellStart"/>
+      <w:r>
+        <w:rPr>
+          <w:rFonts w:cs="Times New Roman"/>
+          <w:szCs w:val="20"/>
+          <w:lang w:val="en-US"/>
+        </w:rPr>
+        <w:t>DataCollectionManager</w:t>
+      </w:r>
+      <w:proofErr w:type="spellEnd"/>
+      <w:r>
+        <w:rPr>
+          <w:rFonts w:cs="Times New Roman"/>
+          <w:szCs w:val="20"/>
+          <w:lang w:val="en-US"/>
+        </w:rPr>
+        <w:t xml:space="preserve"> the fiscal codes of the runners whose location must be notified to the </w:t>
+      </w:r>
+      <w:proofErr w:type="spellStart"/>
+      <w:r>
+        <w:rPr>
+          <w:rFonts w:cs="Times New Roman"/>
+          <w:szCs w:val="20"/>
+          <w:lang w:val="en-US"/>
+        </w:rPr>
+        <w:t>the</w:t>
+      </w:r>
+      <w:proofErr w:type="spellEnd"/>
+      <w:r>
+        <w:rPr>
+          <w:rFonts w:cs="Times New Roman"/>
+          <w:szCs w:val="20"/>
+          <w:lang w:val="en-US"/>
+        </w:rPr>
+        <w:t xml:space="preserve"> former </w:t>
+      </w:r>
+      <w:proofErr w:type="gramStart"/>
+      <w:r>
+        <w:rPr>
+          <w:rFonts w:cs="Times New Roman"/>
+          <w:szCs w:val="20"/>
+          <w:lang w:val="en-US"/>
+        </w:rPr>
+        <w:t>as long as</w:t>
+      </w:r>
+      <w:proofErr w:type="gramEnd"/>
+      <w:r>
+        <w:rPr>
+          <w:rFonts w:cs="Times New Roman"/>
+          <w:szCs w:val="20"/>
+          <w:lang w:val="en-US"/>
+        </w:rPr>
+        <w:t xml:space="preserve"> they are passed to the latter</w:t>
+      </w:r>
+      <w:r>
+        <w:rPr>
+          <w:rFonts w:cs="Times New Roman"/>
+          <w:szCs w:val="20"/>
+          <w:lang w:val="en-US"/>
+        </w:rPr>
+        <w:t xml:space="preserve">. Since this </w:t>
+      </w:r>
+      <w:r>
+        <w:rPr>
+          <w:rFonts w:cs="Times New Roman"/>
+          <w:szCs w:val="20"/>
+          <w:lang w:val="en-US"/>
+        </w:rPr>
+        <w:t>can be considered</w:t>
+      </w:r>
+      <w:r>
+        <w:rPr>
+          <w:rFonts w:cs="Times New Roman"/>
+          <w:szCs w:val="20"/>
+          <w:lang w:val="en-US"/>
+        </w:rPr>
+        <w:t xml:space="preserve"> just an application of the Observer/Observable</w:t>
+      </w:r>
+      <w:r>
+        <w:rPr>
+          <w:rFonts w:cs="Times New Roman"/>
+          <w:szCs w:val="20"/>
+          <w:lang w:val="en-US"/>
+        </w:rPr>
+        <w:t xml:space="preserve"> architectural</w:t>
+      </w:r>
+      <w:r>
+        <w:rPr>
+          <w:rFonts w:cs="Times New Roman"/>
+          <w:szCs w:val="20"/>
+          <w:lang w:val="en-US"/>
+        </w:rPr>
+        <w:t xml:space="preserve"> pattern, it was chosen not to represent the method that is called when this communication is performed, so this is not showed in the sequence diagram.</w:t>
+      </w:r>
+    </w:p>
+    <w:p>
+      <w:pPr>
+        <w:jc w:val="both"/>
+        <w:rPr>
+          <w:rFonts w:cs="Times New Roman"/>
           <w:color w:val="4472C4" w:themeColor="accent1"/>
           <w:sz w:val="30"/>
           <w:szCs w:val="30"/>
           <w:lang w:val="en-US"/>
         </w:rPr>
       </w:pPr>
-      <w:r>
-        <w:rPr>
-          <w:rFonts w:cs="Times New Roman"/>
-          <w:szCs w:val="20"/>
-          <w:lang w:val="en-US"/>
-        </w:rPr>
-        <w:lastRenderedPageBreak/>
-        <w:t>I</w:t>
-      </w:r>
-      <w:r>
-        <w:rPr>
-          <w:rFonts w:cs="Times New Roman"/>
-          <w:szCs w:val="20"/>
-          <w:lang w:val="en-US"/>
-        </w:rPr>
-        <w:t>n this sequence diagram</w:t>
-      </w:r>
-      <w:r>
-        <w:rPr>
-          <w:rFonts w:cs="Times New Roman"/>
-          <w:szCs w:val="20"/>
-          <w:lang w:val="en-US"/>
-        </w:rPr>
-        <w:t xml:space="preserve"> the process through a user watches an ongoing run</w:t>
-      </w:r>
-      <w:r>
-        <w:rPr>
-          <w:rFonts w:cs="Times New Roman"/>
-          <w:szCs w:val="20"/>
-          <w:lang w:val="en-US"/>
-        </w:rPr>
-        <w:t xml:space="preserve"> is shown</w:t>
-      </w:r>
-      <w:r>
-        <w:rPr>
-          <w:rFonts w:cs="Times New Roman"/>
-          <w:szCs w:val="20"/>
-          <w:lang w:val="en-US"/>
-        </w:rPr>
-        <w:t xml:space="preserve">. At first, the user requests to provide the list of ongoing runs through the </w:t>
-      </w:r>
       <w:proofErr w:type="spellStart"/>
       <w:r>
         <w:rPr>
@@ -9667,6 +10085,108 @@
           <w:szCs w:val="20"/>
           <w:lang w:val="en-US"/>
         </w:rPr>
+        <w:t>RunWatchingManager</w:t>
+      </w:r>
+      <w:proofErr w:type="spellEnd"/>
+      <w:r>
+        <w:rPr>
+          <w:rFonts w:cs="Times New Roman"/>
+          <w:szCs w:val="20"/>
+          <w:lang w:val="en-US"/>
+        </w:rPr>
+        <w:t xml:space="preserve"> just provides a </w:t>
+      </w:r>
+      <w:r>
+        <w:rPr>
+          <w:rFonts w:cs="Times New Roman"/>
+          <w:szCs w:val="20"/>
+          <w:lang w:val="en-US"/>
+        </w:rPr>
+        <w:t>map</w:t>
+      </w:r>
+      <w:r>
+        <w:rPr>
+          <w:rFonts w:cs="Times New Roman"/>
+          <w:szCs w:val="20"/>
+          <w:lang w:val="en-US"/>
+        </w:rPr>
+        <w:t xml:space="preserve"> </w:t>
+      </w:r>
+      <w:r>
+        <w:rPr>
+          <w:rFonts w:cs="Times New Roman"/>
+          <w:szCs w:val="20"/>
+          <w:lang w:val="en-US"/>
+        </w:rPr>
+        <w:t xml:space="preserve">(with </w:t>
+      </w:r>
+      <w:proofErr w:type="spellStart"/>
+      <w:r>
+        <w:rPr>
+          <w:rFonts w:cs="Times New Roman"/>
+          <w:szCs w:val="20"/>
+          <w:lang w:val="en-US"/>
+        </w:rPr>
+        <w:t>runnerID</w:t>
+      </w:r>
+      <w:proofErr w:type="spellEnd"/>
+      <w:r>
+        <w:rPr>
+          <w:rFonts w:cs="Times New Roman"/>
+          <w:szCs w:val="20"/>
+          <w:lang w:val="en-US"/>
+        </w:rPr>
+        <w:t xml:space="preserve"> as key and with the respective </w:t>
+      </w:r>
+      <w:proofErr w:type="gramStart"/>
+      <w:r>
+        <w:rPr>
+          <w:rFonts w:cs="Times New Roman"/>
+          <w:szCs w:val="20"/>
+          <w:lang w:val="en-US"/>
+        </w:rPr>
+        <w:t>location</w:t>
+      </w:r>
+      <w:r>
+        <w:rPr>
+          <w:rFonts w:cs="Times New Roman"/>
+          <w:szCs w:val="20"/>
+          <w:lang w:val="en-US"/>
+        </w:rPr>
+        <w:t xml:space="preserve"> </w:t>
+      </w:r>
+      <w:r>
+        <w:rPr>
+          <w:rFonts w:cs="Times New Roman"/>
+          <w:szCs w:val="20"/>
+          <w:lang w:val="en-US"/>
+        </w:rPr>
+        <w:t>)</w:t>
+      </w:r>
+      <w:proofErr w:type="gramEnd"/>
+      <w:r>
+        <w:rPr>
+          <w:rFonts w:cs="Times New Roman"/>
+          <w:szCs w:val="20"/>
+          <w:lang w:val="en-US"/>
+        </w:rPr>
+        <w:t xml:space="preserve"> containing the location of each runner</w:t>
+      </w:r>
+      <w:r>
+        <w:rPr>
+          <w:rFonts w:cs="Times New Roman"/>
+          <w:szCs w:val="20"/>
+          <w:lang w:val="en-US"/>
+        </w:rPr>
+        <w:t xml:space="preserve">. </w:t>
+      </w:r>
+      <w:proofErr w:type="spellStart"/>
+      <w:r>
+        <w:rPr>
+          <w:rFonts w:cs="Times New Roman"/>
+          <w:szCs w:val="20"/>
+          <w:lang w:val="en-US"/>
+        </w:rPr>
         <w:t>UserMobileApp</w:t>
       </w:r>
       <w:proofErr w:type="spellEnd"/>
@@ -9676,15 +10196,7 @@
           <w:szCs w:val="20"/>
           <w:lang w:val="en-US"/>
         </w:rPr>
-        <w:t xml:space="preserve">, and this request is forwarded to Router. The Router then forwards it to </w:t>
-      </w:r>
-      <w:r>
-        <w:rPr>
-          <w:rFonts w:cs="Times New Roman"/>
-          <w:szCs w:val="20"/>
-          <w:lang w:val="en-US"/>
-        </w:rPr>
-        <w:t xml:space="preserve">the </w:t>
+        <w:t xml:space="preserve"> then uses </w:t>
       </w:r>
       <w:proofErr w:type="spellStart"/>
       <w:r>
@@ -9693,6 +10205,90 @@
           <w:szCs w:val="20"/>
           <w:lang w:val="en-US"/>
         </w:rPr>
+        <w:t>GoogleMaps</w:t>
+      </w:r>
+      <w:proofErr w:type="spellEnd"/>
+      <w:r>
+        <w:rPr>
+          <w:rFonts w:cs="Times New Roman"/>
+          <w:szCs w:val="20"/>
+          <w:lang w:val="en-US"/>
+        </w:rPr>
+        <w:t xml:space="preserve"> API to fetch the map, using those location</w:t>
+      </w:r>
+      <w:r>
+        <w:rPr>
+          <w:rFonts w:cs="Times New Roman"/>
+          <w:szCs w:val="20"/>
+          <w:lang w:val="en-US"/>
+        </w:rPr>
+        <w:t>s</w:t>
+      </w:r>
+      <w:r>
+        <w:rPr>
+          <w:rFonts w:cs="Times New Roman"/>
+          <w:szCs w:val="20"/>
+          <w:lang w:val="en-US"/>
+        </w:rPr>
+        <w:t xml:space="preserve"> in order to let the user see where the runners are</w:t>
+      </w:r>
+      <w:r>
+        <w:rPr>
+          <w:rFonts w:cs="Times New Roman"/>
+          <w:szCs w:val="20"/>
+          <w:lang w:val="en-US"/>
+        </w:rPr>
+        <w:t xml:space="preserve"> and the </w:t>
+      </w:r>
+      <w:proofErr w:type="spellStart"/>
+      <w:r>
+        <w:rPr>
+          <w:rFonts w:cs="Times New Roman"/>
+          <w:szCs w:val="20"/>
+          <w:lang w:val="en-US"/>
+        </w:rPr>
+        <w:t>runnerIDs</w:t>
+      </w:r>
+      <w:proofErr w:type="spellEnd"/>
+      <w:r>
+        <w:rPr>
+          <w:rFonts w:cs="Times New Roman"/>
+          <w:szCs w:val="20"/>
+          <w:lang w:val="en-US"/>
+        </w:rPr>
+        <w:t xml:space="preserve"> are displayed on each “point” on the map associated to each runner</w:t>
+      </w:r>
+      <w:r>
+        <w:rPr>
+          <w:rFonts w:cs="Times New Roman"/>
+          <w:szCs w:val="20"/>
+          <w:lang w:val="en-US"/>
+        </w:rPr>
+        <w:t xml:space="preserve">. This process, </w:t>
+      </w:r>
+      <w:r>
+        <w:rPr>
+          <w:rFonts w:cs="Times New Roman"/>
+          <w:szCs w:val="20"/>
+          <w:lang w:val="en-US"/>
+        </w:rPr>
+        <w:t>which</w:t>
+      </w:r>
+      <w:r>
+        <w:rPr>
+          <w:rFonts w:cs="Times New Roman"/>
+          <w:szCs w:val="20"/>
+          <w:lang w:val="en-US"/>
+        </w:rPr>
+        <w:t xml:space="preserve"> starts with </w:t>
+      </w:r>
+      <w:proofErr w:type="spellStart"/>
+      <w:r>
+        <w:rPr>
+          <w:rFonts w:cs="Times New Roman"/>
+          <w:szCs w:val="20"/>
+          <w:lang w:val="en-US"/>
+        </w:rPr>
         <w:t>RunWatchingManager</w:t>
       </w:r>
       <w:proofErr w:type="spellEnd"/>
@@ -9702,103 +10298,7 @@
           <w:szCs w:val="20"/>
           <w:lang w:val="en-US"/>
         </w:rPr>
-        <w:t xml:space="preserve">, </w:t>
-      </w:r>
-      <w:r>
-        <w:rPr>
-          <w:rFonts w:cs="Times New Roman"/>
-          <w:szCs w:val="20"/>
-          <w:lang w:val="en-US"/>
-        </w:rPr>
-        <w:t>which</w:t>
-      </w:r>
-      <w:r>
-        <w:rPr>
-          <w:rFonts w:cs="Times New Roman"/>
-          <w:szCs w:val="20"/>
-          <w:lang w:val="en-US"/>
-        </w:rPr>
-        <w:t xml:space="preserve"> queries the database and gets the ongoing runs</w:t>
-      </w:r>
-      <w:r>
-        <w:rPr>
-          <w:rFonts w:cs="Times New Roman"/>
-          <w:szCs w:val="20"/>
-          <w:lang w:val="en-US"/>
-        </w:rPr>
-        <w:t>. It also send</w:t>
-      </w:r>
-      <w:r>
-        <w:rPr>
-          <w:rFonts w:cs="Times New Roman"/>
-          <w:szCs w:val="20"/>
-          <w:lang w:val="en-US"/>
-        </w:rPr>
-        <w:t>s</w:t>
-      </w:r>
-      <w:r>
-        <w:rPr>
-          <w:rFonts w:cs="Times New Roman"/>
-          <w:szCs w:val="20"/>
-          <w:lang w:val="en-US"/>
-        </w:rPr>
-        <w:t xml:space="preserve"> them to the user. The latter</w:t>
-      </w:r>
-      <w:r>
-        <w:rPr>
-          <w:rFonts w:cs="Times New Roman"/>
-          <w:szCs w:val="20"/>
-          <w:lang w:val="en-US"/>
-        </w:rPr>
-        <w:t xml:space="preserve"> chooses which is the run he wants to </w:t>
-      </w:r>
-      <w:r>
-        <w:rPr>
-          <w:rFonts w:cs="Times New Roman"/>
-          <w:szCs w:val="20"/>
-          <w:lang w:val="en-US"/>
-        </w:rPr>
-        <w:t>watch and his choice is forwarded</w:t>
-      </w:r>
-      <w:r>
-        <w:rPr>
-          <w:rFonts w:cs="Times New Roman"/>
-          <w:szCs w:val="20"/>
-          <w:lang w:val="en-US"/>
-        </w:rPr>
-        <w:t xml:space="preserve"> to </w:t>
-      </w:r>
-      <w:r>
-        <w:rPr>
-          <w:rFonts w:cs="Times New Roman"/>
-          <w:szCs w:val="20"/>
-          <w:lang w:val="en-US"/>
-        </w:rPr>
-        <w:t xml:space="preserve">the </w:t>
-      </w:r>
-      <w:r>
-        <w:rPr>
-          <w:rFonts w:cs="Times New Roman"/>
-          <w:szCs w:val="20"/>
-          <w:lang w:val="en-US"/>
-        </w:rPr>
-        <w:t>Router and then to</w:t>
-      </w:r>
-      <w:r>
-        <w:rPr>
-          <w:rFonts w:cs="Times New Roman"/>
-          <w:szCs w:val="20"/>
-          <w:lang w:val="en-US"/>
-        </w:rPr>
-        <w:t xml:space="preserve"> </w:t>
-      </w:r>
-      <w:r>
-        <w:rPr>
-          <w:rFonts w:cs="Times New Roman"/>
-          <w:szCs w:val="20"/>
-          <w:lang w:val="en-US"/>
-        </w:rPr>
-        <w:t xml:space="preserve">the </w:t>
+        <w:t xml:space="preserve"> sending to </w:t>
       </w:r>
       <w:proofErr w:type="spellStart"/>
       <w:r>
@@ -9807,7 +10307,7 @@
           <w:szCs w:val="20"/>
           <w:lang w:val="en-US"/>
         </w:rPr>
-        <w:t>RunWatchingManager</w:t>
+        <w:t>UserMobleApp</w:t>
       </w:r>
       <w:proofErr w:type="spellEnd"/>
       <w:r>
@@ -9816,129 +10316,43 @@
           <w:szCs w:val="20"/>
           <w:lang w:val="en-US"/>
         </w:rPr>
+        <w:t xml:space="preserve"> the list of refreshed locations, is looped until the run is finished. </w:t>
+      </w:r>
+      <w:proofErr w:type="gramStart"/>
+      <w:r>
+        <w:rPr>
+          <w:rFonts w:cs="Times New Roman"/>
+          <w:szCs w:val="20"/>
+          <w:lang w:val="en-US"/>
+        </w:rPr>
+        <w:t>So</w:t>
+      </w:r>
+      <w:proofErr w:type="gramEnd"/>
+      <w:r>
+        <w:rPr>
+          <w:rFonts w:cs="Times New Roman"/>
+          <w:szCs w:val="20"/>
+          <w:lang w:val="en-US"/>
+        </w:rPr>
+        <w:t xml:space="preserve"> the user will see those “point” moving as the run </w:t>
+      </w:r>
+      <w:proofErr w:type="spellStart"/>
+      <w:r>
+        <w:rPr>
+          <w:rFonts w:cs="Times New Roman"/>
+          <w:szCs w:val="20"/>
+          <w:lang w:val="en-US"/>
+        </w:rPr>
+        <w:t>procedes</w:t>
+      </w:r>
+      <w:proofErr w:type="spellEnd"/>
+      <w:r>
+        <w:rPr>
+          <w:rFonts w:cs="Times New Roman"/>
+          <w:szCs w:val="20"/>
+          <w:lang w:val="en-US"/>
+        </w:rPr>
         <w:t xml:space="preserve">. </w:t>
-      </w:r>
-      <w:proofErr w:type="spellStart"/>
-      <w:r>
-        <w:rPr>
-          <w:rFonts w:cs="Times New Roman"/>
-          <w:szCs w:val="20"/>
-          <w:lang w:val="en-US"/>
-        </w:rPr>
-        <w:t>RunWatchingManager</w:t>
-      </w:r>
-      <w:proofErr w:type="spellEnd"/>
-      <w:r>
-        <w:rPr>
-          <w:rFonts w:cs="Times New Roman"/>
-          <w:szCs w:val="20"/>
-          <w:lang w:val="en-US"/>
-        </w:rPr>
-        <w:t xml:space="preserve"> just provides a list of current location of each runner participating in the run. </w:t>
-      </w:r>
-      <w:proofErr w:type="spellStart"/>
-      <w:r>
-        <w:rPr>
-          <w:rFonts w:cs="Times New Roman"/>
-          <w:szCs w:val="20"/>
-          <w:lang w:val="en-US"/>
-        </w:rPr>
-        <w:t>UserMobileApp</w:t>
-      </w:r>
-      <w:proofErr w:type="spellEnd"/>
-      <w:r>
-        <w:rPr>
-          <w:rFonts w:cs="Times New Roman"/>
-          <w:szCs w:val="20"/>
-          <w:lang w:val="en-US"/>
-        </w:rPr>
-        <w:t xml:space="preserve"> then uses </w:t>
-      </w:r>
-      <w:proofErr w:type="spellStart"/>
-      <w:r>
-        <w:rPr>
-          <w:rFonts w:cs="Times New Roman"/>
-          <w:szCs w:val="20"/>
-          <w:lang w:val="en-US"/>
-        </w:rPr>
-        <w:t>GoogleMaps</w:t>
-      </w:r>
-      <w:proofErr w:type="spellEnd"/>
-      <w:r>
-        <w:rPr>
-          <w:rFonts w:cs="Times New Roman"/>
-          <w:szCs w:val="20"/>
-          <w:lang w:val="en-US"/>
-        </w:rPr>
-        <w:t xml:space="preserve"> API to fetch the map, using those location</w:t>
-      </w:r>
-      <w:r>
-        <w:rPr>
-          <w:rFonts w:cs="Times New Roman"/>
-          <w:szCs w:val="20"/>
-          <w:lang w:val="en-US"/>
-        </w:rPr>
-        <w:t>s</w:t>
-      </w:r>
-      <w:r>
-        <w:rPr>
-          <w:rFonts w:cs="Times New Roman"/>
-          <w:szCs w:val="20"/>
-          <w:lang w:val="en-US"/>
-        </w:rPr>
-        <w:t xml:space="preserve"> in order to let the user see where the runners are. This process, </w:t>
-      </w:r>
-      <w:r>
-        <w:rPr>
-          <w:rFonts w:cs="Times New Roman"/>
-          <w:szCs w:val="20"/>
-          <w:lang w:val="en-US"/>
-        </w:rPr>
-        <w:t>which</w:t>
-      </w:r>
-      <w:r>
-        <w:rPr>
-          <w:rFonts w:cs="Times New Roman"/>
-          <w:szCs w:val="20"/>
-          <w:lang w:val="en-US"/>
-        </w:rPr>
-        <w:t xml:space="preserve"> starts with </w:t>
-      </w:r>
-      <w:proofErr w:type="spellStart"/>
-      <w:r>
-        <w:rPr>
-          <w:rFonts w:cs="Times New Roman"/>
-          <w:szCs w:val="20"/>
-          <w:lang w:val="en-US"/>
-        </w:rPr>
-        <w:t>RunWatchingManager</w:t>
-      </w:r>
-      <w:proofErr w:type="spellEnd"/>
-      <w:r>
-        <w:rPr>
-          <w:rFonts w:cs="Times New Roman"/>
-          <w:szCs w:val="20"/>
-          <w:lang w:val="en-US"/>
-        </w:rPr>
-        <w:t xml:space="preserve"> sending to </w:t>
-      </w:r>
-      <w:proofErr w:type="spellStart"/>
-      <w:r>
-        <w:rPr>
-          <w:rFonts w:cs="Times New Roman"/>
-          <w:szCs w:val="20"/>
-          <w:lang w:val="en-US"/>
-        </w:rPr>
-        <w:t>UserMobleApp</w:t>
-      </w:r>
-      <w:proofErr w:type="spellEnd"/>
-      <w:r>
-        <w:rPr>
-          <w:rFonts w:cs="Times New Roman"/>
-          <w:szCs w:val="20"/>
-          <w:lang w:val="en-US"/>
-        </w:rPr>
-        <w:t xml:space="preserve"> the list of refreshed locations, is looped until the run is finished. </w:t>
       </w:r>
       <w:r>
         <w:rPr>
@@ -10080,14 +10494,19 @@
       </w:pPr>
       <w:r>
         <w:rPr>
+          <w:rFonts w:cs="Times New Roman"/>
           <w:noProof/>
-          <w:lang w:eastAsia="it-IT"/>
-        </w:rPr>
+          <w:color w:val="4472C4" w:themeColor="accent1"/>
+          <w:sz w:val="30"/>
+          <w:szCs w:val="30"/>
+          <w:lang w:val="en-US"/>
+        </w:rPr>
+        <w:lastRenderedPageBreak/>
         <w:drawing>
           <wp:inline distT="0" distB="0" distL="0" distR="0">
-            <wp:extent cx="6116320" cy="3614420"/>
-            <wp:effectExtent l="0" t="0" r="0" b="5080"/>
-            <wp:docPr id="17" name="Immagine 17"/>
+            <wp:extent cx="6116320" cy="3637915"/>
+            <wp:effectExtent l="0" t="0" r="0" b="635"/>
+            <wp:docPr id="35" name="Immagine 35" descr="C:\Users\Emilio\Downloads\Component interfaces.png"/>
             <wp:cNvGraphicFramePr>
               <a:graphicFrameLocks xmlns:a="http://schemas.openxmlformats.org/drawingml/2006/main" noChangeAspect="1"/>
             </wp:cNvGraphicFramePr>
@@ -10095,7 +10514,7 @@
               <a:graphicData uri="http://schemas.openxmlformats.org/drawingml/2006/picture">
                 <pic:pic xmlns:pic="http://schemas.openxmlformats.org/drawingml/2006/picture">
                   <pic:nvPicPr>
-                    <pic:cNvPr id="0" name="Picture 1"/>
+                    <pic:cNvPr id="0" name="Picture 16" descr="C:\Users\Emilio\Downloads\Component interfaces.png"/>
                     <pic:cNvPicPr>
                       <a:picLocks noChangeAspect="1" noChangeArrowheads="1"/>
                     </pic:cNvPicPr>
@@ -10116,7 +10535,7 @@
                   <pic:spPr bwMode="auto">
                     <a:xfrm>
                       <a:off x="0" y="0"/>
-                      <a:ext cx="6116320" cy="3614420"/>
+                      <a:ext cx="6116320" cy="3637915"/>
                     </a:xfrm>
                     <a:prstGeom prst="rect">
                       <a:avLst/>
@@ -10132,6 +10551,8 @@
           </wp:inline>
         </w:drawing>
       </w:r>
+      <w:bookmarkStart w:id="0" w:name="_GoBack"/>
+      <w:bookmarkEnd w:id="0"/>
     </w:p>
     <w:p>
       <w:pPr>
@@ -10238,7 +10659,6 @@
         <w:rPr>
           <w:lang w:val="en-US"/>
         </w:rPr>
-        <w:lastRenderedPageBreak/>
         <w:t>Both classes R</w:t>
       </w:r>
       <w:r>
@@ -10371,41 +10791,51 @@
         <w:rPr>
           <w:lang w:val="en-US"/>
         </w:rPr>
-        <w:t xml:space="preserve"> When a customer signs up, the application server saves his data in the database and assigns it a unique ID. The methods offered by the interfaces </w:t>
+        <w:t xml:space="preserve"> When a </w:t>
+      </w:r>
+      <w:r>
+        <w:rPr>
+          <w:lang w:val="en-US"/>
+        </w:rPr>
+        <w:t>third party</w:t>
+      </w:r>
+      <w:r>
+        <w:rPr>
+          <w:lang w:val="en-US"/>
+        </w:rPr>
+        <w:t xml:space="preserve"> signs up, the application server saves his data in the database and assigns it a unique ID. The method offered by the interface </w:t>
       </w:r>
       <w:proofErr w:type="spellStart"/>
       <w:r>
         <w:rPr>
           <w:lang w:val="en-US"/>
         </w:rPr>
-        <w:t>ManageWebApp</w:t>
+        <w:t>ManageSignUp</w:t>
       </w:r>
       <w:proofErr w:type="spellEnd"/>
       <w:r>
         <w:rPr>
           <w:lang w:val="en-US"/>
         </w:rPr>
-        <w:t xml:space="preserve"> and </w:t>
-      </w:r>
-      <w:proofErr w:type="spellStart"/>
-      <w:r>
-        <w:rPr>
-          <w:lang w:val="en-US"/>
-        </w:rPr>
-        <w:t>ManageSignUp</w:t>
-      </w:r>
-      <w:proofErr w:type="spellEnd"/>
-      <w:r>
-        <w:rPr>
-          <w:lang w:val="en-US"/>
-        </w:rPr>
         <w:t xml:space="preserve"> </w:t>
       </w:r>
       <w:r>
         <w:rPr>
           <w:lang w:val="en-US"/>
         </w:rPr>
-        <w:t xml:space="preserve">that are called when </w:t>
+        <w:t xml:space="preserve">that </w:t>
+      </w:r>
+      <w:r>
+        <w:rPr>
+          <w:lang w:val="en-US"/>
+        </w:rPr>
+        <w:t>is</w:t>
+      </w:r>
+      <w:r>
+        <w:rPr>
+          <w:lang w:val="en-US"/>
+        </w:rPr>
+        <w:t xml:space="preserve"> called when </w:t>
       </w:r>
       <w:r>
         <w:rPr>
@@ -10417,7 +10847,13 @@
         <w:rPr>
           <w:lang w:val="en-US"/>
         </w:rPr>
-        <w:t xml:space="preserve"> signs up (</w:t>
+        <w:t xml:space="preserve"> signs up </w:t>
+      </w:r>
+      <w:r>
+        <w:rPr>
+          <w:lang w:val="en-US"/>
+        </w:rPr>
+        <w:t>(</w:t>
       </w:r>
       <w:proofErr w:type="spellStart"/>
       <w:proofErr w:type="gramStart"/>
@@ -10426,7 +10862,14 @@
           <w:i/>
           <w:lang w:val="en-US"/>
         </w:rPr>
-        <w:t>forwardSignUpData</w:t>
+        <w:t>signUp</w:t>
+      </w:r>
+      <w:r>
+        <w:rPr>
+          <w:i/>
+          <w:lang w:val="en-US"/>
+        </w:rPr>
+        <w:t>ThirdParty</w:t>
       </w:r>
       <w:proofErr w:type="spellEnd"/>
       <w:r>
@@ -10464,173 +10907,154 @@
       <w:proofErr w:type="spellEnd"/>
       <w:r>
         <w:rPr>
+          <w:lang w:val="en-US"/>
+        </w:rPr>
+        <w:t>)</w:t>
+      </w:r>
+      <w:r>
+        <w:rPr>
+          <w:lang w:val="en-US"/>
+        </w:rPr>
+        <w:t xml:space="preserve"> </w:t>
+      </w:r>
+      <w:r>
+        <w:rPr>
+          <w:lang w:val="en-US"/>
+        </w:rPr>
+        <w:t>return</w:t>
+      </w:r>
+      <w:r>
+        <w:rPr>
+          <w:lang w:val="en-US"/>
+        </w:rPr>
+        <w:t>s</w:t>
+      </w:r>
+      <w:r>
+        <w:rPr>
+          <w:lang w:val="en-US"/>
+        </w:rPr>
+        <w:t xml:space="preserve"> a String because </w:t>
+      </w:r>
+      <w:r>
+        <w:rPr>
+          <w:lang w:val="en-US"/>
+        </w:rPr>
+        <w:t>it</w:t>
+      </w:r>
+      <w:r>
+        <w:rPr>
+          <w:lang w:val="en-US"/>
+        </w:rPr>
+        <w:t xml:space="preserve"> return</w:t>
+      </w:r>
+      <w:r>
+        <w:rPr>
+          <w:lang w:val="en-US"/>
+        </w:rPr>
+        <w:t>s</w:t>
+      </w:r>
+      <w:r>
+        <w:rPr>
+          <w:lang w:val="en-US"/>
+        </w:rPr>
+        <w:t xml:space="preserve"> the </w:t>
+      </w:r>
+      <w:proofErr w:type="spellStart"/>
+      <w:r>
+        <w:rPr>
+          <w:lang w:val="en-US"/>
+        </w:rPr>
+        <w:t>uniqueID</w:t>
+      </w:r>
+      <w:proofErr w:type="spellEnd"/>
+      <w:r>
+        <w:rPr>
+          <w:lang w:val="en-US"/>
+        </w:rPr>
+        <w:t xml:space="preserve"> assigned. This is then saved in the device of the </w:t>
+      </w:r>
+      <w:r>
+        <w:rPr>
+          <w:lang w:val="en-US"/>
+        </w:rPr>
+        <w:t>third party</w:t>
+      </w:r>
+      <w:r>
+        <w:rPr>
+          <w:lang w:val="en-US"/>
+        </w:rPr>
+        <w:t xml:space="preserve">, so that it can be </w:t>
+      </w:r>
+      <w:r>
+        <w:rPr>
+          <w:lang w:val="en-US"/>
+        </w:rPr>
+        <w:lastRenderedPageBreak/>
+        <w:t>used to identify him when other methods are called</w:t>
+      </w:r>
+      <w:r>
+        <w:rPr>
+          <w:lang w:val="en-US"/>
+        </w:rPr>
+        <w:t xml:space="preserve"> in the future</w:t>
+      </w:r>
+      <w:r>
+        <w:rPr>
+          <w:lang w:val="en-US"/>
+        </w:rPr>
+        <w:t>. As said</w:t>
+      </w:r>
+      <w:r>
+        <w:rPr>
+          <w:lang w:val="en-US"/>
+        </w:rPr>
+        <w:t>,</w:t>
+      </w:r>
+      <w:r>
+        <w:rPr>
+          <w:lang w:val="en-US"/>
+        </w:rPr>
+        <w:t xml:space="preserve"> regarding the ID of Subscription and Request, when </w:t>
+      </w:r>
+      <w:proofErr w:type="spellStart"/>
+      <w:r>
+        <w:rPr>
           <w:i/>
           <w:lang w:val="en-US"/>
         </w:rPr>
-        <w:t>)</w:t>
-      </w:r>
-      <w:r>
-        <w:rPr>
-          <w:lang w:val="en-US"/>
-        </w:rPr>
-        <w:t xml:space="preserve"> and </w:t>
+        <w:t>forwardSignUpData</w:t>
+      </w:r>
+      <w:proofErr w:type="spellEnd"/>
+      <w:r>
+        <w:rPr>
+          <w:lang w:val="en-US"/>
+        </w:rPr>
+        <w:t xml:space="preserve"> is called in the context of </w:t>
       </w:r>
       <w:proofErr w:type="spellStart"/>
       <w:r>
         <w:rPr>
-          <w:i/>
-          <w:lang w:val="en-US"/>
-        </w:rPr>
-        <w:t>signUp</w:t>
-      </w:r>
-      <w:r>
-        <w:rPr>
-          <w:i/>
-          <w:lang w:val="en-US"/>
-        </w:rPr>
-        <w:t>ThirdParty</w:t>
+          <w:lang w:val="en-US"/>
+        </w:rPr>
+        <w:t>ManageWebApp</w:t>
       </w:r>
       <w:proofErr w:type="spellEnd"/>
       <w:r>
         <w:rPr>
-          <w:i/>
-          <w:lang w:val="en-US"/>
-        </w:rPr>
-        <w:t>(</w:t>
+          <w:lang w:val="en-US"/>
+        </w:rPr>
+        <w:t xml:space="preserve"> interface, the ID of </w:t>
       </w:r>
       <w:proofErr w:type="spellStart"/>
       <w:r>
         <w:rPr>
-          <w:i/>
-          <w:lang w:val="en-US"/>
-        </w:rPr>
-        <w:t>thirdParty</w:t>
+          <w:lang w:val="en-US"/>
+        </w:rPr>
+        <w:t>ThirdParty’s</w:t>
       </w:r>
       <w:proofErr w:type="spellEnd"/>
       <w:r>
         <w:rPr>
-          <w:i/>
-          <w:lang w:val="en-US"/>
-        </w:rPr>
-        <w:t xml:space="preserve">: </w:t>
-      </w:r>
-      <w:proofErr w:type="spellStart"/>
-      <w:r>
-        <w:rPr>
-          <w:i/>
-          <w:lang w:val="en-US"/>
-        </w:rPr>
-        <w:t>ThirdParty</w:t>
-      </w:r>
-      <w:proofErr w:type="spellEnd"/>
-      <w:r>
-        <w:rPr>
-          <w:i/>
-          <w:lang w:val="en-US"/>
-        </w:rPr>
-        <w:t>)</w:t>
-      </w:r>
-      <w:r>
-        <w:rPr>
-          <w:lang w:val="en-US"/>
-        </w:rPr>
-        <w:t xml:space="preserve"> respectively</w:t>
-      </w:r>
-      <w:r>
-        <w:rPr>
-          <w:lang w:val="en-US"/>
-        </w:rPr>
-        <w:t xml:space="preserve">) return a String because they return the </w:t>
-      </w:r>
-      <w:proofErr w:type="spellStart"/>
-      <w:r>
-        <w:rPr>
-          <w:lang w:val="en-US"/>
-        </w:rPr>
-        <w:t>uniqueID</w:t>
-      </w:r>
-      <w:proofErr w:type="spellEnd"/>
-      <w:r>
-        <w:rPr>
-          <w:lang w:val="en-US"/>
-        </w:rPr>
-        <w:t xml:space="preserve"> assigned. This is then saved in the device of the </w:t>
-      </w:r>
-      <w:r>
-        <w:rPr>
-          <w:lang w:val="en-US"/>
-        </w:rPr>
-        <w:t>third party</w:t>
-      </w:r>
-      <w:r>
-        <w:rPr>
-          <w:lang w:val="en-US"/>
-        </w:rPr>
-        <w:t>, so that it can be used to identify him when other methods are called</w:t>
-      </w:r>
-      <w:r>
-        <w:rPr>
-          <w:lang w:val="en-US"/>
-        </w:rPr>
-        <w:t xml:space="preserve"> in the future</w:t>
-      </w:r>
-      <w:r>
-        <w:rPr>
-          <w:lang w:val="en-US"/>
-        </w:rPr>
-        <w:t>. As said</w:t>
-      </w:r>
-      <w:r>
-        <w:rPr>
-          <w:lang w:val="en-US"/>
-        </w:rPr>
-        <w:t>,</w:t>
-      </w:r>
-      <w:r>
-        <w:rPr>
-          <w:lang w:val="en-US"/>
-        </w:rPr>
-        <w:t xml:space="preserve"> regarding the ID of Subscription and Request, when </w:t>
-      </w:r>
-      <w:proofErr w:type="spellStart"/>
-      <w:r>
-        <w:rPr>
-          <w:i/>
-          <w:lang w:val="en-US"/>
-        </w:rPr>
-        <w:t>forwardSignUpData</w:t>
-      </w:r>
-      <w:proofErr w:type="spellEnd"/>
-      <w:r>
-        <w:rPr>
-          <w:lang w:val="en-US"/>
-        </w:rPr>
-        <w:t xml:space="preserve"> is called in the context of </w:t>
-      </w:r>
-      <w:proofErr w:type="spellStart"/>
-      <w:r>
-        <w:rPr>
-          <w:lang w:val="en-US"/>
-        </w:rPr>
-        <w:t>ManageWebApp</w:t>
-      </w:r>
-      <w:proofErr w:type="spellEnd"/>
-      <w:r>
-        <w:rPr>
-          <w:lang w:val="en-US"/>
-        </w:rPr>
-        <w:t xml:space="preserve"> interface, the ID of </w:t>
-      </w:r>
-      <w:proofErr w:type="spellStart"/>
-      <w:r>
-        <w:rPr>
-          <w:lang w:val="en-US"/>
-        </w:rPr>
-        <w:t>ThirdParty’s</w:t>
-      </w:r>
-      <w:proofErr w:type="spellEnd"/>
-      <w:r>
-        <w:rPr>
           <w:lang w:val="en-US"/>
         </w:rPr>
         <w:t xml:space="preserve"> instance passed is set to null, because its ID does not exi</w:t>
@@ -10705,7 +11129,19 @@
         <w:rPr>
           <w:lang w:val="en-US"/>
         </w:rPr>
-        <w:t>s not needed to return a String containing the assigned ID when a sign up is done.</w:t>
+        <w:t xml:space="preserve">s not needed to return a String containing </w:t>
+      </w:r>
+      <w:r>
+        <w:rPr>
+          <w:lang w:val="en-US"/>
+        </w:rPr>
+        <w:t xml:space="preserve">his </w:t>
+      </w:r>
+      <w:r>
+        <w:rPr>
+          <w:lang w:val="en-US"/>
+        </w:rPr>
+        <w:t>ID when a sign up is done.</w:t>
       </w:r>
     </w:p>
     <w:p>
@@ -10770,14 +11206,28 @@
         <w:rPr>
           <w:lang w:val="en-US"/>
         </w:rPr>
-        <w:t xml:space="preserve"> in detail. Every time new data </w:t>
-      </w:r>
+        <w:t xml:space="preserve"> in detail.</w:t>
+      </w:r>
+      <w:r>
+        <w:rPr>
+          <w:lang w:val="en-US"/>
+        </w:rPr>
+        <w:t xml:space="preserve"> </w:t>
+      </w:r>
+      <w:r>
+        <w:rPr>
+          <w:lang w:val="en-US"/>
+        </w:rPr>
+        <w:t xml:space="preserve">Every time new data </w:t>
+      </w:r>
+      <w:proofErr w:type="gramStart"/>
       <w:r>
         <w:rPr>
           <w:lang w:val="en-US"/>
         </w:rPr>
         <w:t>are</w:t>
       </w:r>
+      <w:proofErr w:type="gramEnd"/>
       <w:r>
         <w:rPr>
           <w:lang w:val="en-US"/>
@@ -10965,14 +11415,7 @@
         <w:rPr>
           <w:lang w:val="en-US"/>
         </w:rPr>
-        <w:t xml:space="preserve">get the new data to be passed to be forward to third parties (in case there is data to be </w:t>
-      </w:r>
-      <w:r>
-        <w:rPr>
-          <w:lang w:val="en-US"/>
-        </w:rPr>
-        <w:lastRenderedPageBreak/>
-        <w:t>forwarded). This</w:t>
+        <w:t>get the new data to be passed to be forward to third parties (in case there is data to be forwarded). This</w:t>
       </w:r>
       <w:r>
         <w:rPr>
@@ -11013,19 +11456,91 @@
         <w:rPr>
           <w:lang w:val="en-US"/>
         </w:rPr>
-        <w:t xml:space="preserve"> has quite the same purpose. In the context of Track4Run service, when a runner is participating in a competition, he sends to the system his location in real time, so that other users can watch the run. When </w:t>
-      </w:r>
-      <w:r>
-        <w:rPr>
-          <w:lang w:val="en-US"/>
-        </w:rPr>
-        <w:t xml:space="preserve">a new location of a runner arrives to </w:t>
+        <w:t xml:space="preserve"> has quite the same purpose. In the context of Track4Run service, when a runner is participating in a competition, he sends to the system his location in real time, so that other users can watch the run.</w:t>
+      </w:r>
+      <w:r>
+        <w:rPr>
+          <w:lang w:val="en-US"/>
+        </w:rPr>
+        <w:t xml:space="preserve"> </w:t>
+      </w:r>
+      <w:r>
+        <w:rPr>
+          <w:lang w:val="en-US"/>
+        </w:rPr>
+        <w:t>One of the main</w:t>
+      </w:r>
+      <w:r>
+        <w:rPr>
+          <w:lang w:val="en-US"/>
+        </w:rPr>
+        <w:t xml:space="preserve"> difference</w:t>
+      </w:r>
+      <w:r>
+        <w:rPr>
+          <w:lang w:val="en-US"/>
+        </w:rPr>
+        <w:t>s</w:t>
+      </w:r>
+      <w:r>
+        <w:rPr>
+          <w:lang w:val="en-US"/>
+        </w:rPr>
+        <w:t xml:space="preserve"> betw</w:t>
+      </w:r>
+      <w:r>
+        <w:rPr>
+          <w:lang w:val="en-US"/>
+        </w:rPr>
+        <w:t xml:space="preserve">een this mechanism and the one </w:t>
+      </w:r>
+      <w:proofErr w:type="gramStart"/>
+      <w:r>
+        <w:rPr>
+          <w:lang w:val="en-US"/>
+        </w:rPr>
+        <w:t>describe</w:t>
+      </w:r>
+      <w:proofErr w:type="gramEnd"/>
+      <w:r>
+        <w:rPr>
+          <w:lang w:val="en-US"/>
+        </w:rPr>
+        <w:t xml:space="preserve"> above, is that </w:t>
       </w:r>
       <w:proofErr w:type="spellStart"/>
       <w:r>
         <w:rPr>
           <w:lang w:val="en-US"/>
         </w:rPr>
+        <w:t>RunWatchingManager</w:t>
+      </w:r>
+      <w:proofErr w:type="spellEnd"/>
+      <w:r>
+        <w:rPr>
+          <w:lang w:val="en-US"/>
+        </w:rPr>
+        <w:t xml:space="preserve"> component is not always notified when a user’s location is collected. As introduced in the “Watching a run” sequence diagram, </w:t>
+      </w:r>
+      <w:proofErr w:type="spellStart"/>
+      <w:r>
+        <w:rPr>
+          <w:lang w:val="en-US"/>
+        </w:rPr>
+        <w:t>RunWatchingManager</w:t>
+      </w:r>
+      <w:proofErr w:type="spellEnd"/>
+      <w:r>
+        <w:rPr>
+          <w:lang w:val="en-US"/>
+        </w:rPr>
+        <w:t xml:space="preserve"> communicates to </w:t>
+      </w:r>
+      <w:proofErr w:type="spellStart"/>
+      <w:r>
+        <w:rPr>
+          <w:lang w:val="en-US"/>
+        </w:rPr>
         <w:t>DataCollectionManager</w:t>
       </w:r>
       <w:proofErr w:type="spellEnd"/>
@@ -11033,39 +11548,162 @@
         <w:rPr>
           <w:lang w:val="en-US"/>
         </w:rPr>
-        <w:t xml:space="preserve"> component, </w:t>
+        <w:t xml:space="preserve"> the fiscal codes of the user which locations needs to be notified to it. In this way, </w:t>
       </w:r>
       <w:proofErr w:type="spellStart"/>
       <w:r>
         <w:rPr>
           <w:lang w:val="en-US"/>
         </w:rPr>
-        <w:t>RunWatching</w:t>
+        <w:t>RunWatchingManager</w:t>
       </w:r>
       <w:proofErr w:type="spellEnd"/>
       <w:r>
         <w:rPr>
           <w:lang w:val="en-US"/>
         </w:rPr>
-        <w:t xml:space="preserve"> needs to be notified, and that’s why </w:t>
+        <w:t xml:space="preserve"> will get the locations only of the runners, not the location of every user. It’s chosen not to show an interface offered by </w:t>
       </w:r>
       <w:proofErr w:type="spellStart"/>
       <w:r>
         <w:rPr>
           <w:lang w:val="en-US"/>
         </w:rPr>
+        <w:t>DataCollectionManager</w:t>
+      </w:r>
+      <w:proofErr w:type="spellEnd"/>
+      <w:r>
+        <w:rPr>
+          <w:lang w:val="en-US"/>
+        </w:rPr>
+        <w:t xml:space="preserve"> to </w:t>
+      </w:r>
+      <w:proofErr w:type="spellStart"/>
+      <w:r>
+        <w:rPr>
+          <w:lang w:val="en-US"/>
+        </w:rPr>
+        <w:t>RunWatchingManager</w:t>
+      </w:r>
+      <w:proofErr w:type="spellEnd"/>
+      <w:r>
+        <w:rPr>
+          <w:lang w:val="en-US"/>
+        </w:rPr>
+        <w:t xml:space="preserve"> in order to achieve this communication, because it’s considered </w:t>
+      </w:r>
+      <w:r>
+        <w:rPr>
+          <w:rFonts w:cs="Times New Roman"/>
+          <w:szCs w:val="20"/>
+          <w:lang w:val="en-US"/>
+        </w:rPr>
+        <w:t>just an application of the Observer/Observable architectural pattern</w:t>
+      </w:r>
+      <w:r>
+        <w:rPr>
+          <w:rFonts w:cs="Times New Roman"/>
+          <w:szCs w:val="20"/>
+          <w:lang w:val="en-US"/>
+        </w:rPr>
+        <w:t xml:space="preserve"> and there was no need to explicitly represent it. </w:t>
+      </w:r>
+      <w:proofErr w:type="spellStart"/>
+      <w:r>
+        <w:rPr>
+          <w:rFonts w:cs="Times New Roman"/>
+          <w:szCs w:val="20"/>
+          <w:lang w:val="en-US"/>
+        </w:rPr>
         <w:t>RunInformationForwarding</w:t>
       </w:r>
       <w:proofErr w:type="spellEnd"/>
       <w:r>
         <w:rPr>
-          <w:lang w:val="en-US"/>
-        </w:rPr>
-        <w:t xml:space="preserve"> is needed. In this case, the location is passed along with the fiscal code, because there is no reason to save all the locations that a runner sends in the database. So </w:t>
+          <w:rFonts w:cs="Times New Roman"/>
+          <w:szCs w:val="20"/>
+          <w:lang w:val="en-US"/>
+        </w:rPr>
+        <w:t xml:space="preserve"> is the interface offered by </w:t>
       </w:r>
       <w:proofErr w:type="spellStart"/>
       <w:r>
         <w:rPr>
+          <w:rFonts w:cs="Times New Roman"/>
+          <w:szCs w:val="20"/>
+          <w:lang w:val="en-US"/>
+        </w:rPr>
+        <w:t>RunWatchingManager</w:t>
+      </w:r>
+      <w:proofErr w:type="spellEnd"/>
+      <w:r>
+        <w:rPr>
+          <w:rFonts w:cs="Times New Roman"/>
+          <w:szCs w:val="20"/>
+          <w:lang w:val="en-US"/>
+        </w:rPr>
+        <w:t xml:space="preserve"> to be notified when a new location of a runner is passed </w:t>
+      </w:r>
+      <w:r>
+        <w:rPr>
+          <w:rFonts w:cs="Times New Roman"/>
+          <w:szCs w:val="20"/>
+          <w:lang w:val="en-US"/>
+        </w:rPr>
+        <w:lastRenderedPageBreak/>
+        <w:t xml:space="preserve">to </w:t>
+      </w:r>
+      <w:proofErr w:type="spellStart"/>
+      <w:r>
+        <w:rPr>
+          <w:rFonts w:cs="Times New Roman"/>
+          <w:szCs w:val="20"/>
+          <w:lang w:val="en-US"/>
+        </w:rPr>
+        <w:t>DataCollectionManager</w:t>
+      </w:r>
+      <w:proofErr w:type="spellEnd"/>
+      <w:r>
+        <w:rPr>
+          <w:rFonts w:cs="Times New Roman"/>
+          <w:szCs w:val="20"/>
+          <w:lang w:val="en-US"/>
+        </w:rPr>
+        <w:t xml:space="preserve">. Another important difference between this mechanism and the one used with the </w:t>
+      </w:r>
+      <w:proofErr w:type="spellStart"/>
+      <w:r>
+        <w:rPr>
+          <w:rFonts w:cs="Times New Roman"/>
+          <w:szCs w:val="20"/>
+          <w:lang w:val="en-US"/>
+        </w:rPr>
+        <w:t>subscrions</w:t>
+      </w:r>
+      <w:proofErr w:type="spellEnd"/>
+      <w:r>
+        <w:rPr>
+          <w:rFonts w:cs="Times New Roman"/>
+          <w:szCs w:val="20"/>
+          <w:lang w:val="en-US"/>
+        </w:rPr>
+        <w:t xml:space="preserve"> is that, </w:t>
+      </w:r>
+      <w:r>
+        <w:rPr>
+          <w:lang w:val="en-US"/>
+        </w:rPr>
+        <w:t>i</w:t>
+      </w:r>
+      <w:r>
+        <w:rPr>
+          <w:lang w:val="en-US"/>
+        </w:rPr>
+        <w:t xml:space="preserve">n this case, the location is passed along with the fiscal code, because there is no reason to save all the locations that a runner sends in the database. So </w:t>
+      </w:r>
+      <w:proofErr w:type="spellStart"/>
+      <w:r>
+        <w:rPr>
           <w:lang w:val="en-US"/>
         </w:rPr>
         <w:t>RunWat</w:t>
@@ -11081,6 +11719,12 @@
           <w:lang w:val="en-US"/>
         </w:rPr>
         <w:t>hing</w:t>
+      </w:r>
+      <w:r>
+        <w:rPr>
+          <w:lang w:val="en-US"/>
+        </w:rPr>
+        <w:t>Manager</w:t>
       </w:r>
       <w:proofErr w:type="spellEnd"/>
       <w:r>
@@ -11322,7 +11966,6 @@
         <w:rPr>
           <w:lang w:val="en-US"/>
         </w:rPr>
-        <w:lastRenderedPageBreak/>
         <w:t>Client-server</w:t>
       </w:r>
       <w:r>
@@ -11377,6 +12020,7 @@
         <w:rPr>
           <w:lang w:val="en-US"/>
         </w:rPr>
+        <w:lastRenderedPageBreak/>
         <w:t>Cacheable</w:t>
       </w:r>
       <w:r>
@@ -11665,7 +12309,6 @@
         <w:rPr>
           <w:lang w:val="en-US"/>
         </w:rPr>
-        <w:lastRenderedPageBreak/>
         <w:t>MVC, indeed, with the separation of concerns allows flexibility and opens up the doors to other design approaches, which without it would be difficult to use.</w:t>
       </w:r>
     </w:p>
@@ -11707,6 +12350,7 @@
           <w:noProof/>
           <w:lang w:eastAsia="it-IT"/>
         </w:rPr>
+        <w:lastRenderedPageBreak/>
         <w:drawing>
           <wp:inline distT="0" distB="0" distL="0" distR="0">
             <wp:extent cx="4748908" cy="2350348"/>
@@ -11974,43 +12618,43 @@
         <w:rPr>
           <w:lang w:val="en-US"/>
         </w:rPr>
+        <w:t xml:space="preserve">It is worth mentioning that there is </w:t>
+      </w:r>
+      <w:r>
+        <w:rPr>
+          <w:lang w:val="en-US"/>
+        </w:rPr>
+        <w:t xml:space="preserve">also another </w:t>
+      </w:r>
+      <w:r>
+        <w:rPr>
+          <w:lang w:val="en-US"/>
+        </w:rPr>
+        <w:t>exception, which consists of using the Google Maps API internally to the client when the service which allows to watch a run and visualize the runners in real time on the map is in use. This has been decided to avoid to overload the server.</w:t>
+      </w:r>
+    </w:p>
+    <w:p>
+      <w:pPr>
+        <w:jc w:val="both"/>
+        <w:rPr>
+          <w:lang w:val="en-US"/>
+        </w:rPr>
+      </w:pPr>
+    </w:p>
+    <w:p>
+      <w:pPr>
+        <w:jc w:val="both"/>
+        <w:rPr>
+          <w:u w:val="single"/>
+          <w:lang w:val="en-US"/>
+        </w:rPr>
+      </w:pPr>
+      <w:r>
+        <w:rPr>
+          <w:u w:val="single"/>
+          <w:lang w:val="en-US"/>
+        </w:rPr>
         <w:lastRenderedPageBreak/>
-        <w:t xml:space="preserve">It is worth mentioning that there is </w:t>
-      </w:r>
-      <w:r>
-        <w:rPr>
-          <w:lang w:val="en-US"/>
-        </w:rPr>
-        <w:t xml:space="preserve">also another </w:t>
-      </w:r>
-      <w:r>
-        <w:rPr>
-          <w:lang w:val="en-US"/>
-        </w:rPr>
-        <w:t>exception, which consists of using the Google Maps API internally to the client when the service which allows to watch a run and visualize the runners in real time on the map is in use. This has been decided to avoid to overload the server.</w:t>
-      </w:r>
-    </w:p>
-    <w:p>
-      <w:pPr>
-        <w:jc w:val="both"/>
-        <w:rPr>
-          <w:lang w:val="en-US"/>
-        </w:rPr>
-      </w:pPr>
-    </w:p>
-    <w:p>
-      <w:pPr>
-        <w:jc w:val="both"/>
-        <w:rPr>
-          <w:u w:val="single"/>
-          <w:lang w:val="en-US"/>
-        </w:rPr>
-      </w:pPr>
-      <w:r>
-        <w:rPr>
-          <w:u w:val="single"/>
-          <w:lang w:val="en-US"/>
-        </w:rPr>
         <w:t>Relational database</w:t>
       </w:r>
     </w:p>
@@ -12341,7 +12985,7 @@
           <w:szCs w:val="22"/>
           <w:lang w:val="en-US" w:eastAsia="it-IT"/>
         </w:rPr>
-        <w:t xml:space="preserve">: The system has to allow the third party that wants to retrieve some data to choose between an individual request </w:t>
+        <w:t xml:space="preserve">: The system </w:t>
       </w:r>
       <w:proofErr w:type="gramStart"/>
       <w:r>
@@ -12351,7 +12995,7 @@
           <w:szCs w:val="22"/>
           <w:lang w:val="en-US" w:eastAsia="it-IT"/>
         </w:rPr>
-        <w:t>or</w:t>
+        <w:t>has to</w:t>
       </w:r>
       <w:proofErr w:type="gramEnd"/>
       <w:r>
@@ -12361,7 +13005,7 @@
           <w:szCs w:val="22"/>
           <w:lang w:val="en-US" w:eastAsia="it-IT"/>
         </w:rPr>
-        <w:t xml:space="preserve"> an aggregate one.</w:t>
+        <w:t xml:space="preserve"> allow the third party that wants to retrieve some data to choose between an individual request or an aggregate one.</w:t>
       </w:r>
     </w:p>
     <w:p>
@@ -12458,7 +13102,6 @@
           <w:szCs w:val="22"/>
           <w:lang w:val="en-US" w:eastAsia="it-IT"/>
         </w:rPr>
-        <w:lastRenderedPageBreak/>
         <w:t>R</w:t>
       </w:r>
       <w:r>
@@ -12611,6 +13254,7 @@
           <w:szCs w:val="22"/>
           <w:lang w:val="en-US" w:eastAsia="it-IT"/>
         </w:rPr>
+        <w:lastRenderedPageBreak/>
         <w:t>R</w:t>
       </w:r>
       <w:r>
@@ -13249,7 +13893,6 @@
           <w:szCs w:val="22"/>
           <w:lang w:val="en-US" w:eastAsia="it-IT"/>
         </w:rPr>
-        <w:lastRenderedPageBreak/>
         <w:t>NotificationManager</w:t>
       </w:r>
       <w:proofErr w:type="spellEnd"/>
@@ -13382,6 +14025,7 @@
           <w:szCs w:val="22"/>
           <w:lang w:val="en-US" w:eastAsia="it-IT"/>
         </w:rPr>
+        <w:lastRenderedPageBreak/>
         <w:t>RequestManager</w:t>
       </w:r>
       <w:proofErr w:type="spellEnd"/>
@@ -13980,7 +14624,6 @@
           <w:szCs w:val="22"/>
           <w:lang w:val="en-US" w:eastAsia="it-IT"/>
         </w:rPr>
-        <w:lastRenderedPageBreak/>
         <w:t>RunOrganizationManager</w:t>
       </w:r>
       <w:proofErr w:type="spellEnd"/>
@@ -14163,6 +14806,7 @@
           <w:szCs w:val="22"/>
           <w:lang w:val="en-US" w:eastAsia="it-IT"/>
         </w:rPr>
+        <w:lastRenderedPageBreak/>
         <w:t>R1</w:t>
       </w:r>
       <w:r>
@@ -14465,7 +15109,6 @@
           <w:szCs w:val="20"/>
           <w:lang w:val="en-US"/>
         </w:rPr>
-        <w:lastRenderedPageBreak/>
         <w:t>Implementation, integration and test plan</w:t>
       </w:r>
     </w:p>
@@ -14538,6 +15181,7 @@
         <w:rPr>
           <w:lang w:val="en-US"/>
         </w:rPr>
+        <w:lastRenderedPageBreak/>
         <w:t>ThirdPartyWebApp</w:t>
       </w:r>
       <w:proofErr w:type="spellEnd"/>
@@ -14779,7 +15423,6 @@
                 <w:i w:val="0"/>
               </w:rPr>
             </w:pPr>
-            <w:proofErr w:type="spellStart"/>
             <w:r>
               <w:rPr>
                 <w:rStyle w:val="Enfasidelicata"/>
@@ -14787,7 +15430,6 @@
               </w:rPr>
               <w:t>Feature</w:t>
             </w:r>
-            <w:proofErr w:type="spellEnd"/>
           </w:p>
         </w:tc>
         <w:tc>
@@ -14859,17 +15501,8 @@
                 <w:rStyle w:val="Enfasidelicata"/>
                 <w:i w:val="0"/>
               </w:rPr>
-              <w:t xml:space="preserve"> of </w:t>
+              <w:t xml:space="preserve"> of implementation</w:t>
             </w:r>
-            <w:proofErr w:type="spellStart"/>
-            <w:r>
-              <w:rPr>
-                <w:rStyle w:val="Enfasidelicata"/>
-                <w:i w:val="0"/>
-              </w:rPr>
-              <w:t>implementation</w:t>
-            </w:r>
-            <w:proofErr w:type="spellEnd"/>
           </w:p>
         </w:tc>
       </w:tr>
@@ -14924,14 +15557,12 @@
                 <w:rStyle w:val="Enfasidelicata"/>
               </w:rPr>
             </w:pPr>
-            <w:proofErr w:type="spellStart"/>
             <w:r>
               <w:rPr>
                 <w:rStyle w:val="Enfasidelicata"/>
               </w:rPr>
               <w:t>Low</w:t>
             </w:r>
-            <w:proofErr w:type="spellEnd"/>
           </w:p>
         </w:tc>
         <w:tc>
@@ -14947,14 +15578,12 @@
                 <w:rStyle w:val="Enfasidelicata"/>
               </w:rPr>
             </w:pPr>
-            <w:proofErr w:type="spellStart"/>
             <w:r>
               <w:rPr>
                 <w:rStyle w:val="Enfasidelicata"/>
               </w:rPr>
               <w:t>Low</w:t>
             </w:r>
-            <w:proofErr w:type="spellEnd"/>
           </w:p>
         </w:tc>
       </w:tr>
@@ -15204,7 +15833,6 @@
                 <w:b w:val="0"/>
                 <w:i w:val="0"/>
               </w:rPr>
-              <w:lastRenderedPageBreak/>
               <w:t>Handling</w:t>
             </w:r>
             <w:r>
@@ -15408,6 +16036,7 @@
                 <w:b w:val="0"/>
                 <w:i w:val="0"/>
               </w:rPr>
+              <w:lastRenderedPageBreak/>
               <w:t>Enrollment</w:t>
             </w:r>
             <w:proofErr w:type="spellEnd"/>
@@ -15507,14 +16136,12 @@
                 <w:rStyle w:val="Enfasidelicata"/>
               </w:rPr>
             </w:pPr>
-            <w:proofErr w:type="spellStart"/>
             <w:r>
               <w:rPr>
                 <w:rStyle w:val="Enfasidelicata"/>
               </w:rPr>
               <w:t>Low</w:t>
             </w:r>
-            <w:proofErr w:type="spellEnd"/>
           </w:p>
         </w:tc>
       </w:tr>
@@ -16134,104 +16761,104 @@
         <w:rPr>
           <w:lang w:val="en-US"/>
         </w:rPr>
-        <w:t xml:space="preserve">’ to allow the third party to receive the data in case of a successful </w:t>
+        <w:t>’ to allow the third party to receive the data in case of a successful subscription and with ‘</w:t>
+      </w:r>
+      <w:proofErr w:type="spellStart"/>
+      <w:r>
+        <w:rPr>
+          <w:lang w:val="en-US"/>
+        </w:rPr>
+        <w:t>NotificationManager</w:t>
+      </w:r>
+      <w:proofErr w:type="spellEnd"/>
+      <w:r>
+        <w:rPr>
+          <w:lang w:val="en-US"/>
+        </w:rPr>
+        <w:t>’ and ‘</w:t>
+      </w:r>
+      <w:proofErr w:type="spellStart"/>
+      <w:r>
+        <w:rPr>
+          <w:lang w:val="en-US"/>
+        </w:rPr>
+        <w:t>ResponseManager</w:t>
+      </w:r>
+      <w:proofErr w:type="spellEnd"/>
+      <w:r>
+        <w:rPr>
+          <w:lang w:val="en-US"/>
+        </w:rPr>
+        <w:t>’ to forward me</w:t>
+      </w:r>
+      <w:r>
+        <w:rPr>
+          <w:lang w:val="en-US"/>
+        </w:rPr>
+        <w:t>ssages to and from the clients-</w:t>
+      </w:r>
+      <w:r>
+        <w:rPr>
+          <w:lang w:val="en-US"/>
+        </w:rPr>
+        <w:t>side. So</w:t>
+      </w:r>
+      <w:r>
+        <w:rPr>
+          <w:lang w:val="en-US"/>
+        </w:rPr>
+        <w:t>, before this integration,</w:t>
+      </w:r>
+      <w:r>
+        <w:rPr>
+          <w:lang w:val="en-US"/>
+        </w:rPr>
+        <w:t xml:space="preserve"> the implementation </w:t>
+      </w:r>
+      <w:r>
+        <w:rPr>
+          <w:lang w:val="en-US"/>
+        </w:rPr>
+        <w:t xml:space="preserve">and unit testing </w:t>
+      </w:r>
+      <w:r>
+        <w:rPr>
+          <w:lang w:val="en-US"/>
+        </w:rPr>
+        <w:t>of the components with which the ‘</w:t>
+      </w:r>
+      <w:proofErr w:type="spellStart"/>
+      <w:r>
+        <w:rPr>
+          <w:lang w:val="en-US"/>
+        </w:rPr>
+        <w:t>SubscriptionManager</w:t>
+      </w:r>
+      <w:proofErr w:type="spellEnd"/>
+      <w:r>
+        <w:rPr>
+          <w:lang w:val="en-US"/>
+        </w:rPr>
+        <w:t>’ has to be integrated</w:t>
+      </w:r>
+      <w:r>
+        <w:rPr>
+          <w:lang w:val="en-US"/>
+        </w:rPr>
+        <w:t xml:space="preserve"> with</w:t>
+      </w:r>
+      <w:r>
+        <w:rPr>
+          <w:lang w:val="en-US"/>
+        </w:rPr>
+        <w:t xml:space="preserve"> must </w:t>
       </w:r>
       <w:r>
         <w:rPr>
           <w:lang w:val="en-US"/>
         </w:rPr>
         <w:lastRenderedPageBreak/>
-        <w:t>subscription and with ‘</w:t>
-      </w:r>
-      <w:proofErr w:type="spellStart"/>
-      <w:r>
-        <w:rPr>
-          <w:lang w:val="en-US"/>
-        </w:rPr>
-        <w:t>NotificationManager</w:t>
-      </w:r>
-      <w:proofErr w:type="spellEnd"/>
-      <w:r>
-        <w:rPr>
-          <w:lang w:val="en-US"/>
-        </w:rPr>
-        <w:t>’ and ‘</w:t>
-      </w:r>
-      <w:proofErr w:type="spellStart"/>
-      <w:r>
-        <w:rPr>
-          <w:lang w:val="en-US"/>
-        </w:rPr>
-        <w:t>ResponseManager</w:t>
-      </w:r>
-      <w:proofErr w:type="spellEnd"/>
-      <w:r>
-        <w:rPr>
-          <w:lang w:val="en-US"/>
-        </w:rPr>
-        <w:t>’ to forward me</w:t>
-      </w:r>
-      <w:r>
-        <w:rPr>
-          <w:lang w:val="en-US"/>
-        </w:rPr>
-        <w:t>ssages to and from the clients-</w:t>
-      </w:r>
-      <w:r>
-        <w:rPr>
-          <w:lang w:val="en-US"/>
-        </w:rPr>
-        <w:t>side. So</w:t>
-      </w:r>
-      <w:r>
-        <w:rPr>
-          <w:lang w:val="en-US"/>
-        </w:rPr>
-        <w:t>, before this integration,</w:t>
-      </w:r>
-      <w:r>
-        <w:rPr>
-          <w:lang w:val="en-US"/>
-        </w:rPr>
-        <w:t xml:space="preserve"> the implementation </w:t>
-      </w:r>
-      <w:r>
-        <w:rPr>
-          <w:lang w:val="en-US"/>
-        </w:rPr>
-        <w:t xml:space="preserve">and unit testing </w:t>
-      </w:r>
-      <w:r>
-        <w:rPr>
-          <w:lang w:val="en-US"/>
-        </w:rPr>
-        <w:t>of the components with which the ‘</w:t>
-      </w:r>
-      <w:proofErr w:type="spellStart"/>
-      <w:r>
-        <w:rPr>
-          <w:lang w:val="en-US"/>
-        </w:rPr>
-        <w:t>SubscriptionManager</w:t>
-      </w:r>
-      <w:proofErr w:type="spellEnd"/>
-      <w:r>
-        <w:rPr>
-          <w:lang w:val="en-US"/>
-        </w:rPr>
-        <w:t>’ has to be integrated</w:t>
-      </w:r>
-      <w:r>
-        <w:rPr>
-          <w:lang w:val="en-US"/>
-        </w:rPr>
-        <w:t xml:space="preserve"> with</w:t>
-      </w:r>
-      <w:r>
-        <w:rPr>
-          <w:lang w:val="en-US"/>
-        </w:rPr>
-        <w:t xml:space="preserve"> must continue (the missing parts have to be added) </w:t>
+        <w:t xml:space="preserve">continue (the missing parts have to be added) </w:t>
       </w:r>
       <w:r>
         <w:rPr>
@@ -16900,63 +17527,57 @@
         <w:rPr>
           <w:lang w:val="en-US"/>
         </w:rPr>
-        <w:t xml:space="preserve">has no very interesting business logic, although </w:t>
-      </w:r>
+        <w:t>has no very interesting business logic, although it is obviously a fundamental component for the right</w:t>
+      </w:r>
+      <w:r>
+        <w:rPr>
+          <w:lang w:val="en-US"/>
+        </w:rPr>
+        <w:t xml:space="preserve"> behavior of the system</w:t>
+      </w:r>
+      <w:r>
+        <w:rPr>
+          <w:lang w:val="en-US"/>
+        </w:rPr>
+        <w:t xml:space="preserve">: this </w:t>
+      </w:r>
+      <w:r>
+        <w:rPr>
+          <w:lang w:val="en-US"/>
+        </w:rPr>
+        <w:t>is why</w:t>
+      </w:r>
+      <w:r>
+        <w:rPr>
+          <w:lang w:val="en-US"/>
+        </w:rPr>
+        <w:t xml:space="preserve"> it is implemented and tested only at the end</w:t>
+      </w:r>
+      <w:r>
+        <w:rPr>
+          <w:lang w:val="en-US"/>
+        </w:rPr>
+        <w:t xml:space="preserve"> (furthermore it is on top of all the other components, because it uses almost all the present interfaces).</w:t>
+      </w:r>
+      <w:r>
+        <w:rPr>
+          <w:lang w:val="en-US"/>
+        </w:rPr>
+        <w:t xml:space="preserve"> </w:t>
+      </w:r>
+    </w:p>
+    <w:p>
+      <w:pPr>
+        <w:jc w:val="both"/>
+        <w:rPr>
+          <w:lang w:val="en-US"/>
+        </w:rPr>
+      </w:pPr>
       <w:r>
         <w:rPr>
           <w:lang w:val="en-US"/>
         </w:rPr>
         <w:lastRenderedPageBreak/>
-        <w:t>it is obviously a fundamental component for the right</w:t>
-      </w:r>
-      <w:r>
-        <w:rPr>
-          <w:lang w:val="en-US"/>
-        </w:rPr>
-        <w:t xml:space="preserve"> behavior of the system</w:t>
-      </w:r>
-      <w:r>
-        <w:rPr>
-          <w:lang w:val="en-US"/>
-        </w:rPr>
-        <w:t xml:space="preserve">: this </w:t>
-      </w:r>
-      <w:r>
-        <w:rPr>
-          <w:lang w:val="en-US"/>
-        </w:rPr>
-        <w:t>is why</w:t>
-      </w:r>
-      <w:r>
-        <w:rPr>
-          <w:lang w:val="en-US"/>
-        </w:rPr>
-        <w:t xml:space="preserve"> it is implemented and tested only at the end</w:t>
-      </w:r>
-      <w:r>
-        <w:rPr>
-          <w:lang w:val="en-US"/>
-        </w:rPr>
-        <w:t xml:space="preserve"> (furthermore it is on top of all the other components, because it uses almost all the present interfaces).</w:t>
-      </w:r>
-      <w:r>
-        <w:rPr>
-          <w:lang w:val="en-US"/>
-        </w:rPr>
-        <w:t xml:space="preserve"> </w:t>
-      </w:r>
-    </w:p>
-    <w:p>
-      <w:pPr>
-        <w:jc w:val="both"/>
-        <w:rPr>
-          <w:lang w:val="en-US"/>
-        </w:rPr>
-      </w:pPr>
-      <w:r>
-        <w:rPr>
-          <w:lang w:val="en-US"/>
-        </w:rPr>
         <w:t xml:space="preserve">It is important that the verification and validation </w:t>
       </w:r>
       <w:r>
@@ -17941,7 +18562,7 @@
 </file>
 
 <file path=word/endnotes.xml><?xml version="1.0" encoding="utf-8"?>
-<w:endnotes xmlns:wpc="http://schemas.microsoft.com/office/word/2010/wordprocessingCanvas" xmlns:mc="http://schemas.openxmlformats.org/markup-compatibility/2006" xmlns:o="urn:schemas-microsoft-com:office:office" xmlns:r="http://schemas.openxmlformats.org/officeDocument/2006/relationships" xmlns:m="http://schemas.openxmlformats.org/officeDocument/2006/math" xmlns:v="urn:schemas-microsoft-com:vml" xmlns:wp14="http://schemas.microsoft.com/office/word/2010/wordprocessingDrawing" xmlns:wp="http://schemas.openxmlformats.org/drawingml/2006/wordprocessingDrawing" xmlns:w10="urn:schemas-microsoft-com:office:word" xmlns:w="http://schemas.openxmlformats.org/wordprocessingml/2006/main" xmlns:w14="http://schemas.microsoft.com/office/word/2010/wordml" xmlns:w15="http://schemas.microsoft.com/office/word/2012/wordml" xmlns:wpg="http://schemas.microsoft.com/office/word/2010/wordprocessingGroup" xmlns:wpi="http://schemas.microsoft.com/office/word/2010/wordprocessingInk" xmlns:wne="http://schemas.microsoft.com/office/word/2006/wordml" xmlns:wps="http://schemas.microsoft.com/office/word/2010/wordprocessingShape" mc:Ignorable="w14 w15 wp14">
+<w:endnotes xmlns:wpc="http://schemas.microsoft.com/office/word/2010/wordprocessingCanvas" xmlns:cx="http://schemas.microsoft.com/office/drawing/2014/chartex" xmlns:cx1="http://schemas.microsoft.com/office/drawing/2015/9/8/chartex" xmlns:cx2="http://schemas.microsoft.com/office/drawing/2015/10/21/chartex" xmlns:cx3="http://schemas.microsoft.com/office/drawing/2016/5/9/chartex" xmlns:cx4="http://schemas.microsoft.com/office/drawing/2016/5/10/chartex" xmlns:cx5="http://schemas.microsoft.com/office/drawing/2016/5/11/chartex" xmlns:cx6="http://schemas.microsoft.com/office/drawing/2016/5/12/chartex" xmlns:cx7="http://schemas.microsoft.com/office/drawing/2016/5/13/chartex" xmlns:cx8="http://schemas.microsoft.com/office/drawing/2016/5/14/chartex" xmlns:mc="http://schemas.openxmlformats.org/markup-compatibility/2006" xmlns:aink="http://schemas.microsoft.com/office/drawing/2016/ink" xmlns:am3d="http://schemas.microsoft.com/office/drawing/2017/model3d" xmlns:o="urn:schemas-microsoft-com:office:office" xmlns:r="http://schemas.openxmlformats.org/officeDocument/2006/relationships" xmlns:m="http://schemas.openxmlformats.org/officeDocument/2006/math" xmlns:v="urn:schemas-microsoft-com:vml" xmlns:wp14="http://schemas.microsoft.com/office/word/2010/wordprocessingDrawing" xmlns:wp="http://schemas.openxmlformats.org/drawingml/2006/wordprocessingDrawing" xmlns:w10="urn:schemas-microsoft-com:office:word" xmlns:w="http://schemas.openxmlformats.org/wordprocessingml/2006/main" xmlns:w14="http://schemas.microsoft.com/office/word/2010/wordml" xmlns:w15="http://schemas.microsoft.com/office/word/2012/wordml" xmlns:w16cid="http://schemas.microsoft.com/office/word/2016/wordml/cid" xmlns:w16se="http://schemas.microsoft.com/office/word/2015/wordml/symex" xmlns:wpg="http://schemas.microsoft.com/office/word/2010/wordprocessingGroup" xmlns:wpi="http://schemas.microsoft.com/office/word/2010/wordprocessingInk" xmlns:wne="http://schemas.microsoft.com/office/word/2006/wordml" xmlns:wps="http://schemas.microsoft.com/office/word/2010/wordprocessingShape" mc:Ignorable="w14 w15 w16se w16cid wp14">
   <w:endnote w:type="separator" w:id="-1">
     <w:p>
       <w:pPr>
@@ -17966,7 +18587,7 @@
 </file>
 
 <file path=word/footer1.xml><?xml version="1.0" encoding="utf-8"?>
-<w:ftr xmlns:wpc="http://schemas.microsoft.com/office/word/2010/wordprocessingCanvas" xmlns:mc="http://schemas.openxmlformats.org/markup-compatibility/2006" xmlns:o="urn:schemas-microsoft-com:office:office" xmlns:r="http://schemas.openxmlformats.org/officeDocument/2006/relationships" xmlns:m="http://schemas.openxmlformats.org/officeDocument/2006/math" xmlns:v="urn:schemas-microsoft-com:vml" xmlns:wp14="http://schemas.microsoft.com/office/word/2010/wordprocessingDrawing" xmlns:wp="http://schemas.openxmlformats.org/drawingml/2006/wordprocessingDrawing" xmlns:w10="urn:schemas-microsoft-com:office:word" xmlns:w="http://schemas.openxmlformats.org/wordprocessingml/2006/main" xmlns:w14="http://schemas.microsoft.com/office/word/2010/wordml" xmlns:w15="http://schemas.microsoft.com/office/word/2012/wordml" xmlns:wpg="http://schemas.microsoft.com/office/word/2010/wordprocessingGroup" xmlns:wpi="http://schemas.microsoft.com/office/word/2010/wordprocessingInk" xmlns:wne="http://schemas.microsoft.com/office/word/2006/wordml" xmlns:wps="http://schemas.microsoft.com/office/word/2010/wordprocessingShape" mc:Ignorable="w14 w15 wp14">
+<w:ftr xmlns:wpc="http://schemas.microsoft.com/office/word/2010/wordprocessingCanvas" xmlns:cx="http://schemas.microsoft.com/office/drawing/2014/chartex" xmlns:cx1="http://schemas.microsoft.com/office/drawing/2015/9/8/chartex" xmlns:cx2="http://schemas.microsoft.com/office/drawing/2015/10/21/chartex" xmlns:cx3="http://schemas.microsoft.com/office/drawing/2016/5/9/chartex" xmlns:cx4="http://schemas.microsoft.com/office/drawing/2016/5/10/chartex" xmlns:cx5="http://schemas.microsoft.com/office/drawing/2016/5/11/chartex" xmlns:cx6="http://schemas.microsoft.com/office/drawing/2016/5/12/chartex" xmlns:cx7="http://schemas.microsoft.com/office/drawing/2016/5/13/chartex" xmlns:cx8="http://schemas.microsoft.com/office/drawing/2016/5/14/chartex" xmlns:mc="http://schemas.openxmlformats.org/markup-compatibility/2006" xmlns:aink="http://schemas.microsoft.com/office/drawing/2016/ink" xmlns:am3d="http://schemas.microsoft.com/office/drawing/2017/model3d" xmlns:o="urn:schemas-microsoft-com:office:office" xmlns:r="http://schemas.openxmlformats.org/officeDocument/2006/relationships" xmlns:m="http://schemas.openxmlformats.org/officeDocument/2006/math" xmlns:v="urn:schemas-microsoft-com:vml" xmlns:wp14="http://schemas.microsoft.com/office/word/2010/wordprocessingDrawing" xmlns:wp="http://schemas.openxmlformats.org/drawingml/2006/wordprocessingDrawing" xmlns:w10="urn:schemas-microsoft-com:office:word" xmlns:w="http://schemas.openxmlformats.org/wordprocessingml/2006/main" xmlns:w14="http://schemas.microsoft.com/office/word/2010/wordml" xmlns:w15="http://schemas.microsoft.com/office/word/2012/wordml" xmlns:w16cid="http://schemas.microsoft.com/office/word/2016/wordml/cid" xmlns:w16se="http://schemas.microsoft.com/office/word/2015/wordml/symex" xmlns:wpg="http://schemas.microsoft.com/office/word/2010/wordprocessingGroup" xmlns:wpi="http://schemas.microsoft.com/office/word/2010/wordprocessingInk" xmlns:wne="http://schemas.microsoft.com/office/word/2006/wordml" xmlns:wps="http://schemas.microsoft.com/office/word/2010/wordprocessingShape" mc:Ignorable="w14 w15 w16se w16cid wp14">
   <w:sdt>
     <w:sdtPr>
       <w:rPr>
@@ -18023,7 +18644,7 @@
 </file>
 
 <file path=word/footer2.xml><?xml version="1.0" encoding="utf-8"?>
-<w:ftr xmlns:wpc="http://schemas.microsoft.com/office/word/2010/wordprocessingCanvas" xmlns:mc="http://schemas.openxmlformats.org/markup-compatibility/2006" xmlns:o="urn:schemas-microsoft-com:office:office" xmlns:r="http://schemas.openxmlformats.org/officeDocument/2006/relationships" xmlns:m="http://schemas.openxmlformats.org/officeDocument/2006/math" xmlns:v="urn:schemas-microsoft-com:vml" xmlns:wp14="http://schemas.microsoft.com/office/word/2010/wordprocessingDrawing" xmlns:wp="http://schemas.openxmlformats.org/drawingml/2006/wordprocessingDrawing" xmlns:w10="urn:schemas-microsoft-com:office:word" xmlns:w="http://schemas.openxmlformats.org/wordprocessingml/2006/main" xmlns:w14="http://schemas.microsoft.com/office/word/2010/wordml" xmlns:w15="http://schemas.microsoft.com/office/word/2012/wordml" xmlns:wpg="http://schemas.microsoft.com/office/word/2010/wordprocessingGroup" xmlns:wpi="http://schemas.microsoft.com/office/word/2010/wordprocessingInk" xmlns:wne="http://schemas.microsoft.com/office/word/2006/wordml" xmlns:wps="http://schemas.microsoft.com/office/word/2010/wordprocessingShape" mc:Ignorable="w14 w15 wp14">
+<w:ftr xmlns:wpc="http://schemas.microsoft.com/office/word/2010/wordprocessingCanvas" xmlns:cx="http://schemas.microsoft.com/office/drawing/2014/chartex" xmlns:cx1="http://schemas.microsoft.com/office/drawing/2015/9/8/chartex" xmlns:cx2="http://schemas.microsoft.com/office/drawing/2015/10/21/chartex" xmlns:cx3="http://schemas.microsoft.com/office/drawing/2016/5/9/chartex" xmlns:cx4="http://schemas.microsoft.com/office/drawing/2016/5/10/chartex" xmlns:cx5="http://schemas.microsoft.com/office/drawing/2016/5/11/chartex" xmlns:cx6="http://schemas.microsoft.com/office/drawing/2016/5/12/chartex" xmlns:cx7="http://schemas.microsoft.com/office/drawing/2016/5/13/chartex" xmlns:cx8="http://schemas.microsoft.com/office/drawing/2016/5/14/chartex" xmlns:mc="http://schemas.openxmlformats.org/markup-compatibility/2006" xmlns:aink="http://schemas.microsoft.com/office/drawing/2016/ink" xmlns:am3d="http://schemas.microsoft.com/office/drawing/2017/model3d" xmlns:o="urn:schemas-microsoft-com:office:office" xmlns:r="http://schemas.openxmlformats.org/officeDocument/2006/relationships" xmlns:m="http://schemas.openxmlformats.org/officeDocument/2006/math" xmlns:v="urn:schemas-microsoft-com:vml" xmlns:wp14="http://schemas.microsoft.com/office/word/2010/wordprocessingDrawing" xmlns:wp="http://schemas.openxmlformats.org/drawingml/2006/wordprocessingDrawing" xmlns:w10="urn:schemas-microsoft-com:office:word" xmlns:w="http://schemas.openxmlformats.org/wordprocessingml/2006/main" xmlns:w14="http://schemas.microsoft.com/office/word/2010/wordml" xmlns:w15="http://schemas.microsoft.com/office/word/2012/wordml" xmlns:w16cid="http://schemas.microsoft.com/office/word/2016/wordml/cid" xmlns:w16se="http://schemas.microsoft.com/office/word/2015/wordml/symex" xmlns:wpg="http://schemas.microsoft.com/office/word/2010/wordprocessingGroup" xmlns:wpi="http://schemas.microsoft.com/office/word/2010/wordprocessingInk" xmlns:wne="http://schemas.microsoft.com/office/word/2006/wordml" xmlns:wps="http://schemas.microsoft.com/office/word/2010/wordprocessingShape" mc:Ignorable="w14 w15 w16se w16cid wp14">
   <w:sdt>
     <w:sdtPr>
       <w:rPr>
@@ -18093,7 +18714,7 @@
 </file>
 
 <file path=word/footnotes.xml><?xml version="1.0" encoding="utf-8"?>
-<w:footnotes xmlns:wpc="http://schemas.microsoft.com/office/word/2010/wordprocessingCanvas" xmlns:mc="http://schemas.openxmlformats.org/markup-compatibility/2006" xmlns:o="urn:schemas-microsoft-com:office:office" xmlns:r="http://schemas.openxmlformats.org/officeDocument/2006/relationships" xmlns:m="http://schemas.openxmlformats.org/officeDocument/2006/math" xmlns:v="urn:schemas-microsoft-com:vml" xmlns:wp14="http://schemas.microsoft.com/office/word/2010/wordprocessingDrawing" xmlns:wp="http://schemas.openxmlformats.org/drawingml/2006/wordprocessingDrawing" xmlns:w10="urn:schemas-microsoft-com:office:word" xmlns:w="http://schemas.openxmlformats.org/wordprocessingml/2006/main" xmlns:w14="http://schemas.microsoft.com/office/word/2010/wordml" xmlns:w15="http://schemas.microsoft.com/office/word/2012/wordml" xmlns:wpg="http://schemas.microsoft.com/office/word/2010/wordprocessingGroup" xmlns:wpi="http://schemas.microsoft.com/office/word/2010/wordprocessingInk" xmlns:wne="http://schemas.microsoft.com/office/word/2006/wordml" xmlns:wps="http://schemas.microsoft.com/office/word/2010/wordprocessingShape" mc:Ignorable="w14 w15 wp14">
+<w:footnotes xmlns:wpc="http://schemas.microsoft.com/office/word/2010/wordprocessingCanvas" xmlns:cx="http://schemas.microsoft.com/office/drawing/2014/chartex" xmlns:cx1="http://schemas.microsoft.com/office/drawing/2015/9/8/chartex" xmlns:cx2="http://schemas.microsoft.com/office/drawing/2015/10/21/chartex" xmlns:cx3="http://schemas.microsoft.com/office/drawing/2016/5/9/chartex" xmlns:cx4="http://schemas.microsoft.com/office/drawing/2016/5/10/chartex" xmlns:cx5="http://schemas.microsoft.com/office/drawing/2016/5/11/chartex" xmlns:cx6="http://schemas.microsoft.com/office/drawing/2016/5/12/chartex" xmlns:cx7="http://schemas.microsoft.com/office/drawing/2016/5/13/chartex" xmlns:cx8="http://schemas.microsoft.com/office/drawing/2016/5/14/chartex" xmlns:mc="http://schemas.openxmlformats.org/markup-compatibility/2006" xmlns:aink="http://schemas.microsoft.com/office/drawing/2016/ink" xmlns:am3d="http://schemas.microsoft.com/office/drawing/2017/model3d" xmlns:o="urn:schemas-microsoft-com:office:office" xmlns:r="http://schemas.openxmlformats.org/officeDocument/2006/relationships" xmlns:m="http://schemas.openxmlformats.org/officeDocument/2006/math" xmlns:v="urn:schemas-microsoft-com:vml" xmlns:wp14="http://schemas.microsoft.com/office/word/2010/wordprocessingDrawing" xmlns:wp="http://schemas.openxmlformats.org/drawingml/2006/wordprocessingDrawing" xmlns:w10="urn:schemas-microsoft-com:office:word" xmlns:w="http://schemas.openxmlformats.org/wordprocessingml/2006/main" xmlns:w14="http://schemas.microsoft.com/office/word/2010/wordml" xmlns:w15="http://schemas.microsoft.com/office/word/2012/wordml" xmlns:w16cid="http://schemas.microsoft.com/office/word/2016/wordml/cid" xmlns:w16se="http://schemas.microsoft.com/office/word/2015/wordml/symex" xmlns:wpg="http://schemas.microsoft.com/office/word/2010/wordprocessingGroup" xmlns:wpi="http://schemas.microsoft.com/office/word/2010/wordprocessingInk" xmlns:wne="http://schemas.microsoft.com/office/word/2006/wordml" xmlns:wps="http://schemas.microsoft.com/office/word/2010/wordprocessingShape" mc:Ignorable="w14 w15 w16se w16cid wp14">
   <w:footnote w:type="separator" w:id="-1">
     <w:p>
       <w:pPr>
@@ -18118,7 +18739,7 @@
 </file>
 
 <file path=word/numbering.xml><?xml version="1.0" encoding="utf-8"?>
-<w:numbering xmlns:wpc="http://schemas.microsoft.com/office/word/2010/wordprocessingCanvas" xmlns:mc="http://schemas.openxmlformats.org/markup-compatibility/2006" xmlns:o="urn:schemas-microsoft-com:office:office" xmlns:r="http://schemas.openxmlformats.org/officeDocument/2006/relationships" xmlns:m="http://schemas.openxmlformats.org/officeDocument/2006/math" xmlns:v="urn:schemas-microsoft-com:vml" xmlns:wp14="http://schemas.microsoft.com/office/word/2010/wordprocessingDrawing" xmlns:wp="http://schemas.openxmlformats.org/drawingml/2006/wordprocessingDrawing" xmlns:w10="urn:schemas-microsoft-com:office:word" xmlns:w="http://schemas.openxmlformats.org/wordprocessingml/2006/main" xmlns:w14="http://schemas.microsoft.com/office/word/2010/wordml" xmlns:w15="http://schemas.microsoft.com/office/word/2012/wordml" xmlns:wpg="http://schemas.microsoft.com/office/word/2010/wordprocessingGroup" xmlns:wpi="http://schemas.microsoft.com/office/word/2010/wordprocessingInk" xmlns:wne="http://schemas.microsoft.com/office/word/2006/wordml" xmlns:wps="http://schemas.microsoft.com/office/word/2010/wordprocessingShape" mc:Ignorable="w14 w15 wp14">
+<w:numbering xmlns:wpc="http://schemas.microsoft.com/office/word/2010/wordprocessingCanvas" xmlns:cx="http://schemas.microsoft.com/office/drawing/2014/chartex" xmlns:cx1="http://schemas.microsoft.com/office/drawing/2015/9/8/chartex" xmlns:cx2="http://schemas.microsoft.com/office/drawing/2015/10/21/chartex" xmlns:cx3="http://schemas.microsoft.com/office/drawing/2016/5/9/chartex" xmlns:cx4="http://schemas.microsoft.com/office/drawing/2016/5/10/chartex" xmlns:cx5="http://schemas.microsoft.com/office/drawing/2016/5/11/chartex" xmlns:cx6="http://schemas.microsoft.com/office/drawing/2016/5/12/chartex" xmlns:cx7="http://schemas.microsoft.com/office/drawing/2016/5/13/chartex" xmlns:cx8="http://schemas.microsoft.com/office/drawing/2016/5/14/chartex" xmlns:mc="http://schemas.openxmlformats.org/markup-compatibility/2006" xmlns:aink="http://schemas.microsoft.com/office/drawing/2016/ink" xmlns:am3d="http://schemas.microsoft.com/office/drawing/2017/model3d" xmlns:o="urn:schemas-microsoft-com:office:office" xmlns:r="http://schemas.openxmlformats.org/officeDocument/2006/relationships" xmlns:m="http://schemas.openxmlformats.org/officeDocument/2006/math" xmlns:v="urn:schemas-microsoft-com:vml" xmlns:wp14="http://schemas.microsoft.com/office/word/2010/wordprocessingDrawing" xmlns:wp="http://schemas.openxmlformats.org/drawingml/2006/wordprocessingDrawing" xmlns:w10="urn:schemas-microsoft-com:office:word" xmlns:w="http://schemas.openxmlformats.org/wordprocessingml/2006/main" xmlns:w14="http://schemas.microsoft.com/office/word/2010/wordml" xmlns:w15="http://schemas.microsoft.com/office/word/2012/wordml" xmlns:w16cid="http://schemas.microsoft.com/office/word/2016/wordml/cid" xmlns:w16se="http://schemas.microsoft.com/office/word/2015/wordml/symex" xmlns:wpg="http://schemas.microsoft.com/office/word/2010/wordprocessingGroup" xmlns:wpi="http://schemas.microsoft.com/office/word/2010/wordprocessingInk" xmlns:wne="http://schemas.microsoft.com/office/word/2006/wordml" xmlns:wps="http://schemas.microsoft.com/office/word/2010/wordprocessingShape" mc:Ignorable="w14 w15 w16se w16cid wp14">
   <w:abstractNum w:abstractNumId="0" w15:restartNumberingAfterBreak="0">
     <w:nsid w:val="02756910"/>
     <w:multiLevelType w:val="multilevel"/>
@@ -21672,7 +22293,7 @@
 </file>
 
 <file path=word/styles.xml><?xml version="1.0" encoding="utf-8"?>
-<w:styles xmlns:mc="http://schemas.openxmlformats.org/markup-compatibility/2006" xmlns:r="http://schemas.openxmlformats.org/officeDocument/2006/relationships" xmlns:w="http://schemas.openxmlformats.org/wordprocessingml/2006/main" xmlns:w14="http://schemas.microsoft.com/office/word/2010/wordml" xmlns:w15="http://schemas.microsoft.com/office/word/2012/wordml" mc:Ignorable="w14 w15">
+<w:styles xmlns:mc="http://schemas.openxmlformats.org/markup-compatibility/2006" xmlns:r="http://schemas.openxmlformats.org/officeDocument/2006/relationships" xmlns:w="http://schemas.openxmlformats.org/wordprocessingml/2006/main" xmlns:w14="http://schemas.microsoft.com/office/word/2010/wordml" xmlns:w15="http://schemas.microsoft.com/office/word/2012/wordml" xmlns:w16cid="http://schemas.microsoft.com/office/word/2016/wordml/cid" xmlns:w16se="http://schemas.microsoft.com/office/word/2015/wordml/symex" mc:Ignorable="w14 w15 w16se w16cid">
   <w:docDefaults>
     <w:rPrDefault>
       <w:rPr>
@@ -21684,7 +22305,7 @@
     </w:rPrDefault>
     <w:pPrDefault/>
   </w:docDefaults>
-  <w:latentStyles w:defLockedState="0" w:defUIPriority="99" w:defSemiHidden="0" w:defUnhideWhenUsed="0" w:defQFormat="0" w:count="371">
+  <w:latentStyles w:defLockedState="0" w:defUIPriority="99" w:defSemiHidden="0" w:defUnhideWhenUsed="0" w:defQFormat="0" w:count="375">
     <w:lsdException w:name="Normal" w:uiPriority="0" w:qFormat="1"/>
     <w:lsdException w:name="heading 1" w:uiPriority="9" w:qFormat="1"/>
     <w:lsdException w:name="heading 2" w:semiHidden="1" w:uiPriority="9" w:unhideWhenUsed="1" w:qFormat="1"/>
@@ -21790,7 +22411,6 @@
     <w:lsdException w:name="HTML Sample" w:semiHidden="1" w:unhideWhenUsed="1"/>
     <w:lsdException w:name="HTML Typewriter" w:semiHidden="1" w:unhideWhenUsed="1"/>
     <w:lsdException w:name="HTML Variable" w:semiHidden="1" w:unhideWhenUsed="1"/>
-    <w:lsdException w:name="Normal Table" w:semiHidden="1" w:unhideWhenUsed="1"/>
     <w:lsdException w:name="annotation subject" w:semiHidden="1" w:unhideWhenUsed="1"/>
     <w:lsdException w:name="No List" w:semiHidden="1" w:unhideWhenUsed="1"/>
     <w:lsdException w:name="Outline List 1" w:semiHidden="1" w:unhideWhenUsed="1"/>
@@ -21834,10 +22454,8 @@
     <w:lsdException w:name="Table Elegant" w:semiHidden="1" w:unhideWhenUsed="1"/>
     <w:lsdException w:name="Table Professional" w:semiHidden="1" w:unhideWhenUsed="1"/>
     <w:lsdException w:name="Table Subtle 1" w:semiHidden="1" w:unhideWhenUsed="1"/>
-    <w:lsdException w:name="Table Subtle 2" w:semiHidden="1" w:unhideWhenUsed="1"/>
     <w:lsdException w:name="Table Web 1" w:semiHidden="1" w:unhideWhenUsed="1"/>
     <w:lsdException w:name="Table Web 2" w:semiHidden="1" w:unhideWhenUsed="1"/>
-    <w:lsdException w:name="Table Web 3" w:semiHidden="1" w:unhideWhenUsed="1"/>
     <w:lsdException w:name="Balloon Text" w:semiHidden="1" w:unhideWhenUsed="1"/>
     <w:lsdException w:name="Table Grid" w:uiPriority="39"/>
     <w:lsdException w:name="Table Theme" w:semiHidden="1" w:unhideWhenUsed="1"/>
@@ -22056,6 +22674,10 @@
     <w:lsdException w:name="List Table 5 Dark Accent 6" w:uiPriority="50"/>
     <w:lsdException w:name="List Table 6 Colorful Accent 6" w:uiPriority="51"/>
     <w:lsdException w:name="List Table 7 Colorful Accent 6" w:uiPriority="52"/>
+    <w:lsdException w:name="Mention" w:semiHidden="1" w:unhideWhenUsed="1"/>
+    <w:lsdException w:name="Smart Hyperlink" w:semiHidden="1" w:unhideWhenUsed="1"/>
+    <w:lsdException w:name="Hashtag" w:semiHidden="1" w:unhideWhenUsed="1"/>
+    <w:lsdException w:name="Unresolved Mention" w:semiHidden="1" w:unhideWhenUsed="1"/>
   </w:latentStyles>
   <w:style w:type="paragraph" w:default="1" w:styleId="Normale">
     <w:name w:val="Normal"/>
@@ -22755,7 +23377,7 @@
 </file>
 
 <file path=customXml/itemProps1.xml><?xml version="1.0" encoding="utf-8"?>
-<ds:datastoreItem xmlns:ds="http://schemas.openxmlformats.org/officeDocument/2006/customXml" ds:itemID="{4346C4D6-7B37-4DA9-836C-8AE42364D9E4}">
+<ds:datastoreItem xmlns:ds="http://schemas.openxmlformats.org/officeDocument/2006/customXml" ds:itemID="{7FF30A0E-0E2A-4A1E-B71B-7C0CD628CA9B}">
   <ds:schemaRefs>
     <ds:schemaRef ds:uri="http://schemas.openxmlformats.org/officeDocument/2006/bibliography"/>
   </ds:schemaRefs>

</xml_diff>

<commit_message>
Add some details in section 1,2
</commit_message>
<xml_diff>
--- a/DD/DD.docx
+++ b/DD/DD.docx
@@ -680,7 +680,7 @@
         <w:rPr>
           <w:lang w:val="en-US"/>
         </w:rPr>
-        <w:t>Additional details about the user interface</w:t>
+        <w:t>A mapping of the requirements on the architecture’s components</w:t>
       </w:r>
     </w:p>
     <w:p>
@@ -699,64 +699,19 @@
         <w:rPr>
           <w:lang w:val="en-US"/>
         </w:rPr>
-        <w:t>A mapping of the requirements on the architecture’s components</w:t>
-      </w:r>
-    </w:p>
-    <w:p>
-      <w:pPr>
-        <w:pStyle w:val="Paragrafoelenco"/>
-        <w:numPr>
-          <w:ilvl w:val="0"/>
-          <w:numId w:val="6"/>
-        </w:numPr>
-        <w:jc w:val="both"/>
-        <w:rPr>
-          <w:lang w:val="en-US"/>
-        </w:rPr>
-      </w:pPr>
-      <w:r>
-        <w:rPr>
-          <w:lang w:val="en-US"/>
-        </w:rPr>
-        <w:t>Implementation plan;</w:t>
-      </w:r>
-    </w:p>
-    <w:p>
-      <w:pPr>
-        <w:pStyle w:val="Paragrafoelenco"/>
-        <w:numPr>
-          <w:ilvl w:val="0"/>
-          <w:numId w:val="6"/>
-        </w:numPr>
-        <w:jc w:val="both"/>
-        <w:rPr>
-          <w:lang w:val="en-US"/>
-        </w:rPr>
-      </w:pPr>
-      <w:r>
-        <w:rPr>
-          <w:lang w:val="en-US"/>
-        </w:rPr>
-        <w:t>Integration plan;</w:t>
-      </w:r>
-    </w:p>
-    <w:p>
-      <w:pPr>
-        <w:pStyle w:val="Paragrafoelenco"/>
-        <w:numPr>
-          <w:ilvl w:val="0"/>
-          <w:numId w:val="6"/>
-        </w:numPr>
-        <w:jc w:val="both"/>
-        <w:rPr>
-          <w:lang w:val="en-US"/>
-        </w:rPr>
-      </w:pPr>
-      <w:r>
-        <w:rPr>
-          <w:lang w:val="en-US"/>
-        </w:rPr>
-        <w:t>Testing plan.</w:t>
+        <w:t>Implementation</w:t>
+      </w:r>
+      <w:r>
+        <w:rPr>
+          <w:lang w:val="en-US"/>
+        </w:rPr>
+        <w:t>, integration and testing</w:t>
+      </w:r>
+      <w:r>
+        <w:rPr>
+          <w:lang w:val="en-US"/>
+        </w:rPr>
+        <w:t xml:space="preserve"> plan;</w:t>
       </w:r>
     </w:p>
     <w:p>
@@ -870,39 +825,7 @@
           <w:szCs w:val="20"/>
           <w:lang w:val="en-US"/>
         </w:rPr>
-        <w:t>, supports companies in the analysis of the mentioned types of users’ data and allow</w:t>
-      </w:r>
-      <w:r>
-        <w:rPr>
-          <w:rFonts w:cs="Times New Roman"/>
-          <w:szCs w:val="20"/>
-          <w:lang w:val="en-US"/>
-        </w:rPr>
-        <w:t>s</w:t>
-      </w:r>
-      <w:r>
-        <w:rPr>
-          <w:rFonts w:cs="Times New Roman"/>
-          <w:szCs w:val="20"/>
-          <w:lang w:val="en-US"/>
-        </w:rPr>
-        <w:t xml:space="preserve"> them, for example, to fragment their clients according to their </w:t>
-      </w:r>
-      <w:r>
-        <w:rPr>
-          <w:rFonts w:cs="Times New Roman"/>
-          <w:szCs w:val="20"/>
-          <w:lang w:val="en-US"/>
-        </w:rPr>
-        <w:t>age</w:t>
-      </w:r>
-      <w:r>
-        <w:rPr>
-          <w:rFonts w:cs="Times New Roman"/>
-          <w:szCs w:val="20"/>
-          <w:lang w:val="en-US"/>
-        </w:rPr>
-        <w:t>, their mobility, the places they visit etc. The user can, obviously, accept or refuse the data acquisition’s request by the third party. It must be assumed that users’ devices are capable of acquiring the mentioned data (sensors + GPS)</w:t>
+        <w:t>, supports companies in the analysis of the mentioned types of users’ data. The user can, obviously, accept or refuse the data acquisition’s request by the third party. It must be assumed that users’ devices are capable of acquiring the mentioned data (sensors + GPS)</w:t>
       </w:r>
       <w:r>
         <w:rPr>
@@ -918,7 +841,105 @@
           <w:szCs w:val="20"/>
           <w:lang w:val="en-US"/>
         </w:rPr>
-        <w:t xml:space="preserve">if a sensor for some kind of data is not </w:t>
+        <w:t>if a sensor for some kind of data is not present</w:t>
+      </w:r>
+      <w:r>
+        <w:rPr>
+          <w:rFonts w:cs="Times New Roman"/>
+          <w:szCs w:val="20"/>
+          <w:lang w:val="en-US"/>
+        </w:rPr>
+        <w:t>,</w:t>
+      </w:r>
+      <w:r>
+        <w:rPr>
+          <w:rFonts w:cs="Times New Roman"/>
+          <w:szCs w:val="20"/>
+          <w:lang w:val="en-US"/>
+        </w:rPr>
+        <w:t xml:space="preserve"> that data won’t be available</w:t>
+      </w:r>
+      <w:r>
+        <w:rPr>
+          <w:rFonts w:cs="Times New Roman"/>
+          <w:szCs w:val="20"/>
+          <w:lang w:val="en-US"/>
+        </w:rPr>
+        <w:t xml:space="preserve">.  The authorized personnel of the third party can access the data logging in </w:t>
+      </w:r>
+      <w:r>
+        <w:rPr>
+          <w:rFonts w:cs="Times New Roman"/>
+          <w:szCs w:val="20"/>
+          <w:lang w:val="en-US"/>
+        </w:rPr>
+        <w:t>and querying</w:t>
+      </w:r>
+      <w:r>
+        <w:rPr>
+          <w:rFonts w:cs="Times New Roman"/>
+          <w:szCs w:val="20"/>
+          <w:lang w:val="en-US"/>
+        </w:rPr>
+        <w:t xml:space="preserve"> the </w:t>
+      </w:r>
+      <w:proofErr w:type="spellStart"/>
+      <w:r>
+        <w:rPr>
+          <w:rFonts w:cs="Times New Roman"/>
+          <w:szCs w:val="20"/>
+          <w:lang w:val="en-US"/>
+        </w:rPr>
+        <w:t>TrackMe</w:t>
+      </w:r>
+      <w:proofErr w:type="spellEnd"/>
+      <w:r>
+        <w:rPr>
+          <w:rFonts w:cs="Times New Roman"/>
+          <w:szCs w:val="20"/>
+          <w:lang w:val="en-US"/>
+        </w:rPr>
+        <w:t xml:space="preserve"> platform on the computer systems of the company (both users and third parties have first to register to the system). The system relies on the fact that all the users can be identified with a unique key (their </w:t>
+      </w:r>
+      <w:r>
+        <w:rPr>
+          <w:rFonts w:cs="Times New Roman"/>
+          <w:szCs w:val="20"/>
+          <w:lang w:val="en-US"/>
+        </w:rPr>
+        <w:t>fiscal code</w:t>
+      </w:r>
+      <w:r>
+        <w:rPr>
+          <w:rFonts w:cs="Times New Roman"/>
+          <w:szCs w:val="20"/>
+          <w:lang w:val="en-US"/>
+        </w:rPr>
+        <w:t xml:space="preserve">) and so the third party can </w:t>
+      </w:r>
+      <w:r>
+        <w:rPr>
+          <w:rFonts w:cs="Times New Roman"/>
+          <w:szCs w:val="20"/>
+          <w:lang w:val="en-US"/>
+        </w:rPr>
+        <w:t>ask to access</w:t>
+      </w:r>
+      <w:r>
+        <w:rPr>
+          <w:rFonts w:cs="Times New Roman"/>
+          <w:szCs w:val="20"/>
+          <w:lang w:val="en-US"/>
+        </w:rPr>
+        <w:t xml:space="preserve"> </w:t>
+      </w:r>
+      <w:r>
+        <w:rPr>
+          <w:rFonts w:cs="Times New Roman"/>
+          <w:szCs w:val="20"/>
+          <w:lang w:val="en-US"/>
+        </w:rPr>
+        <w:t xml:space="preserve">their data </w:t>
       </w:r>
       <w:r>
         <w:rPr>
@@ -927,105 +948,23 @@
           <w:lang w:val="en-US"/>
         </w:rPr>
         <w:lastRenderedPageBreak/>
-        <w:t>present</w:t>
-      </w:r>
-      <w:r>
-        <w:rPr>
-          <w:rFonts w:cs="Times New Roman"/>
-          <w:szCs w:val="20"/>
-          <w:lang w:val="en-US"/>
-        </w:rPr>
-        <w:t>,</w:t>
-      </w:r>
-      <w:r>
-        <w:rPr>
-          <w:rFonts w:cs="Times New Roman"/>
-          <w:szCs w:val="20"/>
-          <w:lang w:val="en-US"/>
-        </w:rPr>
-        <w:t xml:space="preserve"> that data won’t be available</w:t>
-      </w:r>
-      <w:r>
-        <w:rPr>
-          <w:rFonts w:cs="Times New Roman"/>
-          <w:szCs w:val="20"/>
-          <w:lang w:val="en-US"/>
-        </w:rPr>
-        <w:t xml:space="preserve">.  The authorized personnel of the third party can access the data logging in </w:t>
-      </w:r>
-      <w:r>
-        <w:rPr>
-          <w:rFonts w:cs="Times New Roman"/>
-          <w:szCs w:val="20"/>
-          <w:lang w:val="en-US"/>
-        </w:rPr>
-        <w:t>and querying</w:t>
-      </w:r>
-      <w:r>
-        <w:rPr>
-          <w:rFonts w:cs="Times New Roman"/>
-          <w:szCs w:val="20"/>
-          <w:lang w:val="en-US"/>
-        </w:rPr>
-        <w:t xml:space="preserve"> the </w:t>
-      </w:r>
-      <w:proofErr w:type="spellStart"/>
-      <w:r>
-        <w:rPr>
-          <w:rFonts w:cs="Times New Roman"/>
-          <w:szCs w:val="20"/>
-          <w:lang w:val="en-US"/>
-        </w:rPr>
-        <w:t>TrackMe</w:t>
-      </w:r>
-      <w:proofErr w:type="spellEnd"/>
-      <w:r>
-        <w:rPr>
-          <w:rFonts w:cs="Times New Roman"/>
-          <w:szCs w:val="20"/>
-          <w:lang w:val="en-US"/>
-        </w:rPr>
-        <w:t xml:space="preserve"> platform on the computer systems of the company (both users and third parties have first to register to the system). The system relies on the fact that all the users can be identified with a unique key (their </w:t>
-      </w:r>
-      <w:r>
-        <w:rPr>
-          <w:rFonts w:cs="Times New Roman"/>
-          <w:szCs w:val="20"/>
-          <w:lang w:val="en-US"/>
-        </w:rPr>
-        <w:t>fiscal code</w:t>
-      </w:r>
-      <w:r>
-        <w:rPr>
-          <w:rFonts w:cs="Times New Roman"/>
-          <w:szCs w:val="20"/>
-          <w:lang w:val="en-US"/>
-        </w:rPr>
-        <w:t xml:space="preserve">) and so the third party can </w:t>
-      </w:r>
-      <w:r>
-        <w:rPr>
-          <w:rFonts w:cs="Times New Roman"/>
-          <w:szCs w:val="20"/>
-          <w:lang w:val="en-US"/>
-        </w:rPr>
-        <w:t>ask to access</w:t>
-      </w:r>
-      <w:r>
-        <w:rPr>
-          <w:rFonts w:cs="Times New Roman"/>
-          <w:szCs w:val="20"/>
-          <w:lang w:val="en-US"/>
-        </w:rPr>
-        <w:t xml:space="preserve"> </w:t>
-      </w:r>
-      <w:r>
-        <w:rPr>
-          <w:rFonts w:cs="Times New Roman"/>
-          <w:szCs w:val="20"/>
-          <w:lang w:val="en-US"/>
-        </w:rPr>
-        <w:t xml:space="preserve">their data through it. Data can be queried in two ways: the third part can make a request to the system to retrieve health status’ or location’s data of a single customer or </w:t>
+        <w:t>through it. Data can be queried in two ways: the third part</w:t>
+      </w:r>
+      <w:r>
+        <w:rPr>
+          <w:rFonts w:cs="Times New Roman"/>
+          <w:szCs w:val="20"/>
+          <w:lang w:val="en-US"/>
+        </w:rPr>
+        <w:t>y</w:t>
+      </w:r>
+      <w:r>
+        <w:rPr>
+          <w:rFonts w:cs="Times New Roman"/>
+          <w:szCs w:val="20"/>
+          <w:lang w:val="en-US"/>
+        </w:rPr>
+        <w:t xml:space="preserve"> can make a request to the system to retrieve health status’ or location’s data of a single customer or </w:t>
       </w:r>
       <w:r>
         <w:rPr>
@@ -1449,23 +1388,6 @@
         </w:rPr>
         <w:t xml:space="preserve"> </w:t>
       </w:r>
-      <w:r>
-        <w:rPr>
-          <w:rFonts w:cs="AppleSystemUIFont"/>
-          <w:color w:val="353535"/>
-          <w:szCs w:val="22"/>
-          <w:lang w:val="en-US"/>
-        </w:rPr>
-        <w:t>The system provides the encoding of the call to the ambulance, the location and health status of the person as a reaction to the person’s health problem that belongs completely to the environment</w:t>
-      </w:r>
-      <w:r>
-        <w:rPr>
-          <w:rFonts w:cs="Times New Roman"/>
-          <w:szCs w:val="20"/>
-          <w:lang w:val="en-US"/>
-        </w:rPr>
-        <w:t>. This service is thought to be exploited on one side by the users and on the other especially by third parties as public authorities’ that, having access to such system, want to monitor the mentioned citizens’ parameters and want to protect their health status (it is not very useful for companies that can’t provide emergency services).</w:t>
-      </w:r>
     </w:p>
     <w:p>
       <w:pPr>
@@ -1483,7 +1405,6 @@
           <w:szCs w:val="20"/>
           <w:lang w:val="en-US"/>
         </w:rPr>
-        <w:lastRenderedPageBreak/>
         <w:t xml:space="preserve">For what concerns the Track4Run application, in this case </w:t>
       </w:r>
       <w:proofErr w:type="spellStart"/>
@@ -1627,6 +1548,20 @@
     <w:p>
       <w:pPr>
         <w:rPr>
+          <w:lang w:val="en-US"/>
+        </w:rPr>
+      </w:pPr>
+    </w:p>
+    <w:p>
+      <w:pPr>
+        <w:rPr>
+          <w:lang w:val="en-US"/>
+        </w:rPr>
+      </w:pPr>
+    </w:p>
+    <w:p>
+      <w:pPr>
+        <w:rPr>
           <w:rFonts w:cs="Times New Roman"/>
           <w:color w:val="5B9BD5" w:themeColor="accent5"/>
           <w:sz w:val="30"/>
@@ -1642,6 +1577,7 @@
           <w:szCs w:val="30"/>
           <w:lang w:val="en-US"/>
         </w:rPr>
+        <w:lastRenderedPageBreak/>
         <w:t>1.3 Definitions, acronyms, Abbreviations</w:t>
       </w:r>
     </w:p>
@@ -2112,10 +2048,7 @@
           <w:lang w:val="en-US"/>
         </w:rPr>
       </w:pPr>
-    </w:p>
-    <w:p>
-      <w:pPr>
-        <w:ind w:right="680"/>
+      <w:r>
         <w:rPr>
           <w:rFonts w:cs="Times New Roman"/>
           <w:color w:val="5B9BD5" w:themeColor="accent5"/>
@@ -2123,40 +2056,6 @@
           <w:szCs w:val="30"/>
           <w:lang w:val="en-US"/>
         </w:rPr>
-      </w:pPr>
-    </w:p>
-    <w:p>
-      <w:pPr>
-        <w:ind w:right="680"/>
-        <w:rPr>
-          <w:rFonts w:cs="Times New Roman"/>
-          <w:color w:val="5B9BD5" w:themeColor="accent5"/>
-          <w:sz w:val="30"/>
-          <w:szCs w:val="30"/>
-          <w:lang w:val="en-US"/>
-        </w:rPr>
-      </w:pPr>
-    </w:p>
-    <w:p>
-      <w:pPr>
-        <w:ind w:right="680"/>
-        <w:rPr>
-          <w:rFonts w:cs="Times New Roman"/>
-          <w:color w:val="5B9BD5" w:themeColor="accent5"/>
-          <w:sz w:val="30"/>
-          <w:szCs w:val="30"/>
-          <w:lang w:val="en-US"/>
-        </w:rPr>
-      </w:pPr>
-      <w:r>
-        <w:rPr>
-          <w:rFonts w:cs="Times New Roman"/>
-          <w:color w:val="5B9BD5" w:themeColor="accent5"/>
-          <w:sz w:val="30"/>
-          <w:szCs w:val="30"/>
-          <w:lang w:val="en-US"/>
-        </w:rPr>
-        <w:lastRenderedPageBreak/>
         <w:t>1.4 Revision history</w:t>
       </w:r>
     </w:p>
@@ -2345,7 +2244,10 @@
           <w:lang w:val="en-US"/>
         </w:rPr>
       </w:pPr>
-      <w:r>
+    </w:p>
+    <w:p>
+      <w:pPr>
+        <w:ind w:right="680"/>
         <w:rPr>
           <w:rFonts w:cs="Times New Roman"/>
           <w:color w:val="5B9BD5" w:themeColor="accent5"/>
@@ -2353,6 +2255,28 @@
           <w:szCs w:val="30"/>
           <w:lang w:val="en-US"/>
         </w:rPr>
+      </w:pPr>
+    </w:p>
+    <w:p>
+      <w:pPr>
+        <w:ind w:right="680"/>
+        <w:rPr>
+          <w:rFonts w:cs="Times New Roman"/>
+          <w:color w:val="5B9BD5" w:themeColor="accent5"/>
+          <w:sz w:val="30"/>
+          <w:szCs w:val="30"/>
+          <w:lang w:val="en-US"/>
+        </w:rPr>
+      </w:pPr>
+      <w:r>
+        <w:rPr>
+          <w:rFonts w:cs="Times New Roman"/>
+          <w:color w:val="5B9BD5" w:themeColor="accent5"/>
+          <w:sz w:val="30"/>
+          <w:szCs w:val="30"/>
+          <w:lang w:val="en-US"/>
+        </w:rPr>
+        <w:lastRenderedPageBreak/>
         <w:t>1.6</w:t>
       </w:r>
       <w:r>
@@ -2601,13 +2525,13 @@
         <w:rPr>
           <w:lang w:val="en-US"/>
         </w:rPr>
-        <w:t xml:space="preserve"> and here </w:t>
-      </w:r>
-      <w:r>
-        <w:rPr>
-          <w:lang w:val="en-US"/>
-        </w:rPr>
-        <w:t>only a more detailed view of the customer experience is described.</w:t>
+        <w:t xml:space="preserve"> </w:t>
+      </w:r>
+      <w:r>
+        <w:rPr>
+          <w:lang w:val="en-US"/>
+        </w:rPr>
+        <w:t>section.</w:t>
       </w:r>
     </w:p>
     <w:p>
@@ -2685,6 +2609,70 @@
         </w:rPr>
         <w:t>shows the effort which each member of the group spent working on the project.</w:t>
       </w:r>
+    </w:p>
+    <w:p>
+      <w:pPr>
+        <w:jc w:val="both"/>
+        <w:rPr>
+          <w:lang w:val="en-US"/>
+        </w:rPr>
+      </w:pPr>
+    </w:p>
+    <w:p>
+      <w:pPr>
+        <w:jc w:val="both"/>
+        <w:rPr>
+          <w:lang w:val="en-US"/>
+        </w:rPr>
+      </w:pPr>
+    </w:p>
+    <w:p>
+      <w:pPr>
+        <w:jc w:val="both"/>
+        <w:rPr>
+          <w:lang w:val="en-US"/>
+        </w:rPr>
+      </w:pPr>
+    </w:p>
+    <w:p>
+      <w:pPr>
+        <w:jc w:val="both"/>
+        <w:rPr>
+          <w:lang w:val="en-US"/>
+        </w:rPr>
+      </w:pPr>
+    </w:p>
+    <w:p>
+      <w:pPr>
+        <w:jc w:val="both"/>
+        <w:rPr>
+          <w:lang w:val="en-US"/>
+        </w:rPr>
+      </w:pPr>
+    </w:p>
+    <w:p>
+      <w:pPr>
+        <w:jc w:val="both"/>
+        <w:rPr>
+          <w:lang w:val="en-US"/>
+        </w:rPr>
+      </w:pPr>
+    </w:p>
+    <w:p>
+      <w:pPr>
+        <w:jc w:val="both"/>
+        <w:rPr>
+          <w:lang w:val="en-US"/>
+        </w:rPr>
+      </w:pPr>
+    </w:p>
+    <w:p>
+      <w:pPr>
+        <w:jc w:val="both"/>
+        <w:rPr>
+          <w:lang w:val="en-US"/>
+        </w:rPr>
+      </w:pPr>
     </w:p>
     <w:p>
       <w:pPr>
@@ -2896,7 +2884,23 @@
           <w:szCs w:val="20"/>
           <w:lang w:val="en-US"/>
         </w:rPr>
-        <w:t xml:space="preserve">following image show the high-level architecture of the system without providing any detail. </w:t>
+        <w:t>following image show the high-level architecture of the system without providing any detail</w:t>
+      </w:r>
+      <w:r>
+        <w:rPr>
+          <w:rFonts w:cs="Times New Roman"/>
+          <w:szCs w:val="20"/>
+          <w:lang w:val="en-US"/>
+        </w:rPr>
+        <w:t xml:space="preserve"> through the ArchiMate modeling language that is lighter than the UML language for such a simple representation</w:t>
+      </w:r>
+      <w:r>
+        <w:rPr>
+          <w:rFonts w:cs="Times New Roman"/>
+          <w:szCs w:val="20"/>
+          <w:lang w:val="en-US"/>
+        </w:rPr>
+        <w:t>.</w:t>
       </w:r>
     </w:p>
     <w:p>
@@ -3049,15 +3053,7 @@
           <w:szCs w:val="20"/>
           <w:lang w:val="en-US"/>
         </w:rPr>
-        <w:t>application level to make queries and to organize competitions with a synchronous message flow (the server implementing the business logic have to provide an answer). The server of the application level will interact with the customers also when sending notifications (SOS etc.)</w:t>
-      </w:r>
-      <w:r>
-        <w:rPr>
-          <w:rFonts w:cs="Times New Roman"/>
-          <w:szCs w:val="20"/>
-          <w:lang w:val="en-US"/>
-        </w:rPr>
-        <w:t xml:space="preserve"> in an </w:t>
+        <w:t xml:space="preserve">application level to make queries and to organize competitions with a synchronous message flow </w:t>
       </w:r>
       <w:r>
         <w:rPr>
@@ -3066,7 +3062,15 @@
           <w:lang w:val="en-US"/>
         </w:rPr>
         <w:lastRenderedPageBreak/>
-        <w:t>asynchronous way (they don’t wait for an answer)</w:t>
+        <w:t>(the server implementing the business logic have to provide an answer). The server of the application level will interact with the customers also when sending notifications (SOS etc.)</w:t>
+      </w:r>
+      <w:r>
+        <w:rPr>
+          <w:rFonts w:cs="Times New Roman"/>
+          <w:szCs w:val="20"/>
+          <w:lang w:val="en-US"/>
+        </w:rPr>
+        <w:t xml:space="preserve"> in an asynchronous way (they don’t wait for an answer)</w:t>
       </w:r>
       <w:r>
         <w:rPr>
@@ -3374,6 +3378,14 @@
           <w:szCs w:val="20"/>
           <w:lang w:val="en-US"/>
         </w:rPr>
+        <w:t xml:space="preserve"> that is crucial because of the sensitivity of the treated data</w:t>
+      </w:r>
+      <w:r>
+        <w:rPr>
+          <w:rFonts w:cs="Times New Roman"/>
+          <w:szCs w:val="20"/>
+          <w:lang w:val="en-US"/>
+        </w:rPr>
         <w:t>,</w:t>
       </w:r>
       <w:r>
@@ -3462,7 +3474,23 @@
           <w:szCs w:val="20"/>
           <w:lang w:val="en-US"/>
         </w:rPr>
-        <w:t xml:space="preserve"> This level of security is required since the offered service deals with </w:t>
+        <w:t xml:space="preserve"> This level of security is required</w:t>
+      </w:r>
+      <w:r>
+        <w:rPr>
+          <w:rFonts w:cs="Times New Roman"/>
+          <w:szCs w:val="20"/>
+          <w:lang w:val="en-US"/>
+        </w:rPr>
+        <w:t>, as mentioned,</w:t>
+      </w:r>
+      <w:r>
+        <w:rPr>
+          <w:rFonts w:cs="Times New Roman"/>
+          <w:szCs w:val="20"/>
+          <w:lang w:val="en-US"/>
+        </w:rPr>
+        <w:t xml:space="preserve"> since the offered service deals with </w:t>
       </w:r>
       <w:r>
         <w:rPr>
@@ -3768,48 +3796,95 @@
           <w:szCs w:val="20"/>
           <w:lang w:val="en-US"/>
         </w:rPr>
+        <w:t xml:space="preserve"> in case of communication with the third part</w:t>
+      </w:r>
+      <w:r>
+        <w:rPr>
+          <w:rFonts w:cs="Times New Roman"/>
+          <w:szCs w:val="20"/>
+          <w:lang w:val="en-US"/>
+        </w:rPr>
+        <w:t>i</w:t>
+      </w:r>
+      <w:r>
+        <w:rPr>
+          <w:rFonts w:cs="Times New Roman"/>
+          <w:szCs w:val="20"/>
+          <w:lang w:val="en-US"/>
+        </w:rPr>
+        <w:t>es’ web application</w:t>
+      </w:r>
+      <w:r>
+        <w:rPr>
+          <w:rFonts w:cs="Times New Roman"/>
+          <w:szCs w:val="20"/>
+          <w:lang w:val="en-US"/>
+        </w:rPr>
+        <w:t>, but to lighten its load the Web server is not supposed to generate dynamic content</w:t>
+      </w:r>
+      <w:r>
+        <w:rPr>
+          <w:rFonts w:cs="Times New Roman"/>
+          <w:szCs w:val="20"/>
+          <w:lang w:val="en-US"/>
+        </w:rPr>
         <w:t xml:space="preserve"> </w:t>
       </w:r>
       <w:r>
         <w:rPr>
           <w:rFonts w:cs="Times New Roman"/>
-          <w:strike/>
-          <w:szCs w:val="20"/>
-          <w:lang w:val="en-US"/>
-        </w:rPr>
-        <w:t>with the HTTP standard</w:t>
-      </w:r>
-      <w:r>
-        <w:rPr>
-          <w:rFonts w:cs="Times New Roman"/>
-          <w:szCs w:val="20"/>
-          <w:lang w:val="en-US"/>
-        </w:rPr>
-        <w:t xml:space="preserve"> in case of communication with the third part</w:t>
-      </w:r>
-      <w:r>
-        <w:rPr>
-          <w:rFonts w:cs="Times New Roman"/>
-          <w:szCs w:val="20"/>
-          <w:lang w:val="en-US"/>
-        </w:rPr>
-        <w:t>i</w:t>
-      </w:r>
-      <w:r>
-        <w:rPr>
-          <w:rFonts w:cs="Times New Roman"/>
-          <w:szCs w:val="20"/>
-          <w:lang w:val="en-US"/>
-        </w:rPr>
-        <w:t>es’ web application</w:t>
-      </w:r>
-      <w:r>
-        <w:rPr>
-          <w:rFonts w:cs="Times New Roman"/>
-          <w:szCs w:val="20"/>
-          <w:lang w:val="en-US"/>
-        </w:rPr>
-        <w:t>, but to lighten its load the Web server is not supposed to generate dynamic content</w:t>
+          <w:szCs w:val="20"/>
+          <w:lang w:val="en-US"/>
+        </w:rPr>
+        <w:t xml:space="preserve">through plugins for scripting languages: it will forward the requests to the Application server if that is the case. </w:t>
+      </w:r>
+      <w:r>
+        <w:rPr>
+          <w:rFonts w:cs="Times New Roman"/>
+          <w:szCs w:val="20"/>
+          <w:lang w:val="en-US"/>
+        </w:rPr>
+        <w:t xml:space="preserve">To fasten </w:t>
+      </w:r>
+      <w:r>
+        <w:rPr>
+          <w:rFonts w:cs="Times New Roman"/>
+          <w:szCs w:val="20"/>
+          <w:lang w:val="en-US"/>
+        </w:rPr>
+        <w:t xml:space="preserve">and lighten </w:t>
+      </w:r>
+      <w:r>
+        <w:rPr>
+          <w:rFonts w:cs="Times New Roman"/>
+          <w:szCs w:val="20"/>
+          <w:lang w:val="en-US"/>
+        </w:rPr>
+        <w:t>the communication</w:t>
+      </w:r>
+      <w:r>
+        <w:rPr>
+          <w:rFonts w:cs="Times New Roman"/>
+          <w:szCs w:val="20"/>
+          <w:lang w:val="en-US"/>
+        </w:rPr>
+        <w:t xml:space="preserve">, </w:t>
+      </w:r>
+      <w:r>
+        <w:rPr>
+          <w:rFonts w:cs="Times New Roman"/>
+          <w:szCs w:val="20"/>
+          <w:lang w:val="en-US"/>
+        </w:rPr>
+        <w:t xml:space="preserve">caches are used in front of the </w:t>
+      </w:r>
+      <w:r>
+        <w:rPr>
+          <w:rFonts w:cs="Times New Roman"/>
+          <w:szCs w:val="20"/>
+          <w:lang w:val="en-US"/>
+        </w:rPr>
+        <w:t>Presentation</w:t>
       </w:r>
       <w:r>
         <w:rPr>
@@ -3825,55 +3900,87 @@
           <w:szCs w:val="20"/>
           <w:lang w:val="en-US"/>
         </w:rPr>
-        <w:t xml:space="preserve">through plugins for scripting languages: it will forward the requests to the Application server if that is the case. </w:t>
-      </w:r>
-      <w:r>
-        <w:rPr>
-          <w:rFonts w:cs="Times New Roman"/>
-          <w:szCs w:val="20"/>
-          <w:lang w:val="en-US"/>
-        </w:rPr>
-        <w:t xml:space="preserve">To fasten </w:t>
-      </w:r>
-      <w:r>
-        <w:rPr>
-          <w:rFonts w:cs="Times New Roman"/>
-          <w:szCs w:val="20"/>
-          <w:lang w:val="en-US"/>
-        </w:rPr>
-        <w:t xml:space="preserve">and lighten </w:t>
-      </w:r>
-      <w:r>
-        <w:rPr>
-          <w:rFonts w:cs="Times New Roman"/>
-          <w:szCs w:val="20"/>
-          <w:lang w:val="en-US"/>
-        </w:rPr>
-        <w:t>the communication</w:t>
-      </w:r>
-      <w:r>
-        <w:rPr>
-          <w:rFonts w:cs="Times New Roman"/>
-          <w:szCs w:val="20"/>
-          <w:lang w:val="en-US"/>
-        </w:rPr>
-        <w:t xml:space="preserve">, </w:t>
-      </w:r>
-      <w:r>
-        <w:rPr>
-          <w:rFonts w:cs="Times New Roman"/>
-          <w:szCs w:val="20"/>
-          <w:lang w:val="en-US"/>
-        </w:rPr>
-        <w:t xml:space="preserve">caches are used in front of the </w:t>
-      </w:r>
-      <w:r>
-        <w:rPr>
-          <w:rFonts w:cs="Times New Roman"/>
-          <w:szCs w:val="20"/>
-          <w:lang w:val="en-US"/>
-        </w:rPr>
-        <w:t>Presentation</w:t>
+        <w:t>tier</w:t>
+      </w:r>
+      <w:r>
+        <w:rPr>
+          <w:rFonts w:cs="Times New Roman"/>
+          <w:szCs w:val="20"/>
+          <w:lang w:val="en-US"/>
+        </w:rPr>
+        <w:t xml:space="preserve">: the </w:t>
+      </w:r>
+      <w:r>
+        <w:rPr>
+          <w:rFonts w:cs="Times New Roman"/>
+          <w:szCs w:val="20"/>
+          <w:lang w:val="en-US"/>
+        </w:rPr>
+        <w:t xml:space="preserve">cache </w:t>
+      </w:r>
+      <w:r>
+        <w:rPr>
+          <w:rFonts w:cs="Times New Roman"/>
+          <w:szCs w:val="20"/>
+          <w:lang w:val="en-US"/>
+        </w:rPr>
+        <w:t>need</w:t>
+      </w:r>
+      <w:r>
+        <w:rPr>
+          <w:rFonts w:cs="Times New Roman"/>
+          <w:szCs w:val="20"/>
+          <w:lang w:val="en-US"/>
+        </w:rPr>
+        <w:t>s</w:t>
+      </w:r>
+      <w:r>
+        <w:rPr>
+          <w:rFonts w:cs="Times New Roman"/>
+          <w:szCs w:val="20"/>
+          <w:lang w:val="en-US"/>
+        </w:rPr>
+        <w:t xml:space="preserve"> to have an appropriate knowledge of data that make up the business objects</w:t>
+      </w:r>
+      <w:r>
+        <w:rPr>
+          <w:rFonts w:cs="Times New Roman"/>
+          <w:szCs w:val="20"/>
+          <w:lang w:val="en-US"/>
+        </w:rPr>
+        <w:t xml:space="preserve"> data, business logic and changes that can transform them at UI level</w:t>
+      </w:r>
+      <w:r>
+        <w:rPr>
+          <w:rFonts w:cs="Times New Roman"/>
+          <w:szCs w:val="20"/>
+          <w:lang w:val="en-US"/>
+        </w:rPr>
+        <w:t xml:space="preserve">: </w:t>
+      </w:r>
+      <w:r>
+        <w:rPr>
+          <w:rFonts w:cs="Times New Roman"/>
+          <w:szCs w:val="20"/>
+          <w:lang w:val="en-US"/>
+        </w:rPr>
+        <w:t xml:space="preserve">this knowledge is required to invalidate data when needed (some alterations occurred). </w:t>
+      </w:r>
+      <w:r>
+        <w:rPr>
+          <w:rFonts w:cs="Times New Roman"/>
+          <w:szCs w:val="20"/>
+          <w:lang w:val="en-US"/>
+        </w:rPr>
+        <w:t xml:space="preserve">Through the cache mechanism </w:t>
+      </w:r>
+      <w:r>
+        <w:rPr>
+          <w:rFonts w:cs="Times New Roman"/>
+          <w:szCs w:val="20"/>
+          <w:lang w:val="en-US"/>
+        </w:rPr>
+        <w:t>the users’ mobile app stores part of the users’ data and stats</w:t>
       </w:r>
       <w:r>
         <w:rPr>
@@ -3889,87 +3996,68 @@
           <w:szCs w:val="20"/>
           <w:lang w:val="en-US"/>
         </w:rPr>
-        <w:t>tier</w:t>
-      </w:r>
-      <w:r>
-        <w:rPr>
-          <w:rFonts w:cs="Times New Roman"/>
-          <w:szCs w:val="20"/>
-          <w:lang w:val="en-US"/>
-        </w:rPr>
-        <w:t xml:space="preserve">: the </w:t>
-      </w:r>
-      <w:r>
-        <w:rPr>
-          <w:rFonts w:cs="Times New Roman"/>
-          <w:szCs w:val="20"/>
-          <w:lang w:val="en-US"/>
-        </w:rPr>
-        <w:t xml:space="preserve">cache </w:t>
-      </w:r>
-      <w:r>
-        <w:rPr>
-          <w:rFonts w:cs="Times New Roman"/>
-          <w:szCs w:val="20"/>
-          <w:lang w:val="en-US"/>
-        </w:rPr>
-        <w:t>need</w:t>
-      </w:r>
-      <w:r>
-        <w:rPr>
-          <w:rFonts w:cs="Times New Roman"/>
-          <w:szCs w:val="20"/>
-          <w:lang w:val="en-US"/>
-        </w:rPr>
-        <w:t>s</w:t>
-      </w:r>
-      <w:r>
-        <w:rPr>
-          <w:rFonts w:cs="Times New Roman"/>
-          <w:szCs w:val="20"/>
-          <w:lang w:val="en-US"/>
-        </w:rPr>
-        <w:t xml:space="preserve"> to have an appropriate knowledge of data that make up the business objects</w:t>
-      </w:r>
-      <w:r>
-        <w:rPr>
-          <w:rFonts w:cs="Times New Roman"/>
-          <w:szCs w:val="20"/>
-          <w:lang w:val="en-US"/>
-        </w:rPr>
-        <w:t xml:space="preserve"> data, business logic and changes that can transform them at UI level</w:t>
-      </w:r>
-      <w:r>
-        <w:rPr>
-          <w:rFonts w:cs="Times New Roman"/>
-          <w:szCs w:val="20"/>
-          <w:lang w:val="en-US"/>
-        </w:rPr>
-        <w:t xml:space="preserve">: </w:t>
-      </w:r>
-      <w:r>
-        <w:rPr>
-          <w:rFonts w:cs="Times New Roman"/>
-          <w:szCs w:val="20"/>
-          <w:lang w:val="en-US"/>
-        </w:rPr>
-        <w:t xml:space="preserve">this knowledge is required to invalidate data when needed (some alterations occurred). </w:t>
-      </w:r>
-      <w:r>
-        <w:rPr>
-          <w:rFonts w:cs="Times New Roman"/>
-          <w:szCs w:val="20"/>
-          <w:lang w:val="en-US"/>
-        </w:rPr>
-        <w:t xml:space="preserve">Through the cache mechanism </w:t>
-      </w:r>
-      <w:r>
-        <w:rPr>
-          <w:rFonts w:cs="Times New Roman"/>
-          <w:szCs w:val="20"/>
-          <w:lang w:val="en-US"/>
-        </w:rPr>
-        <w:t>the users’ mobile app stores part of the users’ data and stats</w:t>
+        <w:t xml:space="preserve">(most recent ones and manually inserted ones) </w:t>
+      </w:r>
+      <w:r>
+        <w:rPr>
+          <w:rFonts w:cs="Times New Roman"/>
+          <w:szCs w:val="20"/>
+          <w:lang w:val="en-US"/>
+        </w:rPr>
+        <w:lastRenderedPageBreak/>
+        <w:t>in their dispositive so that they do not even have to be connected to the Internet to consult their data and stats</w:t>
+      </w:r>
+      <w:r>
+        <w:rPr>
+          <w:rFonts w:cs="Times New Roman"/>
+          <w:szCs w:val="20"/>
+          <w:lang w:val="en-US"/>
+        </w:rPr>
+        <w:t xml:space="preserve"> (the same idea holds for the third parties’ web app).</w:t>
+      </w:r>
+    </w:p>
+    <w:p>
+      <w:pPr>
+        <w:jc w:val="both"/>
+        <w:rPr>
+          <w:rFonts w:cs="Times New Roman"/>
+          <w:szCs w:val="20"/>
+          <w:lang w:val="en-US"/>
+        </w:rPr>
+      </w:pPr>
+      <w:r>
+        <w:rPr>
+          <w:rFonts w:cs="Times New Roman"/>
+          <w:szCs w:val="20"/>
+          <w:lang w:val="en-US"/>
+        </w:rPr>
+        <w:t>It is worth to note that caches for applications servers can’t be exploited because of node replications: it is not possible to know what have been requested from a certain application server and what from another one so it is impossible to provide a cache that would prevent them from accessing the database server every time.</w:t>
+      </w:r>
+    </w:p>
+    <w:p>
+      <w:pPr>
+        <w:jc w:val="both"/>
+        <w:rPr>
+          <w:rFonts w:cs="Times New Roman"/>
+          <w:szCs w:val="20"/>
+          <w:lang w:val="en-US"/>
+        </w:rPr>
+      </w:pPr>
+      <w:r>
+        <w:rPr>
+          <w:rFonts w:cs="Times New Roman"/>
+          <w:szCs w:val="20"/>
+          <w:lang w:val="en-US"/>
+        </w:rPr>
+        <w:t>Finally</w:t>
+      </w:r>
+      <w:r>
+        <w:rPr>
+          <w:rFonts w:cs="Times New Roman"/>
+          <w:szCs w:val="20"/>
+          <w:lang w:val="en-US"/>
+        </w:rPr>
+        <w:t>,</w:t>
       </w:r>
       <w:r>
         <w:rPr>
@@ -3978,67 +4066,6 @@
           <w:lang w:val="en-US"/>
         </w:rPr>
         <w:t xml:space="preserve"> </w:t>
-      </w:r>
-      <w:r>
-        <w:rPr>
-          <w:rFonts w:cs="Times New Roman"/>
-          <w:szCs w:val="20"/>
-          <w:lang w:val="en-US"/>
-        </w:rPr>
-        <w:t xml:space="preserve">(most recent ones </w:t>
-      </w:r>
-      <w:r>
-        <w:rPr>
-          <w:rFonts w:cs="Times New Roman"/>
-          <w:szCs w:val="20"/>
-          <w:lang w:val="en-US"/>
-        </w:rPr>
-        <w:lastRenderedPageBreak/>
-        <w:t>and manually inserted ones) in their dispositive so that they do not even have to be connected to the Internet to consult their data and stats</w:t>
-      </w:r>
-      <w:r>
-        <w:rPr>
-          <w:rFonts w:cs="Times New Roman"/>
-          <w:szCs w:val="20"/>
-          <w:lang w:val="en-US"/>
-        </w:rPr>
-        <w:t xml:space="preserve"> (the same idea holds for the third parties’ web app).</w:t>
-      </w:r>
-    </w:p>
-    <w:p>
-      <w:pPr>
-        <w:jc w:val="both"/>
-        <w:rPr>
-          <w:rFonts w:cs="Times New Roman"/>
-          <w:szCs w:val="20"/>
-          <w:lang w:val="en-US"/>
-        </w:rPr>
-      </w:pPr>
-      <w:r>
-        <w:rPr>
-          <w:rFonts w:cs="Times New Roman"/>
-          <w:szCs w:val="20"/>
-          <w:lang w:val="en-US"/>
-        </w:rPr>
-        <w:t>It is worth to note that caches for applications servers can’t be exploited because of node replications: it is not possible to know what have been requested from a certain application server and what from another one so it is impossible to provide a cache that would prevent them from accessing the database server every time.</w:t>
-      </w:r>
-    </w:p>
-    <w:p>
-      <w:pPr>
-        <w:jc w:val="both"/>
-        <w:rPr>
-          <w:rFonts w:cs="Times New Roman"/>
-          <w:szCs w:val="20"/>
-          <w:lang w:val="en-US"/>
-        </w:rPr>
-      </w:pPr>
-      <w:r>
-        <w:rPr>
-          <w:rFonts w:cs="Times New Roman"/>
-          <w:szCs w:val="20"/>
-          <w:lang w:val="en-US"/>
-        </w:rPr>
-        <w:t xml:space="preserve">Finally </w:t>
       </w:r>
       <w:proofErr w:type="spellStart"/>
       <w:r>
@@ -5619,7 +5646,59 @@
           <w:szCs w:val="20"/>
           <w:lang w:val="en-US"/>
         </w:rPr>
-        <w:t>’ to be able to do this).</w:t>
+        <w:t>’ to be able to do this</w:t>
+      </w:r>
+      <w:r>
+        <w:rPr>
+          <w:rFonts w:cs="Times New Roman"/>
+          <w:szCs w:val="20"/>
+          <w:lang w:val="en-US"/>
+        </w:rPr>
+        <w:t>: every time that a new data arrives the ‘</w:t>
+      </w:r>
+      <w:proofErr w:type="spellStart"/>
+      <w:r>
+        <w:rPr>
+          <w:rFonts w:cs="Times New Roman"/>
+          <w:szCs w:val="20"/>
+          <w:lang w:val="en-US"/>
+        </w:rPr>
+        <w:t>DataCollectionManager</w:t>
+      </w:r>
+      <w:proofErr w:type="spellEnd"/>
+      <w:r>
+        <w:rPr>
+          <w:rFonts w:cs="Times New Roman"/>
+          <w:szCs w:val="20"/>
+          <w:lang w:val="en-US"/>
+        </w:rPr>
+        <w:t>’ reports it to the ‘</w:t>
+      </w:r>
+      <w:proofErr w:type="spellStart"/>
+      <w:r>
+        <w:rPr>
+          <w:rFonts w:cs="Times New Roman"/>
+          <w:szCs w:val="20"/>
+          <w:lang w:val="en-US"/>
+        </w:rPr>
+        <w:t>SubscriptionManager</w:t>
+      </w:r>
+      <w:proofErr w:type="spellEnd"/>
+      <w:r>
+        <w:rPr>
+          <w:rFonts w:cs="Times New Roman"/>
+          <w:szCs w:val="20"/>
+          <w:lang w:val="en-US"/>
+        </w:rPr>
+        <w:t>’ that will query the database and forward the new data to the subscripted third party, if any</w:t>
+      </w:r>
+      <w:r>
+        <w:rPr>
+          <w:rFonts w:cs="Times New Roman"/>
+          <w:szCs w:val="20"/>
+          <w:lang w:val="en-US"/>
+        </w:rPr>
+        <w:t>).</w:t>
       </w:r>
       <w:r>
         <w:rPr>
@@ -5747,6 +5826,7 @@
           <w:szCs w:val="20"/>
           <w:lang w:val="en-US"/>
         </w:rPr>
+        <w:lastRenderedPageBreak/>
         <w:t>RunWatchingManager</w:t>
       </w:r>
       <w:proofErr w:type="spellEnd"/>
@@ -5781,16 +5861,7 @@
           <w:szCs w:val="20"/>
           <w:lang w:val="en-US"/>
         </w:rPr>
-        <w:t xml:space="preserve"> from the </w:t>
-      </w:r>
-      <w:r>
-        <w:rPr>
-          <w:rFonts w:cs="Times New Roman"/>
-          <w:szCs w:val="20"/>
-          <w:lang w:val="en-US"/>
-        </w:rPr>
-        <w:lastRenderedPageBreak/>
-        <w:t>‘</w:t>
+        <w:t xml:space="preserve"> from the ‘</w:t>
       </w:r>
       <w:proofErr w:type="spellStart"/>
       <w:r>
@@ -5808,7 +5879,63 @@
           <w:szCs w:val="20"/>
           <w:lang w:val="en-US"/>
         </w:rPr>
-        <w:t xml:space="preserve">’ about the new collected data and, analyzing them, it is able to perceive which of them must be retrieved from the database and to which users they have to be forwarded. </w:t>
+        <w:t>’ about the new collected data</w:t>
+      </w:r>
+      <w:r>
+        <w:rPr>
+          <w:rFonts w:cs="Times New Roman"/>
+          <w:szCs w:val="20"/>
+          <w:lang w:val="en-US"/>
+        </w:rPr>
+        <w:t xml:space="preserve"> (updates on the location</w:t>
+      </w:r>
+      <w:r>
+        <w:rPr>
+          <w:rFonts w:cs="Times New Roman"/>
+          <w:szCs w:val="20"/>
+          <w:lang w:val="en-US"/>
+        </w:rPr>
+        <w:t xml:space="preserve"> of the runners</w:t>
+      </w:r>
+      <w:r>
+        <w:rPr>
+          <w:rFonts w:cs="Times New Roman"/>
+          <w:szCs w:val="20"/>
+          <w:lang w:val="en-US"/>
+        </w:rPr>
+        <w:t xml:space="preserve">) for which the component has ‘registered’ exploiting the architecture of the Observer/Observable pattern and </w:t>
+      </w:r>
+      <w:r>
+        <w:rPr>
+          <w:rFonts w:cs="Times New Roman"/>
+          <w:szCs w:val="20"/>
+          <w:lang w:val="en-US"/>
+        </w:rPr>
+        <w:t xml:space="preserve">it </w:t>
+      </w:r>
+      <w:r>
+        <w:rPr>
+          <w:rFonts w:cs="Times New Roman"/>
+          <w:szCs w:val="20"/>
+          <w:lang w:val="en-US"/>
+        </w:rPr>
+        <w:t>forwards</w:t>
+      </w:r>
+      <w:r>
+        <w:rPr>
+          <w:rFonts w:cs="Times New Roman"/>
+          <w:szCs w:val="20"/>
+          <w:lang w:val="en-US"/>
+        </w:rPr>
+        <w:t xml:space="preserve"> them to the users that asked to follow the run.</w:t>
+      </w:r>
+      <w:r>
+        <w:rPr>
+          <w:rFonts w:cs="Times New Roman"/>
+          <w:szCs w:val="20"/>
+          <w:lang w:val="en-US"/>
+        </w:rPr>
+        <w:t xml:space="preserve"> </w:t>
       </w:r>
       <w:r>
         <w:rPr>
@@ -6248,7 +6375,16 @@
           <w:szCs w:val="20"/>
           <w:lang w:val="en-US"/>
         </w:rPr>
-        <w:t xml:space="preserve">our system this happens in </w:t>
+        <w:t xml:space="preserve">our system this </w:t>
+      </w:r>
+      <w:r>
+        <w:rPr>
+          <w:rFonts w:cs="Times New Roman"/>
+          <w:szCs w:val="20"/>
+          <w:lang w:val="en-US"/>
+        </w:rPr>
+        <w:lastRenderedPageBreak/>
+        <w:t xml:space="preserve">happens in </w:t>
       </w:r>
       <w:r>
         <w:rPr>
@@ -6282,16 +6418,7 @@
           <w:szCs w:val="20"/>
           <w:lang w:val="en-US"/>
         </w:rPr>
-        <w:t xml:space="preserve">’ only when ‘needed’ is exploited to show the </w:t>
-      </w:r>
-      <w:r>
-        <w:rPr>
-          <w:rFonts w:cs="Times New Roman"/>
-          <w:szCs w:val="20"/>
-          <w:lang w:val="en-US"/>
-        </w:rPr>
-        <w:lastRenderedPageBreak/>
-        <w:t>interface only to authorized clients (i.e. clients that have to response to a request sent as an asynchronous notification).</w:t>
+        <w:t>’ only when ‘needed’ is exploited to show the interface only to authorized clients (i.e. clients that have to response to a request sent as an asynchronous notification).</w:t>
       </w:r>
     </w:p>
     <w:p>
@@ -7365,15 +7492,43 @@
           <w:szCs w:val="20"/>
           <w:lang w:val="en-US"/>
         </w:rPr>
+        <w:t xml:space="preserve"> and And</w:t>
+      </w:r>
+      <w:r>
+        <w:rPr>
+          <w:rFonts w:cs="Times New Roman"/>
+          <w:szCs w:val="20"/>
+          <w:lang w:val="en-US"/>
+        </w:rPr>
+        <w:t>roid Wear</w:t>
+      </w:r>
+      <w:bookmarkStart w:id="0" w:name="_GoBack"/>
+      <w:bookmarkEnd w:id="0"/>
+      <w:r>
+        <w:rPr>
+          <w:rFonts w:cs="Times New Roman"/>
+          <w:szCs w:val="20"/>
+          <w:lang w:val="en-US"/>
+        </w:rPr>
         <w:t xml:space="preserve"> </w:t>
       </w:r>
-      <w:r>
-        <w:rPr>
-          <w:rFonts w:cs="Times New Roman"/>
-          <w:szCs w:val="20"/>
-          <w:lang w:val="en-US"/>
-        </w:rPr>
-        <w:t>and the web application must be compatible with at least Google Chrome, Safari, Internet Explorer and Firefox</w:t>
+      <w:proofErr w:type="spellStart"/>
+      <w:r>
+        <w:rPr>
+          <w:rFonts w:cs="Times New Roman"/>
+          <w:szCs w:val="20"/>
+          <w:lang w:val="en-US"/>
+        </w:rPr>
+        <w:t>and</w:t>
+      </w:r>
+      <w:proofErr w:type="spellEnd"/>
+      <w:r>
+        <w:rPr>
+          <w:rFonts w:cs="Times New Roman"/>
+          <w:szCs w:val="20"/>
+          <w:lang w:val="en-US"/>
+        </w:rPr>
+        <w:t xml:space="preserve"> the web application must be compatible with at least Google Chrome, Safari, Internet Explorer and Firefox</w:t>
       </w:r>
       <w:r>
         <w:rPr>
@@ -9317,25 +9472,7 @@
           <w:szCs w:val="20"/>
           <w:lang w:val="en-US"/>
         </w:rPr>
-        <w:t xml:space="preserve"> with the requested path. </w:t>
-      </w:r>
-      <w:proofErr w:type="gramStart"/>
-      <w:r>
-        <w:rPr>
-          <w:rFonts w:cs="Times New Roman"/>
-          <w:szCs w:val="20"/>
-          <w:lang w:val="en-US"/>
-        </w:rPr>
-        <w:t>Similarly</w:t>
-      </w:r>
-      <w:proofErr w:type="gramEnd"/>
-      <w:r>
-        <w:rPr>
-          <w:rFonts w:cs="Times New Roman"/>
-          <w:szCs w:val="20"/>
-          <w:lang w:val="en-US"/>
-        </w:rPr>
-        <w:t xml:space="preserve"> to the check of the run, if the path is not ok then the third party will be asked to provide a new path and the loop will restart (in this case</w:t>
+        <w:t xml:space="preserve"> with the requested path. Similarly to the check of the run, if the path is not ok then the third party will be asked to provide a new path and the loop will restart (in this case</w:t>
       </w:r>
       <w:r>
         <w:rPr>
@@ -9772,23 +9909,13 @@
         </w:rPr>
         <w:t xml:space="preserve"> chooses which is the run he wants to </w:t>
       </w:r>
-      <w:proofErr w:type="gramStart"/>
-      <w:r>
-        <w:rPr>
-          <w:rFonts w:cs="Times New Roman"/>
-          <w:szCs w:val="20"/>
-          <w:lang w:val="en-US"/>
-        </w:rPr>
-        <w:t>watch</w:t>
-      </w:r>
-      <w:proofErr w:type="gramEnd"/>
-      <w:r>
-        <w:rPr>
-          <w:rFonts w:cs="Times New Roman"/>
-          <w:szCs w:val="20"/>
-          <w:lang w:val="en-US"/>
-        </w:rPr>
-        <w:t xml:space="preserve"> and his choice is forwarded</w:t>
+      <w:r>
+        <w:rPr>
+          <w:rFonts w:cs="Times New Roman"/>
+          <w:szCs w:val="20"/>
+          <w:lang w:val="en-US"/>
+        </w:rPr>
+        <w:t>watch and his choice is forwarded</w:t>
       </w:r>
       <w:r>
         <w:rPr>
@@ -10006,25 +10133,7 @@
           <w:szCs w:val="20"/>
           <w:lang w:val="en-US"/>
         </w:rPr>
-        <w:t xml:space="preserve"> former </w:t>
-      </w:r>
-      <w:proofErr w:type="gramStart"/>
-      <w:r>
-        <w:rPr>
-          <w:rFonts w:cs="Times New Roman"/>
-          <w:szCs w:val="20"/>
-          <w:lang w:val="en-US"/>
-        </w:rPr>
-        <w:t>as long as</w:t>
-      </w:r>
-      <w:proofErr w:type="gramEnd"/>
-      <w:r>
-        <w:rPr>
-          <w:rFonts w:cs="Times New Roman"/>
-          <w:szCs w:val="20"/>
-          <w:lang w:val="en-US"/>
-        </w:rPr>
-        <w:t xml:space="preserve"> they are passed to the latter</w:t>
+        <w:t xml:space="preserve"> former as long as they are passed to the latter</w:t>
       </w:r>
       <w:r>
         <w:rPr>
@@ -10136,16 +10245,7 @@
           <w:szCs w:val="20"/>
           <w:lang w:val="en-US"/>
         </w:rPr>
-        <w:t xml:space="preserve"> as key and with the respective </w:t>
-      </w:r>
-      <w:proofErr w:type="gramStart"/>
-      <w:r>
-        <w:rPr>
-          <w:rFonts w:cs="Times New Roman"/>
-          <w:szCs w:val="20"/>
-          <w:lang w:val="en-US"/>
-        </w:rPr>
-        <w:t>location</w:t>
+        <w:t xml:space="preserve"> as key and with the respective location</w:t>
       </w:r>
       <w:r>
         <w:rPr>
@@ -10161,16 +10261,7 @@
           <w:szCs w:val="20"/>
           <w:lang w:val="en-US"/>
         </w:rPr>
-        <w:t>)</w:t>
-      </w:r>
-      <w:proofErr w:type="gramEnd"/>
-      <w:r>
-        <w:rPr>
-          <w:rFonts w:cs="Times New Roman"/>
-          <w:szCs w:val="20"/>
-          <w:lang w:val="en-US"/>
-        </w:rPr>
-        <w:t xml:space="preserve"> containing the location of each runner</w:t>
+        <w:t>) containing the location of each runner</w:t>
       </w:r>
       <w:r>
         <w:rPr>
@@ -10318,23 +10409,13 @@
         </w:rPr>
         <w:t xml:space="preserve"> the list of refreshed locations, is looped until the run is finished. </w:t>
       </w:r>
-      <w:proofErr w:type="gramStart"/>
-      <w:r>
-        <w:rPr>
-          <w:rFonts w:cs="Times New Roman"/>
-          <w:szCs w:val="20"/>
-          <w:lang w:val="en-US"/>
-        </w:rPr>
-        <w:t>So</w:t>
-      </w:r>
-      <w:proofErr w:type="gramEnd"/>
-      <w:r>
-        <w:rPr>
-          <w:rFonts w:cs="Times New Roman"/>
-          <w:szCs w:val="20"/>
-          <w:lang w:val="en-US"/>
-        </w:rPr>
-        <w:t xml:space="preserve"> the user will see those “point” moving as the run </w:t>
+      <w:r>
+        <w:rPr>
+          <w:rFonts w:cs="Times New Roman"/>
+          <w:szCs w:val="20"/>
+          <w:lang w:val="en-US"/>
+        </w:rPr>
+        <w:t xml:space="preserve">So the user will see those “point” moving as the run </w:t>
       </w:r>
       <w:proofErr w:type="spellStart"/>
       <w:r>
@@ -10551,8 +10632,6 @@
           </wp:inline>
         </w:drawing>
       </w:r>
-      <w:bookmarkStart w:id="0" w:name="_GoBack"/>
-      <w:bookmarkEnd w:id="0"/>
     </w:p>
     <w:p>
       <w:pPr>
@@ -10694,7 +10773,6 @@
         <w:t xml:space="preserve"> offers for example the method </w:t>
       </w:r>
       <w:proofErr w:type="spellStart"/>
-      <w:proofErr w:type="gramStart"/>
       <w:r>
         <w:rPr>
           <w:i/>
@@ -10708,15 +10786,7 @@
           <w:i/>
           <w:lang w:val="en-US"/>
         </w:rPr>
-        <w:t>(</w:t>
-      </w:r>
-      <w:proofErr w:type="gramEnd"/>
-      <w:r>
-        <w:rPr>
-          <w:i/>
-          <w:lang w:val="en-US"/>
-        </w:rPr>
-        <w:t>subscription: Subscription)</w:t>
+        <w:t>(subscription: Subscription)</w:t>
       </w:r>
       <w:r>
         <w:rPr>
@@ -10856,7 +10926,6 @@
         <w:t>(</w:t>
       </w:r>
       <w:proofErr w:type="spellStart"/>
-      <w:proofErr w:type="gramStart"/>
       <w:r>
         <w:rPr>
           <w:i/>
@@ -10880,7 +10949,6 @@
         <w:t>(</w:t>
       </w:r>
       <w:proofErr w:type="spellStart"/>
-      <w:proofErr w:type="gramEnd"/>
       <w:r>
         <w:rPr>
           <w:i/>
@@ -11220,14 +11288,12 @@
         </w:rPr>
         <w:t xml:space="preserve">Every time new data </w:t>
       </w:r>
-      <w:proofErr w:type="gramStart"/>
       <w:r>
         <w:rPr>
           <w:lang w:val="en-US"/>
         </w:rPr>
         <w:t>are</w:t>
       </w:r>
-      <w:proofErr w:type="gramEnd"/>
       <w:r>
         <w:rPr>
           <w:lang w:val="en-US"/>
@@ -11492,21 +11558,7 @@
         <w:rPr>
           <w:lang w:val="en-US"/>
         </w:rPr>
-        <w:t xml:space="preserve">een this mechanism and the one </w:t>
-      </w:r>
-      <w:proofErr w:type="gramStart"/>
-      <w:r>
-        <w:rPr>
-          <w:lang w:val="en-US"/>
-        </w:rPr>
-        <w:t>describe</w:t>
-      </w:r>
-      <w:proofErr w:type="gramEnd"/>
-      <w:r>
-        <w:rPr>
-          <w:lang w:val="en-US"/>
-        </w:rPr>
-        <w:t xml:space="preserve"> above, is that </w:t>
+        <w:t xml:space="preserve">een this mechanism and the one describe above, is that </w:t>
       </w:r>
       <w:proofErr w:type="spellStart"/>
       <w:r>
@@ -11598,15 +11650,7 @@
           <w:szCs w:val="20"/>
           <w:lang w:val="en-US"/>
         </w:rPr>
-        <w:t>just an application of the Observer/Observable architectural pattern</w:t>
-      </w:r>
-      <w:r>
-        <w:rPr>
-          <w:rFonts w:cs="Times New Roman"/>
-          <w:szCs w:val="20"/>
-          <w:lang w:val="en-US"/>
-        </w:rPr>
-        <w:t xml:space="preserve"> and there was no need to explicitly represent it. </w:t>
+        <w:t xml:space="preserve">just an application of the Observer/Observable architectural pattern and there was no need to explicitly represent it. </w:t>
       </w:r>
       <w:proofErr w:type="spellStart"/>
       <w:r>
@@ -11828,43 +11872,29 @@
     <w:p>
       <w:pPr>
         <w:pStyle w:val="Paragrafoelenco"/>
-        <w:numPr>
-          <w:ilvl w:val="0"/>
-          <w:numId w:val="22"/>
-        </w:numPr>
         <w:spacing w:after="160" w:line="259" w:lineRule="auto"/>
+        <w:ind w:left="360"/>
         <w:jc w:val="both"/>
         <w:rPr>
           <w:b/>
-        </w:rPr>
-      </w:pPr>
-      <w:proofErr w:type="spellStart"/>
+          <w:lang w:val="en-US"/>
+        </w:rPr>
+      </w:pPr>
       <w:r>
         <w:rPr>
           <w:b/>
-        </w:rPr>
-        <w:t>RESTful</w:t>
-      </w:r>
-      <w:proofErr w:type="spellEnd"/>
-      <w:r>
-        <w:rPr>
-          <w:b/>
-        </w:rPr>
-        <w:t xml:space="preserve"> </w:t>
-      </w:r>
-      <w:proofErr w:type="spellStart"/>
-      <w:r>
-        <w:rPr>
-          <w:b/>
-        </w:rPr>
-        <w:t>architecture</w:t>
-      </w:r>
-      <w:proofErr w:type="spellEnd"/>
+          <w:lang w:val="en-US"/>
+        </w:rPr>
+        <w:t>RESTful architecture</w:t>
+      </w:r>
     </w:p>
     <w:p>
       <w:pPr>
         <w:pStyle w:val="Paragrafoelenco"/>
         <w:jc w:val="both"/>
+        <w:rPr>
+          <w:lang w:val="en-US"/>
+        </w:rPr>
       </w:pPr>
     </w:p>
     <w:p>
@@ -12141,11 +12171,8 @@
     <w:p>
       <w:pPr>
         <w:pStyle w:val="Paragrafoelenco"/>
-        <w:numPr>
-          <w:ilvl w:val="0"/>
-          <w:numId w:val="22"/>
-        </w:numPr>
         <w:spacing w:after="160" w:line="259" w:lineRule="auto"/>
+        <w:ind w:left="360"/>
         <w:jc w:val="both"/>
         <w:rPr>
           <w:b/>
@@ -12182,7 +12209,19 @@
         <w:rPr>
           <w:lang w:val="en-US"/>
         </w:rPr>
-        <w:t>A multilayered architecture is a client-server architecture in which presentation, application processing and data management functions are physically separated.</w:t>
+        <w:t xml:space="preserve">A multilayered architecture is a client-server architecture in which presentation, application and data </w:t>
+      </w:r>
+      <w:r>
+        <w:rPr>
+          <w:lang w:val="en-US"/>
+        </w:rPr>
+        <w:t>access</w:t>
+      </w:r>
+      <w:r>
+        <w:rPr>
+          <w:lang w:val="en-US"/>
+        </w:rPr>
+        <w:t xml:space="preserve"> functions are physically separated.</w:t>
       </w:r>
     </w:p>
     <w:p>
@@ -12204,7 +12243,57 @@
         <w:rPr>
           <w:lang w:val="en-US"/>
         </w:rPr>
-        <w:t xml:space="preserve">cture because it allows to decouple the complexity of the system, making it more flexible and reusable. Indeed, the developers acquire the power of modifying or adding specific layers without disrupting the entire application. </w:t>
+        <w:t>cture because it allows to decouple the complexity of the system, making it more flexible and reusable. Indeed, the developers acquire the power of modifying or adding specific layers without disrupting the entire application.</w:t>
+      </w:r>
+      <w:r>
+        <w:rPr>
+          <w:lang w:val="en-US"/>
+        </w:rPr>
+        <w:t xml:space="preserve"> Moreover, this kind of architecture allows to separate completely the access to data from the layer where the </w:t>
+      </w:r>
+      <w:r>
+        <w:rPr>
+          <w:lang w:val="en-US"/>
+        </w:rPr>
+        <w:t xml:space="preserve">logic for </w:t>
+      </w:r>
+      <w:r>
+        <w:rPr>
+          <w:lang w:val="en-US"/>
+        </w:rPr>
+        <w:t xml:space="preserve">presentation </w:t>
+      </w:r>
+      <w:r>
+        <w:rPr>
+          <w:lang w:val="en-US"/>
+        </w:rPr>
+        <w:t xml:space="preserve">and </w:t>
+      </w:r>
+      <w:r>
+        <w:rPr>
+          <w:lang w:val="en-US"/>
+        </w:rPr>
+        <w:t>for the interaction with the customers is located</w:t>
+      </w:r>
+      <w:r>
+        <w:rPr>
+          <w:lang w:val="en-US"/>
+        </w:rPr>
+        <w:t xml:space="preserve">: this is very important to make the system more safe since the treated </w:t>
+      </w:r>
+      <w:proofErr w:type="spellStart"/>
+      <w:r>
+        <w:rPr>
+          <w:lang w:val="en-US"/>
+        </w:rPr>
+        <w:t>informations</w:t>
+      </w:r>
+      <w:proofErr w:type="spellEnd"/>
+      <w:r>
+        <w:rPr>
+          <w:lang w:val="en-US"/>
+        </w:rPr>
+        <w:t xml:space="preserve"> are sensitive data.</w:t>
       </w:r>
     </w:p>
     <w:p>
@@ -12220,7 +12309,73 @@
         <w:rPr>
           <w:lang w:val="en-US"/>
         </w:rPr>
-        <w:t xml:space="preserve">More precisely, we adopted a three tier architecture, composed of a presentation tier, a domain logic tier and a data storage tier. </w:t>
+        <w:t xml:space="preserve">More precisely, we adopted a three tier architecture, composed of a </w:t>
+      </w:r>
+      <w:r>
+        <w:rPr>
+          <w:lang w:val="en-US"/>
+        </w:rPr>
+        <w:t>P</w:t>
+      </w:r>
+      <w:r>
+        <w:rPr>
+          <w:lang w:val="en-US"/>
+        </w:rPr>
+        <w:t>resentation</w:t>
+      </w:r>
+      <w:r>
+        <w:rPr>
+          <w:lang w:val="en-US"/>
+        </w:rPr>
+        <w:t xml:space="preserve"> (P)</w:t>
+      </w:r>
+      <w:r>
+        <w:rPr>
+          <w:lang w:val="en-US"/>
+        </w:rPr>
+        <w:t xml:space="preserve"> tier, a</w:t>
+      </w:r>
+      <w:r>
+        <w:rPr>
+          <w:lang w:val="en-US"/>
+        </w:rPr>
+        <w:t>n</w:t>
+      </w:r>
+      <w:r>
+        <w:rPr>
+          <w:lang w:val="en-US"/>
+        </w:rPr>
+        <w:t xml:space="preserve"> </w:t>
+      </w:r>
+      <w:r>
+        <w:rPr>
+          <w:lang w:val="en-US"/>
+        </w:rPr>
+        <w:t>application (A)</w:t>
+      </w:r>
+      <w:r>
+        <w:rPr>
+          <w:lang w:val="en-US"/>
+        </w:rPr>
+        <w:t xml:space="preserve"> tier and a data </w:t>
+      </w:r>
+      <w:r>
+        <w:rPr>
+          <w:lang w:val="en-US"/>
+        </w:rPr>
+        <w:t>access (D)</w:t>
+      </w:r>
+      <w:r>
+        <w:rPr>
+          <w:lang w:val="en-US"/>
+        </w:rPr>
+        <w:t xml:space="preserve"> tier</w:t>
+      </w:r>
+      <w:r>
+        <w:rPr>
+          <w:lang w:val="en-US"/>
+        </w:rPr>
+        <w:t>: the mentioned separation between the clients and the data is possible thanks to the A tier.</w:t>
       </w:r>
     </w:p>
     <w:p>
@@ -12235,11 +12390,8 @@
     <w:p>
       <w:pPr>
         <w:pStyle w:val="Paragrafoelenco"/>
-        <w:numPr>
-          <w:ilvl w:val="0"/>
-          <w:numId w:val="22"/>
-        </w:numPr>
         <w:spacing w:after="160" w:line="259" w:lineRule="auto"/>
+        <w:ind w:left="360"/>
         <w:jc w:val="both"/>
         <w:rPr>
           <w:b/>
@@ -12309,6 +12461,7 @@
         <w:rPr>
           <w:lang w:val="en-US"/>
         </w:rPr>
+        <w:lastRenderedPageBreak/>
         <w:t>MVC, indeed, with the separation of concerns allows flexibility and opens up the doors to other design approaches, which without it would be difficult to use.</w:t>
       </w:r>
     </w:p>
@@ -12350,7 +12503,6 @@
           <w:noProof/>
           <w:lang w:eastAsia="it-IT"/>
         </w:rPr>
-        <w:lastRenderedPageBreak/>
         <w:drawing>
           <wp:inline distT="0" distB="0" distL="0" distR="0">
             <wp:extent cx="4748908" cy="2350348"/>
@@ -12406,6 +12558,7 @@
       <w:r>
         <w:rPr>
           <w:sz w:val="22"/>
+          <w:lang w:val="en-US"/>
         </w:rPr>
         <w:t>MVC pattern</w:t>
       </w:r>
@@ -12455,13 +12608,13 @@
       <w:pPr>
         <w:jc w:val="both"/>
         <w:rPr>
-          <w:u w:val="single"/>
-          <w:lang w:val="en-US"/>
-        </w:rPr>
-      </w:pPr>
-      <w:r>
-        <w:rPr>
-          <w:u w:val="single"/>
+          <w:b/>
+          <w:lang w:val="en-US"/>
+        </w:rPr>
+      </w:pPr>
+      <w:r>
+        <w:rPr>
+          <w:b/>
           <w:lang w:val="en-US"/>
         </w:rPr>
         <w:t>Thin client</w:t>
@@ -12504,7 +12657,19 @@
         <w:rPr>
           <w:lang w:val="en-US"/>
         </w:rPr>
-        <w:t>real logic is implemented on the server</w:t>
+        <w:t>real</w:t>
+      </w:r>
+      <w:r>
+        <w:rPr>
+          <w:lang w:val="en-US"/>
+        </w:rPr>
+        <w:t xml:space="preserve"> business</w:t>
+      </w:r>
+      <w:r>
+        <w:rPr>
+          <w:lang w:val="en-US"/>
+        </w:rPr>
+        <w:t xml:space="preserve"> logic is implemented on the server</w:t>
       </w:r>
       <w:r>
         <w:rPr>
@@ -12548,7 +12713,73 @@
         <w:rPr>
           <w:lang w:val="en-US"/>
         </w:rPr>
-        <w:t xml:space="preserve"> component which plays this role. For this reason, our client does not really respect the thin client paradigm: it could be considered a hybrid version, even if certainly more thin than thick.</w:t>
+        <w:t xml:space="preserve"> component which plays this role. For this reason, our client does not really respect the thin client paradigm: it could be considered a hybrid version</w:t>
+      </w:r>
+      <w:r>
+        <w:rPr>
+          <w:lang w:val="en-US"/>
+        </w:rPr>
+        <w:t xml:space="preserve"> </w:t>
+      </w:r>
+      <w:r>
+        <w:rPr>
+          <w:lang w:val="en-US"/>
+        </w:rPr>
+        <w:t xml:space="preserve">even if it is certainly more thin than thick. Indeed </w:t>
+      </w:r>
+      <w:r>
+        <w:rPr>
+          <w:lang w:val="en-US"/>
+        </w:rPr>
+        <w:t xml:space="preserve">little </w:t>
+      </w:r>
+      <w:r>
+        <w:rPr>
+          <w:lang w:val="en-US"/>
+        </w:rPr>
+        <w:t>pieces of business logic reside on the client sid</w:t>
+      </w:r>
+      <w:r>
+        <w:rPr>
+          <w:lang w:val="en-US"/>
+        </w:rPr>
+        <w:t xml:space="preserve">e: </w:t>
+      </w:r>
+      <w:r>
+        <w:rPr>
+          <w:lang w:val="en-US"/>
+        </w:rPr>
+        <w:t>Google Maps API</w:t>
+      </w:r>
+      <w:r>
+        <w:rPr>
+          <w:lang w:val="en-US"/>
+        </w:rPr>
+        <w:t>, for example,</w:t>
+      </w:r>
+      <w:r>
+        <w:rPr>
+          <w:lang w:val="en-US"/>
+        </w:rPr>
+        <w:t xml:space="preserve"> </w:t>
+      </w:r>
+      <w:r>
+        <w:rPr>
+          <w:lang w:val="en-US"/>
+        </w:rPr>
+        <w:t xml:space="preserve">are exploited </w:t>
+      </w:r>
+      <w:r>
+        <w:rPr>
+          <w:lang w:val="en-US"/>
+        </w:rPr>
+        <w:t>internally to the client when the service which allows to watch a run and visualize the runners in real time on the map is in use</w:t>
+      </w:r>
+      <w:r>
+        <w:rPr>
+          <w:lang w:val="en-US"/>
+        </w:rPr>
+        <w:t>; another example is the fact that the controls about the health parameters of a user to check if they are out of the determined thresholds are made on the client side. This choices have been taken to avoid to overload the server</w:t>
       </w:r>
     </w:p>
     <w:p>
@@ -12562,6 +12793,7 @@
         <w:rPr>
           <w:lang w:val="en-US"/>
         </w:rPr>
+        <w:lastRenderedPageBreak/>
         <w:t xml:space="preserve">This choice has also its advantages. </w:t>
       </w:r>
       <w:r>
@@ -12611,26 +12843,16 @@
       <w:pPr>
         <w:jc w:val="both"/>
         <w:rPr>
-          <w:lang w:val="en-US"/>
-        </w:rPr>
-      </w:pPr>
-      <w:r>
-        <w:rPr>
-          <w:lang w:val="en-US"/>
-        </w:rPr>
-        <w:t xml:space="preserve">It is worth mentioning that there is </w:t>
-      </w:r>
-      <w:r>
-        <w:rPr>
-          <w:lang w:val="en-US"/>
-        </w:rPr>
-        <w:t xml:space="preserve">also another </w:t>
-      </w:r>
-      <w:r>
-        <w:rPr>
-          <w:lang w:val="en-US"/>
-        </w:rPr>
-        <w:t>exception, which consists of using the Google Maps API internally to the client when the service which allows to watch a run and visualize the runners in real time on the map is in use. This has been decided to avoid to overload the server.</w:t>
+          <w:b/>
+          <w:lang w:val="en-US"/>
+        </w:rPr>
+      </w:pPr>
+      <w:r>
+        <w:rPr>
+          <w:b/>
+          <w:lang w:val="en-US"/>
+        </w:rPr>
+        <w:t>Relational database</w:t>
       </w:r>
     </w:p>
     <w:p>
@@ -12640,36 +12862,29 @@
           <w:lang w:val="en-US"/>
         </w:rPr>
       </w:pPr>
-    </w:p>
-    <w:p>
-      <w:pPr>
-        <w:jc w:val="both"/>
-        <w:rPr>
-          <w:u w:val="single"/>
-          <w:lang w:val="en-US"/>
-        </w:rPr>
-      </w:pPr>
-      <w:r>
-        <w:rPr>
-          <w:u w:val="single"/>
-          <w:lang w:val="en-US"/>
-        </w:rPr>
-        <w:lastRenderedPageBreak/>
-        <w:t>Relational database</w:t>
-      </w:r>
-    </w:p>
-    <w:p>
-      <w:pPr>
-        <w:jc w:val="both"/>
-        <w:rPr>
-          <w:lang w:val="en-US"/>
-        </w:rPr>
-      </w:pPr>
-      <w:r>
-        <w:rPr>
-          <w:lang w:val="en-US"/>
-        </w:rPr>
-        <w:t>Relational databases are a good choice when there is the need to deal with several transactions and when the data are linked by some relationships (users, third parties, runs etc.). This fits perfectly for our purposes, which can be catalogued as data analysis.</w:t>
+      <w:r>
+        <w:rPr>
+          <w:lang w:val="en-US"/>
+        </w:rPr>
+        <w:t>Relational databases are a good choice when there is the need to deal with several transactions and when the data are linked by some relationships (users, third parties, runs etc.). This fits for our purposes, which can be catalogued as data analysis</w:t>
+      </w:r>
+      <w:r>
+        <w:rPr>
+          <w:lang w:val="en-US"/>
+        </w:rPr>
+        <w:t xml:space="preserve">, </w:t>
+      </w:r>
+      <w:r>
+        <w:rPr>
+          <w:lang w:val="en-US"/>
+        </w:rPr>
+        <w:t xml:space="preserve">and, </w:t>
+      </w:r>
+      <w:r>
+        <w:rPr>
+          <w:lang w:val="en-US"/>
+        </w:rPr>
+        <w:t>even if for some features (ex: the huge collection of data) a non-relational database would be more performing, a relational one has been chosen because it is necessary for other features (ex: the representation of some structures).</w:t>
       </w:r>
     </w:p>
     <w:p>
@@ -12733,6 +12948,116 @@
         </w:rPr>
         <w:t>ent in the appropriate section 3.1.1.</w:t>
       </w:r>
+    </w:p>
+    <w:p>
+      <w:pPr>
+        <w:jc w:val="both"/>
+        <w:rPr>
+          <w:b/>
+          <w:sz w:val="28"/>
+          <w:lang w:val="en-US"/>
+        </w:rPr>
+      </w:pPr>
+    </w:p>
+    <w:p>
+      <w:pPr>
+        <w:jc w:val="both"/>
+        <w:rPr>
+          <w:b/>
+          <w:sz w:val="28"/>
+          <w:lang w:val="en-US"/>
+        </w:rPr>
+      </w:pPr>
+    </w:p>
+    <w:p>
+      <w:pPr>
+        <w:jc w:val="both"/>
+        <w:rPr>
+          <w:b/>
+          <w:sz w:val="28"/>
+          <w:lang w:val="en-US"/>
+        </w:rPr>
+      </w:pPr>
+    </w:p>
+    <w:p>
+      <w:pPr>
+        <w:jc w:val="both"/>
+        <w:rPr>
+          <w:b/>
+          <w:sz w:val="28"/>
+          <w:lang w:val="en-US"/>
+        </w:rPr>
+      </w:pPr>
+    </w:p>
+    <w:p>
+      <w:pPr>
+        <w:jc w:val="both"/>
+        <w:rPr>
+          <w:b/>
+          <w:sz w:val="28"/>
+          <w:lang w:val="en-US"/>
+        </w:rPr>
+      </w:pPr>
+    </w:p>
+    <w:p>
+      <w:pPr>
+        <w:jc w:val="both"/>
+        <w:rPr>
+          <w:b/>
+          <w:sz w:val="28"/>
+          <w:lang w:val="en-US"/>
+        </w:rPr>
+      </w:pPr>
+    </w:p>
+    <w:p>
+      <w:pPr>
+        <w:jc w:val="both"/>
+        <w:rPr>
+          <w:b/>
+          <w:sz w:val="28"/>
+          <w:lang w:val="en-US"/>
+        </w:rPr>
+      </w:pPr>
+    </w:p>
+    <w:p>
+      <w:pPr>
+        <w:jc w:val="both"/>
+        <w:rPr>
+          <w:b/>
+          <w:sz w:val="28"/>
+          <w:lang w:val="en-US"/>
+        </w:rPr>
+      </w:pPr>
+    </w:p>
+    <w:p>
+      <w:pPr>
+        <w:jc w:val="both"/>
+        <w:rPr>
+          <w:b/>
+          <w:sz w:val="28"/>
+          <w:lang w:val="en-US"/>
+        </w:rPr>
+      </w:pPr>
+    </w:p>
+    <w:p>
+      <w:pPr>
+        <w:jc w:val="both"/>
+        <w:rPr>
+          <w:b/>
+          <w:sz w:val="28"/>
+          <w:lang w:val="en-US"/>
+        </w:rPr>
+      </w:pPr>
+    </w:p>
+    <w:p>
+      <w:pPr>
+        <w:jc w:val="both"/>
+        <w:rPr>
+          <w:b/>
+          <w:sz w:val="28"/>
+          <w:lang w:val="en-US"/>
+        </w:rPr>
+      </w:pPr>
     </w:p>
     <w:p>
       <w:pPr>
@@ -12985,27 +13310,7 @@
           <w:szCs w:val="22"/>
           <w:lang w:val="en-US" w:eastAsia="it-IT"/>
         </w:rPr>
-        <w:t xml:space="preserve">: The system </w:t>
-      </w:r>
-      <w:proofErr w:type="gramStart"/>
-      <w:r>
-        <w:rPr>
-          <w:rFonts w:eastAsia="Times New Roman" w:cs="Arial"/>
-          <w:color w:val="000000"/>
-          <w:szCs w:val="22"/>
-          <w:lang w:val="en-US" w:eastAsia="it-IT"/>
-        </w:rPr>
-        <w:t>has to</w:t>
-      </w:r>
-      <w:proofErr w:type="gramEnd"/>
-      <w:r>
-        <w:rPr>
-          <w:rFonts w:eastAsia="Times New Roman" w:cs="Arial"/>
-          <w:color w:val="000000"/>
-          <w:szCs w:val="22"/>
-          <w:lang w:val="en-US" w:eastAsia="it-IT"/>
-        </w:rPr>
-        <w:t xml:space="preserve"> allow the third party that wants to retrieve some data to choose between an individual request or an aggregate one.</w:t>
+        <w:t>: The system has to allow the third party that wants to retrieve some data to choose between an individual request or an aggregate one.</w:t>
       </w:r>
     </w:p>
     <w:p>
@@ -13254,7 +13559,6 @@
           <w:szCs w:val="22"/>
           <w:lang w:val="en-US" w:eastAsia="it-IT"/>
         </w:rPr>
-        <w:lastRenderedPageBreak/>
         <w:t>R</w:t>
       </w:r>
       <w:r>
@@ -13523,6 +13827,7 @@
           <w:szCs w:val="22"/>
           <w:lang w:val="en-US" w:eastAsia="it-IT"/>
         </w:rPr>
+        <w:lastRenderedPageBreak/>
         <w:t>ResponseManager</w:t>
       </w:r>
       <w:proofErr w:type="spellEnd"/>
@@ -14025,7 +14330,6 @@
           <w:szCs w:val="22"/>
           <w:lang w:val="en-US" w:eastAsia="it-IT"/>
         </w:rPr>
-        <w:lastRenderedPageBreak/>
         <w:t>RequestManager</w:t>
       </w:r>
       <w:proofErr w:type="spellEnd"/>
@@ -14173,6 +14477,7 @@
           <w:b/>
           <w:lang w:val="en-US"/>
         </w:rPr>
+        <w:lastRenderedPageBreak/>
         <w:t>R11</w:t>
       </w:r>
       <w:r>
@@ -14806,7 +15111,6 @@
           <w:szCs w:val="22"/>
           <w:lang w:val="en-US" w:eastAsia="it-IT"/>
         </w:rPr>
-        <w:lastRenderedPageBreak/>
         <w:t>R1</w:t>
       </w:r>
       <w:r>
@@ -14909,6 +15213,7 @@
           <w:szCs w:val="22"/>
           <w:lang w:val="en-US" w:eastAsia="it-IT"/>
         </w:rPr>
+        <w:lastRenderedPageBreak/>
         <w:t>It is worth noting that in the provided mapping the ‘Router’ components are not mentioned for the sake of simplicity, but they are directly or indirectly connected to the fulfillment of the system functionalities because they route to the right component every message coming from the client’s side (except for the ones handled by the ‘</w:t>
       </w:r>
       <w:proofErr w:type="spellStart"/>
@@ -14940,6 +15245,149 @@
         </w:rPr>
         <w:t xml:space="preserve"> </w:t>
       </w:r>
+    </w:p>
+    <w:p>
+      <w:pPr>
+        <w:pStyle w:val="Paragrafoelenco"/>
+        <w:rPr>
+          <w:rFonts w:cs="Times New Roman"/>
+          <w:b/>
+          <w:color w:val="1F4E79" w:themeColor="accent5" w:themeShade="80"/>
+          <w:sz w:val="32"/>
+          <w:szCs w:val="20"/>
+          <w:lang w:val="en-US"/>
+        </w:rPr>
+      </w:pPr>
+    </w:p>
+    <w:p>
+      <w:pPr>
+        <w:pStyle w:val="Paragrafoelenco"/>
+        <w:rPr>
+          <w:rFonts w:cs="Times New Roman"/>
+          <w:b/>
+          <w:color w:val="1F4E79" w:themeColor="accent5" w:themeShade="80"/>
+          <w:sz w:val="32"/>
+          <w:szCs w:val="20"/>
+          <w:lang w:val="en-US"/>
+        </w:rPr>
+      </w:pPr>
+    </w:p>
+    <w:p>
+      <w:pPr>
+        <w:pStyle w:val="Paragrafoelenco"/>
+        <w:rPr>
+          <w:rFonts w:cs="Times New Roman"/>
+          <w:b/>
+          <w:color w:val="1F4E79" w:themeColor="accent5" w:themeShade="80"/>
+          <w:sz w:val="32"/>
+          <w:szCs w:val="20"/>
+          <w:lang w:val="en-US"/>
+        </w:rPr>
+      </w:pPr>
+    </w:p>
+    <w:p>
+      <w:pPr>
+        <w:pStyle w:val="Paragrafoelenco"/>
+        <w:rPr>
+          <w:rFonts w:cs="Times New Roman"/>
+          <w:b/>
+          <w:color w:val="1F4E79" w:themeColor="accent5" w:themeShade="80"/>
+          <w:sz w:val="32"/>
+          <w:szCs w:val="20"/>
+          <w:lang w:val="en-US"/>
+        </w:rPr>
+      </w:pPr>
+    </w:p>
+    <w:p>
+      <w:pPr>
+        <w:pStyle w:val="Paragrafoelenco"/>
+        <w:rPr>
+          <w:rFonts w:cs="Times New Roman"/>
+          <w:b/>
+          <w:color w:val="1F4E79" w:themeColor="accent5" w:themeShade="80"/>
+          <w:sz w:val="32"/>
+          <w:szCs w:val="20"/>
+          <w:lang w:val="en-US"/>
+        </w:rPr>
+      </w:pPr>
+    </w:p>
+    <w:p>
+      <w:pPr>
+        <w:pStyle w:val="Paragrafoelenco"/>
+        <w:rPr>
+          <w:rFonts w:cs="Times New Roman"/>
+          <w:b/>
+          <w:color w:val="1F4E79" w:themeColor="accent5" w:themeShade="80"/>
+          <w:sz w:val="32"/>
+          <w:szCs w:val="20"/>
+          <w:lang w:val="en-US"/>
+        </w:rPr>
+      </w:pPr>
+    </w:p>
+    <w:p>
+      <w:pPr>
+        <w:pStyle w:val="Paragrafoelenco"/>
+        <w:rPr>
+          <w:rFonts w:cs="Times New Roman"/>
+          <w:b/>
+          <w:color w:val="1F4E79" w:themeColor="accent5" w:themeShade="80"/>
+          <w:sz w:val="32"/>
+          <w:szCs w:val="20"/>
+          <w:lang w:val="en-US"/>
+        </w:rPr>
+      </w:pPr>
+    </w:p>
+    <w:p>
+      <w:pPr>
+        <w:pStyle w:val="Paragrafoelenco"/>
+        <w:rPr>
+          <w:rFonts w:cs="Times New Roman"/>
+          <w:b/>
+          <w:color w:val="1F4E79" w:themeColor="accent5" w:themeShade="80"/>
+          <w:sz w:val="32"/>
+          <w:szCs w:val="20"/>
+          <w:lang w:val="en-US"/>
+        </w:rPr>
+      </w:pPr>
+    </w:p>
+    <w:p>
+      <w:pPr>
+        <w:pStyle w:val="Paragrafoelenco"/>
+        <w:rPr>
+          <w:rFonts w:cs="Times New Roman"/>
+          <w:b/>
+          <w:color w:val="1F4E79" w:themeColor="accent5" w:themeShade="80"/>
+          <w:sz w:val="32"/>
+          <w:szCs w:val="20"/>
+          <w:lang w:val="en-US"/>
+        </w:rPr>
+      </w:pPr>
+    </w:p>
+    <w:p>
+      <w:pPr>
+        <w:pStyle w:val="Paragrafoelenco"/>
+        <w:rPr>
+          <w:rFonts w:cs="Times New Roman"/>
+          <w:b/>
+          <w:color w:val="1F4E79" w:themeColor="accent5" w:themeShade="80"/>
+          <w:sz w:val="32"/>
+          <w:szCs w:val="20"/>
+          <w:lang w:val="en-US"/>
+        </w:rPr>
+      </w:pPr>
+    </w:p>
+    <w:p>
+      <w:pPr>
+        <w:pStyle w:val="Paragrafoelenco"/>
+        <w:rPr>
+          <w:rFonts w:cs="Times New Roman"/>
+          <w:b/>
+          <w:color w:val="1F4E79" w:themeColor="accent5" w:themeShade="80"/>
+          <w:sz w:val="32"/>
+          <w:szCs w:val="20"/>
+          <w:lang w:val="en-US"/>
+        </w:rPr>
+      </w:pPr>
     </w:p>
     <w:p>
       <w:pPr>
@@ -15181,7 +15629,6 @@
         <w:rPr>
           <w:lang w:val="en-US"/>
         </w:rPr>
-        <w:lastRenderedPageBreak/>
         <w:t>ThirdPartyWebApp</w:t>
       </w:r>
       <w:proofErr w:type="spellEnd"/>
@@ -15501,8 +15948,17 @@
                 <w:rStyle w:val="Enfasidelicata"/>
                 <w:i w:val="0"/>
               </w:rPr>
-              <w:t xml:space="preserve"> of implementation</w:t>
+              <w:t xml:space="preserve"> of </w:t>
             </w:r>
+            <w:proofErr w:type="spellStart"/>
+            <w:r>
+              <w:rPr>
+                <w:rStyle w:val="Enfasidelicata"/>
+                <w:i w:val="0"/>
+              </w:rPr>
+              <w:t>implementation</w:t>
+            </w:r>
+            <w:proofErr w:type="spellEnd"/>
           </w:p>
         </w:tc>
       </w:tr>
@@ -15762,6 +16218,7 @@
                 <w:i w:val="0"/>
                 <w:lang w:val="en-US"/>
               </w:rPr>
+              <w:lastRenderedPageBreak/>
               <w:t>Subscription to data of an individual or of a group of individuals</w:t>
             </w:r>
           </w:p>
@@ -16036,7 +16493,6 @@
                 <w:b w:val="0"/>
                 <w:i w:val="0"/>
               </w:rPr>
-              <w:lastRenderedPageBreak/>
               <w:t>Enrollment</w:t>
             </w:r>
             <w:proofErr w:type="spellEnd"/>
@@ -16696,6 +17152,7 @@
           <w:b/>
           <w:lang w:val="en-US"/>
         </w:rPr>
+        <w:lastRenderedPageBreak/>
         <w:t>Subscription to data of an individual or of a group of individuals</w:t>
       </w:r>
       <w:r>
@@ -16851,14 +17308,7 @@
         <w:rPr>
           <w:lang w:val="en-US"/>
         </w:rPr>
-        <w:t xml:space="preserve"> must </w:t>
-      </w:r>
-      <w:r>
-        <w:rPr>
-          <w:lang w:val="en-US"/>
-        </w:rPr>
-        <w:lastRenderedPageBreak/>
-        <w:t xml:space="preserve">continue (the missing parts have to be added) </w:t>
+        <w:t xml:space="preserve"> must continue (the missing parts have to be added) </w:t>
       </w:r>
       <w:r>
         <w:rPr>
@@ -17479,6 +17929,7 @@
         <w:rPr>
           <w:lang w:val="en-US"/>
         </w:rPr>
+        <w:lastRenderedPageBreak/>
         <w:t>Finally, the ‘Router’ component</w:t>
       </w:r>
       <w:r>
@@ -17577,7 +18028,6 @@
         <w:rPr>
           <w:lang w:val="en-US"/>
         </w:rPr>
-        <w:lastRenderedPageBreak/>
         <w:t xml:space="preserve">It is important that the verification and validation </w:t>
       </w:r>
       <w:r>
@@ -18357,6 +18807,7 @@
       <w:r>
         <w:rPr>
           <w:sz w:val="22"/>
+          <w:lang w:val="en-US"/>
         </w:rPr>
         <w:t>Router</w:t>
       </w:r>
@@ -22411,6 +22862,7 @@
     <w:lsdException w:name="HTML Sample" w:semiHidden="1" w:unhideWhenUsed="1"/>
     <w:lsdException w:name="HTML Typewriter" w:semiHidden="1" w:unhideWhenUsed="1"/>
     <w:lsdException w:name="HTML Variable" w:semiHidden="1" w:unhideWhenUsed="1"/>
+    <w:lsdException w:name="Normal Table" w:semiHidden="1" w:unhideWhenUsed="1"/>
     <w:lsdException w:name="annotation subject" w:semiHidden="1" w:unhideWhenUsed="1"/>
     <w:lsdException w:name="No List" w:semiHidden="1" w:unhideWhenUsed="1"/>
     <w:lsdException w:name="Outline List 1" w:semiHidden="1" w:unhideWhenUsed="1"/>
@@ -22454,8 +22906,10 @@
     <w:lsdException w:name="Table Elegant" w:semiHidden="1" w:unhideWhenUsed="1"/>
     <w:lsdException w:name="Table Professional" w:semiHidden="1" w:unhideWhenUsed="1"/>
     <w:lsdException w:name="Table Subtle 1" w:semiHidden="1" w:unhideWhenUsed="1"/>
+    <w:lsdException w:name="Table Subtle 2" w:semiHidden="1" w:unhideWhenUsed="1"/>
     <w:lsdException w:name="Table Web 1" w:semiHidden="1" w:unhideWhenUsed="1"/>
     <w:lsdException w:name="Table Web 2" w:semiHidden="1" w:unhideWhenUsed="1"/>
+    <w:lsdException w:name="Table Web 3" w:semiHidden="1" w:unhideWhenUsed="1"/>
     <w:lsdException w:name="Balloon Text" w:semiHidden="1" w:unhideWhenUsed="1"/>
     <w:lsdException w:name="Table Grid" w:uiPriority="39"/>
     <w:lsdException w:name="Table Theme" w:semiHidden="1" w:unhideWhenUsed="1"/>
@@ -23377,7 +23831,7 @@
 </file>
 
 <file path=customXml/itemProps1.xml><?xml version="1.0" encoding="utf-8"?>
-<ds:datastoreItem xmlns:ds="http://schemas.openxmlformats.org/officeDocument/2006/customXml" ds:itemID="{7FF30A0E-0E2A-4A1E-B71B-7C0CD628CA9B}">
+<ds:datastoreItem xmlns:ds="http://schemas.openxmlformats.org/officeDocument/2006/customXml" ds:itemID="{C2ADD485-521C-B24F-B2ED-F4A3B1E12661}">
   <ds:schemaRefs>
     <ds:schemaRef ds:uri="http://schemas.openxmlformats.org/officeDocument/2006/bibliography"/>
   </ds:schemaRefs>

</xml_diff>

<commit_message>
Minor fixes in the whole document
</commit_message>
<xml_diff>
--- a/DD/DD.docx
+++ b/DD/DD.docx
@@ -1,6 +1,6 @@
 
 <file path=word/document.xml><?xml version="1.0" encoding="utf-8"?>
-<w:document xmlns:wpc="http://schemas.microsoft.com/office/word/2010/wordprocessingCanvas" xmlns:mc="http://schemas.openxmlformats.org/markup-compatibility/2006" xmlns:o="urn:schemas-microsoft-com:office:office" xmlns:r="http://schemas.openxmlformats.org/officeDocument/2006/relationships" xmlns:m="http://schemas.openxmlformats.org/officeDocument/2006/math" xmlns:v="urn:schemas-microsoft-com:vml" xmlns:wp14="http://schemas.microsoft.com/office/word/2010/wordprocessingDrawing" xmlns:wp="http://schemas.openxmlformats.org/drawingml/2006/wordprocessingDrawing" xmlns:w10="urn:schemas-microsoft-com:office:word" xmlns:w="http://schemas.openxmlformats.org/wordprocessingml/2006/main" xmlns:w14="http://schemas.microsoft.com/office/word/2010/wordml" xmlns:w15="http://schemas.microsoft.com/office/word/2012/wordml" xmlns:wpg="http://schemas.microsoft.com/office/word/2010/wordprocessingGroup" xmlns:wpi="http://schemas.microsoft.com/office/word/2010/wordprocessingInk" xmlns:wne="http://schemas.microsoft.com/office/word/2006/wordml" xmlns:wps="http://schemas.microsoft.com/office/word/2010/wordprocessingShape" mc:Ignorable="w14 w15 wp14">
+<w:document xmlns:wpc="http://schemas.microsoft.com/office/word/2010/wordprocessingCanvas" xmlns:cx="http://schemas.microsoft.com/office/drawing/2014/chartex" xmlns:cx1="http://schemas.microsoft.com/office/drawing/2015/9/8/chartex" xmlns:cx2="http://schemas.microsoft.com/office/drawing/2015/10/21/chartex" xmlns:cx3="http://schemas.microsoft.com/office/drawing/2016/5/9/chartex" xmlns:cx4="http://schemas.microsoft.com/office/drawing/2016/5/10/chartex" xmlns:cx5="http://schemas.microsoft.com/office/drawing/2016/5/11/chartex" xmlns:cx6="http://schemas.microsoft.com/office/drawing/2016/5/12/chartex" xmlns:cx7="http://schemas.microsoft.com/office/drawing/2016/5/13/chartex" xmlns:cx8="http://schemas.microsoft.com/office/drawing/2016/5/14/chartex" xmlns:mc="http://schemas.openxmlformats.org/markup-compatibility/2006" xmlns:aink="http://schemas.microsoft.com/office/drawing/2016/ink" xmlns:am3d="http://schemas.microsoft.com/office/drawing/2017/model3d" xmlns:o="urn:schemas-microsoft-com:office:office" xmlns:r="http://schemas.openxmlformats.org/officeDocument/2006/relationships" xmlns:m="http://schemas.openxmlformats.org/officeDocument/2006/math" xmlns:v="urn:schemas-microsoft-com:vml" xmlns:wp14="http://schemas.microsoft.com/office/word/2010/wordprocessingDrawing" xmlns:wp="http://schemas.openxmlformats.org/drawingml/2006/wordprocessingDrawing" xmlns:w10="urn:schemas-microsoft-com:office:word" xmlns:w="http://schemas.openxmlformats.org/wordprocessingml/2006/main" xmlns:w14="http://schemas.microsoft.com/office/word/2010/wordml" xmlns:w15="http://schemas.microsoft.com/office/word/2012/wordml" xmlns:w16cid="http://schemas.microsoft.com/office/word/2016/wordml/cid" xmlns:w16se="http://schemas.microsoft.com/office/word/2015/wordml/symex" xmlns:wpg="http://schemas.microsoft.com/office/word/2010/wordprocessingGroup" xmlns:wpi="http://schemas.microsoft.com/office/word/2010/wordprocessingInk" xmlns:wne="http://schemas.microsoft.com/office/word/2006/wordml" xmlns:wps="http://schemas.microsoft.com/office/word/2010/wordprocessingShape" mc:Ignorable="w14 w15 w16se w16cid wp14">
   <w:body>
     <w:p>
       <w:pPr>
@@ -2212,21 +2212,7 @@
                 <w:rStyle w:val="Collegamentoipertestuale"/>
                 <w:noProof/>
               </w:rPr>
-              <w:t>User inte</w:t>
-            </w:r>
-            <w:r>
-              <w:rPr>
-                <w:rStyle w:val="Collegamentoipertestuale"/>
-                <w:noProof/>
-              </w:rPr>
-              <w:t>r</w:t>
-            </w:r>
-            <w:r>
-              <w:rPr>
-                <w:rStyle w:val="Collegamentoipertestuale"/>
-                <w:noProof/>
-              </w:rPr>
-              <w:t>face design</w:t>
+              <w:t>User interface design</w:t>
             </w:r>
             <w:r>
               <w:rPr>
@@ -2568,21 +2554,7 @@
                 <w:rStyle w:val="Collegamentoipertestuale"/>
                 <w:noProof/>
               </w:rPr>
-              <w:t xml:space="preserve">Effort </w:t>
-            </w:r>
-            <w:r>
-              <w:rPr>
-                <w:rStyle w:val="Collegamentoipertestuale"/>
-                <w:noProof/>
-              </w:rPr>
-              <w:t>s</w:t>
-            </w:r>
-            <w:r>
-              <w:rPr>
-                <w:rStyle w:val="Collegamentoipertestuale"/>
-                <w:noProof/>
-              </w:rPr>
-              <w:t>pent</w:t>
+              <w:t>Effort spent</w:t>
             </w:r>
             <w:r>
               <w:rPr>
@@ -10343,23 +10315,7 @@
           <w:szCs w:val="20"/>
           <w:lang w:val="en-US"/>
         </w:rPr>
-        <w:t xml:space="preserve">a message which contains the user’s refusal. There is also a third case, which plays its part when the user doesn’t answer to the request within a time limit </w:t>
-      </w:r>
-      <w:r>
-        <w:rPr>
-          <w:rFonts w:cs="Times New Roman"/>
-          <w:szCs w:val="20"/>
-          <w:lang w:val="en-US"/>
-        </w:rPr>
-        <w:t>chosen by the third party</w:t>
-      </w:r>
-      <w:r>
-        <w:rPr>
-          <w:rFonts w:cs="Times New Roman"/>
-          <w:szCs w:val="20"/>
-          <w:lang w:val="en-US"/>
-        </w:rPr>
-        <w:t xml:space="preserve">. </w:t>
+        <w:t xml:space="preserve">a message which contains the user’s refusal. There is also a third case, which plays its part when the user doesn’t answer to the request within a time limit. </w:t>
       </w:r>
     </w:p>
     <w:p>
@@ -11002,6 +10958,250 @@
         </w:rPr>
         <w:t xml:space="preserve"> forwards that data to </w:t>
       </w:r>
+      <w:r>
+        <w:rPr>
+          <w:rFonts w:cs="Times New Roman"/>
+          <w:szCs w:val="20"/>
+          <w:lang w:val="en-US"/>
+        </w:rPr>
+        <w:t>‘</w:t>
+      </w:r>
+      <w:proofErr w:type="spellStart"/>
+      <w:r>
+        <w:rPr>
+          <w:rFonts w:cs="Times New Roman"/>
+          <w:szCs w:val="20"/>
+          <w:lang w:val="en-US"/>
+        </w:rPr>
+        <w:t>SOSManager</w:t>
+      </w:r>
+      <w:proofErr w:type="spellEnd"/>
+      <w:r>
+        <w:rPr>
+          <w:rFonts w:cs="Times New Roman"/>
+          <w:szCs w:val="20"/>
+          <w:lang w:val="en-US"/>
+        </w:rPr>
+        <w:t>’</w:t>
+      </w:r>
+      <w:r>
+        <w:rPr>
+          <w:rFonts w:cs="Times New Roman"/>
+          <w:szCs w:val="20"/>
+          <w:lang w:val="en-US"/>
+        </w:rPr>
+        <w:t xml:space="preserve">, that queries the database in order to get all the third parties that provide emergency assistance services. In particular, </w:t>
+      </w:r>
+      <w:r>
+        <w:rPr>
+          <w:rFonts w:cs="Times New Roman"/>
+          <w:szCs w:val="20"/>
+          <w:lang w:val="en-US"/>
+        </w:rPr>
+        <w:t>‘</w:t>
+      </w:r>
+      <w:proofErr w:type="spellStart"/>
+      <w:r>
+        <w:rPr>
+          <w:rFonts w:cs="Times New Roman"/>
+          <w:szCs w:val="20"/>
+          <w:lang w:val="en-US"/>
+        </w:rPr>
+        <w:t>SOSManager</w:t>
+      </w:r>
+      <w:proofErr w:type="spellEnd"/>
+      <w:r>
+        <w:rPr>
+          <w:rFonts w:cs="Times New Roman"/>
+          <w:szCs w:val="20"/>
+          <w:lang w:val="en-US"/>
+        </w:rPr>
+        <w:t>’</w:t>
+      </w:r>
+      <w:r>
+        <w:rPr>
+          <w:rFonts w:cs="Times New Roman"/>
+          <w:szCs w:val="20"/>
+          <w:lang w:val="en-US"/>
+        </w:rPr>
+        <w:t xml:space="preserve"> needs the location of those third parties, because it must find out which one is the nearest to the user. </w:t>
+      </w:r>
+      <w:r>
+        <w:rPr>
+          <w:rFonts w:cs="Times New Roman"/>
+          <w:szCs w:val="20"/>
+          <w:lang w:val="en-US"/>
+        </w:rPr>
+        <w:t xml:space="preserve">After that, </w:t>
+      </w:r>
+      <w:r>
+        <w:rPr>
+          <w:rFonts w:cs="Times New Roman"/>
+          <w:szCs w:val="20"/>
+          <w:lang w:val="en-US"/>
+        </w:rPr>
+        <w:t xml:space="preserve">the </w:t>
+      </w:r>
+      <w:r>
+        <w:rPr>
+          <w:rFonts w:cs="Times New Roman"/>
+          <w:szCs w:val="20"/>
+          <w:lang w:val="en-US"/>
+        </w:rPr>
+        <w:t>‘</w:t>
+      </w:r>
+      <w:proofErr w:type="spellStart"/>
+      <w:r>
+        <w:rPr>
+          <w:rFonts w:cs="Times New Roman"/>
+          <w:szCs w:val="20"/>
+          <w:lang w:val="en-US"/>
+        </w:rPr>
+        <w:t>EmergencyCall</w:t>
+      </w:r>
+      <w:proofErr w:type="spellEnd"/>
+      <w:r>
+        <w:rPr>
+          <w:rFonts w:cs="Times New Roman"/>
+          <w:szCs w:val="20"/>
+          <w:lang w:val="en-US"/>
+        </w:rPr>
+        <w:t>’</w:t>
+      </w:r>
+      <w:r>
+        <w:rPr>
+          <w:rFonts w:cs="Times New Roman"/>
+          <w:szCs w:val="20"/>
+          <w:lang w:val="en-US"/>
+        </w:rPr>
+        <w:t xml:space="preserve">, that contains data about the user, his health parameters and </w:t>
+      </w:r>
+      <w:r>
+        <w:rPr>
+          <w:rFonts w:cs="Times New Roman"/>
+          <w:szCs w:val="20"/>
+          <w:lang w:val="en-US"/>
+        </w:rPr>
+        <w:t xml:space="preserve">his location, </w:t>
+      </w:r>
+      <w:r>
+        <w:rPr>
+          <w:rFonts w:cs="Times New Roman"/>
+          <w:szCs w:val="20"/>
+          <w:lang w:val="en-US"/>
+        </w:rPr>
+        <w:t xml:space="preserve">is reported to </w:t>
+      </w:r>
+      <w:r>
+        <w:rPr>
+          <w:rFonts w:cs="Times New Roman"/>
+          <w:szCs w:val="20"/>
+          <w:lang w:val="en-US"/>
+        </w:rPr>
+        <w:t xml:space="preserve">the </w:t>
+      </w:r>
+      <w:r>
+        <w:rPr>
+          <w:rFonts w:cs="Times New Roman"/>
+          <w:szCs w:val="20"/>
+          <w:lang w:val="en-US"/>
+        </w:rPr>
+        <w:t>‘</w:t>
+      </w:r>
+      <w:proofErr w:type="spellStart"/>
+      <w:r>
+        <w:rPr>
+          <w:rFonts w:cs="Times New Roman"/>
+          <w:szCs w:val="20"/>
+          <w:lang w:val="en-US"/>
+        </w:rPr>
+        <w:t>NotificationManager</w:t>
+      </w:r>
+      <w:proofErr w:type="spellEnd"/>
+      <w:r>
+        <w:rPr>
+          <w:rFonts w:cs="Times New Roman"/>
+          <w:szCs w:val="20"/>
+          <w:lang w:val="en-US"/>
+        </w:rPr>
+        <w:t>’</w:t>
+      </w:r>
+      <w:r>
+        <w:rPr>
+          <w:rFonts w:cs="Times New Roman"/>
+          <w:szCs w:val="20"/>
+          <w:lang w:val="en-US"/>
+        </w:rPr>
+        <w:t xml:space="preserve"> with the third party that must be contacted. The </w:t>
+      </w:r>
+      <w:r>
+        <w:rPr>
+          <w:rFonts w:cs="Times New Roman"/>
+          <w:szCs w:val="20"/>
+          <w:lang w:val="en-US"/>
+        </w:rPr>
+        <w:t>‘</w:t>
+      </w:r>
+      <w:proofErr w:type="spellStart"/>
+      <w:r>
+        <w:rPr>
+          <w:rFonts w:cs="Times New Roman"/>
+          <w:szCs w:val="20"/>
+          <w:lang w:val="en-US"/>
+        </w:rPr>
+        <w:t>Notificat</w:t>
+      </w:r>
+      <w:r>
+        <w:rPr>
+          <w:rFonts w:cs="Times New Roman"/>
+          <w:szCs w:val="20"/>
+          <w:lang w:val="en-US"/>
+        </w:rPr>
+        <w:t>i</w:t>
+      </w:r>
+      <w:r>
+        <w:rPr>
+          <w:rFonts w:cs="Times New Roman"/>
+          <w:szCs w:val="20"/>
+          <w:lang w:val="en-US"/>
+        </w:rPr>
+        <w:t>onManager</w:t>
+      </w:r>
+      <w:proofErr w:type="spellEnd"/>
+      <w:r>
+        <w:rPr>
+          <w:rFonts w:cs="Times New Roman"/>
+          <w:szCs w:val="20"/>
+          <w:lang w:val="en-US"/>
+        </w:rPr>
+        <w:t>’</w:t>
+      </w:r>
+      <w:r>
+        <w:rPr>
+          <w:rFonts w:cs="Times New Roman"/>
+          <w:szCs w:val="20"/>
+          <w:lang w:val="en-US"/>
+        </w:rPr>
+        <w:t xml:space="preserve"> then sends a push notification to the right third party.</w:t>
+      </w:r>
+    </w:p>
+    <w:p>
+      <w:pPr>
+        <w:jc w:val="both"/>
+        <w:rPr>
+          <w:rFonts w:cs="Times New Roman"/>
+          <w:szCs w:val="20"/>
+          <w:lang w:val="en-US"/>
+        </w:rPr>
+      </w:pPr>
+      <w:r>
+        <w:rPr>
+          <w:rFonts w:cs="Times New Roman"/>
+          <w:szCs w:val="20"/>
+          <w:lang w:val="en-US"/>
+        </w:rPr>
+        <w:t xml:space="preserve">It is worth to note that some methods of the components are represented here and are not present in the ‘Component Interfaces’ section: this happens when the mentioned methods are not part of the </w:t>
+      </w:r>
       <w:proofErr w:type="gramStart"/>
       <w:r>
         <w:rPr>
@@ -11009,33 +11209,7 @@
           <w:szCs w:val="20"/>
           <w:lang w:val="en-US"/>
         </w:rPr>
-        <w:t>‘</w:t>
-      </w:r>
-      <w:proofErr w:type="spellStart"/>
-      <w:r>
-        <w:rPr>
-          <w:rFonts w:cs="Times New Roman"/>
-          <w:szCs w:val="20"/>
-          <w:lang w:val="en-US"/>
-        </w:rPr>
-        <w:t>SOSManager</w:t>
-      </w:r>
-      <w:proofErr w:type="spellEnd"/>
-      <w:r>
-        <w:rPr>
-          <w:rFonts w:cs="Times New Roman"/>
-          <w:szCs w:val="20"/>
-          <w:lang w:val="en-US"/>
-        </w:rPr>
-        <w:t>’</w:t>
-      </w:r>
-      <w:r>
-        <w:rPr>
-          <w:rFonts w:cs="Times New Roman"/>
-          <w:szCs w:val="20"/>
-          <w:lang w:val="en-US"/>
-        </w:rPr>
-        <w:t>, that</w:t>
+        <w:t>interface, but</w:t>
       </w:r>
       <w:proofErr w:type="gramEnd"/>
       <w:r>
@@ -11044,217 +11218,15 @@
           <w:szCs w:val="20"/>
           <w:lang w:val="en-US"/>
         </w:rPr>
-        <w:t xml:space="preserve"> queries the database in order to get all the third parties that provide emergency assistance services. In particular, </w:t>
-      </w:r>
-      <w:r>
-        <w:rPr>
-          <w:rFonts w:cs="Times New Roman"/>
-          <w:szCs w:val="20"/>
-          <w:lang w:val="en-US"/>
-        </w:rPr>
-        <w:t>‘</w:t>
-      </w:r>
-      <w:proofErr w:type="spellStart"/>
-      <w:r>
-        <w:rPr>
-          <w:rFonts w:cs="Times New Roman"/>
-          <w:szCs w:val="20"/>
-          <w:lang w:val="en-US"/>
-        </w:rPr>
-        <w:t>SOSManager</w:t>
-      </w:r>
-      <w:proofErr w:type="spellEnd"/>
-      <w:r>
-        <w:rPr>
-          <w:rFonts w:cs="Times New Roman"/>
-          <w:szCs w:val="20"/>
-          <w:lang w:val="en-US"/>
-        </w:rPr>
-        <w:t>’</w:t>
-      </w:r>
-      <w:r>
-        <w:rPr>
-          <w:rFonts w:cs="Times New Roman"/>
-          <w:szCs w:val="20"/>
-          <w:lang w:val="en-US"/>
-        </w:rPr>
-        <w:t xml:space="preserve"> needs the location of those third parties, because it must find out which one is the nearest to the user. </w:t>
-      </w:r>
-      <w:r>
-        <w:rPr>
-          <w:rFonts w:cs="Times New Roman"/>
-          <w:szCs w:val="20"/>
-          <w:lang w:val="en-US"/>
-        </w:rPr>
-        <w:t xml:space="preserve">After that, </w:t>
-      </w:r>
-      <w:r>
-        <w:rPr>
-          <w:rFonts w:cs="Times New Roman"/>
-          <w:szCs w:val="20"/>
-          <w:lang w:val="en-US"/>
-        </w:rPr>
-        <w:t xml:space="preserve">the </w:t>
-      </w:r>
-      <w:r>
-        <w:rPr>
-          <w:rFonts w:cs="Times New Roman"/>
-          <w:szCs w:val="20"/>
-          <w:lang w:val="en-US"/>
-        </w:rPr>
-        <w:t>‘</w:t>
-      </w:r>
-      <w:proofErr w:type="spellStart"/>
-      <w:r>
-        <w:rPr>
-          <w:rFonts w:cs="Times New Roman"/>
-          <w:szCs w:val="20"/>
-          <w:lang w:val="en-US"/>
-        </w:rPr>
-        <w:t>EmergencyCall</w:t>
-      </w:r>
-      <w:proofErr w:type="spellEnd"/>
-      <w:r>
-        <w:rPr>
-          <w:rFonts w:cs="Times New Roman"/>
-          <w:szCs w:val="20"/>
-          <w:lang w:val="en-US"/>
-        </w:rPr>
-        <w:t>’</w:t>
-      </w:r>
-      <w:r>
-        <w:rPr>
-          <w:rFonts w:cs="Times New Roman"/>
-          <w:szCs w:val="20"/>
-          <w:lang w:val="en-US"/>
-        </w:rPr>
-        <w:t xml:space="preserve">, that contains data about the user, his health parameters and </w:t>
-      </w:r>
-      <w:r>
-        <w:rPr>
-          <w:rFonts w:cs="Times New Roman"/>
-          <w:szCs w:val="20"/>
-          <w:lang w:val="en-US"/>
-        </w:rPr>
-        <w:t xml:space="preserve">his location, </w:t>
-      </w:r>
-      <w:r>
-        <w:rPr>
-          <w:rFonts w:cs="Times New Roman"/>
-          <w:szCs w:val="20"/>
-          <w:lang w:val="en-US"/>
-        </w:rPr>
-        <w:t xml:space="preserve">is reported to </w:t>
-      </w:r>
-      <w:r>
-        <w:rPr>
-          <w:rFonts w:cs="Times New Roman"/>
-          <w:szCs w:val="20"/>
-          <w:lang w:val="en-US"/>
-        </w:rPr>
-        <w:t xml:space="preserve">the </w:t>
-      </w:r>
-      <w:r>
-        <w:rPr>
-          <w:rFonts w:cs="Times New Roman"/>
-          <w:szCs w:val="20"/>
-          <w:lang w:val="en-US"/>
-        </w:rPr>
-        <w:t>‘</w:t>
-      </w:r>
-      <w:proofErr w:type="spellStart"/>
-      <w:r>
-        <w:rPr>
-          <w:rFonts w:cs="Times New Roman"/>
-          <w:szCs w:val="20"/>
-          <w:lang w:val="en-US"/>
-        </w:rPr>
-        <w:t>NotificationManager</w:t>
-      </w:r>
-      <w:proofErr w:type="spellEnd"/>
-      <w:r>
-        <w:rPr>
-          <w:rFonts w:cs="Times New Roman"/>
-          <w:szCs w:val="20"/>
-          <w:lang w:val="en-US"/>
-        </w:rPr>
-        <w:t>’</w:t>
-      </w:r>
-      <w:r>
-        <w:rPr>
-          <w:rFonts w:cs="Times New Roman"/>
-          <w:szCs w:val="20"/>
-          <w:lang w:val="en-US"/>
-        </w:rPr>
-        <w:t xml:space="preserve"> with the third party that must be contacted. The </w:t>
-      </w:r>
-      <w:r>
-        <w:rPr>
-          <w:rFonts w:cs="Times New Roman"/>
-          <w:szCs w:val="20"/>
-          <w:lang w:val="en-US"/>
-        </w:rPr>
-        <w:t>‘</w:t>
-      </w:r>
-      <w:proofErr w:type="spellStart"/>
-      <w:r>
-        <w:rPr>
-          <w:rFonts w:cs="Times New Roman"/>
-          <w:szCs w:val="20"/>
-          <w:lang w:val="en-US"/>
-        </w:rPr>
-        <w:t>Notificat</w:t>
-      </w:r>
-      <w:r>
-        <w:rPr>
-          <w:rFonts w:cs="Times New Roman"/>
-          <w:szCs w:val="20"/>
-          <w:lang w:val="en-US"/>
-        </w:rPr>
-        <w:t>i</w:t>
-      </w:r>
-      <w:r>
-        <w:rPr>
-          <w:rFonts w:cs="Times New Roman"/>
-          <w:szCs w:val="20"/>
-          <w:lang w:val="en-US"/>
-        </w:rPr>
-        <w:t>onManager</w:t>
-      </w:r>
-      <w:proofErr w:type="spellEnd"/>
-      <w:r>
-        <w:rPr>
-          <w:rFonts w:cs="Times New Roman"/>
-          <w:szCs w:val="20"/>
-          <w:lang w:val="en-US"/>
-        </w:rPr>
-        <w:t>’</w:t>
-      </w:r>
-      <w:r>
-        <w:rPr>
-          <w:rFonts w:cs="Times New Roman"/>
-          <w:szCs w:val="20"/>
-          <w:lang w:val="en-US"/>
-        </w:rPr>
-        <w:t xml:space="preserve"> then sends a push notification to the right third party.</w:t>
-      </w:r>
-    </w:p>
-    <w:p>
-      <w:pPr>
-        <w:jc w:val="both"/>
-        <w:rPr>
-          <w:rFonts w:cs="Times New Roman"/>
-          <w:szCs w:val="20"/>
-          <w:lang w:val="en-US"/>
-        </w:rPr>
-      </w:pPr>
-      <w:r>
-        <w:rPr>
-          <w:rFonts w:cs="Times New Roman"/>
-          <w:szCs w:val="20"/>
-          <w:lang w:val="en-US"/>
-        </w:rPr>
-        <w:t>It is worth to note that some methods of the components are represented here and are not present in the ‘Component Interfaces’ section: this happens when the mentioned methods are not part of the interface, but are internal to the components</w:t>
+        <w:t xml:space="preserve"> are internal to the components</w:t>
+      </w:r>
+      <w:r>
+        <w:rPr>
+          <w:rFonts w:cs="Times New Roman"/>
+          <w:szCs w:val="20"/>
+          <w:lang w:val="en-US"/>
+        </w:rPr>
+        <w:t>.</w:t>
       </w:r>
     </w:p>
     <w:p>
@@ -12853,6 +12825,294 @@
         </w:rPr>
         <w:t>’</w:t>
       </w:r>
+      <w:r>
+        <w:rPr>
+          <w:rFonts w:cs="Times New Roman"/>
+          <w:szCs w:val="20"/>
+          <w:lang w:val="en-US"/>
+        </w:rPr>
+        <w:t>,</w:t>
+      </w:r>
+      <w:r>
+        <w:rPr>
+          <w:rFonts w:cs="Times New Roman"/>
+          <w:szCs w:val="20"/>
+          <w:lang w:val="en-US"/>
+        </w:rPr>
+        <w:t xml:space="preserve"> </w:t>
+      </w:r>
+      <w:r>
+        <w:rPr>
+          <w:rFonts w:cs="Times New Roman"/>
+          <w:szCs w:val="20"/>
+          <w:lang w:val="en-US"/>
+        </w:rPr>
+        <w:t>so this is not showed in the sequence diagram.</w:t>
+      </w:r>
+      <w:r>
+        <w:rPr>
+          <w:rFonts w:cs="Times New Roman"/>
+          <w:szCs w:val="20"/>
+          <w:lang w:val="en-US"/>
+        </w:rPr>
+        <w:t xml:space="preserve"> ‘</w:t>
+      </w:r>
+      <w:proofErr w:type="spellStart"/>
+      <w:r>
+        <w:rPr>
+          <w:rFonts w:cs="Times New Roman"/>
+          <w:szCs w:val="20"/>
+          <w:lang w:val="en-US"/>
+        </w:rPr>
+        <w:t>RunWatchingManager</w:t>
+      </w:r>
+      <w:proofErr w:type="spellEnd"/>
+      <w:r>
+        <w:rPr>
+          <w:rFonts w:cs="Times New Roman"/>
+          <w:szCs w:val="20"/>
+          <w:lang w:val="en-US"/>
+        </w:rPr>
+        <w:t>’</w:t>
+      </w:r>
+      <w:r>
+        <w:rPr>
+          <w:rFonts w:cs="Times New Roman"/>
+          <w:szCs w:val="20"/>
+          <w:lang w:val="en-US"/>
+        </w:rPr>
+        <w:t xml:space="preserve">, after having properly processed the provided data to send the correct </w:t>
+      </w:r>
+      <w:proofErr w:type="spellStart"/>
+      <w:r>
+        <w:rPr>
+          <w:rFonts w:cs="Times New Roman"/>
+          <w:szCs w:val="20"/>
+          <w:lang w:val="en-US"/>
+        </w:rPr>
+        <w:t>informations</w:t>
+      </w:r>
+      <w:proofErr w:type="spellEnd"/>
+      <w:r>
+        <w:rPr>
+          <w:rFonts w:cs="Times New Roman"/>
+          <w:szCs w:val="20"/>
+          <w:lang w:val="en-US"/>
+        </w:rPr>
+        <w:t xml:space="preserve"> only to the correct users, </w:t>
+      </w:r>
+      <w:r>
+        <w:rPr>
+          <w:rFonts w:cs="Times New Roman"/>
+          <w:szCs w:val="20"/>
+          <w:lang w:val="en-US"/>
+        </w:rPr>
+        <w:t>just provides a map (</w:t>
+      </w:r>
+      <w:r>
+        <w:rPr>
+          <w:rFonts w:cs="Times New Roman"/>
+          <w:szCs w:val="20"/>
+          <w:lang w:val="en-US"/>
+        </w:rPr>
+        <w:t>ex: Hash Map), having</w:t>
+      </w:r>
+      <w:r>
+        <w:rPr>
+          <w:rFonts w:cs="Times New Roman"/>
+          <w:szCs w:val="20"/>
+          <w:lang w:val="en-US"/>
+        </w:rPr>
+        <w:t xml:space="preserve"> </w:t>
+      </w:r>
+      <w:proofErr w:type="spellStart"/>
+      <w:r>
+        <w:rPr>
+          <w:rFonts w:cs="Times New Roman"/>
+          <w:szCs w:val="20"/>
+          <w:lang w:val="en-US"/>
+        </w:rPr>
+        <w:t>runnerID</w:t>
+      </w:r>
+      <w:proofErr w:type="spellEnd"/>
+      <w:r>
+        <w:rPr>
+          <w:rFonts w:cs="Times New Roman"/>
+          <w:szCs w:val="20"/>
+          <w:lang w:val="en-US"/>
+        </w:rPr>
+        <w:t xml:space="preserve"> as key and with the respective location</w:t>
+      </w:r>
+      <w:r>
+        <w:rPr>
+          <w:rFonts w:cs="Times New Roman"/>
+          <w:szCs w:val="20"/>
+          <w:lang w:val="en-US"/>
+        </w:rPr>
+        <w:t>. ‘</w:t>
+      </w:r>
+      <w:proofErr w:type="spellStart"/>
+      <w:r>
+        <w:rPr>
+          <w:rFonts w:cs="Times New Roman"/>
+          <w:szCs w:val="20"/>
+          <w:lang w:val="en-US"/>
+        </w:rPr>
+        <w:t>UserMobileApp</w:t>
+      </w:r>
+      <w:proofErr w:type="spellEnd"/>
+      <w:r>
+        <w:rPr>
+          <w:rFonts w:cs="Times New Roman"/>
+          <w:szCs w:val="20"/>
+          <w:lang w:val="en-US"/>
+        </w:rPr>
+        <w:t>’</w:t>
+      </w:r>
+      <w:r>
+        <w:rPr>
+          <w:rFonts w:cs="Times New Roman"/>
+          <w:szCs w:val="20"/>
+          <w:lang w:val="en-US"/>
+        </w:rPr>
+        <w:t xml:space="preserve"> then uses </w:t>
+      </w:r>
+      <w:proofErr w:type="spellStart"/>
+      <w:r>
+        <w:rPr>
+          <w:rFonts w:cs="Times New Roman"/>
+          <w:szCs w:val="20"/>
+          <w:lang w:val="en-US"/>
+        </w:rPr>
+        <w:t>GoogleMaps</w:t>
+      </w:r>
+      <w:proofErr w:type="spellEnd"/>
+      <w:r>
+        <w:rPr>
+          <w:rFonts w:cs="Times New Roman"/>
+          <w:szCs w:val="20"/>
+          <w:lang w:val="en-US"/>
+        </w:rPr>
+        <w:t xml:space="preserve"> API to fetch the map, using those locations in order to let the user see where the runners are and the </w:t>
+      </w:r>
+      <w:proofErr w:type="spellStart"/>
+      <w:r>
+        <w:rPr>
+          <w:rFonts w:cs="Times New Roman"/>
+          <w:szCs w:val="20"/>
+          <w:lang w:val="en-US"/>
+        </w:rPr>
+        <w:t>runnerIDs</w:t>
+      </w:r>
+      <w:proofErr w:type="spellEnd"/>
+      <w:r>
+        <w:rPr>
+          <w:rFonts w:cs="Times New Roman"/>
+          <w:szCs w:val="20"/>
+          <w:lang w:val="en-US"/>
+        </w:rPr>
+        <w:t xml:space="preserve"> are displayed on each “point” on the map associated to each runner. This process, which starts with </w:t>
+      </w:r>
+      <w:r>
+        <w:rPr>
+          <w:rFonts w:cs="Times New Roman"/>
+          <w:szCs w:val="20"/>
+          <w:lang w:val="en-US"/>
+        </w:rPr>
+        <w:t>‘</w:t>
+      </w:r>
+      <w:proofErr w:type="spellStart"/>
+      <w:r>
+        <w:rPr>
+          <w:rFonts w:cs="Times New Roman"/>
+          <w:szCs w:val="20"/>
+          <w:lang w:val="en-US"/>
+        </w:rPr>
+        <w:t>RunWatchingManager</w:t>
+      </w:r>
+      <w:proofErr w:type="spellEnd"/>
+      <w:r>
+        <w:rPr>
+          <w:rFonts w:cs="Times New Roman"/>
+          <w:szCs w:val="20"/>
+          <w:lang w:val="en-US"/>
+        </w:rPr>
+        <w:t>’</w:t>
+      </w:r>
+      <w:r>
+        <w:rPr>
+          <w:rFonts w:cs="Times New Roman"/>
+          <w:szCs w:val="20"/>
+          <w:lang w:val="en-US"/>
+        </w:rPr>
+        <w:t xml:space="preserve"> sending to </w:t>
+      </w:r>
+      <w:r>
+        <w:rPr>
+          <w:rFonts w:cs="Times New Roman"/>
+          <w:szCs w:val="20"/>
+          <w:lang w:val="en-US"/>
+        </w:rPr>
+        <w:t>‘</w:t>
+      </w:r>
+      <w:proofErr w:type="spellStart"/>
+      <w:r>
+        <w:rPr>
+          <w:rFonts w:cs="Times New Roman"/>
+          <w:szCs w:val="20"/>
+          <w:lang w:val="en-US"/>
+        </w:rPr>
+        <w:t>UserMob</w:t>
+      </w:r>
+      <w:r>
+        <w:rPr>
+          <w:rFonts w:cs="Times New Roman"/>
+          <w:szCs w:val="20"/>
+          <w:lang w:val="en-US"/>
+        </w:rPr>
+        <w:t>i</w:t>
+      </w:r>
+      <w:r>
+        <w:rPr>
+          <w:rFonts w:cs="Times New Roman"/>
+          <w:szCs w:val="20"/>
+          <w:lang w:val="en-US"/>
+        </w:rPr>
+        <w:t>leApp</w:t>
+      </w:r>
+      <w:proofErr w:type="spellEnd"/>
+      <w:r>
+        <w:rPr>
+          <w:rFonts w:cs="Times New Roman"/>
+          <w:szCs w:val="20"/>
+          <w:lang w:val="en-US"/>
+        </w:rPr>
+        <w:t>’</w:t>
+      </w:r>
+      <w:r>
+        <w:rPr>
+          <w:rFonts w:cs="Times New Roman"/>
+          <w:szCs w:val="20"/>
+          <w:lang w:val="en-US"/>
+        </w:rPr>
+        <w:t xml:space="preserve"> the list of refreshed locations</w:t>
+      </w:r>
+      <w:r>
+        <w:rPr>
+          <w:rFonts w:cs="Times New Roman"/>
+          <w:szCs w:val="20"/>
+          <w:lang w:val="en-US"/>
+        </w:rPr>
+        <w:t xml:space="preserve"> and IDs</w:t>
+      </w:r>
+      <w:r>
+        <w:rPr>
+          <w:rFonts w:cs="Times New Roman"/>
+          <w:szCs w:val="20"/>
+          <w:lang w:val="en-US"/>
+        </w:rPr>
+        <w:t xml:space="preserve">, is looped until the run is finished. </w:t>
+      </w:r>
       <w:proofErr w:type="gramStart"/>
       <w:r>
         <w:rPr>
@@ -12860,23 +13120,7 @@
           <w:szCs w:val="20"/>
           <w:lang w:val="en-US"/>
         </w:rPr>
-        <w:t xml:space="preserve">, </w:t>
-      </w:r>
-      <w:r>
-        <w:rPr>
-          <w:rFonts w:cs="Times New Roman"/>
-          <w:szCs w:val="20"/>
-          <w:lang w:val="en-US"/>
-        </w:rPr>
-        <w:t xml:space="preserve"> </w:t>
-      </w:r>
-      <w:r>
-        <w:rPr>
-          <w:rFonts w:cs="Times New Roman"/>
-          <w:szCs w:val="20"/>
-          <w:lang w:val="en-US"/>
-        </w:rPr>
-        <w:t>so</w:t>
+        <w:t>So</w:t>
       </w:r>
       <w:proofErr w:type="gramEnd"/>
       <w:r>
@@ -12885,271 +13129,23 @@
           <w:szCs w:val="20"/>
           <w:lang w:val="en-US"/>
         </w:rPr>
-        <w:t xml:space="preserve"> this is not showed in the sequence diagram.</w:t>
-      </w:r>
-      <w:r>
-        <w:rPr>
-          <w:rFonts w:cs="Times New Roman"/>
-          <w:szCs w:val="20"/>
-          <w:lang w:val="en-US"/>
-        </w:rPr>
-        <w:t xml:space="preserve"> ‘</w:t>
-      </w:r>
-      <w:proofErr w:type="spellStart"/>
-      <w:r>
-        <w:rPr>
-          <w:rFonts w:cs="Times New Roman"/>
-          <w:szCs w:val="20"/>
-          <w:lang w:val="en-US"/>
-        </w:rPr>
-        <w:t>RunWatchingManager</w:t>
-      </w:r>
-      <w:proofErr w:type="spellEnd"/>
-      <w:r>
-        <w:rPr>
-          <w:rFonts w:cs="Times New Roman"/>
-          <w:szCs w:val="20"/>
-          <w:lang w:val="en-US"/>
-        </w:rPr>
-        <w:t>’</w:t>
-      </w:r>
-      <w:r>
-        <w:rPr>
-          <w:rFonts w:cs="Times New Roman"/>
-          <w:szCs w:val="20"/>
-          <w:lang w:val="en-US"/>
-        </w:rPr>
-        <w:t xml:space="preserve">, after having properly processed the provided data to send the correct </w:t>
-      </w:r>
-      <w:proofErr w:type="spellStart"/>
-      <w:r>
-        <w:rPr>
-          <w:rFonts w:cs="Times New Roman"/>
-          <w:szCs w:val="20"/>
-          <w:lang w:val="en-US"/>
-        </w:rPr>
-        <w:t>informations</w:t>
-      </w:r>
-      <w:proofErr w:type="spellEnd"/>
-      <w:r>
-        <w:rPr>
-          <w:rFonts w:cs="Times New Roman"/>
-          <w:szCs w:val="20"/>
-          <w:lang w:val="en-US"/>
-        </w:rPr>
-        <w:t xml:space="preserve"> only to the correct users, </w:t>
-      </w:r>
-      <w:r>
-        <w:rPr>
-          <w:rFonts w:cs="Times New Roman"/>
-          <w:szCs w:val="20"/>
-          <w:lang w:val="en-US"/>
-        </w:rPr>
-        <w:t>just provides a map (</w:t>
-      </w:r>
-      <w:r>
-        <w:rPr>
-          <w:rFonts w:cs="Times New Roman"/>
-          <w:szCs w:val="20"/>
-          <w:lang w:val="en-US"/>
-        </w:rPr>
-        <w:t>ex: Hash Map), having</w:t>
-      </w:r>
-      <w:r>
-        <w:rPr>
-          <w:rFonts w:cs="Times New Roman"/>
-          <w:szCs w:val="20"/>
-          <w:lang w:val="en-US"/>
-        </w:rPr>
-        <w:t xml:space="preserve"> </w:t>
-      </w:r>
-      <w:proofErr w:type="spellStart"/>
-      <w:r>
-        <w:rPr>
-          <w:rFonts w:cs="Times New Roman"/>
-          <w:szCs w:val="20"/>
-          <w:lang w:val="en-US"/>
-        </w:rPr>
-        <w:t>runnerID</w:t>
-      </w:r>
-      <w:proofErr w:type="spellEnd"/>
-      <w:r>
-        <w:rPr>
-          <w:rFonts w:cs="Times New Roman"/>
-          <w:szCs w:val="20"/>
-          <w:lang w:val="en-US"/>
-        </w:rPr>
-        <w:t xml:space="preserve"> as key and with the respective location</w:t>
-      </w:r>
-      <w:r>
-        <w:rPr>
-          <w:rFonts w:cs="Times New Roman"/>
-          <w:szCs w:val="20"/>
-          <w:lang w:val="en-US"/>
-        </w:rPr>
-        <w:t>. ‘</w:t>
-      </w:r>
-      <w:proofErr w:type="spellStart"/>
-      <w:r>
-        <w:rPr>
-          <w:rFonts w:cs="Times New Roman"/>
-          <w:szCs w:val="20"/>
-          <w:lang w:val="en-US"/>
-        </w:rPr>
-        <w:t>UserMobileApp</w:t>
-      </w:r>
-      <w:proofErr w:type="spellEnd"/>
-      <w:r>
-        <w:rPr>
-          <w:rFonts w:cs="Times New Roman"/>
-          <w:szCs w:val="20"/>
-          <w:lang w:val="en-US"/>
-        </w:rPr>
-        <w:t>’</w:t>
-      </w:r>
-      <w:r>
-        <w:rPr>
-          <w:rFonts w:cs="Times New Roman"/>
-          <w:szCs w:val="20"/>
-          <w:lang w:val="en-US"/>
-        </w:rPr>
-        <w:t xml:space="preserve"> then uses </w:t>
-      </w:r>
-      <w:proofErr w:type="spellStart"/>
-      <w:r>
-        <w:rPr>
-          <w:rFonts w:cs="Times New Roman"/>
-          <w:szCs w:val="20"/>
-          <w:lang w:val="en-US"/>
-        </w:rPr>
-        <w:t>GoogleMaps</w:t>
-      </w:r>
-      <w:proofErr w:type="spellEnd"/>
-      <w:r>
-        <w:rPr>
-          <w:rFonts w:cs="Times New Roman"/>
-          <w:szCs w:val="20"/>
-          <w:lang w:val="en-US"/>
-        </w:rPr>
-        <w:t xml:space="preserve"> API to fetch the map, using those locations in order to let the user see where the runners are and the </w:t>
-      </w:r>
-      <w:proofErr w:type="spellStart"/>
-      <w:r>
-        <w:rPr>
-          <w:rFonts w:cs="Times New Roman"/>
-          <w:szCs w:val="20"/>
-          <w:lang w:val="en-US"/>
-        </w:rPr>
-        <w:t>runnerIDs</w:t>
-      </w:r>
-      <w:proofErr w:type="spellEnd"/>
-      <w:r>
-        <w:rPr>
-          <w:rFonts w:cs="Times New Roman"/>
-          <w:szCs w:val="20"/>
-          <w:lang w:val="en-US"/>
-        </w:rPr>
-        <w:t xml:space="preserve"> are displayed on each “point” on the map associated to each runner. This process, which starts with </w:t>
-      </w:r>
-      <w:r>
-        <w:rPr>
-          <w:rFonts w:cs="Times New Roman"/>
-          <w:szCs w:val="20"/>
-          <w:lang w:val="en-US"/>
-        </w:rPr>
-        <w:t>‘</w:t>
-      </w:r>
-      <w:proofErr w:type="spellStart"/>
-      <w:r>
-        <w:rPr>
-          <w:rFonts w:cs="Times New Roman"/>
-          <w:szCs w:val="20"/>
-          <w:lang w:val="en-US"/>
-        </w:rPr>
-        <w:t>RunWatchingManager</w:t>
-      </w:r>
-      <w:proofErr w:type="spellEnd"/>
-      <w:r>
-        <w:rPr>
-          <w:rFonts w:cs="Times New Roman"/>
-          <w:szCs w:val="20"/>
-          <w:lang w:val="en-US"/>
-        </w:rPr>
-        <w:t>’</w:t>
-      </w:r>
-      <w:r>
-        <w:rPr>
-          <w:rFonts w:cs="Times New Roman"/>
-          <w:szCs w:val="20"/>
-          <w:lang w:val="en-US"/>
-        </w:rPr>
-        <w:t xml:space="preserve"> sending to </w:t>
-      </w:r>
-      <w:r>
-        <w:rPr>
-          <w:rFonts w:cs="Times New Roman"/>
-          <w:szCs w:val="20"/>
-          <w:lang w:val="en-US"/>
-        </w:rPr>
-        <w:t>‘</w:t>
-      </w:r>
-      <w:proofErr w:type="spellStart"/>
-      <w:r>
-        <w:rPr>
-          <w:rFonts w:cs="Times New Roman"/>
-          <w:szCs w:val="20"/>
-          <w:lang w:val="en-US"/>
-        </w:rPr>
-        <w:t>UserMob</w:t>
-      </w:r>
-      <w:r>
-        <w:rPr>
-          <w:rFonts w:cs="Times New Roman"/>
-          <w:szCs w:val="20"/>
-          <w:lang w:val="en-US"/>
-        </w:rPr>
-        <w:t>i</w:t>
-      </w:r>
-      <w:r>
-        <w:rPr>
-          <w:rFonts w:cs="Times New Roman"/>
-          <w:szCs w:val="20"/>
-          <w:lang w:val="en-US"/>
-        </w:rPr>
-        <w:t>leApp</w:t>
-      </w:r>
-      <w:proofErr w:type="spellEnd"/>
-      <w:r>
-        <w:rPr>
-          <w:rFonts w:cs="Times New Roman"/>
-          <w:szCs w:val="20"/>
-          <w:lang w:val="en-US"/>
-        </w:rPr>
-        <w:t>’</w:t>
-      </w:r>
-      <w:r>
-        <w:rPr>
-          <w:rFonts w:cs="Times New Roman"/>
-          <w:szCs w:val="20"/>
-          <w:lang w:val="en-US"/>
-        </w:rPr>
-        <w:t xml:space="preserve"> the list of refreshed locations</w:t>
-      </w:r>
-      <w:r>
-        <w:rPr>
-          <w:rFonts w:cs="Times New Roman"/>
-          <w:szCs w:val="20"/>
-          <w:lang w:val="en-US"/>
-        </w:rPr>
-        <w:t xml:space="preserve"> and IDs</w:t>
-      </w:r>
-      <w:r>
-        <w:rPr>
-          <w:rFonts w:cs="Times New Roman"/>
-          <w:szCs w:val="20"/>
-          <w:lang w:val="en-US"/>
-        </w:rPr>
-        <w:t xml:space="preserve">, is looped until the run is finished. So the user will see those “point” moving as the run </w:t>
+        <w:t xml:space="preserve"> the user will see those “point</w:t>
+      </w:r>
+      <w:r>
+        <w:rPr>
+          <w:rFonts w:cs="Times New Roman"/>
+          <w:szCs w:val="20"/>
+          <w:lang w:val="en-US"/>
+        </w:rPr>
+        <w:t>s</w:t>
+      </w:r>
+      <w:r>
+        <w:rPr>
+          <w:rFonts w:cs="Times New Roman"/>
+          <w:szCs w:val="20"/>
+          <w:lang w:val="en-US"/>
+        </w:rPr>
+        <w:t xml:space="preserve">” moving as the run </w:t>
       </w:r>
       <w:proofErr w:type="spellStart"/>
       <w:r>
@@ -13509,7 +13505,19 @@
         <w:rPr>
           <w:lang w:val="en-US"/>
         </w:rPr>
-        <w:t xml:space="preserve">. An instance of Subscription needs to be sent, but it can’t be an ID, since it’s assigned by the </w:t>
+        <w:t xml:space="preserve">. An instance of Subscription needs to be sent, but it can’t </w:t>
+      </w:r>
+      <w:r>
+        <w:rPr>
+          <w:lang w:val="en-US"/>
+        </w:rPr>
+        <w:t>have</w:t>
+      </w:r>
+      <w:r>
+        <w:rPr>
+          <w:lang w:val="en-US"/>
+        </w:rPr>
+        <w:t xml:space="preserve"> an ID, since it’s assigned by the </w:t>
       </w:r>
       <w:r>
         <w:rPr>
@@ -13663,7 +13671,6 @@
         <w:t xml:space="preserve"> interface returns a </w:t>
       </w:r>
       <w:proofErr w:type="spellStart"/>
-      <w:proofErr w:type="gramStart"/>
       <w:r>
         <w:rPr>
           <w:lang w:val="en-US"/>
@@ -13671,7 +13678,6 @@
         <w:t>boolean</w:t>
       </w:r>
       <w:proofErr w:type="spellEnd"/>
-      <w:proofErr w:type="gramEnd"/>
       <w:r>
         <w:rPr>
           <w:lang w:val="en-US"/>
@@ -13699,7 +13705,6 @@
         <w:t xml:space="preserve">The </w:t>
       </w:r>
       <w:proofErr w:type="spellStart"/>
-      <w:proofErr w:type="gramStart"/>
       <w:r>
         <w:rPr>
           <w:i/>
@@ -13713,15 +13718,7 @@
           <w:i/>
           <w:lang w:val="en-US"/>
         </w:rPr>
-        <w:t>(</w:t>
-      </w:r>
-      <w:proofErr w:type="gramEnd"/>
-      <w:r>
-        <w:rPr>
-          <w:i/>
-          <w:lang w:val="en-US"/>
-        </w:rPr>
-        <w:t xml:space="preserve">request: </w:t>
+        <w:t xml:space="preserve">(request: </w:t>
       </w:r>
       <w:proofErr w:type="spellStart"/>
       <w:r>
@@ -14107,7 +14104,21 @@
         <w:rPr>
           <w:lang w:val="en-US"/>
         </w:rPr>
-        <w:t xml:space="preserve"> method is the one called in this case. The fiscal code is passed, because it’s sufficient for the </w:t>
+        <w:t xml:space="preserve"> method is the one called in this case. The fiscal code is passed, because it’s </w:t>
+      </w:r>
+      <w:proofErr w:type="gramStart"/>
+      <w:r>
+        <w:rPr>
+          <w:lang w:val="en-US"/>
+        </w:rPr>
+        <w:t>sufficient</w:t>
+      </w:r>
+      <w:proofErr w:type="gramEnd"/>
+      <w:r>
+        <w:rPr>
+          <w:lang w:val="en-US"/>
+        </w:rPr>
+        <w:t xml:space="preserve"> for the </w:t>
       </w:r>
       <w:r>
         <w:rPr>
@@ -14134,6 +14145,12 @@
           <w:lang w:val="en-US"/>
         </w:rPr>
         <w:t xml:space="preserve"> to do the right query to the database and to get the new data to be forwarded to third parties (in case there </w:t>
+      </w:r>
+      <w:r>
+        <w:rPr>
+          <w:lang w:val="en-US"/>
+        </w:rPr>
+        <w:t xml:space="preserve">are </w:t>
       </w:r>
       <w:r>
         <w:rPr>
@@ -15232,7 +15249,6 @@
         <w:t xml:space="preserve"> interface: </w:t>
       </w:r>
       <w:proofErr w:type="spellStart"/>
-      <w:proofErr w:type="gramStart"/>
       <w:r>
         <w:rPr>
           <w:i/>
@@ -15246,15 +15262,7 @@
           <w:i/>
           <w:lang w:val="en-US"/>
         </w:rPr>
-        <w:t>(</w:t>
-      </w:r>
-      <w:proofErr w:type="gramEnd"/>
-      <w:r>
-        <w:rPr>
-          <w:i/>
-          <w:lang w:val="en-US"/>
-        </w:rPr>
-        <w:t>subscription: Subscription)</w:t>
+        <w:t>(subscription: Subscription)</w:t>
       </w:r>
       <w:r>
         <w:rPr>
@@ -15297,7 +15305,21 @@
         <w:rPr>
           <w:lang w:val="en-US"/>
         </w:rPr>
-        <w:t xml:space="preserve"> offer. This consideration is important in particular with regard to the methods offered by the interfaces provided by </w:t>
+        <w:t xml:space="preserve"> offer. This consideration is important in particular </w:t>
+      </w:r>
+      <w:proofErr w:type="gramStart"/>
+      <w:r>
+        <w:rPr>
+          <w:lang w:val="en-US"/>
+        </w:rPr>
+        <w:t>with regard to</w:t>
+      </w:r>
+      <w:proofErr w:type="gramEnd"/>
+      <w:r>
+        <w:rPr>
+          <w:lang w:val="en-US"/>
+        </w:rPr>
+        <w:t xml:space="preserve"> the methods offered by the interfaces provided by </w:t>
       </w:r>
       <w:r>
         <w:rPr>
@@ -15305,60 +15327,56 @@
         </w:rPr>
         <w:t>‘</w:t>
       </w:r>
+      <w:r>
+        <w:rPr>
+          <w:lang w:val="en-US"/>
+        </w:rPr>
+        <w:t>Router</w:t>
+      </w:r>
+      <w:r>
+        <w:rPr>
+          <w:lang w:val="en-US"/>
+        </w:rPr>
+        <w:t>’</w:t>
+      </w:r>
+      <w:r>
+        <w:rPr>
+          <w:lang w:val="en-US"/>
+        </w:rPr>
+        <w:t xml:space="preserve"> and by </w:t>
+      </w:r>
+      <w:r>
+        <w:rPr>
+          <w:lang w:val="en-US"/>
+        </w:rPr>
+        <w:t>‘</w:t>
+      </w:r>
       <w:proofErr w:type="spellStart"/>
       <w:r>
         <w:rPr>
           <w:lang w:val="en-US"/>
         </w:rPr>
-        <w:t>Route</w:t>
-      </w:r>
-      <w:r>
-        <w:rPr>
-          <w:lang w:val="en-US"/>
-        </w:rPr>
-        <w:t>’</w:t>
-      </w:r>
-      <w:r>
-        <w:rPr>
-          <w:lang w:val="en-US"/>
-        </w:rPr>
-        <w:t>r</w:t>
+        <w:t>ManageResponse</w:t>
       </w:r>
       <w:proofErr w:type="spellEnd"/>
       <w:r>
         <w:rPr>
           <w:lang w:val="en-US"/>
         </w:rPr>
-        <w:t xml:space="preserve"> and by </w:t>
-      </w:r>
-      <w:r>
-        <w:rPr>
-          <w:lang w:val="en-US"/>
-        </w:rPr>
-        <w:t>‘</w:t>
-      </w:r>
-      <w:proofErr w:type="spellStart"/>
-      <w:r>
-        <w:rPr>
-          <w:lang w:val="en-US"/>
-        </w:rPr>
-        <w:t>ManageResponse</w:t>
-      </w:r>
-      <w:proofErr w:type="spellEnd"/>
-      <w:r>
-        <w:rPr>
-          <w:lang w:val="en-US"/>
-        </w:rPr>
         <w:t xml:space="preserve">’, </w:t>
       </w:r>
-      <w:proofErr w:type="spellStart"/>
-      <w:r>
-        <w:rPr>
-          <w:lang w:val="en-US"/>
-        </w:rPr>
-        <w:t>endeed</w:t>
-      </w:r>
-      <w:proofErr w:type="spellEnd"/>
+      <w:r>
+        <w:rPr>
+          <w:lang w:val="en-US"/>
+        </w:rPr>
+        <w:t>i</w:t>
+      </w:r>
+      <w:r>
+        <w:rPr>
+          <w:lang w:val="en-US"/>
+        </w:rPr>
+        <w:t>ndeed</w:t>
+      </w:r>
       <w:r>
         <w:rPr>
           <w:lang w:val="en-US"/>
@@ -17122,8 +17140,6 @@
         <w:pStyle w:val="ForIndex1"/>
       </w:pPr>
       <w:bookmarkStart w:id="23" w:name="_Toc532164184"/>
-      <w:bookmarkStart w:id="24" w:name="_GoBack"/>
-      <w:bookmarkEnd w:id="24"/>
       <w:r>
         <w:t>User interface design</w:t>
       </w:r>
@@ -17238,12 +17254,12 @@
       <w:pPr>
         <w:pStyle w:val="ForIndex1"/>
       </w:pPr>
-      <w:bookmarkStart w:id="25" w:name="_Toc532164185"/>
+      <w:bookmarkStart w:id="24" w:name="_Toc532164185"/>
       <w:r>
         <w:lastRenderedPageBreak/>
         <w:t>Requirements Traceability</w:t>
       </w:r>
-      <w:bookmarkEnd w:id="25"/>
+      <w:bookmarkEnd w:id="24"/>
     </w:p>
     <w:p>
       <w:pPr>
@@ -17469,7 +17485,7 @@
           <w:szCs w:val="22"/>
           <w:lang w:val="en-US" w:eastAsia="it-IT"/>
         </w:rPr>
-        <w:t xml:space="preserve">: The system has to allow the third party that wants to retrieve some data to choose between an individual request </w:t>
+        <w:t xml:space="preserve">: The system </w:t>
       </w:r>
       <w:proofErr w:type="gramStart"/>
       <w:r>
@@ -17479,7 +17495,7 @@
           <w:szCs w:val="22"/>
           <w:lang w:val="en-US" w:eastAsia="it-IT"/>
         </w:rPr>
-        <w:t>or</w:t>
+        <w:t>has to</w:t>
       </w:r>
       <w:proofErr w:type="gramEnd"/>
       <w:r>
@@ -17489,7 +17505,7 @@
           <w:szCs w:val="22"/>
           <w:lang w:val="en-US" w:eastAsia="it-IT"/>
         </w:rPr>
-        <w:t xml:space="preserve"> an aggregate one.</w:t>
+        <w:t xml:space="preserve"> allow the third party that wants to retrieve some data to choose between an individual request or an aggregate one.</w:t>
       </w:r>
     </w:p>
     <w:p>
@@ -19859,12 +19875,12 @@
       <w:pPr>
         <w:pStyle w:val="ForIndex1"/>
       </w:pPr>
-      <w:bookmarkStart w:id="26" w:name="_Toc532164186"/>
+      <w:bookmarkStart w:id="25" w:name="_Toc532164186"/>
       <w:r>
         <w:lastRenderedPageBreak/>
         <w:t>Implementation, integration and test plan</w:t>
       </w:r>
-      <w:bookmarkEnd w:id="26"/>
+      <w:bookmarkEnd w:id="25"/>
     </w:p>
     <w:p>
       <w:pPr>
@@ -20261,17 +20277,8 @@
                 <w:rStyle w:val="Enfasidelicata"/>
                 <w:i w:val="0"/>
               </w:rPr>
-              <w:t xml:space="preserve"> of </w:t>
-            </w:r>
-            <w:proofErr w:type="spellStart"/>
-            <w:r>
-              <w:rPr>
-                <w:rStyle w:val="Enfasidelicata"/>
-                <w:i w:val="0"/>
-              </w:rPr>
-              <w:t>implementation</w:t>
-            </w:r>
-            <w:proofErr w:type="spellEnd"/>
+              <w:t xml:space="preserve"> of implementation</w:t>
+            </w:r>
           </w:p>
         </w:tc>
       </w:tr>
@@ -22662,11 +22669,11 @@
       <w:pPr>
         <w:pStyle w:val="ForIndex2"/>
       </w:pPr>
-      <w:bookmarkStart w:id="27" w:name="_Toc532164187"/>
+      <w:bookmarkStart w:id="26" w:name="_Toc532164187"/>
       <w:r>
         <w:t>5.1 Component integration</w:t>
       </w:r>
-      <w:bookmarkEnd w:id="27"/>
+      <w:bookmarkEnd w:id="26"/>
     </w:p>
     <w:p>
       <w:pPr>
@@ -22805,13 +22812,8 @@
         <w:t>Notification Manager</w:t>
       </w:r>
       <w:r>
-        <w:t xml:space="preserve"> </w:t>
-      </w:r>
-      <w:proofErr w:type="spellStart"/>
-      <w:r>
-        <w:t>integration</w:t>
-      </w:r>
-      <w:proofErr w:type="spellEnd"/>
+        <w:t xml:space="preserve"> integration</w:t>
+      </w:r>
     </w:p>
     <w:p>
       <w:pPr>
@@ -22886,13 +22888,8 @@
         <w:t xml:space="preserve"> Manager</w:t>
       </w:r>
       <w:r>
-        <w:t xml:space="preserve"> </w:t>
-      </w:r>
-      <w:proofErr w:type="spellStart"/>
-      <w:r>
-        <w:t>integration</w:t>
-      </w:r>
-      <w:proofErr w:type="spellEnd"/>
+        <w:t xml:space="preserve"> integration</w:t>
+      </w:r>
     </w:p>
     <w:p>
       <w:pPr>
@@ -22988,16 +22985,8 @@
         <w:rPr>
           <w:lang w:val="en-US"/>
         </w:rPr>
-        <w:t xml:space="preserve"> </w:t>
-      </w:r>
-      <w:proofErr w:type="gramStart"/>
-      <w:r>
-        <w:rPr>
-          <w:lang w:val="en-US"/>
-        </w:rPr>
-        <w:t>integration</w:t>
-      </w:r>
-      <w:proofErr w:type="gramEnd"/>
+        <w:t xml:space="preserve"> integration</w:t>
+      </w:r>
     </w:p>
     <w:p>
       <w:pPr>
@@ -23297,13 +23286,8 @@
       </w:r>
       <w:proofErr w:type="spellEnd"/>
       <w:r>
-        <w:t xml:space="preserve"> </w:t>
-      </w:r>
-      <w:proofErr w:type="spellStart"/>
-      <w:r>
-        <w:t>integration</w:t>
-      </w:r>
-      <w:proofErr w:type="spellEnd"/>
+        <w:t xml:space="preserve"> integration</w:t>
+      </w:r>
     </w:p>
     <w:p>
       <w:pPr>
@@ -23641,13 +23625,8 @@
         <w:t>DBMS</w:t>
       </w:r>
       <w:r>
-        <w:t xml:space="preserve"> </w:t>
-      </w:r>
-      <w:proofErr w:type="spellStart"/>
-      <w:r>
-        <w:t>integration</w:t>
-      </w:r>
-      <w:proofErr w:type="spellEnd"/>
+        <w:t xml:space="preserve"> integration</w:t>
+      </w:r>
     </w:p>
     <w:p>
       <w:pPr>
@@ -23676,14 +23655,14 @@
       <w:pPr>
         <w:pStyle w:val="ForIndex1"/>
       </w:pPr>
-      <w:bookmarkStart w:id="28" w:name="_Toc532161134"/>
-      <w:bookmarkStart w:id="29" w:name="_Toc532164188"/>
+      <w:bookmarkStart w:id="27" w:name="_Toc532161134"/>
+      <w:bookmarkStart w:id="28" w:name="_Toc532164188"/>
       <w:r>
         <w:lastRenderedPageBreak/>
         <w:t>Effort spent</w:t>
       </w:r>
+      <w:bookmarkEnd w:id="27"/>
       <w:bookmarkEnd w:id="28"/>
-      <w:bookmarkEnd w:id="29"/>
     </w:p>
     <w:p>
       <w:pPr>
@@ -23705,21 +23684,8 @@
           <w:szCs w:val="26"/>
           <w:lang w:val="en-US"/>
         </w:rPr>
-        <w:t xml:space="preserve">Emilio </w:t>
-      </w:r>
-      <w:proofErr w:type="spellStart"/>
-      <w:r>
-        <w:rPr>
-          <w:rFonts w:cs="Times New Roman"/>
-          <w:b/>
-          <w:color w:val="000000" w:themeColor="text1"/>
-          <w:sz w:val="26"/>
-          <w:szCs w:val="26"/>
-          <w:lang w:val="en-US"/>
-        </w:rPr>
-        <w:t>Imperiali</w:t>
-      </w:r>
-      <w:proofErr w:type="spellEnd"/>
+        <w:t>Emilio Imperiali</w:t>
+      </w:r>
     </w:p>
     <w:tbl>
       <w:tblPr>
@@ -23744,21 +23710,12 @@
                 <w:sz w:val="28"/>
               </w:rPr>
             </w:pPr>
-            <w:proofErr w:type="spellStart"/>
             <w:r>
               <w:rPr>
                 <w:b/>
                 <w:sz w:val="28"/>
               </w:rPr>
-              <w:t>Description</w:t>
-            </w:r>
-            <w:proofErr w:type="spellEnd"/>
-            <w:r>
-              <w:rPr>
-                <w:b/>
-                <w:sz w:val="28"/>
-              </w:rPr>
-              <w:t xml:space="preserve"> of the task</w:t>
+              <w:t>Description of the task</w:t>
             </w:r>
           </w:p>
         </w:tc>
@@ -23809,7 +23766,7 @@
               <w:spacing w:line="240" w:lineRule="auto"/>
             </w:pPr>
             <w:r>
-              <w:t>/</w:t>
+              <w:t>0.5</w:t>
             </w:r>
           </w:p>
         </w:tc>
@@ -23856,49 +23813,10 @@
             <w:pPr>
               <w:spacing w:line="240" w:lineRule="auto"/>
             </w:pPr>
-            <w:r>
-              <w:t xml:space="preserve">User </w:t>
-            </w:r>
-            <w:proofErr w:type="spellStart"/>
-            <w:r>
-              <w:t>interface</w:t>
-            </w:r>
-            <w:proofErr w:type="spellEnd"/>
-            <w:r>
-              <w:t xml:space="preserve"> design</w:t>
-            </w:r>
-          </w:p>
-        </w:tc>
-        <w:tc>
-          <w:tcPr>
-            <w:tcW w:w="4811" w:type="dxa"/>
-          </w:tcPr>
-          <w:p>
-            <w:pPr>
-              <w:spacing w:line="240" w:lineRule="auto"/>
-            </w:pPr>
-            <w:r>
-              <w:t>/</w:t>
-            </w:r>
-          </w:p>
-        </w:tc>
-      </w:tr>
-      <w:tr>
-        <w:tc>
-          <w:tcPr>
-            <w:tcW w:w="4811" w:type="dxa"/>
-          </w:tcPr>
-          <w:p>
-            <w:pPr>
-              <w:spacing w:line="240" w:lineRule="auto"/>
-            </w:pPr>
-            <w:proofErr w:type="spellStart"/>
-            <w:r>
-              <w:t>Requirements</w:t>
-            </w:r>
-            <w:proofErr w:type="spellEnd"/>
-            <w:r>
-              <w:t xml:space="preserve"> </w:t>
+            <w:bookmarkStart w:id="29" w:name="_GoBack"/>
+            <w:bookmarkEnd w:id="29"/>
+            <w:r>
+              <w:t xml:space="preserve">Requirements </w:t>
             </w:r>
             <w:proofErr w:type="spellStart"/>
             <w:r>
@@ -23916,7 +23834,7 @@
               <w:spacing w:line="240" w:lineRule="auto"/>
             </w:pPr>
             <w:r>
-              <w:t>/</w:t>
+              <w:t>1</w:t>
             </w:r>
           </w:p>
         </w:tc>
@@ -24026,21 +23944,12 @@
                 <w:sz w:val="28"/>
               </w:rPr>
             </w:pPr>
-            <w:proofErr w:type="spellStart"/>
             <w:r>
               <w:rPr>
                 <w:b/>
                 <w:sz w:val="28"/>
               </w:rPr>
-              <w:t>Description</w:t>
-            </w:r>
-            <w:proofErr w:type="spellEnd"/>
-            <w:r>
-              <w:rPr>
-                <w:b/>
-                <w:sz w:val="28"/>
-              </w:rPr>
-              <w:t xml:space="preserve"> of the task</w:t>
+              <w:t>Description of the task</w:t>
             </w:r>
           </w:p>
         </w:tc>
@@ -24124,7 +24033,7 @@
               <w:spacing w:line="240" w:lineRule="auto"/>
             </w:pPr>
             <w:r>
-              <w:t>32</w:t>
+              <w:t>43</w:t>
             </w:r>
           </w:p>
         </w:tc>
@@ -24139,48 +24048,7 @@
               <w:spacing w:line="240" w:lineRule="auto"/>
             </w:pPr>
             <w:r>
-              <w:t xml:space="preserve">User </w:t>
-            </w:r>
-            <w:proofErr w:type="spellStart"/>
-            <w:r>
-              <w:t>interface</w:t>
-            </w:r>
-            <w:proofErr w:type="spellEnd"/>
-            <w:r>
-              <w:t xml:space="preserve"> design</w:t>
-            </w:r>
-          </w:p>
-        </w:tc>
-        <w:tc>
-          <w:tcPr>
-            <w:tcW w:w="4811" w:type="dxa"/>
-          </w:tcPr>
-          <w:p>
-            <w:pPr>
-              <w:spacing w:line="240" w:lineRule="auto"/>
-            </w:pPr>
-            <w:r>
-              <w:t>/</w:t>
-            </w:r>
-          </w:p>
-        </w:tc>
-      </w:tr>
-      <w:tr>
-        <w:tc>
-          <w:tcPr>
-            <w:tcW w:w="4811" w:type="dxa"/>
-          </w:tcPr>
-          <w:p>
-            <w:pPr>
-              <w:spacing w:line="240" w:lineRule="auto"/>
-            </w:pPr>
-            <w:proofErr w:type="spellStart"/>
-            <w:r>
-              <w:t>Requirements</w:t>
-            </w:r>
-            <w:proofErr w:type="spellEnd"/>
-            <w:r>
-              <w:t xml:space="preserve"> </w:t>
+              <w:t xml:space="preserve">Requirements </w:t>
             </w:r>
             <w:proofErr w:type="spellStart"/>
             <w:r>
@@ -24295,21 +24163,12 @@
                 <w:sz w:val="28"/>
               </w:rPr>
             </w:pPr>
-            <w:proofErr w:type="spellStart"/>
             <w:r>
               <w:rPr>
                 <w:b/>
                 <w:sz w:val="28"/>
               </w:rPr>
-              <w:t>Description</w:t>
-            </w:r>
-            <w:proofErr w:type="spellEnd"/>
-            <w:r>
-              <w:rPr>
-                <w:b/>
-                <w:sz w:val="28"/>
-              </w:rPr>
-              <w:t xml:space="preserve"> of the task</w:t>
+              <w:t>Description of the task</w:t>
             </w:r>
           </w:p>
         </w:tc>
@@ -24408,54 +24267,7 @@
               <w:spacing w:line="240" w:lineRule="auto"/>
             </w:pPr>
             <w:r>
-              <w:t xml:space="preserve">User </w:t>
-            </w:r>
-            <w:proofErr w:type="spellStart"/>
-            <w:r>
-              <w:t>interface</w:t>
-            </w:r>
-            <w:proofErr w:type="spellEnd"/>
-            <w:r>
-              <w:t xml:space="preserve"> design</w:t>
-            </w:r>
-          </w:p>
-        </w:tc>
-        <w:tc>
-          <w:tcPr>
-            <w:tcW w:w="4811" w:type="dxa"/>
-          </w:tcPr>
-          <w:p>
-            <w:pPr>
-              <w:spacing w:line="240" w:lineRule="auto"/>
-              <w:rPr>
-                <w:lang w:val="en-US"/>
-              </w:rPr>
-            </w:pPr>
-            <w:r>
-              <w:rPr>
-                <w:lang w:val="en-US"/>
-              </w:rPr>
-              <w:t>2 (UX diagrams removed from this version)</w:t>
-            </w:r>
-          </w:p>
-        </w:tc>
-      </w:tr>
-      <w:tr>
-        <w:tc>
-          <w:tcPr>
-            <w:tcW w:w="4811" w:type="dxa"/>
-          </w:tcPr>
-          <w:p>
-            <w:pPr>
-              <w:spacing w:line="240" w:lineRule="auto"/>
-            </w:pPr>
-            <w:proofErr w:type="spellStart"/>
-            <w:r>
-              <w:t>Requirements</w:t>
-            </w:r>
-            <w:proofErr w:type="spellEnd"/>
-            <w:r>
-              <w:t xml:space="preserve"> </w:t>
+              <w:t xml:space="preserve">Requirements </w:t>
             </w:r>
             <w:proofErr w:type="spellStart"/>
             <w:r>
@@ -24545,7 +24357,7 @@
 </file>
 
 <file path=word/endnotes.xml><?xml version="1.0" encoding="utf-8"?>
-<w:endnotes xmlns:wpc="http://schemas.microsoft.com/office/word/2010/wordprocessingCanvas" xmlns:mc="http://schemas.openxmlformats.org/markup-compatibility/2006" xmlns:o="urn:schemas-microsoft-com:office:office" xmlns:r="http://schemas.openxmlformats.org/officeDocument/2006/relationships" xmlns:m="http://schemas.openxmlformats.org/officeDocument/2006/math" xmlns:v="urn:schemas-microsoft-com:vml" xmlns:wp14="http://schemas.microsoft.com/office/word/2010/wordprocessingDrawing" xmlns:wp="http://schemas.openxmlformats.org/drawingml/2006/wordprocessingDrawing" xmlns:w10="urn:schemas-microsoft-com:office:word" xmlns:w="http://schemas.openxmlformats.org/wordprocessingml/2006/main" xmlns:w14="http://schemas.microsoft.com/office/word/2010/wordml" xmlns:w15="http://schemas.microsoft.com/office/word/2012/wordml" xmlns:wpg="http://schemas.microsoft.com/office/word/2010/wordprocessingGroup" xmlns:wpi="http://schemas.microsoft.com/office/word/2010/wordprocessingInk" xmlns:wne="http://schemas.microsoft.com/office/word/2006/wordml" xmlns:wps="http://schemas.microsoft.com/office/word/2010/wordprocessingShape" mc:Ignorable="w14 w15 wp14">
+<w:endnotes xmlns:wpc="http://schemas.microsoft.com/office/word/2010/wordprocessingCanvas" xmlns:cx="http://schemas.microsoft.com/office/drawing/2014/chartex" xmlns:cx1="http://schemas.microsoft.com/office/drawing/2015/9/8/chartex" xmlns:cx2="http://schemas.microsoft.com/office/drawing/2015/10/21/chartex" xmlns:cx3="http://schemas.microsoft.com/office/drawing/2016/5/9/chartex" xmlns:cx4="http://schemas.microsoft.com/office/drawing/2016/5/10/chartex" xmlns:cx5="http://schemas.microsoft.com/office/drawing/2016/5/11/chartex" xmlns:cx6="http://schemas.microsoft.com/office/drawing/2016/5/12/chartex" xmlns:cx7="http://schemas.microsoft.com/office/drawing/2016/5/13/chartex" xmlns:cx8="http://schemas.microsoft.com/office/drawing/2016/5/14/chartex" xmlns:mc="http://schemas.openxmlformats.org/markup-compatibility/2006" xmlns:aink="http://schemas.microsoft.com/office/drawing/2016/ink" xmlns:am3d="http://schemas.microsoft.com/office/drawing/2017/model3d" xmlns:o="urn:schemas-microsoft-com:office:office" xmlns:r="http://schemas.openxmlformats.org/officeDocument/2006/relationships" xmlns:m="http://schemas.openxmlformats.org/officeDocument/2006/math" xmlns:v="urn:schemas-microsoft-com:vml" xmlns:wp14="http://schemas.microsoft.com/office/word/2010/wordprocessingDrawing" xmlns:wp="http://schemas.openxmlformats.org/drawingml/2006/wordprocessingDrawing" xmlns:w10="urn:schemas-microsoft-com:office:word" xmlns:w="http://schemas.openxmlformats.org/wordprocessingml/2006/main" xmlns:w14="http://schemas.microsoft.com/office/word/2010/wordml" xmlns:w15="http://schemas.microsoft.com/office/word/2012/wordml" xmlns:w16cid="http://schemas.microsoft.com/office/word/2016/wordml/cid" xmlns:w16se="http://schemas.microsoft.com/office/word/2015/wordml/symex" xmlns:wpg="http://schemas.microsoft.com/office/word/2010/wordprocessingGroup" xmlns:wpi="http://schemas.microsoft.com/office/word/2010/wordprocessingInk" xmlns:wne="http://schemas.microsoft.com/office/word/2006/wordml" xmlns:wps="http://schemas.microsoft.com/office/word/2010/wordprocessingShape" mc:Ignorable="w14 w15 w16se w16cid wp14">
   <w:endnote w:type="separator" w:id="-1">
     <w:p>
       <w:pPr>
@@ -24570,7 +24382,7 @@
 </file>
 
 <file path=word/footer1.xml><?xml version="1.0" encoding="utf-8"?>
-<w:ftr xmlns:wpc="http://schemas.microsoft.com/office/word/2010/wordprocessingCanvas" xmlns:mc="http://schemas.openxmlformats.org/markup-compatibility/2006" xmlns:o="urn:schemas-microsoft-com:office:office" xmlns:r="http://schemas.openxmlformats.org/officeDocument/2006/relationships" xmlns:m="http://schemas.openxmlformats.org/officeDocument/2006/math" xmlns:v="urn:schemas-microsoft-com:vml" xmlns:wp14="http://schemas.microsoft.com/office/word/2010/wordprocessingDrawing" xmlns:wp="http://schemas.openxmlformats.org/drawingml/2006/wordprocessingDrawing" xmlns:w10="urn:schemas-microsoft-com:office:word" xmlns:w="http://schemas.openxmlformats.org/wordprocessingml/2006/main" xmlns:w14="http://schemas.microsoft.com/office/word/2010/wordml" xmlns:w15="http://schemas.microsoft.com/office/word/2012/wordml" xmlns:wpg="http://schemas.microsoft.com/office/word/2010/wordprocessingGroup" xmlns:wpi="http://schemas.microsoft.com/office/word/2010/wordprocessingInk" xmlns:wne="http://schemas.microsoft.com/office/word/2006/wordml" xmlns:wps="http://schemas.microsoft.com/office/word/2010/wordprocessingShape" mc:Ignorable="w14 w15 wp14">
+<w:ftr xmlns:wpc="http://schemas.microsoft.com/office/word/2010/wordprocessingCanvas" xmlns:cx="http://schemas.microsoft.com/office/drawing/2014/chartex" xmlns:cx1="http://schemas.microsoft.com/office/drawing/2015/9/8/chartex" xmlns:cx2="http://schemas.microsoft.com/office/drawing/2015/10/21/chartex" xmlns:cx3="http://schemas.microsoft.com/office/drawing/2016/5/9/chartex" xmlns:cx4="http://schemas.microsoft.com/office/drawing/2016/5/10/chartex" xmlns:cx5="http://schemas.microsoft.com/office/drawing/2016/5/11/chartex" xmlns:cx6="http://schemas.microsoft.com/office/drawing/2016/5/12/chartex" xmlns:cx7="http://schemas.microsoft.com/office/drawing/2016/5/13/chartex" xmlns:cx8="http://schemas.microsoft.com/office/drawing/2016/5/14/chartex" xmlns:mc="http://schemas.openxmlformats.org/markup-compatibility/2006" xmlns:aink="http://schemas.microsoft.com/office/drawing/2016/ink" xmlns:am3d="http://schemas.microsoft.com/office/drawing/2017/model3d" xmlns:o="urn:schemas-microsoft-com:office:office" xmlns:r="http://schemas.openxmlformats.org/officeDocument/2006/relationships" xmlns:m="http://schemas.openxmlformats.org/officeDocument/2006/math" xmlns:v="urn:schemas-microsoft-com:vml" xmlns:wp14="http://schemas.microsoft.com/office/word/2010/wordprocessingDrawing" xmlns:wp="http://schemas.openxmlformats.org/drawingml/2006/wordprocessingDrawing" xmlns:w10="urn:schemas-microsoft-com:office:word" xmlns:w="http://schemas.openxmlformats.org/wordprocessingml/2006/main" xmlns:w14="http://schemas.microsoft.com/office/word/2010/wordml" xmlns:w15="http://schemas.microsoft.com/office/word/2012/wordml" xmlns:w16cid="http://schemas.microsoft.com/office/word/2016/wordml/cid" xmlns:w16se="http://schemas.microsoft.com/office/word/2015/wordml/symex" xmlns:wpg="http://schemas.microsoft.com/office/word/2010/wordprocessingGroup" xmlns:wpi="http://schemas.microsoft.com/office/word/2010/wordprocessingInk" xmlns:wne="http://schemas.microsoft.com/office/word/2006/wordml" xmlns:wps="http://schemas.microsoft.com/office/word/2010/wordprocessingShape" mc:Ignorable="w14 w15 w16se w16cid wp14">
   <w:sdt>
     <w:sdtPr>
       <w:rPr>
@@ -24627,7 +24439,7 @@
 </file>
 
 <file path=word/footer2.xml><?xml version="1.0" encoding="utf-8"?>
-<w:ftr xmlns:wpc="http://schemas.microsoft.com/office/word/2010/wordprocessingCanvas" xmlns:mc="http://schemas.openxmlformats.org/markup-compatibility/2006" xmlns:o="urn:schemas-microsoft-com:office:office" xmlns:r="http://schemas.openxmlformats.org/officeDocument/2006/relationships" xmlns:m="http://schemas.openxmlformats.org/officeDocument/2006/math" xmlns:v="urn:schemas-microsoft-com:vml" xmlns:wp14="http://schemas.microsoft.com/office/word/2010/wordprocessingDrawing" xmlns:wp="http://schemas.openxmlformats.org/drawingml/2006/wordprocessingDrawing" xmlns:w10="urn:schemas-microsoft-com:office:word" xmlns:w="http://schemas.openxmlformats.org/wordprocessingml/2006/main" xmlns:w14="http://schemas.microsoft.com/office/word/2010/wordml" xmlns:w15="http://schemas.microsoft.com/office/word/2012/wordml" xmlns:wpg="http://schemas.microsoft.com/office/word/2010/wordprocessingGroup" xmlns:wpi="http://schemas.microsoft.com/office/word/2010/wordprocessingInk" xmlns:wne="http://schemas.microsoft.com/office/word/2006/wordml" xmlns:wps="http://schemas.microsoft.com/office/word/2010/wordprocessingShape" mc:Ignorable="w14 w15 wp14">
+<w:ftr xmlns:wpc="http://schemas.microsoft.com/office/word/2010/wordprocessingCanvas" xmlns:cx="http://schemas.microsoft.com/office/drawing/2014/chartex" xmlns:cx1="http://schemas.microsoft.com/office/drawing/2015/9/8/chartex" xmlns:cx2="http://schemas.microsoft.com/office/drawing/2015/10/21/chartex" xmlns:cx3="http://schemas.microsoft.com/office/drawing/2016/5/9/chartex" xmlns:cx4="http://schemas.microsoft.com/office/drawing/2016/5/10/chartex" xmlns:cx5="http://schemas.microsoft.com/office/drawing/2016/5/11/chartex" xmlns:cx6="http://schemas.microsoft.com/office/drawing/2016/5/12/chartex" xmlns:cx7="http://schemas.microsoft.com/office/drawing/2016/5/13/chartex" xmlns:cx8="http://schemas.microsoft.com/office/drawing/2016/5/14/chartex" xmlns:mc="http://schemas.openxmlformats.org/markup-compatibility/2006" xmlns:aink="http://schemas.microsoft.com/office/drawing/2016/ink" xmlns:am3d="http://schemas.microsoft.com/office/drawing/2017/model3d" xmlns:o="urn:schemas-microsoft-com:office:office" xmlns:r="http://schemas.openxmlformats.org/officeDocument/2006/relationships" xmlns:m="http://schemas.openxmlformats.org/officeDocument/2006/math" xmlns:v="urn:schemas-microsoft-com:vml" xmlns:wp14="http://schemas.microsoft.com/office/word/2010/wordprocessingDrawing" xmlns:wp="http://schemas.openxmlformats.org/drawingml/2006/wordprocessingDrawing" xmlns:w10="urn:schemas-microsoft-com:office:word" xmlns:w="http://schemas.openxmlformats.org/wordprocessingml/2006/main" xmlns:w14="http://schemas.microsoft.com/office/word/2010/wordml" xmlns:w15="http://schemas.microsoft.com/office/word/2012/wordml" xmlns:w16cid="http://schemas.microsoft.com/office/word/2016/wordml/cid" xmlns:w16se="http://schemas.microsoft.com/office/word/2015/wordml/symex" xmlns:wpg="http://schemas.microsoft.com/office/word/2010/wordprocessingGroup" xmlns:wpi="http://schemas.microsoft.com/office/word/2010/wordprocessingInk" xmlns:wne="http://schemas.microsoft.com/office/word/2006/wordml" xmlns:wps="http://schemas.microsoft.com/office/word/2010/wordprocessingShape" mc:Ignorable="w14 w15 w16se w16cid wp14">
   <w:sdt>
     <w:sdtPr>
       <w:rPr>
@@ -24697,7 +24509,7 @@
 </file>
 
 <file path=word/footnotes.xml><?xml version="1.0" encoding="utf-8"?>
-<w:footnotes xmlns:wpc="http://schemas.microsoft.com/office/word/2010/wordprocessingCanvas" xmlns:mc="http://schemas.openxmlformats.org/markup-compatibility/2006" xmlns:o="urn:schemas-microsoft-com:office:office" xmlns:r="http://schemas.openxmlformats.org/officeDocument/2006/relationships" xmlns:m="http://schemas.openxmlformats.org/officeDocument/2006/math" xmlns:v="urn:schemas-microsoft-com:vml" xmlns:wp14="http://schemas.microsoft.com/office/word/2010/wordprocessingDrawing" xmlns:wp="http://schemas.openxmlformats.org/drawingml/2006/wordprocessingDrawing" xmlns:w10="urn:schemas-microsoft-com:office:word" xmlns:w="http://schemas.openxmlformats.org/wordprocessingml/2006/main" xmlns:w14="http://schemas.microsoft.com/office/word/2010/wordml" xmlns:w15="http://schemas.microsoft.com/office/word/2012/wordml" xmlns:wpg="http://schemas.microsoft.com/office/word/2010/wordprocessingGroup" xmlns:wpi="http://schemas.microsoft.com/office/word/2010/wordprocessingInk" xmlns:wne="http://schemas.microsoft.com/office/word/2006/wordml" xmlns:wps="http://schemas.microsoft.com/office/word/2010/wordprocessingShape" mc:Ignorable="w14 w15 wp14">
+<w:footnotes xmlns:wpc="http://schemas.microsoft.com/office/word/2010/wordprocessingCanvas" xmlns:cx="http://schemas.microsoft.com/office/drawing/2014/chartex" xmlns:cx1="http://schemas.microsoft.com/office/drawing/2015/9/8/chartex" xmlns:cx2="http://schemas.microsoft.com/office/drawing/2015/10/21/chartex" xmlns:cx3="http://schemas.microsoft.com/office/drawing/2016/5/9/chartex" xmlns:cx4="http://schemas.microsoft.com/office/drawing/2016/5/10/chartex" xmlns:cx5="http://schemas.microsoft.com/office/drawing/2016/5/11/chartex" xmlns:cx6="http://schemas.microsoft.com/office/drawing/2016/5/12/chartex" xmlns:cx7="http://schemas.microsoft.com/office/drawing/2016/5/13/chartex" xmlns:cx8="http://schemas.microsoft.com/office/drawing/2016/5/14/chartex" xmlns:mc="http://schemas.openxmlformats.org/markup-compatibility/2006" xmlns:aink="http://schemas.microsoft.com/office/drawing/2016/ink" xmlns:am3d="http://schemas.microsoft.com/office/drawing/2017/model3d" xmlns:o="urn:schemas-microsoft-com:office:office" xmlns:r="http://schemas.openxmlformats.org/officeDocument/2006/relationships" xmlns:m="http://schemas.openxmlformats.org/officeDocument/2006/math" xmlns:v="urn:schemas-microsoft-com:vml" xmlns:wp14="http://schemas.microsoft.com/office/word/2010/wordprocessingDrawing" xmlns:wp="http://schemas.openxmlformats.org/drawingml/2006/wordprocessingDrawing" xmlns:w10="urn:schemas-microsoft-com:office:word" xmlns:w="http://schemas.openxmlformats.org/wordprocessingml/2006/main" xmlns:w14="http://schemas.microsoft.com/office/word/2010/wordml" xmlns:w15="http://schemas.microsoft.com/office/word/2012/wordml" xmlns:w16cid="http://schemas.microsoft.com/office/word/2016/wordml/cid" xmlns:w16se="http://schemas.microsoft.com/office/word/2015/wordml/symex" xmlns:wpg="http://schemas.microsoft.com/office/word/2010/wordprocessingGroup" xmlns:wpi="http://schemas.microsoft.com/office/word/2010/wordprocessingInk" xmlns:wne="http://schemas.microsoft.com/office/word/2006/wordml" xmlns:wps="http://schemas.microsoft.com/office/word/2010/wordprocessingShape" mc:Ignorable="w14 w15 w16se w16cid wp14">
   <w:footnote w:type="separator" w:id="-1">
     <w:p>
       <w:pPr>
@@ -24722,7 +24534,7 @@
 </file>
 
 <file path=word/numbering.xml><?xml version="1.0" encoding="utf-8"?>
-<w:numbering xmlns:wpc="http://schemas.microsoft.com/office/word/2010/wordprocessingCanvas" xmlns:mc="http://schemas.openxmlformats.org/markup-compatibility/2006" xmlns:o="urn:schemas-microsoft-com:office:office" xmlns:r="http://schemas.openxmlformats.org/officeDocument/2006/relationships" xmlns:m="http://schemas.openxmlformats.org/officeDocument/2006/math" xmlns:v="urn:schemas-microsoft-com:vml" xmlns:wp14="http://schemas.microsoft.com/office/word/2010/wordprocessingDrawing" xmlns:wp="http://schemas.openxmlformats.org/drawingml/2006/wordprocessingDrawing" xmlns:w10="urn:schemas-microsoft-com:office:word" xmlns:w="http://schemas.openxmlformats.org/wordprocessingml/2006/main" xmlns:w14="http://schemas.microsoft.com/office/word/2010/wordml" xmlns:w15="http://schemas.microsoft.com/office/word/2012/wordml" xmlns:wpg="http://schemas.microsoft.com/office/word/2010/wordprocessingGroup" xmlns:wpi="http://schemas.microsoft.com/office/word/2010/wordprocessingInk" xmlns:wne="http://schemas.microsoft.com/office/word/2006/wordml" xmlns:wps="http://schemas.microsoft.com/office/word/2010/wordprocessingShape" mc:Ignorable="w14 w15 wp14">
+<w:numbering xmlns:wpc="http://schemas.microsoft.com/office/word/2010/wordprocessingCanvas" xmlns:cx="http://schemas.microsoft.com/office/drawing/2014/chartex" xmlns:cx1="http://schemas.microsoft.com/office/drawing/2015/9/8/chartex" xmlns:cx2="http://schemas.microsoft.com/office/drawing/2015/10/21/chartex" xmlns:cx3="http://schemas.microsoft.com/office/drawing/2016/5/9/chartex" xmlns:cx4="http://schemas.microsoft.com/office/drawing/2016/5/10/chartex" xmlns:cx5="http://schemas.microsoft.com/office/drawing/2016/5/11/chartex" xmlns:cx6="http://schemas.microsoft.com/office/drawing/2016/5/12/chartex" xmlns:cx7="http://schemas.microsoft.com/office/drawing/2016/5/13/chartex" xmlns:cx8="http://schemas.microsoft.com/office/drawing/2016/5/14/chartex" xmlns:mc="http://schemas.openxmlformats.org/markup-compatibility/2006" xmlns:aink="http://schemas.microsoft.com/office/drawing/2016/ink" xmlns:am3d="http://schemas.microsoft.com/office/drawing/2017/model3d" xmlns:o="urn:schemas-microsoft-com:office:office" xmlns:r="http://schemas.openxmlformats.org/officeDocument/2006/relationships" xmlns:m="http://schemas.openxmlformats.org/officeDocument/2006/math" xmlns:v="urn:schemas-microsoft-com:vml" xmlns:wp14="http://schemas.microsoft.com/office/word/2010/wordprocessingDrawing" xmlns:wp="http://schemas.openxmlformats.org/drawingml/2006/wordprocessingDrawing" xmlns:w10="urn:schemas-microsoft-com:office:word" xmlns:w="http://schemas.openxmlformats.org/wordprocessingml/2006/main" xmlns:w14="http://schemas.microsoft.com/office/word/2010/wordml" xmlns:w15="http://schemas.microsoft.com/office/word/2012/wordml" xmlns:w16cid="http://schemas.microsoft.com/office/word/2016/wordml/cid" xmlns:w16se="http://schemas.microsoft.com/office/word/2015/wordml/symex" xmlns:wpg="http://schemas.microsoft.com/office/word/2010/wordprocessingGroup" xmlns:wpi="http://schemas.microsoft.com/office/word/2010/wordprocessingInk" xmlns:wne="http://schemas.microsoft.com/office/word/2006/wordml" xmlns:wps="http://schemas.microsoft.com/office/word/2010/wordprocessingShape" mc:Ignorable="w14 w15 w16se w16cid wp14">
   <w:abstractNum w:abstractNumId="0" w15:restartNumberingAfterBreak="0">
     <w:nsid w:val="02756910"/>
     <w:multiLevelType w:val="multilevel"/>
@@ -28307,7 +28119,7 @@
 </file>
 
 <file path=word/styles.xml><?xml version="1.0" encoding="utf-8"?>
-<w:styles xmlns:mc="http://schemas.openxmlformats.org/markup-compatibility/2006" xmlns:r="http://schemas.openxmlformats.org/officeDocument/2006/relationships" xmlns:w="http://schemas.openxmlformats.org/wordprocessingml/2006/main" xmlns:w14="http://schemas.microsoft.com/office/word/2010/wordml" xmlns:w15="http://schemas.microsoft.com/office/word/2012/wordml" mc:Ignorable="w14 w15">
+<w:styles xmlns:mc="http://schemas.openxmlformats.org/markup-compatibility/2006" xmlns:r="http://schemas.openxmlformats.org/officeDocument/2006/relationships" xmlns:w="http://schemas.openxmlformats.org/wordprocessingml/2006/main" xmlns:w14="http://schemas.microsoft.com/office/word/2010/wordml" xmlns:w15="http://schemas.microsoft.com/office/word/2012/wordml" xmlns:w16cid="http://schemas.microsoft.com/office/word/2016/wordml/cid" xmlns:w16se="http://schemas.microsoft.com/office/word/2015/wordml/symex" mc:Ignorable="w14 w15 w16se w16cid">
   <w:docDefaults>
     <w:rPrDefault>
       <w:rPr>
@@ -28319,7 +28131,7 @@
     </w:rPrDefault>
     <w:pPrDefault/>
   </w:docDefaults>
-  <w:latentStyles w:defLockedState="0" w:defUIPriority="99" w:defSemiHidden="0" w:defUnhideWhenUsed="0" w:defQFormat="0" w:count="371">
+  <w:latentStyles w:defLockedState="0" w:defUIPriority="99" w:defSemiHidden="0" w:defUnhideWhenUsed="0" w:defQFormat="0" w:count="375">
     <w:lsdException w:name="Normal" w:uiPriority="0" w:qFormat="1"/>
     <w:lsdException w:name="heading 1" w:uiPriority="9" w:qFormat="1"/>
     <w:lsdException w:name="heading 2" w:semiHidden="1" w:uiPriority="9" w:unhideWhenUsed="1" w:qFormat="1"/>
@@ -28691,6 +28503,10 @@
     <w:lsdException w:name="List Table 5 Dark Accent 6" w:uiPriority="50"/>
     <w:lsdException w:name="List Table 6 Colorful Accent 6" w:uiPriority="51"/>
     <w:lsdException w:name="List Table 7 Colorful Accent 6" w:uiPriority="52"/>
+    <w:lsdException w:name="Mention" w:semiHidden="1" w:unhideWhenUsed="1"/>
+    <w:lsdException w:name="Smart Hyperlink" w:semiHidden="1" w:unhideWhenUsed="1"/>
+    <w:lsdException w:name="Hashtag" w:semiHidden="1" w:unhideWhenUsed="1"/>
+    <w:lsdException w:name="Unresolved Mention" w:semiHidden="1" w:unhideWhenUsed="1"/>
   </w:latentStyles>
   <w:style w:type="paragraph" w:default="1" w:styleId="Normale">
     <w:name w:val="Normal"/>
@@ -29642,7 +29458,7 @@
 </file>
 
 <file path=customXml/itemProps1.xml><?xml version="1.0" encoding="utf-8"?>
-<ds:datastoreItem xmlns:ds="http://schemas.openxmlformats.org/officeDocument/2006/customXml" ds:itemID="{8CAC2CCB-2AD7-4AE7-8A7D-603D9266C7C8}">
+<ds:datastoreItem xmlns:ds="http://schemas.openxmlformats.org/officeDocument/2006/customXml" ds:itemID="{D1DDABAB-E2CC-45CF-AE4F-39AB0760D0C8}">
   <ds:schemaRefs>
     <ds:schemaRef ds:uri="http://schemas.openxmlformats.org/officeDocument/2006/bibliography"/>
   </ds:schemaRefs>

</xml_diff>

<commit_message>
Upgrade the image quality of the diagrams
</commit_message>
<xml_diff>
--- a/DD/DD.docx
+++ b/DD/DD.docx
@@ -1,6 +1,6 @@
 
 <file path=word/document.xml><?xml version="1.0" encoding="utf-8"?>
-<w:document xmlns:wpc="http://schemas.microsoft.com/office/word/2010/wordprocessingCanvas" xmlns:mc="http://schemas.openxmlformats.org/markup-compatibility/2006" xmlns:o="urn:schemas-microsoft-com:office:office" xmlns:r="http://schemas.openxmlformats.org/officeDocument/2006/relationships" xmlns:m="http://schemas.openxmlformats.org/officeDocument/2006/math" xmlns:v="urn:schemas-microsoft-com:vml" xmlns:wp14="http://schemas.microsoft.com/office/word/2010/wordprocessingDrawing" xmlns:wp="http://schemas.openxmlformats.org/drawingml/2006/wordprocessingDrawing" xmlns:w10="urn:schemas-microsoft-com:office:word" xmlns:w="http://schemas.openxmlformats.org/wordprocessingml/2006/main" xmlns:w14="http://schemas.microsoft.com/office/word/2010/wordml" xmlns:w15="http://schemas.microsoft.com/office/word/2012/wordml" xmlns:wpg="http://schemas.microsoft.com/office/word/2010/wordprocessingGroup" xmlns:wpi="http://schemas.microsoft.com/office/word/2010/wordprocessingInk" xmlns:wne="http://schemas.microsoft.com/office/word/2006/wordml" xmlns:wps="http://schemas.microsoft.com/office/word/2010/wordprocessingShape" mc:Ignorable="w14 w15 wp14">
+<w:document xmlns:wpc="http://schemas.microsoft.com/office/word/2010/wordprocessingCanvas" xmlns:cx="http://schemas.microsoft.com/office/drawing/2014/chartex" xmlns:cx1="http://schemas.microsoft.com/office/drawing/2015/9/8/chartex" xmlns:cx2="http://schemas.microsoft.com/office/drawing/2015/10/21/chartex" xmlns:cx3="http://schemas.microsoft.com/office/drawing/2016/5/9/chartex" xmlns:cx4="http://schemas.microsoft.com/office/drawing/2016/5/10/chartex" xmlns:cx5="http://schemas.microsoft.com/office/drawing/2016/5/11/chartex" xmlns:cx6="http://schemas.microsoft.com/office/drawing/2016/5/12/chartex" xmlns:cx7="http://schemas.microsoft.com/office/drawing/2016/5/13/chartex" xmlns:cx8="http://schemas.microsoft.com/office/drawing/2016/5/14/chartex" xmlns:mc="http://schemas.openxmlformats.org/markup-compatibility/2006" xmlns:aink="http://schemas.microsoft.com/office/drawing/2016/ink" xmlns:am3d="http://schemas.microsoft.com/office/drawing/2017/model3d" xmlns:o="urn:schemas-microsoft-com:office:office" xmlns:r="http://schemas.openxmlformats.org/officeDocument/2006/relationships" xmlns:m="http://schemas.openxmlformats.org/officeDocument/2006/math" xmlns:v="urn:schemas-microsoft-com:vml" xmlns:wp14="http://schemas.microsoft.com/office/word/2010/wordprocessingDrawing" xmlns:wp="http://schemas.openxmlformats.org/drawingml/2006/wordprocessingDrawing" xmlns:w10="urn:schemas-microsoft-com:office:word" xmlns:w="http://schemas.openxmlformats.org/wordprocessingml/2006/main" xmlns:w14="http://schemas.microsoft.com/office/word/2010/wordml" xmlns:w15="http://schemas.microsoft.com/office/word/2012/wordml" xmlns:w16cid="http://schemas.microsoft.com/office/word/2016/wordml/cid" xmlns:w16se="http://schemas.microsoft.com/office/word/2015/wordml/symex" xmlns:wpg="http://schemas.microsoft.com/office/word/2010/wordprocessingGroup" xmlns:wpi="http://schemas.microsoft.com/office/word/2010/wordprocessingInk" xmlns:wne="http://schemas.microsoft.com/office/word/2006/wordml" xmlns:wps="http://schemas.microsoft.com/office/word/2010/wordprocessingShape" mc:Ignorable="w14 w15 w16se w16cid wp14">
   <w:body>
     <w:p>
       <w:pPr>
@@ -471,8 +471,6 @@
             <w:rPr>
               <w:rFonts w:eastAsiaTheme="minorEastAsia"/>
               <w:noProof/>
-              <w:sz w:val="22"/>
-              <w:szCs w:val="22"/>
               <w:lang w:eastAsia="it-IT"/>
             </w:rPr>
           </w:pPr>
@@ -497,7 +495,7 @@
             </w:rPr>
             <w:fldChar w:fldCharType="separate"/>
           </w:r>
-          <w:hyperlink w:anchor="_Toc532164161" w:history="1">
+          <w:hyperlink w:anchor="_Toc532231961" w:history="1">
             <w:r>
               <w:rPr>
                 <w:rStyle w:val="Collegamentoipertestuale"/>
@@ -509,8 +507,6 @@
               <w:rPr>
                 <w:rFonts w:eastAsiaTheme="minorEastAsia"/>
                 <w:noProof/>
-                <w:sz w:val="22"/>
-                <w:szCs w:val="22"/>
                 <w:lang w:eastAsia="it-IT"/>
               </w:rPr>
               <w:tab/>
@@ -541,7 +537,7 @@
                 <w:noProof/>
                 <w:webHidden/>
               </w:rPr>
-              <w:instrText xml:space="preserve"> PAGEREF _Toc532164161 \h </w:instrText>
+              <w:instrText xml:space="preserve"> PAGEREF _Toc532231961 \h </w:instrText>
             </w:r>
             <w:r>
               <w:rPr>
@@ -581,12 +577,10 @@
             <w:rPr>
               <w:rFonts w:eastAsiaTheme="minorEastAsia"/>
               <w:noProof/>
-              <w:sz w:val="22"/>
-              <w:szCs w:val="22"/>
               <w:lang w:eastAsia="it-IT"/>
             </w:rPr>
           </w:pPr>
-          <w:hyperlink w:anchor="_Toc532164162" w:history="1">
+          <w:hyperlink w:anchor="_Toc532231962" w:history="1">
             <w:r>
               <w:rPr>
                 <w:rStyle w:val="Collegamentoipertestuale"/>
@@ -613,7 +607,7 @@
                 <w:noProof/>
                 <w:webHidden/>
               </w:rPr>
-              <w:instrText xml:space="preserve"> PAGEREF _Toc532164162 \h </w:instrText>
+              <w:instrText xml:space="preserve"> PAGEREF _Toc532231962 \h </w:instrText>
             </w:r>
             <w:r>
               <w:rPr>
@@ -653,12 +647,10 @@
             <w:rPr>
               <w:rFonts w:eastAsiaTheme="minorEastAsia"/>
               <w:noProof/>
-              <w:sz w:val="22"/>
-              <w:szCs w:val="22"/>
               <w:lang w:eastAsia="it-IT"/>
             </w:rPr>
           </w:pPr>
-          <w:hyperlink w:anchor="_Toc532164163" w:history="1">
+          <w:hyperlink w:anchor="_Toc532231963" w:history="1">
             <w:r>
               <w:rPr>
                 <w:rStyle w:val="Collegamentoipertestuale"/>
@@ -685,7 +677,7 @@
                 <w:noProof/>
                 <w:webHidden/>
               </w:rPr>
-              <w:instrText xml:space="preserve"> PAGEREF _Toc532164163 \h </w:instrText>
+              <w:instrText xml:space="preserve"> PAGEREF _Toc532231963 \h </w:instrText>
             </w:r>
             <w:r>
               <w:rPr>
@@ -725,12 +717,10 @@
             <w:rPr>
               <w:rFonts w:eastAsiaTheme="minorEastAsia"/>
               <w:noProof/>
-              <w:sz w:val="22"/>
-              <w:szCs w:val="22"/>
               <w:lang w:eastAsia="it-IT"/>
             </w:rPr>
           </w:pPr>
-          <w:hyperlink w:anchor="_Toc532164164" w:history="1">
+          <w:hyperlink w:anchor="_Toc532231964" w:history="1">
             <w:r>
               <w:rPr>
                 <w:rStyle w:val="Collegamentoipertestuale"/>
@@ -757,7 +747,7 @@
                 <w:noProof/>
                 <w:webHidden/>
               </w:rPr>
-              <w:instrText xml:space="preserve"> PAGEREF _Toc532164164 \h </w:instrText>
+              <w:instrText xml:space="preserve"> PAGEREF _Toc532231964 \h </w:instrText>
             </w:r>
             <w:r>
               <w:rPr>
@@ -797,12 +787,10 @@
             <w:rPr>
               <w:rFonts w:eastAsiaTheme="minorEastAsia"/>
               <w:noProof/>
-              <w:sz w:val="22"/>
-              <w:szCs w:val="22"/>
               <w:lang w:eastAsia="it-IT"/>
             </w:rPr>
           </w:pPr>
-          <w:hyperlink w:anchor="_Toc532164165" w:history="1">
+          <w:hyperlink w:anchor="_Toc532231965" w:history="1">
             <w:r>
               <w:rPr>
                 <w:rStyle w:val="Collegamentoipertestuale"/>
@@ -829,7 +817,7 @@
                 <w:noProof/>
                 <w:webHidden/>
               </w:rPr>
-              <w:instrText xml:space="preserve"> PAGEREF _Toc532164165 \h </w:instrText>
+              <w:instrText xml:space="preserve"> PAGEREF _Toc532231965 \h </w:instrText>
             </w:r>
             <w:r>
               <w:rPr>
@@ -869,12 +857,10 @@
             <w:rPr>
               <w:rFonts w:eastAsiaTheme="minorEastAsia"/>
               <w:noProof/>
-              <w:sz w:val="22"/>
-              <w:szCs w:val="22"/>
               <w:lang w:eastAsia="it-IT"/>
             </w:rPr>
           </w:pPr>
-          <w:hyperlink w:anchor="_Toc532164166" w:history="1">
+          <w:hyperlink w:anchor="_Toc532231966" w:history="1">
             <w:r>
               <w:rPr>
                 <w:rStyle w:val="Collegamentoipertestuale"/>
@@ -901,7 +887,7 @@
                 <w:noProof/>
                 <w:webHidden/>
               </w:rPr>
-              <w:instrText xml:space="preserve"> PAGEREF _Toc532164166 \h </w:instrText>
+              <w:instrText xml:space="preserve"> PAGEREF _Toc532231966 \h </w:instrText>
             </w:r>
             <w:r>
               <w:rPr>
@@ -941,12 +927,10 @@
             <w:rPr>
               <w:rFonts w:eastAsiaTheme="minorEastAsia"/>
               <w:noProof/>
-              <w:sz w:val="22"/>
-              <w:szCs w:val="22"/>
               <w:lang w:eastAsia="it-IT"/>
             </w:rPr>
           </w:pPr>
-          <w:hyperlink w:anchor="_Toc532164167" w:history="1">
+          <w:hyperlink w:anchor="_Toc532231967" w:history="1">
             <w:r>
               <w:rPr>
                 <w:rStyle w:val="Collegamentoipertestuale"/>
@@ -973,7 +957,7 @@
                 <w:noProof/>
                 <w:webHidden/>
               </w:rPr>
-              <w:instrText xml:space="preserve"> PAGEREF _Toc532164167 \h </w:instrText>
+              <w:instrText xml:space="preserve"> PAGEREF _Toc532231967 \h </w:instrText>
             </w:r>
             <w:r>
               <w:rPr>
@@ -1013,12 +997,10 @@
             <w:rPr>
               <w:rFonts w:eastAsiaTheme="minorEastAsia"/>
               <w:noProof/>
-              <w:sz w:val="22"/>
-              <w:szCs w:val="22"/>
               <w:lang w:eastAsia="it-IT"/>
             </w:rPr>
           </w:pPr>
-          <w:hyperlink w:anchor="_Toc532164168" w:history="1">
+          <w:hyperlink w:anchor="_Toc532231968" w:history="1">
             <w:r>
               <w:rPr>
                 <w:rStyle w:val="Collegamentoipertestuale"/>
@@ -1045,7 +1027,7 @@
                 <w:noProof/>
                 <w:webHidden/>
               </w:rPr>
-              <w:instrText xml:space="preserve"> PAGEREF _Toc532164168 \h </w:instrText>
+              <w:instrText xml:space="preserve"> PAGEREF _Toc532231968 \h </w:instrText>
             </w:r>
             <w:r>
               <w:rPr>
@@ -1085,12 +1067,10 @@
             <w:rPr>
               <w:rFonts w:eastAsiaTheme="minorEastAsia"/>
               <w:noProof/>
-              <w:sz w:val="22"/>
-              <w:szCs w:val="22"/>
               <w:lang w:eastAsia="it-IT"/>
             </w:rPr>
           </w:pPr>
-          <w:hyperlink w:anchor="_Toc532164169" w:history="1">
+          <w:hyperlink w:anchor="_Toc532231969" w:history="1">
             <w:r>
               <w:rPr>
                 <w:rStyle w:val="Collegamentoipertestuale"/>
@@ -1117,7 +1097,7 @@
                 <w:noProof/>
                 <w:webHidden/>
               </w:rPr>
-              <w:instrText xml:space="preserve"> PAGEREF _Toc532164169 \h </w:instrText>
+              <w:instrText xml:space="preserve"> PAGEREF _Toc532231969 \h </w:instrText>
             </w:r>
             <w:r>
               <w:rPr>
@@ -1157,12 +1137,10 @@
             <w:rPr>
               <w:rFonts w:eastAsiaTheme="minorEastAsia"/>
               <w:noProof/>
-              <w:sz w:val="22"/>
-              <w:szCs w:val="22"/>
               <w:lang w:eastAsia="it-IT"/>
             </w:rPr>
           </w:pPr>
-          <w:hyperlink w:anchor="_Toc532164170" w:history="1">
+          <w:hyperlink w:anchor="_Toc532231970" w:history="1">
             <w:r>
               <w:rPr>
                 <w:rStyle w:val="Collegamentoipertestuale"/>
@@ -1189,7 +1167,7 @@
                 <w:noProof/>
                 <w:webHidden/>
               </w:rPr>
-              <w:instrText xml:space="preserve"> PAGEREF _Toc532164170 \h </w:instrText>
+              <w:instrText xml:space="preserve"> PAGEREF _Toc532231970 \h </w:instrText>
             </w:r>
             <w:r>
               <w:rPr>
@@ -1230,12 +1208,10 @@
             <w:rPr>
               <w:rFonts w:eastAsiaTheme="minorEastAsia"/>
               <w:noProof/>
-              <w:sz w:val="22"/>
-              <w:szCs w:val="22"/>
               <w:lang w:eastAsia="it-IT"/>
             </w:rPr>
           </w:pPr>
-          <w:hyperlink w:anchor="_Toc532164171" w:history="1">
+          <w:hyperlink w:anchor="_Toc532231971" w:history="1">
             <w:r>
               <w:rPr>
                 <w:rStyle w:val="Collegamentoipertestuale"/>
@@ -1247,8 +1223,6 @@
               <w:rPr>
                 <w:rFonts w:eastAsiaTheme="minorEastAsia"/>
                 <w:noProof/>
-                <w:sz w:val="22"/>
-                <w:szCs w:val="22"/>
                 <w:lang w:eastAsia="it-IT"/>
               </w:rPr>
               <w:tab/>
@@ -1279,7 +1253,7 @@
                 <w:noProof/>
                 <w:webHidden/>
               </w:rPr>
-              <w:instrText xml:space="preserve"> PAGEREF _Toc532164171 \h </w:instrText>
+              <w:instrText xml:space="preserve"> PAGEREF _Toc532231971 \h </w:instrText>
             </w:r>
             <w:r>
               <w:rPr>
@@ -1319,12 +1293,10 @@
             <w:rPr>
               <w:rFonts w:eastAsiaTheme="minorEastAsia"/>
               <w:noProof/>
-              <w:sz w:val="22"/>
-              <w:szCs w:val="22"/>
               <w:lang w:eastAsia="it-IT"/>
             </w:rPr>
           </w:pPr>
-          <w:hyperlink w:anchor="_Toc532164172" w:history="1">
+          <w:hyperlink w:anchor="_Toc532231972" w:history="1">
             <w:r>
               <w:rPr>
                 <w:rStyle w:val="Collegamentoipertestuale"/>
@@ -1351,7 +1323,7 @@
                 <w:noProof/>
                 <w:webHidden/>
               </w:rPr>
-              <w:instrText xml:space="preserve"> PAGEREF _Toc532164172 \h </w:instrText>
+              <w:instrText xml:space="preserve"> PAGEREF _Toc532231972 \h </w:instrText>
             </w:r>
             <w:r>
               <w:rPr>
@@ -1391,12 +1363,10 @@
             <w:rPr>
               <w:rFonts w:eastAsiaTheme="minorEastAsia"/>
               <w:noProof/>
-              <w:sz w:val="22"/>
-              <w:szCs w:val="22"/>
               <w:lang w:eastAsia="it-IT"/>
             </w:rPr>
           </w:pPr>
-          <w:hyperlink w:anchor="_Toc532164173" w:history="1">
+          <w:hyperlink w:anchor="_Toc532231973" w:history="1">
             <w:r>
               <w:rPr>
                 <w:rStyle w:val="Collegamentoipertestuale"/>
@@ -1423,7 +1393,7 @@
                 <w:noProof/>
                 <w:webHidden/>
               </w:rPr>
-              <w:instrText xml:space="preserve"> PAGEREF _Toc532164173 \h </w:instrText>
+              <w:instrText xml:space="preserve"> PAGEREF _Toc532231973 \h </w:instrText>
             </w:r>
             <w:r>
               <w:rPr>
@@ -1463,12 +1433,10 @@
             <w:rPr>
               <w:rFonts w:eastAsiaTheme="minorEastAsia"/>
               <w:noProof/>
-              <w:sz w:val="22"/>
-              <w:szCs w:val="22"/>
               <w:lang w:eastAsia="it-IT"/>
             </w:rPr>
           </w:pPr>
-          <w:hyperlink w:anchor="_Toc532164174" w:history="1">
+          <w:hyperlink w:anchor="_Toc532231974" w:history="1">
             <w:r>
               <w:rPr>
                 <w:rStyle w:val="Collegamentoipertestuale"/>
@@ -1495,7 +1463,7 @@
                 <w:noProof/>
                 <w:webHidden/>
               </w:rPr>
-              <w:instrText xml:space="preserve"> PAGEREF _Toc532164174 \h </w:instrText>
+              <w:instrText xml:space="preserve"> PAGEREF _Toc532231974 \h </w:instrText>
             </w:r>
             <w:r>
               <w:rPr>
@@ -1535,12 +1503,10 @@
             <w:rPr>
               <w:rFonts w:eastAsiaTheme="minorEastAsia"/>
               <w:noProof/>
-              <w:sz w:val="22"/>
-              <w:szCs w:val="22"/>
               <w:lang w:eastAsia="it-IT"/>
             </w:rPr>
           </w:pPr>
-          <w:hyperlink w:anchor="_Toc532164175" w:history="1">
+          <w:hyperlink w:anchor="_Toc532231975" w:history="1">
             <w:r>
               <w:rPr>
                 <w:rStyle w:val="Collegamentoipertestuale"/>
@@ -1567,7 +1533,7 @@
                 <w:noProof/>
                 <w:webHidden/>
               </w:rPr>
-              <w:instrText xml:space="preserve"> PAGEREF _Toc532164175 \h </w:instrText>
+              <w:instrText xml:space="preserve"> PAGEREF _Toc532231975 \h </w:instrText>
             </w:r>
             <w:r>
               <w:rPr>
@@ -1607,12 +1573,10 @@
             <w:rPr>
               <w:rFonts w:eastAsiaTheme="minorEastAsia"/>
               <w:noProof/>
-              <w:sz w:val="22"/>
-              <w:szCs w:val="22"/>
               <w:lang w:eastAsia="it-IT"/>
             </w:rPr>
           </w:pPr>
-          <w:hyperlink w:anchor="_Toc532164176" w:history="1">
+          <w:hyperlink w:anchor="_Toc532231976" w:history="1">
             <w:r>
               <w:rPr>
                 <w:rStyle w:val="Collegamentoipertestuale"/>
@@ -1639,7 +1603,7 @@
                 <w:noProof/>
                 <w:webHidden/>
               </w:rPr>
-              <w:instrText xml:space="preserve"> PAGEREF _Toc532164176 \h </w:instrText>
+              <w:instrText xml:space="preserve"> PAGEREF _Toc532231976 \h </w:instrText>
             </w:r>
             <w:r>
               <w:rPr>
@@ -1679,12 +1643,10 @@
             <w:rPr>
               <w:rFonts w:eastAsiaTheme="minorEastAsia"/>
               <w:noProof/>
-              <w:sz w:val="22"/>
-              <w:szCs w:val="22"/>
               <w:lang w:eastAsia="it-IT"/>
             </w:rPr>
           </w:pPr>
-          <w:hyperlink w:anchor="_Toc532164177" w:history="1">
+          <w:hyperlink w:anchor="_Toc532231977" w:history="1">
             <w:r>
               <w:rPr>
                 <w:rStyle w:val="Collegamentoipertestuale"/>
@@ -1711,7 +1673,7 @@
                 <w:noProof/>
                 <w:webHidden/>
               </w:rPr>
-              <w:instrText xml:space="preserve"> PAGEREF _Toc532164177 \h </w:instrText>
+              <w:instrText xml:space="preserve"> PAGEREF _Toc532231977 \h </w:instrText>
             </w:r>
             <w:r>
               <w:rPr>
@@ -1751,18 +1713,30 @@
             <w:rPr>
               <w:rFonts w:eastAsiaTheme="minorEastAsia"/>
               <w:noProof/>
-              <w:sz w:val="22"/>
-              <w:szCs w:val="22"/>
               <w:lang w:eastAsia="it-IT"/>
             </w:rPr>
           </w:pPr>
-          <w:hyperlink w:anchor="_Toc532164178" w:history="1">
+          <w:hyperlink w:anchor="_Toc532231978" w:history="1">
             <w:r>
               <w:rPr>
                 <w:rStyle w:val="Collegamentoipertestuale"/>
                 <w:noProof/>
               </w:rPr>
-              <w:t>2.4.3 Report an emergency</w:t>
+              <w:t>2.4.3 Report</w:t>
+            </w:r>
+            <w:r>
+              <w:rPr>
+                <w:rStyle w:val="Collegamentoipertestuale"/>
+                <w:noProof/>
+              </w:rPr>
+              <w:t xml:space="preserve"> </w:t>
+            </w:r>
+            <w:r>
+              <w:rPr>
+                <w:rStyle w:val="Collegamentoipertestuale"/>
+                <w:noProof/>
+              </w:rPr>
+              <w:t>an emergency</w:t>
             </w:r>
             <w:r>
               <w:rPr>
@@ -1783,7 +1757,7 @@
                 <w:noProof/>
                 <w:webHidden/>
               </w:rPr>
-              <w:instrText xml:space="preserve"> PAGEREF _Toc532164178 \h </w:instrText>
+              <w:instrText xml:space="preserve"> PAGEREF _Toc532231978 \h </w:instrText>
             </w:r>
             <w:r>
               <w:rPr>
@@ -1823,18 +1797,30 @@
             <w:rPr>
               <w:rFonts w:eastAsiaTheme="minorEastAsia"/>
               <w:noProof/>
-              <w:sz w:val="22"/>
-              <w:szCs w:val="22"/>
               <w:lang w:eastAsia="it-IT"/>
             </w:rPr>
           </w:pPr>
-          <w:hyperlink w:anchor="_Toc532164179" w:history="1">
+          <w:hyperlink w:anchor="_Toc532231979" w:history="1">
             <w:r>
               <w:rPr>
                 <w:rStyle w:val="Collegamentoipertestuale"/>
                 <w:noProof/>
               </w:rPr>
-              <w:t>2.4.4 Organize a run</w:t>
+              <w:t xml:space="preserve">2.4.4 Organize </w:t>
+            </w:r>
+            <w:r>
+              <w:rPr>
+                <w:rStyle w:val="Collegamentoipertestuale"/>
+                <w:noProof/>
+              </w:rPr>
+              <w:t>a</w:t>
+            </w:r>
+            <w:r>
+              <w:rPr>
+                <w:rStyle w:val="Collegamentoipertestuale"/>
+                <w:noProof/>
+              </w:rPr>
+              <w:t xml:space="preserve"> run</w:t>
             </w:r>
             <w:r>
               <w:rPr>
@@ -1855,7 +1841,7 @@
                 <w:noProof/>
                 <w:webHidden/>
               </w:rPr>
-              <w:instrText xml:space="preserve"> PAGEREF _Toc532164179 \h </w:instrText>
+              <w:instrText xml:space="preserve"> PAGEREF _Toc532231979 \h </w:instrText>
             </w:r>
             <w:r>
               <w:rPr>
@@ -1895,18 +1881,30 @@
             <w:rPr>
               <w:rFonts w:eastAsiaTheme="minorEastAsia"/>
               <w:noProof/>
-              <w:sz w:val="22"/>
-              <w:szCs w:val="22"/>
               <w:lang w:eastAsia="it-IT"/>
             </w:rPr>
           </w:pPr>
-          <w:hyperlink w:anchor="_Toc532164180" w:history="1">
+          <w:hyperlink w:anchor="_Toc532231980" w:history="1">
             <w:r>
               <w:rPr>
                 <w:rStyle w:val="Collegamentoipertestuale"/>
                 <w:noProof/>
               </w:rPr>
-              <w:t>2.4.5 Watch a run</w:t>
+              <w:t>2.4.5 Watc</w:t>
+            </w:r>
+            <w:r>
+              <w:rPr>
+                <w:rStyle w:val="Collegamentoipertestuale"/>
+                <w:noProof/>
+              </w:rPr>
+              <w:t>h</w:t>
+            </w:r>
+            <w:r>
+              <w:rPr>
+                <w:rStyle w:val="Collegamentoipertestuale"/>
+                <w:noProof/>
+              </w:rPr>
+              <w:t xml:space="preserve"> a run</w:t>
             </w:r>
             <w:r>
               <w:rPr>
@@ -1927,7 +1925,7 @@
                 <w:noProof/>
                 <w:webHidden/>
               </w:rPr>
-              <w:instrText xml:space="preserve"> PAGEREF _Toc532164180 \h </w:instrText>
+              <w:instrText xml:space="preserve"> PAGEREF _Toc532231980 \h </w:instrText>
             </w:r>
             <w:r>
               <w:rPr>
@@ -1967,12 +1965,10 @@
             <w:rPr>
               <w:rFonts w:eastAsiaTheme="minorEastAsia"/>
               <w:noProof/>
-              <w:sz w:val="22"/>
-              <w:szCs w:val="22"/>
               <w:lang w:eastAsia="it-IT"/>
             </w:rPr>
           </w:pPr>
-          <w:hyperlink w:anchor="_Toc532164181" w:history="1">
+          <w:hyperlink w:anchor="_Toc532231981" w:history="1">
             <w:r>
               <w:rPr>
                 <w:rStyle w:val="Collegamentoipertestuale"/>
@@ -1999,7 +1995,7 @@
                 <w:noProof/>
                 <w:webHidden/>
               </w:rPr>
-              <w:instrText xml:space="preserve"> PAGEREF _Toc532164181 \h </w:instrText>
+              <w:instrText xml:space="preserve"> PAGEREF _Toc532231981 \h </w:instrText>
             </w:r>
             <w:r>
               <w:rPr>
@@ -2039,12 +2035,10 @@
             <w:rPr>
               <w:rFonts w:eastAsiaTheme="minorEastAsia"/>
               <w:noProof/>
-              <w:sz w:val="22"/>
-              <w:szCs w:val="22"/>
               <w:lang w:eastAsia="it-IT"/>
             </w:rPr>
           </w:pPr>
-          <w:hyperlink w:anchor="_Toc532164182" w:history="1">
+          <w:hyperlink w:anchor="_Toc532231982" w:history="1">
             <w:r>
               <w:rPr>
                 <w:rStyle w:val="Collegamentoipertestuale"/>
@@ -2071,7 +2065,7 @@
                 <w:noProof/>
                 <w:webHidden/>
               </w:rPr>
-              <w:instrText xml:space="preserve"> PAGEREF _Toc532164182 \h </w:instrText>
+              <w:instrText xml:space="preserve"> PAGEREF _Toc532231982 \h </w:instrText>
             </w:r>
             <w:r>
               <w:rPr>
@@ -2111,12 +2105,10 @@
             <w:rPr>
               <w:rFonts w:eastAsiaTheme="minorEastAsia"/>
               <w:noProof/>
-              <w:sz w:val="22"/>
-              <w:szCs w:val="22"/>
               <w:lang w:eastAsia="it-IT"/>
             </w:rPr>
           </w:pPr>
-          <w:hyperlink w:anchor="_Toc532164183" w:history="1">
+          <w:hyperlink w:anchor="_Toc532231983" w:history="1">
             <w:r>
               <w:rPr>
                 <w:rStyle w:val="Collegamentoipertestuale"/>
@@ -2143,7 +2135,7 @@
                 <w:noProof/>
                 <w:webHidden/>
               </w:rPr>
-              <w:instrText xml:space="preserve"> PAGEREF _Toc532164183 \h </w:instrText>
+              <w:instrText xml:space="preserve"> PAGEREF _Toc532231983 \h </w:instrText>
             </w:r>
             <w:r>
               <w:rPr>
@@ -2184,12 +2176,10 @@
             <w:rPr>
               <w:rFonts w:eastAsiaTheme="minorEastAsia"/>
               <w:noProof/>
-              <w:sz w:val="22"/>
-              <w:szCs w:val="22"/>
               <w:lang w:eastAsia="it-IT"/>
             </w:rPr>
           </w:pPr>
-          <w:hyperlink w:anchor="_Toc532164184" w:history="1">
+          <w:hyperlink w:anchor="_Toc532231984" w:history="1">
             <w:r>
               <w:rPr>
                 <w:rStyle w:val="Collegamentoipertestuale"/>
@@ -2201,8 +2191,6 @@
               <w:rPr>
                 <w:rFonts w:eastAsiaTheme="minorEastAsia"/>
                 <w:noProof/>
-                <w:sz w:val="22"/>
-                <w:szCs w:val="22"/>
                 <w:lang w:eastAsia="it-IT"/>
               </w:rPr>
               <w:tab/>
@@ -2233,7 +2221,7 @@
                 <w:noProof/>
                 <w:webHidden/>
               </w:rPr>
-              <w:instrText xml:space="preserve"> PAGEREF _Toc532164184 \h </w:instrText>
+              <w:instrText xml:space="preserve"> PAGEREF _Toc532231984 \h </w:instrText>
             </w:r>
             <w:r>
               <w:rPr>
@@ -2274,12 +2262,10 @@
             <w:rPr>
               <w:rFonts w:eastAsiaTheme="minorEastAsia"/>
               <w:noProof/>
-              <w:sz w:val="22"/>
-              <w:szCs w:val="22"/>
               <w:lang w:eastAsia="it-IT"/>
             </w:rPr>
           </w:pPr>
-          <w:hyperlink w:anchor="_Toc532164185" w:history="1">
+          <w:hyperlink w:anchor="_Toc532231985" w:history="1">
             <w:r>
               <w:rPr>
                 <w:rStyle w:val="Collegamentoipertestuale"/>
@@ -2291,8 +2277,6 @@
               <w:rPr>
                 <w:rFonts w:eastAsiaTheme="minorEastAsia"/>
                 <w:noProof/>
-                <w:sz w:val="22"/>
-                <w:szCs w:val="22"/>
                 <w:lang w:eastAsia="it-IT"/>
               </w:rPr>
               <w:tab/>
@@ -2323,7 +2307,7 @@
                 <w:noProof/>
                 <w:webHidden/>
               </w:rPr>
-              <w:instrText xml:space="preserve"> PAGEREF _Toc532164185 \h </w:instrText>
+              <w:instrText xml:space="preserve"> PAGEREF _Toc532231985 \h </w:instrText>
             </w:r>
             <w:r>
               <w:rPr>
@@ -2364,12 +2348,10 @@
             <w:rPr>
               <w:rFonts w:eastAsiaTheme="minorEastAsia"/>
               <w:noProof/>
-              <w:sz w:val="22"/>
-              <w:szCs w:val="22"/>
               <w:lang w:eastAsia="it-IT"/>
             </w:rPr>
           </w:pPr>
-          <w:hyperlink w:anchor="_Toc532164186" w:history="1">
+          <w:hyperlink w:anchor="_Toc532231986" w:history="1">
             <w:r>
               <w:rPr>
                 <w:rStyle w:val="Collegamentoipertestuale"/>
@@ -2381,8 +2363,6 @@
               <w:rPr>
                 <w:rFonts w:eastAsiaTheme="minorEastAsia"/>
                 <w:noProof/>
-                <w:sz w:val="22"/>
-                <w:szCs w:val="22"/>
                 <w:lang w:eastAsia="it-IT"/>
               </w:rPr>
               <w:tab/>
@@ -2413,7 +2393,7 @@
                 <w:noProof/>
                 <w:webHidden/>
               </w:rPr>
-              <w:instrText xml:space="preserve"> PAGEREF _Toc532164186 \h </w:instrText>
+              <w:instrText xml:space="preserve"> PAGEREF _Toc532231986 \h </w:instrText>
             </w:r>
             <w:r>
               <w:rPr>
@@ -2453,12 +2433,10 @@
             <w:rPr>
               <w:rFonts w:eastAsiaTheme="minorEastAsia"/>
               <w:noProof/>
-              <w:sz w:val="22"/>
-              <w:szCs w:val="22"/>
               <w:lang w:eastAsia="it-IT"/>
             </w:rPr>
           </w:pPr>
-          <w:hyperlink w:anchor="_Toc532164187" w:history="1">
+          <w:hyperlink w:anchor="_Toc532231987" w:history="1">
             <w:r>
               <w:rPr>
                 <w:rStyle w:val="Collegamentoipertestuale"/>
@@ -2485,7 +2463,7 @@
                 <w:noProof/>
                 <w:webHidden/>
               </w:rPr>
-              <w:instrText xml:space="preserve"> PAGEREF _Toc532164187 \h </w:instrText>
+              <w:instrText xml:space="preserve"> PAGEREF _Toc532231987 \h </w:instrText>
             </w:r>
             <w:r>
               <w:rPr>
@@ -2526,12 +2504,10 @@
             <w:rPr>
               <w:rFonts w:eastAsiaTheme="minorEastAsia"/>
               <w:noProof/>
-              <w:sz w:val="22"/>
-              <w:szCs w:val="22"/>
               <w:lang w:eastAsia="it-IT"/>
             </w:rPr>
           </w:pPr>
-          <w:hyperlink w:anchor="_Toc532164188" w:history="1">
+          <w:hyperlink w:anchor="_Toc532231988" w:history="1">
             <w:r>
               <w:rPr>
                 <w:rStyle w:val="Collegamentoipertestuale"/>
@@ -2543,8 +2519,6 @@
               <w:rPr>
                 <w:rFonts w:eastAsiaTheme="minorEastAsia"/>
                 <w:noProof/>
-                <w:sz w:val="22"/>
-                <w:szCs w:val="22"/>
                 <w:lang w:eastAsia="it-IT"/>
               </w:rPr>
               <w:tab/>
@@ -2575,7 +2549,7 @@
                 <w:noProof/>
                 <w:webHidden/>
               </w:rPr>
-              <w:instrText xml:space="preserve"> PAGEREF _Toc532164188 \h </w:instrText>
+              <w:instrText xml:space="preserve"> PAGEREF _Toc532231988 \h </w:instrText>
             </w:r>
             <w:r>
               <w:rPr>
@@ -2643,7 +2617,7 @@
       <w:pPr>
         <w:pStyle w:val="ForIndex1"/>
       </w:pPr>
-      <w:bookmarkStart w:id="0" w:name="_Toc532164161"/>
+      <w:bookmarkStart w:id="0" w:name="_Toc532231961"/>
       <w:r>
         <w:t>Introduction</w:t>
       </w:r>
@@ -2653,7 +2627,7 @@
       <w:pPr>
         <w:pStyle w:val="ForIndex2"/>
       </w:pPr>
-      <w:bookmarkStart w:id="1" w:name="_Toc532164162"/>
+      <w:bookmarkStart w:id="1" w:name="_Toc532231962"/>
       <w:r>
         <w:t>1.1 Purpose</w:t>
       </w:r>
@@ -2941,7 +2915,7 @@
       <w:pPr>
         <w:pStyle w:val="ForIndex2"/>
       </w:pPr>
-      <w:bookmarkStart w:id="2" w:name="_Toc532164163"/>
+      <w:bookmarkStart w:id="2" w:name="_Toc532231963"/>
       <w:r>
         <w:t>1.2 Scope</w:t>
       </w:r>
@@ -3777,7 +3751,7 @@
       <w:pPr>
         <w:pStyle w:val="ForIndex2"/>
       </w:pPr>
-      <w:bookmarkStart w:id="3" w:name="_Toc532164164"/>
+      <w:bookmarkStart w:id="3" w:name="_Toc532231964"/>
       <w:r>
         <w:t>1.3 Definitions, acronyms, Abbreviations</w:t>
       </w:r>
@@ -3787,7 +3761,7 @@
       <w:pPr>
         <w:pStyle w:val="ForIndex3"/>
       </w:pPr>
-      <w:bookmarkStart w:id="4" w:name="_Toc532164165"/>
+      <w:bookmarkStart w:id="4" w:name="_Toc532231965"/>
       <w:r>
         <w:t>1.3.1 Definitions</w:t>
       </w:r>
@@ -4094,7 +4068,7 @@
       <w:pPr>
         <w:pStyle w:val="ForIndex3"/>
       </w:pPr>
-      <w:bookmarkStart w:id="5" w:name="_Toc532164166"/>
+      <w:bookmarkStart w:id="5" w:name="_Toc532231966"/>
       <w:r>
         <w:t>1.3.2 Acronyms</w:t>
       </w:r>
@@ -4318,7 +4292,7 @@
       <w:pPr>
         <w:pStyle w:val="ForIndex3"/>
       </w:pPr>
-      <w:bookmarkStart w:id="6" w:name="_Toc532164167"/>
+      <w:bookmarkStart w:id="6" w:name="_Toc532231967"/>
       <w:r>
         <w:t>1.3.3 Abbreviations</w:t>
       </w:r>
@@ -4352,7 +4326,7 @@
       <w:pPr>
         <w:pStyle w:val="ForIndex2"/>
       </w:pPr>
-      <w:bookmarkStart w:id="7" w:name="_Toc532164168"/>
+      <w:bookmarkStart w:id="7" w:name="_Toc532231968"/>
       <w:r>
         <w:t>1.4 Revision history</w:t>
       </w:r>
@@ -4425,7 +4399,7 @@
       <w:pPr>
         <w:pStyle w:val="ForIndex2"/>
       </w:pPr>
-      <w:bookmarkStart w:id="8" w:name="_Toc532164169"/>
+      <w:bookmarkStart w:id="8" w:name="_Toc532231969"/>
       <w:r>
         <w:t>1.5 Reference documents</w:t>
       </w:r>
@@ -4525,7 +4499,7 @@
       <w:pPr>
         <w:pStyle w:val="ForIndex2"/>
       </w:pPr>
-      <w:bookmarkStart w:id="9" w:name="_Toc532164170"/>
+      <w:bookmarkStart w:id="9" w:name="_Toc532231970"/>
       <w:r>
         <w:t>1.6</w:t>
       </w:r>
@@ -4906,7 +4880,7 @@
       <w:pPr>
         <w:pStyle w:val="ForIndex1"/>
       </w:pPr>
-      <w:bookmarkStart w:id="10" w:name="_Toc532164171"/>
+      <w:bookmarkStart w:id="10" w:name="_Toc532231971"/>
       <w:r>
         <w:lastRenderedPageBreak/>
         <w:t>Architectural Design</w:t>
@@ -4917,7 +4891,7 @@
       <w:pPr>
         <w:pStyle w:val="ForIndex2"/>
       </w:pPr>
-      <w:bookmarkStart w:id="11" w:name="_Toc532164172"/>
+      <w:bookmarkStart w:id="11" w:name="_Toc532231972"/>
       <w:r>
         <w:t>2</w:t>
       </w:r>
@@ -5941,7 +5915,7 @@
                 <v:stroke joinstyle="miter"/>
                 <v:path gradientshapeok="t" o:connecttype="rect"/>
               </v:shapetype>
-              <v:shape id="Casella di testo 8" o:spid="_x0000_s1026" type="#_x0000_t202" style="position:absolute;margin-left:-25.7pt;margin-top:410.85pt;width:551.35pt;height:.05pt;z-index:251664384;visibility:visible;mso-wrap-style:square;mso-wrap-distance-left:9pt;mso-wrap-distance-top:0;mso-wrap-distance-right:9pt;mso-wrap-distance-bottom:0;mso-position-horizontal:absolute;mso-position-horizontal-relative:text;mso-position-vertical:absolute;mso-position-vertical-relative:text;v-text-anchor:top" o:gfxdata="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" stroked="f">
+              <v:shape id="Casella di testo 8" o:spid="_x0000_s1026" type="#_x0000_t202" style="position:absolute;margin-left:-25.7pt;margin-top:410.85pt;width:551.35pt;height:.05pt;z-index:251664384;visibility:visible;mso-wrap-style:square;mso-wrap-distance-left:9pt;mso-wrap-distance-top:0;mso-wrap-distance-right:9pt;mso-wrap-distance-bottom:0;mso-position-horizontal:absolute;mso-position-horizontal-relative:text;mso-position-vertical:absolute;mso-position-vertical-relative:text;v-text-anchor:top" o:gfxdata="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" stroked="f">
                 <v:textbox style="mso-fit-shape-to-text:t" inset="0,0,0,0">
                   <w:txbxContent>
                     <w:p>
@@ -6496,7 +6470,7 @@
       <w:pPr>
         <w:pStyle w:val="ForIndex2"/>
       </w:pPr>
-      <w:bookmarkStart w:id="12" w:name="_Toc532164173"/>
+      <w:bookmarkStart w:id="12" w:name="_Toc532231973"/>
       <w:r>
         <w:t>2</w:t>
       </w:r>
@@ -6689,7 +6663,7 @@
                   <wp:posOffset>-2540</wp:posOffset>
                 </wp:positionH>
                 <wp:positionV relativeFrom="paragraph">
-                  <wp:posOffset>3966023</wp:posOffset>
+                  <wp:posOffset>4061587</wp:posOffset>
                 </wp:positionV>
                 <wp:extent cx="6116320" cy="635"/>
                 <wp:effectExtent l="0" t="0" r="5080" b="12065"/>
@@ -6754,7 +6728,7 @@
           </mc:Choice>
           <mc:Fallback>
             <w:pict>
-              <v:shape w14:anchorId="2F54AFD1" id="Casella di testo 1" o:spid="_x0000_s1027" type="#_x0000_t202" style="position:absolute;margin-left:-.2pt;margin-top:312.3pt;width:481.6pt;height:.05pt;z-index:251667456;visibility:visible;mso-wrap-style:square;mso-wrap-distance-left:9pt;mso-wrap-distance-top:0;mso-wrap-distance-right:9pt;mso-wrap-distance-bottom:0;mso-position-horizontal:absolute;mso-position-horizontal-relative:text;mso-position-vertical:absolute;mso-position-vertical-relative:text;v-text-anchor:top" o:gfxdata="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" stroked="f">
+              <v:shape w14:anchorId="2F54AFD1" id="Casella di testo 1" o:spid="_x0000_s1027" type="#_x0000_t202" style="position:absolute;margin-left:-.2pt;margin-top:319.8pt;width:481.6pt;height:.05pt;z-index:251667456;visibility:visible;mso-wrap-style:square;mso-wrap-distance-left:9pt;mso-wrap-distance-top:0;mso-wrap-distance-right:9pt;mso-wrap-distance-bottom:0;mso-position-horizontal:absolute;mso-position-horizontal-relative:text;mso-position-vertical:absolute;mso-position-vertical-relative:text;v-text-anchor:top" o:gfxdata="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" stroked="f">
                 <v:textbox style="mso-fit-shape-to-text:t" inset="0,0,0,0">
                   <w:txbxContent>
                     <w:p>
@@ -6788,22 +6762,16 @@
       </w:r>
       <w:r>
         <w:rPr>
+          <w:rFonts w:cs="Times New Roman"/>
           <w:noProof/>
-          <w:lang w:eastAsia="it-IT"/>
+          <w:szCs w:val="20"/>
+          <w:lang w:val="en-US"/>
         </w:rPr>
         <w:drawing>
-          <wp:anchor distT="0" distB="0" distL="114300" distR="114300" simplePos="0" relativeHeight="251687936" behindDoc="0" locked="0" layoutInCell="1" allowOverlap="1">
-            <wp:simplePos x="0" y="0"/>
-            <wp:positionH relativeFrom="margin">
-              <wp:posOffset>-2540</wp:posOffset>
-            </wp:positionH>
-            <wp:positionV relativeFrom="margin">
-              <wp:posOffset>-215153</wp:posOffset>
-            </wp:positionV>
+          <wp:inline distT="0" distB="0" distL="0" distR="0">
             <wp:extent cx="6116320" cy="3935095"/>
             <wp:effectExtent l="0" t="0" r="5080" b="1905"/>
-            <wp:wrapSquare wrapText="bothSides"/>
-            <wp:docPr id="41" name="Immagine 41"/>
+            <wp:docPr id="32" name="Immagine 32"/>
             <wp:cNvGraphicFramePr>
               <a:graphicFrameLocks xmlns:a="http://schemas.openxmlformats.org/drawingml/2006/main" noChangeAspect="1"/>
             </wp:cNvGraphicFramePr>
@@ -6811,17 +6779,11 @@
               <a:graphicData uri="http://schemas.openxmlformats.org/drawingml/2006/picture">
                 <pic:pic xmlns:pic="http://schemas.openxmlformats.org/drawingml/2006/picture">
                   <pic:nvPicPr>
-                    <pic:cNvPr id="41" name="Component diagram (4).png"/>
+                    <pic:cNvPr id="32" name="Component diagram (5).png"/>
                     <pic:cNvPicPr/>
                   </pic:nvPicPr>
                   <pic:blipFill>
-                    <a:blip r:embed="rId12" cstate="print">
-                      <a:extLst>
-                        <a:ext uri="{28A0092B-C50C-407E-A947-70E740481C1C}">
-                          <a14:useLocalDpi xmlns:a14="http://schemas.microsoft.com/office/drawing/2010/main" val="0"/>
-                        </a:ext>
-                      </a:extLst>
-                    </a:blip>
+                    <a:blip r:embed="rId12"/>
                     <a:stretch>
                       <a:fillRect/>
                     </a:stretch>
@@ -6838,7 +6800,7 @@
                 </pic:pic>
               </a:graphicData>
             </a:graphic>
-          </wp:anchor>
+          </wp:inline>
         </w:drawing>
       </w:r>
     </w:p>
@@ -7223,7 +7185,7 @@
           <w:szCs w:val="20"/>
           <w:lang w:val="en-US"/>
         </w:rPr>
-        <w:t xml:space="preserve">it must forward to the appropriate components the login and sign up data, the individual and aggregate requests, the subscription requests and the data </w:t>
+        <w:t xml:space="preserve">it must forward to the appropriate components the login and sign </w:t>
       </w:r>
       <w:r>
         <w:rPr>
@@ -7232,16 +7194,43 @@
           <w:lang w:val="en-US"/>
         </w:rPr>
         <w:lastRenderedPageBreak/>
-        <w:t xml:space="preserve">concerning the organization of a run. </w:t>
-      </w:r>
-      <w:r>
-        <w:rPr>
-          <w:rFonts w:cs="Times New Roman"/>
-          <w:szCs w:val="20"/>
-          <w:lang w:val="en-US"/>
-        </w:rPr>
-        <w:t xml:space="preserve">A more detailed view of the Router component </w:t>
-      </w:r>
+        <w:t xml:space="preserve">up data, the individual and aggregate requests, the subscription requests and the data concerning the organization of a run. </w:t>
+      </w:r>
+      <w:r>
+        <w:rPr>
+          <w:rFonts w:cs="Times New Roman"/>
+          <w:szCs w:val="20"/>
+          <w:lang w:val="en-US"/>
+        </w:rPr>
+        <w:t xml:space="preserve">A more detailed view of the Router component to show </w:t>
+      </w:r>
+      <w:r>
+        <w:rPr>
+          <w:rFonts w:cs="Times New Roman"/>
+          <w:szCs w:val="20"/>
+          <w:lang w:val="en-US"/>
+        </w:rPr>
+        <w:t xml:space="preserve">the described partitioning </w:t>
+      </w:r>
+      <w:r>
+        <w:rPr>
+          <w:rFonts w:cs="Times New Roman"/>
+          <w:szCs w:val="20"/>
+          <w:lang w:val="en-US"/>
+        </w:rPr>
+        <w:t>is provided below.</w:t>
+      </w:r>
+    </w:p>
+    <w:p>
+      <w:pPr>
+        <w:pStyle w:val="Paragrafoelenco"/>
+        <w:ind w:left="776"/>
+        <w:rPr>
+          <w:rFonts w:cs="Times New Roman"/>
+          <w:szCs w:val="20"/>
+          <w:lang w:val="en-US"/>
+        </w:rPr>
+      </w:pPr>
       <w:r>
         <w:rPr>
           <w:rFonts w:cs="Times New Roman"/>
@@ -7256,7 +7245,7 @@
               <wp:posOffset>1764665</wp:posOffset>
             </wp:positionH>
             <wp:positionV relativeFrom="paragraph">
-              <wp:posOffset>952237</wp:posOffset>
+              <wp:posOffset>393700</wp:posOffset>
             </wp:positionV>
             <wp:extent cx="2838450" cy="3105150"/>
             <wp:effectExtent l="0" t="0" r="6350" b="6350"/>
@@ -7305,41 +7294,6 @@
           </wp:anchor>
         </w:drawing>
       </w:r>
-      <w:r>
-        <w:rPr>
-          <w:rFonts w:cs="Times New Roman"/>
-          <w:szCs w:val="20"/>
-          <w:lang w:val="en-US"/>
-        </w:rPr>
-        <w:t xml:space="preserve">to show </w:t>
-      </w:r>
-      <w:r>
-        <w:rPr>
-          <w:rFonts w:cs="Times New Roman"/>
-          <w:szCs w:val="20"/>
-          <w:lang w:val="en-US"/>
-        </w:rPr>
-        <w:t xml:space="preserve">the described partitioning </w:t>
-      </w:r>
-      <w:r>
-        <w:rPr>
-          <w:rFonts w:cs="Times New Roman"/>
-          <w:szCs w:val="20"/>
-          <w:lang w:val="en-US"/>
-        </w:rPr>
-        <w:t>is provided below.</w:t>
-      </w:r>
-    </w:p>
-    <w:p>
-      <w:pPr>
-        <w:pStyle w:val="Paragrafoelenco"/>
-        <w:ind w:left="776"/>
-        <w:rPr>
-          <w:rFonts w:cs="Times New Roman"/>
-          <w:szCs w:val="20"/>
-          <w:lang w:val="en-US"/>
-        </w:rPr>
-      </w:pPr>
     </w:p>
     <w:p>
       <w:pPr>
@@ -7435,7 +7389,7 @@
           </mc:Choice>
           <mc:Fallback>
             <w:pict>
-              <v:shape w14:anchorId="07213277" id="Casella di testo 12" o:spid="_x0000_s1028" type="#_x0000_t202" style="position:absolute;left:0;text-align:left;margin-left:113.3pt;margin-top:274.75pt;width:302.4pt;height:.05pt;z-index:251678720;visibility:visible;mso-wrap-style:square;mso-width-percent:0;mso-wrap-distance-left:9pt;mso-wrap-distance-top:0;mso-wrap-distance-right:9pt;mso-wrap-distance-bottom:0;mso-position-horizontal:absolute;mso-position-horizontal-relative:text;mso-position-vertical:absolute;mso-position-vertical-relative:text;mso-width-percent:0;mso-width-relative:margin;v-text-anchor:top" o:gfxdata="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" stroked="f">
+              <v:shape w14:anchorId="07213277" id="Casella di testo 12" o:spid="_x0000_s1028" type="#_x0000_t202" style="position:absolute;left:0;text-align:left;margin-left:113.3pt;margin-top:274.75pt;width:302.4pt;height:.05pt;z-index:251678720;visibility:visible;mso-wrap-style:square;mso-width-percent:0;mso-wrap-distance-left:9pt;mso-wrap-distance-top:0;mso-wrap-distance-right:9pt;mso-wrap-distance-bottom:0;mso-position-horizontal:absolute;mso-position-horizontal-relative:text;mso-position-vertical:absolute;mso-position-vertical-relative:text;mso-width-percent:0;mso-width-relative:margin;v-text-anchor:top" o:gfxdata="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" stroked="f">
                 <v:textbox style="mso-fit-shape-to-text:t" inset="0,0,0,0">
                   <w:txbxContent>
                     <w:p>
@@ -7542,17 +7496,6 @@
           <w:lang w:val="en-US"/>
         </w:rPr>
       </w:pPr>
-    </w:p>
-    <w:p>
-      <w:pPr>
-        <w:pStyle w:val="Paragrafoelenco"/>
-        <w:ind w:left="776"/>
-        <w:rPr>
-          <w:rFonts w:cs="Times New Roman"/>
-          <w:szCs w:val="20"/>
-          <w:lang w:val="en-US"/>
-        </w:rPr>
-      </w:pPr>
       <w:r>
         <w:rPr>
           <w:noProof/>
@@ -7564,10 +7507,10 @@
               <wp:anchor distT="0" distB="0" distL="114300" distR="114300" simplePos="0" relativeHeight="251680768" behindDoc="0" locked="0" layoutInCell="1" allowOverlap="1" wp14:anchorId="350CB839" wp14:editId="440420E6">
                 <wp:simplePos x="0" y="0"/>
                 <wp:positionH relativeFrom="column">
-                  <wp:posOffset>127762</wp:posOffset>
+                  <wp:posOffset>127635</wp:posOffset>
                 </wp:positionH>
                 <wp:positionV relativeFrom="paragraph">
-                  <wp:posOffset>3360420</wp:posOffset>
+                  <wp:posOffset>3893783</wp:posOffset>
                 </wp:positionV>
                 <wp:extent cx="6323965" cy="635"/>
                 <wp:effectExtent l="0" t="0" r="635" b="12065"/>
@@ -7634,7 +7577,7 @@
           </mc:Choice>
           <mc:Fallback>
             <w:pict>
-              <v:shape w14:anchorId="350CB839" id="Casella di testo 13" o:spid="_x0000_s1029" type="#_x0000_t202" style="position:absolute;left:0;text-align:left;margin-left:10.05pt;margin-top:264.6pt;width:497.95pt;height:.05pt;z-index:251680768;visibility:visible;mso-wrap-style:square;mso-wrap-distance-left:9pt;mso-wrap-distance-top:0;mso-wrap-distance-right:9pt;mso-wrap-distance-bottom:0;mso-position-horizontal:absolute;mso-position-horizontal-relative:text;mso-position-vertical:absolute;mso-position-vertical-relative:text;v-text-anchor:top" o:gfxdata="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" stroked="f">
+              <v:shape w14:anchorId="350CB839" id="Casella di testo 13" o:spid="_x0000_s1029" type="#_x0000_t202" style="position:absolute;left:0;text-align:left;margin-left:10.05pt;margin-top:306.6pt;width:497.95pt;height:.05pt;z-index:251680768;visibility:visible;mso-wrap-style:square;mso-wrap-distance-left:9pt;mso-wrap-distance-top:0;mso-wrap-distance-right:9pt;mso-wrap-distance-bottom:0;mso-position-horizontal:absolute;mso-position-horizontal-relative:text;mso-position-vertical:absolute;mso-position-vertical-relative:text;v-text-anchor:top" o:gfxdata="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" stroked="f">
                 <v:textbox style="mso-fit-shape-to-text:t" inset="0,0,0,0">
                   <w:txbxContent>
                     <w:p>
@@ -7672,96 +7615,13 @@
     <w:p>
       <w:pPr>
         <w:pStyle w:val="Paragrafoelenco"/>
-        <w:numPr>
-          <w:ilvl w:val="0"/>
-          <w:numId w:val="4"/>
-        </w:numPr>
-        <w:jc w:val="both"/>
-        <w:rPr>
-          <w:rFonts w:cs="Times New Roman"/>
-          <w:szCs w:val="20"/>
-          <w:lang w:val="en-US"/>
-        </w:rPr>
-      </w:pPr>
-      <w:proofErr w:type="spellStart"/>
-      <w:r>
-        <w:rPr>
-          <w:rFonts w:cs="Times New Roman"/>
-          <w:b/>
-          <w:szCs w:val="20"/>
-          <w:lang w:val="en-US"/>
-        </w:rPr>
-        <w:lastRenderedPageBreak/>
-        <w:t>SignUp</w:t>
-      </w:r>
-      <w:r>
-        <w:rPr>
-          <w:rFonts w:cs="Times New Roman"/>
-          <w:b/>
-          <w:szCs w:val="20"/>
-          <w:lang w:val="en-US"/>
-        </w:rPr>
-        <w:t>Manager</w:t>
-      </w:r>
-      <w:proofErr w:type="spellEnd"/>
-      <w:r>
-        <w:rPr>
-          <w:rFonts w:cs="Times New Roman"/>
-          <w:szCs w:val="20"/>
-          <w:lang w:val="en-US"/>
-        </w:rPr>
-        <w:t xml:space="preserve">: this component contains all the procedures to allow the customers to register to </w:t>
-      </w:r>
-      <w:proofErr w:type="spellStart"/>
-      <w:r>
-        <w:rPr>
-          <w:rFonts w:cs="Times New Roman"/>
-          <w:szCs w:val="20"/>
-          <w:lang w:val="en-US"/>
-        </w:rPr>
-        <w:t>TrackMe</w:t>
-      </w:r>
-      <w:proofErr w:type="spellEnd"/>
-      <w:r>
-        <w:rPr>
-          <w:rFonts w:cs="Times New Roman"/>
-          <w:szCs w:val="20"/>
-          <w:lang w:val="en-US"/>
-        </w:rPr>
-        <w:t xml:space="preserve"> expressing also to which service they want to register for. It has to interact with DBMS to store data about the registration and performing controls about the </w:t>
-      </w:r>
-      <w:r>
-        <w:rPr>
-          <w:rFonts w:cs="Times New Roman"/>
-          <w:szCs w:val="20"/>
-          <w:lang w:val="en-US"/>
-        </w:rPr>
-        <w:t xml:space="preserve">chosen </w:t>
-      </w:r>
-      <w:r>
-        <w:rPr>
-          <w:rFonts w:cs="Times New Roman"/>
-          <w:szCs w:val="20"/>
-          <w:lang w:val="en-US"/>
-        </w:rPr>
-        <w:t xml:space="preserve">username </w:t>
-      </w:r>
-      <w:r>
-        <w:rPr>
-          <w:rFonts w:cs="Times New Roman"/>
-          <w:szCs w:val="20"/>
-          <w:lang w:val="en-US"/>
-        </w:rPr>
-        <w:t xml:space="preserve">and </w:t>
-      </w:r>
-      <w:r>
-        <w:rPr>
-          <w:rFonts w:cs="Times New Roman"/>
-          <w:szCs w:val="20"/>
-          <w:lang w:val="en-US"/>
-        </w:rPr>
-        <w:t>password.</w:t>
-      </w:r>
+        <w:ind w:left="776"/>
+        <w:rPr>
+          <w:rFonts w:cs="Times New Roman"/>
+          <w:szCs w:val="20"/>
+          <w:lang w:val="en-US"/>
+        </w:rPr>
+      </w:pPr>
     </w:p>
     <w:p>
       <w:pPr>
@@ -7785,7 +7645,16 @@
           <w:szCs w:val="20"/>
           <w:lang w:val="en-US"/>
         </w:rPr>
-        <w:t>LoginManager</w:t>
+        <w:t>SignUp</w:t>
+      </w:r>
+      <w:r>
+        <w:rPr>
+          <w:rFonts w:cs="Times New Roman"/>
+          <w:b/>
+          <w:szCs w:val="20"/>
+          <w:lang w:val="en-US"/>
+        </w:rPr>
+        <w:t>Manager</w:t>
       </w:r>
       <w:proofErr w:type="spellEnd"/>
       <w:r>
@@ -7794,15 +7663,57 @@
           <w:szCs w:val="20"/>
           <w:lang w:val="en-US"/>
         </w:rPr>
-        <w:t>: it manages all the logic in</w:t>
-      </w:r>
-      <w:r>
-        <w:rPr>
-          <w:rFonts w:cs="Times New Roman"/>
-          <w:szCs w:val="20"/>
-          <w:lang w:val="en-US"/>
-        </w:rPr>
-        <w:t>herent to the authentication of the customers. It interacts with the DBMS to check that the authentication parameters match the stored ones.</w:t>
+        <w:t xml:space="preserve">: this component contains all the procedures to allow the customers to register to </w:t>
+      </w:r>
+      <w:proofErr w:type="spellStart"/>
+      <w:r>
+        <w:rPr>
+          <w:rFonts w:cs="Times New Roman"/>
+          <w:szCs w:val="20"/>
+          <w:lang w:val="en-US"/>
+        </w:rPr>
+        <w:t>TrackMe</w:t>
+      </w:r>
+      <w:proofErr w:type="spellEnd"/>
+      <w:r>
+        <w:rPr>
+          <w:rFonts w:cs="Times New Roman"/>
+          <w:szCs w:val="20"/>
+          <w:lang w:val="en-US"/>
+        </w:rPr>
+        <w:t xml:space="preserve"> expressing also to which service they want to register for. It has to interact with DBMS to store data about the registration and performing controls about the </w:t>
+      </w:r>
+      <w:r>
+        <w:rPr>
+          <w:rFonts w:cs="Times New Roman"/>
+          <w:szCs w:val="20"/>
+          <w:lang w:val="en-US"/>
+        </w:rPr>
+        <w:t xml:space="preserve">chosen </w:t>
+      </w:r>
+      <w:r>
+        <w:rPr>
+          <w:rFonts w:cs="Times New Roman"/>
+          <w:szCs w:val="20"/>
+          <w:lang w:val="en-US"/>
+        </w:rPr>
+        <w:t xml:space="preserve">username </w:t>
+      </w:r>
+      <w:r>
+        <w:rPr>
+          <w:rFonts w:cs="Times New Roman"/>
+          <w:szCs w:val="20"/>
+          <w:lang w:val="en-US"/>
+        </w:rPr>
+        <w:t xml:space="preserve">and </w:t>
+      </w:r>
+      <w:r>
+        <w:rPr>
+          <w:rFonts w:cs="Times New Roman"/>
+          <w:szCs w:val="20"/>
+          <w:lang w:val="en-US"/>
+        </w:rPr>
+        <w:t>password.</w:t>
       </w:r>
     </w:p>
     <w:p>
@@ -7827,7 +7738,7 @@
           <w:szCs w:val="20"/>
           <w:lang w:val="en-US"/>
         </w:rPr>
-        <w:t>UserDataVisualizationManager</w:t>
+        <w:t>LoginManager</w:t>
       </w:r>
       <w:proofErr w:type="spellEnd"/>
       <w:r>
@@ -7836,79 +7747,15 @@
           <w:szCs w:val="20"/>
           <w:lang w:val="en-US"/>
         </w:rPr>
-        <w:t>: it comes into play when the user wants to access to its own data and stats</w:t>
-      </w:r>
-      <w:r>
-        <w:rPr>
-          <w:rFonts w:cs="Times New Roman"/>
-          <w:szCs w:val="20"/>
-          <w:lang w:val="en-US"/>
-        </w:rPr>
-        <w:t xml:space="preserve">, for example accessing at his </w:t>
-      </w:r>
-      <w:r>
-        <w:rPr>
-          <w:rFonts w:cs="Times New Roman"/>
-          <w:szCs w:val="20"/>
-          <w:lang w:val="en-US"/>
-        </w:rPr>
-        <w:t>own monthly stats about heartbeat</w:t>
-      </w:r>
-      <w:r>
-        <w:rPr>
-          <w:rFonts w:cs="Times New Roman"/>
-          <w:szCs w:val="20"/>
-          <w:lang w:val="en-US"/>
-        </w:rPr>
-        <w:t xml:space="preserve">. It contains the </w:t>
-      </w:r>
-      <w:r>
-        <w:rPr>
-          <w:rFonts w:cs="Times New Roman"/>
-          <w:szCs w:val="20"/>
-          <w:lang w:val="en-US"/>
-        </w:rPr>
-        <w:t>applicative logic</w:t>
-      </w:r>
-      <w:r>
-        <w:rPr>
-          <w:rFonts w:cs="Times New Roman"/>
-          <w:szCs w:val="20"/>
-          <w:lang w:val="en-US"/>
-        </w:rPr>
-        <w:t xml:space="preserve"> </w:t>
-      </w:r>
-      <w:r>
-        <w:rPr>
-          <w:rFonts w:cs="Times New Roman"/>
-          <w:szCs w:val="20"/>
-          <w:lang w:val="en-US"/>
-        </w:rPr>
-        <w:t>to handle the requests and provide the correct answers</w:t>
-      </w:r>
-      <w:r>
-        <w:rPr>
-          <w:rFonts w:cs="Times New Roman"/>
-          <w:szCs w:val="20"/>
-          <w:lang w:val="en-US"/>
-        </w:rPr>
-        <w:t xml:space="preserve"> and has to invoke the DBMS to retrieve from the dat</w:t>
-      </w:r>
-      <w:r>
-        <w:rPr>
-          <w:rFonts w:cs="Times New Roman"/>
-          <w:szCs w:val="20"/>
-          <w:lang w:val="en-US"/>
-        </w:rPr>
-        <w:t>abase the requested information</w:t>
-      </w:r>
-      <w:r>
-        <w:rPr>
-          <w:rFonts w:cs="Times New Roman"/>
-          <w:szCs w:val="20"/>
-          <w:lang w:val="en-US"/>
-        </w:rPr>
-        <w:t xml:space="preserve">.  </w:t>
+        <w:t>: it manages all the logic in</w:t>
+      </w:r>
+      <w:r>
+        <w:rPr>
+          <w:rFonts w:cs="Times New Roman"/>
+          <w:szCs w:val="20"/>
+          <w:lang w:val="en-US"/>
+        </w:rPr>
+        <w:t>herent to the authentication of the customers. It interacts with the DBMS to check that the authentication parameters match the stored ones.</w:t>
       </w:r>
     </w:p>
     <w:p>
@@ -7933,113 +7780,88 @@
           <w:szCs w:val="20"/>
           <w:lang w:val="en-US"/>
         </w:rPr>
-        <w:t>RequestManager</w:t>
+        <w:t>UserDataVisualizationManager</w:t>
       </w:r>
       <w:proofErr w:type="spellEnd"/>
       <w:r>
         <w:rPr>
           <w:rFonts w:cs="Times New Roman"/>
-          <w:b/>
-          <w:szCs w:val="20"/>
-          <w:lang w:val="en-US"/>
-        </w:rPr>
-        <w:t xml:space="preserve">: </w:t>
-      </w:r>
-      <w:r>
-        <w:rPr>
-          <w:rFonts w:cs="Times New Roman"/>
-          <w:szCs w:val="20"/>
-          <w:lang w:val="en-US"/>
-        </w:rPr>
-        <w:t>this component deals with requests by third parties about single individuals or groups of individuals. It has to retrieve the requested data from the database</w:t>
-      </w:r>
-      <w:r>
-        <w:rPr>
-          <w:rFonts w:cs="Times New Roman"/>
-          <w:szCs w:val="20"/>
-          <w:lang w:val="en-US"/>
-        </w:rPr>
-        <w:t xml:space="preserve"> (</w:t>
-      </w:r>
-      <w:r>
-        <w:rPr>
-          <w:rFonts w:cs="Times New Roman"/>
-          <w:szCs w:val="20"/>
-          <w:lang w:val="en-US"/>
-        </w:rPr>
-        <w:t>it shall</w:t>
-      </w:r>
-      <w:r>
-        <w:rPr>
-          <w:rFonts w:cs="Times New Roman"/>
-          <w:szCs w:val="20"/>
-          <w:lang w:val="en-US"/>
-        </w:rPr>
-        <w:t xml:space="preserve"> interact with the DBMS), make</w:t>
-      </w:r>
-      <w:r>
-        <w:rPr>
-          <w:rFonts w:cs="Times New Roman"/>
-          <w:szCs w:val="20"/>
-          <w:lang w:val="en-US"/>
-        </w:rPr>
-        <w:t>s</w:t>
-      </w:r>
-      <w:r>
-        <w:rPr>
-          <w:rFonts w:cs="Times New Roman"/>
-          <w:szCs w:val="20"/>
-          <w:lang w:val="en-US"/>
-        </w:rPr>
-        <w:t xml:space="preserve"> the privacy controls in case of aggregate requests, forward</w:t>
-      </w:r>
-      <w:r>
-        <w:rPr>
-          <w:rFonts w:cs="Times New Roman"/>
-          <w:szCs w:val="20"/>
-          <w:lang w:val="en-US"/>
-        </w:rPr>
-        <w:t>s</w:t>
-      </w:r>
-      <w:r>
-        <w:rPr>
-          <w:rFonts w:cs="Times New Roman"/>
-          <w:szCs w:val="20"/>
-          <w:lang w:val="en-US"/>
-        </w:rPr>
-        <w:t xml:space="preserve"> the queries to the requested users, handle</w:t>
-      </w:r>
-      <w:r>
-        <w:rPr>
-          <w:rFonts w:cs="Times New Roman"/>
-          <w:szCs w:val="20"/>
-          <w:lang w:val="en-US"/>
-        </w:rPr>
-        <w:t>s</w:t>
-      </w:r>
-      <w:r>
-        <w:rPr>
-          <w:rFonts w:cs="Times New Roman"/>
-          <w:szCs w:val="20"/>
-          <w:lang w:val="en-US"/>
-        </w:rPr>
-        <w:t xml:space="preserve"> their answers in case of individual requests and provide</w:t>
-      </w:r>
-      <w:r>
-        <w:rPr>
-          <w:rFonts w:cs="Times New Roman"/>
-          <w:szCs w:val="20"/>
-          <w:lang w:val="en-US"/>
-        </w:rPr>
-        <w:t>s</w:t>
-      </w:r>
-      <w:r>
-        <w:rPr>
-          <w:rFonts w:cs="Times New Roman"/>
-          <w:szCs w:val="20"/>
-          <w:lang w:val="en-US"/>
-        </w:rPr>
-        <w:t xml:space="preserve"> the right feedback to the requesting third parties.</w:t>
+          <w:szCs w:val="20"/>
+          <w:lang w:val="en-US"/>
+        </w:rPr>
+        <w:t>: it comes into play when the user wants to access to its own data and stats</w:t>
+      </w:r>
+      <w:r>
+        <w:rPr>
+          <w:rFonts w:cs="Times New Roman"/>
+          <w:szCs w:val="20"/>
+          <w:lang w:val="en-US"/>
+        </w:rPr>
+        <w:t xml:space="preserve">, for example accessing at his </w:t>
+      </w:r>
+      <w:r>
+        <w:rPr>
+          <w:rFonts w:cs="Times New Roman"/>
+          <w:szCs w:val="20"/>
+          <w:lang w:val="en-US"/>
+        </w:rPr>
+        <w:t>own monthly stats about heartbeat</w:t>
+      </w:r>
+      <w:r>
+        <w:rPr>
+          <w:rFonts w:cs="Times New Roman"/>
+          <w:szCs w:val="20"/>
+          <w:lang w:val="en-US"/>
+        </w:rPr>
+        <w:t xml:space="preserve">. It contains the </w:t>
+      </w:r>
+      <w:r>
+        <w:rPr>
+          <w:rFonts w:cs="Times New Roman"/>
+          <w:szCs w:val="20"/>
+          <w:lang w:val="en-US"/>
+        </w:rPr>
+        <w:t>applicative logic</w:t>
+      </w:r>
+      <w:r>
+        <w:rPr>
+          <w:rFonts w:cs="Times New Roman"/>
+          <w:szCs w:val="20"/>
+          <w:lang w:val="en-US"/>
+        </w:rPr>
+        <w:t xml:space="preserve"> </w:t>
+      </w:r>
+      <w:r>
+        <w:rPr>
+          <w:rFonts w:cs="Times New Roman"/>
+          <w:szCs w:val="20"/>
+          <w:lang w:val="en-US"/>
+        </w:rPr>
+        <w:t>to handle the requests and provide the correct answers</w:t>
+      </w:r>
+      <w:r>
+        <w:rPr>
+          <w:rFonts w:cs="Times New Roman"/>
+          <w:szCs w:val="20"/>
+          <w:lang w:val="en-US"/>
+        </w:rPr>
+        <w:t xml:space="preserve"> and has to invoke the DBMS to retrieve from the dat</w:t>
+      </w:r>
+      <w:r>
+        <w:rPr>
+          <w:rFonts w:cs="Times New Roman"/>
+          <w:szCs w:val="20"/>
+          <w:lang w:val="en-US"/>
+        </w:rPr>
+        <w:t>abase the requested information</w:t>
+      </w:r>
+      <w:r>
+        <w:rPr>
+          <w:rFonts w:cs="Times New Roman"/>
+          <w:szCs w:val="20"/>
+          <w:lang w:val="en-US"/>
+        </w:rPr>
+        <w:t xml:space="preserve">.  </w:t>
       </w:r>
     </w:p>
     <w:p>
@@ -8064,7 +7886,7 @@
           <w:szCs w:val="20"/>
           <w:lang w:val="en-US"/>
         </w:rPr>
-        <w:t>SubscriptionManager</w:t>
+        <w:t>RequestManager</w:t>
       </w:r>
       <w:proofErr w:type="spellEnd"/>
       <w:r>
@@ -8074,119 +7896,103 @@
           <w:szCs w:val="20"/>
           <w:lang w:val="en-US"/>
         </w:rPr>
-        <w:t>:</w:t>
-      </w:r>
-      <w:r>
-        <w:rPr>
-          <w:rFonts w:cs="Times New Roman"/>
-          <w:szCs w:val="20"/>
-          <w:lang w:val="en-US"/>
-        </w:rPr>
-        <w:t xml:space="preserve"> it contains all the logic about subscriptions to users’ data for the third parties. It handles the requests for subscriptions for individual users or groups, the provided answers for the subscription and it is concerned in forwarding the data as soon as they are produced in case of a successful individual or group subscription</w:t>
-      </w:r>
-      <w:r>
-        <w:rPr>
-          <w:rFonts w:cs="Times New Roman"/>
-          <w:szCs w:val="20"/>
-          <w:lang w:val="en-US"/>
-        </w:rPr>
-        <w:t xml:space="preserve"> (it provides an interface to the ‘</w:t>
-      </w:r>
-      <w:proofErr w:type="spellStart"/>
-      <w:r>
-        <w:rPr>
-          <w:rFonts w:cs="Times New Roman"/>
-          <w:szCs w:val="20"/>
-          <w:lang w:val="en-US"/>
-        </w:rPr>
-        <w:t>DataCollectionManager</w:t>
-      </w:r>
-      <w:proofErr w:type="spellEnd"/>
-      <w:r>
-        <w:rPr>
-          <w:rFonts w:cs="Times New Roman"/>
-          <w:szCs w:val="20"/>
-          <w:lang w:val="en-US"/>
-        </w:rPr>
-        <w:t>’ to be able to do this</w:t>
-      </w:r>
-      <w:r>
-        <w:rPr>
-          <w:rFonts w:cs="Times New Roman"/>
-          <w:szCs w:val="20"/>
-          <w:lang w:val="en-US"/>
-        </w:rPr>
-        <w:t>: every time that a new data arrives the ‘</w:t>
-      </w:r>
-      <w:proofErr w:type="spellStart"/>
-      <w:r>
-        <w:rPr>
-          <w:rFonts w:cs="Times New Roman"/>
-          <w:szCs w:val="20"/>
-          <w:lang w:val="en-US"/>
-        </w:rPr>
-        <w:t>DataCollectionManager</w:t>
-      </w:r>
-      <w:proofErr w:type="spellEnd"/>
-      <w:r>
-        <w:rPr>
-          <w:rFonts w:cs="Times New Roman"/>
-          <w:szCs w:val="20"/>
-          <w:lang w:val="en-US"/>
-        </w:rPr>
-        <w:t>’ reports it to the ‘</w:t>
-      </w:r>
-      <w:proofErr w:type="spellStart"/>
-      <w:r>
-        <w:rPr>
-          <w:rFonts w:cs="Times New Roman"/>
-          <w:szCs w:val="20"/>
-          <w:lang w:val="en-US"/>
-        </w:rPr>
-        <w:t>SubscriptionManager</w:t>
-      </w:r>
-      <w:proofErr w:type="spellEnd"/>
-      <w:r>
-        <w:rPr>
-          <w:rFonts w:cs="Times New Roman"/>
-          <w:szCs w:val="20"/>
-          <w:lang w:val="en-US"/>
-        </w:rPr>
-        <w:t>’ that will query the database and forward the new data to the subscripted third party, if any</w:t>
-      </w:r>
-      <w:r>
-        <w:rPr>
-          <w:rFonts w:cs="Times New Roman"/>
-          <w:szCs w:val="20"/>
-          <w:lang w:val="en-US"/>
-        </w:rPr>
-        <w:t>).</w:t>
-      </w:r>
-      <w:r>
-        <w:rPr>
-          <w:rFonts w:cs="Times New Roman"/>
-          <w:szCs w:val="20"/>
-          <w:lang w:val="en-US"/>
-        </w:rPr>
-        <w:t xml:space="preserve"> In case of subscription to an aggregate request this component has also to control if the number of users satisfying the request goes below 1000 and, in that case, it has to warn the subscripted third parties (through the ‘</w:t>
-      </w:r>
-      <w:proofErr w:type="spellStart"/>
-      <w:r>
-        <w:rPr>
-          <w:rFonts w:cs="Times New Roman"/>
-          <w:szCs w:val="20"/>
-          <w:lang w:val="en-US"/>
-        </w:rPr>
-        <w:t>NotificationManager</w:t>
-      </w:r>
-      <w:proofErr w:type="spellEnd"/>
-      <w:r>
-        <w:rPr>
-          <w:rFonts w:cs="Times New Roman"/>
-          <w:szCs w:val="20"/>
-          <w:lang w:val="en-US"/>
-        </w:rPr>
-        <w:t>’) that the data won’t be no more provided until that number of users becomes again greater or equal than 1000.</w:t>
+        <w:t xml:space="preserve">: </w:t>
+      </w:r>
+      <w:r>
+        <w:rPr>
+          <w:rFonts w:cs="Times New Roman"/>
+          <w:szCs w:val="20"/>
+          <w:lang w:val="en-US"/>
+        </w:rPr>
+        <w:t>this component deals with requests by third parties about single individuals or groups of individuals. It has to retrieve the requested data from the database</w:t>
+      </w:r>
+      <w:r>
+        <w:rPr>
+          <w:rFonts w:cs="Times New Roman"/>
+          <w:szCs w:val="20"/>
+          <w:lang w:val="en-US"/>
+        </w:rPr>
+        <w:t xml:space="preserve"> (</w:t>
+      </w:r>
+      <w:r>
+        <w:rPr>
+          <w:rFonts w:cs="Times New Roman"/>
+          <w:szCs w:val="20"/>
+          <w:lang w:val="en-US"/>
+        </w:rPr>
+        <w:t>it shall</w:t>
+      </w:r>
+      <w:r>
+        <w:rPr>
+          <w:rFonts w:cs="Times New Roman"/>
+          <w:szCs w:val="20"/>
+          <w:lang w:val="en-US"/>
+        </w:rPr>
+        <w:t xml:space="preserve"> interact with the DBMS), make</w:t>
+      </w:r>
+      <w:r>
+        <w:rPr>
+          <w:rFonts w:cs="Times New Roman"/>
+          <w:szCs w:val="20"/>
+          <w:lang w:val="en-US"/>
+        </w:rPr>
+        <w:t>s</w:t>
+      </w:r>
+      <w:r>
+        <w:rPr>
+          <w:rFonts w:cs="Times New Roman"/>
+          <w:szCs w:val="20"/>
+          <w:lang w:val="en-US"/>
+        </w:rPr>
+        <w:t xml:space="preserve"> the privacy controls in case of aggregate requests, forward</w:t>
+      </w:r>
+      <w:r>
+        <w:rPr>
+          <w:rFonts w:cs="Times New Roman"/>
+          <w:szCs w:val="20"/>
+          <w:lang w:val="en-US"/>
+        </w:rPr>
+        <w:t>s</w:t>
+      </w:r>
+      <w:r>
+        <w:rPr>
+          <w:rFonts w:cs="Times New Roman"/>
+          <w:szCs w:val="20"/>
+          <w:lang w:val="en-US"/>
+        </w:rPr>
+        <w:t xml:space="preserve"> the queries to the requested users, handle</w:t>
+      </w:r>
+      <w:r>
+        <w:rPr>
+          <w:rFonts w:cs="Times New Roman"/>
+          <w:szCs w:val="20"/>
+          <w:lang w:val="en-US"/>
+        </w:rPr>
+        <w:t>s</w:t>
+      </w:r>
+      <w:r>
+        <w:rPr>
+          <w:rFonts w:cs="Times New Roman"/>
+          <w:szCs w:val="20"/>
+          <w:lang w:val="en-US"/>
+        </w:rPr>
+        <w:t xml:space="preserve"> their answers in case of individual requests and provide</w:t>
+      </w:r>
+      <w:r>
+        <w:rPr>
+          <w:rFonts w:cs="Times New Roman"/>
+          <w:szCs w:val="20"/>
+          <w:lang w:val="en-US"/>
+        </w:rPr>
+        <w:t>s</w:t>
+      </w:r>
+      <w:r>
+        <w:rPr>
+          <w:rFonts w:cs="Times New Roman"/>
+          <w:szCs w:val="20"/>
+          <w:lang w:val="en-US"/>
+        </w:rPr>
+        <w:t xml:space="preserve"> the right feedback to the requesting third parties.</w:t>
       </w:r>
     </w:p>
     <w:p>
@@ -8211,7 +8017,7 @@
           <w:szCs w:val="20"/>
           <w:lang w:val="en-US"/>
         </w:rPr>
-        <w:t>SOSManager</w:t>
+        <w:t>SubscriptionManager</w:t>
       </w:r>
       <w:proofErr w:type="spellEnd"/>
       <w:r>
@@ -8229,23 +8035,15 @@
           <w:szCs w:val="20"/>
           <w:lang w:val="en-US"/>
         </w:rPr>
-        <w:t xml:space="preserve"> this component receives the emergency call from the user’s mobile app and is concerned in finding the third party that is </w:t>
-      </w:r>
-      <w:r>
-        <w:rPr>
-          <w:rFonts w:cs="Times New Roman"/>
-          <w:szCs w:val="20"/>
-          <w:lang w:val="en-US"/>
-        </w:rPr>
-        <w:t>the nearest</w:t>
-      </w:r>
-      <w:r>
-        <w:rPr>
-          <w:rFonts w:cs="Times New Roman"/>
-          <w:szCs w:val="20"/>
-          <w:lang w:val="en-US"/>
-        </w:rPr>
-        <w:t xml:space="preserve"> to the user to forward to it the SOS. The control to check if parameters are out of the defined bound is performed client side, this component is concerned only in handling the emergency call (this is why it offers its interface only to the ‘Router’ and not to the ‘</w:t>
+        <w:t xml:space="preserve"> it contains all the logic about subscriptions to users’ data for the third parties. It handles the requests for subscriptions for individual users or groups, the provided answers for the subscription and it is concerned in forwarding the data as soon as they are produced in case of a successful individual or group subscription</w:t>
+      </w:r>
+      <w:r>
+        <w:rPr>
+          <w:rFonts w:cs="Times New Roman"/>
+          <w:szCs w:val="20"/>
+          <w:lang w:val="en-US"/>
+        </w:rPr>
+        <w:t xml:space="preserve"> (it provides an interface to the ‘</w:t>
       </w:r>
       <w:proofErr w:type="spellStart"/>
       <w:r>
@@ -8263,7 +8061,85 @@
           <w:szCs w:val="20"/>
           <w:lang w:val="en-US"/>
         </w:rPr>
-        <w:t>’).</w:t>
+        <w:t>’ to be able to do this</w:t>
+      </w:r>
+      <w:r>
+        <w:rPr>
+          <w:rFonts w:cs="Times New Roman"/>
+          <w:szCs w:val="20"/>
+          <w:lang w:val="en-US"/>
+        </w:rPr>
+        <w:t>: every time that a new data arrives the ‘</w:t>
+      </w:r>
+      <w:proofErr w:type="spellStart"/>
+      <w:r>
+        <w:rPr>
+          <w:rFonts w:cs="Times New Roman"/>
+          <w:szCs w:val="20"/>
+          <w:lang w:val="en-US"/>
+        </w:rPr>
+        <w:t>DataCollectionManager</w:t>
+      </w:r>
+      <w:proofErr w:type="spellEnd"/>
+      <w:r>
+        <w:rPr>
+          <w:rFonts w:cs="Times New Roman"/>
+          <w:szCs w:val="20"/>
+          <w:lang w:val="en-US"/>
+        </w:rPr>
+        <w:t>’ reports it to the ‘</w:t>
+      </w:r>
+      <w:proofErr w:type="spellStart"/>
+      <w:r>
+        <w:rPr>
+          <w:rFonts w:cs="Times New Roman"/>
+          <w:szCs w:val="20"/>
+          <w:lang w:val="en-US"/>
+        </w:rPr>
+        <w:t>SubscriptionManager</w:t>
+      </w:r>
+      <w:proofErr w:type="spellEnd"/>
+      <w:r>
+        <w:rPr>
+          <w:rFonts w:cs="Times New Roman"/>
+          <w:szCs w:val="20"/>
+          <w:lang w:val="en-US"/>
+        </w:rPr>
+        <w:t>’ that will query the database and forward the new data to the subscripted third party, if any</w:t>
+      </w:r>
+      <w:r>
+        <w:rPr>
+          <w:rFonts w:cs="Times New Roman"/>
+          <w:szCs w:val="20"/>
+          <w:lang w:val="en-US"/>
+        </w:rPr>
+        <w:t>).</w:t>
+      </w:r>
+      <w:r>
+        <w:rPr>
+          <w:rFonts w:cs="Times New Roman"/>
+          <w:szCs w:val="20"/>
+          <w:lang w:val="en-US"/>
+        </w:rPr>
+        <w:t xml:space="preserve"> In case of subscription to an aggregate request this component has also to control if the number of users satisfying the request goes below 1000 and, in that case, it has to warn the subscripted third parties (through the ‘</w:t>
+      </w:r>
+      <w:proofErr w:type="spellStart"/>
+      <w:r>
+        <w:rPr>
+          <w:rFonts w:cs="Times New Roman"/>
+          <w:szCs w:val="20"/>
+          <w:lang w:val="en-US"/>
+        </w:rPr>
+        <w:t>NotificationManager</w:t>
+      </w:r>
+      <w:proofErr w:type="spellEnd"/>
+      <w:r>
+        <w:rPr>
+          <w:rFonts w:cs="Times New Roman"/>
+          <w:szCs w:val="20"/>
+          <w:lang w:val="en-US"/>
+        </w:rPr>
+        <w:t>’) that the data won’t be no more provided until that number of users becomes again greater or equal than 1000.</w:t>
       </w:r>
     </w:p>
     <w:p>
@@ -8288,142 +8164,68 @@
           <w:szCs w:val="20"/>
           <w:lang w:val="en-US"/>
         </w:rPr>
+        <w:t>SOSManager</w:t>
+      </w:r>
+      <w:proofErr w:type="spellEnd"/>
+      <w:r>
+        <w:rPr>
+          <w:rFonts w:cs="Times New Roman"/>
+          <w:b/>
+          <w:szCs w:val="20"/>
+          <w:lang w:val="en-US"/>
+        </w:rPr>
+        <w:t>:</w:t>
+      </w:r>
+      <w:r>
+        <w:rPr>
+          <w:rFonts w:cs="Times New Roman"/>
+          <w:szCs w:val="20"/>
+          <w:lang w:val="en-US"/>
+        </w:rPr>
+        <w:t xml:space="preserve"> this component receives the emergency call from the user’s mobile app and is concerned in finding the third party that is </w:t>
+      </w:r>
+      <w:r>
+        <w:rPr>
+          <w:rFonts w:cs="Times New Roman"/>
+          <w:szCs w:val="20"/>
+          <w:lang w:val="en-US"/>
+        </w:rPr>
+        <w:t>the nearest</w:t>
+      </w:r>
+      <w:r>
+        <w:rPr>
+          <w:rFonts w:cs="Times New Roman"/>
+          <w:szCs w:val="20"/>
+          <w:lang w:val="en-US"/>
+        </w:rPr>
+        <w:t xml:space="preserve"> to the user to forward to it the SOS. The control to check if parameters are out of the defined bound is performed client </w:t>
+      </w:r>
+      <w:r>
+        <w:rPr>
+          <w:rFonts w:cs="Times New Roman"/>
+          <w:szCs w:val="20"/>
+          <w:lang w:val="en-US"/>
+        </w:rPr>
         <w:lastRenderedPageBreak/>
-        <w:t>RunWatchingManager</w:t>
+        <w:t>side, this component is concerned only in handling the emergency call (this is why it offers its interface only to the ‘Router’ and not to the ‘</w:t>
+      </w:r>
+      <w:proofErr w:type="spellStart"/>
+      <w:r>
+        <w:rPr>
+          <w:rFonts w:cs="Times New Roman"/>
+          <w:szCs w:val="20"/>
+          <w:lang w:val="en-US"/>
+        </w:rPr>
+        <w:t>DataCollectionManager</w:t>
       </w:r>
       <w:proofErr w:type="spellEnd"/>
       <w:r>
         <w:rPr>
           <w:rFonts w:cs="Times New Roman"/>
-          <w:b/>
-          <w:szCs w:val="20"/>
-          <w:lang w:val="en-US"/>
-        </w:rPr>
-        <w:t>:</w:t>
-      </w:r>
-      <w:r>
-        <w:rPr>
-          <w:rFonts w:cs="Times New Roman"/>
-          <w:szCs w:val="20"/>
-          <w:lang w:val="en-US"/>
-        </w:rPr>
-        <w:t xml:space="preserve"> this component is concerned in providing to all the willing users the possibility to follow a desired run. It re</w:t>
-      </w:r>
-      <w:r>
-        <w:rPr>
-          <w:rFonts w:cs="Times New Roman"/>
-          <w:szCs w:val="20"/>
-          <w:lang w:val="en-US"/>
-        </w:rPr>
-        <w:t>ceives continuously information</w:t>
-      </w:r>
-      <w:r>
-        <w:rPr>
-          <w:rFonts w:cs="Times New Roman"/>
-          <w:szCs w:val="20"/>
-          <w:lang w:val="en-US"/>
-        </w:rPr>
-        <w:t xml:space="preserve"> from the ‘</w:t>
-      </w:r>
-      <w:proofErr w:type="spellStart"/>
-      <w:r>
-        <w:rPr>
-          <w:rFonts w:cs="Times New Roman"/>
-          <w:szCs w:val="20"/>
-          <w:lang w:val="en-US"/>
-        </w:rPr>
-        <w:t>DataCollectionManager</w:t>
-      </w:r>
-      <w:proofErr w:type="spellEnd"/>
-      <w:r>
-        <w:rPr>
-          <w:rFonts w:cs="Times New Roman"/>
-          <w:szCs w:val="20"/>
-          <w:lang w:val="en-US"/>
-        </w:rPr>
-        <w:t>’ about the new collected data</w:t>
-      </w:r>
-      <w:r>
-        <w:rPr>
-          <w:rFonts w:cs="Times New Roman"/>
-          <w:szCs w:val="20"/>
-          <w:lang w:val="en-US"/>
-        </w:rPr>
-        <w:t xml:space="preserve"> (updates on the location</w:t>
-      </w:r>
-      <w:r>
-        <w:rPr>
-          <w:rFonts w:cs="Times New Roman"/>
-          <w:szCs w:val="20"/>
-          <w:lang w:val="en-US"/>
-        </w:rPr>
-        <w:t xml:space="preserve"> of the runners</w:t>
-      </w:r>
-      <w:r>
-        <w:rPr>
-          <w:rFonts w:cs="Times New Roman"/>
-          <w:szCs w:val="20"/>
-          <w:lang w:val="en-US"/>
-        </w:rPr>
-        <w:t xml:space="preserve">) for which the component has ‘registered’ exploiting the architecture of the Observer/Observable pattern and </w:t>
-      </w:r>
-      <w:r>
-        <w:rPr>
-          <w:rFonts w:cs="Times New Roman"/>
-          <w:szCs w:val="20"/>
-          <w:lang w:val="en-US"/>
-        </w:rPr>
-        <w:t xml:space="preserve">it </w:t>
-      </w:r>
-      <w:r>
-        <w:rPr>
-          <w:rFonts w:cs="Times New Roman"/>
-          <w:szCs w:val="20"/>
-          <w:lang w:val="en-US"/>
-        </w:rPr>
-        <w:t>forwards</w:t>
-      </w:r>
-      <w:r>
-        <w:rPr>
-          <w:rFonts w:cs="Times New Roman"/>
-          <w:szCs w:val="20"/>
-          <w:lang w:val="en-US"/>
-        </w:rPr>
-        <w:t xml:space="preserve"> them to the users that asked to follow the run.</w:t>
-      </w:r>
-      <w:r>
-        <w:rPr>
-          <w:rFonts w:cs="Times New Roman"/>
-          <w:szCs w:val="20"/>
-          <w:lang w:val="en-US"/>
-        </w:rPr>
-        <w:t xml:space="preserve"> </w:t>
-      </w:r>
-      <w:r>
-        <w:rPr>
-          <w:rFonts w:cs="Times New Roman"/>
-          <w:szCs w:val="20"/>
-          <w:lang w:val="en-US"/>
-        </w:rPr>
-        <w:t>It exploits the ‘</w:t>
-      </w:r>
-      <w:proofErr w:type="spellStart"/>
-      <w:r>
-        <w:rPr>
-          <w:rFonts w:cs="Times New Roman"/>
-          <w:szCs w:val="20"/>
-          <w:lang w:val="en-US"/>
-        </w:rPr>
-        <w:t>NotificationManager</w:t>
-      </w:r>
-      <w:proofErr w:type="spellEnd"/>
-      <w:r>
-        <w:rPr>
-          <w:rFonts w:cs="Times New Roman"/>
-          <w:szCs w:val="20"/>
-          <w:lang w:val="en-US"/>
-        </w:rPr>
-        <w:t>’ to remind with one hour in advance that the competition for which the user has expressed the will to watch is beginning in short time.</w:t>
+          <w:szCs w:val="20"/>
+          <w:lang w:val="en-US"/>
+        </w:rPr>
+        <w:t>’).</w:t>
       </w:r>
     </w:p>
     <w:p>
@@ -8448,7 +8250,7 @@
           <w:szCs w:val="20"/>
           <w:lang w:val="en-US"/>
         </w:rPr>
-        <w:t>EnrollmentManager</w:t>
+        <w:t>RunWatchingManager</w:t>
       </w:r>
       <w:proofErr w:type="spellEnd"/>
       <w:r>
@@ -8466,15 +8268,23 @@
           <w:szCs w:val="20"/>
           <w:lang w:val="en-US"/>
         </w:rPr>
-        <w:t xml:space="preserve"> it manages all the requests of enrollment to organized competitions. This component has only to verify the availability for the requested run and send the confirmation to the requesting user providing him with an identifier for the competition he has enrolled for.</w:t>
-      </w:r>
-      <w:r>
-        <w:rPr>
-          <w:rFonts w:cs="Times New Roman"/>
-          <w:szCs w:val="20"/>
-          <w:lang w:val="en-US"/>
-        </w:rPr>
-        <w:t xml:space="preserve"> It exploits the ‘</w:t>
+        <w:t xml:space="preserve"> this component is concerned in providing to all the willing users the possibility to follow a desired run. It re</w:t>
+      </w:r>
+      <w:r>
+        <w:rPr>
+          <w:rFonts w:cs="Times New Roman"/>
+          <w:szCs w:val="20"/>
+          <w:lang w:val="en-US"/>
+        </w:rPr>
+        <w:t>ceives continuously information</w:t>
+      </w:r>
+      <w:r>
+        <w:rPr>
+          <w:rFonts w:cs="Times New Roman"/>
+          <w:szCs w:val="20"/>
+          <w:lang w:val="en-US"/>
+        </w:rPr>
+        <w:t xml:space="preserve"> from the ‘</w:t>
       </w:r>
       <w:proofErr w:type="spellStart"/>
       <w:r>
@@ -8483,6 +8293,88 @@
           <w:szCs w:val="20"/>
           <w:lang w:val="en-US"/>
         </w:rPr>
+        <w:t>DataCollectionManager</w:t>
+      </w:r>
+      <w:proofErr w:type="spellEnd"/>
+      <w:r>
+        <w:rPr>
+          <w:rFonts w:cs="Times New Roman"/>
+          <w:szCs w:val="20"/>
+          <w:lang w:val="en-US"/>
+        </w:rPr>
+        <w:t>’ about the new collected data</w:t>
+      </w:r>
+      <w:r>
+        <w:rPr>
+          <w:rFonts w:cs="Times New Roman"/>
+          <w:szCs w:val="20"/>
+          <w:lang w:val="en-US"/>
+        </w:rPr>
+        <w:t xml:space="preserve"> (updates on the location</w:t>
+      </w:r>
+      <w:r>
+        <w:rPr>
+          <w:rFonts w:cs="Times New Roman"/>
+          <w:szCs w:val="20"/>
+          <w:lang w:val="en-US"/>
+        </w:rPr>
+        <w:t xml:space="preserve"> of the runners</w:t>
+      </w:r>
+      <w:r>
+        <w:rPr>
+          <w:rFonts w:cs="Times New Roman"/>
+          <w:szCs w:val="20"/>
+          <w:lang w:val="en-US"/>
+        </w:rPr>
+        <w:t xml:space="preserve">) for which the component has ‘registered’ exploiting the architecture of the Observer/Observable pattern and </w:t>
+      </w:r>
+      <w:r>
+        <w:rPr>
+          <w:rFonts w:cs="Times New Roman"/>
+          <w:szCs w:val="20"/>
+          <w:lang w:val="en-US"/>
+        </w:rPr>
+        <w:t xml:space="preserve">it </w:t>
+      </w:r>
+      <w:r>
+        <w:rPr>
+          <w:rFonts w:cs="Times New Roman"/>
+          <w:szCs w:val="20"/>
+          <w:lang w:val="en-US"/>
+        </w:rPr>
+        <w:t>forwards</w:t>
+      </w:r>
+      <w:r>
+        <w:rPr>
+          <w:rFonts w:cs="Times New Roman"/>
+          <w:szCs w:val="20"/>
+          <w:lang w:val="en-US"/>
+        </w:rPr>
+        <w:t xml:space="preserve"> them to the users that asked to follow the run.</w:t>
+      </w:r>
+      <w:r>
+        <w:rPr>
+          <w:rFonts w:cs="Times New Roman"/>
+          <w:szCs w:val="20"/>
+          <w:lang w:val="en-US"/>
+        </w:rPr>
+        <w:t xml:space="preserve"> </w:t>
+      </w:r>
+      <w:r>
+        <w:rPr>
+          <w:rFonts w:cs="Times New Roman"/>
+          <w:szCs w:val="20"/>
+          <w:lang w:val="en-US"/>
+        </w:rPr>
+        <w:t>It exploits the ‘</w:t>
+      </w:r>
+      <w:proofErr w:type="spellStart"/>
+      <w:r>
+        <w:rPr>
+          <w:rFonts w:cs="Times New Roman"/>
+          <w:szCs w:val="20"/>
+          <w:lang w:val="en-US"/>
+        </w:rPr>
         <w:t>NotificationManager</w:t>
       </w:r>
       <w:proofErr w:type="spellEnd"/>
@@ -8492,7 +8384,7 @@
           <w:szCs w:val="20"/>
           <w:lang w:val="en-US"/>
         </w:rPr>
-        <w:t>’ to remind with one day in advance about the competitions for which the user has enrolled.</w:t>
+        <w:t>’ to remind with one hour in advance that the competition for which the user has expressed the will to watch is beginning in short time.</w:t>
       </w:r>
     </w:p>
     <w:p>
@@ -8517,7 +8409,7 @@
           <w:szCs w:val="20"/>
           <w:lang w:val="en-US"/>
         </w:rPr>
-        <w:t>RunOrganizationManager</w:t>
+        <w:t>EnrollmentManager</w:t>
       </w:r>
       <w:proofErr w:type="spellEnd"/>
       <w:r>
@@ -8535,63 +8427,33 @@
           <w:szCs w:val="20"/>
           <w:lang w:val="en-US"/>
         </w:rPr>
-        <w:t xml:space="preserve"> it deals with the organization of a competition asked by some third party. This component has to verify that all the inserted data are </w:t>
-      </w:r>
-      <w:r>
-        <w:rPr>
-          <w:rFonts w:cs="Times New Roman"/>
-          <w:szCs w:val="20"/>
-          <w:lang w:val="en-US"/>
-        </w:rPr>
-        <w:t>correct, for example it has to control that the defined path is feasible, that it doesn’t cross an already defined path for another defined competition in the same time slot and this kind</w:t>
-      </w:r>
-      <w:r>
-        <w:rPr>
-          <w:rFonts w:cs="Times New Roman"/>
-          <w:szCs w:val="20"/>
-          <w:lang w:val="en-US"/>
-        </w:rPr>
-        <w:t xml:space="preserve"> of things (that’s why it must</w:t>
-      </w:r>
-      <w:r>
-        <w:rPr>
-          <w:rFonts w:cs="Times New Roman"/>
-          <w:szCs w:val="20"/>
-          <w:lang w:val="en-US"/>
-        </w:rPr>
-        <w:t xml:space="preserve"> exploit Google</w:t>
-      </w:r>
-      <w:r>
-        <w:rPr>
-          <w:rFonts w:cs="Times New Roman"/>
-          <w:szCs w:val="20"/>
-          <w:lang w:val="en-US"/>
-        </w:rPr>
-        <w:t xml:space="preserve"> </w:t>
-      </w:r>
-      <w:r>
-        <w:rPr>
-          <w:rFonts w:cs="Times New Roman"/>
-          <w:szCs w:val="20"/>
-          <w:lang w:val="en-US"/>
-        </w:rPr>
-        <w:t>Maps API</w:t>
-      </w:r>
-      <w:r>
-        <w:rPr>
-          <w:rFonts w:cs="Times New Roman"/>
-          <w:szCs w:val="20"/>
-          <w:lang w:val="en-US"/>
-        </w:rPr>
-        <w:t>s</w:t>
-      </w:r>
-      <w:r>
-        <w:rPr>
-          <w:rFonts w:cs="Times New Roman"/>
-          <w:szCs w:val="20"/>
-          <w:lang w:val="en-US"/>
-        </w:rPr>
-        <w:t>).</w:t>
+        <w:t xml:space="preserve"> it manages all the requests of enrollment to organized competitions. This component has only to verify the availability for the requested run and send the confirmation to the requesting user providing him with an identifier for the competition he has enrolled for.</w:t>
+      </w:r>
+      <w:r>
+        <w:rPr>
+          <w:rFonts w:cs="Times New Roman"/>
+          <w:szCs w:val="20"/>
+          <w:lang w:val="en-US"/>
+        </w:rPr>
+        <w:t xml:space="preserve"> It exploits the ‘</w:t>
+      </w:r>
+      <w:proofErr w:type="spellStart"/>
+      <w:r>
+        <w:rPr>
+          <w:rFonts w:cs="Times New Roman"/>
+          <w:szCs w:val="20"/>
+          <w:lang w:val="en-US"/>
+        </w:rPr>
+        <w:t>NotificationManager</w:t>
+      </w:r>
+      <w:proofErr w:type="spellEnd"/>
+      <w:r>
+        <w:rPr>
+          <w:rFonts w:cs="Times New Roman"/>
+          <w:szCs w:val="20"/>
+          <w:lang w:val="en-US"/>
+        </w:rPr>
+        <w:t>’ to remind with one day in advance about the competitions for which the user has enrolled.</w:t>
       </w:r>
     </w:p>
     <w:p>
@@ -8616,7 +8478,7 @@
           <w:szCs w:val="20"/>
           <w:lang w:val="en-US"/>
         </w:rPr>
-        <w:t>DataCollectionManager</w:t>
+        <w:t>RunOrganizationManager</w:t>
       </w:r>
       <w:proofErr w:type="spellEnd"/>
       <w:r>
@@ -8634,51 +8496,63 @@
           <w:szCs w:val="20"/>
           <w:lang w:val="en-US"/>
         </w:rPr>
-        <w:t xml:space="preserve"> this component receives all the data transmitted by users and has to store them and forward the proper information about them </w:t>
-      </w:r>
-      <w:r>
-        <w:rPr>
-          <w:rFonts w:cs="Times New Roman"/>
-          <w:szCs w:val="20"/>
-          <w:lang w:val="en-US"/>
-        </w:rPr>
-        <w:t>to the other components needing them: the ‘</w:t>
-      </w:r>
-      <w:proofErr w:type="spellStart"/>
-      <w:r>
-        <w:rPr>
-          <w:rFonts w:cs="Times New Roman"/>
-          <w:szCs w:val="20"/>
-          <w:lang w:val="en-US"/>
-        </w:rPr>
-        <w:t>SubscriptionManager</w:t>
-      </w:r>
-      <w:proofErr w:type="spellEnd"/>
-      <w:r>
-        <w:rPr>
-          <w:rFonts w:cs="Times New Roman"/>
-          <w:szCs w:val="20"/>
-          <w:lang w:val="en-US"/>
-        </w:rPr>
-        <w:t>’ that can retrieve the eventually needed data from the database and the ‘</w:t>
-      </w:r>
-      <w:proofErr w:type="spellStart"/>
-      <w:r>
-        <w:rPr>
-          <w:rFonts w:cs="Times New Roman"/>
-          <w:szCs w:val="20"/>
-          <w:lang w:val="en-US"/>
-        </w:rPr>
-        <w:t>RunWatchingManager</w:t>
-      </w:r>
-      <w:proofErr w:type="spellEnd"/>
-      <w:r>
-        <w:rPr>
-          <w:rFonts w:cs="Times New Roman"/>
-          <w:szCs w:val="20"/>
-          <w:lang w:val="en-US"/>
-        </w:rPr>
-        <w:t>’ that receives directly the data.</w:t>
+        <w:t xml:space="preserve"> it deals with the organization of a competition asked by some third party. This component has to verify that all the inserted data are </w:t>
+      </w:r>
+      <w:r>
+        <w:rPr>
+          <w:rFonts w:cs="Times New Roman"/>
+          <w:szCs w:val="20"/>
+          <w:lang w:val="en-US"/>
+        </w:rPr>
+        <w:t>correct, for example it has to control that the defined path is feasible, that it doesn’t cross an already defined path for another defined competition in the same time slot and this kind</w:t>
+      </w:r>
+      <w:r>
+        <w:rPr>
+          <w:rFonts w:cs="Times New Roman"/>
+          <w:szCs w:val="20"/>
+          <w:lang w:val="en-US"/>
+        </w:rPr>
+        <w:t xml:space="preserve"> of things (that’s why it must</w:t>
+      </w:r>
+      <w:r>
+        <w:rPr>
+          <w:rFonts w:cs="Times New Roman"/>
+          <w:szCs w:val="20"/>
+          <w:lang w:val="en-US"/>
+        </w:rPr>
+        <w:t xml:space="preserve"> exploit Google</w:t>
+      </w:r>
+      <w:r>
+        <w:rPr>
+          <w:rFonts w:cs="Times New Roman"/>
+          <w:szCs w:val="20"/>
+          <w:lang w:val="en-US"/>
+        </w:rPr>
+        <w:t xml:space="preserve"> </w:t>
+      </w:r>
+      <w:r>
+        <w:rPr>
+          <w:rFonts w:cs="Times New Roman"/>
+          <w:szCs w:val="20"/>
+          <w:lang w:val="en-US"/>
+        </w:rPr>
+        <w:t>Maps API</w:t>
+      </w:r>
+      <w:r>
+        <w:rPr>
+          <w:rFonts w:cs="Times New Roman"/>
+          <w:szCs w:val="20"/>
+          <w:lang w:val="en-US"/>
+        </w:rPr>
+        <w:t>s</w:t>
+      </w:r>
+      <w:r>
+        <w:rPr>
+          <w:rFonts w:cs="Times New Roman"/>
+          <w:szCs w:val="20"/>
+          <w:lang w:val="en-US"/>
+        </w:rPr>
+        <w:t>).</w:t>
       </w:r>
     </w:p>
     <w:p>
@@ -8703,7 +8577,7 @@
           <w:szCs w:val="20"/>
           <w:lang w:val="en-US"/>
         </w:rPr>
-        <w:t>NotificationManager</w:t>
+        <w:t>DataCollectionManager</w:t>
       </w:r>
       <w:proofErr w:type="spellEnd"/>
       <w:r>
@@ -8721,7 +8595,15 @@
           <w:szCs w:val="20"/>
           <w:lang w:val="en-US"/>
         </w:rPr>
-        <w:t xml:space="preserve"> this component deals only with the logic for push notifications, it sends to the customers only asynchronous messages (doesn’t expect for any feedback by them). All the other components that have to forward some message to a client (for example the ‘</w:t>
+        <w:t xml:space="preserve"> this component receives all the data transmitted by users and has to store them and forward the proper information about them </w:t>
+      </w:r>
+      <w:r>
+        <w:rPr>
+          <w:rFonts w:cs="Times New Roman"/>
+          <w:szCs w:val="20"/>
+          <w:lang w:val="en-US"/>
+        </w:rPr>
+        <w:t>to the other components needing them: the ‘</w:t>
       </w:r>
       <w:proofErr w:type="spellStart"/>
       <w:r>
@@ -8730,7 +8612,7 @@
           <w:szCs w:val="20"/>
           <w:lang w:val="en-US"/>
         </w:rPr>
-        <w:t>RequestManager</w:t>
+        <w:t>SubscriptionManager</w:t>
       </w:r>
       <w:proofErr w:type="spellEnd"/>
       <w:r>
@@ -8739,31 +8621,7 @@
           <w:szCs w:val="20"/>
           <w:lang w:val="en-US"/>
         </w:rPr>
-        <w:t>’) has to exploit the interface offered by this component.</w:t>
-      </w:r>
-      <w:r>
-        <w:rPr>
-          <w:rFonts w:cs="Times New Roman"/>
-          <w:szCs w:val="20"/>
-          <w:lang w:val="en-US"/>
-        </w:rPr>
-        <w:t xml:space="preserve"> This component has been conceived to </w:t>
-      </w:r>
-      <w:r>
-        <w:rPr>
-          <w:rFonts w:cs="Times New Roman"/>
-          <w:szCs w:val="20"/>
-          <w:lang w:val="en-US"/>
-        </w:rPr>
-        <w:t xml:space="preserve">maintain single responsibility of the components: the type of messages sent are asynchronous (they are different from the general response messages provided by the server) and so it is more correct to use a different component rather than sending push notifications directly from the components where they were originated. </w:t>
-      </w:r>
-      <w:r>
-        <w:rPr>
-          <w:rFonts w:cs="Times New Roman"/>
-          <w:szCs w:val="20"/>
-          <w:lang w:val="en-US"/>
-        </w:rPr>
-        <w:t>When a notification is sent the dedicated client’s interface in ‘</w:t>
+        <w:t>’ that can retrieve the eventually needed data from the database and the ‘</w:t>
       </w:r>
       <w:proofErr w:type="spellStart"/>
       <w:r>
@@ -8772,7 +8630,7 @@
           <w:szCs w:val="20"/>
           <w:lang w:val="en-US"/>
         </w:rPr>
-        <w:t>ResponseManager</w:t>
+        <w:t>RunWatchingManager</w:t>
       </w:r>
       <w:proofErr w:type="spellEnd"/>
       <w:r>
@@ -8781,90 +8639,7 @@
           <w:szCs w:val="20"/>
           <w:lang w:val="en-US"/>
         </w:rPr>
-        <w:t>’ for the handling of the client</w:t>
-      </w:r>
-      <w:r>
-        <w:rPr>
-          <w:rFonts w:cs="Times New Roman"/>
-          <w:szCs w:val="20"/>
-          <w:lang w:val="en-US"/>
-        </w:rPr>
-        <w:t>’s</w:t>
-      </w:r>
-      <w:r>
-        <w:rPr>
-          <w:rFonts w:cs="Times New Roman"/>
-          <w:szCs w:val="20"/>
-          <w:lang w:val="en-US"/>
-        </w:rPr>
-        <w:t xml:space="preserve"> response is provided </w:t>
-      </w:r>
-      <w:r>
-        <w:rPr>
-          <w:rFonts w:cs="Times New Roman"/>
-          <w:szCs w:val="20"/>
-          <w:lang w:val="en-US"/>
-        </w:rPr>
-        <w:t>(</w:t>
-      </w:r>
-      <w:r>
-        <w:rPr>
-          <w:rFonts w:cs="Times New Roman"/>
-          <w:szCs w:val="20"/>
-          <w:lang w:val="en-US"/>
-        </w:rPr>
-        <w:t xml:space="preserve">in </w:t>
-      </w:r>
-      <w:r>
-        <w:rPr>
-          <w:rFonts w:cs="Times New Roman"/>
-          <w:szCs w:val="20"/>
-          <w:lang w:val="en-US"/>
-        </w:rPr>
-        <w:t xml:space="preserve">our system this happens in </w:t>
-      </w:r>
-      <w:r>
-        <w:rPr>
-          <w:rFonts w:cs="Times New Roman"/>
-          <w:szCs w:val="20"/>
-          <w:lang w:val="en-US"/>
-        </w:rPr>
-        <w:t>case of a request of subscription or individual request</w:t>
-      </w:r>
-      <w:r>
-        <w:rPr>
-          <w:rFonts w:cs="Times New Roman"/>
-          <w:szCs w:val="20"/>
-          <w:lang w:val="en-US"/>
-        </w:rPr>
-        <w:t xml:space="preserve">). This mechanism of </w:t>
-      </w:r>
-      <w:r>
-        <w:rPr>
-          <w:rFonts w:cs="Times New Roman"/>
-          <w:szCs w:val="20"/>
-          <w:lang w:val="en-US"/>
-        </w:rPr>
-        <w:lastRenderedPageBreak/>
-        <w:t>providing the interface of ‘</w:t>
-      </w:r>
-      <w:proofErr w:type="spellStart"/>
-      <w:r>
-        <w:rPr>
-          <w:rFonts w:cs="Times New Roman"/>
-          <w:szCs w:val="20"/>
-          <w:lang w:val="en-US"/>
-        </w:rPr>
-        <w:t>ResponseManager</w:t>
-      </w:r>
-      <w:proofErr w:type="spellEnd"/>
-      <w:r>
-        <w:rPr>
-          <w:rFonts w:cs="Times New Roman"/>
-          <w:szCs w:val="20"/>
-          <w:lang w:val="en-US"/>
-        </w:rPr>
-        <w:t>’ only when ‘needed’ is exploited to show the interface only to authorized clients (i.e. clients that have to response to a request sent as an asynchronous notification).</w:t>
+        <w:t>’ that receives directly the data.</w:t>
       </w:r>
     </w:p>
     <w:p>
@@ -8889,16 +8664,202 @@
           <w:szCs w:val="20"/>
           <w:lang w:val="en-US"/>
         </w:rPr>
+        <w:t>NotificationManager</w:t>
+      </w:r>
+      <w:proofErr w:type="spellEnd"/>
+      <w:r>
+        <w:rPr>
+          <w:rFonts w:cs="Times New Roman"/>
+          <w:b/>
+          <w:szCs w:val="20"/>
+          <w:lang w:val="en-US"/>
+        </w:rPr>
+        <w:t>:</w:t>
+      </w:r>
+      <w:r>
+        <w:rPr>
+          <w:rFonts w:cs="Times New Roman"/>
+          <w:szCs w:val="20"/>
+          <w:lang w:val="en-US"/>
+        </w:rPr>
+        <w:t xml:space="preserve"> this component deals only with the logic for push notifications, it sends to the customers only asynchronous messages (doesn’t expect for any feedback by them). All the other components that have to forward some message to a client (for example the ‘</w:t>
+      </w:r>
+      <w:proofErr w:type="spellStart"/>
+      <w:r>
+        <w:rPr>
+          <w:rFonts w:cs="Times New Roman"/>
+          <w:szCs w:val="20"/>
+          <w:lang w:val="en-US"/>
+        </w:rPr>
+        <w:t>RequestManager</w:t>
+      </w:r>
+      <w:proofErr w:type="spellEnd"/>
+      <w:r>
+        <w:rPr>
+          <w:rFonts w:cs="Times New Roman"/>
+          <w:szCs w:val="20"/>
+          <w:lang w:val="en-US"/>
+        </w:rPr>
+        <w:t>’) has to exploit the interface offered by this component.</w:t>
+      </w:r>
+      <w:r>
+        <w:rPr>
+          <w:rFonts w:cs="Times New Roman"/>
+          <w:szCs w:val="20"/>
+          <w:lang w:val="en-US"/>
+        </w:rPr>
+        <w:t xml:space="preserve"> This component has been conceived to </w:t>
+      </w:r>
+      <w:r>
+        <w:rPr>
+          <w:rFonts w:cs="Times New Roman"/>
+          <w:szCs w:val="20"/>
+          <w:lang w:val="en-US"/>
+        </w:rPr>
+        <w:t xml:space="preserve">maintain single responsibility of the components: the type of messages sent are asynchronous (they are different from the general response messages provided by the server) and so it is more correct to use a different component rather than sending push notifications directly from the components where they were originated. </w:t>
+      </w:r>
+      <w:r>
+        <w:rPr>
+          <w:rFonts w:cs="Times New Roman"/>
+          <w:szCs w:val="20"/>
+          <w:lang w:val="en-US"/>
+        </w:rPr>
+        <w:t xml:space="preserve">When a notification is sent the dedicated client’s interface in </w:t>
+      </w:r>
+      <w:r>
+        <w:rPr>
+          <w:rFonts w:cs="Times New Roman"/>
+          <w:szCs w:val="20"/>
+          <w:lang w:val="en-US"/>
+        </w:rPr>
+        <w:lastRenderedPageBreak/>
+        <w:t>‘</w:t>
+      </w:r>
+      <w:proofErr w:type="spellStart"/>
+      <w:r>
+        <w:rPr>
+          <w:rFonts w:cs="Times New Roman"/>
+          <w:szCs w:val="20"/>
+          <w:lang w:val="en-US"/>
+        </w:rPr>
         <w:t>ResponseManager</w:t>
       </w:r>
       <w:proofErr w:type="spellEnd"/>
       <w:r>
         <w:rPr>
           <w:rFonts w:cs="Times New Roman"/>
+          <w:szCs w:val="20"/>
+          <w:lang w:val="en-US"/>
+        </w:rPr>
+        <w:t>’ for the handling of the client</w:t>
+      </w:r>
+      <w:r>
+        <w:rPr>
+          <w:rFonts w:cs="Times New Roman"/>
+          <w:szCs w:val="20"/>
+          <w:lang w:val="en-US"/>
+        </w:rPr>
+        <w:t>’s</w:t>
+      </w:r>
+      <w:r>
+        <w:rPr>
+          <w:rFonts w:cs="Times New Roman"/>
+          <w:szCs w:val="20"/>
+          <w:lang w:val="en-US"/>
+        </w:rPr>
+        <w:t xml:space="preserve"> response is provided </w:t>
+      </w:r>
+      <w:r>
+        <w:rPr>
+          <w:rFonts w:cs="Times New Roman"/>
+          <w:szCs w:val="20"/>
+          <w:lang w:val="en-US"/>
+        </w:rPr>
+        <w:t>(</w:t>
+      </w:r>
+      <w:r>
+        <w:rPr>
+          <w:rFonts w:cs="Times New Roman"/>
+          <w:szCs w:val="20"/>
+          <w:lang w:val="en-US"/>
+        </w:rPr>
+        <w:t xml:space="preserve">in </w:t>
+      </w:r>
+      <w:r>
+        <w:rPr>
+          <w:rFonts w:cs="Times New Roman"/>
+          <w:szCs w:val="20"/>
+          <w:lang w:val="en-US"/>
+        </w:rPr>
+        <w:t xml:space="preserve">our system this happens in </w:t>
+      </w:r>
+      <w:r>
+        <w:rPr>
+          <w:rFonts w:cs="Times New Roman"/>
+          <w:szCs w:val="20"/>
+          <w:lang w:val="en-US"/>
+        </w:rPr>
+        <w:t>case of a request of subscription or individual request</w:t>
+      </w:r>
+      <w:r>
+        <w:rPr>
+          <w:rFonts w:cs="Times New Roman"/>
+          <w:szCs w:val="20"/>
+          <w:lang w:val="en-US"/>
+        </w:rPr>
+        <w:t>). This mechanism of providing the interface of ‘</w:t>
+      </w:r>
+      <w:proofErr w:type="spellStart"/>
+      <w:r>
+        <w:rPr>
+          <w:rFonts w:cs="Times New Roman"/>
+          <w:szCs w:val="20"/>
+          <w:lang w:val="en-US"/>
+        </w:rPr>
+        <w:t>ResponseManager</w:t>
+      </w:r>
+      <w:proofErr w:type="spellEnd"/>
+      <w:r>
+        <w:rPr>
+          <w:rFonts w:cs="Times New Roman"/>
+          <w:szCs w:val="20"/>
+          <w:lang w:val="en-US"/>
+        </w:rPr>
+        <w:t>’ only when ‘needed’ is exploited to show the interface only to authorized clients (i.e. clients that have to response to a request sent as an asynchronous notification).</w:t>
+      </w:r>
+    </w:p>
+    <w:p>
+      <w:pPr>
+        <w:pStyle w:val="Paragrafoelenco"/>
+        <w:numPr>
+          <w:ilvl w:val="0"/>
+          <w:numId w:val="4"/>
+        </w:numPr>
+        <w:jc w:val="both"/>
+        <w:rPr>
+          <w:rFonts w:cs="Times New Roman"/>
+          <w:szCs w:val="20"/>
+          <w:lang w:val="en-US"/>
+        </w:rPr>
+      </w:pPr>
+      <w:proofErr w:type="spellStart"/>
+      <w:r>
+        <w:rPr>
+          <w:rFonts w:cs="Times New Roman"/>
           <w:b/>
           <w:szCs w:val="20"/>
           <w:lang w:val="en-US"/>
         </w:rPr>
+        <w:t>ResponseManager</w:t>
+      </w:r>
+      <w:proofErr w:type="spellEnd"/>
+      <w:r>
+        <w:rPr>
+          <w:rFonts w:cs="Times New Roman"/>
+          <w:b/>
+          <w:szCs w:val="20"/>
+          <w:lang w:val="en-US"/>
+        </w:rPr>
         <w:t>:</w:t>
       </w:r>
       <w:r>
@@ -9139,7 +9100,7 @@
       <w:pPr>
         <w:pStyle w:val="ForIndex2"/>
       </w:pPr>
-      <w:bookmarkStart w:id="13" w:name="_Toc532164174"/>
+      <w:bookmarkStart w:id="13" w:name="_Toc532231974"/>
       <w:r>
         <w:t>2</w:t>
       </w:r>
@@ -9395,7 +9356,7 @@
           </mc:Choice>
           <mc:Fallback>
             <w:pict>
-              <v:shape w14:anchorId="5598F876" id="Casella di testo 16" o:spid="_x0000_s1030" type="#_x0000_t202" style="position:absolute;margin-left:-.2pt;margin-top:430.7pt;width:481.6pt;height:.05pt;z-index:251670528;visibility:visible;mso-wrap-style:square;mso-wrap-distance-left:9pt;mso-wrap-distance-top:0;mso-wrap-distance-right:9pt;mso-wrap-distance-bottom:0;mso-position-horizontal:absolute;mso-position-horizontal-relative:text;mso-position-vertical:absolute;mso-position-vertical-relative:text;v-text-anchor:top" o:gfxdata="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" stroked="f">
+              <v:shape w14:anchorId="5598F876" id="Casella di testo 16" o:spid="_x0000_s1030" type="#_x0000_t202" style="position:absolute;margin-left:-.2pt;margin-top:430.7pt;width:481.6pt;height:.05pt;z-index:251670528;visibility:visible;mso-wrap-style:square;mso-wrap-distance-left:9pt;mso-wrap-distance-top:0;mso-wrap-distance-right:9pt;mso-wrap-distance-bottom:0;mso-position-horizontal:absolute;mso-position-horizontal-relative:text;mso-position-vertical:absolute;mso-position-vertical-relative:text;v-text-anchor:top" o:gfxdata="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" stroked="f">
                 <v:textbox style="mso-fit-shape-to-text:t" inset="0,0,0,0">
                   <w:txbxContent>
                     <w:p>
@@ -10305,7 +10266,7 @@
       <w:pPr>
         <w:pStyle w:val="ForIndex2"/>
       </w:pPr>
-      <w:bookmarkStart w:id="14" w:name="_Toc532164175"/>
+      <w:bookmarkStart w:id="14" w:name="_Toc532231975"/>
       <w:r>
         <w:lastRenderedPageBreak/>
         <w:t>2.4 Runtime View</w:t>
@@ -10316,7 +10277,7 @@
       <w:pPr>
         <w:pStyle w:val="ForIndex3"/>
       </w:pPr>
-      <w:bookmarkStart w:id="15" w:name="_Toc532164176"/>
+      <w:bookmarkStart w:id="15" w:name="_Toc532231976"/>
       <w:r>
         <w:t xml:space="preserve">2.4.1 </w:t>
       </w:r>
@@ -10334,16 +10295,13 @@
       </w:pPr>
       <w:r>
         <w:rPr>
-          <w:rFonts w:cs="Times New Roman"/>
           <w:noProof/>
-          <w:szCs w:val="20"/>
-          <w:lang w:eastAsia="it-IT"/>
         </w:rPr>
         <w:drawing>
           <wp:inline distT="0" distB="0" distL="0" distR="0">
             <wp:extent cx="6116320" cy="5132705"/>
             <wp:effectExtent l="0" t="0" r="5080" b="0"/>
-            <wp:docPr id="15" name="Immagine 15"/>
+            <wp:docPr id="33" name="Immagine 33"/>
             <wp:cNvGraphicFramePr>
               <a:graphicFrameLocks xmlns:a="http://schemas.openxmlformats.org/drawingml/2006/main" noChangeAspect="1"/>
             </wp:cNvGraphicFramePr>
@@ -10351,17 +10309,11 @@
               <a:graphicData uri="http://schemas.openxmlformats.org/drawingml/2006/picture">
                 <pic:pic xmlns:pic="http://schemas.openxmlformats.org/drawingml/2006/picture">
                   <pic:nvPicPr>
-                    <pic:cNvPr id="15" name="individual_request_v3.png"/>
+                    <pic:cNvPr id="33" name="individual_request_v3 (1).png"/>
                     <pic:cNvPicPr/>
                   </pic:nvPicPr>
                   <pic:blipFill>
-                    <a:blip r:embed="rId16" cstate="print">
-                      <a:extLst>
-                        <a:ext uri="{28A0092B-C50C-407E-A947-70E740481C1C}">
-                          <a14:useLocalDpi xmlns:a14="http://schemas.microsoft.com/office/drawing/2010/main" val="0"/>
-                        </a:ext>
-                      </a:extLst>
-                    </a:blip>
+                    <a:blip r:embed="rId16"/>
                     <a:stretch>
                       <a:fillRect/>
                     </a:stretch>
@@ -10691,7 +10643,7 @@
       <w:pPr>
         <w:pStyle w:val="ForIndex3"/>
       </w:pPr>
-      <w:bookmarkStart w:id="16" w:name="_Toc532164177"/>
+      <w:bookmarkStart w:id="16" w:name="_Toc532231977"/>
       <w:r>
         <w:t xml:space="preserve">2.4.2 </w:t>
       </w:r>
@@ -11015,7 +10967,9 @@
       <w:pPr>
         <w:pStyle w:val="ForIndex3"/>
       </w:pPr>
-      <w:bookmarkStart w:id="17" w:name="_Toc532164178"/>
+      <w:bookmarkStart w:id="17" w:name="_Toc532231978"/>
+      <w:bookmarkStart w:id="18" w:name="_GoBack"/>
+      <w:bookmarkEnd w:id="18"/>
       <w:r>
         <w:t>2.4.</w:t>
       </w:r>
@@ -11041,18 +10995,13 @@
       </w:pPr>
       <w:r>
         <w:rPr>
-          <w:rFonts w:cs="Times New Roman"/>
           <w:noProof/>
-          <w:color w:val="4472C4" w:themeColor="accent1"/>
-          <w:sz w:val="26"/>
-          <w:szCs w:val="26"/>
-          <w:lang w:eastAsia="it-IT"/>
         </w:rPr>
         <w:drawing>
           <wp:inline distT="0" distB="0" distL="0" distR="0">
             <wp:extent cx="6116320" cy="2918460"/>
             <wp:effectExtent l="0" t="0" r="5080" b="2540"/>
-            <wp:docPr id="18" name="Immagine 18"/>
+            <wp:docPr id="35" name="Immagine 35"/>
             <wp:cNvGraphicFramePr>
               <a:graphicFrameLocks xmlns:a="http://schemas.openxmlformats.org/drawingml/2006/main" noChangeAspect="1"/>
             </wp:cNvGraphicFramePr>
@@ -11060,17 +11009,11 @@
               <a:graphicData uri="http://schemas.openxmlformats.org/drawingml/2006/picture">
                 <pic:pic xmlns:pic="http://schemas.openxmlformats.org/drawingml/2006/picture">
                   <pic:nvPicPr>
-                    <pic:cNvPr id="18" name="AutomatedSOS.png"/>
+                    <pic:cNvPr id="35" name="AutomatedSOS (1).png"/>
                     <pic:cNvPicPr/>
                   </pic:nvPicPr>
                   <pic:blipFill>
-                    <a:blip r:embed="rId18" cstate="print">
-                      <a:extLst>
-                        <a:ext uri="{28A0092B-C50C-407E-A947-70E740481C1C}">
-                          <a14:useLocalDpi xmlns:a14="http://schemas.microsoft.com/office/drawing/2010/main" val="0"/>
-                        </a:ext>
-                      </a:extLst>
-                    </a:blip>
+                    <a:blip r:embed="rId18"/>
                     <a:stretch>
                       <a:fillRect/>
                     </a:stretch>
@@ -11575,28 +11518,84 @@
       <w:pPr>
         <w:pStyle w:val="ForIndex3"/>
       </w:pPr>
-      <w:bookmarkStart w:id="18" w:name="_Toc532164179"/>
-      <w:r>
-        <w:lastRenderedPageBreak/>
-        <w:t>2.4.</w:t>
-      </w:r>
-      <w:r>
-        <w:t>4</w:t>
-      </w:r>
-      <w:r>
-        <w:t xml:space="preserve"> </w:t>
-      </w:r>
-      <w:r>
-        <w:t>Organize</w:t>
-      </w:r>
-      <w:r>
-        <w:t xml:space="preserve"> a run</w:t>
-      </w:r>
-      <w:bookmarkEnd w:id="18"/>
-    </w:p>
-    <w:p>
-      <w:pPr>
-        <w:jc w:val="center"/>
+    </w:p>
+    <w:p>
+      <w:pPr>
+        <w:pStyle w:val="ForIndex3"/>
+      </w:pPr>
+    </w:p>
+    <w:p>
+      <w:pPr>
+        <w:pStyle w:val="ForIndex3"/>
+      </w:pPr>
+    </w:p>
+    <w:p>
+      <w:pPr>
+        <w:pStyle w:val="ForIndex3"/>
+      </w:pPr>
+    </w:p>
+    <w:p>
+      <w:pPr>
+        <w:pStyle w:val="ForIndex3"/>
+      </w:pPr>
+    </w:p>
+    <w:p>
+      <w:pPr>
+        <w:pStyle w:val="ForIndex3"/>
+      </w:pPr>
+    </w:p>
+    <w:p>
+      <w:pPr>
+        <w:pStyle w:val="ForIndex3"/>
+      </w:pPr>
+    </w:p>
+    <w:p>
+      <w:pPr>
+        <w:pStyle w:val="ForIndex3"/>
+      </w:pPr>
+    </w:p>
+    <w:p>
+      <w:pPr>
+        <w:pStyle w:val="ForIndex3"/>
+      </w:pPr>
+    </w:p>
+    <w:p>
+      <w:pPr>
+        <w:pStyle w:val="ForIndex3"/>
+      </w:pPr>
+    </w:p>
+    <w:p>
+      <w:pPr>
+        <w:pStyle w:val="ForIndex3"/>
+      </w:pPr>
+    </w:p>
+    <w:p>
+      <w:pPr>
+        <w:pStyle w:val="ForIndex3"/>
+      </w:pPr>
+    </w:p>
+    <w:p>
+      <w:pPr>
+        <w:pStyle w:val="ForIndex3"/>
+      </w:pPr>
+    </w:p>
+    <w:p>
+      <w:pPr>
+        <w:pStyle w:val="ForIndex3"/>
+      </w:pPr>
+    </w:p>
+    <w:p>
+      <w:pPr>
+        <w:pStyle w:val="ForIndex3"/>
+      </w:pPr>
+    </w:p>
+    <w:p>
+      <w:pPr>
+        <w:pStyle w:val="ForIndex3"/>
+      </w:pPr>
+    </w:p>
+    <w:p>
+      <w:pPr>
         <w:rPr>
           <w:rFonts w:cs="Times New Roman"/>
           <w:color w:val="4472C4" w:themeColor="accent1"/>
@@ -11605,28 +11604,27 @@
           <w:lang w:val="en-US"/>
         </w:rPr>
       </w:pPr>
-      <w:r>
-        <w:rPr>
-          <w:rFonts w:cs="Times New Roman"/>
-          <w:noProof/>
-          <w:color w:val="4472C4" w:themeColor="accent1"/>
-          <w:sz w:val="26"/>
-          <w:szCs w:val="26"/>
-          <w:lang w:eastAsia="it-IT"/>
-        </w:rPr>
+    </w:p>
+    <w:p>
+      <w:pPr>
+        <w:pStyle w:val="ForIndex3"/>
+      </w:pPr>
+      <w:bookmarkStart w:id="19" w:name="_Toc532231979"/>
+      <w:r>
+        <w:lastRenderedPageBreak/>
         <w:drawing>
-          <wp:anchor distT="0" distB="0" distL="114300" distR="114300" simplePos="0" relativeHeight="251684864" behindDoc="0" locked="0" layoutInCell="1" allowOverlap="1">
+          <wp:anchor distT="0" distB="0" distL="114300" distR="114300" simplePos="0" relativeHeight="251687936" behindDoc="0" locked="0" layoutInCell="1" allowOverlap="1">
             <wp:simplePos x="0" y="0"/>
             <wp:positionH relativeFrom="margin">
-              <wp:posOffset>553085</wp:posOffset>
+              <wp:posOffset>560070</wp:posOffset>
             </wp:positionH>
             <wp:positionV relativeFrom="margin">
-              <wp:posOffset>438785</wp:posOffset>
+              <wp:posOffset>380365</wp:posOffset>
             </wp:positionV>
-            <wp:extent cx="4875530" cy="8174990"/>
-            <wp:effectExtent l="0" t="0" r="1270" b="3810"/>
+            <wp:extent cx="4875530" cy="8281670"/>
+            <wp:effectExtent l="0" t="0" r="1270" b="0"/>
             <wp:wrapSquare wrapText="bothSides"/>
-            <wp:docPr id="34" name="Immagine 34"/>
+            <wp:docPr id="42" name="Immagine 42"/>
             <wp:cNvGraphicFramePr>
               <a:graphicFrameLocks xmlns:a="http://schemas.openxmlformats.org/drawingml/2006/main" noChangeAspect="1"/>
             </wp:cNvGraphicFramePr>
@@ -11634,17 +11632,11 @@
               <a:graphicData uri="http://schemas.openxmlformats.org/drawingml/2006/picture">
                 <pic:pic xmlns:pic="http://schemas.openxmlformats.org/drawingml/2006/picture">
                   <pic:nvPicPr>
-                    <pic:cNvPr id="34" name="Creazione corsa.png"/>
+                    <pic:cNvPr id="42" name="Creazione corsa (1).png"/>
                     <pic:cNvPicPr/>
                   </pic:nvPicPr>
                   <pic:blipFill>
-                    <a:blip r:embed="rId19" cstate="print">
-                      <a:extLst>
-                        <a:ext uri="{28A0092B-C50C-407E-A947-70E740481C1C}">
-                          <a14:useLocalDpi xmlns:a14="http://schemas.microsoft.com/office/drawing/2010/main" val="0"/>
-                        </a:ext>
-                      </a:extLst>
-                    </a:blip>
+                    <a:blip r:embed="rId19"/>
                     <a:stretch>
                       <a:fillRect/>
                     </a:stretch>
@@ -11652,7 +11644,7 @@
                   <pic:spPr>
                     <a:xfrm>
                       <a:off x="0" y="0"/>
-                      <a:ext cx="4875530" cy="8174990"/>
+                      <a:ext cx="4875530" cy="8281670"/>
                     </a:xfrm>
                     <a:prstGeom prst="rect">
                       <a:avLst/>
@@ -11668,6 +11660,131 @@
         </w:drawing>
       </w:r>
       <w:r>
+        <w:t>2.4.4 Organize a run</w:t>
+      </w:r>
+      <w:bookmarkEnd w:id="19"/>
+    </w:p>
+    <w:p>
+      <w:pPr>
+        <w:rPr>
+          <w:rFonts w:cs="Times New Roman"/>
+          <w:color w:val="4472C4" w:themeColor="accent1"/>
+          <w:sz w:val="26"/>
+          <w:szCs w:val="26"/>
+          <w:lang w:val="en-US"/>
+        </w:rPr>
+      </w:pPr>
+    </w:p>
+    <w:p>
+      <w:pPr>
+        <w:rPr>
+          <w:rFonts w:cs="Times New Roman"/>
+          <w:color w:val="4472C4" w:themeColor="accent1"/>
+          <w:sz w:val="26"/>
+          <w:szCs w:val="26"/>
+          <w:lang w:val="en-US"/>
+        </w:rPr>
+      </w:pPr>
+    </w:p>
+    <w:p>
+      <w:pPr>
+        <w:rPr>
+          <w:rFonts w:cs="Times New Roman"/>
+          <w:color w:val="4472C4" w:themeColor="accent1"/>
+          <w:sz w:val="26"/>
+          <w:szCs w:val="26"/>
+          <w:lang w:val="en-US"/>
+        </w:rPr>
+      </w:pPr>
+    </w:p>
+    <w:p>
+      <w:pPr>
+        <w:rPr>
+          <w:rFonts w:cs="Times New Roman"/>
+          <w:color w:val="4472C4" w:themeColor="accent1"/>
+          <w:sz w:val="26"/>
+          <w:szCs w:val="26"/>
+          <w:lang w:val="en-US"/>
+        </w:rPr>
+      </w:pPr>
+    </w:p>
+    <w:p>
+      <w:pPr>
+        <w:rPr>
+          <w:rFonts w:cs="Times New Roman"/>
+          <w:color w:val="4472C4" w:themeColor="accent1"/>
+          <w:sz w:val="26"/>
+          <w:szCs w:val="26"/>
+          <w:lang w:val="en-US"/>
+        </w:rPr>
+      </w:pPr>
+    </w:p>
+    <w:p>
+      <w:pPr>
+        <w:rPr>
+          <w:rFonts w:cs="Times New Roman"/>
+          <w:color w:val="4472C4" w:themeColor="accent1"/>
+          <w:sz w:val="26"/>
+          <w:szCs w:val="26"/>
+          <w:lang w:val="en-US"/>
+        </w:rPr>
+      </w:pPr>
+    </w:p>
+    <w:p>
+      <w:pPr>
+        <w:rPr>
+          <w:rFonts w:cs="Times New Roman"/>
+          <w:color w:val="4472C4" w:themeColor="accent1"/>
+          <w:sz w:val="26"/>
+          <w:szCs w:val="26"/>
+          <w:lang w:val="en-US"/>
+        </w:rPr>
+      </w:pPr>
+    </w:p>
+    <w:p>
+      <w:pPr>
+        <w:rPr>
+          <w:rFonts w:cs="Times New Roman"/>
+          <w:color w:val="4472C4" w:themeColor="accent1"/>
+          <w:sz w:val="26"/>
+          <w:szCs w:val="26"/>
+          <w:lang w:val="en-US"/>
+        </w:rPr>
+      </w:pPr>
+    </w:p>
+    <w:p>
+      <w:pPr>
+        <w:rPr>
+          <w:rFonts w:cs="Times New Roman"/>
+          <w:color w:val="4472C4" w:themeColor="accent1"/>
+          <w:sz w:val="26"/>
+          <w:szCs w:val="26"/>
+          <w:lang w:val="en-US"/>
+        </w:rPr>
+      </w:pPr>
+    </w:p>
+    <w:p>
+      <w:pPr>
+        <w:rPr>
+          <w:rFonts w:cs="Times New Roman"/>
+          <w:color w:val="4472C4" w:themeColor="accent1"/>
+          <w:sz w:val="26"/>
+          <w:szCs w:val="26"/>
+          <w:lang w:val="en-US"/>
+        </w:rPr>
+      </w:pPr>
+    </w:p>
+    <w:p>
+      <w:pPr>
+        <w:rPr>
+          <w:rFonts w:cs="Times New Roman"/>
+          <w:color w:val="4472C4" w:themeColor="accent1"/>
+          <w:sz w:val="26"/>
+          <w:szCs w:val="26"/>
+          <w:lang w:val="en-US"/>
+        </w:rPr>
+      </w:pPr>
+      <w:r>
         <w:rPr>
           <w:noProof/>
           <w:lang w:eastAsia="it-IT"/>
@@ -11681,7 +11798,7 @@
                   <wp:posOffset>551815</wp:posOffset>
                 </wp:positionH>
                 <wp:positionV relativeFrom="paragraph">
-                  <wp:posOffset>8489406</wp:posOffset>
+                  <wp:posOffset>8489834</wp:posOffset>
                 </wp:positionV>
                 <wp:extent cx="4875530" cy="635"/>
                 <wp:effectExtent l="0" t="0" r="1270" b="12065"/>
@@ -11744,7 +11861,7 @@
           </mc:Choice>
           <mc:Fallback>
             <w:pict>
-              <v:shape w14:anchorId="3A0AD910" id="Casella di testo 36" o:spid="_x0000_s1031" type="#_x0000_t202" style="position:absolute;left:0;text-align:left;margin-left:43.45pt;margin-top:668.45pt;width:383.9pt;height:.05pt;z-index:251686912;visibility:visible;mso-wrap-style:square;mso-wrap-distance-left:9pt;mso-wrap-distance-top:0;mso-wrap-distance-right:9pt;mso-wrap-distance-bottom:0;mso-position-horizontal:absolute;mso-position-horizontal-relative:text;mso-position-vertical:absolute;mso-position-vertical-relative:text;v-text-anchor:top" o:gfxdata="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" stroked="f">
+              <v:shape w14:anchorId="3A0AD910" id="Casella di testo 36" o:spid="_x0000_s1031" type="#_x0000_t202" style="position:absolute;margin-left:43.45pt;margin-top:668.5pt;width:383.9pt;height:.05pt;z-index:251686912;visibility:visible;mso-wrap-style:square;mso-wrap-distance-left:9pt;mso-wrap-distance-top:0;mso-wrap-distance-right:9pt;mso-wrap-distance-bottom:0;mso-position-horizontal:absolute;mso-position-horizontal-relative:text;mso-position-vertical:absolute;mso-position-vertical-relative:text;v-text-anchor:top" o:gfxdata="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" stroked="f">
                 <v:textbox style="mso-fit-shape-to-text:t" inset="0,0,0,0">
                   <w:txbxContent>
                     <w:p>
@@ -12435,7 +12552,7 @@
       <w:pPr>
         <w:pStyle w:val="ForIndex3"/>
       </w:pPr>
-      <w:bookmarkStart w:id="19" w:name="_Toc532164180"/>
+      <w:bookmarkStart w:id="20" w:name="_Toc532231980"/>
       <w:r>
         <w:lastRenderedPageBreak/>
         <w:t>2.4.</w:t>
@@ -12452,7 +12569,7 @@
       <w:r>
         <w:t xml:space="preserve"> a run</w:t>
       </w:r>
-      <w:bookmarkEnd w:id="19"/>
+      <w:bookmarkEnd w:id="20"/>
     </w:p>
     <w:p>
       <w:pPr>
@@ -12460,18 +12577,13 @@
       </w:pPr>
       <w:r>
         <w:rPr>
-          <w:rFonts w:cs="Times New Roman"/>
           <w:noProof/>
-          <w:color w:val="4472C4" w:themeColor="accent1"/>
-          <w:sz w:val="26"/>
-          <w:szCs w:val="26"/>
-          <w:lang w:eastAsia="it-IT"/>
         </w:rPr>
         <w:drawing>
           <wp:inline distT="0" distB="0" distL="0" distR="0">
             <wp:extent cx="6116320" cy="7512050"/>
             <wp:effectExtent l="0" t="0" r="5080" b="6350"/>
-            <wp:docPr id="37" name="Immagine 37"/>
+            <wp:docPr id="43" name="Immagine 43"/>
             <wp:cNvGraphicFramePr>
               <a:graphicFrameLocks xmlns:a="http://schemas.openxmlformats.org/drawingml/2006/main" noChangeAspect="1"/>
             </wp:cNvGraphicFramePr>
@@ -12479,17 +12591,11 @@
               <a:graphicData uri="http://schemas.openxmlformats.org/drawingml/2006/picture">
                 <pic:pic xmlns:pic="http://schemas.openxmlformats.org/drawingml/2006/picture">
                   <pic:nvPicPr>
-                    <pic:cNvPr id="37" name="guardare corsa.png"/>
+                    <pic:cNvPr id="43" name="guardare corsa (1).png"/>
                     <pic:cNvPicPr/>
                   </pic:nvPicPr>
                   <pic:blipFill>
-                    <a:blip r:embed="rId20" cstate="print">
-                      <a:extLst>
-                        <a:ext uri="{28A0092B-C50C-407E-A947-70E740481C1C}">
-                          <a14:useLocalDpi xmlns:a14="http://schemas.microsoft.com/office/drawing/2010/main" val="0"/>
-                        </a:ext>
-                      </a:extLst>
-                    </a:blip>
+                    <a:blip r:embed="rId20"/>
                     <a:stretch>
                       <a:fillRect/>
                     </a:stretch>
@@ -13558,7 +13664,7 @@
       <w:pPr>
         <w:pStyle w:val="ForIndex2"/>
       </w:pPr>
-      <w:bookmarkStart w:id="20" w:name="_Toc532164181"/>
+      <w:bookmarkStart w:id="21" w:name="_Toc532231981"/>
       <w:r>
         <w:lastRenderedPageBreak/>
         <w:t>2.</w:t>
@@ -13572,7 +13678,7 @@
       <w:r>
         <w:t>Component interfaces</w:t>
       </w:r>
-      <w:bookmarkEnd w:id="20"/>
+      <w:bookmarkEnd w:id="21"/>
     </w:p>
     <w:p>
       <w:pPr>
@@ -13586,18 +13692,13 @@
       </w:pPr>
       <w:r>
         <w:rPr>
-          <w:rFonts w:cs="Times New Roman"/>
           <w:noProof/>
-          <w:color w:val="4472C4" w:themeColor="accent1"/>
-          <w:sz w:val="30"/>
-          <w:szCs w:val="30"/>
-          <w:lang w:eastAsia="it-IT"/>
         </w:rPr>
         <w:drawing>
           <wp:inline distT="0" distB="0" distL="0" distR="0">
-            <wp:extent cx="6116320" cy="3483610"/>
-            <wp:effectExtent l="0" t="0" r="5080" b="0"/>
-            <wp:docPr id="38" name="Immagine 38"/>
+            <wp:extent cx="6116320" cy="3491865"/>
+            <wp:effectExtent l="0" t="0" r="5080" b="635"/>
+            <wp:docPr id="44" name="Immagine 44"/>
             <wp:cNvGraphicFramePr>
               <a:graphicFrameLocks xmlns:a="http://schemas.openxmlformats.org/drawingml/2006/main" noChangeAspect="1"/>
             </wp:cNvGraphicFramePr>
@@ -13605,17 +13706,11 @@
               <a:graphicData uri="http://schemas.openxmlformats.org/drawingml/2006/picture">
                 <pic:pic xmlns:pic="http://schemas.openxmlformats.org/drawingml/2006/picture">
                   <pic:nvPicPr>
-                    <pic:cNvPr id="38" name="Component interfaces (1).png"/>
+                    <pic:cNvPr id="44" name="Component interfaces (2).png"/>
                     <pic:cNvPicPr/>
                   </pic:nvPicPr>
                   <pic:blipFill>
-                    <a:blip r:embed="rId21" cstate="print">
-                      <a:extLst>
-                        <a:ext uri="{28A0092B-C50C-407E-A947-70E740481C1C}">
-                          <a14:useLocalDpi xmlns:a14="http://schemas.microsoft.com/office/drawing/2010/main" val="0"/>
-                        </a:ext>
-                      </a:extLst>
-                    </a:blip>
+                    <a:blip r:embed="rId21"/>
                     <a:stretch>
                       <a:fillRect/>
                     </a:stretch>
@@ -13623,7 +13718,7 @@
                   <pic:spPr>
                     <a:xfrm>
                       <a:off x="0" y="0"/>
-                      <a:ext cx="6116320" cy="3483610"/>
+                      <a:ext cx="6116320" cy="3491865"/>
                     </a:xfrm>
                     <a:prstGeom prst="rect">
                       <a:avLst/>
@@ -13801,7 +13896,6 @@
         <w:t xml:space="preserve"> offers for example the method </w:t>
       </w:r>
       <w:proofErr w:type="spellStart"/>
-      <w:proofErr w:type="gramStart"/>
       <w:r>
         <w:rPr>
           <w:i/>
@@ -13815,15 +13909,7 @@
           <w:i/>
           <w:lang w:val="en-US"/>
         </w:rPr>
-        <w:t>(</w:t>
-      </w:r>
-      <w:proofErr w:type="gramEnd"/>
-      <w:r>
-        <w:rPr>
-          <w:i/>
-          <w:lang w:val="en-US"/>
-        </w:rPr>
-        <w:t>subscription: Subscription)</w:t>
+        <w:t>(subscription: Subscription)</w:t>
       </w:r>
       <w:r>
         <w:rPr>
@@ -15028,7 +15114,6 @@
         <w:t xml:space="preserve"> interface, it’s important to underline that </w:t>
       </w:r>
       <w:proofErr w:type="spellStart"/>
-      <w:proofErr w:type="gramStart"/>
       <w:r>
         <w:rPr>
           <w:i/>
@@ -15042,15 +15127,7 @@
           <w:i/>
           <w:lang w:val="en-US"/>
         </w:rPr>
-        <w:t>(</w:t>
-      </w:r>
-      <w:proofErr w:type="gramEnd"/>
-      <w:r>
-        <w:rPr>
-          <w:i/>
-          <w:lang w:val="en-US"/>
-        </w:rPr>
-        <w:t xml:space="preserve">request: </w:t>
+        <w:t xml:space="preserve">(request: </w:t>
       </w:r>
       <w:proofErr w:type="spellStart"/>
       <w:r>
@@ -15325,7 +15402,6 @@
         <w:t xml:space="preserve">it explicitly as a parameter. </w:t>
       </w:r>
       <w:proofErr w:type="spellStart"/>
-      <w:proofErr w:type="gramStart"/>
       <w:r>
         <w:rPr>
           <w:i/>
@@ -15342,7 +15418,6 @@
         <w:t>(</w:t>
       </w:r>
       <w:proofErr w:type="spellStart"/>
-      <w:proofErr w:type="gramEnd"/>
       <w:r>
         <w:rPr>
           <w:i/>
@@ -15446,7 +15521,6 @@
         <w:t xml:space="preserve"> class doesn’t contain a reference to the third party to whom the emergency must be forwarded. Same consideration holds for </w:t>
       </w:r>
       <w:proofErr w:type="spellStart"/>
-      <w:proofErr w:type="gramStart"/>
       <w:r>
         <w:rPr>
           <w:i/>
@@ -15467,15 +15541,7 @@
           <w:i/>
           <w:lang w:val="en-US"/>
         </w:rPr>
-        <w:t>(</w:t>
-      </w:r>
-      <w:proofErr w:type="gramEnd"/>
-      <w:r>
-        <w:rPr>
-          <w:i/>
-          <w:lang w:val="en-US"/>
-        </w:rPr>
-        <w:t>run: Run, watchers: List&lt;User&gt;)</w:t>
+        <w:t>(run: Run, watchers: List&lt;User&gt;)</w:t>
       </w:r>
       <w:r>
         <w:rPr>
@@ -15788,14 +15854,13 @@
       <w:r>
         <w:rPr>
           <w:noProof/>
-          <w:lang w:eastAsia="it-IT"/>
         </w:rPr>
         <w:lastRenderedPageBreak/>
         <w:drawing>
           <wp:inline distT="0" distB="0" distL="0" distR="0">
             <wp:extent cx="6116320" cy="4367530"/>
             <wp:effectExtent l="0" t="0" r="5080" b="1270"/>
-            <wp:docPr id="39" name="Immagine 39"/>
+            <wp:docPr id="45" name="Immagine 45"/>
             <wp:cNvGraphicFramePr>
               <a:graphicFrameLocks xmlns:a="http://schemas.openxmlformats.org/drawingml/2006/main" noChangeAspect="1"/>
             </wp:cNvGraphicFramePr>
@@ -15803,17 +15868,11 @@
               <a:graphicData uri="http://schemas.openxmlformats.org/drawingml/2006/picture">
                 <pic:pic xmlns:pic="http://schemas.openxmlformats.org/drawingml/2006/picture">
                   <pic:nvPicPr>
-                    <pic:cNvPr id="39" name="DD class diagram.png"/>
+                    <pic:cNvPr id="45" name="DD class diagram (1).png"/>
                     <pic:cNvPicPr/>
                   </pic:nvPicPr>
                   <pic:blipFill>
-                    <a:blip r:embed="rId22" cstate="print">
-                      <a:extLst>
-                        <a:ext uri="{28A0092B-C50C-407E-A947-70E740481C1C}">
-                          <a14:useLocalDpi xmlns:a14="http://schemas.microsoft.com/office/drawing/2010/main" val="0"/>
-                        </a:ext>
-                      </a:extLst>
-                    </a:blip>
+                    <a:blip r:embed="rId22"/>
                     <a:stretch>
                       <a:fillRect/>
                     </a:stretch>
@@ -16245,11 +16304,11 @@
       <w:pPr>
         <w:pStyle w:val="ForIndex2"/>
       </w:pPr>
-      <w:bookmarkStart w:id="21" w:name="_Toc532164182"/>
+      <w:bookmarkStart w:id="22" w:name="_Toc532231982"/>
       <w:r>
         <w:t>2.6 Selected architectural styles and patterns</w:t>
       </w:r>
-      <w:bookmarkEnd w:id="21"/>
+      <w:bookmarkEnd w:id="22"/>
     </w:p>
     <w:p>
       <w:pPr>
@@ -17017,14 +17076,14 @@
       <w:pPr>
         <w:pStyle w:val="ForIndex2"/>
       </w:pPr>
-      <w:bookmarkStart w:id="22" w:name="_Toc532164183"/>
+      <w:bookmarkStart w:id="23" w:name="_Toc532231983"/>
       <w:r>
         <w:t xml:space="preserve">2.7 </w:t>
       </w:r>
       <w:r>
         <w:t>Other design decisions</w:t>
       </w:r>
-      <w:bookmarkEnd w:id="22"/>
+      <w:bookmarkEnd w:id="23"/>
     </w:p>
     <w:p>
       <w:pPr>
@@ -17414,8 +17473,6 @@
         </w:rPr>
         <w:t>.</w:t>
       </w:r>
-      <w:bookmarkStart w:id="23" w:name="_GoBack"/>
-      <w:bookmarkEnd w:id="23"/>
     </w:p>
     <w:p>
       <w:pPr>
@@ -17429,7 +17486,7 @@
       <w:pPr>
         <w:pStyle w:val="ForIndex1"/>
       </w:pPr>
-      <w:bookmarkStart w:id="24" w:name="_Toc532164184"/>
+      <w:bookmarkStart w:id="24" w:name="_Toc532231984"/>
       <w:r>
         <w:t>User interface design</w:t>
       </w:r>
@@ -17544,7 +17601,7 @@
       <w:pPr>
         <w:pStyle w:val="ForIndex1"/>
       </w:pPr>
-      <w:bookmarkStart w:id="25" w:name="_Toc532164185"/>
+      <w:bookmarkStart w:id="25" w:name="_Toc532231985"/>
       <w:r>
         <w:lastRenderedPageBreak/>
         <w:t>Requirements Traceability</w:t>
@@ -17775,27 +17832,7 @@
           <w:szCs w:val="22"/>
           <w:lang w:val="en-US" w:eastAsia="it-IT"/>
         </w:rPr>
-        <w:t xml:space="preserve">: The system has to allow the third party that wants to retrieve some data to choose between an individual request </w:t>
-      </w:r>
-      <w:proofErr w:type="gramStart"/>
-      <w:r>
-        <w:rPr>
-          <w:rFonts w:eastAsia="Times New Roman" w:cs="Arial"/>
-          <w:color w:val="000000"/>
-          <w:szCs w:val="22"/>
-          <w:lang w:val="en-US" w:eastAsia="it-IT"/>
-        </w:rPr>
-        <w:t>or</w:t>
-      </w:r>
-      <w:proofErr w:type="gramEnd"/>
-      <w:r>
-        <w:rPr>
-          <w:rFonts w:eastAsia="Times New Roman" w:cs="Arial"/>
-          <w:color w:val="000000"/>
-          <w:szCs w:val="22"/>
-          <w:lang w:val="en-US" w:eastAsia="it-IT"/>
-        </w:rPr>
-        <w:t xml:space="preserve"> an aggregate one.</w:t>
+        <w:t>: The system has to allow the third party that wants to retrieve some data to choose between an individual request or an aggregate one.</w:t>
       </w:r>
     </w:p>
     <w:p>
@@ -20165,7 +20202,7 @@
       <w:pPr>
         <w:pStyle w:val="ForIndex1"/>
       </w:pPr>
-      <w:bookmarkStart w:id="26" w:name="_Toc532164186"/>
+      <w:bookmarkStart w:id="26" w:name="_Toc532231986"/>
       <w:r>
         <w:lastRenderedPageBreak/>
         <w:t>Implementation, integration and test plan</w:t>
@@ -22968,7 +23005,7 @@
       <w:pPr>
         <w:pStyle w:val="ForIndex2"/>
       </w:pPr>
-      <w:bookmarkStart w:id="27" w:name="_Toc532164187"/>
+      <w:bookmarkStart w:id="27" w:name="_Toc532231987"/>
       <w:r>
         <w:t>5.1 Component integration</w:t>
       </w:r>
@@ -23957,7 +23994,7 @@
         <w:pStyle w:val="ForIndex1"/>
       </w:pPr>
       <w:bookmarkStart w:id="28" w:name="_Toc532161134"/>
-      <w:bookmarkStart w:id="29" w:name="_Toc532164188"/>
+      <w:bookmarkStart w:id="29" w:name="_Toc532231988"/>
       <w:r>
         <w:lastRenderedPageBreak/>
         <w:t>Effort spent</w:t>
@@ -24671,7 +24708,7 @@
 </file>
 
 <file path=word/endnotes.xml><?xml version="1.0" encoding="utf-8"?>
-<w:endnotes xmlns:wpc="http://schemas.microsoft.com/office/word/2010/wordprocessingCanvas" xmlns:mc="http://schemas.openxmlformats.org/markup-compatibility/2006" xmlns:o="urn:schemas-microsoft-com:office:office" xmlns:r="http://schemas.openxmlformats.org/officeDocument/2006/relationships" xmlns:m="http://schemas.openxmlformats.org/officeDocument/2006/math" xmlns:v="urn:schemas-microsoft-com:vml" xmlns:wp14="http://schemas.microsoft.com/office/word/2010/wordprocessingDrawing" xmlns:wp="http://schemas.openxmlformats.org/drawingml/2006/wordprocessingDrawing" xmlns:w10="urn:schemas-microsoft-com:office:word" xmlns:w="http://schemas.openxmlformats.org/wordprocessingml/2006/main" xmlns:w14="http://schemas.microsoft.com/office/word/2010/wordml" xmlns:w15="http://schemas.microsoft.com/office/word/2012/wordml" xmlns:wpg="http://schemas.microsoft.com/office/word/2010/wordprocessingGroup" xmlns:wpi="http://schemas.microsoft.com/office/word/2010/wordprocessingInk" xmlns:wne="http://schemas.microsoft.com/office/word/2006/wordml" xmlns:wps="http://schemas.microsoft.com/office/word/2010/wordprocessingShape" mc:Ignorable="w14 w15 wp14">
+<w:endnotes xmlns:wpc="http://schemas.microsoft.com/office/word/2010/wordprocessingCanvas" xmlns:cx="http://schemas.microsoft.com/office/drawing/2014/chartex" xmlns:cx1="http://schemas.microsoft.com/office/drawing/2015/9/8/chartex" xmlns:cx2="http://schemas.microsoft.com/office/drawing/2015/10/21/chartex" xmlns:cx3="http://schemas.microsoft.com/office/drawing/2016/5/9/chartex" xmlns:cx4="http://schemas.microsoft.com/office/drawing/2016/5/10/chartex" xmlns:cx5="http://schemas.microsoft.com/office/drawing/2016/5/11/chartex" xmlns:cx6="http://schemas.microsoft.com/office/drawing/2016/5/12/chartex" xmlns:cx7="http://schemas.microsoft.com/office/drawing/2016/5/13/chartex" xmlns:cx8="http://schemas.microsoft.com/office/drawing/2016/5/14/chartex" xmlns:mc="http://schemas.openxmlformats.org/markup-compatibility/2006" xmlns:aink="http://schemas.microsoft.com/office/drawing/2016/ink" xmlns:am3d="http://schemas.microsoft.com/office/drawing/2017/model3d" xmlns:o="urn:schemas-microsoft-com:office:office" xmlns:r="http://schemas.openxmlformats.org/officeDocument/2006/relationships" xmlns:m="http://schemas.openxmlformats.org/officeDocument/2006/math" xmlns:v="urn:schemas-microsoft-com:vml" xmlns:wp14="http://schemas.microsoft.com/office/word/2010/wordprocessingDrawing" xmlns:wp="http://schemas.openxmlformats.org/drawingml/2006/wordprocessingDrawing" xmlns:w10="urn:schemas-microsoft-com:office:word" xmlns:w="http://schemas.openxmlformats.org/wordprocessingml/2006/main" xmlns:w14="http://schemas.microsoft.com/office/word/2010/wordml" xmlns:w15="http://schemas.microsoft.com/office/word/2012/wordml" xmlns:w16cid="http://schemas.microsoft.com/office/word/2016/wordml/cid" xmlns:w16se="http://schemas.microsoft.com/office/word/2015/wordml/symex" xmlns:wpg="http://schemas.microsoft.com/office/word/2010/wordprocessingGroup" xmlns:wpi="http://schemas.microsoft.com/office/word/2010/wordprocessingInk" xmlns:wne="http://schemas.microsoft.com/office/word/2006/wordml" xmlns:wps="http://schemas.microsoft.com/office/word/2010/wordprocessingShape" mc:Ignorable="w14 w15 w16se w16cid wp14">
   <w:endnote w:type="separator" w:id="-1">
     <w:p>
       <w:pPr>
@@ -24696,7 +24733,7 @@
 </file>
 
 <file path=word/footer1.xml><?xml version="1.0" encoding="utf-8"?>
-<w:ftr xmlns:wpc="http://schemas.microsoft.com/office/word/2010/wordprocessingCanvas" xmlns:mc="http://schemas.openxmlformats.org/markup-compatibility/2006" xmlns:o="urn:schemas-microsoft-com:office:office" xmlns:r="http://schemas.openxmlformats.org/officeDocument/2006/relationships" xmlns:m="http://schemas.openxmlformats.org/officeDocument/2006/math" xmlns:v="urn:schemas-microsoft-com:vml" xmlns:wp14="http://schemas.microsoft.com/office/word/2010/wordprocessingDrawing" xmlns:wp="http://schemas.openxmlformats.org/drawingml/2006/wordprocessingDrawing" xmlns:w10="urn:schemas-microsoft-com:office:word" xmlns:w="http://schemas.openxmlformats.org/wordprocessingml/2006/main" xmlns:w14="http://schemas.microsoft.com/office/word/2010/wordml" xmlns:w15="http://schemas.microsoft.com/office/word/2012/wordml" xmlns:wpg="http://schemas.microsoft.com/office/word/2010/wordprocessingGroup" xmlns:wpi="http://schemas.microsoft.com/office/word/2010/wordprocessingInk" xmlns:wne="http://schemas.microsoft.com/office/word/2006/wordml" xmlns:wps="http://schemas.microsoft.com/office/word/2010/wordprocessingShape" mc:Ignorable="w14 w15 wp14">
+<w:ftr xmlns:wpc="http://schemas.microsoft.com/office/word/2010/wordprocessingCanvas" xmlns:cx="http://schemas.microsoft.com/office/drawing/2014/chartex" xmlns:cx1="http://schemas.microsoft.com/office/drawing/2015/9/8/chartex" xmlns:cx2="http://schemas.microsoft.com/office/drawing/2015/10/21/chartex" xmlns:cx3="http://schemas.microsoft.com/office/drawing/2016/5/9/chartex" xmlns:cx4="http://schemas.microsoft.com/office/drawing/2016/5/10/chartex" xmlns:cx5="http://schemas.microsoft.com/office/drawing/2016/5/11/chartex" xmlns:cx6="http://schemas.microsoft.com/office/drawing/2016/5/12/chartex" xmlns:cx7="http://schemas.microsoft.com/office/drawing/2016/5/13/chartex" xmlns:cx8="http://schemas.microsoft.com/office/drawing/2016/5/14/chartex" xmlns:mc="http://schemas.openxmlformats.org/markup-compatibility/2006" xmlns:aink="http://schemas.microsoft.com/office/drawing/2016/ink" xmlns:am3d="http://schemas.microsoft.com/office/drawing/2017/model3d" xmlns:o="urn:schemas-microsoft-com:office:office" xmlns:r="http://schemas.openxmlformats.org/officeDocument/2006/relationships" xmlns:m="http://schemas.openxmlformats.org/officeDocument/2006/math" xmlns:v="urn:schemas-microsoft-com:vml" xmlns:wp14="http://schemas.microsoft.com/office/word/2010/wordprocessingDrawing" xmlns:wp="http://schemas.openxmlformats.org/drawingml/2006/wordprocessingDrawing" xmlns:w10="urn:schemas-microsoft-com:office:word" xmlns:w="http://schemas.openxmlformats.org/wordprocessingml/2006/main" xmlns:w14="http://schemas.microsoft.com/office/word/2010/wordml" xmlns:w15="http://schemas.microsoft.com/office/word/2012/wordml" xmlns:w16cid="http://schemas.microsoft.com/office/word/2016/wordml/cid" xmlns:w16se="http://schemas.microsoft.com/office/word/2015/wordml/symex" xmlns:wpg="http://schemas.microsoft.com/office/word/2010/wordprocessingGroup" xmlns:wpi="http://schemas.microsoft.com/office/word/2010/wordprocessingInk" xmlns:wne="http://schemas.microsoft.com/office/word/2006/wordml" xmlns:wps="http://schemas.microsoft.com/office/word/2010/wordprocessingShape" mc:Ignorable="w14 w15 w16se w16cid wp14">
   <w:sdt>
     <w:sdtPr>
       <w:rPr>
@@ -24748,7 +24785,7 @@
 </file>
 
 <file path=word/footer2.xml><?xml version="1.0" encoding="utf-8"?>
-<w:ftr xmlns:wpc="http://schemas.microsoft.com/office/word/2010/wordprocessingCanvas" xmlns:mc="http://schemas.openxmlformats.org/markup-compatibility/2006" xmlns:o="urn:schemas-microsoft-com:office:office" xmlns:r="http://schemas.openxmlformats.org/officeDocument/2006/relationships" xmlns:m="http://schemas.openxmlformats.org/officeDocument/2006/math" xmlns:v="urn:schemas-microsoft-com:vml" xmlns:wp14="http://schemas.microsoft.com/office/word/2010/wordprocessingDrawing" xmlns:wp="http://schemas.openxmlformats.org/drawingml/2006/wordprocessingDrawing" xmlns:w10="urn:schemas-microsoft-com:office:word" xmlns:w="http://schemas.openxmlformats.org/wordprocessingml/2006/main" xmlns:w14="http://schemas.microsoft.com/office/word/2010/wordml" xmlns:w15="http://schemas.microsoft.com/office/word/2012/wordml" xmlns:wpg="http://schemas.microsoft.com/office/word/2010/wordprocessingGroup" xmlns:wpi="http://schemas.microsoft.com/office/word/2010/wordprocessingInk" xmlns:wne="http://schemas.microsoft.com/office/word/2006/wordml" xmlns:wps="http://schemas.microsoft.com/office/word/2010/wordprocessingShape" mc:Ignorable="w14 w15 wp14">
+<w:ftr xmlns:wpc="http://schemas.microsoft.com/office/word/2010/wordprocessingCanvas" xmlns:cx="http://schemas.microsoft.com/office/drawing/2014/chartex" xmlns:cx1="http://schemas.microsoft.com/office/drawing/2015/9/8/chartex" xmlns:cx2="http://schemas.microsoft.com/office/drawing/2015/10/21/chartex" xmlns:cx3="http://schemas.microsoft.com/office/drawing/2016/5/9/chartex" xmlns:cx4="http://schemas.microsoft.com/office/drawing/2016/5/10/chartex" xmlns:cx5="http://schemas.microsoft.com/office/drawing/2016/5/11/chartex" xmlns:cx6="http://schemas.microsoft.com/office/drawing/2016/5/12/chartex" xmlns:cx7="http://schemas.microsoft.com/office/drawing/2016/5/13/chartex" xmlns:cx8="http://schemas.microsoft.com/office/drawing/2016/5/14/chartex" xmlns:mc="http://schemas.openxmlformats.org/markup-compatibility/2006" xmlns:aink="http://schemas.microsoft.com/office/drawing/2016/ink" xmlns:am3d="http://schemas.microsoft.com/office/drawing/2017/model3d" xmlns:o="urn:schemas-microsoft-com:office:office" xmlns:r="http://schemas.openxmlformats.org/officeDocument/2006/relationships" xmlns:m="http://schemas.openxmlformats.org/officeDocument/2006/math" xmlns:v="urn:schemas-microsoft-com:vml" xmlns:wp14="http://schemas.microsoft.com/office/word/2010/wordprocessingDrawing" xmlns:wp="http://schemas.openxmlformats.org/drawingml/2006/wordprocessingDrawing" xmlns:w10="urn:schemas-microsoft-com:office:word" xmlns:w="http://schemas.openxmlformats.org/wordprocessingml/2006/main" xmlns:w14="http://schemas.microsoft.com/office/word/2010/wordml" xmlns:w15="http://schemas.microsoft.com/office/word/2012/wordml" xmlns:w16cid="http://schemas.microsoft.com/office/word/2016/wordml/cid" xmlns:w16se="http://schemas.microsoft.com/office/word/2015/wordml/symex" xmlns:wpg="http://schemas.microsoft.com/office/word/2010/wordprocessingGroup" xmlns:wpi="http://schemas.microsoft.com/office/word/2010/wordprocessingInk" xmlns:wne="http://schemas.microsoft.com/office/word/2006/wordml" xmlns:wps="http://schemas.microsoft.com/office/word/2010/wordprocessingShape" mc:Ignorable="w14 w15 w16se w16cid wp14">
   <w:sdt>
     <w:sdtPr>
       <w:rPr>
@@ -24813,7 +24850,7 @@
 </file>
 
 <file path=word/footnotes.xml><?xml version="1.0" encoding="utf-8"?>
-<w:footnotes xmlns:wpc="http://schemas.microsoft.com/office/word/2010/wordprocessingCanvas" xmlns:mc="http://schemas.openxmlformats.org/markup-compatibility/2006" xmlns:o="urn:schemas-microsoft-com:office:office" xmlns:r="http://schemas.openxmlformats.org/officeDocument/2006/relationships" xmlns:m="http://schemas.openxmlformats.org/officeDocument/2006/math" xmlns:v="urn:schemas-microsoft-com:vml" xmlns:wp14="http://schemas.microsoft.com/office/word/2010/wordprocessingDrawing" xmlns:wp="http://schemas.openxmlformats.org/drawingml/2006/wordprocessingDrawing" xmlns:w10="urn:schemas-microsoft-com:office:word" xmlns:w="http://schemas.openxmlformats.org/wordprocessingml/2006/main" xmlns:w14="http://schemas.microsoft.com/office/word/2010/wordml" xmlns:w15="http://schemas.microsoft.com/office/word/2012/wordml" xmlns:wpg="http://schemas.microsoft.com/office/word/2010/wordprocessingGroup" xmlns:wpi="http://schemas.microsoft.com/office/word/2010/wordprocessingInk" xmlns:wne="http://schemas.microsoft.com/office/word/2006/wordml" xmlns:wps="http://schemas.microsoft.com/office/word/2010/wordprocessingShape" mc:Ignorable="w14 w15 wp14">
+<w:footnotes xmlns:wpc="http://schemas.microsoft.com/office/word/2010/wordprocessingCanvas" xmlns:cx="http://schemas.microsoft.com/office/drawing/2014/chartex" xmlns:cx1="http://schemas.microsoft.com/office/drawing/2015/9/8/chartex" xmlns:cx2="http://schemas.microsoft.com/office/drawing/2015/10/21/chartex" xmlns:cx3="http://schemas.microsoft.com/office/drawing/2016/5/9/chartex" xmlns:cx4="http://schemas.microsoft.com/office/drawing/2016/5/10/chartex" xmlns:cx5="http://schemas.microsoft.com/office/drawing/2016/5/11/chartex" xmlns:cx6="http://schemas.microsoft.com/office/drawing/2016/5/12/chartex" xmlns:cx7="http://schemas.microsoft.com/office/drawing/2016/5/13/chartex" xmlns:cx8="http://schemas.microsoft.com/office/drawing/2016/5/14/chartex" xmlns:mc="http://schemas.openxmlformats.org/markup-compatibility/2006" xmlns:aink="http://schemas.microsoft.com/office/drawing/2016/ink" xmlns:am3d="http://schemas.microsoft.com/office/drawing/2017/model3d" xmlns:o="urn:schemas-microsoft-com:office:office" xmlns:r="http://schemas.openxmlformats.org/officeDocument/2006/relationships" xmlns:m="http://schemas.openxmlformats.org/officeDocument/2006/math" xmlns:v="urn:schemas-microsoft-com:vml" xmlns:wp14="http://schemas.microsoft.com/office/word/2010/wordprocessingDrawing" xmlns:wp="http://schemas.openxmlformats.org/drawingml/2006/wordprocessingDrawing" xmlns:w10="urn:schemas-microsoft-com:office:word" xmlns:w="http://schemas.openxmlformats.org/wordprocessingml/2006/main" xmlns:w14="http://schemas.microsoft.com/office/word/2010/wordml" xmlns:w15="http://schemas.microsoft.com/office/word/2012/wordml" xmlns:w16cid="http://schemas.microsoft.com/office/word/2016/wordml/cid" xmlns:w16se="http://schemas.microsoft.com/office/word/2015/wordml/symex" xmlns:wpg="http://schemas.microsoft.com/office/word/2010/wordprocessingGroup" xmlns:wpi="http://schemas.microsoft.com/office/word/2010/wordprocessingInk" xmlns:wne="http://schemas.microsoft.com/office/word/2006/wordml" xmlns:wps="http://schemas.microsoft.com/office/word/2010/wordprocessingShape" mc:Ignorable="w14 w15 w16se w16cid wp14">
   <w:footnote w:type="separator" w:id="-1">
     <w:p>
       <w:pPr>
@@ -24838,7 +24875,7 @@
 </file>
 
 <file path=word/numbering.xml><?xml version="1.0" encoding="utf-8"?>
-<w:numbering xmlns:wpc="http://schemas.microsoft.com/office/word/2010/wordprocessingCanvas" xmlns:mc="http://schemas.openxmlformats.org/markup-compatibility/2006" xmlns:o="urn:schemas-microsoft-com:office:office" xmlns:r="http://schemas.openxmlformats.org/officeDocument/2006/relationships" xmlns:m="http://schemas.openxmlformats.org/officeDocument/2006/math" xmlns:v="urn:schemas-microsoft-com:vml" xmlns:wp14="http://schemas.microsoft.com/office/word/2010/wordprocessingDrawing" xmlns:wp="http://schemas.openxmlformats.org/drawingml/2006/wordprocessingDrawing" xmlns:w10="urn:schemas-microsoft-com:office:word" xmlns:w="http://schemas.openxmlformats.org/wordprocessingml/2006/main" xmlns:w14="http://schemas.microsoft.com/office/word/2010/wordml" xmlns:w15="http://schemas.microsoft.com/office/word/2012/wordml" xmlns:wpg="http://schemas.microsoft.com/office/word/2010/wordprocessingGroup" xmlns:wpi="http://schemas.microsoft.com/office/word/2010/wordprocessingInk" xmlns:wne="http://schemas.microsoft.com/office/word/2006/wordml" xmlns:wps="http://schemas.microsoft.com/office/word/2010/wordprocessingShape" mc:Ignorable="w14 w15 wp14">
+<w:numbering xmlns:wpc="http://schemas.microsoft.com/office/word/2010/wordprocessingCanvas" xmlns:cx="http://schemas.microsoft.com/office/drawing/2014/chartex" xmlns:cx1="http://schemas.microsoft.com/office/drawing/2015/9/8/chartex" xmlns:cx2="http://schemas.microsoft.com/office/drawing/2015/10/21/chartex" xmlns:cx3="http://schemas.microsoft.com/office/drawing/2016/5/9/chartex" xmlns:cx4="http://schemas.microsoft.com/office/drawing/2016/5/10/chartex" xmlns:cx5="http://schemas.microsoft.com/office/drawing/2016/5/11/chartex" xmlns:cx6="http://schemas.microsoft.com/office/drawing/2016/5/12/chartex" xmlns:cx7="http://schemas.microsoft.com/office/drawing/2016/5/13/chartex" xmlns:cx8="http://schemas.microsoft.com/office/drawing/2016/5/14/chartex" xmlns:mc="http://schemas.openxmlformats.org/markup-compatibility/2006" xmlns:aink="http://schemas.microsoft.com/office/drawing/2016/ink" xmlns:am3d="http://schemas.microsoft.com/office/drawing/2017/model3d" xmlns:o="urn:schemas-microsoft-com:office:office" xmlns:r="http://schemas.openxmlformats.org/officeDocument/2006/relationships" xmlns:m="http://schemas.openxmlformats.org/officeDocument/2006/math" xmlns:v="urn:schemas-microsoft-com:vml" xmlns:wp14="http://schemas.microsoft.com/office/word/2010/wordprocessingDrawing" xmlns:wp="http://schemas.openxmlformats.org/drawingml/2006/wordprocessingDrawing" xmlns:w10="urn:schemas-microsoft-com:office:word" xmlns:w="http://schemas.openxmlformats.org/wordprocessingml/2006/main" xmlns:w14="http://schemas.microsoft.com/office/word/2010/wordml" xmlns:w15="http://schemas.microsoft.com/office/word/2012/wordml" xmlns:w16cid="http://schemas.microsoft.com/office/word/2016/wordml/cid" xmlns:w16se="http://schemas.microsoft.com/office/word/2015/wordml/symex" xmlns:wpg="http://schemas.microsoft.com/office/word/2010/wordprocessingGroup" xmlns:wpi="http://schemas.microsoft.com/office/word/2010/wordprocessingInk" xmlns:wne="http://schemas.microsoft.com/office/word/2006/wordml" xmlns:wps="http://schemas.microsoft.com/office/word/2010/wordprocessingShape" mc:Ignorable="w14 w15 w16se w16cid wp14">
   <w:abstractNum w:abstractNumId="0" w15:restartNumberingAfterBreak="0">
     <w:nsid w:val="02756910"/>
     <w:multiLevelType w:val="multilevel"/>
@@ -28423,7 +28460,7 @@
 </file>
 
 <file path=word/styles.xml><?xml version="1.0" encoding="utf-8"?>
-<w:styles xmlns:mc="http://schemas.openxmlformats.org/markup-compatibility/2006" xmlns:r="http://schemas.openxmlformats.org/officeDocument/2006/relationships" xmlns:w="http://schemas.openxmlformats.org/wordprocessingml/2006/main" xmlns:w14="http://schemas.microsoft.com/office/word/2010/wordml" xmlns:w15="http://schemas.microsoft.com/office/word/2012/wordml" mc:Ignorable="w14 w15">
+<w:styles xmlns:mc="http://schemas.openxmlformats.org/markup-compatibility/2006" xmlns:r="http://schemas.openxmlformats.org/officeDocument/2006/relationships" xmlns:w="http://schemas.openxmlformats.org/wordprocessingml/2006/main" xmlns:w14="http://schemas.microsoft.com/office/word/2010/wordml" xmlns:w15="http://schemas.microsoft.com/office/word/2012/wordml" xmlns:w16cid="http://schemas.microsoft.com/office/word/2016/wordml/cid" xmlns:w16se="http://schemas.microsoft.com/office/word/2015/wordml/symex" mc:Ignorable="w14 w15 w16se w16cid">
   <w:docDefaults>
     <w:rPrDefault>
       <w:rPr>
@@ -28435,7 +28472,7 @@
     </w:rPrDefault>
     <w:pPrDefault/>
   </w:docDefaults>
-  <w:latentStyles w:defLockedState="0" w:defUIPriority="99" w:defSemiHidden="0" w:defUnhideWhenUsed="0" w:defQFormat="0" w:count="371">
+  <w:latentStyles w:defLockedState="0" w:defUIPriority="99" w:defSemiHidden="0" w:defUnhideWhenUsed="0" w:defQFormat="0" w:count="375">
     <w:lsdException w:name="Normal" w:uiPriority="0" w:qFormat="1"/>
     <w:lsdException w:name="heading 1" w:uiPriority="9" w:qFormat="1"/>
     <w:lsdException w:name="heading 2" w:semiHidden="1" w:uiPriority="9" w:unhideWhenUsed="1" w:qFormat="1"/>
@@ -28541,7 +28578,6 @@
     <w:lsdException w:name="HTML Sample" w:semiHidden="1" w:unhideWhenUsed="1"/>
     <w:lsdException w:name="HTML Typewriter" w:semiHidden="1" w:unhideWhenUsed="1"/>
     <w:lsdException w:name="HTML Variable" w:semiHidden="1" w:unhideWhenUsed="1"/>
-    <w:lsdException w:name="Normal Table" w:semiHidden="1" w:unhideWhenUsed="1"/>
     <w:lsdException w:name="annotation subject" w:semiHidden="1" w:unhideWhenUsed="1"/>
     <w:lsdException w:name="No List" w:semiHidden="1" w:unhideWhenUsed="1"/>
     <w:lsdException w:name="Outline List 1" w:semiHidden="1" w:unhideWhenUsed="1"/>
@@ -28585,10 +28621,8 @@
     <w:lsdException w:name="Table Elegant" w:semiHidden="1" w:unhideWhenUsed="1"/>
     <w:lsdException w:name="Table Professional" w:semiHidden="1" w:unhideWhenUsed="1"/>
     <w:lsdException w:name="Table Subtle 1" w:semiHidden="1" w:unhideWhenUsed="1"/>
-    <w:lsdException w:name="Table Subtle 2" w:semiHidden="1" w:unhideWhenUsed="1"/>
     <w:lsdException w:name="Table Web 1" w:semiHidden="1" w:unhideWhenUsed="1"/>
     <w:lsdException w:name="Table Web 2" w:semiHidden="1" w:unhideWhenUsed="1"/>
-    <w:lsdException w:name="Table Web 3" w:semiHidden="1" w:unhideWhenUsed="1"/>
     <w:lsdException w:name="Balloon Text" w:semiHidden="1" w:unhideWhenUsed="1"/>
     <w:lsdException w:name="Table Grid" w:uiPriority="39"/>
     <w:lsdException w:name="Table Theme" w:semiHidden="1" w:unhideWhenUsed="1"/>
@@ -28807,6 +28841,10 @@
     <w:lsdException w:name="List Table 5 Dark Accent 6" w:uiPriority="50"/>
     <w:lsdException w:name="List Table 6 Colorful Accent 6" w:uiPriority="51"/>
     <w:lsdException w:name="List Table 7 Colorful Accent 6" w:uiPriority="52"/>
+    <w:lsdException w:name="Mention" w:semiHidden="1" w:unhideWhenUsed="1"/>
+    <w:lsdException w:name="Smart Hyperlink" w:semiHidden="1" w:unhideWhenUsed="1"/>
+    <w:lsdException w:name="Hashtag" w:semiHidden="1" w:unhideWhenUsed="1"/>
+    <w:lsdException w:name="Unresolved Mention" w:semiHidden="1" w:unhideWhenUsed="1"/>
   </w:latentStyles>
   <w:style w:type="paragraph" w:default="1" w:styleId="Normale">
     <w:name w:val="Normal"/>
@@ -29758,7 +29796,7 @@
 </file>
 
 <file path=customXml/itemProps1.xml><?xml version="1.0" encoding="utf-8"?>
-<ds:datastoreItem xmlns:ds="http://schemas.openxmlformats.org/officeDocument/2006/customXml" ds:itemID="{C3239BEE-2BCF-4EFA-84D3-CECAC376443E}">
+<ds:datastoreItem xmlns:ds="http://schemas.openxmlformats.org/officeDocument/2006/customXml" ds:itemID="{4556A567-A084-E349-8602-53DA3603D574}">
   <ds:schemaRefs>
     <ds:schemaRef ds:uri="http://schemas.openxmlformats.org/officeDocument/2006/bibliography"/>
   </ds:schemaRefs>

</xml_diff>

<commit_message>
Add details throughout all the document
Version 1.1's new features are now present.
</commit_message>
<xml_diff>
--- a/DD/DD.docx
+++ b/DD/DD.docx
@@ -230,10 +230,16 @@
         <w:jc w:val="center"/>
       </w:pPr>
       <w:r>
-        <w:t>Version 1.0 - 1</w:t>
-      </w:r>
-      <w:r>
-        <w:t>0</w:t>
+        <w:t>Version 1.</w:t>
+      </w:r>
+      <w:r>
+        <w:t>1</w:t>
+      </w:r>
+      <w:r>
+        <w:t xml:space="preserve"> - 1</w:t>
+      </w:r>
+      <w:r>
+        <w:t>4</w:t>
       </w:r>
       <w:r>
         <w:t>/12/18</w:t>
@@ -2903,7 +2909,7 @@
         <w:rPr>
           <w:lang w:val="en-US"/>
         </w:rPr>
-        <w:t>A mapping of the requirements on the architecture’s components</w:t>
+        <w:t>Additional details about the user interface</w:t>
       </w:r>
     </w:p>
     <w:p>
@@ -2922,6 +2928,25 @@
         <w:rPr>
           <w:lang w:val="en-US"/>
         </w:rPr>
+        <w:t>A mapping of the requirements on the architecture’s components</w:t>
+      </w:r>
+    </w:p>
+    <w:p>
+      <w:pPr>
+        <w:pStyle w:val="Paragrafoelenco"/>
+        <w:numPr>
+          <w:ilvl w:val="0"/>
+          <w:numId w:val="6"/>
+        </w:numPr>
+        <w:jc w:val="both"/>
+        <w:rPr>
+          <w:lang w:val="en-US"/>
+        </w:rPr>
+      </w:pPr>
+      <w:r>
+        <w:rPr>
+          <w:lang w:val="en-US"/>
+        </w:rPr>
         <w:t>Implementation</w:t>
       </w:r>
       <w:r>
@@ -2952,12 +2977,22 @@
     </w:p>
     <w:p>
       <w:pPr>
-        <w:ind w:right="-7"/>
         <w:jc w:val="both"/>
         <w:rPr>
-          <w:rFonts w:cs="Times New Roman"/>
-          <w:szCs w:val="20"/>
-          <w:highlight w:val="darkGray"/>
+          <w:lang w:val="en-US"/>
+        </w:rPr>
+      </w:pPr>
+      <w:r>
+        <w:rPr>
+          <w:lang w:val="en-US"/>
+        </w:rPr>
+        <w:t>Here a review of which is the scope of the application is made referring to what has been stated in the RASD document.</w:t>
+      </w:r>
+    </w:p>
+    <w:p>
+      <w:pPr>
+        <w:jc w:val="both"/>
+        <w:rPr>
           <w:lang w:val="en-US"/>
         </w:rPr>
       </w:pPr>
@@ -3087,6 +3122,7 @@
           <w:szCs w:val="20"/>
           <w:lang w:val="en-US"/>
         </w:rPr>
+        <w:lastRenderedPageBreak/>
         <w:t>and querying</w:t>
       </w:r>
       <w:r>
@@ -3153,16 +3189,7 @@
           <w:szCs w:val="20"/>
           <w:lang w:val="en-US"/>
         </w:rPr>
-        <w:t xml:space="preserve">their data </w:t>
-      </w:r>
-      <w:r>
-        <w:rPr>
-          <w:rFonts w:cs="Times New Roman"/>
-          <w:szCs w:val="20"/>
-          <w:lang w:val="en-US"/>
-        </w:rPr>
-        <w:lastRenderedPageBreak/>
-        <w:t>through it. Data can be queried in two ways: the third part</w:t>
+        <w:t>their data through it. Data can be queried in two ways: the third part</w:t>
       </w:r>
       <w:r>
         <w:rPr>
@@ -3751,20 +3778,6 @@
         </w:rPr>
         <w:t xml:space="preserve"> and Track4Run rely on the assumptions made for Data4Help and exploit its features.</w:t>
       </w:r>
-    </w:p>
-    <w:p>
-      <w:pPr>
-        <w:rPr>
-          <w:lang w:val="en-US"/>
-        </w:rPr>
-      </w:pPr>
-    </w:p>
-    <w:p>
-      <w:pPr>
-        <w:rPr>
-          <w:lang w:val="en-US"/>
-        </w:rPr>
-      </w:pPr>
     </w:p>
     <w:p>
       <w:pPr>
@@ -4086,6 +4099,39 @@
     </w:p>
     <w:p>
       <w:pPr>
+        <w:pStyle w:val="Paragrafoelenco"/>
+        <w:numPr>
+          <w:ilvl w:val="0"/>
+          <w:numId w:val="27"/>
+        </w:numPr>
+        <w:ind w:right="680"/>
+        <w:rPr>
+          <w:rFonts w:cs="Times New Roman"/>
+          <w:b/>
+          <w:szCs w:val="20"/>
+          <w:lang w:val="en-US"/>
+        </w:rPr>
+      </w:pPr>
+      <w:r>
+        <w:rPr>
+          <w:rFonts w:cs="Times New Roman"/>
+          <w:b/>
+          <w:szCs w:val="20"/>
+          <w:lang w:val="en-US"/>
+        </w:rPr>
+        <w:t xml:space="preserve">Health Status: </w:t>
+      </w:r>
+      <w:r>
+        <w:rPr>
+          <w:rFonts w:cs="Times New Roman"/>
+          <w:szCs w:val="20"/>
+          <w:lang w:val="en-US"/>
+        </w:rPr>
+        <w:t>when mentioned for the application domain it refers to all the parameters that are registered for the user excluding the location: heartbeat, body temperature, walked/run distance and consumed energy.</w:t>
+      </w:r>
+    </w:p>
+    <w:p>
+      <w:pPr>
         <w:pStyle w:val="ForIndex3"/>
       </w:pPr>
       <w:bookmarkStart w:id="5" w:name="_Toc532494507"/>
@@ -4306,6 +4352,24 @@
           <w:lang w:val="en-US"/>
         </w:rPr>
         <w:t>SQL: Structured Query Language</w:t>
+      </w:r>
+    </w:p>
+    <w:p>
+      <w:pPr>
+        <w:pStyle w:val="Paragrafoelenco"/>
+        <w:numPr>
+          <w:ilvl w:val="0"/>
+          <w:numId w:val="7"/>
+        </w:numPr>
+        <w:rPr>
+          <w:lang w:val="en-US"/>
+        </w:rPr>
+      </w:pPr>
+      <w:r>
+        <w:rPr>
+          <w:lang w:val="en-US"/>
+        </w:rPr>
+        <w:t>MVC: Model-View-Controller</w:t>
       </w:r>
     </w:p>
     <w:p>
@@ -4417,13 +4481,116 @@
     </w:p>
     <w:p>
       <w:pPr>
+        <w:ind w:right="680"/>
+        <w:rPr>
+          <w:rFonts w:cs="Times New Roman"/>
+          <w:lang w:val="en-US"/>
+        </w:rPr>
+      </w:pPr>
+    </w:p>
+    <w:p>
+      <w:pPr>
+        <w:pStyle w:val="Paragrafoelenco"/>
+        <w:numPr>
+          <w:ilvl w:val="0"/>
+          <w:numId w:val="8"/>
+        </w:numPr>
+        <w:ind w:right="680"/>
+        <w:rPr>
+          <w:rFonts w:cs="Times New Roman"/>
+          <w:lang w:val="en-US"/>
+        </w:rPr>
+      </w:pPr>
+      <w:r>
+        <w:rPr>
+          <w:rFonts w:cs="Times New Roman"/>
+          <w:lang w:val="en-US"/>
+        </w:rPr>
+        <w:lastRenderedPageBreak/>
+        <w:t>V</w:t>
+      </w:r>
+      <w:r>
+        <w:rPr>
+          <w:rFonts w:cs="Times New Roman"/>
+          <w:lang w:val="en-US"/>
+        </w:rPr>
+        <w:t xml:space="preserve">ersion </w:t>
+      </w:r>
+      <w:r>
+        <w:rPr>
+          <w:rFonts w:cs="Times New Roman"/>
+          <w:lang w:val="en-US"/>
+        </w:rPr>
+        <w:t>1.</w:t>
+      </w:r>
+      <w:r>
+        <w:rPr>
+          <w:rFonts w:cs="Times New Roman"/>
+          <w:lang w:val="en-US"/>
+        </w:rPr>
+        <w:t>1</w:t>
+      </w:r>
+      <w:r>
+        <w:rPr>
+          <w:rFonts w:cs="Times New Roman"/>
+          <w:lang w:val="en-US"/>
+        </w:rPr>
+        <w:t xml:space="preserve">:  </w:t>
+      </w:r>
+    </w:p>
+    <w:p>
+      <w:pPr>
+        <w:pStyle w:val="Paragrafoelenco"/>
+        <w:numPr>
+          <w:ilvl w:val="1"/>
+          <w:numId w:val="8"/>
+        </w:numPr>
+        <w:ind w:right="680"/>
+        <w:rPr>
+          <w:rFonts w:cs="Times New Roman"/>
+          <w:lang w:val="en-US"/>
+        </w:rPr>
+      </w:pPr>
+      <w:r>
+        <w:rPr>
+          <w:rFonts w:cs="Times New Roman"/>
+          <w:lang w:val="en-US"/>
+        </w:rPr>
+        <w:t>UX diagrams have been added to section 3</w:t>
+      </w:r>
+      <w:bookmarkStart w:id="8" w:name="_GoBack"/>
+      <w:bookmarkEnd w:id="8"/>
+    </w:p>
+    <w:p>
+      <w:pPr>
+        <w:pStyle w:val="Paragrafoelenco"/>
+        <w:numPr>
+          <w:ilvl w:val="1"/>
+          <w:numId w:val="8"/>
+        </w:numPr>
+        <w:ind w:right="680"/>
+        <w:rPr>
+          <w:rFonts w:cs="Times New Roman"/>
+          <w:lang w:val="en-US"/>
+        </w:rPr>
+      </w:pPr>
+      <w:r>
+        <w:rPr>
+          <w:rFonts w:cs="Times New Roman"/>
+          <w:lang w:val="en-US"/>
+        </w:rPr>
+        <w:t>Some other very little detail has been modified/added throughout all the document.</w:t>
+      </w:r>
+    </w:p>
+    <w:p>
+      <w:pPr>
         <w:pStyle w:val="ForIndex2"/>
       </w:pPr>
-      <w:bookmarkStart w:id="8" w:name="_Toc532494510"/>
+      <w:bookmarkStart w:id="9" w:name="_Toc532494510"/>
       <w:r>
         <w:t>1.5 Reference documents</w:t>
       </w:r>
-      <w:bookmarkEnd w:id="8"/>
+      <w:bookmarkEnd w:id="9"/>
     </w:p>
     <w:p>
       <w:pPr>
@@ -4518,15 +4685,14 @@
       <w:pPr>
         <w:pStyle w:val="ForIndex2"/>
       </w:pPr>
-      <w:bookmarkStart w:id="9" w:name="_Toc532494511"/>
-      <w:r>
-        <w:lastRenderedPageBreak/>
+      <w:bookmarkStart w:id="10" w:name="_Toc532494511"/>
+      <w:r>
         <w:t>1.6</w:t>
       </w:r>
       <w:r>
         <w:t xml:space="preserve"> Document Structure</w:t>
       </w:r>
-      <w:bookmarkEnd w:id="9"/>
+      <w:bookmarkEnd w:id="10"/>
     </w:p>
     <w:p>
       <w:pPr>
@@ -4775,7 +4941,19 @@
         <w:rPr>
           <w:lang w:val="en-US"/>
         </w:rPr>
-        <w:t xml:space="preserve"> However, we decided to insert some UX diagrams to better describe the interaction between the User and the application.</w:t>
+        <w:t xml:space="preserve"> However, we decided to insert some UX diagrams to better describe the interaction between the </w:t>
+      </w:r>
+      <w:r>
+        <w:rPr>
+          <w:lang w:val="en-US"/>
+        </w:rPr>
+        <w:t>customer</w:t>
+      </w:r>
+      <w:r>
+        <w:rPr>
+          <w:lang w:val="en-US"/>
+        </w:rPr>
+        <w:t xml:space="preserve"> and the application.</w:t>
       </w:r>
     </w:p>
     <w:p>
@@ -4851,73 +5029,25 @@
         <w:rPr>
           <w:lang w:val="en-US"/>
         </w:rPr>
-        <w:t>shows the effort which each member of the group spent working on the project.</w:t>
-      </w:r>
-    </w:p>
-    <w:p>
-      <w:pPr>
-        <w:jc w:val="both"/>
-        <w:rPr>
-          <w:lang w:val="en-US"/>
-        </w:rPr>
-      </w:pPr>
-    </w:p>
-    <w:p>
-      <w:pPr>
-        <w:jc w:val="both"/>
-        <w:rPr>
-          <w:lang w:val="en-US"/>
-        </w:rPr>
-      </w:pPr>
-    </w:p>
-    <w:p>
-      <w:pPr>
-        <w:jc w:val="both"/>
-        <w:rPr>
-          <w:lang w:val="en-US"/>
-        </w:rPr>
-      </w:pPr>
-    </w:p>
-    <w:p>
-      <w:pPr>
-        <w:jc w:val="both"/>
-        <w:rPr>
-          <w:lang w:val="en-US"/>
-        </w:rPr>
-      </w:pPr>
-    </w:p>
-    <w:p>
-      <w:pPr>
-        <w:jc w:val="both"/>
-        <w:rPr>
-          <w:lang w:val="en-US"/>
-        </w:rPr>
-      </w:pPr>
-    </w:p>
-    <w:p>
-      <w:pPr>
-        <w:jc w:val="both"/>
-        <w:rPr>
-          <w:lang w:val="en-US"/>
-        </w:rPr>
-      </w:pPr>
+        <w:t>shows the effort which each member of the group spent working on the project</w:t>
+      </w:r>
     </w:p>
     <w:p>
       <w:pPr>
         <w:pStyle w:val="ForIndex1"/>
       </w:pPr>
-      <w:bookmarkStart w:id="10" w:name="_Toc532494512"/>
+      <w:bookmarkStart w:id="11" w:name="_Toc532494512"/>
       <w:r>
         <w:lastRenderedPageBreak/>
         <w:t>Architectural Design</w:t>
       </w:r>
-      <w:bookmarkEnd w:id="10"/>
+      <w:bookmarkEnd w:id="11"/>
     </w:p>
     <w:p>
       <w:pPr>
         <w:pStyle w:val="ForIndex2"/>
       </w:pPr>
-      <w:bookmarkStart w:id="11" w:name="_Toc532494513"/>
+      <w:bookmarkStart w:id="12" w:name="_Toc532494513"/>
       <w:r>
         <w:t>2</w:t>
       </w:r>
@@ -4927,7 +5057,7 @@
       <w:r>
         <w:t>Overview: High-level components and their interaction</w:t>
       </w:r>
-      <w:bookmarkEnd w:id="11"/>
+      <w:bookmarkEnd w:id="12"/>
     </w:p>
     <w:p>
       <w:pPr>
@@ -5846,23 +5976,90 @@
           <w:szCs w:val="20"/>
           <w:lang w:val="en-US"/>
         </w:rPr>
-        <w:t>A more detailed, but still informal view of the system is provided in the following image.</w:t>
-      </w:r>
-    </w:p>
-    <w:p>
-      <w:pPr>
-        <w:rPr>
-          <w:rFonts w:cs="Times New Roman"/>
-          <w:szCs w:val="20"/>
-          <w:lang w:val="en-US"/>
-        </w:rPr>
-      </w:pPr>
+        <w:t>A more detailed, but still informal view</w:t>
+      </w:r>
+      <w:r>
+        <w:rPr>
+          <w:rFonts w:cs="Times New Roman"/>
+          <w:szCs w:val="20"/>
+          <w:lang w:val="en-US"/>
+        </w:rPr>
+        <w:t xml:space="preserve"> (with an informal notation)</w:t>
+      </w:r>
+      <w:r>
+        <w:rPr>
+          <w:rFonts w:cs="Times New Roman"/>
+          <w:szCs w:val="20"/>
+          <w:lang w:val="en-US"/>
+        </w:rPr>
+        <w:t xml:space="preserve"> of the system is provided in the following image.</w:t>
+      </w:r>
+    </w:p>
+    <w:p>
+      <w:pPr>
+        <w:rPr>
+          <w:rFonts w:cs="Times New Roman"/>
+          <w:szCs w:val="20"/>
+          <w:lang w:val="en-US"/>
+        </w:rPr>
+      </w:pPr>
+      <w:r>
+        <w:rPr>
+          <w:rFonts w:cs="Times New Roman"/>
+          <w:noProof/>
+          <w:szCs w:val="20"/>
+          <w:lang w:val="en-US"/>
+        </w:rPr>
+        <w:lastRenderedPageBreak/>
+        <w:drawing>
+          <wp:anchor distT="0" distB="0" distL="114300" distR="114300" simplePos="0" relativeHeight="251684864" behindDoc="0" locked="0" layoutInCell="1" allowOverlap="1">
+            <wp:simplePos x="0" y="0"/>
+            <wp:positionH relativeFrom="margin">
+              <wp:posOffset>-2540</wp:posOffset>
+            </wp:positionH>
+            <wp:positionV relativeFrom="margin">
+              <wp:posOffset>-450798</wp:posOffset>
+            </wp:positionV>
+            <wp:extent cx="6116320" cy="5368925"/>
+            <wp:effectExtent l="0" t="0" r="5080" b="3175"/>
+            <wp:wrapSquare wrapText="bothSides"/>
+            <wp:docPr id="17" name="Immagine 17"/>
+            <wp:cNvGraphicFramePr>
+              <a:graphicFrameLocks xmlns:a="http://schemas.openxmlformats.org/drawingml/2006/main" noChangeAspect="1"/>
+            </wp:cNvGraphicFramePr>
+            <a:graphic xmlns:a="http://schemas.openxmlformats.org/drawingml/2006/main">
+              <a:graphicData uri="http://schemas.openxmlformats.org/drawingml/2006/picture">
+                <pic:pic xmlns:pic="http://schemas.openxmlformats.org/drawingml/2006/picture">
+                  <pic:nvPicPr>
+                    <pic:cNvPr id="17" name="architecture (3).png"/>
+                    <pic:cNvPicPr/>
+                  </pic:nvPicPr>
+                  <pic:blipFill>
+                    <a:blip r:embed="rId11"/>
+                    <a:stretch>
+                      <a:fillRect/>
+                    </a:stretch>
+                  </pic:blipFill>
+                  <pic:spPr>
+                    <a:xfrm>
+                      <a:off x="0" y="0"/>
+                      <a:ext cx="6116320" cy="5368925"/>
+                    </a:xfrm>
+                    <a:prstGeom prst="rect">
+                      <a:avLst/>
+                    </a:prstGeom>
+                  </pic:spPr>
+                </pic:pic>
+              </a:graphicData>
+            </a:graphic>
+          </wp:anchor>
+        </w:drawing>
+      </w:r>
       <w:r>
         <w:rPr>
           <w:noProof/>
           <w:lang w:eastAsia="it-IT"/>
         </w:rPr>
-        <w:lastRenderedPageBreak/>
         <mc:AlternateContent>
           <mc:Choice Requires="wps">
             <w:drawing>
@@ -5941,7 +6138,7 @@
                 <v:stroke joinstyle="miter"/>
                 <v:path gradientshapeok="t" o:connecttype="rect"/>
               </v:shapetype>
-              <v:shape id="Casella di testo 8" o:spid="_x0000_s1026" type="#_x0000_t202" style="position:absolute;margin-left:-25.7pt;margin-top:410.85pt;width:551.35pt;height:.05pt;z-index:251664384;visibility:visible;mso-wrap-style:square;mso-wrap-distance-left:9pt;mso-wrap-distance-top:0;mso-wrap-distance-right:9pt;mso-wrap-distance-bottom:0;mso-position-horizontal:absolute;mso-position-horizontal-relative:text;mso-position-vertical:absolute;mso-position-vertical-relative:text;v-text-anchor:top" o:gfxdata="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" stroked="f">
+              <v:shape id="Casella di testo 8" o:spid="_x0000_s1026" type="#_x0000_t202" style="position:absolute;margin-left:-25.7pt;margin-top:410.85pt;width:551.35pt;height:.05pt;z-index:251664384;visibility:visible;mso-wrap-style:square;mso-wrap-distance-left:9pt;mso-wrap-distance-top:0;mso-wrap-distance-right:9pt;mso-wrap-distance-bottom:0;mso-position-horizontal:absolute;mso-position-horizontal-relative:text;mso-position-vertical:absolute;mso-position-vertical-relative:text;v-text-anchor:top" o:gfxdata="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" stroked="f">
                 <v:textbox style="mso-fit-shape-to-text:t" inset="0,0,0,0">
                   <w:txbxContent>
                     <w:p>
@@ -5973,63 +6170,6 @@
           </mc:Fallback>
         </mc:AlternateContent>
       </w:r>
-      <w:r>
-        <w:rPr>
-          <w:rFonts w:cs="Times New Roman"/>
-          <w:noProof/>
-          <w:szCs w:val="20"/>
-          <w:lang w:eastAsia="it-IT"/>
-        </w:rPr>
-        <w:drawing>
-          <wp:anchor distT="0" distB="0" distL="114300" distR="114300" simplePos="0" relativeHeight="251681792" behindDoc="0" locked="0" layoutInCell="1" allowOverlap="1">
-            <wp:simplePos x="0" y="0"/>
-            <wp:positionH relativeFrom="margin">
-              <wp:posOffset>114418</wp:posOffset>
-            </wp:positionH>
-            <wp:positionV relativeFrom="margin">
-              <wp:posOffset>0</wp:posOffset>
-            </wp:positionV>
-            <wp:extent cx="6116320" cy="5060950"/>
-            <wp:effectExtent l="0" t="0" r="5080" b="6350"/>
-            <wp:wrapSquare wrapText="bothSides"/>
-            <wp:docPr id="24" name="Immagine 24"/>
-            <wp:cNvGraphicFramePr>
-              <a:graphicFrameLocks xmlns:a="http://schemas.openxmlformats.org/drawingml/2006/main" noChangeAspect="1"/>
-            </wp:cNvGraphicFramePr>
-            <a:graphic xmlns:a="http://schemas.openxmlformats.org/drawingml/2006/main">
-              <a:graphicData uri="http://schemas.openxmlformats.org/drawingml/2006/picture">
-                <pic:pic xmlns:pic="http://schemas.openxmlformats.org/drawingml/2006/picture">
-                  <pic:nvPicPr>
-                    <pic:cNvPr id="24" name="architecture (2).png"/>
-                    <pic:cNvPicPr/>
-                  </pic:nvPicPr>
-                  <pic:blipFill>
-                    <a:blip r:embed="rId11" cstate="print">
-                      <a:extLst>
-                        <a:ext uri="{28A0092B-C50C-407E-A947-70E740481C1C}">
-                          <a14:useLocalDpi xmlns:a14="http://schemas.microsoft.com/office/drawing/2010/main" val="0"/>
-                        </a:ext>
-                      </a:extLst>
-                    </a:blip>
-                    <a:stretch>
-                      <a:fillRect/>
-                    </a:stretch>
-                  </pic:blipFill>
-                  <pic:spPr>
-                    <a:xfrm>
-                      <a:off x="0" y="0"/>
-                      <a:ext cx="6116320" cy="5060950"/>
-                    </a:xfrm>
-                    <a:prstGeom prst="rect">
-                      <a:avLst/>
-                    </a:prstGeom>
-                  </pic:spPr>
-                </pic:pic>
-              </a:graphicData>
-            </a:graphic>
-          </wp:anchor>
-        </w:drawing>
-      </w:r>
     </w:p>
     <w:p>
       <w:pPr>
@@ -6046,6 +6186,24 @@
           <w:szCs w:val="20"/>
           <w:lang w:val="en-US"/>
         </w:rPr>
+        <w:t>From the diagram it is evident that users are provided with a mobile app and a smartwatch app while third parties have to use a web app: this choice will be explained with more details in the ‘Deployment view’ section.</w:t>
+      </w:r>
+    </w:p>
+    <w:p>
+      <w:pPr>
+        <w:jc w:val="both"/>
+        <w:rPr>
+          <w:rFonts w:cs="Times New Roman"/>
+          <w:szCs w:val="20"/>
+          <w:lang w:val="en-US"/>
+        </w:rPr>
+      </w:pPr>
+      <w:r>
+        <w:rPr>
+          <w:rFonts w:cs="Times New Roman"/>
+          <w:szCs w:val="20"/>
+          <w:lang w:val="en-US"/>
+        </w:rPr>
         <w:t xml:space="preserve">In the Application tier we have an application server to provide the customers with access to the </w:t>
       </w:r>
       <w:r>
@@ -6078,7 +6236,7 @@
           <w:szCs w:val="20"/>
           <w:lang w:val="en-US"/>
         </w:rPr>
-        <w:t>, extensible, interactive and seamless). The</w:t>
+        <w:t>, extensible, interactive). The</w:t>
       </w:r>
       <w:r>
         <w:rPr>
@@ -6318,7 +6476,16 @@
           <w:szCs w:val="20"/>
           <w:lang w:val="en-US"/>
         </w:rPr>
-        <w:t>the users’ mobile app stores part of the users’ data and stats</w:t>
+        <w:t xml:space="preserve">the users’ mobile app stores </w:t>
+      </w:r>
+      <w:r>
+        <w:rPr>
+          <w:rFonts w:cs="Times New Roman"/>
+          <w:szCs w:val="20"/>
+          <w:lang w:val="en-US"/>
+        </w:rPr>
+        <w:lastRenderedPageBreak/>
+        <w:t>part of the users’ data and stats</w:t>
       </w:r>
       <w:r>
         <w:rPr>
@@ -6334,16 +6501,7 @@
           <w:szCs w:val="20"/>
           <w:lang w:val="en-US"/>
         </w:rPr>
-        <w:t xml:space="preserve">(most recent ones and manually inserted ones) </w:t>
-      </w:r>
-      <w:r>
-        <w:rPr>
-          <w:rFonts w:cs="Times New Roman"/>
-          <w:szCs w:val="20"/>
-          <w:lang w:val="en-US"/>
-        </w:rPr>
-        <w:lastRenderedPageBreak/>
-        <w:t>in their dispositive so that they do not even have to be connected to the Internet to consult their data and stats</w:t>
+        <w:t>(most recent ones and manually inserted ones) in their dispositive so that they do not even have to be connected to the Internet to consult their data and stats</w:t>
       </w:r>
       <w:r>
         <w:rPr>
@@ -6496,7 +6654,7 @@
       <w:pPr>
         <w:pStyle w:val="ForIndex2"/>
       </w:pPr>
-      <w:bookmarkStart w:id="12" w:name="_Toc532494514"/>
+      <w:bookmarkStart w:id="13" w:name="_Toc532494514"/>
       <w:r>
         <w:t>2</w:t>
       </w:r>
@@ -6506,7 +6664,7 @@
       <w:r>
         <w:t>2 Component View</w:t>
       </w:r>
-      <w:bookmarkEnd w:id="12"/>
+      <w:bookmarkEnd w:id="13"/>
     </w:p>
     <w:p>
       <w:pPr>
@@ -6754,7 +6912,7 @@
           </mc:Choice>
           <mc:Fallback>
             <w:pict>
-              <v:shape w14:anchorId="2F54AFD1" id="Casella di testo 1" o:spid="_x0000_s1027" type="#_x0000_t202" style="position:absolute;margin-left:-.2pt;margin-top:319.8pt;width:481.6pt;height:.05pt;z-index:251667456;visibility:visible;mso-wrap-style:square;mso-wrap-distance-left:9pt;mso-wrap-distance-top:0;mso-wrap-distance-right:9pt;mso-wrap-distance-bottom:0;mso-position-horizontal:absolute;mso-position-horizontal-relative:text;mso-position-vertical:absolute;mso-position-vertical-relative:text;v-text-anchor:top" o:gfxdata="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" stroked="f">
+              <v:shape w14:anchorId="2F54AFD1" id="Casella di testo 1" o:spid="_x0000_s1027" type="#_x0000_t202" style="position:absolute;margin-left:-.2pt;margin-top:319.8pt;width:481.6pt;height:.05pt;z-index:251667456;visibility:visible;mso-wrap-style:square;mso-wrap-distance-left:9pt;mso-wrap-distance-top:0;mso-wrap-distance-right:9pt;mso-wrap-distance-bottom:0;mso-position-horizontal:absolute;mso-position-horizontal-relative:text;mso-position-vertical:absolute;mso-position-vertical-relative:text;v-text-anchor:top" o:gfxdata="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" stroked="f">
                 <v:textbox style="mso-fit-shape-to-text:t" inset="0,0,0,0">
                   <w:txbxContent>
                     <w:p>
@@ -6953,7 +7111,23 @@
           <w:szCs w:val="20"/>
           <w:lang w:val="en-US"/>
         </w:rPr>
-        <w:t xml:space="preserve">call coming from the other subsystems to </w:t>
+        <w:t>call</w:t>
+      </w:r>
+      <w:r>
+        <w:rPr>
+          <w:rFonts w:cs="Times New Roman"/>
+          <w:szCs w:val="20"/>
+          <w:lang w:val="en-US"/>
+        </w:rPr>
+        <w:t>s</w:t>
+      </w:r>
+      <w:r>
+        <w:rPr>
+          <w:rFonts w:cs="Times New Roman"/>
+          <w:szCs w:val="20"/>
+          <w:lang w:val="en-US"/>
+        </w:rPr>
+        <w:t xml:space="preserve"> coming from the other subsystems to </w:t>
       </w:r>
       <w:r>
         <w:rPr>
@@ -7415,7 +7589,7 @@
           </mc:Choice>
           <mc:Fallback>
             <w:pict>
-              <v:shape w14:anchorId="07213277" id="Casella di testo 12" o:spid="_x0000_s1028" type="#_x0000_t202" style="position:absolute;left:0;text-align:left;margin-left:113.3pt;margin-top:274.75pt;width:302.4pt;height:.05pt;z-index:251678720;visibility:visible;mso-wrap-style:square;mso-width-percent:0;mso-wrap-distance-left:9pt;mso-wrap-distance-top:0;mso-wrap-distance-right:9pt;mso-wrap-distance-bottom:0;mso-position-horizontal:absolute;mso-position-horizontal-relative:text;mso-position-vertical:absolute;mso-position-vertical-relative:text;mso-width-percent:0;mso-width-relative:margin;v-text-anchor:top" o:gfxdata="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" stroked="f">
+              <v:shape w14:anchorId="07213277" id="Casella di testo 12" o:spid="_x0000_s1028" type="#_x0000_t202" style="position:absolute;left:0;text-align:left;margin-left:113.3pt;margin-top:274.75pt;width:302.4pt;height:.05pt;z-index:251678720;visibility:visible;mso-wrap-style:square;mso-width-percent:0;mso-wrap-distance-left:9pt;mso-wrap-distance-top:0;mso-wrap-distance-right:9pt;mso-wrap-distance-bottom:0;mso-position-horizontal:absolute;mso-position-horizontal-relative:text;mso-position-vertical:absolute;mso-position-vertical-relative:text;mso-width-percent:0;mso-width-relative:margin;v-text-anchor:top" o:gfxdata="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" stroked="f">
                 <v:textbox style="mso-fit-shape-to-text:t" inset="0,0,0,0">
                   <w:txbxContent>
                     <w:p>
@@ -7603,7 +7777,7 @@
           </mc:Choice>
           <mc:Fallback>
             <w:pict>
-              <v:shape w14:anchorId="350CB839" id="Casella di testo 13" o:spid="_x0000_s1029" type="#_x0000_t202" style="position:absolute;left:0;text-align:left;margin-left:10.05pt;margin-top:306.6pt;width:497.95pt;height:.05pt;z-index:251680768;visibility:visible;mso-wrap-style:square;mso-wrap-distance-left:9pt;mso-wrap-distance-top:0;mso-wrap-distance-right:9pt;mso-wrap-distance-bottom:0;mso-position-horizontal:absolute;mso-position-horizontal-relative:text;mso-position-vertical:absolute;mso-position-vertical-relative:text;v-text-anchor:top" o:gfxdata="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" stroked="f">
+              <v:shape w14:anchorId="350CB839" id="Casella di testo 13" o:spid="_x0000_s1029" type="#_x0000_t202" style="position:absolute;left:0;text-align:left;margin-left:10.05pt;margin-top:306.6pt;width:497.95pt;height:.05pt;z-index:251680768;visibility:visible;mso-wrap-style:square;mso-wrap-distance-left:9pt;mso-wrap-distance-top:0;mso-wrap-distance-right:9pt;mso-wrap-distance-bottom:0;mso-position-horizontal:absolute;mso-position-horizontal-relative:text;mso-position-vertical:absolute;mso-position-vertical-relative:text;v-text-anchor:top" o:gfxdata="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" stroked="f">
                 <v:textbox style="mso-fit-shape-to-text:t" inset="0,0,0,0">
                   <w:txbxContent>
                     <w:p>
@@ -8453,7 +8627,23 @@
           <w:szCs w:val="20"/>
           <w:lang w:val="en-US"/>
         </w:rPr>
-        <w:t xml:space="preserve"> it manages all the requests of enrollment to organized competitions. This component has only to verify the availability for the requested run and send the confirmation to the requesting user providing him with an identifier for the competition he has enrolled for.</w:t>
+        <w:t xml:space="preserve"> it manages all the requests of enrollment to organized competitions. This component has only to verify the availability for the requested run and </w:t>
+      </w:r>
+      <w:r>
+        <w:rPr>
+          <w:rFonts w:cs="Times New Roman"/>
+          <w:szCs w:val="20"/>
+          <w:lang w:val="en-US"/>
+        </w:rPr>
+        <w:t xml:space="preserve">to </w:t>
+      </w:r>
+      <w:r>
+        <w:rPr>
+          <w:rFonts w:cs="Times New Roman"/>
+          <w:szCs w:val="20"/>
+          <w:lang w:val="en-US"/>
+        </w:rPr>
+        <w:t>send the confirmation to the requesting user providing him with an identifier for the competition he has enrolled for.</w:t>
       </w:r>
       <w:r>
         <w:rPr>
@@ -8708,7 +8898,23 @@
           <w:szCs w:val="20"/>
           <w:lang w:val="en-US"/>
         </w:rPr>
-        <w:t xml:space="preserve"> this component deals only with the logic for push notifications, it sends to the customers only asynchronous messages (doesn’t expect for any feedback by them). All the other components that have to forward some message to a client (for example the ‘</w:t>
+        <w:t xml:space="preserve"> this component deals only with the logic for push notifications, it sends to the customers only asynchronous messages (doesn’t expect for any feedback by them). All the other components that have to forward some message to a client</w:t>
+      </w:r>
+      <w:r>
+        <w:rPr>
+          <w:rFonts w:cs="Times New Roman"/>
+          <w:szCs w:val="20"/>
+          <w:lang w:val="en-US"/>
+        </w:rPr>
+        <w:t xml:space="preserve"> in an asynchronous way</w:t>
+      </w:r>
+      <w:r>
+        <w:rPr>
+          <w:rFonts w:cs="Times New Roman"/>
+          <w:szCs w:val="20"/>
+          <w:lang w:val="en-US"/>
+        </w:rPr>
+        <w:t xml:space="preserve"> (for example the ‘</w:t>
       </w:r>
       <w:proofErr w:type="spellStart"/>
       <w:r>
@@ -9126,7 +9332,7 @@
       <w:pPr>
         <w:pStyle w:val="ForIndex2"/>
       </w:pPr>
-      <w:bookmarkStart w:id="13" w:name="_Toc532494515"/>
+      <w:bookmarkStart w:id="14" w:name="_Toc532494515"/>
       <w:r>
         <w:t>2</w:t>
       </w:r>
@@ -9142,7 +9348,7 @@
       <w:r>
         <w:t>Deployment View</w:t>
       </w:r>
-      <w:bookmarkEnd w:id="13"/>
+      <w:bookmarkEnd w:id="14"/>
     </w:p>
     <w:p>
       <w:pPr>
@@ -9382,7 +9588,7 @@
           </mc:Choice>
           <mc:Fallback>
             <w:pict>
-              <v:shape w14:anchorId="5598F876" id="Casella di testo 16" o:spid="_x0000_s1030" type="#_x0000_t202" style="position:absolute;margin-left:-.2pt;margin-top:430.7pt;width:481.6pt;height:.05pt;z-index:251670528;visibility:visible;mso-wrap-style:square;mso-wrap-distance-left:9pt;mso-wrap-distance-top:0;mso-wrap-distance-right:9pt;mso-wrap-distance-bottom:0;mso-position-horizontal:absolute;mso-position-horizontal-relative:text;mso-position-vertical:absolute;mso-position-vertical-relative:text;v-text-anchor:top" o:gfxdata="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" stroked="f">
+              <v:shape w14:anchorId="5598F876" id="Casella di testo 16" o:spid="_x0000_s1030" type="#_x0000_t202" style="position:absolute;margin-left:-.2pt;margin-top:430.7pt;width:481.6pt;height:.05pt;z-index:251670528;visibility:visible;mso-wrap-style:square;mso-wrap-distance-left:9pt;mso-wrap-distance-top:0;mso-wrap-distance-right:9pt;mso-wrap-distance-bottom:0;mso-position-horizontal:absolute;mso-position-horizontal-relative:text;mso-position-vertical:absolute;mso-position-vertical-relative:text;v-text-anchor:top" o:gfxdata="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" stroked="f">
                 <v:textbox style="mso-fit-shape-to-text:t" inset="0,0,0,0">
                   <w:txbxContent>
                     <w:p>
@@ -10211,7 +10417,23 @@
           <w:szCs w:val="20"/>
           <w:lang w:val="en-US"/>
         </w:rPr>
-        <w:t>relational database would be inappropriate because it would not be able to represent some structures (as the users’ account etc.): it can’t express rules and constraints and have no fixed structure</w:t>
+        <w:t>relational database would be inappropriate because it would not be able to represent some structures</w:t>
+      </w:r>
+      <w:r>
+        <w:rPr>
+          <w:rFonts w:cs="Times New Roman"/>
+          <w:szCs w:val="20"/>
+          <w:lang w:val="en-US"/>
+        </w:rPr>
+        <w:t xml:space="preserve">: </w:t>
+      </w:r>
+      <w:r>
+        <w:rPr>
+          <w:rFonts w:cs="Times New Roman"/>
+          <w:szCs w:val="20"/>
+          <w:lang w:val="en-US"/>
+        </w:rPr>
+        <w:t>it can’t express rules and constraints and have no fixed structure</w:t>
       </w:r>
       <w:r>
         <w:rPr>
@@ -10292,18 +10514,18 @@
       <w:pPr>
         <w:pStyle w:val="ForIndex2"/>
       </w:pPr>
-      <w:bookmarkStart w:id="14" w:name="_Toc532494516"/>
+      <w:bookmarkStart w:id="15" w:name="_Toc532494516"/>
       <w:r>
         <w:lastRenderedPageBreak/>
         <w:t>2.4 Runtime View</w:t>
       </w:r>
-      <w:bookmarkEnd w:id="14"/>
+      <w:bookmarkEnd w:id="15"/>
     </w:p>
     <w:p>
       <w:pPr>
         <w:pStyle w:val="ForIndex3"/>
       </w:pPr>
-      <w:bookmarkStart w:id="15" w:name="_Toc532494517"/>
+      <w:bookmarkStart w:id="16" w:name="_Toc532494517"/>
       <w:r>
         <w:t xml:space="preserve">2.4.1 </w:t>
       </w:r>
@@ -10313,7 +10535,7 @@
       <w:r>
         <w:t>ndividual request</w:t>
       </w:r>
-      <w:bookmarkEnd w:id="15"/>
+      <w:bookmarkEnd w:id="16"/>
     </w:p>
     <w:p>
       <w:pPr>
@@ -10682,7 +10904,7 @@
       <w:pPr>
         <w:pStyle w:val="ForIndex3"/>
       </w:pPr>
-      <w:bookmarkStart w:id="16" w:name="_Toc532494518"/>
+      <w:bookmarkStart w:id="17" w:name="_Toc532494518"/>
       <w:r>
         <w:t xml:space="preserve">2.4.2 </w:t>
       </w:r>
@@ -10692,7 +10914,7 @@
       <w:r>
         <w:t>ggregate request</w:t>
       </w:r>
-      <w:bookmarkEnd w:id="16"/>
+      <w:bookmarkEnd w:id="17"/>
     </w:p>
     <w:p>
       <w:pPr>
@@ -11010,7 +11232,7 @@
       <w:pPr>
         <w:pStyle w:val="ForIndex3"/>
       </w:pPr>
-      <w:bookmarkStart w:id="17" w:name="_Toc532494519"/>
+      <w:bookmarkStart w:id="18" w:name="_Toc532494519"/>
       <w:r>
         <w:t>2.4.</w:t>
       </w:r>
@@ -11023,7 +11245,7 @@
       <w:r>
         <w:t>Report an emergency</w:t>
       </w:r>
-      <w:bookmarkEnd w:id="17"/>
+      <w:bookmarkEnd w:id="18"/>
     </w:p>
     <w:p>
       <w:pPr>
@@ -11216,7 +11438,23 @@
           <w:szCs w:val="20"/>
           <w:lang w:val="en-US"/>
         </w:rPr>
-        <w:t>re below the thresholds. In that</w:t>
+        <w:t xml:space="preserve">re </w:t>
+      </w:r>
+      <w:r>
+        <w:rPr>
+          <w:rFonts w:cs="Times New Roman"/>
+          <w:szCs w:val="20"/>
+          <w:lang w:val="en-US"/>
+        </w:rPr>
+        <w:t>out of</w:t>
+      </w:r>
+      <w:r>
+        <w:rPr>
+          <w:rFonts w:cs="Times New Roman"/>
+          <w:szCs w:val="20"/>
+          <w:lang w:val="en-US"/>
+        </w:rPr>
+        <w:t xml:space="preserve"> the thresholds. In that</w:t>
       </w:r>
       <w:r>
         <w:rPr>
@@ -11663,15 +11901,16 @@
       <w:pPr>
         <w:pStyle w:val="ForIndex3"/>
       </w:pPr>
-      <w:bookmarkStart w:id="18" w:name="_Toc532494520"/>
+      <w:bookmarkStart w:id="19" w:name="_Toc532494520"/>
       <w:r>
         <w:lastRenderedPageBreak/>
         <w:t>2.4.4 Organize a run</w:t>
       </w:r>
-      <w:bookmarkEnd w:id="18"/>
-    </w:p>
-    <w:p>
-      <w:pPr>
+      <w:bookmarkEnd w:id="19"/>
+    </w:p>
+    <w:p>
+      <w:pPr>
+        <w:jc w:val="center"/>
         <w:rPr>
           <w:rFonts w:cs="Times New Roman"/>
           <w:color w:val="4472C4" w:themeColor="accent1"/>
@@ -12325,25 +12564,7 @@
           <w:szCs w:val="20"/>
           <w:lang w:val="en-US"/>
         </w:rPr>
-        <w:t xml:space="preserve">It is worth to note that some methods of the components are represented here and are not present in the ‘Component Interfaces’ section: this happens when the mentioned methods are not part of the </w:t>
-      </w:r>
-      <w:proofErr w:type="gramStart"/>
-      <w:r>
-        <w:rPr>
-          <w:rFonts w:cs="Times New Roman"/>
-          <w:szCs w:val="20"/>
-          <w:lang w:val="en-US"/>
-        </w:rPr>
-        <w:t>interface, but</w:t>
-      </w:r>
-      <w:proofErr w:type="gramEnd"/>
-      <w:r>
-        <w:rPr>
-          <w:rFonts w:cs="Times New Roman"/>
-          <w:szCs w:val="20"/>
-          <w:lang w:val="en-US"/>
-        </w:rPr>
-        <w:t xml:space="preserve"> are internal to the components.</w:t>
+        <w:t>It is worth to note that some methods of the components are represented here and are not present in the ‘Component Interfaces’ section: this happens when the mentioned methods are not part of the interface, but are internal to the components.</w:t>
       </w:r>
     </w:p>
     <w:p>
@@ -12415,7 +12636,7 @@
       <w:pPr>
         <w:pStyle w:val="ForIndex3"/>
       </w:pPr>
-      <w:bookmarkStart w:id="19" w:name="_Toc532494521"/>
+      <w:bookmarkStart w:id="20" w:name="_Toc532494521"/>
       <w:r>
         <w:lastRenderedPageBreak/>
         <w:t>2.4.</w:t>
@@ -12432,7 +12653,7 @@
       <w:r>
         <w:t xml:space="preserve"> a run</w:t>
       </w:r>
-      <w:bookmarkEnd w:id="19"/>
+      <w:bookmarkEnd w:id="20"/>
     </w:p>
     <w:p>
       <w:pPr>
@@ -12955,6 +13176,14 @@
         </w:rPr>
         <w:t xml:space="preserve"> was passed, so it’s assumed that </w:t>
       </w:r>
+      <w:r>
+        <w:rPr>
+          <w:rFonts w:cs="Times New Roman"/>
+          <w:szCs w:val="20"/>
+          <w:lang w:val="en-US"/>
+        </w:rPr>
+        <w:t>‘</w:t>
+      </w:r>
       <w:proofErr w:type="spellStart"/>
       <w:r>
         <w:rPr>
@@ -12971,6 +13200,14 @@
           <w:szCs w:val="20"/>
           <w:lang w:val="en-US"/>
         </w:rPr>
+        <w:t>’</w:t>
+      </w:r>
+      <w:r>
+        <w:rPr>
+          <w:rFonts w:cs="Times New Roman"/>
+          <w:szCs w:val="20"/>
+          <w:lang w:val="en-US"/>
+        </w:rPr>
         <w:t xml:space="preserve"> needs to query the database in order to get data about the run with that </w:t>
       </w:r>
       <w:proofErr w:type="spellStart"/>
@@ -13115,7 +13352,39 @@
           <w:szCs w:val="20"/>
           <w:lang w:val="en-US"/>
         </w:rPr>
-        <w:t>. Since this can be considered just an application of the Observer/Observable architectural pattern, it was chosen not to represent the method that is called</w:t>
+        <w:t xml:space="preserve">. </w:t>
+      </w:r>
+      <w:r>
+        <w:rPr>
+          <w:rFonts w:cs="Times New Roman"/>
+          <w:szCs w:val="20"/>
+          <w:lang w:val="en-US"/>
+        </w:rPr>
+        <w:t>This</w:t>
+      </w:r>
+      <w:r>
+        <w:rPr>
+          <w:rFonts w:cs="Times New Roman"/>
+          <w:szCs w:val="20"/>
+          <w:lang w:val="en-US"/>
+        </w:rPr>
+        <w:t xml:space="preserve"> can be considered just an application of the Observer/Observable architectural pattern</w:t>
+      </w:r>
+      <w:r>
+        <w:rPr>
+          <w:rFonts w:cs="Times New Roman"/>
+          <w:szCs w:val="20"/>
+          <w:lang w:val="en-US"/>
+        </w:rPr>
+        <w:t xml:space="preserve"> and</w:t>
+      </w:r>
+      <w:r>
+        <w:rPr>
+          <w:rFonts w:cs="Times New Roman"/>
+          <w:szCs w:val="20"/>
+          <w:lang w:val="en-US"/>
+        </w:rPr>
+        <w:t xml:space="preserve"> it was chosen not to represent the method that is called</w:t>
       </w:r>
       <w:r>
         <w:rPr>
@@ -13167,7 +13436,99 @@
           <w:szCs w:val="20"/>
           <w:lang w:val="en-US"/>
         </w:rPr>
-        <w:t>,</w:t>
+        <w:t>:</w:t>
+      </w:r>
+      <w:r>
+        <w:rPr>
+          <w:rFonts w:cs="Times New Roman"/>
+          <w:szCs w:val="20"/>
+          <w:lang w:val="en-US"/>
+        </w:rPr>
+        <w:t xml:space="preserve"> this is not showed in the sequence diagram</w:t>
+      </w:r>
+      <w:r>
+        <w:rPr>
+          <w:rFonts w:cs="Times New Roman"/>
+          <w:szCs w:val="20"/>
+          <w:lang w:val="en-US"/>
+        </w:rPr>
+        <w:t xml:space="preserve"> for the sake of simplicity</w:t>
+      </w:r>
+      <w:r>
+        <w:rPr>
+          <w:rFonts w:cs="Times New Roman"/>
+          <w:szCs w:val="20"/>
+          <w:lang w:val="en-US"/>
+        </w:rPr>
+        <w:t>.</w:t>
+      </w:r>
+      <w:r>
+        <w:rPr>
+          <w:rFonts w:cs="Times New Roman"/>
+          <w:szCs w:val="20"/>
+          <w:lang w:val="en-US"/>
+        </w:rPr>
+        <w:t xml:space="preserve"> ‘</w:t>
+      </w:r>
+      <w:proofErr w:type="spellStart"/>
+      <w:r>
+        <w:rPr>
+          <w:rFonts w:cs="Times New Roman"/>
+          <w:szCs w:val="20"/>
+          <w:lang w:val="en-US"/>
+        </w:rPr>
+        <w:t>RunWatchingManager</w:t>
+      </w:r>
+      <w:proofErr w:type="spellEnd"/>
+      <w:r>
+        <w:rPr>
+          <w:rFonts w:cs="Times New Roman"/>
+          <w:szCs w:val="20"/>
+          <w:lang w:val="en-US"/>
+        </w:rPr>
+        <w:t>’</w:t>
+      </w:r>
+      <w:r>
+        <w:rPr>
+          <w:rFonts w:cs="Times New Roman"/>
+          <w:szCs w:val="20"/>
+          <w:lang w:val="en-US"/>
+        </w:rPr>
+        <w:t xml:space="preserve">, after having properly processed the provided data to send the correct </w:t>
+      </w:r>
+      <w:proofErr w:type="spellStart"/>
+      <w:r>
+        <w:rPr>
+          <w:rFonts w:cs="Times New Roman"/>
+          <w:szCs w:val="20"/>
+          <w:lang w:val="en-US"/>
+        </w:rPr>
+        <w:t>informations</w:t>
+      </w:r>
+      <w:proofErr w:type="spellEnd"/>
+      <w:r>
+        <w:rPr>
+          <w:rFonts w:cs="Times New Roman"/>
+          <w:szCs w:val="20"/>
+          <w:lang w:val="en-US"/>
+        </w:rPr>
+        <w:t xml:space="preserve"> only to the correct users, </w:t>
+      </w:r>
+      <w:r>
+        <w:rPr>
+          <w:rFonts w:cs="Times New Roman"/>
+          <w:szCs w:val="20"/>
+          <w:lang w:val="en-US"/>
+        </w:rPr>
+        <w:t>just provides a map (</w:t>
+      </w:r>
+      <w:r>
+        <w:rPr>
+          <w:rFonts w:cs="Times New Roman"/>
+          <w:szCs w:val="20"/>
+          <w:lang w:val="en-US"/>
+        </w:rPr>
+        <w:t>ex: Hash Map), having</w:t>
       </w:r>
       <w:r>
         <w:rPr>
@@ -13177,22 +13538,6 @@
         </w:rPr>
         <w:t xml:space="preserve"> </w:t>
       </w:r>
-      <w:r>
-        <w:rPr>
-          <w:rFonts w:cs="Times New Roman"/>
-          <w:szCs w:val="20"/>
-          <w:lang w:val="en-US"/>
-        </w:rPr>
-        <w:t>so this is not showed in the sequence diagram.</w:t>
-      </w:r>
-      <w:r>
-        <w:rPr>
-          <w:rFonts w:cs="Times New Roman"/>
-          <w:szCs w:val="20"/>
-          <w:lang w:val="en-US"/>
-        </w:rPr>
-        <w:t xml:space="preserve"> ‘</w:t>
-      </w:r>
       <w:proofErr w:type="spellStart"/>
       <w:r>
         <w:rPr>
@@ -13200,6 +13545,102 @@
           <w:szCs w:val="20"/>
           <w:lang w:val="en-US"/>
         </w:rPr>
+        <w:t>runnerID</w:t>
+      </w:r>
+      <w:proofErr w:type="spellEnd"/>
+      <w:r>
+        <w:rPr>
+          <w:rFonts w:cs="Times New Roman"/>
+          <w:szCs w:val="20"/>
+          <w:lang w:val="en-US"/>
+        </w:rPr>
+        <w:t xml:space="preserve"> as key and with the respective location</w:t>
+      </w:r>
+      <w:r>
+        <w:rPr>
+          <w:rFonts w:cs="Times New Roman"/>
+          <w:szCs w:val="20"/>
+          <w:lang w:val="en-US"/>
+        </w:rPr>
+        <w:t>. ‘</w:t>
+      </w:r>
+      <w:proofErr w:type="spellStart"/>
+      <w:r>
+        <w:rPr>
+          <w:rFonts w:cs="Times New Roman"/>
+          <w:szCs w:val="20"/>
+          <w:lang w:val="en-US"/>
+        </w:rPr>
+        <w:t>UserMobileApp</w:t>
+      </w:r>
+      <w:proofErr w:type="spellEnd"/>
+      <w:r>
+        <w:rPr>
+          <w:rFonts w:cs="Times New Roman"/>
+          <w:szCs w:val="20"/>
+          <w:lang w:val="en-US"/>
+        </w:rPr>
+        <w:t>’</w:t>
+      </w:r>
+      <w:r>
+        <w:rPr>
+          <w:rFonts w:cs="Times New Roman"/>
+          <w:szCs w:val="20"/>
+          <w:lang w:val="en-US"/>
+        </w:rPr>
+        <w:t xml:space="preserve"> then uses </w:t>
+      </w:r>
+      <w:proofErr w:type="spellStart"/>
+      <w:r>
+        <w:rPr>
+          <w:rFonts w:cs="Times New Roman"/>
+          <w:szCs w:val="20"/>
+          <w:lang w:val="en-US"/>
+        </w:rPr>
+        <w:t>GoogleMaps</w:t>
+      </w:r>
+      <w:proofErr w:type="spellEnd"/>
+      <w:r>
+        <w:rPr>
+          <w:rFonts w:cs="Times New Roman"/>
+          <w:szCs w:val="20"/>
+          <w:lang w:val="en-US"/>
+        </w:rPr>
+        <w:t xml:space="preserve"> API to fetch the map, using those locations in order to let the user see where the runners are and the </w:t>
+      </w:r>
+      <w:proofErr w:type="spellStart"/>
+      <w:r>
+        <w:rPr>
+          <w:rFonts w:cs="Times New Roman"/>
+          <w:szCs w:val="20"/>
+          <w:lang w:val="en-US"/>
+        </w:rPr>
+        <w:t>runnerIDs</w:t>
+      </w:r>
+      <w:proofErr w:type="spellEnd"/>
+      <w:r>
+        <w:rPr>
+          <w:rFonts w:cs="Times New Roman"/>
+          <w:szCs w:val="20"/>
+          <w:lang w:val="en-US"/>
+        </w:rPr>
+        <w:t xml:space="preserve"> are displayed on each “point” on the map associated to each runner. This process, which starts with </w:t>
+      </w:r>
+      <w:r>
+        <w:rPr>
+          <w:rFonts w:cs="Times New Roman"/>
+          <w:szCs w:val="20"/>
+          <w:lang w:val="en-US"/>
+        </w:rPr>
+        <w:t>‘</w:t>
+      </w:r>
+      <w:proofErr w:type="spellStart"/>
+      <w:r>
+        <w:rPr>
+          <w:rFonts w:cs="Times New Roman"/>
+          <w:szCs w:val="20"/>
+          <w:lang w:val="en-US"/>
+        </w:rPr>
         <w:t>RunWatchingManager</w:t>
       </w:r>
       <w:proofErr w:type="spellEnd"/>
@@ -13217,7 +13658,15 @@
           <w:szCs w:val="20"/>
           <w:lang w:val="en-US"/>
         </w:rPr>
-        <w:t xml:space="preserve">, after having properly processed the provided data to send the correct </w:t>
+        <w:t xml:space="preserve"> sending to </w:t>
+      </w:r>
+      <w:r>
+        <w:rPr>
+          <w:rFonts w:cs="Times New Roman"/>
+          <w:szCs w:val="20"/>
+          <w:lang w:val="en-US"/>
+        </w:rPr>
+        <w:t>‘</w:t>
       </w:r>
       <w:proofErr w:type="spellStart"/>
       <w:r>
@@ -13226,7 +13675,23 @@
           <w:szCs w:val="20"/>
           <w:lang w:val="en-US"/>
         </w:rPr>
-        <w:t>informations</w:t>
+        <w:t>UserMob</w:t>
+      </w:r>
+      <w:r>
+        <w:rPr>
+          <w:rFonts w:cs="Times New Roman"/>
+          <w:szCs w:val="20"/>
+          <w:lang w:val="en-US"/>
+        </w:rPr>
+        <w:t>i</w:t>
+      </w:r>
+      <w:r>
+        <w:rPr>
+          <w:rFonts w:cs="Times New Roman"/>
+          <w:szCs w:val="20"/>
+          <w:lang w:val="en-US"/>
+        </w:rPr>
+        <w:t>leApp</w:t>
       </w:r>
       <w:proofErr w:type="spellEnd"/>
       <w:r>
@@ -13235,31 +13700,47 @@
           <w:szCs w:val="20"/>
           <w:lang w:val="en-US"/>
         </w:rPr>
-        <w:t xml:space="preserve"> only to the correct users, </w:t>
-      </w:r>
-      <w:r>
-        <w:rPr>
-          <w:rFonts w:cs="Times New Roman"/>
-          <w:szCs w:val="20"/>
-          <w:lang w:val="en-US"/>
-        </w:rPr>
-        <w:t>just provides a map (</w:t>
-      </w:r>
-      <w:r>
-        <w:rPr>
-          <w:rFonts w:cs="Times New Roman"/>
-          <w:szCs w:val="20"/>
-          <w:lang w:val="en-US"/>
-        </w:rPr>
-        <w:t>ex: Hash Map), having</w:t>
-      </w:r>
-      <w:r>
-        <w:rPr>
-          <w:rFonts w:cs="Times New Roman"/>
-          <w:szCs w:val="20"/>
-          <w:lang w:val="en-US"/>
-        </w:rPr>
-        <w:t xml:space="preserve"> </w:t>
+        <w:t>’</w:t>
+      </w:r>
+      <w:r>
+        <w:rPr>
+          <w:rFonts w:cs="Times New Roman"/>
+          <w:szCs w:val="20"/>
+          <w:lang w:val="en-US"/>
+        </w:rPr>
+        <w:t xml:space="preserve"> the list of refreshed locations</w:t>
+      </w:r>
+      <w:r>
+        <w:rPr>
+          <w:rFonts w:cs="Times New Roman"/>
+          <w:szCs w:val="20"/>
+          <w:lang w:val="en-US"/>
+        </w:rPr>
+        <w:t xml:space="preserve"> and IDs</w:t>
+      </w:r>
+      <w:r>
+        <w:rPr>
+          <w:rFonts w:cs="Times New Roman"/>
+          <w:szCs w:val="20"/>
+          <w:lang w:val="en-US"/>
+        </w:rPr>
+        <w:t>, is looped until the run is finished. So the user will see those “point</w:t>
+      </w:r>
+      <w:r>
+        <w:rPr>
+          <w:rFonts w:cs="Times New Roman"/>
+          <w:szCs w:val="20"/>
+          <w:lang w:val="en-US"/>
+        </w:rPr>
+        <w:t>s</w:t>
+      </w:r>
+      <w:r>
+        <w:rPr>
+          <w:rFonts w:cs="Times New Roman"/>
+          <w:szCs w:val="20"/>
+          <w:lang w:val="en-US"/>
+        </w:rPr>
+        <w:t xml:space="preserve">” moving as the run </w:t>
       </w:r>
       <w:proofErr w:type="spellStart"/>
       <w:r>
@@ -13268,7 +13749,7 @@
           <w:szCs w:val="20"/>
           <w:lang w:val="en-US"/>
         </w:rPr>
-        <w:t>runnerID</w:t>
+        <w:t>procedes</w:t>
       </w:r>
       <w:proofErr w:type="spellEnd"/>
       <w:r>
@@ -13277,15 +13758,7 @@
           <w:szCs w:val="20"/>
           <w:lang w:val="en-US"/>
         </w:rPr>
-        <w:t xml:space="preserve"> as key and with the respective location</w:t>
-      </w:r>
-      <w:r>
-        <w:rPr>
-          <w:rFonts w:cs="Times New Roman"/>
-          <w:szCs w:val="20"/>
-          <w:lang w:val="en-US"/>
-        </w:rPr>
-        <w:t>. ‘</w:t>
+        <w:t xml:space="preserve">. While looping, the </w:t>
       </w:r>
       <w:proofErr w:type="spellStart"/>
       <w:r>
@@ -13294,7 +13767,7 @@
           <w:szCs w:val="20"/>
           <w:lang w:val="en-US"/>
         </w:rPr>
-        <w:t>UserMobileApp</w:t>
+        <w:t>GoogleMaps</w:t>
       </w:r>
       <w:proofErr w:type="spellEnd"/>
       <w:r>
@@ -13303,202 +13776,6 @@
           <w:szCs w:val="20"/>
           <w:lang w:val="en-US"/>
         </w:rPr>
-        <w:t>’</w:t>
-      </w:r>
-      <w:r>
-        <w:rPr>
-          <w:rFonts w:cs="Times New Roman"/>
-          <w:szCs w:val="20"/>
-          <w:lang w:val="en-US"/>
-        </w:rPr>
-        <w:t xml:space="preserve"> then uses </w:t>
-      </w:r>
-      <w:proofErr w:type="spellStart"/>
-      <w:r>
-        <w:rPr>
-          <w:rFonts w:cs="Times New Roman"/>
-          <w:szCs w:val="20"/>
-          <w:lang w:val="en-US"/>
-        </w:rPr>
-        <w:t>GoogleMaps</w:t>
-      </w:r>
-      <w:proofErr w:type="spellEnd"/>
-      <w:r>
-        <w:rPr>
-          <w:rFonts w:cs="Times New Roman"/>
-          <w:szCs w:val="20"/>
-          <w:lang w:val="en-US"/>
-        </w:rPr>
-        <w:t xml:space="preserve"> API to fetch the map, using those locations in order to let the user see where the runners are and the </w:t>
-      </w:r>
-      <w:proofErr w:type="spellStart"/>
-      <w:r>
-        <w:rPr>
-          <w:rFonts w:cs="Times New Roman"/>
-          <w:szCs w:val="20"/>
-          <w:lang w:val="en-US"/>
-        </w:rPr>
-        <w:t>runnerIDs</w:t>
-      </w:r>
-      <w:proofErr w:type="spellEnd"/>
-      <w:r>
-        <w:rPr>
-          <w:rFonts w:cs="Times New Roman"/>
-          <w:szCs w:val="20"/>
-          <w:lang w:val="en-US"/>
-        </w:rPr>
-        <w:t xml:space="preserve"> are displayed on each “point” on the map associated to each runner. This process, which starts with </w:t>
-      </w:r>
-      <w:r>
-        <w:rPr>
-          <w:rFonts w:cs="Times New Roman"/>
-          <w:szCs w:val="20"/>
-          <w:lang w:val="en-US"/>
-        </w:rPr>
-        <w:t>‘</w:t>
-      </w:r>
-      <w:proofErr w:type="spellStart"/>
-      <w:r>
-        <w:rPr>
-          <w:rFonts w:cs="Times New Roman"/>
-          <w:szCs w:val="20"/>
-          <w:lang w:val="en-US"/>
-        </w:rPr>
-        <w:t>RunWatchingManager</w:t>
-      </w:r>
-      <w:proofErr w:type="spellEnd"/>
-      <w:r>
-        <w:rPr>
-          <w:rFonts w:cs="Times New Roman"/>
-          <w:szCs w:val="20"/>
-          <w:lang w:val="en-US"/>
-        </w:rPr>
-        <w:t>’</w:t>
-      </w:r>
-      <w:r>
-        <w:rPr>
-          <w:rFonts w:cs="Times New Roman"/>
-          <w:szCs w:val="20"/>
-          <w:lang w:val="en-US"/>
-        </w:rPr>
-        <w:t xml:space="preserve"> sending to </w:t>
-      </w:r>
-      <w:r>
-        <w:rPr>
-          <w:rFonts w:cs="Times New Roman"/>
-          <w:szCs w:val="20"/>
-          <w:lang w:val="en-US"/>
-        </w:rPr>
-        <w:t>‘</w:t>
-      </w:r>
-      <w:proofErr w:type="spellStart"/>
-      <w:r>
-        <w:rPr>
-          <w:rFonts w:cs="Times New Roman"/>
-          <w:szCs w:val="20"/>
-          <w:lang w:val="en-US"/>
-        </w:rPr>
-        <w:t>UserMob</w:t>
-      </w:r>
-      <w:r>
-        <w:rPr>
-          <w:rFonts w:cs="Times New Roman"/>
-          <w:szCs w:val="20"/>
-          <w:lang w:val="en-US"/>
-        </w:rPr>
-        <w:t>i</w:t>
-      </w:r>
-      <w:r>
-        <w:rPr>
-          <w:rFonts w:cs="Times New Roman"/>
-          <w:szCs w:val="20"/>
-          <w:lang w:val="en-US"/>
-        </w:rPr>
-        <w:t>leApp</w:t>
-      </w:r>
-      <w:proofErr w:type="spellEnd"/>
-      <w:r>
-        <w:rPr>
-          <w:rFonts w:cs="Times New Roman"/>
-          <w:szCs w:val="20"/>
-          <w:lang w:val="en-US"/>
-        </w:rPr>
-        <w:t>’</w:t>
-      </w:r>
-      <w:r>
-        <w:rPr>
-          <w:rFonts w:cs="Times New Roman"/>
-          <w:szCs w:val="20"/>
-          <w:lang w:val="en-US"/>
-        </w:rPr>
-        <w:t xml:space="preserve"> the list of refreshed locations</w:t>
-      </w:r>
-      <w:r>
-        <w:rPr>
-          <w:rFonts w:cs="Times New Roman"/>
-          <w:szCs w:val="20"/>
-          <w:lang w:val="en-US"/>
-        </w:rPr>
-        <w:t xml:space="preserve"> and IDs</w:t>
-      </w:r>
-      <w:r>
-        <w:rPr>
-          <w:rFonts w:cs="Times New Roman"/>
-          <w:szCs w:val="20"/>
-          <w:lang w:val="en-US"/>
-        </w:rPr>
-        <w:t>, is looped until the run is finished. So the user will see those “point</w:t>
-      </w:r>
-      <w:r>
-        <w:rPr>
-          <w:rFonts w:cs="Times New Roman"/>
-          <w:szCs w:val="20"/>
-          <w:lang w:val="en-US"/>
-        </w:rPr>
-        <w:t>s</w:t>
-      </w:r>
-      <w:r>
-        <w:rPr>
-          <w:rFonts w:cs="Times New Roman"/>
-          <w:szCs w:val="20"/>
-          <w:lang w:val="en-US"/>
-        </w:rPr>
-        <w:t xml:space="preserve">” moving as the run </w:t>
-      </w:r>
-      <w:proofErr w:type="spellStart"/>
-      <w:r>
-        <w:rPr>
-          <w:rFonts w:cs="Times New Roman"/>
-          <w:szCs w:val="20"/>
-          <w:lang w:val="en-US"/>
-        </w:rPr>
-        <w:t>procedes</w:t>
-      </w:r>
-      <w:proofErr w:type="spellEnd"/>
-      <w:r>
-        <w:rPr>
-          <w:rFonts w:cs="Times New Roman"/>
-          <w:szCs w:val="20"/>
-          <w:lang w:val="en-US"/>
-        </w:rPr>
-        <w:t xml:space="preserve">. While looping, the </w:t>
-      </w:r>
-      <w:proofErr w:type="spellStart"/>
-      <w:r>
-        <w:rPr>
-          <w:rFonts w:cs="Times New Roman"/>
-          <w:szCs w:val="20"/>
-          <w:lang w:val="en-US"/>
-        </w:rPr>
-        <w:t>GoogleMaps</w:t>
-      </w:r>
-      <w:proofErr w:type="spellEnd"/>
-      <w:r>
-        <w:rPr>
-          <w:rFonts w:cs="Times New Roman"/>
-          <w:szCs w:val="20"/>
-          <w:lang w:val="en-US"/>
-        </w:rPr>
         <w:t xml:space="preserve"> API will not be used to fetch a new map, but just to refresh the positions of the runners on the already fetched map</w:t>
       </w:r>
       <w:r>
@@ -13532,9 +13809,7 @@
       <w:pPr>
         <w:pStyle w:val="ForIndex2"/>
       </w:pPr>
-      <w:bookmarkStart w:id="20" w:name="_Toc532494522"/>
-      <w:bookmarkStart w:id="21" w:name="_GoBack"/>
-      <w:bookmarkEnd w:id="21"/>
+      <w:bookmarkStart w:id="21" w:name="_Toc532494522"/>
       <w:r>
         <w:lastRenderedPageBreak/>
         <w:t>2.</w:t>
@@ -13548,7 +13823,7 @@
       <w:r>
         <w:t>Component interfaces</w:t>
       </w:r>
-      <w:bookmarkEnd w:id="20"/>
+      <w:bookmarkEnd w:id="21"/>
     </w:p>
     <w:p>
       <w:pPr>
@@ -13767,7 +14042,6 @@
         <w:t xml:space="preserve"> offers for example the method </w:t>
       </w:r>
       <w:proofErr w:type="spellStart"/>
-      <w:proofErr w:type="gramStart"/>
       <w:r>
         <w:rPr>
           <w:i/>
@@ -13781,15 +14055,7 @@
           <w:i/>
           <w:lang w:val="en-US"/>
         </w:rPr>
-        <w:t>(</w:t>
-      </w:r>
-      <w:proofErr w:type="gramEnd"/>
-      <w:r>
-        <w:rPr>
-          <w:i/>
-          <w:lang w:val="en-US"/>
-        </w:rPr>
-        <w:t>subscription: Subscription)</w:t>
+        <w:t>(subscription: Subscription)</w:t>
       </w:r>
       <w:r>
         <w:rPr>
@@ -13888,6 +14154,12 @@
         </w:rPr>
         <w:t xml:space="preserve"> is called in the context of </w:t>
       </w:r>
+      <w:r>
+        <w:rPr>
+          <w:lang w:val="en-US"/>
+        </w:rPr>
+        <w:t>‘</w:t>
+      </w:r>
       <w:proofErr w:type="spellStart"/>
       <w:r>
         <w:rPr>
@@ -13896,6 +14168,12 @@
         <w:t>ManageWebApp</w:t>
       </w:r>
       <w:proofErr w:type="spellEnd"/>
+      <w:r>
+        <w:rPr>
+          <w:lang w:val="en-US"/>
+        </w:rPr>
+        <w:t>’</w:t>
+      </w:r>
       <w:r>
         <w:rPr>
           <w:lang w:val="en-US"/>
@@ -14100,7 +14378,7 @@
         <w:rPr>
           <w:lang w:val="en-US"/>
         </w:rPr>
-        <w:t xml:space="preserve"> the past 5 days: a “User” instance contains data about the user in a single instant, so</w:t>
+        <w:t xml:space="preserve"> the past 5 days: a User instance contains data about the user in a single instant, so</w:t>
       </w:r>
       <w:r>
         <w:rPr>
@@ -14527,7 +14805,7 @@
         <w:rPr>
           <w:lang w:val="en-US"/>
         </w:rPr>
-        <w:t xml:space="preserve"> a competition, he sends to the system his location in real time, so that other users can watch the run. One of the main differences between this mechanism and the one described above, is that </w:t>
+        <w:t xml:space="preserve"> a competition, he sends to the system his location in real time, so that other users can watch the run. One of the main differences between this mechanism and the one described above is that </w:t>
       </w:r>
       <w:r>
         <w:rPr>
@@ -14994,7 +15272,6 @@
         <w:t xml:space="preserve"> interface, it’s important to underline that </w:t>
       </w:r>
       <w:proofErr w:type="spellStart"/>
-      <w:proofErr w:type="gramStart"/>
       <w:r>
         <w:rPr>
           <w:i/>
@@ -15008,15 +15285,7 @@
           <w:i/>
           <w:lang w:val="en-US"/>
         </w:rPr>
-        <w:t>(</w:t>
-      </w:r>
-      <w:proofErr w:type="gramEnd"/>
-      <w:r>
-        <w:rPr>
-          <w:i/>
-          <w:lang w:val="en-US"/>
-        </w:rPr>
-        <w:t xml:space="preserve">request: </w:t>
+        <w:t xml:space="preserve">(request: </w:t>
       </w:r>
       <w:proofErr w:type="spellStart"/>
       <w:r>
@@ -15255,19 +15524,19 @@
         <w:rPr>
           <w:lang w:val="en-US"/>
         </w:rPr>
-        <w:t xml:space="preserve"> the notification must be sent to. Anyway, with reference to the </w:t>
-      </w:r>
-      <w:r>
-        <w:rPr>
-          <w:lang w:val="en-US"/>
-        </w:rPr>
-        <w:t xml:space="preserve">reported </w:t>
-      </w:r>
-      <w:r>
-        <w:rPr>
-          <w:lang w:val="en-US"/>
-        </w:rPr>
-        <w:t xml:space="preserve">Class Diagram, it can be noticed that this information is already encapsulated in </w:t>
+        <w:t xml:space="preserve"> the notification must be sent to. Anyway, with reference to the Class Diagram</w:t>
+      </w:r>
+      <w:r>
+        <w:rPr>
+          <w:lang w:val="en-US"/>
+        </w:rPr>
+        <w:t xml:space="preserve"> reported in the following</w:t>
+      </w:r>
+      <w:r>
+        <w:rPr>
+          <w:lang w:val="en-US"/>
+        </w:rPr>
+        <w:t xml:space="preserve">, it can be noticed that this information is already encapsulated in </w:t>
       </w:r>
       <w:proofErr w:type="spellStart"/>
       <w:r>
@@ -15281,17 +15550,16 @@
         <w:rPr>
           <w:lang w:val="en-US"/>
         </w:rPr>
-        <w:t xml:space="preserve"> (the user that has to accept or refuse the request) and Subscription (the user that has to accept or refuse the subscription request) classes, so it’s not needed to pass </w:t>
+        <w:t xml:space="preserve"> (the user that has to accept or refuse the request) and Subscription (the user that has to accept or refuse the subscription request) classes, so it’s </w:t>
       </w:r>
       <w:r>
         <w:rPr>
           <w:lang w:val="en-US"/>
         </w:rPr>
         <w:lastRenderedPageBreak/>
-        <w:t xml:space="preserve">it explicitly as a parameter. </w:t>
+        <w:t xml:space="preserve">not needed to pass it explicitly as a parameter. </w:t>
       </w:r>
       <w:proofErr w:type="spellStart"/>
-      <w:proofErr w:type="gramStart"/>
       <w:r>
         <w:rPr>
           <w:i/>
@@ -15308,7 +15576,6 @@
         <w:t>(</w:t>
       </w:r>
       <w:proofErr w:type="spellStart"/>
-      <w:proofErr w:type="gramEnd"/>
       <w:r>
         <w:rPr>
           <w:i/>
@@ -15412,7 +15679,6 @@
         <w:t xml:space="preserve"> class doesn’t contain a reference to the third party to whom the emergency must be forwarded. Same consideration holds for </w:t>
       </w:r>
       <w:proofErr w:type="spellStart"/>
-      <w:proofErr w:type="gramStart"/>
       <w:r>
         <w:rPr>
           <w:i/>
@@ -15433,15 +15699,7 @@
           <w:i/>
           <w:lang w:val="en-US"/>
         </w:rPr>
-        <w:t>(</w:t>
-      </w:r>
-      <w:proofErr w:type="gramEnd"/>
-      <w:r>
-        <w:rPr>
-          <w:i/>
-          <w:lang w:val="en-US"/>
-        </w:rPr>
-        <w:t>run: Run, watchers: List&lt;User&gt;)</w:t>
+        <w:t>(run: Run, watchers: List&lt;User&gt;)</w:t>
       </w:r>
       <w:r>
         <w:rPr>
@@ -16264,7 +16522,31 @@
         <w:rPr>
           <w:lang w:val="en-US"/>
         </w:rPr>
-        <w:t xml:space="preserve">To develop the application we decided to use a RESTful architecture, with the goal to reduce the coupling among client and server components as much as possible in mind and also because the centralization of data plays an important role. Moreover, it fits very well for the scope since we are dealing with an application with many clients, on which we don’t have control, while on the contrary we have it on the server and we may want to be able to update it regularly, without touching the client software. </w:t>
+        <w:t>To develop the application we decided to use a RESTful architecture, with the goal to reduce the coupling among client and server components as much as possible in mind and also because the centralization of data plays an important role. Moreover, it fits very well for the scope since we are dealing with an application with many clients on which we don’t have control, while</w:t>
+      </w:r>
+      <w:r>
+        <w:rPr>
+          <w:lang w:val="en-US"/>
+        </w:rPr>
+        <w:t>,</w:t>
+      </w:r>
+      <w:r>
+        <w:rPr>
+          <w:lang w:val="en-US"/>
+        </w:rPr>
+        <w:t xml:space="preserve"> on the contrary</w:t>
+      </w:r>
+      <w:r>
+        <w:rPr>
+          <w:lang w:val="en-US"/>
+        </w:rPr>
+        <w:t>,</w:t>
+      </w:r>
+      <w:r>
+        <w:rPr>
+          <w:lang w:val="en-US"/>
+        </w:rPr>
+        <w:t xml:space="preserve"> we have it on the server and we may want to be able to update it regularly, without touching the client software. </w:t>
       </w:r>
     </w:p>
     <w:p>
@@ -17373,6 +17655,12 @@
           <w:lang w:val="en-US"/>
         </w:rPr>
         <w:t>.</w:t>
+      </w:r>
+      <w:r>
+        <w:rPr>
+          <w:lang w:val="en-US"/>
+        </w:rPr>
+        <w:t xml:space="preserve"> However, as mentioned in the ‘Deployment View’ paragraph, an hybrid (relational + non-relational database) approach can be taken into account in future releases.</w:t>
       </w:r>
     </w:p>
     <w:p>
@@ -17753,10 +18041,81 @@
     </w:p>
     <w:p>
       <w:pPr>
+        <w:jc w:val="both"/>
+        <w:rPr>
+          <w:b/>
+          <w:sz w:val="28"/>
+          <w:lang w:val="en-US"/>
+        </w:rPr>
+      </w:pPr>
+    </w:p>
+    <w:p>
+      <w:pPr>
+        <w:jc w:val="both"/>
+        <w:rPr>
+          <w:b/>
+          <w:sz w:val="28"/>
+          <w:lang w:val="en-US"/>
+        </w:rPr>
+      </w:pPr>
+    </w:p>
+    <w:p>
+      <w:pPr>
+        <w:jc w:val="both"/>
+        <w:rPr>
+          <w:b/>
+          <w:sz w:val="28"/>
+          <w:lang w:val="en-US"/>
+        </w:rPr>
+      </w:pPr>
+    </w:p>
+    <w:p>
+      <w:pPr>
+        <w:jc w:val="both"/>
+        <w:rPr>
+          <w:b/>
+          <w:sz w:val="28"/>
+          <w:lang w:val="en-US"/>
+        </w:rPr>
+      </w:pPr>
+    </w:p>
+    <w:p>
+      <w:pPr>
+        <w:jc w:val="both"/>
+        <w:rPr>
+          <w:b/>
+          <w:sz w:val="28"/>
+          <w:lang w:val="en-US"/>
+        </w:rPr>
+      </w:pPr>
+    </w:p>
+    <w:p>
+      <w:pPr>
+        <w:jc w:val="both"/>
+        <w:rPr>
+          <w:b/>
+          <w:sz w:val="28"/>
+          <w:lang w:val="en-US"/>
+        </w:rPr>
+      </w:pPr>
+    </w:p>
+    <w:p>
+      <w:pPr>
+        <w:jc w:val="both"/>
+        <w:rPr>
+          <w:b/>
+          <w:sz w:val="28"/>
+          <w:lang w:val="en-US"/>
+        </w:rPr>
+      </w:pPr>
+    </w:p>
+    <w:p>
+      <w:pPr>
         <w:pStyle w:val="ForIndex1"/>
       </w:pPr>
       <w:bookmarkStart w:id="25" w:name="_Toc532494526"/>
       <w:r>
+        <w:lastRenderedPageBreak/>
         <w:t>Requirements Traceability</w:t>
       </w:r>
       <w:bookmarkEnd w:id="25"/>
@@ -17918,7 +18277,6 @@
           <w:szCs w:val="22"/>
           <w:lang w:val="en-US" w:eastAsia="it-IT"/>
         </w:rPr>
-        <w:lastRenderedPageBreak/>
         <w:t>DataCollectionManager</w:t>
       </w:r>
       <w:proofErr w:type="spellEnd"/>
@@ -17986,27 +18344,7 @@
           <w:szCs w:val="22"/>
           <w:lang w:val="en-US" w:eastAsia="it-IT"/>
         </w:rPr>
-        <w:t xml:space="preserve">: The system </w:t>
-      </w:r>
-      <w:proofErr w:type="gramStart"/>
-      <w:r>
-        <w:rPr>
-          <w:rFonts w:eastAsia="Times New Roman" w:cs="Arial"/>
-          <w:color w:val="000000"/>
-          <w:szCs w:val="22"/>
-          <w:lang w:val="en-US" w:eastAsia="it-IT"/>
-        </w:rPr>
-        <w:t>has to</w:t>
-      </w:r>
-      <w:proofErr w:type="gramEnd"/>
-      <w:r>
-        <w:rPr>
-          <w:rFonts w:eastAsia="Times New Roman" w:cs="Arial"/>
-          <w:color w:val="000000"/>
-          <w:szCs w:val="22"/>
-          <w:lang w:val="en-US" w:eastAsia="it-IT"/>
-        </w:rPr>
-        <w:t xml:space="preserve"> allow the third party that wants to retrieve some data to choose between an individual request or an aggregate one.</w:t>
+        <w:t>: The system has to allow the third party that wants to retrieve some data to choose between an individual request or an aggregate one.</w:t>
       </w:r>
     </w:p>
     <w:p>
@@ -18402,19 +18740,6 @@
     </w:p>
     <w:p>
       <w:pPr>
-        <w:spacing w:after="0"/>
-        <w:jc w:val="both"/>
-        <w:textAlignment w:val="baseline"/>
-        <w:rPr>
-          <w:rFonts w:eastAsia="Times New Roman" w:cs="Arial"/>
-          <w:color w:val="000000"/>
-          <w:szCs w:val="22"/>
-          <w:lang w:val="en-US" w:eastAsia="it-IT"/>
-        </w:rPr>
-      </w:pPr>
-    </w:p>
-    <w:p>
-      <w:pPr>
         <w:pStyle w:val="Paragrafoelenco"/>
         <w:numPr>
           <w:ilvl w:val="0"/>
@@ -18572,6 +18897,7 @@
           <w:szCs w:val="22"/>
           <w:lang w:val="en-US" w:eastAsia="it-IT"/>
         </w:rPr>
+        <w:lastRenderedPageBreak/>
         <w:t>ResponseManager</w:t>
       </w:r>
       <w:proofErr w:type="spellEnd"/>
@@ -18780,7 +19106,6 @@
           <w:szCs w:val="22"/>
           <w:lang w:val="en-US" w:eastAsia="it-IT"/>
         </w:rPr>
-        <w:lastRenderedPageBreak/>
         <w:t>SubscriptionManager</w:t>
       </w:r>
       <w:proofErr w:type="spellEnd"/>
@@ -19240,6 +19565,7 @@
           <w:b/>
           <w:lang w:val="en-US"/>
         </w:rPr>
+        <w:lastRenderedPageBreak/>
         <w:t>R11</w:t>
       </w:r>
       <w:r>
@@ -19525,7 +19851,6 @@
           <w:szCs w:val="22"/>
           <w:lang w:val="en-US" w:eastAsia="it-IT"/>
         </w:rPr>
-        <w:lastRenderedPageBreak/>
         <w:t>SOSManager</w:t>
       </w:r>
       <w:proofErr w:type="spellEnd"/>
@@ -20095,6 +20420,7 @@
           <w:szCs w:val="22"/>
           <w:lang w:val="en-US" w:eastAsia="it-IT"/>
         </w:rPr>
+        <w:lastRenderedPageBreak/>
         <w:t>It is worth noting that in the provided mapping the ‘Router’ components are not mentioned for the sake of simplicity, but they are directly or indirectly connected to the fulfillment of the system functionalities because they route to the right component every message coming from the client’s side (except for the ones handled by the ‘</w:t>
       </w:r>
       <w:proofErr w:type="spellStart"/>
@@ -20143,6 +20469,201 @@
     <w:p>
       <w:pPr>
         <w:pStyle w:val="Paragrafoelenco"/>
+        <w:rPr>
+          <w:rFonts w:cs="Times New Roman"/>
+          <w:b/>
+          <w:color w:val="1F4E79" w:themeColor="accent5" w:themeShade="80"/>
+          <w:sz w:val="32"/>
+          <w:szCs w:val="20"/>
+          <w:lang w:val="en-US"/>
+        </w:rPr>
+      </w:pPr>
+    </w:p>
+    <w:p>
+      <w:pPr>
+        <w:tabs>
+          <w:tab w:val="left" w:pos="2537"/>
+        </w:tabs>
+        <w:rPr>
+          <w:rFonts w:cs="Times New Roman"/>
+          <w:b/>
+          <w:color w:val="1F4E79" w:themeColor="accent5" w:themeShade="80"/>
+          <w:sz w:val="32"/>
+          <w:szCs w:val="20"/>
+          <w:lang w:val="en-US"/>
+        </w:rPr>
+      </w:pPr>
+    </w:p>
+    <w:p>
+      <w:pPr>
+        <w:tabs>
+          <w:tab w:val="left" w:pos="2537"/>
+        </w:tabs>
+        <w:rPr>
+          <w:rFonts w:cs="Times New Roman"/>
+          <w:b/>
+          <w:color w:val="1F4E79" w:themeColor="accent5" w:themeShade="80"/>
+          <w:sz w:val="32"/>
+          <w:szCs w:val="20"/>
+          <w:lang w:val="en-US"/>
+        </w:rPr>
+      </w:pPr>
+    </w:p>
+    <w:p>
+      <w:pPr>
+        <w:tabs>
+          <w:tab w:val="left" w:pos="2537"/>
+        </w:tabs>
+        <w:rPr>
+          <w:rFonts w:cs="Times New Roman"/>
+          <w:b/>
+          <w:color w:val="1F4E79" w:themeColor="accent5" w:themeShade="80"/>
+          <w:sz w:val="32"/>
+          <w:szCs w:val="20"/>
+          <w:lang w:val="en-US"/>
+        </w:rPr>
+      </w:pPr>
+    </w:p>
+    <w:p>
+      <w:pPr>
+        <w:tabs>
+          <w:tab w:val="left" w:pos="2537"/>
+        </w:tabs>
+        <w:rPr>
+          <w:rFonts w:cs="Times New Roman"/>
+          <w:b/>
+          <w:color w:val="1F4E79" w:themeColor="accent5" w:themeShade="80"/>
+          <w:sz w:val="32"/>
+          <w:szCs w:val="20"/>
+          <w:lang w:val="en-US"/>
+        </w:rPr>
+      </w:pPr>
+    </w:p>
+    <w:p>
+      <w:pPr>
+        <w:tabs>
+          <w:tab w:val="left" w:pos="2537"/>
+        </w:tabs>
+        <w:rPr>
+          <w:rFonts w:cs="Times New Roman"/>
+          <w:b/>
+          <w:color w:val="1F4E79" w:themeColor="accent5" w:themeShade="80"/>
+          <w:sz w:val="32"/>
+          <w:szCs w:val="20"/>
+          <w:lang w:val="en-US"/>
+        </w:rPr>
+      </w:pPr>
+    </w:p>
+    <w:p>
+      <w:pPr>
+        <w:tabs>
+          <w:tab w:val="left" w:pos="2537"/>
+        </w:tabs>
+        <w:rPr>
+          <w:rFonts w:cs="Times New Roman"/>
+          <w:b/>
+          <w:color w:val="1F4E79" w:themeColor="accent5" w:themeShade="80"/>
+          <w:sz w:val="32"/>
+          <w:szCs w:val="20"/>
+          <w:lang w:val="en-US"/>
+        </w:rPr>
+      </w:pPr>
+    </w:p>
+    <w:p>
+      <w:pPr>
+        <w:tabs>
+          <w:tab w:val="left" w:pos="2537"/>
+        </w:tabs>
+        <w:rPr>
+          <w:rFonts w:cs="Times New Roman"/>
+          <w:b/>
+          <w:color w:val="1F4E79" w:themeColor="accent5" w:themeShade="80"/>
+          <w:sz w:val="32"/>
+          <w:szCs w:val="20"/>
+          <w:lang w:val="en-US"/>
+        </w:rPr>
+      </w:pPr>
+    </w:p>
+    <w:p>
+      <w:pPr>
+        <w:tabs>
+          <w:tab w:val="left" w:pos="2537"/>
+        </w:tabs>
+        <w:rPr>
+          <w:rFonts w:cs="Times New Roman"/>
+          <w:b/>
+          <w:color w:val="1F4E79" w:themeColor="accent5" w:themeShade="80"/>
+          <w:sz w:val="32"/>
+          <w:szCs w:val="20"/>
+          <w:lang w:val="en-US"/>
+        </w:rPr>
+      </w:pPr>
+    </w:p>
+    <w:p>
+      <w:pPr>
+        <w:tabs>
+          <w:tab w:val="left" w:pos="2537"/>
+        </w:tabs>
+        <w:rPr>
+          <w:rFonts w:cs="Times New Roman"/>
+          <w:b/>
+          <w:color w:val="1F4E79" w:themeColor="accent5" w:themeShade="80"/>
+          <w:sz w:val="32"/>
+          <w:szCs w:val="20"/>
+          <w:lang w:val="en-US"/>
+        </w:rPr>
+      </w:pPr>
+    </w:p>
+    <w:p>
+      <w:pPr>
+        <w:tabs>
+          <w:tab w:val="left" w:pos="2537"/>
+        </w:tabs>
+        <w:rPr>
+          <w:rFonts w:cs="Times New Roman"/>
+          <w:b/>
+          <w:color w:val="1F4E79" w:themeColor="accent5" w:themeShade="80"/>
+          <w:sz w:val="32"/>
+          <w:szCs w:val="20"/>
+          <w:lang w:val="en-US"/>
+        </w:rPr>
+      </w:pPr>
+    </w:p>
+    <w:p>
+      <w:pPr>
+        <w:tabs>
+          <w:tab w:val="left" w:pos="2537"/>
+        </w:tabs>
+        <w:rPr>
+          <w:rFonts w:cs="Times New Roman"/>
+          <w:b/>
+          <w:color w:val="1F4E79" w:themeColor="accent5" w:themeShade="80"/>
+          <w:sz w:val="32"/>
+          <w:szCs w:val="20"/>
+          <w:lang w:val="en-US"/>
+        </w:rPr>
+      </w:pPr>
+    </w:p>
+    <w:p>
+      <w:pPr>
+        <w:tabs>
+          <w:tab w:val="left" w:pos="2537"/>
+        </w:tabs>
+        <w:rPr>
+          <w:rFonts w:cs="Times New Roman"/>
+          <w:b/>
+          <w:color w:val="1F4E79" w:themeColor="accent5" w:themeShade="80"/>
+          <w:sz w:val="32"/>
+          <w:szCs w:val="20"/>
+          <w:lang w:val="en-US"/>
+        </w:rPr>
+      </w:pPr>
+    </w:p>
+    <w:p>
+      <w:pPr>
+        <w:tabs>
+          <w:tab w:val="left" w:pos="2537"/>
+        </w:tabs>
         <w:rPr>
           <w:rFonts w:cs="Times New Roman"/>
           <w:b/>
@@ -20574,8 +21095,17 @@
                 <w:rStyle w:val="Enfasidelicata"/>
                 <w:i w:val="0"/>
               </w:rPr>
-              <w:t xml:space="preserve"> of implementation</w:t>
-            </w:r>
+              <w:t xml:space="preserve"> of </w:t>
+            </w:r>
+            <w:proofErr w:type="spellStart"/>
+            <w:r>
+              <w:rPr>
+                <w:rStyle w:val="Enfasidelicata"/>
+                <w:i w:val="0"/>
+              </w:rPr>
+              <w:t>implementation</w:t>
+            </w:r>
+            <w:proofErr w:type="spellEnd"/>
           </w:p>
         </w:tc>
       </w:tr>
@@ -21586,7 +22116,7 @@
         <w:rPr>
           <w:lang w:val="en-US"/>
         </w:rPr>
-        <w:t>DataCollectionManager</w:t>
+        <w:t>RequestManager</w:t>
       </w:r>
       <w:proofErr w:type="spellEnd"/>
       <w:r>
@@ -21600,14 +22130,20 @@
         <w:rPr>
           <w:lang w:val="en-US"/>
         </w:rPr>
-        <w:t>DataCollectionManager</w:t>
+        <w:t>RequestManager</w:t>
       </w:r>
       <w:proofErr w:type="spellEnd"/>
       <w:r>
         <w:rPr>
           <w:lang w:val="en-US"/>
         </w:rPr>
-        <w:t>’ uses the ‘</w:t>
+        <w:t>’</w:t>
+      </w:r>
+      <w:r>
+        <w:rPr>
+          <w:lang w:val="en-US"/>
+        </w:rPr>
+        <w:t xml:space="preserve"> uses the ‘</w:t>
       </w:r>
       <w:proofErr w:type="spellStart"/>
       <w:r>
@@ -22562,13 +23098,46 @@
         <w:rPr>
           <w:lang w:val="en-US"/>
         </w:rPr>
-        <w:t>’ must be performed and tested. So, again,</w:t>
-      </w:r>
-      <w:r>
-        <w:rPr>
-          <w:lang w:val="en-US"/>
-        </w:rPr>
-        <w:t xml:space="preserve"> before the integration tests,</w:t>
+        <w:t xml:space="preserve">’ </w:t>
+      </w:r>
+      <w:r>
+        <w:rPr>
+          <w:lang w:val="en-US"/>
+        </w:rPr>
+        <w:t>and the ‘</w:t>
+      </w:r>
+      <w:proofErr w:type="spellStart"/>
+      <w:r>
+        <w:rPr>
+          <w:lang w:val="en-US"/>
+        </w:rPr>
+        <w:t>DataCollectionManager</w:t>
+      </w:r>
+      <w:proofErr w:type="spellEnd"/>
+      <w:r>
+        <w:rPr>
+          <w:lang w:val="en-US"/>
+        </w:rPr>
+        <w:t xml:space="preserve">’ </w:t>
+      </w:r>
+      <w:r>
+        <w:rPr>
+          <w:lang w:val="en-US"/>
+        </w:rPr>
+        <w:t>must be performed and tested. So, again,</w:t>
+      </w:r>
+      <w:r>
+        <w:rPr>
+          <w:lang w:val="en-US"/>
+        </w:rPr>
+        <w:t xml:space="preserve"> before the integration </w:t>
+      </w:r>
+      <w:r>
+        <w:rPr>
+          <w:lang w:val="en-US"/>
+        </w:rPr>
+        <w:lastRenderedPageBreak/>
+        <w:t>tests,</w:t>
       </w:r>
       <w:r>
         <w:rPr>
@@ -22586,17 +23155,537 @@
         <w:rPr>
           <w:lang w:val="en-US"/>
         </w:rPr>
+        <w:t>the missing part</w:t>
+      </w:r>
+      <w:r>
+        <w:rPr>
+          <w:lang w:val="en-US"/>
+        </w:rPr>
+        <w:t>s</w:t>
+      </w:r>
+      <w:r>
+        <w:rPr>
+          <w:lang w:val="en-US"/>
+        </w:rPr>
+        <w:t xml:space="preserve"> of code for the integration has to be added to the ‘</w:t>
+      </w:r>
+      <w:proofErr w:type="spellStart"/>
+      <w:r>
+        <w:rPr>
+          <w:lang w:val="en-US"/>
+        </w:rPr>
+        <w:t>NotificationManager</w:t>
+      </w:r>
+      <w:proofErr w:type="spellEnd"/>
+      <w:r>
+        <w:rPr>
+          <w:lang w:val="en-US"/>
+        </w:rPr>
+        <w:t>’</w:t>
+      </w:r>
+      <w:r>
+        <w:rPr>
+          <w:lang w:val="en-US"/>
+        </w:rPr>
+        <w:t>, to the ‘</w:t>
+      </w:r>
+      <w:proofErr w:type="spellStart"/>
+      <w:r>
+        <w:rPr>
+          <w:lang w:val="en-US"/>
+        </w:rPr>
+        <w:t>RunWatchingManager</w:t>
+      </w:r>
+      <w:proofErr w:type="spellEnd"/>
+      <w:r>
+        <w:rPr>
+          <w:lang w:val="en-US"/>
+        </w:rPr>
+        <w:t>’ and then to the ‘</w:t>
+      </w:r>
+      <w:proofErr w:type="spellStart"/>
+      <w:r>
+        <w:rPr>
+          <w:lang w:val="en-US"/>
+        </w:rPr>
+        <w:t>DataColletionManager</w:t>
+      </w:r>
+      <w:proofErr w:type="spellEnd"/>
+      <w:r>
+        <w:rPr>
+          <w:lang w:val="en-US"/>
+        </w:rPr>
+        <w:t>’</w:t>
+      </w:r>
+      <w:r>
+        <w:rPr>
+          <w:lang w:val="en-US"/>
+        </w:rPr>
+        <w:t xml:space="preserve"> and unit tests must be performed for </w:t>
+      </w:r>
+      <w:r>
+        <w:rPr>
+          <w:lang w:val="en-US"/>
+        </w:rPr>
+        <w:t>them</w:t>
+      </w:r>
+      <w:r>
+        <w:rPr>
+          <w:lang w:val="en-US"/>
+        </w:rPr>
+        <w:t xml:space="preserve"> (it is the</w:t>
+      </w:r>
+      <w:r>
+        <w:rPr>
+          <w:lang w:val="en-US"/>
+        </w:rPr>
+        <w:t xml:space="preserve"> ‘</w:t>
+      </w:r>
+      <w:proofErr w:type="spellStart"/>
+      <w:r>
+        <w:rPr>
+          <w:lang w:val="en-US"/>
+        </w:rPr>
+        <w:t>DataCollectionManager</w:t>
+      </w:r>
+      <w:proofErr w:type="spellEnd"/>
+      <w:r>
+        <w:rPr>
+          <w:lang w:val="en-US"/>
+        </w:rPr>
+        <w:t>’ that ‘uses’ the</w:t>
+      </w:r>
+      <w:r>
+        <w:rPr>
+          <w:lang w:val="en-US"/>
+        </w:rPr>
+        <w:t xml:space="preserve"> ‘</w:t>
+      </w:r>
+      <w:proofErr w:type="spellStart"/>
+      <w:r>
+        <w:rPr>
+          <w:lang w:val="en-US"/>
+        </w:rPr>
+        <w:t>RunWatchinManager</w:t>
+      </w:r>
+      <w:proofErr w:type="spellEnd"/>
+      <w:r>
+        <w:rPr>
+          <w:lang w:val="en-US"/>
+        </w:rPr>
+        <w:t>’ that ‘uses’ the ‘</w:t>
+      </w:r>
+      <w:proofErr w:type="spellStart"/>
+      <w:r>
+        <w:rPr>
+          <w:lang w:val="en-US"/>
+        </w:rPr>
+        <w:t>NotificationManager</w:t>
+      </w:r>
+      <w:proofErr w:type="spellEnd"/>
+      <w:r>
+        <w:rPr>
+          <w:lang w:val="en-US"/>
+        </w:rPr>
+        <w:t>’).</w:t>
+      </w:r>
+    </w:p>
+    <w:p>
+      <w:pPr>
+        <w:jc w:val="both"/>
+        <w:rPr>
+          <w:lang w:val="en-US"/>
+        </w:rPr>
+      </w:pPr>
+      <w:r>
+        <w:rPr>
+          <w:lang w:val="en-US"/>
+        </w:rPr>
+        <w:t>Finally, the ‘Router’ component</w:t>
+      </w:r>
+      <w:r>
+        <w:rPr>
+          <w:lang w:val="en-US"/>
+        </w:rPr>
+        <w:t xml:space="preserve"> has to be implemented and unit-tested and then its integration</w:t>
+      </w:r>
+      <w:r>
+        <w:rPr>
+          <w:lang w:val="en-US"/>
+        </w:rPr>
+        <w:t xml:space="preserve"> with the rest of the compone</w:t>
+      </w:r>
+      <w:r>
+        <w:rPr>
+          <w:lang w:val="en-US"/>
+        </w:rPr>
+        <w:t>n</w:t>
+      </w:r>
+      <w:r>
+        <w:rPr>
+          <w:lang w:val="en-US"/>
+        </w:rPr>
+        <w:t>ts in the application server</w:t>
+      </w:r>
+      <w:r>
+        <w:rPr>
+          <w:lang w:val="en-US"/>
+        </w:rPr>
+        <w:t xml:space="preserve"> must be performed</w:t>
+      </w:r>
+      <w:r>
+        <w:rPr>
+          <w:lang w:val="en-US"/>
+        </w:rPr>
+        <w:t xml:space="preserve">: this component has only to redirect the </w:t>
+      </w:r>
+      <w:r>
+        <w:rPr>
+          <w:lang w:val="en-US"/>
+        </w:rPr>
+        <w:t xml:space="preserve">clients’ requests and messages and it </w:t>
+      </w:r>
+      <w:r>
+        <w:rPr>
+          <w:lang w:val="en-US"/>
+        </w:rPr>
+        <w:t>has no very interesting business logic, although it is obviously a fundamental component for the right</w:t>
+      </w:r>
+      <w:r>
+        <w:rPr>
+          <w:lang w:val="en-US"/>
+        </w:rPr>
+        <w:t xml:space="preserve"> behavior of the system</w:t>
+      </w:r>
+      <w:r>
+        <w:rPr>
+          <w:lang w:val="en-US"/>
+        </w:rPr>
+        <w:t xml:space="preserve">: this </w:t>
+      </w:r>
+      <w:r>
+        <w:rPr>
+          <w:lang w:val="en-US"/>
+        </w:rPr>
+        <w:t>is why</w:t>
+      </w:r>
+      <w:r>
+        <w:rPr>
+          <w:lang w:val="en-US"/>
+        </w:rPr>
+        <w:t xml:space="preserve"> it is implemented and tested only at the end</w:t>
+      </w:r>
+      <w:r>
+        <w:rPr>
+          <w:lang w:val="en-US"/>
+        </w:rPr>
+        <w:t xml:space="preserve"> (furthermore it is on top of all the other components, because it </w:t>
+      </w:r>
+      <w:r>
+        <w:rPr>
+          <w:lang w:val="en-US"/>
+        </w:rPr>
+        <w:t>‘</w:t>
+      </w:r>
+      <w:r>
+        <w:rPr>
+          <w:lang w:val="en-US"/>
+        </w:rPr>
+        <w:t>uses</w:t>
+      </w:r>
+      <w:r>
+        <w:rPr>
+          <w:lang w:val="en-US"/>
+        </w:rPr>
+        <w:t>’</w:t>
+      </w:r>
+      <w:r>
+        <w:rPr>
+          <w:lang w:val="en-US"/>
+        </w:rPr>
+        <w:t xml:space="preserve"> almost all the present interfaces).</w:t>
+      </w:r>
+      <w:r>
+        <w:rPr>
+          <w:lang w:val="en-US"/>
+        </w:rPr>
+        <w:t xml:space="preserve"> </w:t>
+      </w:r>
+    </w:p>
+    <w:p>
+      <w:pPr>
+        <w:jc w:val="both"/>
+        <w:rPr>
+          <w:lang w:val="en-US"/>
+        </w:rPr>
+      </w:pPr>
+      <w:r>
+        <w:rPr>
+          <w:lang w:val="en-US"/>
+        </w:rPr>
+        <w:t xml:space="preserve">It is important that the verification and validation </w:t>
+      </w:r>
+      <w:r>
+        <w:rPr>
+          <w:lang w:val="en-US"/>
+        </w:rPr>
+        <w:t xml:space="preserve">phases start </w:t>
+      </w:r>
+      <w:r>
+        <w:rPr>
+          <w:lang w:val="en-US"/>
+        </w:rPr>
+        <w:t>as soon as the develo</w:t>
+      </w:r>
+      <w:r>
+        <w:rPr>
+          <w:lang w:val="en-US"/>
+        </w:rPr>
+        <w:t>pment of the system begins in order</w:t>
+      </w:r>
+      <w:r>
+        <w:rPr>
+          <w:lang w:val="en-US"/>
+        </w:rPr>
+        <w:t xml:space="preserve"> to find errors as </w:t>
+      </w:r>
+      <w:r>
+        <w:rPr>
+          <w:lang w:val="en-US"/>
+        </w:rPr>
+        <w:t>quickly</w:t>
+      </w:r>
+      <w:r>
+        <w:rPr>
+          <w:lang w:val="en-US"/>
+        </w:rPr>
+        <w:t xml:space="preserve"> as possible. As mentioned, the program testing to find bugs has to proceed in parallel with the implementation: unit testing has to be performed on the individual components and, as soon as the first (partial) versions of two components that have to be integrated </w:t>
+      </w:r>
+      <w:r>
+        <w:rPr>
+          <w:lang w:val="en-US"/>
+        </w:rPr>
+        <w:t>are</w:t>
+      </w:r>
+      <w:r>
+        <w:rPr>
+          <w:lang w:val="en-US"/>
+        </w:rPr>
+        <w:t xml:space="preserve"> implemented, the integration is perfor</w:t>
+      </w:r>
+      <w:r>
+        <w:rPr>
+          <w:lang w:val="en-US"/>
+        </w:rPr>
+        <w:t>med and tested: we perform inte</w:t>
+      </w:r>
+      <w:r>
+        <w:rPr>
+          <w:lang w:val="en-US"/>
+        </w:rPr>
+        <w:t>gration in an incremental way to facilitate bug tracking.</w:t>
+      </w:r>
+      <w:r>
+        <w:rPr>
+          <w:lang w:val="en-US"/>
+        </w:rPr>
+        <w:t xml:space="preserve"> Moreover</w:t>
+      </w:r>
+      <w:r>
+        <w:rPr>
+          <w:lang w:val="en-US"/>
+        </w:rPr>
+        <w:t xml:space="preserve">, </w:t>
+      </w:r>
+      <w:r>
+        <w:rPr>
+          <w:lang w:val="en-US"/>
+        </w:rPr>
+        <w:t>scaffolding techniques must be used when needed.</w:t>
+      </w:r>
+    </w:p>
+    <w:p>
+      <w:pPr>
+        <w:jc w:val="both"/>
+        <w:rPr>
+          <w:lang w:val="en-US"/>
+        </w:rPr>
+      </w:pPr>
+      <w:r>
+        <w:rPr>
+          <w:lang w:val="en-US"/>
+        </w:rPr>
+        <w:t xml:space="preserve">Since the </w:t>
+      </w:r>
+      <w:proofErr w:type="spellStart"/>
+      <w:r>
+        <w:rPr>
+          <w:lang w:val="en-US"/>
+        </w:rPr>
+        <w:t>TrackMe</w:t>
+      </w:r>
+      <w:proofErr w:type="spellEnd"/>
+      <w:r>
+        <w:rPr>
+          <w:lang w:val="en-US"/>
+        </w:rPr>
+        <w:t xml:space="preserve"> system is a relatively small system</w:t>
+      </w:r>
+      <w:r>
+        <w:rPr>
+          <w:lang w:val="en-US"/>
+        </w:rPr>
+        <w:t>,</w:t>
+      </w:r>
+      <w:r>
+        <w:rPr>
+          <w:lang w:val="en-US"/>
+        </w:rPr>
+        <w:t xml:space="preserve"> the chosen integration technique is a structural one: bottom-up approach is followed, but taking into account that Data4Help has to be implemented and tested before the other services for the reasons explained before</w:t>
+      </w:r>
+      <w:r>
+        <w:rPr>
+          <w:lang w:val="en-US"/>
+        </w:rPr>
+        <w:t xml:space="preserve"> (the same argument holds for the most important features of each offered service).</w:t>
+      </w:r>
+    </w:p>
+    <w:p>
+      <w:pPr>
+        <w:jc w:val="both"/>
+        <w:rPr>
+          <w:lang w:val="en-US"/>
+        </w:rPr>
+      </w:pPr>
+      <w:r>
+        <w:rPr>
+          <w:lang w:val="en-US"/>
+        </w:rPr>
+        <w:t>Once the system is completely integrated</w:t>
+      </w:r>
+      <w:r>
+        <w:rPr>
+          <w:lang w:val="en-US"/>
+        </w:rPr>
+        <w:t>,</w:t>
+      </w:r>
+      <w:r>
+        <w:rPr>
+          <w:lang w:val="en-US"/>
+        </w:rPr>
+        <w:t xml:space="preserve"> it must be tested as a whole to verify that functional and </w:t>
+      </w:r>
+      <w:r>
+        <w:rPr>
+          <w:lang w:val="en-US"/>
+        </w:rPr>
+        <w:t>non-functional</w:t>
+      </w:r>
+      <w:r>
+        <w:rPr>
+          <w:lang w:val="en-US"/>
+        </w:rPr>
+        <w:t xml:space="preserve"> requirements hold</w:t>
+      </w:r>
+      <w:r>
+        <w:rPr>
+          <w:lang w:val="en-US"/>
+        </w:rPr>
+        <w:t>.</w:t>
+      </w:r>
+      <w:r>
+        <w:rPr>
+          <w:lang w:val="en-US"/>
+        </w:rPr>
+        <w:t xml:space="preserve"> </w:t>
+      </w:r>
+      <w:r>
+        <w:rPr>
+          <w:lang w:val="en-US"/>
+        </w:rPr>
+        <w:t>I</w:t>
+      </w:r>
+      <w:r>
+        <w:rPr>
+          <w:lang w:val="en-US"/>
+        </w:rPr>
+        <w:t xml:space="preserve">n particular, besides load and stress testing, performance testing has a crucial role: it helps identifying bottlenecks that affects response time and this is very critical for the </w:t>
+      </w:r>
+      <w:proofErr w:type="spellStart"/>
+      <w:r>
+        <w:rPr>
+          <w:lang w:val="en-US"/>
+        </w:rPr>
+        <w:t>AutomatedSOS</w:t>
+      </w:r>
+      <w:proofErr w:type="spellEnd"/>
+      <w:r>
+        <w:rPr>
+          <w:lang w:val="en-US"/>
+        </w:rPr>
+        <w:t>’ requirements; it is concerned in identifying query optimization possibilities and this is also very important since the amount of data handled by the system is very large and</w:t>
+      </w:r>
+      <w:r>
+        <w:rPr>
+          <w:lang w:val="en-US"/>
+        </w:rPr>
+        <w:t xml:space="preserve"> therefore</w:t>
+      </w:r>
+      <w:r>
+        <w:rPr>
+          <w:lang w:val="en-US"/>
+        </w:rPr>
+        <w:t xml:space="preserve"> the interaction with the database is heavy.</w:t>
+      </w:r>
+    </w:p>
+    <w:p>
+      <w:pPr>
+        <w:pStyle w:val="ForIndex2"/>
+      </w:pPr>
+      <w:bookmarkStart w:id="27" w:name="_Toc532494528"/>
+      <w:r>
         <w:lastRenderedPageBreak/>
-        <w:t>the missing part of code for the integration has to be added to the ‘</w:t>
-      </w:r>
-      <w:proofErr w:type="spellStart"/>
-      <w:r>
-        <w:rPr>
-          <w:lang w:val="en-US"/>
-        </w:rPr>
-        <w:t>NotificationManager</w:t>
-      </w:r>
-      <w:proofErr w:type="spellEnd"/>
+        <w:t>5.1 Component integration</w:t>
+      </w:r>
+      <w:bookmarkEnd w:id="27"/>
+    </w:p>
+    <w:p>
+      <w:pPr>
+        <w:jc w:val="both"/>
+        <w:rPr>
+          <w:lang w:val="en-US"/>
+        </w:rPr>
+      </w:pPr>
+      <w:r>
+        <w:rPr>
+          <w:lang w:val="en-US"/>
+        </w:rPr>
+        <w:t>In the following diagrams we are going to show which components will go through the process of integration</w:t>
+      </w:r>
+      <w:r>
+        <w:rPr>
+          <w:lang w:val="en-US"/>
+        </w:rPr>
+        <w:t xml:space="preserve"> for a further clarification</w:t>
+      </w:r>
+      <w:r>
+        <w:rPr>
+          <w:lang w:val="en-US"/>
+        </w:rPr>
+        <w:t xml:space="preserve">. The arrows start from the component which </w:t>
+      </w:r>
+      <w:r>
+        <w:rPr>
+          <w:lang w:val="en-US"/>
+        </w:rPr>
+        <w:t>‘</w:t>
+      </w:r>
+      <w:r>
+        <w:rPr>
+          <w:lang w:val="en-US"/>
+        </w:rPr>
+        <w:t>uses</w:t>
+      </w:r>
       <w:r>
         <w:rPr>
           <w:lang w:val="en-US"/>
@@ -22607,401 +23696,13 @@
         <w:rPr>
           <w:lang w:val="en-US"/>
         </w:rPr>
-        <w:t xml:space="preserve"> and unit tests must be performed for </w:t>
-      </w:r>
-      <w:r>
-        <w:rPr>
-          <w:lang w:val="en-US"/>
-        </w:rPr>
-        <w:t>it</w:t>
-      </w:r>
-      <w:r>
-        <w:rPr>
-          <w:lang w:val="en-US"/>
-        </w:rPr>
-        <w:t xml:space="preserve"> (it is the ‘</w:t>
-      </w:r>
-      <w:proofErr w:type="spellStart"/>
-      <w:r>
-        <w:rPr>
-          <w:lang w:val="en-US"/>
-        </w:rPr>
-        <w:t>RunWatchinManager</w:t>
-      </w:r>
-      <w:proofErr w:type="spellEnd"/>
-      <w:r>
-        <w:rPr>
-          <w:lang w:val="en-US"/>
-        </w:rPr>
-        <w:t>’ that ‘uses’ the ‘</w:t>
-      </w:r>
-      <w:proofErr w:type="spellStart"/>
-      <w:r>
-        <w:rPr>
-          <w:lang w:val="en-US"/>
-        </w:rPr>
-        <w:t>NotificationManager</w:t>
-      </w:r>
-      <w:proofErr w:type="spellEnd"/>
-      <w:r>
-        <w:rPr>
-          <w:lang w:val="en-US"/>
-        </w:rPr>
-        <w:t>’).</w:t>
+        <w:t xml:space="preserve"> the other one.</w:t>
       </w:r>
     </w:p>
     <w:p>
       <w:pPr>
         <w:jc w:val="both"/>
         <w:rPr>
-          <w:lang w:val="en-US"/>
-        </w:rPr>
-      </w:pPr>
-      <w:r>
-        <w:rPr>
-          <w:lang w:val="en-US"/>
-        </w:rPr>
-        <w:t>Finally, the ‘Router’ component</w:t>
-      </w:r>
-      <w:r>
-        <w:rPr>
-          <w:lang w:val="en-US"/>
-        </w:rPr>
-        <w:t xml:space="preserve"> has to be implemented and unit-tested and then its integration</w:t>
-      </w:r>
-      <w:r>
-        <w:rPr>
-          <w:lang w:val="en-US"/>
-        </w:rPr>
-        <w:t xml:space="preserve"> with the rest of the compone</w:t>
-      </w:r>
-      <w:r>
-        <w:rPr>
-          <w:lang w:val="en-US"/>
-        </w:rPr>
-        <w:t>n</w:t>
-      </w:r>
-      <w:r>
-        <w:rPr>
-          <w:lang w:val="en-US"/>
-        </w:rPr>
-        <w:t>ts in the application server</w:t>
-      </w:r>
-      <w:r>
-        <w:rPr>
-          <w:lang w:val="en-US"/>
-        </w:rPr>
-        <w:t xml:space="preserve"> must be performed</w:t>
-      </w:r>
-      <w:r>
-        <w:rPr>
-          <w:lang w:val="en-US"/>
-        </w:rPr>
-        <w:t xml:space="preserve">: this component has only to redirect the </w:t>
-      </w:r>
-      <w:r>
-        <w:rPr>
-          <w:lang w:val="en-US"/>
-        </w:rPr>
-        <w:t xml:space="preserve">clients’ requests and messages and it </w:t>
-      </w:r>
-      <w:r>
-        <w:rPr>
-          <w:lang w:val="en-US"/>
-        </w:rPr>
-        <w:t>has no very interesting business logic, although it is obviously a fundamental component for the right</w:t>
-      </w:r>
-      <w:r>
-        <w:rPr>
-          <w:lang w:val="en-US"/>
-        </w:rPr>
-        <w:t xml:space="preserve"> behavior of the system</w:t>
-      </w:r>
-      <w:r>
-        <w:rPr>
-          <w:lang w:val="en-US"/>
-        </w:rPr>
-        <w:t xml:space="preserve">: this </w:t>
-      </w:r>
-      <w:r>
-        <w:rPr>
-          <w:lang w:val="en-US"/>
-        </w:rPr>
-        <w:t>is why</w:t>
-      </w:r>
-      <w:r>
-        <w:rPr>
-          <w:lang w:val="en-US"/>
-        </w:rPr>
-        <w:t xml:space="preserve"> it is implemented and tested only at the end</w:t>
-      </w:r>
-      <w:r>
-        <w:rPr>
-          <w:lang w:val="en-US"/>
-        </w:rPr>
-        <w:t xml:space="preserve"> (furthermore it is on top of all the other components, because it </w:t>
-      </w:r>
-      <w:r>
-        <w:rPr>
-          <w:lang w:val="en-US"/>
-        </w:rPr>
-        <w:t>‘</w:t>
-      </w:r>
-      <w:r>
-        <w:rPr>
-          <w:lang w:val="en-US"/>
-        </w:rPr>
-        <w:t>uses</w:t>
-      </w:r>
-      <w:r>
-        <w:rPr>
-          <w:lang w:val="en-US"/>
-        </w:rPr>
-        <w:t>’</w:t>
-      </w:r>
-      <w:r>
-        <w:rPr>
-          <w:lang w:val="en-US"/>
-        </w:rPr>
-        <w:t xml:space="preserve"> almost all the present interfaces).</w:t>
-      </w:r>
-      <w:r>
-        <w:rPr>
-          <w:lang w:val="en-US"/>
-        </w:rPr>
-        <w:t xml:space="preserve"> </w:t>
-      </w:r>
-    </w:p>
-    <w:p>
-      <w:pPr>
-        <w:jc w:val="both"/>
-        <w:rPr>
-          <w:lang w:val="en-US"/>
-        </w:rPr>
-      </w:pPr>
-      <w:r>
-        <w:rPr>
-          <w:lang w:val="en-US"/>
-        </w:rPr>
-        <w:t xml:space="preserve">It is important that the verification and validation </w:t>
-      </w:r>
-      <w:r>
-        <w:rPr>
-          <w:lang w:val="en-US"/>
-        </w:rPr>
-        <w:t xml:space="preserve">phases start </w:t>
-      </w:r>
-      <w:r>
-        <w:rPr>
-          <w:lang w:val="en-US"/>
-        </w:rPr>
-        <w:t>as soon as the develo</w:t>
-      </w:r>
-      <w:r>
-        <w:rPr>
-          <w:lang w:val="en-US"/>
-        </w:rPr>
-        <w:t>pment of the system begins in order</w:t>
-      </w:r>
-      <w:r>
-        <w:rPr>
-          <w:lang w:val="en-US"/>
-        </w:rPr>
-        <w:t xml:space="preserve"> to find errors as </w:t>
-      </w:r>
-      <w:r>
-        <w:rPr>
-          <w:lang w:val="en-US"/>
-        </w:rPr>
-        <w:t>quickly</w:t>
-      </w:r>
-      <w:r>
-        <w:rPr>
-          <w:lang w:val="en-US"/>
-        </w:rPr>
-        <w:t xml:space="preserve"> as possible. As mentioned, the program testing to find bugs has to proceed in parallel with the implementation: unit testing has to be performed on the individual components and, as soon as the first (partial) versions of two components that have to be integrated is implemented, the integration is perfor</w:t>
-      </w:r>
-      <w:r>
-        <w:rPr>
-          <w:lang w:val="en-US"/>
-        </w:rPr>
-        <w:t>med and tested: we perform inte</w:t>
-      </w:r>
-      <w:r>
-        <w:rPr>
-          <w:lang w:val="en-US"/>
-        </w:rPr>
-        <w:t>gration in an incremental way to facilitate bug tracking.</w:t>
-      </w:r>
-      <w:r>
-        <w:rPr>
-          <w:lang w:val="en-US"/>
-        </w:rPr>
-        <w:t xml:space="preserve"> Moreover</w:t>
-      </w:r>
-      <w:r>
-        <w:rPr>
-          <w:lang w:val="en-US"/>
-        </w:rPr>
-        <w:t xml:space="preserve">, </w:t>
-      </w:r>
-      <w:r>
-        <w:rPr>
-          <w:lang w:val="en-US"/>
-        </w:rPr>
-        <w:t>scaffolding techniques must be used when needed.</w:t>
-      </w:r>
-    </w:p>
-    <w:p>
-      <w:pPr>
-        <w:jc w:val="both"/>
-        <w:rPr>
-          <w:lang w:val="en-US"/>
-        </w:rPr>
-      </w:pPr>
-      <w:r>
-        <w:rPr>
-          <w:lang w:val="en-US"/>
-        </w:rPr>
-        <w:t xml:space="preserve">Since the </w:t>
-      </w:r>
-      <w:proofErr w:type="spellStart"/>
-      <w:r>
-        <w:rPr>
-          <w:lang w:val="en-US"/>
-        </w:rPr>
-        <w:t>TrackMe</w:t>
-      </w:r>
-      <w:proofErr w:type="spellEnd"/>
-      <w:r>
-        <w:rPr>
-          <w:lang w:val="en-US"/>
-        </w:rPr>
-        <w:t xml:space="preserve"> system is a relatively small system</w:t>
-      </w:r>
-      <w:r>
-        <w:rPr>
-          <w:lang w:val="en-US"/>
-        </w:rPr>
-        <w:t>,</w:t>
-      </w:r>
-      <w:r>
-        <w:rPr>
-          <w:lang w:val="en-US"/>
-        </w:rPr>
-        <w:t xml:space="preserve"> the chosen integration technique is a structural one: bottom-up approach is followed, but taking into account that Data4Help has to be implemented and tested before the other services for the reasons explained before</w:t>
-      </w:r>
-      <w:r>
-        <w:rPr>
-          <w:lang w:val="en-US"/>
-        </w:rPr>
-        <w:t xml:space="preserve"> (the same argument holds for the most important features of each offered service).</w:t>
-      </w:r>
-    </w:p>
-    <w:p>
-      <w:pPr>
-        <w:jc w:val="both"/>
-        <w:rPr>
-          <w:lang w:val="en-US"/>
-        </w:rPr>
-      </w:pPr>
-      <w:r>
-        <w:rPr>
-          <w:lang w:val="en-US"/>
-        </w:rPr>
-        <w:t>Once the system is completely integrated</w:t>
-      </w:r>
-      <w:r>
-        <w:rPr>
-          <w:lang w:val="en-US"/>
-        </w:rPr>
-        <w:t>,</w:t>
-      </w:r>
-      <w:r>
-        <w:rPr>
-          <w:lang w:val="en-US"/>
-        </w:rPr>
-        <w:t xml:space="preserve"> it must be tested as a whole to verify that functional and </w:t>
-      </w:r>
-      <w:r>
-        <w:rPr>
-          <w:lang w:val="en-US"/>
-        </w:rPr>
-        <w:t>non-functional</w:t>
-      </w:r>
-      <w:r>
-        <w:rPr>
-          <w:lang w:val="en-US"/>
-        </w:rPr>
-        <w:t xml:space="preserve"> requirements hold, in particular, besides load and stress testing, performance testing has a crucial role: it helps identifying bottlenecks that affects response time and this is very critical for the </w:t>
-      </w:r>
-      <w:proofErr w:type="spellStart"/>
-      <w:r>
-        <w:rPr>
-          <w:lang w:val="en-US"/>
-        </w:rPr>
-        <w:t>AutomatedSOS</w:t>
-      </w:r>
-      <w:proofErr w:type="spellEnd"/>
-      <w:r>
-        <w:rPr>
-          <w:lang w:val="en-US"/>
-        </w:rPr>
-        <w:t>’ requirements; it is concerned in identifying query optimization possibilities and this is also very important since the amount of data handled by the system is very large and</w:t>
-      </w:r>
-      <w:r>
-        <w:rPr>
-          <w:lang w:val="en-US"/>
-        </w:rPr>
-        <w:t xml:space="preserve"> therefore</w:t>
-      </w:r>
-      <w:r>
-        <w:rPr>
-          <w:lang w:val="en-US"/>
-        </w:rPr>
-        <w:t xml:space="preserve"> the interaction with the database is heavy.</w:t>
-      </w:r>
-    </w:p>
-    <w:p>
-      <w:pPr>
-        <w:pStyle w:val="ForIndex2"/>
-      </w:pPr>
-      <w:bookmarkStart w:id="27" w:name="_Toc532494528"/>
-      <w:r>
-        <w:t>5.1 Component integration</w:t>
-      </w:r>
-      <w:bookmarkEnd w:id="27"/>
-    </w:p>
-    <w:p>
-      <w:pPr>
-        <w:jc w:val="both"/>
-        <w:rPr>
-          <w:lang w:val="en-US"/>
-        </w:rPr>
-      </w:pPr>
-      <w:r>
-        <w:rPr>
-          <w:lang w:val="en-US"/>
-        </w:rPr>
-        <w:t>In the following diagrams we are going to show which components will go through the process of integration</w:t>
-      </w:r>
-      <w:r>
-        <w:rPr>
-          <w:lang w:val="en-US"/>
-        </w:rPr>
-        <w:t xml:space="preserve"> for a further clarification</w:t>
-      </w:r>
-      <w:r>
-        <w:rPr>
-          <w:lang w:val="en-US"/>
-        </w:rPr>
-        <w:t>. The arrows start from the component which uses the other one.</w:t>
-      </w:r>
-    </w:p>
-    <w:p>
-      <w:pPr>
-        <w:jc w:val="both"/>
-        <w:rPr>
           <w:b/>
           <w:lang w:val="en-US"/>
         </w:rPr>
@@ -23011,7 +23712,6 @@
           <w:b/>
           <w:lang w:val="en-US"/>
         </w:rPr>
-        <w:lastRenderedPageBreak/>
         <w:t>Integration of the internal components of the Application Server</w:t>
       </w:r>
     </w:p>
@@ -23191,8 +23891,13 @@
         <w:t xml:space="preserve"> Manager</w:t>
       </w:r>
       <w:r>
-        <w:t xml:space="preserve"> integration</w:t>
-      </w:r>
+        <w:t xml:space="preserve"> </w:t>
+      </w:r>
+      <w:proofErr w:type="spellStart"/>
+      <w:r>
+        <w:t>integration</w:t>
+      </w:r>
+      <w:proofErr w:type="spellEnd"/>
     </w:p>
     <w:p>
       <w:pPr>
@@ -23330,30 +24035,11 @@
           <w:lang w:val="en-US"/>
         </w:rPr>
       </w:pPr>
-    </w:p>
-    <w:p>
-      <w:pPr>
-        <w:jc w:val="both"/>
+      <w:r>
         <w:rPr>
           <w:b/>
           <w:lang w:val="en-US"/>
         </w:rPr>
-      </w:pPr>
-    </w:p>
-    <w:p>
-      <w:pPr>
-        <w:jc w:val="both"/>
-        <w:rPr>
-          <w:b/>
-          <w:lang w:val="en-US"/>
-        </w:rPr>
-      </w:pPr>
-      <w:r>
-        <w:rPr>
-          <w:b/>
-          <w:lang w:val="en-US"/>
-        </w:rPr>
-        <w:lastRenderedPageBreak/>
         <w:t>Integration of the frontend with the backend</w:t>
       </w:r>
     </w:p>
@@ -23604,8 +24290,13 @@
       </w:r>
       <w:proofErr w:type="spellEnd"/>
       <w:r>
-        <w:t xml:space="preserve"> integration</w:t>
-      </w:r>
+        <w:t xml:space="preserve"> </w:t>
+      </w:r>
+      <w:proofErr w:type="spellStart"/>
+      <w:r>
+        <w:t>integration</w:t>
+      </w:r>
+      <w:proofErr w:type="spellEnd"/>
     </w:p>
     <w:p>
       <w:pPr>
@@ -23692,15 +24383,6 @@
         </w:rPr>
         <w:t xml:space="preserve"> integration</w:t>
       </w:r>
-    </w:p>
-    <w:p>
-      <w:pPr>
-        <w:jc w:val="both"/>
-        <w:rPr>
-          <w:b/>
-          <w:lang w:val="en-US"/>
-        </w:rPr>
-      </w:pPr>
     </w:p>
     <w:p>
       <w:pPr>
@@ -24138,8 +24820,13 @@
             <w:pPr>
               <w:spacing w:line="240" w:lineRule="auto"/>
             </w:pPr>
-            <w:r>
-              <w:t xml:space="preserve">Requirements </w:t>
+            <w:proofErr w:type="spellStart"/>
+            <w:r>
+              <w:t>Requirements</w:t>
+            </w:r>
+            <w:proofErr w:type="spellEnd"/>
+            <w:r>
+              <w:t xml:space="preserve"> </w:t>
             </w:r>
             <w:proofErr w:type="spellStart"/>
             <w:r>
@@ -24370,8 +25057,13 @@
             <w:pPr>
               <w:spacing w:line="240" w:lineRule="auto"/>
             </w:pPr>
-            <w:r>
-              <w:t xml:space="preserve">Requirements </w:t>
+            <w:proofErr w:type="spellStart"/>
+            <w:r>
+              <w:t>Requirements</w:t>
+            </w:r>
+            <w:proofErr w:type="spellEnd"/>
+            <w:r>
+              <w:t xml:space="preserve"> </w:t>
             </w:r>
             <w:proofErr w:type="spellStart"/>
             <w:r>
@@ -24589,8 +25281,13 @@
             <w:pPr>
               <w:spacing w:line="240" w:lineRule="auto"/>
             </w:pPr>
-            <w:r>
-              <w:t xml:space="preserve">Requirements </w:t>
+            <w:proofErr w:type="spellStart"/>
+            <w:r>
+              <w:t>Requirements</w:t>
+            </w:r>
+            <w:proofErr w:type="spellEnd"/>
+            <w:r>
+              <w:t xml:space="preserve"> </w:t>
             </w:r>
             <w:proofErr w:type="spellStart"/>
             <w:r>
@@ -24717,11 +25414,6 @@
         <w:docPartUnique/>
       </w:docPartObj>
     </w:sdtPr>
-    <w:sdtEndPr>
-      <w:rPr>
-        <w:rStyle w:val="Numeropagina"/>
-      </w:rPr>
-    </w:sdtEndPr>
     <w:sdtContent>
       <w:p>
         <w:pPr>
@@ -24774,11 +25466,6 @@
         <w:docPartUnique/>
       </w:docPartObj>
     </w:sdtPr>
-    <w:sdtEndPr>
-      <w:rPr>
-        <w:rStyle w:val="Numeropagina"/>
-      </w:rPr>
-    </w:sdtEndPr>
     <w:sdtContent>
       <w:p>
         <w:pPr>
@@ -28560,6 +29247,7 @@
     <w:lsdException w:name="HTML Sample" w:semiHidden="1" w:unhideWhenUsed="1"/>
     <w:lsdException w:name="HTML Typewriter" w:semiHidden="1" w:unhideWhenUsed="1"/>
     <w:lsdException w:name="HTML Variable" w:semiHidden="1" w:unhideWhenUsed="1"/>
+    <w:lsdException w:name="Normal Table" w:semiHidden="1" w:unhideWhenUsed="1"/>
     <w:lsdException w:name="annotation subject" w:semiHidden="1" w:unhideWhenUsed="1"/>
     <w:lsdException w:name="No List" w:semiHidden="1" w:unhideWhenUsed="1"/>
     <w:lsdException w:name="Outline List 1" w:semiHidden="1" w:unhideWhenUsed="1"/>
@@ -28603,8 +29291,10 @@
     <w:lsdException w:name="Table Elegant" w:semiHidden="1" w:unhideWhenUsed="1"/>
     <w:lsdException w:name="Table Professional" w:semiHidden="1" w:unhideWhenUsed="1"/>
     <w:lsdException w:name="Table Subtle 1" w:semiHidden="1" w:unhideWhenUsed="1"/>
+    <w:lsdException w:name="Table Subtle 2" w:semiHidden="1" w:unhideWhenUsed="1"/>
     <w:lsdException w:name="Table Web 1" w:semiHidden="1" w:unhideWhenUsed="1"/>
     <w:lsdException w:name="Table Web 2" w:semiHidden="1" w:unhideWhenUsed="1"/>
+    <w:lsdException w:name="Table Web 3" w:semiHidden="1" w:unhideWhenUsed="1"/>
     <w:lsdException w:name="Balloon Text" w:semiHidden="1" w:unhideWhenUsed="1"/>
     <w:lsdException w:name="Table Grid" w:uiPriority="39"/>
     <w:lsdException w:name="Table Theme" w:semiHidden="1" w:unhideWhenUsed="1"/>
@@ -29778,7 +30468,7 @@
 </file>
 
 <file path=customXml/itemProps1.xml><?xml version="1.0" encoding="utf-8"?>
-<ds:datastoreItem xmlns:ds="http://schemas.openxmlformats.org/officeDocument/2006/customXml" ds:itemID="{72F1BE9D-48CB-43CA-81A1-2E39219F6DE0}">
+<ds:datastoreItem xmlns:ds="http://schemas.openxmlformats.org/officeDocument/2006/customXml" ds:itemID="{7FFD0771-FA9B-EE49-A4AC-63C024BDA512}">
   <ds:schemaRefs>
     <ds:schemaRef ds:uri="http://schemas.openxmlformats.org/officeDocument/2006/bibliography"/>
   </ds:schemaRefs>

</xml_diff>